<commit_message>
Mapped UI into requirements
</commit_message>
<xml_diff>
--- a/DD/DD.docx
+++ b/DD/DD.docx
@@ -3378,8 +3378,32 @@
                 <w:szCs w:val="26"/>
               </w:rPr>
             </w:pPr>
-            <w:bookmarkStart w:id="1" w:name="_GoBack"/>
-            <w:bookmarkEnd w:id="1"/>
+            <w:r>
+              <w:rPr>
+                <w:rFonts w:ascii="Cambria" w:hAnsi="Cambria" w:cs="Cambria"/>
+                <w:sz w:val="26"/>
+                <w:szCs w:val="26"/>
+              </w:rPr>
+              <w:t xml:space="preserve">29-oct-17 </w:t>
+            </w:r>
+            <w:proofErr w:type="spellStart"/>
+            <w:r>
+              <w:rPr>
+                <w:rFonts w:ascii="Cambria" w:hAnsi="Cambria" w:cs="Cambria"/>
+                <w:sz w:val="26"/>
+                <w:szCs w:val="26"/>
+              </w:rPr>
+              <w:t>Algorithm</w:t>
+            </w:r>
+            <w:proofErr w:type="spellEnd"/>
+            <w:r>
+              <w:rPr>
+                <w:rFonts w:ascii="Cambria" w:hAnsi="Cambria" w:cs="Cambria"/>
+                <w:sz w:val="26"/>
+                <w:szCs w:val="26"/>
+              </w:rPr>
+              <w:t xml:space="preserve"> Design</w:t>
+            </w:r>
           </w:p>
         </w:tc>
         <w:tc>
@@ -3397,6 +3421,14 @@
                 <w:szCs w:val="26"/>
               </w:rPr>
             </w:pPr>
+            <w:r>
+              <w:rPr>
+                <w:rFonts w:ascii="Cambria" w:hAnsi="Cambria" w:cs="Cambria"/>
+                <w:sz w:val="26"/>
+                <w:szCs w:val="26"/>
+              </w:rPr>
+              <w:t>3</w:t>
+            </w:r>
           </w:p>
         </w:tc>
       </w:tr>
@@ -3416,6 +3448,42 @@
                 <w:szCs w:val="26"/>
               </w:rPr>
             </w:pPr>
+            <w:r>
+              <w:rPr>
+                <w:rFonts w:ascii="Cambria" w:hAnsi="Cambria" w:cs="Cambria"/>
+                <w:sz w:val="26"/>
+                <w:szCs w:val="26"/>
+              </w:rPr>
+              <w:t xml:space="preserve">31-oct-17 </w:t>
+            </w:r>
+            <w:proofErr w:type="spellStart"/>
+            <w:r>
+              <w:rPr>
+                <w:rFonts w:ascii="Cambria" w:hAnsi="Cambria" w:cs="Cambria"/>
+                <w:sz w:val="26"/>
+                <w:szCs w:val="26"/>
+              </w:rPr>
+              <w:t>Algorithm</w:t>
+            </w:r>
+            <w:proofErr w:type="spellEnd"/>
+            <w:r>
+              <w:rPr>
+                <w:rFonts w:ascii="Cambria" w:hAnsi="Cambria" w:cs="Cambria"/>
+                <w:sz w:val="26"/>
+                <w:szCs w:val="26"/>
+              </w:rPr>
+              <w:t xml:space="preserve"> 2 </w:t>
+            </w:r>
+            <w:proofErr w:type="spellStart"/>
+            <w:r>
+              <w:rPr>
+                <w:rFonts w:ascii="Cambria" w:hAnsi="Cambria" w:cs="Cambria"/>
+                <w:sz w:val="26"/>
+                <w:szCs w:val="26"/>
+              </w:rPr>
+              <w:t>Pseudocode</w:t>
+            </w:r>
+            <w:proofErr w:type="spellEnd"/>
           </w:p>
         </w:tc>
         <w:tc>
@@ -3433,6 +3501,14 @@
                 <w:szCs w:val="26"/>
               </w:rPr>
             </w:pPr>
+            <w:r>
+              <w:rPr>
+                <w:rFonts w:ascii="Cambria" w:hAnsi="Cambria" w:cs="Cambria"/>
+                <w:sz w:val="26"/>
+                <w:szCs w:val="26"/>
+              </w:rPr>
+              <w:t>1</w:t>
+            </w:r>
           </w:p>
         </w:tc>
       </w:tr>
@@ -3452,6 +3528,50 @@
                 <w:szCs w:val="26"/>
               </w:rPr>
             </w:pPr>
+            <w:r>
+              <w:rPr>
+                <w:rFonts w:ascii="Cambria" w:hAnsi="Cambria" w:cs="Cambria"/>
+                <w:sz w:val="26"/>
+                <w:szCs w:val="26"/>
+              </w:rPr>
+              <w:t>0</w:t>
+            </w:r>
+            <w:r>
+              <w:rPr>
+                <w:rFonts w:ascii="Cambria" w:hAnsi="Cambria" w:cs="Cambria"/>
+                <w:sz w:val="26"/>
+                <w:szCs w:val="26"/>
+              </w:rPr>
+              <w:t xml:space="preserve">1-nov-17 </w:t>
+            </w:r>
+            <w:proofErr w:type="spellStart"/>
+            <w:r>
+              <w:rPr>
+                <w:rFonts w:ascii="Cambria" w:hAnsi="Cambria" w:cs="Cambria"/>
+                <w:sz w:val="26"/>
+                <w:szCs w:val="26"/>
+              </w:rPr>
+              <w:t>Algorithm</w:t>
+            </w:r>
+            <w:proofErr w:type="spellEnd"/>
+            <w:r>
+              <w:rPr>
+                <w:rFonts w:ascii="Cambria" w:hAnsi="Cambria" w:cs="Cambria"/>
+                <w:sz w:val="26"/>
+                <w:szCs w:val="26"/>
+              </w:rPr>
+              <w:t xml:space="preserve"> 2 </w:t>
+            </w:r>
+            <w:proofErr w:type="spellStart"/>
+            <w:r>
+              <w:rPr>
+                <w:rFonts w:ascii="Cambria" w:hAnsi="Cambria" w:cs="Cambria"/>
+                <w:sz w:val="26"/>
+                <w:szCs w:val="26"/>
+              </w:rPr>
+              <w:t>Pseudocode</w:t>
+            </w:r>
+            <w:proofErr w:type="spellEnd"/>
           </w:p>
         </w:tc>
         <w:tc>
@@ -3469,6 +3589,14 @@
                 <w:szCs w:val="26"/>
               </w:rPr>
             </w:pPr>
+            <w:r>
+              <w:rPr>
+                <w:rFonts w:ascii="Cambria" w:hAnsi="Cambria" w:cs="Cambria"/>
+                <w:sz w:val="26"/>
+                <w:szCs w:val="26"/>
+              </w:rPr>
+              <w:t>2</w:t>
+            </w:r>
           </w:p>
         </w:tc>
       </w:tr>
@@ -3488,6 +3616,50 @@
                 <w:szCs w:val="26"/>
               </w:rPr>
             </w:pPr>
+            <w:r>
+              <w:rPr>
+                <w:rFonts w:ascii="Cambria" w:hAnsi="Cambria" w:cs="Cambria"/>
+                <w:sz w:val="26"/>
+                <w:szCs w:val="26"/>
+              </w:rPr>
+              <w:t>0</w:t>
+            </w:r>
+            <w:r>
+              <w:rPr>
+                <w:rFonts w:ascii="Cambria" w:hAnsi="Cambria" w:cs="Cambria"/>
+                <w:sz w:val="26"/>
+                <w:szCs w:val="26"/>
+              </w:rPr>
+              <w:t xml:space="preserve">2-nov-17 </w:t>
+            </w:r>
+            <w:proofErr w:type="spellStart"/>
+            <w:r>
+              <w:rPr>
+                <w:rFonts w:ascii="Cambria" w:hAnsi="Cambria" w:cs="Cambria"/>
+                <w:sz w:val="26"/>
+                <w:szCs w:val="26"/>
+              </w:rPr>
+              <w:t>Algorithm</w:t>
+            </w:r>
+            <w:proofErr w:type="spellEnd"/>
+            <w:r>
+              <w:rPr>
+                <w:rFonts w:ascii="Cambria" w:hAnsi="Cambria" w:cs="Cambria"/>
+                <w:sz w:val="26"/>
+                <w:szCs w:val="26"/>
+              </w:rPr>
+              <w:t xml:space="preserve"> 2 </w:t>
+            </w:r>
+            <w:proofErr w:type="spellStart"/>
+            <w:r>
+              <w:rPr>
+                <w:rFonts w:ascii="Cambria" w:hAnsi="Cambria" w:cs="Cambria"/>
+                <w:sz w:val="26"/>
+                <w:szCs w:val="26"/>
+              </w:rPr>
+              <w:t>Pseudocode</w:t>
+            </w:r>
+            <w:proofErr w:type="spellEnd"/>
           </w:p>
         </w:tc>
         <w:tc>
@@ -3505,6 +3677,14 @@
                 <w:szCs w:val="26"/>
               </w:rPr>
             </w:pPr>
+            <w:r>
+              <w:rPr>
+                <w:rFonts w:ascii="Cambria" w:hAnsi="Cambria" w:cs="Cambria"/>
+                <w:sz w:val="26"/>
+                <w:szCs w:val="26"/>
+              </w:rPr>
+              <w:t>2</w:t>
+            </w:r>
           </w:p>
         </w:tc>
       </w:tr>
@@ -3524,6 +3704,32 @@
                 <w:szCs w:val="26"/>
               </w:rPr>
             </w:pPr>
+            <w:r>
+              <w:rPr>
+                <w:rFonts w:ascii="Cambria" w:hAnsi="Cambria" w:cs="Cambria"/>
+                <w:sz w:val="26"/>
+                <w:szCs w:val="26"/>
+              </w:rPr>
+              <w:t>0</w:t>
+            </w:r>
+            <w:bookmarkStart w:id="1" w:name="_GoBack"/>
+            <w:bookmarkEnd w:id="1"/>
+            <w:r>
+              <w:rPr>
+                <w:rFonts w:ascii="Cambria" w:hAnsi="Cambria" w:cs="Cambria"/>
+                <w:sz w:val="26"/>
+                <w:szCs w:val="26"/>
+              </w:rPr>
+              <w:t xml:space="preserve">2-nov-17 </w:t>
+            </w:r>
+            <w:r>
+              <w:rPr>
+                <w:rFonts w:ascii="Cambria" w:hAnsi="Cambria" w:cs="Cambria"/>
+                <w:sz w:val="26"/>
+                <w:szCs w:val="26"/>
+              </w:rPr>
+              <w:t>UI design</w:t>
+            </w:r>
           </w:p>
         </w:tc>
         <w:tc>
@@ -3541,6 +3747,14 @@
                 <w:szCs w:val="26"/>
               </w:rPr>
             </w:pPr>
+            <w:r>
+              <w:rPr>
+                <w:rFonts w:ascii="Cambria" w:hAnsi="Cambria" w:cs="Cambria"/>
+                <w:sz w:val="26"/>
+                <w:szCs w:val="26"/>
+              </w:rPr>
+              <w:t>1</w:t>
+            </w:r>
           </w:p>
         </w:tc>
       </w:tr>
@@ -5421,7 +5635,7 @@
           <w:rPr>
             <w:noProof/>
           </w:rPr>
-          <w:t>7</w:t>
+          <w:t>6</w:t>
         </w:r>
         <w:r>
           <w:fldChar w:fldCharType="end"/>

</xml_diff>

<commit_message>
Update DD effort spent and GANTT
</commit_message>
<xml_diff>
--- a/DD/DD.docx
+++ b/DD/DD.docx
@@ -2646,6 +2646,57 @@
     <w:p>
       <w:pPr>
         <w:pStyle w:val="Paragrafoelenco"/>
+        <w:numPr>
+          <w:ilvl w:val="0"/>
+          <w:numId w:val="4"/>
+        </w:numPr>
+        <w:autoSpaceDE w:val="0"/>
+        <w:autoSpaceDN w:val="0"/>
+        <w:adjustRightInd w:val="0"/>
+        <w:spacing w:after="0" w:line="240" w:lineRule="auto"/>
+        <w:rPr>
+          <w:rFonts w:ascii="Cambria" w:hAnsi="Cambria" w:cs="Cambria"/>
+          <w:sz w:val="26"/>
+          <w:szCs w:val="26"/>
+          <w:lang w:val="en-GB"/>
+        </w:rPr>
+      </w:pPr>
+      <w:r>
+        <w:rPr>
+          <w:rFonts w:ascii="Cambria" w:hAnsi="Cambria" w:cs="Cambria"/>
+          <w:sz w:val="26"/>
+          <w:szCs w:val="26"/>
+          <w:lang w:val="en-GB"/>
+        </w:rPr>
+        <w:t xml:space="preserve">RASD Document available on the Delivery Folder on the repository </w:t>
+      </w:r>
+      <w:hyperlink r:id="rId11" w:history="1">
+        <w:r>
+          <w:rPr>
+            <w:rStyle w:val="Collegamentoipertestuale"/>
+            <w:rFonts w:ascii="Cambria" w:hAnsi="Cambria" w:cs="Cambria"/>
+            <w:sz w:val="26"/>
+            <w:szCs w:val="26"/>
+            <w:lang w:val="en-GB"/>
+          </w:rPr>
+          <w:t>https://github.com/MatteoBiasielli/BiasielliCapoDifatta</w:t>
+        </w:r>
+      </w:hyperlink>
+      <w:r>
+        <w:rPr>
+          <w:rFonts w:ascii="Cambria" w:hAnsi="Cambria" w:cs="Cambria"/>
+          <w:sz w:val="26"/>
+          <w:szCs w:val="26"/>
+          <w:lang w:val="en-GB"/>
+        </w:rPr>
+        <w:t xml:space="preserve"> .</w:t>
+      </w:r>
+      <w:bookmarkStart w:id="1" w:name="_GoBack"/>
+      <w:bookmarkEnd w:id="1"/>
+    </w:p>
+    <w:p>
+      <w:pPr>
+        <w:pStyle w:val="Paragrafoelenco"/>
         <w:autoSpaceDE w:val="0"/>
         <w:autoSpaceDN w:val="0"/>
         <w:adjustRightInd w:val="0"/>
@@ -3681,7 +3732,7 @@
                     <pic:cNvPicPr/>
                   </pic:nvPicPr>
                   <pic:blipFill>
-                    <a:blip r:embed="rId11" cstate="print">
+                    <a:blip r:embed="rId12" cstate="print">
                       <a:extLst>
                         <a:ext uri="{28A0092B-C50C-407E-A947-70E740481C1C}">
                           <a14:useLocalDpi xmlns:a14="http://schemas.microsoft.com/office/drawing/2010/main" val="0"/>
@@ -4764,7 +4815,7 @@
                     <pic:cNvPicPr/>
                   </pic:nvPicPr>
                   <pic:blipFill>
-                    <a:blip r:embed="rId12" cstate="print">
+                    <a:blip r:embed="rId13" cstate="print">
                       <a:extLst>
                         <a:ext uri="{28A0092B-C50C-407E-A947-70E740481C1C}">
                           <a14:useLocalDpi xmlns:a14="http://schemas.microsoft.com/office/drawing/2010/main" val="0"/>
@@ -4976,7 +5027,7 @@
                     <pic:cNvPicPr/>
                   </pic:nvPicPr>
                   <pic:blipFill>
-                    <a:blip r:embed="rId13">
+                    <a:blip r:embed="rId14">
                       <a:extLst>
                         <a:ext uri="{28A0092B-C50C-407E-A947-70E740481C1C}">
                           <a14:useLocalDpi xmlns:a14="http://schemas.microsoft.com/office/drawing/2010/main" val="0"/>
@@ -5266,7 +5317,7 @@
                     <pic:cNvPicPr/>
                   </pic:nvPicPr>
                   <pic:blipFill>
-                    <a:blip r:embed="rId14" cstate="print">
+                    <a:blip r:embed="rId15" cstate="print">
                       <a:extLst>
                         <a:ext uri="{28A0092B-C50C-407E-A947-70E740481C1C}">
                           <a14:useLocalDpi xmlns:a14="http://schemas.microsoft.com/office/drawing/2010/main" val="0"/>
@@ -5527,7 +5578,7 @@
                     <pic:cNvPicPr/>
                   </pic:nvPicPr>
                   <pic:blipFill>
-                    <a:blip r:embed="rId15" cstate="print">
+                    <a:blip r:embed="rId16" cstate="print">
                       <a:extLst>
                         <a:ext uri="{28A0092B-C50C-407E-A947-70E740481C1C}">
                           <a14:useLocalDpi xmlns:a14="http://schemas.microsoft.com/office/drawing/2010/main" val="0"/>
@@ -5712,7 +5763,7 @@
                     <pic:cNvPicPr/>
                   </pic:nvPicPr>
                   <pic:blipFill>
-                    <a:blip r:embed="rId16" cstate="print">
+                    <a:blip r:embed="rId17" cstate="print">
                       <a:extLst>
                         <a:ext uri="{28A0092B-C50C-407E-A947-70E740481C1C}">
                           <a14:useLocalDpi xmlns:a14="http://schemas.microsoft.com/office/drawing/2010/main" val="0"/>
@@ -7523,7 +7574,7 @@
                     <pic:cNvPicPr/>
                   </pic:nvPicPr>
                   <pic:blipFill>
-                    <a:blip r:embed="rId17"/>
+                    <a:blip r:embed="rId18"/>
                     <a:stretch>
                       <a:fillRect/>
                     </a:stretch>
@@ -7564,131 +7615,6 @@
             <wp:extent cx="4705350" cy="2019300"/>
             <wp:effectExtent l="0" t="0" r="0" b="0"/>
             <wp:docPr id="3" name="Immagine 3"/>
-            <wp:cNvGraphicFramePr>
-              <a:graphicFrameLocks xmlns:a="http://schemas.openxmlformats.org/drawingml/2006/main" noChangeAspect="1"/>
-            </wp:cNvGraphicFramePr>
-            <a:graphic xmlns:a="http://schemas.openxmlformats.org/drawingml/2006/main">
-              <a:graphicData uri="http://schemas.openxmlformats.org/drawingml/2006/picture">
-                <pic:pic xmlns:pic="http://schemas.openxmlformats.org/drawingml/2006/picture">
-                  <pic:nvPicPr>
-                    <pic:cNvPr id="0" name=""/>
-                    <pic:cNvPicPr/>
-                  </pic:nvPicPr>
-                  <pic:blipFill>
-                    <a:blip r:embed="rId18"/>
-                    <a:stretch>
-                      <a:fillRect/>
-                    </a:stretch>
-                  </pic:blipFill>
-                  <pic:spPr>
-                    <a:xfrm>
-                      <a:off x="0" y="0"/>
-                      <a:ext cx="4705350" cy="2019300"/>
-                    </a:xfrm>
-                    <a:prstGeom prst="rect">
-                      <a:avLst/>
-                    </a:prstGeom>
-                  </pic:spPr>
-                </pic:pic>
-              </a:graphicData>
-            </a:graphic>
-          </wp:inline>
-        </w:drawing>
-      </w:r>
-      <w:r>
-        <w:rPr>
-          <w:lang w:val="en-GB"/>
-        </w:rPr>
-        <w:br w:type="page"/>
-      </w:r>
-    </w:p>
-    <w:p>
-      <w:pPr>
-        <w:pStyle w:val="Paragrafoelenco"/>
-        <w:numPr>
-          <w:ilvl w:val="2"/>
-          <w:numId w:val="11"/>
-        </w:numPr>
-        <w:autoSpaceDE w:val="0"/>
-        <w:autoSpaceDN w:val="0"/>
-        <w:adjustRightInd w:val="0"/>
-        <w:spacing w:after="0"/>
-        <w:rPr>
-          <w:rFonts w:ascii="Cambria" w:hAnsi="Cambria" w:cs="Cambria"/>
-          <w:b/>
-          <w:sz w:val="26"/>
-          <w:szCs w:val="26"/>
-          <w:lang w:val="en-GB"/>
-        </w:rPr>
-      </w:pPr>
-      <w:proofErr w:type="spellStart"/>
-      <w:r>
-        <w:rPr>
-          <w:rFonts w:ascii="Cambria" w:hAnsi="Cambria" w:cs="Cambria"/>
-          <w:b/>
-          <w:sz w:val="26"/>
-          <w:szCs w:val="26"/>
-          <w:lang w:val="en-GB"/>
-        </w:rPr>
-        <w:lastRenderedPageBreak/>
-        <w:t>FixedActivity</w:t>
-      </w:r>
-      <w:proofErr w:type="spellEnd"/>
-      <w:r>
-        <w:rPr>
-          <w:rFonts w:ascii="Cambria" w:hAnsi="Cambria" w:cs="Cambria"/>
-          <w:b/>
-          <w:sz w:val="26"/>
-          <w:szCs w:val="26"/>
-          <w:lang w:val="en-GB"/>
-        </w:rPr>
-        <w:t xml:space="preserve"> </w:t>
-      </w:r>
-      <w:r>
-        <w:rPr>
-          <w:rFonts w:ascii="Cambria" w:hAnsi="Cambria" w:cs="Cambria"/>
-          <w:b/>
-          <w:sz w:val="26"/>
-          <w:szCs w:val="26"/>
-          <w:lang w:val="en-GB"/>
-        </w:rPr>
-        <w:t>c</w:t>
-      </w:r>
-      <w:r>
-        <w:rPr>
-          <w:rFonts w:ascii="Cambria" w:hAnsi="Cambria" w:cs="Cambria"/>
-          <w:b/>
-          <w:sz w:val="26"/>
-          <w:szCs w:val="26"/>
-          <w:lang w:val="en-GB"/>
-        </w:rPr>
-        <w:t>lass</w:t>
-      </w:r>
-    </w:p>
-    <w:p>
-      <w:pPr>
-        <w:autoSpaceDE w:val="0"/>
-        <w:autoSpaceDN w:val="0"/>
-        <w:adjustRightInd w:val="0"/>
-        <w:spacing w:after="0"/>
-        <w:rPr>
-          <w:rFonts w:ascii="Cambria" w:hAnsi="Cambria" w:cs="Cambria"/>
-          <w:b/>
-          <w:sz w:val="26"/>
-          <w:szCs w:val="26"/>
-          <w:lang w:val="en-GB"/>
-        </w:rPr>
-      </w:pPr>
-      <w:r>
-        <w:rPr>
-          <w:noProof/>
-          <w:lang w:val="en-GB" w:eastAsia="en-GB"/>
-        </w:rPr>
-        <w:drawing>
-          <wp:inline distT="0" distB="0" distL="0" distR="0" wp14:anchorId="14DFA63F" wp14:editId="62F98C10">
-            <wp:extent cx="5429250" cy="5438775"/>
-            <wp:effectExtent l="0" t="0" r="0" b="9525"/>
-            <wp:docPr id="4" name="Immagine 4"/>
             <wp:cNvGraphicFramePr>
               <a:graphicFrameLocks xmlns:a="http://schemas.openxmlformats.org/drawingml/2006/main" noChangeAspect="1"/>
             </wp:cNvGraphicFramePr>
@@ -7708,7 +7634,7 @@
                   <pic:spPr>
                     <a:xfrm>
                       <a:off x="0" y="0"/>
-                      <a:ext cx="5429250" cy="5438775"/>
+                      <a:ext cx="4705350" cy="2019300"/>
                     </a:xfrm>
                     <a:prstGeom prst="rect">
                       <a:avLst/>
@@ -7720,6 +7646,75 @@
           </wp:inline>
         </w:drawing>
       </w:r>
+      <w:r>
+        <w:rPr>
+          <w:lang w:val="en-GB"/>
+        </w:rPr>
+        <w:br w:type="page"/>
+      </w:r>
+    </w:p>
+    <w:p>
+      <w:pPr>
+        <w:pStyle w:val="Paragrafoelenco"/>
+        <w:numPr>
+          <w:ilvl w:val="2"/>
+          <w:numId w:val="11"/>
+        </w:numPr>
+        <w:autoSpaceDE w:val="0"/>
+        <w:autoSpaceDN w:val="0"/>
+        <w:adjustRightInd w:val="0"/>
+        <w:spacing w:after="0"/>
+        <w:rPr>
+          <w:rFonts w:ascii="Cambria" w:hAnsi="Cambria" w:cs="Cambria"/>
+          <w:b/>
+          <w:sz w:val="26"/>
+          <w:szCs w:val="26"/>
+          <w:lang w:val="en-GB"/>
+        </w:rPr>
+      </w:pPr>
+      <w:proofErr w:type="spellStart"/>
+      <w:r>
+        <w:rPr>
+          <w:rFonts w:ascii="Cambria" w:hAnsi="Cambria" w:cs="Cambria"/>
+          <w:b/>
+          <w:sz w:val="26"/>
+          <w:szCs w:val="26"/>
+          <w:lang w:val="en-GB"/>
+        </w:rPr>
+        <w:lastRenderedPageBreak/>
+        <w:t>FixedActivity</w:t>
+      </w:r>
+      <w:proofErr w:type="spellEnd"/>
+      <w:r>
+        <w:rPr>
+          <w:rFonts w:ascii="Cambria" w:hAnsi="Cambria" w:cs="Cambria"/>
+          <w:b/>
+          <w:sz w:val="26"/>
+          <w:szCs w:val="26"/>
+          <w:lang w:val="en-GB"/>
+        </w:rPr>
+        <w:t xml:space="preserve"> </w:t>
+      </w:r>
+      <w:r>
+        <w:rPr>
+          <w:rFonts w:ascii="Cambria" w:hAnsi="Cambria" w:cs="Cambria"/>
+          <w:b/>
+          <w:sz w:val="26"/>
+          <w:szCs w:val="26"/>
+          <w:lang w:val="en-GB"/>
+        </w:rPr>
+        <w:t>c</w:t>
+      </w:r>
+      <w:r>
+        <w:rPr>
+          <w:rFonts w:ascii="Cambria" w:hAnsi="Cambria" w:cs="Cambria"/>
+          <w:b/>
+          <w:sz w:val="26"/>
+          <w:szCs w:val="26"/>
+          <w:lang w:val="en-GB"/>
+        </w:rPr>
+        <w:t>lass</w:t>
+      </w:r>
     </w:p>
     <w:p>
       <w:pPr>
@@ -7741,10 +7736,10 @@
           <w:lang w:val="en-GB" w:eastAsia="en-GB"/>
         </w:rPr>
         <w:drawing>
-          <wp:inline distT="0" distB="0" distL="0" distR="0" wp14:anchorId="1A7F1F1A" wp14:editId="19D8E165">
-            <wp:extent cx="6120130" cy="2948980"/>
-            <wp:effectExtent l="0" t="0" r="0" b="3810"/>
-            <wp:docPr id="5" name="Immagine 5"/>
+          <wp:inline distT="0" distB="0" distL="0" distR="0" wp14:anchorId="14DFA63F" wp14:editId="62F98C10">
+            <wp:extent cx="5429250" cy="5438775"/>
+            <wp:effectExtent l="0" t="0" r="0" b="9525"/>
+            <wp:docPr id="4" name="Immagine 4"/>
             <wp:cNvGraphicFramePr>
               <a:graphicFrameLocks xmlns:a="http://schemas.openxmlformats.org/drawingml/2006/main" noChangeAspect="1"/>
             </wp:cNvGraphicFramePr>
@@ -7764,7 +7759,7 @@
                   <pic:spPr>
                     <a:xfrm>
                       <a:off x="0" y="0"/>
-                      <a:ext cx="6120130" cy="2948980"/>
+                      <a:ext cx="5429250" cy="5438775"/>
                     </a:xfrm>
                     <a:prstGeom prst="rect">
                       <a:avLst/>
@@ -7791,43 +7786,16 @@
           <w:lang w:val="en-GB"/>
         </w:rPr>
       </w:pPr>
-    </w:p>
-    <w:p>
-      <w:pPr>
-        <w:autoSpaceDE w:val="0"/>
-        <w:autoSpaceDN w:val="0"/>
-        <w:adjustRightInd w:val="0"/>
-        <w:spacing w:after="0"/>
-        <w:rPr>
-          <w:rFonts w:ascii="Cambria" w:hAnsi="Cambria" w:cs="Cambria"/>
-          <w:b/>
-          <w:sz w:val="26"/>
-          <w:szCs w:val="26"/>
-          <w:lang w:val="en-GB"/>
-        </w:rPr>
-      </w:pPr>
-    </w:p>
-    <w:p>
-      <w:pPr>
-        <w:rPr>
-          <w:rFonts w:ascii="Cambria-Bold" w:hAnsi="Cambria-Bold" w:cs="Cambria-Bold"/>
-          <w:b/>
-          <w:bCs/>
-          <w:sz w:val="44"/>
-          <w:szCs w:val="44"/>
-          <w:lang w:val="en-GB"/>
-        </w:rPr>
-      </w:pPr>
       <w:r>
         <w:rPr>
           <w:noProof/>
           <w:lang w:val="en-GB" w:eastAsia="en-GB"/>
         </w:rPr>
         <w:drawing>
-          <wp:inline distT="0" distB="0" distL="0" distR="0" wp14:anchorId="304B94F7" wp14:editId="5E9EA730">
-            <wp:extent cx="6120130" cy="4568003"/>
-            <wp:effectExtent l="0" t="0" r="0" b="4445"/>
-            <wp:docPr id="6" name="Immagine 6"/>
+          <wp:inline distT="0" distB="0" distL="0" distR="0" wp14:anchorId="1A7F1F1A" wp14:editId="19D8E165">
+            <wp:extent cx="6120130" cy="2948980"/>
+            <wp:effectExtent l="0" t="0" r="0" b="3810"/>
+            <wp:docPr id="5" name="Immagine 5"/>
             <wp:cNvGraphicFramePr>
               <a:graphicFrameLocks xmlns:a="http://schemas.openxmlformats.org/drawingml/2006/main" noChangeAspect="1"/>
             </wp:cNvGraphicFramePr>
@@ -7847,7 +7815,7 @@
                   <pic:spPr>
                     <a:xfrm>
                       <a:off x="0" y="0"/>
-                      <a:ext cx="6120130" cy="4568003"/>
+                      <a:ext cx="6120130" cy="2948980"/>
                     </a:xfrm>
                     <a:prstGeom prst="rect">
                       <a:avLst/>
@@ -7862,6 +7830,36 @@
     </w:p>
     <w:p>
       <w:pPr>
+        <w:autoSpaceDE w:val="0"/>
+        <w:autoSpaceDN w:val="0"/>
+        <w:adjustRightInd w:val="0"/>
+        <w:spacing w:after="0"/>
+        <w:rPr>
+          <w:rFonts w:ascii="Cambria" w:hAnsi="Cambria" w:cs="Cambria"/>
+          <w:b/>
+          <w:sz w:val="26"/>
+          <w:szCs w:val="26"/>
+          <w:lang w:val="en-GB"/>
+        </w:rPr>
+      </w:pPr>
+    </w:p>
+    <w:p>
+      <w:pPr>
+        <w:autoSpaceDE w:val="0"/>
+        <w:autoSpaceDN w:val="0"/>
+        <w:adjustRightInd w:val="0"/>
+        <w:spacing w:after="0"/>
+        <w:rPr>
+          <w:rFonts w:ascii="Cambria" w:hAnsi="Cambria" w:cs="Cambria"/>
+          <w:b/>
+          <w:sz w:val="26"/>
+          <w:szCs w:val="26"/>
+          <w:lang w:val="en-GB"/>
+        </w:rPr>
+      </w:pPr>
+    </w:p>
+    <w:p>
+      <w:pPr>
         <w:rPr>
           <w:rFonts w:ascii="Cambria-Bold" w:hAnsi="Cambria-Bold" w:cs="Cambria-Bold"/>
           <w:b/>
@@ -7877,10 +7875,10 @@
           <w:lang w:val="en-GB" w:eastAsia="en-GB"/>
         </w:rPr>
         <w:drawing>
-          <wp:inline distT="0" distB="0" distL="0" distR="0" wp14:anchorId="0780C604" wp14:editId="7239384E">
-            <wp:extent cx="6120130" cy="3599535"/>
-            <wp:effectExtent l="0" t="0" r="0" b="1270"/>
-            <wp:docPr id="7" name="Immagine 7"/>
+          <wp:inline distT="0" distB="0" distL="0" distR="0" wp14:anchorId="304B94F7" wp14:editId="5E9EA730">
+            <wp:extent cx="6120130" cy="4568003"/>
+            <wp:effectExtent l="0" t="0" r="0" b="4445"/>
+            <wp:docPr id="6" name="Immagine 6"/>
             <wp:cNvGraphicFramePr>
               <a:graphicFrameLocks xmlns:a="http://schemas.openxmlformats.org/drawingml/2006/main" noChangeAspect="1"/>
             </wp:cNvGraphicFramePr>
@@ -7900,7 +7898,7 @@
                   <pic:spPr>
                     <a:xfrm>
                       <a:off x="0" y="0"/>
-                      <a:ext cx="6120130" cy="3599535"/>
+                      <a:ext cx="6120130" cy="4568003"/>
                     </a:xfrm>
                     <a:prstGeom prst="rect">
                       <a:avLst/>
@@ -7915,24 +7913,6 @@
     </w:p>
     <w:p>
       <w:pPr>
-        <w:pStyle w:val="Paragrafoelenco"/>
-        <w:numPr>
-          <w:ilvl w:val="2"/>
-          <w:numId w:val="11"/>
-        </w:numPr>
-        <w:autoSpaceDE w:val="0"/>
-        <w:autoSpaceDN w:val="0"/>
-        <w:adjustRightInd w:val="0"/>
-        <w:spacing w:after="0"/>
-        <w:rPr>
-          <w:rFonts w:ascii="Cambria" w:hAnsi="Cambria" w:cs="Cambria"/>
-          <w:b/>
-          <w:sz w:val="26"/>
-          <w:szCs w:val="26"/>
-          <w:lang w:val="en-GB"/>
-        </w:rPr>
-      </w:pPr>
-      <w:r>
         <w:rPr>
           <w:rFonts w:ascii="Cambria-Bold" w:hAnsi="Cambria-Bold" w:cs="Cambria-Bold"/>
           <w:b/>
@@ -7941,59 +7921,6 @@
           <w:szCs w:val="44"/>
           <w:lang w:val="en-GB"/>
         </w:rPr>
-        <w:br w:type="page"/>
-      </w:r>
-      <w:r>
-        <w:rPr>
-          <w:rFonts w:ascii="Cambria" w:hAnsi="Cambria" w:cs="Cambria"/>
-          <w:b/>
-          <w:sz w:val="26"/>
-          <w:szCs w:val="26"/>
-          <w:lang w:val="en-GB"/>
-        </w:rPr>
-        <w:lastRenderedPageBreak/>
-        <w:t>Calendar</w:t>
-      </w:r>
-      <w:r>
-        <w:rPr>
-          <w:rFonts w:ascii="Cambria" w:hAnsi="Cambria" w:cs="Cambria"/>
-          <w:b/>
-          <w:sz w:val="26"/>
-          <w:szCs w:val="26"/>
-          <w:lang w:val="en-GB"/>
-        </w:rPr>
-        <w:t xml:space="preserve"> </w:t>
-      </w:r>
-      <w:r>
-        <w:rPr>
-          <w:rFonts w:ascii="Cambria" w:hAnsi="Cambria" w:cs="Cambria"/>
-          <w:b/>
-          <w:sz w:val="26"/>
-          <w:szCs w:val="26"/>
-          <w:lang w:val="en-GB"/>
-        </w:rPr>
-        <w:t>c</w:t>
-      </w:r>
-      <w:r>
-        <w:rPr>
-          <w:rFonts w:ascii="Cambria" w:hAnsi="Cambria" w:cs="Cambria"/>
-          <w:b/>
-          <w:sz w:val="26"/>
-          <w:szCs w:val="26"/>
-          <w:lang w:val="en-GB"/>
-        </w:rPr>
-        <w:t>lass</w:t>
-      </w:r>
-    </w:p>
-    <w:p>
-      <w:pPr>
-        <w:rPr>
-          <w:rFonts w:ascii="Cambria" w:hAnsi="Cambria" w:cs="Cambria"/>
-          <w:b/>
-          <w:sz w:val="26"/>
-          <w:szCs w:val="26"/>
-          <w:lang w:val="en-GB"/>
-        </w:rPr>
       </w:pPr>
       <w:r>
         <w:rPr>
@@ -8001,10 +7928,10 @@
           <w:lang w:val="en-GB" w:eastAsia="en-GB"/>
         </w:rPr>
         <w:drawing>
-          <wp:inline distT="0" distB="0" distL="0" distR="0" wp14:anchorId="1831F2A9" wp14:editId="4F370DA4">
-            <wp:extent cx="5619750" cy="5457825"/>
-            <wp:effectExtent l="0" t="0" r="0" b="9525"/>
-            <wp:docPr id="8" name="Immagine 8"/>
+          <wp:inline distT="0" distB="0" distL="0" distR="0" wp14:anchorId="0780C604" wp14:editId="7239384E">
+            <wp:extent cx="6120130" cy="3599535"/>
+            <wp:effectExtent l="0" t="0" r="0" b="1270"/>
+            <wp:docPr id="7" name="Immagine 7"/>
             <wp:cNvGraphicFramePr>
               <a:graphicFrameLocks xmlns:a="http://schemas.openxmlformats.org/drawingml/2006/main" noChangeAspect="1"/>
             </wp:cNvGraphicFramePr>
@@ -8024,7 +7951,7 @@
                   <pic:spPr>
                     <a:xfrm>
                       <a:off x="0" y="0"/>
-                      <a:ext cx="5619750" cy="5457825"/>
+                      <a:ext cx="6120130" cy="3599535"/>
                     </a:xfrm>
                     <a:prstGeom prst="rect">
                       <a:avLst/>
@@ -8039,6 +7966,78 @@
     </w:p>
     <w:p>
       <w:pPr>
+        <w:pStyle w:val="Paragrafoelenco"/>
+        <w:numPr>
+          <w:ilvl w:val="2"/>
+          <w:numId w:val="11"/>
+        </w:numPr>
+        <w:autoSpaceDE w:val="0"/>
+        <w:autoSpaceDN w:val="0"/>
+        <w:adjustRightInd w:val="0"/>
+        <w:spacing w:after="0"/>
+        <w:rPr>
+          <w:rFonts w:ascii="Cambria" w:hAnsi="Cambria" w:cs="Cambria"/>
+          <w:b/>
+          <w:sz w:val="26"/>
+          <w:szCs w:val="26"/>
+          <w:lang w:val="en-GB"/>
+        </w:rPr>
+      </w:pPr>
+      <w:r>
+        <w:rPr>
+          <w:rFonts w:ascii="Cambria-Bold" w:hAnsi="Cambria-Bold" w:cs="Cambria-Bold"/>
+          <w:b/>
+          <w:bCs/>
+          <w:sz w:val="44"/>
+          <w:szCs w:val="44"/>
+          <w:lang w:val="en-GB"/>
+        </w:rPr>
+        <w:br w:type="page"/>
+      </w:r>
+      <w:r>
+        <w:rPr>
+          <w:rFonts w:ascii="Cambria" w:hAnsi="Cambria" w:cs="Cambria"/>
+          <w:b/>
+          <w:sz w:val="26"/>
+          <w:szCs w:val="26"/>
+          <w:lang w:val="en-GB"/>
+        </w:rPr>
+        <w:lastRenderedPageBreak/>
+        <w:t>Calendar</w:t>
+      </w:r>
+      <w:r>
+        <w:rPr>
+          <w:rFonts w:ascii="Cambria" w:hAnsi="Cambria" w:cs="Cambria"/>
+          <w:b/>
+          <w:sz w:val="26"/>
+          <w:szCs w:val="26"/>
+          <w:lang w:val="en-GB"/>
+        </w:rPr>
+        <w:t xml:space="preserve"> </w:t>
+      </w:r>
+      <w:r>
+        <w:rPr>
+          <w:rFonts w:ascii="Cambria" w:hAnsi="Cambria" w:cs="Cambria"/>
+          <w:b/>
+          <w:sz w:val="26"/>
+          <w:szCs w:val="26"/>
+          <w:lang w:val="en-GB"/>
+        </w:rPr>
+        <w:t>c</w:t>
+      </w:r>
+      <w:r>
+        <w:rPr>
+          <w:rFonts w:ascii="Cambria" w:hAnsi="Cambria" w:cs="Cambria"/>
+          <w:b/>
+          <w:sz w:val="26"/>
+          <w:szCs w:val="26"/>
+          <w:lang w:val="en-GB"/>
+        </w:rPr>
+        <w:t>lass</w:t>
+      </w:r>
+    </w:p>
+    <w:p>
+      <w:pPr>
         <w:rPr>
           <w:rFonts w:ascii="Cambria" w:hAnsi="Cambria" w:cs="Cambria"/>
           <w:b/>
@@ -8053,10 +8052,10 @@
           <w:lang w:val="en-GB" w:eastAsia="en-GB"/>
         </w:rPr>
         <w:drawing>
-          <wp:inline distT="0" distB="0" distL="0" distR="0" wp14:anchorId="0E133B07" wp14:editId="12CC24FB">
-            <wp:extent cx="5973288" cy="3135086"/>
-            <wp:effectExtent l="0" t="0" r="8890" b="8255"/>
-            <wp:docPr id="10" name="Immagine 10"/>
+          <wp:inline distT="0" distB="0" distL="0" distR="0" wp14:anchorId="1831F2A9" wp14:editId="4F370DA4">
+            <wp:extent cx="5619750" cy="5457825"/>
+            <wp:effectExtent l="0" t="0" r="0" b="9525"/>
+            <wp:docPr id="8" name="Immagine 8"/>
             <wp:cNvGraphicFramePr>
               <a:graphicFrameLocks xmlns:a="http://schemas.openxmlformats.org/drawingml/2006/main" noChangeAspect="1"/>
             </wp:cNvGraphicFramePr>
@@ -8076,7 +8075,7 @@
                   <pic:spPr>
                     <a:xfrm>
                       <a:off x="0" y="0"/>
-                      <a:ext cx="5973288" cy="3135086"/>
+                      <a:ext cx="5619750" cy="5457825"/>
                     </a:xfrm>
                     <a:prstGeom prst="rect">
                       <a:avLst/>
@@ -8088,27 +8087,27 @@
           </wp:inline>
         </w:drawing>
       </w:r>
-      <w:r>
-        <w:rPr>
-          <w:rFonts w:ascii="Cambria" w:hAnsi="Cambria" w:cs="Cambria"/>
-          <w:b/>
-          <w:sz w:val="26"/>
-          <w:szCs w:val="26"/>
-          <w:lang w:val="en-GB"/>
-        </w:rPr>
-        <w:br w:type="page"/>
-      </w:r>
+    </w:p>
+    <w:p>
+      <w:pPr>
+        <w:rPr>
+          <w:rFonts w:ascii="Cambria" w:hAnsi="Cambria" w:cs="Cambria"/>
+          <w:b/>
+          <w:sz w:val="26"/>
+          <w:szCs w:val="26"/>
+          <w:lang w:val="en-GB"/>
+        </w:rPr>
+      </w:pPr>
       <w:r>
         <w:rPr>
           <w:noProof/>
           <w:lang w:val="en-GB" w:eastAsia="en-GB"/>
         </w:rPr>
-        <w:lastRenderedPageBreak/>
         <w:drawing>
-          <wp:inline distT="0" distB="0" distL="0" distR="0" wp14:anchorId="3CB375D2" wp14:editId="4BBBBB73">
-            <wp:extent cx="6120130" cy="3959182"/>
-            <wp:effectExtent l="0" t="0" r="0" b="3810"/>
-            <wp:docPr id="11" name="Immagine 11"/>
+          <wp:inline distT="0" distB="0" distL="0" distR="0" wp14:anchorId="0E133B07" wp14:editId="12CC24FB">
+            <wp:extent cx="5973288" cy="3135086"/>
+            <wp:effectExtent l="0" t="0" r="8890" b="8255"/>
+            <wp:docPr id="10" name="Immagine 10"/>
             <wp:cNvGraphicFramePr>
               <a:graphicFrameLocks xmlns:a="http://schemas.openxmlformats.org/drawingml/2006/main" noChangeAspect="1"/>
             </wp:cNvGraphicFramePr>
@@ -8128,6 +8127,58 @@
                   <pic:spPr>
                     <a:xfrm>
                       <a:off x="0" y="0"/>
+                      <a:ext cx="5973288" cy="3135086"/>
+                    </a:xfrm>
+                    <a:prstGeom prst="rect">
+                      <a:avLst/>
+                    </a:prstGeom>
+                  </pic:spPr>
+                </pic:pic>
+              </a:graphicData>
+            </a:graphic>
+          </wp:inline>
+        </w:drawing>
+      </w:r>
+      <w:r>
+        <w:rPr>
+          <w:rFonts w:ascii="Cambria" w:hAnsi="Cambria" w:cs="Cambria"/>
+          <w:b/>
+          <w:sz w:val="26"/>
+          <w:szCs w:val="26"/>
+          <w:lang w:val="en-GB"/>
+        </w:rPr>
+        <w:br w:type="page"/>
+      </w:r>
+      <w:r>
+        <w:rPr>
+          <w:noProof/>
+          <w:lang w:val="en-GB" w:eastAsia="en-GB"/>
+        </w:rPr>
+        <w:lastRenderedPageBreak/>
+        <w:drawing>
+          <wp:inline distT="0" distB="0" distL="0" distR="0" wp14:anchorId="3CB375D2" wp14:editId="4BBBBB73">
+            <wp:extent cx="6120130" cy="3959182"/>
+            <wp:effectExtent l="0" t="0" r="0" b="3810"/>
+            <wp:docPr id="11" name="Immagine 11"/>
+            <wp:cNvGraphicFramePr>
+              <a:graphicFrameLocks xmlns:a="http://schemas.openxmlformats.org/drawingml/2006/main" noChangeAspect="1"/>
+            </wp:cNvGraphicFramePr>
+            <a:graphic xmlns:a="http://schemas.openxmlformats.org/drawingml/2006/main">
+              <a:graphicData uri="http://schemas.openxmlformats.org/drawingml/2006/picture">
+                <pic:pic xmlns:pic="http://schemas.openxmlformats.org/drawingml/2006/picture">
+                  <pic:nvPicPr>
+                    <pic:cNvPr id="0" name=""/>
+                    <pic:cNvPicPr/>
+                  </pic:nvPicPr>
+                  <pic:blipFill>
+                    <a:blip r:embed="rId26"/>
+                    <a:stretch>
+                      <a:fillRect/>
+                    </a:stretch>
+                  </pic:blipFill>
+                  <pic:spPr>
+                    <a:xfrm>
+                      <a:off x="0" y="0"/>
                       <a:ext cx="6120130" cy="3959182"/>
                     </a:xfrm>
                     <a:prstGeom prst="rect">
@@ -8388,7 +8439,7 @@
                     </pic:cNvPicPr>
                   </pic:nvPicPr>
                   <pic:blipFill>
-                    <a:blip r:embed="rId26">
+                    <a:blip r:embed="rId27">
                       <a:extLst>
                         <a:ext uri="{28A0092B-C50C-407E-A947-70E740481C1C}">
                           <a14:useLocalDpi xmlns:a14="http://schemas.microsoft.com/office/drawing/2010/main" val="0"/>
@@ -9714,6 +9765,42 @@
                 <w:szCs w:val="26"/>
               </w:rPr>
             </w:pPr>
+            <w:r>
+              <w:rPr>
+                <w:rFonts w:ascii="Cambria" w:hAnsi="Cambria" w:cs="Cambria"/>
+                <w:sz w:val="26"/>
+                <w:szCs w:val="26"/>
+              </w:rPr>
+              <w:t xml:space="preserve">09-nov-17 Data </w:t>
+            </w:r>
+            <w:proofErr w:type="spellStart"/>
+            <w:r>
+              <w:rPr>
+                <w:rFonts w:ascii="Cambria" w:hAnsi="Cambria" w:cs="Cambria"/>
+                <w:sz w:val="26"/>
+                <w:szCs w:val="26"/>
+              </w:rPr>
+              <w:t>Layer</w:t>
+            </w:r>
+            <w:proofErr w:type="spellEnd"/>
+            <w:r>
+              <w:rPr>
+                <w:rFonts w:ascii="Cambria" w:hAnsi="Cambria" w:cs="Cambria"/>
+                <w:sz w:val="26"/>
+                <w:szCs w:val="26"/>
+              </w:rPr>
+              <w:t xml:space="preserve"> </w:t>
+            </w:r>
+            <w:proofErr w:type="spellStart"/>
+            <w:r>
+              <w:rPr>
+                <w:rFonts w:ascii="Cambria" w:hAnsi="Cambria" w:cs="Cambria"/>
+                <w:sz w:val="26"/>
+                <w:szCs w:val="26"/>
+              </w:rPr>
+              <w:t>Implementation</w:t>
+            </w:r>
+            <w:proofErr w:type="spellEnd"/>
           </w:p>
         </w:tc>
         <w:tc>
@@ -9731,6 +9818,14 @@
                 <w:szCs w:val="26"/>
               </w:rPr>
             </w:pPr>
+            <w:r>
+              <w:rPr>
+                <w:rFonts w:ascii="Cambria" w:hAnsi="Cambria" w:cs="Cambria"/>
+                <w:sz w:val="26"/>
+                <w:szCs w:val="26"/>
+              </w:rPr>
+              <w:t>5</w:t>
+            </w:r>
           </w:p>
         </w:tc>
       </w:tr>
@@ -11262,8 +11357,6 @@
                 <w:lang w:val="en-GB"/>
               </w:rPr>
             </w:pPr>
-            <w:bookmarkStart w:id="1" w:name="_GoBack"/>
-            <w:bookmarkEnd w:id="1"/>
           </w:p>
         </w:tc>
         <w:tc>
@@ -11654,7 +11747,7 @@
       </w:pPr>
     </w:p>
     <w:sectPr>
-      <w:footerReference w:type="default" r:id="rId27"/>
+      <w:footerReference w:type="default" r:id="rId28"/>
       <w:pgSz w:w="11906" w:h="16838"/>
       <w:pgMar w:top="1417" w:right="1134" w:bottom="1134" w:left="1134" w:header="708" w:footer="708" w:gutter="0"/>
       <w:cols w:space="708"/>
@@ -11719,7 +11812,7 @@
           <w:rPr>
             <w:noProof/>
           </w:rPr>
-          <w:t>30</w:t>
+          <w:t>4</w:t>
         </w:r>
         <w:r>
           <w:fldChar w:fldCharType="end"/>
@@ -13787,6 +13880,17 @@
       </w:tblCellMar>
     </w:tblPr>
   </w:style>
+  <w:style w:type="character" w:styleId="Collegamentoipertestuale">
+    <w:name w:val="Hyperlink"/>
+    <w:basedOn w:val="Carpredefinitoparagrafo"/>
+    <w:uiPriority w:val="99"/>
+    <w:unhideWhenUsed/>
+    <w:rsid w:val="007B487E"/>
+    <w:rPr>
+      <w:color w:val="0000FF" w:themeColor="hyperlink"/>
+      <w:u w:val="single"/>
+    </w:rPr>
+  </w:style>
 </w:styles>
 </file>
 
@@ -14088,6 +14192,17 @@
         <w:right w:w="108" w:type="dxa"/>
       </w:tblCellMar>
     </w:tblPr>
+  </w:style>
+  <w:style w:type="character" w:styleId="Collegamentoipertestuale">
+    <w:name w:val="Hyperlink"/>
+    <w:basedOn w:val="Carpredefinitoparagrafo"/>
+    <w:uiPriority w:val="99"/>
+    <w:unhideWhenUsed/>
+    <w:rsid w:val="007B487E"/>
+    <w:rPr>
+      <w:color w:val="0000FF" w:themeColor="hyperlink"/>
+      <w:u w:val="single"/>
+    </w:rPr>
   </w:style>
 </w:styles>
 </file>
@@ -14382,7 +14497,7 @@
 </file>
 
 <file path=customXml/itemProps1.xml><?xml version="1.0" encoding="utf-8"?>
-<ds:datastoreItem xmlns:ds="http://schemas.openxmlformats.org/officeDocument/2006/customXml" ds:itemID="{E50075D0-A485-48E5-B4BD-B6D1EDDFD479}">
+<ds:datastoreItem xmlns:ds="http://schemas.openxmlformats.org/officeDocument/2006/customXml" ds:itemID="{A022AD96-DA26-41A2-943C-6E663CA7D467}">
   <ds:schemaRefs>
     <ds:schemaRef ds:uri="http://schemas.openxmlformats.org/officeDocument/2006/bibliography"/>
   </ds:schemaRefs>

</xml_diff>

<commit_message>
Minor changes in component diagrams
</commit_message>
<xml_diff>
--- a/DD/DD.docx
+++ b/DD/DD.docx
@@ -1,6 +1,6 @@
 
 <file path=word/document.xml><?xml version="1.0" encoding="utf-8"?>
-<w:document xmlns:wpc="http://schemas.microsoft.com/office/word/2010/wordprocessingCanvas" xmlns:mc="http://schemas.openxmlformats.org/markup-compatibility/2006" xmlns:o="urn:schemas-microsoft-com:office:office" xmlns:r="http://schemas.openxmlformats.org/officeDocument/2006/relationships" xmlns:m="http://schemas.openxmlformats.org/officeDocument/2006/math" xmlns:v="urn:schemas-microsoft-com:vml" xmlns:wp14="http://schemas.microsoft.com/office/word/2010/wordprocessingDrawing" xmlns:wp="http://schemas.openxmlformats.org/drawingml/2006/wordprocessingDrawing" xmlns:w10="urn:schemas-microsoft-com:office:word" xmlns:w="http://schemas.openxmlformats.org/wordprocessingml/2006/main" xmlns:w14="http://schemas.microsoft.com/office/word/2010/wordml" xmlns:wpg="http://schemas.microsoft.com/office/word/2010/wordprocessingGroup" xmlns:wpi="http://schemas.microsoft.com/office/word/2010/wordprocessingInk" xmlns:wne="http://schemas.microsoft.com/office/word/2006/wordml" xmlns:wps="http://schemas.microsoft.com/office/word/2010/wordprocessingShape" mc:Ignorable="w14 wp14">
+<w:document xmlns:wpc="http://schemas.microsoft.com/office/word/2010/wordprocessingCanvas" xmlns:mo="http://schemas.microsoft.com/office/mac/office/2008/main" xmlns:mc="http://schemas.openxmlformats.org/markup-compatibility/2006" xmlns:mv="urn:schemas-microsoft-com:mac:vml" xmlns:o="urn:schemas-microsoft-com:office:office" xmlns:r="http://schemas.openxmlformats.org/officeDocument/2006/relationships" xmlns:m="http://schemas.openxmlformats.org/officeDocument/2006/math" xmlns:v="urn:schemas-microsoft-com:vml" xmlns:wp14="http://schemas.microsoft.com/office/word/2010/wordprocessingDrawing" xmlns:wp="http://schemas.openxmlformats.org/drawingml/2006/wordprocessingDrawing" xmlns:w10="urn:schemas-microsoft-com:office:word" xmlns:w="http://schemas.openxmlformats.org/wordprocessingml/2006/main" xmlns:w14="http://schemas.microsoft.com/office/word/2010/wordml" xmlns:w15="http://schemas.microsoft.com/office/word/2012/wordml" xmlns:wpg="http://schemas.microsoft.com/office/word/2010/wordprocessingGroup" xmlns:wpi="http://schemas.microsoft.com/office/word/2010/wordprocessingInk" xmlns:wne="http://schemas.microsoft.com/office/word/2006/wordml" xmlns:wps="http://schemas.microsoft.com/office/word/2010/wordprocessingShape" mc:Ignorable="w14 w15 wp14">
   <w:body>
     <w:p>
       <w:pPr>
@@ -14,7 +14,7 @@
           <w:lang w:val="en-GB" w:eastAsia="en-GB"/>
         </w:rPr>
         <w:drawing>
-          <wp:inline distT="0" distB="0" distL="0" distR="0" wp14:anchorId="23FF6BB6" wp14:editId="18D3E2B6">
+          <wp:inline distT="0" distB="0" distL="0" distR="0" wp14:anchorId="2282C55D" wp14:editId="0DDA3517">
             <wp:extent cx="3686175" cy="3648075"/>
             <wp:effectExtent l="0" t="0" r="9525" b="9525"/>
             <wp:docPr id="1" name="Immagine 1"/>
@@ -29,7 +29,7 @@
                     <pic:cNvPicPr/>
                   </pic:nvPicPr>
                   <pic:blipFill>
-                    <a:blip r:embed="rId9"/>
+                    <a:blip r:embed="rId8"/>
                     <a:stretch>
                       <a:fillRect/>
                     </a:stretch>
@@ -342,23 +342,19 @@
           <w:szCs w:val="28"/>
           <w:lang w:val="en-GB"/>
         </w:rPr>
-        <w:t>1.1. Document purpose..………………………………………………...………………….3</w:t>
-      </w:r>
-    </w:p>
-    <w:p>
-      <w:pPr>
-        <w:autoSpaceDE w:val="0"/>
-        <w:autoSpaceDN w:val="0"/>
-        <w:adjustRightInd w:val="0"/>
-        <w:spacing w:after="0"/>
-        <w:ind w:firstLine="708"/>
+        <w:t xml:space="preserve">1.1. Document </w:t>
+      </w:r>
+      <w:proofErr w:type="gramStart"/>
+      <w:r>
         <w:rPr>
           <w:rFonts w:ascii="Cambria" w:hAnsi="Cambria" w:cs="Cambria"/>
           <w:sz w:val="28"/>
           <w:szCs w:val="28"/>
           <w:lang w:val="en-GB"/>
         </w:rPr>
-      </w:pPr>
+        <w:t>purpose..</w:t>
+      </w:r>
+      <w:proofErr w:type="gramEnd"/>
       <w:r>
         <w:rPr>
           <w:rFonts w:ascii="Cambria" w:hAnsi="Cambria" w:cs="Cambria"/>
@@ -366,17 +362,23 @@
           <w:szCs w:val="28"/>
           <w:lang w:val="en-GB"/>
         </w:rPr>
-        <w:t>1.2</w:t>
-      </w:r>
-      <w:r>
+        <w:t>………………………………………………...………………….3</w:t>
+      </w:r>
+    </w:p>
+    <w:p>
+      <w:pPr>
+        <w:autoSpaceDE w:val="0"/>
+        <w:autoSpaceDN w:val="0"/>
+        <w:adjustRightInd w:val="0"/>
+        <w:spacing w:after="0"/>
+        <w:ind w:firstLine="708"/>
         <w:rPr>
           <w:rFonts w:ascii="Cambria" w:hAnsi="Cambria" w:cs="Cambria"/>
           <w:sz w:val="28"/>
           <w:szCs w:val="28"/>
           <w:lang w:val="en-GB"/>
         </w:rPr>
-        <w:t>. Definitions, Acronyms, Abbreviations………………………………………….</w:t>
-      </w:r>
+      </w:pPr>
       <w:r>
         <w:rPr>
           <w:rFonts w:ascii="Cambria" w:hAnsi="Cambria" w:cs="Cambria"/>
@@ -384,23 +386,17 @@
           <w:szCs w:val="28"/>
           <w:lang w:val="en-GB"/>
         </w:rPr>
-        <w:t>3</w:t>
-      </w:r>
-    </w:p>
-    <w:p>
-      <w:pPr>
-        <w:autoSpaceDE w:val="0"/>
-        <w:autoSpaceDN w:val="0"/>
-        <w:adjustRightInd w:val="0"/>
-        <w:spacing w:after="0"/>
-        <w:ind w:left="708" w:firstLine="708"/>
+        <w:t>1.2</w:t>
+      </w:r>
+      <w:r>
         <w:rPr>
           <w:rFonts w:ascii="Cambria" w:hAnsi="Cambria" w:cs="Cambria"/>
           <w:sz w:val="28"/>
           <w:szCs w:val="28"/>
           <w:lang w:val="en-GB"/>
         </w:rPr>
-      </w:pPr>
+        <w:t>. Definitions, Acronyms, Abbreviations………………………………………….</w:t>
+      </w:r>
       <w:r>
         <w:rPr>
           <w:rFonts w:ascii="Cambria" w:hAnsi="Cambria" w:cs="Cambria"/>
@@ -408,17 +404,23 @@
           <w:szCs w:val="28"/>
           <w:lang w:val="en-GB"/>
         </w:rPr>
-        <w:t>1.2</w:t>
-      </w:r>
-      <w:r>
+        <w:t>3</w:t>
+      </w:r>
+    </w:p>
+    <w:p>
+      <w:pPr>
+        <w:autoSpaceDE w:val="0"/>
+        <w:autoSpaceDN w:val="0"/>
+        <w:adjustRightInd w:val="0"/>
+        <w:spacing w:after="0"/>
+        <w:ind w:left="708" w:firstLine="708"/>
         <w:rPr>
           <w:rFonts w:ascii="Cambria" w:hAnsi="Cambria" w:cs="Cambria"/>
           <w:sz w:val="28"/>
           <w:szCs w:val="28"/>
           <w:lang w:val="en-GB"/>
         </w:rPr>
-        <w:t>.1 Definitions</w:t>
-      </w:r>
+      </w:pPr>
       <w:r>
         <w:rPr>
           <w:rFonts w:ascii="Cambria" w:hAnsi="Cambria" w:cs="Cambria"/>
@@ -426,23 +428,17 @@
           <w:szCs w:val="28"/>
           <w:lang w:val="en-GB"/>
         </w:rPr>
-        <w:t>……………………………………………………………………….3</w:t>
-      </w:r>
-    </w:p>
-    <w:p>
-      <w:pPr>
-        <w:autoSpaceDE w:val="0"/>
-        <w:autoSpaceDN w:val="0"/>
-        <w:adjustRightInd w:val="0"/>
-        <w:spacing w:after="0"/>
-        <w:ind w:left="708" w:firstLine="708"/>
+        <w:t>1.2</w:t>
+      </w:r>
+      <w:r>
         <w:rPr>
           <w:rFonts w:ascii="Cambria" w:hAnsi="Cambria" w:cs="Cambria"/>
           <w:sz w:val="28"/>
           <w:szCs w:val="28"/>
           <w:lang w:val="en-GB"/>
         </w:rPr>
-      </w:pPr>
+        <w:t>.1 Definitions</w:t>
+      </w:r>
       <w:r>
         <w:rPr>
           <w:rFonts w:ascii="Cambria" w:hAnsi="Cambria" w:cs="Cambria"/>
@@ -450,17 +446,23 @@
           <w:szCs w:val="28"/>
           <w:lang w:val="en-GB"/>
         </w:rPr>
-        <w:t>1.2</w:t>
-      </w:r>
-      <w:r>
+        <w:t>……………………………………………………………………….3</w:t>
+      </w:r>
+    </w:p>
+    <w:p>
+      <w:pPr>
+        <w:autoSpaceDE w:val="0"/>
+        <w:autoSpaceDN w:val="0"/>
+        <w:adjustRightInd w:val="0"/>
+        <w:spacing w:after="0"/>
+        <w:ind w:left="708" w:firstLine="708"/>
         <w:rPr>
           <w:rFonts w:ascii="Cambria" w:hAnsi="Cambria" w:cs="Cambria"/>
           <w:sz w:val="28"/>
           <w:szCs w:val="28"/>
           <w:lang w:val="en-GB"/>
         </w:rPr>
-        <w:t>.2 Acronyms</w:t>
-      </w:r>
+      </w:pPr>
       <w:r>
         <w:rPr>
           <w:rFonts w:ascii="Cambria" w:hAnsi="Cambria" w:cs="Cambria"/>
@@ -468,23 +470,17 @@
           <w:szCs w:val="28"/>
           <w:lang w:val="en-GB"/>
         </w:rPr>
-        <w:t>………………………………………………………………………..3</w:t>
-      </w:r>
-    </w:p>
-    <w:p>
-      <w:pPr>
-        <w:autoSpaceDE w:val="0"/>
-        <w:autoSpaceDN w:val="0"/>
-        <w:adjustRightInd w:val="0"/>
-        <w:spacing w:after="0"/>
-        <w:ind w:left="708" w:firstLine="708"/>
+        <w:t>1.2</w:t>
+      </w:r>
+      <w:r>
         <w:rPr>
           <w:rFonts w:ascii="Cambria" w:hAnsi="Cambria" w:cs="Cambria"/>
           <w:sz w:val="28"/>
           <w:szCs w:val="28"/>
           <w:lang w:val="en-GB"/>
         </w:rPr>
-      </w:pPr>
+        <w:t>.2 Acronyms</w:t>
+      </w:r>
       <w:r>
         <w:rPr>
           <w:rFonts w:ascii="Cambria" w:hAnsi="Cambria" w:cs="Cambria"/>
@@ -492,8 +488,9 @@
           <w:szCs w:val="28"/>
           <w:lang w:val="en-GB"/>
         </w:rPr>
-        <w:t>1.2</w:t>
-      </w:r>
+        <w:t>……………………………………………………………………</w:t>
+      </w:r>
+      <w:proofErr w:type="gramStart"/>
       <w:r>
         <w:rPr>
           <w:rFonts w:ascii="Cambria" w:hAnsi="Cambria" w:cs="Cambria"/>
@@ -501,8 +498,9 @@
           <w:szCs w:val="28"/>
           <w:lang w:val="en-GB"/>
         </w:rPr>
-        <w:t>.3 Abbreviations</w:t>
-      </w:r>
+        <w:t>…..</w:t>
+      </w:r>
+      <w:proofErr w:type="gramEnd"/>
       <w:r>
         <w:rPr>
           <w:rFonts w:ascii="Cambria" w:hAnsi="Cambria" w:cs="Cambria"/>
@@ -510,7 +508,69 @@
           <w:szCs w:val="28"/>
           <w:lang w:val="en-GB"/>
         </w:rPr>
-        <w:t>…………………………………………………………………..3</w:t>
+        <w:t>3</w:t>
+      </w:r>
+    </w:p>
+    <w:p>
+      <w:pPr>
+        <w:autoSpaceDE w:val="0"/>
+        <w:autoSpaceDN w:val="0"/>
+        <w:adjustRightInd w:val="0"/>
+        <w:spacing w:after="0"/>
+        <w:ind w:left="708" w:firstLine="708"/>
+        <w:rPr>
+          <w:rFonts w:ascii="Cambria" w:hAnsi="Cambria" w:cs="Cambria"/>
+          <w:sz w:val="28"/>
+          <w:szCs w:val="28"/>
+          <w:lang w:val="en-GB"/>
+        </w:rPr>
+      </w:pPr>
+      <w:r>
+        <w:rPr>
+          <w:rFonts w:ascii="Cambria" w:hAnsi="Cambria" w:cs="Cambria"/>
+          <w:sz w:val="28"/>
+          <w:szCs w:val="28"/>
+          <w:lang w:val="en-GB"/>
+        </w:rPr>
+        <w:t>1.2</w:t>
+      </w:r>
+      <w:r>
+        <w:rPr>
+          <w:rFonts w:ascii="Cambria" w:hAnsi="Cambria" w:cs="Cambria"/>
+          <w:sz w:val="28"/>
+          <w:szCs w:val="28"/>
+          <w:lang w:val="en-GB"/>
+        </w:rPr>
+        <w:t>.3 Abbreviations</w:t>
+      </w:r>
+      <w:r>
+        <w:rPr>
+          <w:rFonts w:ascii="Cambria" w:hAnsi="Cambria" w:cs="Cambria"/>
+          <w:sz w:val="28"/>
+          <w:szCs w:val="28"/>
+          <w:lang w:val="en-GB"/>
+        </w:rPr>
+        <w:t>………………………………………………………………</w:t>
+      </w:r>
+      <w:proofErr w:type="gramStart"/>
+      <w:r>
+        <w:rPr>
+          <w:rFonts w:ascii="Cambria" w:hAnsi="Cambria" w:cs="Cambria"/>
+          <w:sz w:val="28"/>
+          <w:szCs w:val="28"/>
+          <w:lang w:val="en-GB"/>
+        </w:rPr>
+        <w:t>…..</w:t>
+      </w:r>
+      <w:proofErr w:type="gramEnd"/>
+      <w:r>
+        <w:rPr>
+          <w:rFonts w:ascii="Cambria" w:hAnsi="Cambria" w:cs="Cambria"/>
+          <w:sz w:val="28"/>
+          <w:szCs w:val="28"/>
+          <w:lang w:val="en-GB"/>
+        </w:rPr>
+        <w:t>3</w:t>
       </w:r>
     </w:p>
     <w:p>
@@ -766,7 +826,27 @@
           <w:lang w:val="en-GB"/>
         </w:rPr>
         <w:tab/>
-        <w:t>3.2. Overlapping  New Activity Check</w:t>
+        <w:t xml:space="preserve">3.2. </w:t>
+      </w:r>
+      <w:proofErr w:type="gramStart"/>
+      <w:r>
+        <w:rPr>
+          <w:rFonts w:ascii="Cambria" w:hAnsi="Cambria" w:cs="Cambria"/>
+          <w:sz w:val="28"/>
+          <w:szCs w:val="28"/>
+          <w:lang w:val="en-GB"/>
+        </w:rPr>
+        <w:t>Overlapping  New</w:t>
+      </w:r>
+      <w:proofErr w:type="gramEnd"/>
+      <w:r>
+        <w:rPr>
+          <w:rFonts w:ascii="Cambria" w:hAnsi="Cambria" w:cs="Cambria"/>
+          <w:sz w:val="28"/>
+          <w:szCs w:val="28"/>
+          <w:lang w:val="en-GB"/>
+        </w:rPr>
+        <w:t xml:space="preserve"> Activity Check</w:t>
       </w:r>
     </w:p>
     <w:p>
@@ -1152,7 +1232,7 @@
     </w:p>
     <w:p>
       <w:pPr>
-        <w:pStyle w:val="Paragrafoelenco"/>
+        <w:pStyle w:val="ListParagraph"/>
         <w:numPr>
           <w:ilvl w:val="1"/>
           <w:numId w:val="1"/>
@@ -1207,7 +1287,27 @@
           <w:szCs w:val="26"/>
           <w:lang w:val="en-GB"/>
         </w:rPr>
-        <w:t>This document has to be intended as a general guide for the correct development of the Travlendar+ application. The content of this document follows and is based on the content of the RASD document.</w:t>
+        <w:t xml:space="preserve">This document </w:t>
+      </w:r>
+      <w:proofErr w:type="gramStart"/>
+      <w:r>
+        <w:rPr>
+          <w:rFonts w:ascii="Cambria" w:hAnsi="Cambria" w:cs="Cambria"/>
+          <w:sz w:val="26"/>
+          <w:szCs w:val="26"/>
+          <w:lang w:val="en-GB"/>
+        </w:rPr>
+        <w:t>has to</w:t>
+      </w:r>
+      <w:proofErr w:type="gramEnd"/>
+      <w:r>
+        <w:rPr>
+          <w:rFonts w:ascii="Cambria" w:hAnsi="Cambria" w:cs="Cambria"/>
+          <w:sz w:val="26"/>
+          <w:szCs w:val="26"/>
+          <w:lang w:val="en-GB"/>
+        </w:rPr>
+        <w:t xml:space="preserve"> be intended as a general guide for the correct development of the Travlendar+ application. The content of this document follows and is based on the content of the RASD document.</w:t>
       </w:r>
       <w:r>
         <w:rPr>
@@ -1227,7 +1327,7 @@
     </w:p>
     <w:p>
       <w:pPr>
-        <w:pStyle w:val="Paragrafoelenco"/>
+        <w:pStyle w:val="ListParagraph"/>
         <w:numPr>
           <w:ilvl w:val="1"/>
           <w:numId w:val="1"/>
@@ -1297,7 +1397,7 @@
     </w:p>
     <w:p>
       <w:pPr>
-        <w:pStyle w:val="Paragrafoelenco"/>
+        <w:pStyle w:val="ListParagraph"/>
         <w:numPr>
           <w:ilvl w:val="2"/>
           <w:numId w:val="1"/>
@@ -1327,7 +1427,7 @@
     </w:p>
     <w:p>
       <w:pPr>
-        <w:pStyle w:val="Paragrafoelenco"/>
+        <w:pStyle w:val="ListParagraph"/>
         <w:numPr>
           <w:ilvl w:val="0"/>
           <w:numId w:val="3"/>
@@ -1365,7 +1465,7 @@
     </w:p>
     <w:p>
       <w:pPr>
-        <w:pStyle w:val="Paragrafoelenco"/>
+        <w:pStyle w:val="ListParagraph"/>
         <w:numPr>
           <w:ilvl w:val="0"/>
           <w:numId w:val="3"/>
@@ -1400,14 +1500,25 @@
         </w:rPr>
         <w:t xml:space="preserve">: with the term </w:t>
       </w:r>
-      <w:r>
-        <w:rPr>
-          <w:rFonts w:ascii="Cambria" w:hAnsi="Cambria" w:cs="Cambria"/>
-          <w:sz w:val="26"/>
-          <w:szCs w:val="26"/>
-          <w:lang w:val="en-GB"/>
-        </w:rPr>
-        <w:t xml:space="preserve">application we are talking about the </w:t>
+      <w:proofErr w:type="gramStart"/>
+      <w:r>
+        <w:rPr>
+          <w:rFonts w:ascii="Cambria" w:hAnsi="Cambria" w:cs="Cambria"/>
+          <w:sz w:val="26"/>
+          <w:szCs w:val="26"/>
+          <w:lang w:val="en-GB"/>
+        </w:rPr>
+        <w:t>application</w:t>
+      </w:r>
+      <w:proofErr w:type="gramEnd"/>
+      <w:r>
+        <w:rPr>
+          <w:rFonts w:ascii="Cambria" w:hAnsi="Cambria" w:cs="Cambria"/>
+          <w:sz w:val="26"/>
+          <w:szCs w:val="26"/>
+          <w:lang w:val="en-GB"/>
+        </w:rPr>
+        <w:t xml:space="preserve"> we are talking about the </w:t>
       </w:r>
       <w:r>
         <w:rPr>
@@ -1439,7 +1550,7 @@
     </w:p>
     <w:p>
       <w:pPr>
-        <w:pStyle w:val="Paragrafoelenco"/>
+        <w:pStyle w:val="ListParagraph"/>
         <w:numPr>
           <w:ilvl w:val="0"/>
           <w:numId w:val="3"/>
@@ -1477,7 +1588,7 @@
     </w:p>
     <w:p>
       <w:pPr>
-        <w:pStyle w:val="Paragrafoelenco"/>
+        <w:pStyle w:val="ListParagraph"/>
         <w:numPr>
           <w:ilvl w:val="0"/>
           <w:numId w:val="3"/>
@@ -1524,7 +1635,7 @@
     </w:p>
     <w:p>
       <w:pPr>
-        <w:pStyle w:val="Paragrafoelenco"/>
+        <w:pStyle w:val="ListParagraph"/>
         <w:numPr>
           <w:ilvl w:val="0"/>
           <w:numId w:val="3"/>
@@ -1571,7 +1682,7 @@
     </w:p>
     <w:p>
       <w:pPr>
-        <w:pStyle w:val="Paragrafoelenco"/>
+        <w:pStyle w:val="ListParagraph"/>
         <w:numPr>
           <w:ilvl w:val="2"/>
           <w:numId w:val="1"/>
@@ -1601,7 +1712,7 @@
     </w:p>
     <w:p>
       <w:pPr>
-        <w:pStyle w:val="Paragrafoelenco"/>
+        <w:pStyle w:val="ListParagraph"/>
         <w:numPr>
           <w:ilvl w:val="0"/>
           <w:numId w:val="2"/>
@@ -1639,7 +1750,7 @@
     </w:p>
     <w:p>
       <w:pPr>
-        <w:pStyle w:val="Paragrafoelenco"/>
+        <w:pStyle w:val="ListParagraph"/>
         <w:numPr>
           <w:ilvl w:val="0"/>
           <w:numId w:val="2"/>
@@ -1677,7 +1788,7 @@
     </w:p>
     <w:p>
       <w:pPr>
-        <w:pStyle w:val="Paragrafoelenco"/>
+        <w:pStyle w:val="ListParagraph"/>
         <w:numPr>
           <w:ilvl w:val="0"/>
           <w:numId w:val="2"/>
@@ -1712,7 +1823,7 @@
     </w:p>
     <w:p>
       <w:pPr>
-        <w:pStyle w:val="Paragrafoelenco"/>
+        <w:pStyle w:val="ListParagraph"/>
         <w:numPr>
           <w:ilvl w:val="0"/>
           <w:numId w:val="2"/>
@@ -1736,7 +1847,7 @@
         </w:rPr>
         <w:t xml:space="preserve">API: </w:t>
       </w:r>
-      <w:hyperlink r:id="rId10" w:history="1">
+      <w:hyperlink r:id="rId9" w:history="1">
         <w:r>
           <w:rPr>
             <w:rFonts w:ascii="Cambria" w:hAnsi="Cambria" w:cs="Cambria"/>
@@ -1777,7 +1888,7 @@
     </w:p>
     <w:p>
       <w:pPr>
-        <w:pStyle w:val="Paragrafoelenco"/>
+        <w:pStyle w:val="ListParagraph"/>
         <w:numPr>
           <w:ilvl w:val="0"/>
           <w:numId w:val="2"/>
@@ -1822,7 +1933,7 @@
     </w:p>
     <w:p>
       <w:pPr>
-        <w:pStyle w:val="Paragrafoelenco"/>
+        <w:pStyle w:val="ListParagraph"/>
         <w:numPr>
           <w:ilvl w:val="0"/>
           <w:numId w:val="2"/>
@@ -1893,7 +2004,7 @@
     </w:p>
     <w:p>
       <w:pPr>
-        <w:pStyle w:val="Paragrafoelenco"/>
+        <w:pStyle w:val="ListParagraph"/>
         <w:numPr>
           <w:ilvl w:val="0"/>
           <w:numId w:val="2"/>
@@ -1954,7 +2065,7 @@
     </w:p>
     <w:p>
       <w:pPr>
-        <w:pStyle w:val="Paragrafoelenco"/>
+        <w:pStyle w:val="ListParagraph"/>
         <w:numPr>
           <w:ilvl w:val="0"/>
           <w:numId w:val="2"/>
@@ -2051,7 +2162,7 @@
     </w:p>
     <w:p>
       <w:pPr>
-        <w:pStyle w:val="Paragrafoelenco"/>
+        <w:pStyle w:val="ListParagraph"/>
         <w:numPr>
           <w:ilvl w:val="2"/>
           <w:numId w:val="1"/>
@@ -2081,7 +2192,7 @@
     </w:p>
     <w:p>
       <w:pPr>
-        <w:pStyle w:val="Paragrafoelenco"/>
+        <w:pStyle w:val="ListParagraph"/>
         <w:numPr>
           <w:ilvl w:val="0"/>
           <w:numId w:val="10"/>
@@ -2117,6 +2228,7 @@
         <w:t>Gn</w:t>
       </w:r>
       <w:proofErr w:type="spellEnd"/>
+      <w:proofErr w:type="gramStart"/>
       <w:r>
         <w:rPr>
           <w:rFonts w:ascii="Cambria" w:hAnsi="Cambria" w:cs="Cambria"/>
@@ -2132,7 +2244,16 @@
           <w:sz w:val="26"/>
           <w:szCs w:val="26"/>
         </w:rPr>
-        <w:t>the n-</w:t>
+        <w:t>the</w:t>
+      </w:r>
+      <w:proofErr w:type="gramEnd"/>
+      <w:r>
+        <w:rPr>
+          <w:rFonts w:ascii="Cambria" w:hAnsi="Cambria" w:cs="Cambria"/>
+          <w:sz w:val="26"/>
+          <w:szCs w:val="26"/>
+        </w:rPr>
+        <w:t xml:space="preserve"> n-</w:t>
       </w:r>
       <w:proofErr w:type="spellStart"/>
       <w:r>
@@ -2155,7 +2276,7 @@
     </w:p>
     <w:p>
       <w:pPr>
-        <w:pStyle w:val="Paragrafoelenco"/>
+        <w:pStyle w:val="ListParagraph"/>
         <w:numPr>
           <w:ilvl w:val="0"/>
           <w:numId w:val="10"/>
@@ -2239,7 +2360,7 @@
     </w:p>
     <w:p>
       <w:pPr>
-        <w:pStyle w:val="Paragrafoelenco"/>
+        <w:pStyle w:val="ListParagraph"/>
         <w:numPr>
           <w:ilvl w:val="0"/>
           <w:numId w:val="10"/>
@@ -2320,7 +2441,7 @@
     </w:p>
     <w:p>
       <w:pPr>
-        <w:pStyle w:val="Paragrafoelenco"/>
+        <w:pStyle w:val="ListParagraph"/>
         <w:numPr>
           <w:ilvl w:val="0"/>
           <w:numId w:val="10"/>
@@ -2379,7 +2500,7 @@
     </w:p>
     <w:p>
       <w:pPr>
-        <w:pStyle w:val="Paragrafoelenco"/>
+        <w:pStyle w:val="ListParagraph"/>
         <w:numPr>
           <w:ilvl w:val="0"/>
           <w:numId w:val="10"/>
@@ -2404,53 +2525,31 @@
           <w:szCs w:val="26"/>
           <w:lang w:val="en-GB"/>
         </w:rPr>
-        <w:t>[</w:t>
+        <w:t xml:space="preserve">[Cn]: </w:t>
+      </w:r>
+      <w:r>
+        <w:rPr>
+          <w:rFonts w:ascii="Cambria" w:hAnsi="Cambria" w:cs="Cambria"/>
+          <w:sz w:val="26"/>
+          <w:szCs w:val="26"/>
+          <w:lang w:val="en-GB"/>
+        </w:rPr>
+        <w:t>the n-</w:t>
       </w:r>
       <w:proofErr w:type="spellStart"/>
       <w:r>
         <w:rPr>
           <w:rFonts w:ascii="Cambria" w:hAnsi="Cambria" w:cs="Cambria"/>
-          <w:b/>
-          <w:sz w:val="26"/>
-          <w:szCs w:val="26"/>
-          <w:lang w:val="en-GB"/>
-        </w:rPr>
-        <w:t>Cn</w:t>
+          <w:sz w:val="26"/>
+          <w:szCs w:val="26"/>
+          <w:lang w:val="en-GB"/>
+        </w:rPr>
+        <w:t>th</w:t>
       </w:r>
       <w:proofErr w:type="spellEnd"/>
       <w:r>
         <w:rPr>
           <w:rFonts w:ascii="Cambria" w:hAnsi="Cambria" w:cs="Cambria"/>
-          <w:b/>
-          <w:sz w:val="26"/>
-          <w:szCs w:val="26"/>
-          <w:lang w:val="en-GB"/>
-        </w:rPr>
-        <w:t xml:space="preserve">]: </w:t>
-      </w:r>
-      <w:r>
-        <w:rPr>
-          <w:rFonts w:ascii="Cambria" w:hAnsi="Cambria" w:cs="Cambria"/>
-          <w:sz w:val="26"/>
-          <w:szCs w:val="26"/>
-          <w:lang w:val="en-GB"/>
-        </w:rPr>
-        <w:t>the n-</w:t>
-      </w:r>
-      <w:proofErr w:type="spellStart"/>
-      <w:r>
-        <w:rPr>
-          <w:rFonts w:ascii="Cambria" w:hAnsi="Cambria" w:cs="Cambria"/>
-          <w:sz w:val="26"/>
-          <w:szCs w:val="26"/>
-          <w:lang w:val="en-GB"/>
-        </w:rPr>
-        <w:t>th</w:t>
-      </w:r>
-      <w:proofErr w:type="spellEnd"/>
-      <w:r>
-        <w:rPr>
-          <w:rFonts w:ascii="Cambria" w:hAnsi="Cambria" w:cs="Cambria"/>
           <w:sz w:val="26"/>
           <w:szCs w:val="26"/>
           <w:lang w:val="en-GB"/>
@@ -2460,7 +2559,7 @@
     </w:p>
     <w:p>
       <w:pPr>
-        <w:pStyle w:val="Paragrafoelenco"/>
+        <w:pStyle w:val="ListParagraph"/>
         <w:numPr>
           <w:ilvl w:val="0"/>
           <w:numId w:val="10"/>
@@ -2531,7 +2630,7 @@
     </w:p>
     <w:p>
       <w:pPr>
-        <w:pStyle w:val="Paragrafoelenco"/>
+        <w:pStyle w:val="ListParagraph"/>
         <w:numPr>
           <w:ilvl w:val="1"/>
           <w:numId w:val="1"/>
@@ -2571,7 +2670,7 @@
     </w:p>
     <w:p>
       <w:pPr>
-        <w:pStyle w:val="Paragrafoelenco"/>
+        <w:pStyle w:val="ListParagraph"/>
         <w:numPr>
           <w:ilvl w:val="0"/>
           <w:numId w:val="4"/>
@@ -2617,7 +2716,7 @@
     </w:p>
     <w:p>
       <w:pPr>
-        <w:pStyle w:val="Paragrafoelenco"/>
+        <w:pStyle w:val="ListParagraph"/>
         <w:numPr>
           <w:ilvl w:val="0"/>
           <w:numId w:val="4"/>
@@ -2645,7 +2744,7 @@
     </w:p>
     <w:p>
       <w:pPr>
-        <w:pStyle w:val="Paragrafoelenco"/>
+        <w:pStyle w:val="ListParagraph"/>
         <w:numPr>
           <w:ilvl w:val="0"/>
           <w:numId w:val="4"/>
@@ -2670,10 +2769,10 @@
         </w:rPr>
         <w:t xml:space="preserve">RASD Document available on the Delivery Folder on the repository </w:t>
       </w:r>
-      <w:hyperlink r:id="rId11" w:history="1">
+      <w:hyperlink r:id="rId10" w:history="1">
         <w:r>
           <w:rPr>
-            <w:rStyle w:val="Collegamentoipertestuale"/>
+            <w:rStyle w:val="Hyperlink"/>
             <w:rFonts w:ascii="Cambria" w:hAnsi="Cambria" w:cs="Cambria"/>
             <w:sz w:val="26"/>
             <w:szCs w:val="26"/>
@@ -2691,12 +2790,10 @@
         </w:rPr>
         <w:t xml:space="preserve"> .</w:t>
       </w:r>
-      <w:bookmarkStart w:id="1" w:name="_GoBack"/>
-      <w:bookmarkEnd w:id="1"/>
-    </w:p>
-    <w:p>
-      <w:pPr>
-        <w:pStyle w:val="Paragrafoelenco"/>
+    </w:p>
+    <w:p>
+      <w:pPr>
+        <w:pStyle w:val="ListParagraph"/>
         <w:autoSpaceDE w:val="0"/>
         <w:autoSpaceDN w:val="0"/>
         <w:adjustRightInd w:val="0"/>
@@ -2712,7 +2809,7 @@
     </w:p>
     <w:p>
       <w:pPr>
-        <w:pStyle w:val="Paragrafoelenco"/>
+        <w:pStyle w:val="ListParagraph"/>
         <w:numPr>
           <w:ilvl w:val="1"/>
           <w:numId w:val="1"/>
@@ -2728,6 +2825,7 @@
           <w:lang w:val="en-GB"/>
         </w:rPr>
       </w:pPr>
+      <w:proofErr w:type="spellStart"/>
       <w:r>
         <w:rPr>
           <w:rFonts w:ascii="Cambria" w:hAnsi="Cambria" w:cs="Cambria"/>
@@ -2735,9 +2833,9 @@
           <w:sz w:val="36"/>
           <w:szCs w:val="36"/>
         </w:rPr>
-        <w:t xml:space="preserve">Document </w:t>
-      </w:r>
-      <w:proofErr w:type="spellStart"/>
+        <w:t>Document</w:t>
+      </w:r>
+      <w:proofErr w:type="spellEnd"/>
       <w:r>
         <w:rPr>
           <w:rFonts w:ascii="Cambria" w:hAnsi="Cambria" w:cs="Cambria"/>
@@ -2745,13 +2843,23 @@
           <w:sz w:val="36"/>
           <w:szCs w:val="36"/>
         </w:rPr>
+        <w:t xml:space="preserve"> </w:t>
+      </w:r>
+      <w:proofErr w:type="spellStart"/>
+      <w:r>
+        <w:rPr>
+          <w:rFonts w:ascii="Cambria" w:hAnsi="Cambria" w:cs="Cambria"/>
+          <w:b/>
+          <w:sz w:val="36"/>
+          <w:szCs w:val="36"/>
+        </w:rPr>
         <w:t>Structure</w:t>
       </w:r>
       <w:proofErr w:type="spellEnd"/>
     </w:p>
     <w:p>
       <w:pPr>
-        <w:pStyle w:val="Paragrafoelenco"/>
+        <w:pStyle w:val="ListParagraph"/>
         <w:numPr>
           <w:ilvl w:val="0"/>
           <w:numId w:val="8"/>
@@ -2789,7 +2897,7 @@
     </w:p>
     <w:p>
       <w:pPr>
-        <w:pStyle w:val="Paragrafoelenco"/>
+        <w:pStyle w:val="ListParagraph"/>
         <w:autoSpaceDE w:val="0"/>
         <w:autoSpaceDN w:val="0"/>
         <w:adjustRightInd w:val="0"/>
@@ -2809,7 +2917,27 @@
           <w:szCs w:val="26"/>
           <w:lang w:val="en-GB"/>
         </w:rPr>
-        <w:t>In this section i</w:t>
+        <w:t xml:space="preserve">In this </w:t>
+      </w:r>
+      <w:proofErr w:type="gramStart"/>
+      <w:r>
+        <w:rPr>
+          <w:rFonts w:ascii="Cambria" w:hAnsi="Cambria" w:cs="Cambria"/>
+          <w:sz w:val="26"/>
+          <w:szCs w:val="26"/>
+          <w:lang w:val="en-GB"/>
+        </w:rPr>
+        <w:t>section</w:t>
+      </w:r>
+      <w:proofErr w:type="gramEnd"/>
+      <w:r>
+        <w:rPr>
+          <w:rFonts w:ascii="Cambria" w:hAnsi="Cambria" w:cs="Cambria"/>
+          <w:sz w:val="26"/>
+          <w:szCs w:val="26"/>
+          <w:lang w:val="en-GB"/>
+        </w:rPr>
+        <w:t xml:space="preserve"> i</w:t>
       </w:r>
       <w:r>
         <w:rPr>
@@ -2832,7 +2960,7 @@
     </w:p>
     <w:p>
       <w:pPr>
-        <w:pStyle w:val="Paragrafoelenco"/>
+        <w:pStyle w:val="ListParagraph"/>
         <w:autoSpaceDE w:val="0"/>
         <w:autoSpaceDN w:val="0"/>
         <w:adjustRightInd w:val="0"/>
@@ -2852,12 +2980,32 @@
           <w:szCs w:val="26"/>
           <w:lang w:val="en-GB"/>
         </w:rPr>
-        <w:t>In addition, Acronyms, Definitions and Abbreviations are defined in this section in order to make it easier, more concise and clearer to read the rest of the Design Document.</w:t>
-      </w:r>
-    </w:p>
-    <w:p>
-      <w:pPr>
-        <w:pStyle w:val="Paragrafoelenco"/>
+        <w:t xml:space="preserve">In addition, Acronyms, Definitions and Abbreviations are defined in this section </w:t>
+      </w:r>
+      <w:proofErr w:type="gramStart"/>
+      <w:r>
+        <w:rPr>
+          <w:rFonts w:ascii="Cambria" w:hAnsi="Cambria" w:cs="Cambria"/>
+          <w:sz w:val="26"/>
+          <w:szCs w:val="26"/>
+          <w:lang w:val="en-GB"/>
+        </w:rPr>
+        <w:t>in order to</w:t>
+      </w:r>
+      <w:proofErr w:type="gramEnd"/>
+      <w:r>
+        <w:rPr>
+          <w:rFonts w:ascii="Cambria" w:hAnsi="Cambria" w:cs="Cambria"/>
+          <w:sz w:val="26"/>
+          <w:szCs w:val="26"/>
+          <w:lang w:val="en-GB"/>
+        </w:rPr>
+        <w:t xml:space="preserve"> make it easier, more concise and clearer to read the rest of the Design Document.</w:t>
+      </w:r>
+    </w:p>
+    <w:p>
+      <w:pPr>
+        <w:pStyle w:val="ListParagraph"/>
         <w:numPr>
           <w:ilvl w:val="0"/>
           <w:numId w:val="8"/>
@@ -2914,7 +3062,7 @@
     </w:p>
     <w:p>
       <w:pPr>
-        <w:pStyle w:val="Paragrafoelenco"/>
+        <w:pStyle w:val="ListParagraph"/>
         <w:autoSpaceDE w:val="0"/>
         <w:autoSpaceDN w:val="0"/>
         <w:adjustRightInd w:val="0"/>
@@ -2927,6 +3075,7 @@
           <w:lang w:val="en-GB"/>
         </w:rPr>
       </w:pPr>
+      <w:proofErr w:type="gramStart"/>
       <w:r>
         <w:rPr>
           <w:rFonts w:ascii="Cambria" w:hAnsi="Cambria" w:cs="Cambria"/>
@@ -2943,12 +3092,22 @@
           <w:szCs w:val="26"/>
           <w:lang w:val="en-GB"/>
         </w:rPr>
-        <w:t xml:space="preserve"> of all, a high-level overview of the components and the way they’re connected is provided in this section. Following this, some components will be analysed in detail and their internal architectures will be showed for a matter of clarity.</w:t>
-      </w:r>
-    </w:p>
-    <w:p>
-      <w:pPr>
-        <w:pStyle w:val="Paragrafoelenco"/>
+        <w:t xml:space="preserve"> of all</w:t>
+      </w:r>
+      <w:proofErr w:type="gramEnd"/>
+      <w:r>
+        <w:rPr>
+          <w:rFonts w:ascii="Cambria" w:hAnsi="Cambria" w:cs="Cambria"/>
+          <w:sz w:val="26"/>
+          <w:szCs w:val="26"/>
+          <w:lang w:val="en-GB"/>
+        </w:rPr>
+        <w:t>, a high-level overview of the components and the way they’re connected is provided in this section. Following this, some components will be analysed in detail and their internal architectures will be showed for a matter of clarity.</w:t>
+      </w:r>
+    </w:p>
+    <w:p>
+      <w:pPr>
+        <w:pStyle w:val="ListParagraph"/>
         <w:numPr>
           <w:ilvl w:val="0"/>
           <w:numId w:val="8"/>
@@ -2992,32 +3151,12 @@
           <w:szCs w:val="26"/>
           <w:lang w:val="en-GB"/>
         </w:rPr>
-        <w:t>The most important algorithms that will be implemented in our application are described here, both with natural language and with java code/</w:t>
-      </w:r>
-      <w:proofErr w:type="spellStart"/>
-      <w:r>
-        <w:rPr>
-          <w:rFonts w:ascii="Cambria" w:hAnsi="Cambria" w:cs="Cambria"/>
-          <w:sz w:val="26"/>
-          <w:szCs w:val="26"/>
-          <w:lang w:val="en-GB"/>
-        </w:rPr>
-        <w:t>pseudocode</w:t>
-      </w:r>
-      <w:proofErr w:type="spellEnd"/>
-      <w:r>
-        <w:rPr>
-          <w:rFonts w:ascii="Cambria" w:hAnsi="Cambria" w:cs="Cambria"/>
-          <w:sz w:val="26"/>
-          <w:szCs w:val="26"/>
-          <w:lang w:val="en-GB"/>
-        </w:rPr>
-        <w:t>.</w:t>
-      </w:r>
-    </w:p>
-    <w:p>
-      <w:pPr>
-        <w:pStyle w:val="Paragrafoelenco"/>
+        <w:t>The most important algorithms that will be implemented in our application are described here, both with natural language and with java code/pseudocode.</w:t>
+      </w:r>
+    </w:p>
+    <w:p>
+      <w:pPr>
+        <w:pStyle w:val="ListParagraph"/>
         <w:numPr>
           <w:ilvl w:val="0"/>
           <w:numId w:val="8"/>
@@ -3065,7 +3204,7 @@
     </w:p>
     <w:p>
       <w:pPr>
-        <w:pStyle w:val="Paragrafoelenco"/>
+        <w:pStyle w:val="ListParagraph"/>
         <w:autoSpaceDE w:val="0"/>
         <w:autoSpaceDN w:val="0"/>
         <w:adjustRightInd w:val="0"/>
@@ -3108,7 +3247,7 @@
     </w:p>
     <w:p>
       <w:pPr>
-        <w:pStyle w:val="Paragrafoelenco"/>
+        <w:pStyle w:val="ListParagraph"/>
         <w:numPr>
           <w:ilvl w:val="0"/>
           <w:numId w:val="8"/>
@@ -3183,7 +3322,7 @@
     </w:p>
     <w:p>
       <w:pPr>
-        <w:pStyle w:val="Paragrafoelenco"/>
+        <w:pStyle w:val="ListParagraph"/>
         <w:numPr>
           <w:ilvl w:val="1"/>
           <w:numId w:val="1"/>
@@ -3234,7 +3373,7 @@
     </w:p>
     <w:p>
       <w:pPr>
-        <w:pStyle w:val="Paragrafoelenco"/>
+        <w:pStyle w:val="ListParagraph"/>
         <w:numPr>
           <w:ilvl w:val="0"/>
           <w:numId w:val="11"/>
@@ -3348,7 +3487,7 @@
     </w:p>
     <w:p>
       <w:pPr>
-        <w:pStyle w:val="Paragrafoelenco"/>
+        <w:pStyle w:val="ListParagraph"/>
         <w:numPr>
           <w:ilvl w:val="0"/>
           <w:numId w:val="11"/>
@@ -3391,12 +3530,32 @@
           <w:szCs w:val="26"/>
           <w:lang w:val="en-GB"/>
         </w:rPr>
-        <w:t xml:space="preserve"> Added “Algorithm Design”  and “User Interface Design” sections.</w:t>
-      </w:r>
-    </w:p>
-    <w:p>
-      <w:pPr>
-        <w:pStyle w:val="Paragrafoelenco"/>
+        <w:t xml:space="preserve"> Added “Algorithm </w:t>
+      </w:r>
+      <w:proofErr w:type="gramStart"/>
+      <w:r>
+        <w:rPr>
+          <w:rFonts w:ascii="Cambria" w:hAnsi="Cambria" w:cs="Cambria"/>
+          <w:sz w:val="26"/>
+          <w:szCs w:val="26"/>
+          <w:lang w:val="en-GB"/>
+        </w:rPr>
+        <w:t>Design”  and</w:t>
+      </w:r>
+      <w:proofErr w:type="gramEnd"/>
+      <w:r>
+        <w:rPr>
+          <w:rFonts w:ascii="Cambria" w:hAnsi="Cambria" w:cs="Cambria"/>
+          <w:sz w:val="26"/>
+          <w:szCs w:val="26"/>
+          <w:lang w:val="en-GB"/>
+        </w:rPr>
+        <w:t xml:space="preserve"> “User Interface Design” sections.</w:t>
+      </w:r>
+    </w:p>
+    <w:p>
+      <w:pPr>
+        <w:pStyle w:val="ListParagraph"/>
         <w:numPr>
           <w:ilvl w:val="0"/>
           <w:numId w:val="11"/>
@@ -3444,7 +3603,7 @@
     </w:p>
     <w:p>
       <w:pPr>
-        <w:pStyle w:val="Paragrafoelenco"/>
+        <w:pStyle w:val="ListParagraph"/>
         <w:autoSpaceDE w:val="0"/>
         <w:autoSpaceDN w:val="0"/>
         <w:adjustRightInd w:val="0"/>
@@ -3581,7 +3740,27 @@
           <w:szCs w:val="26"/>
           <w:lang w:val="en-GB"/>
         </w:rPr>
-        <w:t>Moreover, a Deployment View and a Runtime View of the system is provided in order to describe nodes with their components, protocol for their interaction and how they are expected to work (by means of Sequence Diagrams).</w:t>
+        <w:t xml:space="preserve">Moreover, a Deployment View and a Runtime View of the system is provided </w:t>
+      </w:r>
+      <w:proofErr w:type="gramStart"/>
+      <w:r>
+        <w:rPr>
+          <w:rFonts w:ascii="Cambria" w:hAnsi="Cambria"/>
+          <w:sz w:val="26"/>
+          <w:szCs w:val="26"/>
+          <w:lang w:val="en-GB"/>
+        </w:rPr>
+        <w:t>in order to</w:t>
+      </w:r>
+      <w:proofErr w:type="gramEnd"/>
+      <w:r>
+        <w:rPr>
+          <w:rFonts w:ascii="Cambria" w:hAnsi="Cambria"/>
+          <w:sz w:val="26"/>
+          <w:szCs w:val="26"/>
+          <w:lang w:val="en-GB"/>
+        </w:rPr>
+        <w:t xml:space="preserve"> describe nodes with their components, protocol for their interaction and how they are expected to work (by means of Sequence Diagrams).</w:t>
       </w:r>
     </w:p>
     <w:p>
@@ -3717,10 +3896,10 @@
           <w:lang w:val="en-GB" w:eastAsia="en-GB"/>
         </w:rPr>
         <w:drawing>
-          <wp:inline distT="0" distB="0" distL="0" distR="0" wp14:anchorId="3CF74B48" wp14:editId="760FE192">
+          <wp:inline distT="0" distB="0" distL="0" distR="0" wp14:anchorId="07335E98" wp14:editId="58C09947">
             <wp:extent cx="6120130" cy="3619500"/>
             <wp:effectExtent l="0" t="0" r="1270" b="12700"/>
-            <wp:docPr id="12" name="Picture 2"/>
+            <wp:docPr id="18" name="Picture 18"/>
             <wp:cNvGraphicFramePr>
               <a:graphicFrameLocks xmlns:a="http://schemas.openxmlformats.org/drawingml/2006/main" noChangeAspect="1"/>
             </wp:cNvGraphicFramePr>
@@ -3728,11 +3907,11 @@
               <a:graphicData uri="http://schemas.openxmlformats.org/drawingml/2006/picture">
                 <pic:pic xmlns:pic="http://schemas.openxmlformats.org/drawingml/2006/picture">
                   <pic:nvPicPr>
-                    <pic:cNvPr id="2" name="Component Diagram.jpg"/>
+                    <pic:cNvPr id="18" name="Component Diagram.jpg"/>
                     <pic:cNvPicPr/>
                   </pic:nvPicPr>
                   <pic:blipFill>
-                    <a:blip r:embed="rId12" cstate="print">
+                    <a:blip r:embed="rId11" cstate="print">
                       <a:extLst>
                         <a:ext uri="{28A0092B-C50C-407E-A947-70E740481C1C}">
                           <a14:useLocalDpi xmlns:a14="http://schemas.microsoft.com/office/drawing/2010/main" val="0"/>
@@ -3808,7 +3987,27 @@
           <w:szCs w:val="26"/>
           <w:lang w:val="en-GB"/>
         </w:rPr>
-        <w:t xml:space="preserve">This component deals directly with system’s DBMSs allowing other components to write, read and update data in the DBs properly (i.e. in a secure, consistent way) using the proper DBMS. It provides a single interface outward in order to systematize access to data stored in DBs and hide the internal complexity and implementation of DBMSs and </w:t>
+        <w:t xml:space="preserve">This component deals directly with system’s DBMSs allowing other components to write, read and update data in the DBs properly (i.e. in a secure, consistent way) using the proper DBMS. It provides a single interface outward </w:t>
+      </w:r>
+      <w:proofErr w:type="gramStart"/>
+      <w:r>
+        <w:rPr>
+          <w:rFonts w:asciiTheme="majorHAnsi" w:hAnsiTheme="majorHAnsi"/>
+          <w:sz w:val="26"/>
+          <w:szCs w:val="26"/>
+          <w:lang w:val="en-GB"/>
+        </w:rPr>
+        <w:t>in order to</w:t>
+      </w:r>
+      <w:proofErr w:type="gramEnd"/>
+      <w:r>
+        <w:rPr>
+          <w:rFonts w:asciiTheme="majorHAnsi" w:hAnsiTheme="majorHAnsi"/>
+          <w:sz w:val="26"/>
+          <w:szCs w:val="26"/>
+          <w:lang w:val="en-GB"/>
+        </w:rPr>
+        <w:t xml:space="preserve"> systematize access to data stored in DBs and hide the internal complexity and implementation of DBMSs and </w:t>
       </w:r>
       <w:proofErr w:type="spellStart"/>
       <w:r>
@@ -3886,7 +4085,27 @@
           <w:szCs w:val="26"/>
           <w:lang w:val="en-GB"/>
         </w:rPr>
-        <w:t xml:space="preserve">This particular component is used as generalization of the two DBMSs used in Travlendar+: one to manage users’ personal data and calendar, one to manage all relevant internal information used by </w:t>
+        <w:t xml:space="preserve">This </w:t>
+      </w:r>
+      <w:proofErr w:type="gramStart"/>
+      <w:r>
+        <w:rPr>
+          <w:rFonts w:asciiTheme="majorHAnsi" w:hAnsiTheme="majorHAnsi"/>
+          <w:sz w:val="26"/>
+          <w:szCs w:val="26"/>
+          <w:lang w:val="en-GB"/>
+        </w:rPr>
+        <w:t>particular component</w:t>
+      </w:r>
+      <w:proofErr w:type="gramEnd"/>
+      <w:r>
+        <w:rPr>
+          <w:rFonts w:asciiTheme="majorHAnsi" w:hAnsiTheme="majorHAnsi"/>
+          <w:sz w:val="26"/>
+          <w:szCs w:val="26"/>
+          <w:lang w:val="en-GB"/>
+        </w:rPr>
+        <w:t xml:space="preserve"> is used as generalization of the two DBMSs used in Travlendar+: one to manage users’ personal data and calendar, one to manage all relevant internal information used by </w:t>
       </w:r>
       <w:proofErr w:type="spellStart"/>
       <w:r>
@@ -3930,7 +4149,27 @@
           <w:szCs w:val="26"/>
           <w:lang w:val="en-GB"/>
         </w:rPr>
-        <w:t>It provides an appropriate interface to allow the Data Layer component,  and only it, to query DBMSs.</w:t>
+        <w:t xml:space="preserve">It provides an appropriate interface to allow the Data Layer </w:t>
+      </w:r>
+      <w:proofErr w:type="gramStart"/>
+      <w:r>
+        <w:rPr>
+          <w:rFonts w:asciiTheme="majorHAnsi" w:hAnsiTheme="majorHAnsi"/>
+          <w:sz w:val="26"/>
+          <w:szCs w:val="26"/>
+          <w:lang w:val="en-GB"/>
+        </w:rPr>
+        <w:t>component,  and</w:t>
+      </w:r>
+      <w:proofErr w:type="gramEnd"/>
+      <w:r>
+        <w:rPr>
+          <w:rFonts w:asciiTheme="majorHAnsi" w:hAnsiTheme="majorHAnsi"/>
+          <w:sz w:val="26"/>
+          <w:szCs w:val="26"/>
+          <w:lang w:val="en-GB"/>
+        </w:rPr>
+        <w:t xml:space="preserve"> only it, to query DBMSs.</w:t>
       </w:r>
     </w:p>
     <w:p>
@@ -3997,7 +4236,27 @@
           <w:szCs w:val="26"/>
           <w:lang w:val="en-GB"/>
         </w:rPr>
-        <w:t xml:space="preserve">This is the core component of the server side of the system and of the application in general. It’s composed by three essential components: the Computation Unit, the User Side Unit and the Dynamic Event Check System. It manages, with the aid of the APIs Manager and the Data Layer, all the </w:t>
+        <w:t xml:space="preserve">This is the core component of the server side of the system and of the application in general. It’s composed by three essential components: </w:t>
+      </w:r>
+      <w:proofErr w:type="gramStart"/>
+      <w:r>
+        <w:rPr>
+          <w:rFonts w:asciiTheme="majorHAnsi" w:hAnsiTheme="majorHAnsi"/>
+          <w:sz w:val="26"/>
+          <w:szCs w:val="26"/>
+          <w:lang w:val="en-GB"/>
+        </w:rPr>
+        <w:t>the</w:t>
+      </w:r>
+      <w:proofErr w:type="gramEnd"/>
+      <w:r>
+        <w:rPr>
+          <w:rFonts w:asciiTheme="majorHAnsi" w:hAnsiTheme="majorHAnsi"/>
+          <w:sz w:val="26"/>
+          <w:szCs w:val="26"/>
+          <w:lang w:val="en-GB"/>
+        </w:rPr>
+        <w:t xml:space="preserve"> Computation Unit, the User Side Unit and the Dynamic Event Check System. It manages, with the aid of the APIs Manager and the Data Layer, all the </w:t>
       </w:r>
       <w:proofErr w:type="spellStart"/>
       <w:r>
@@ -4084,7 +4343,27 @@
           <w:szCs w:val="26"/>
           <w:lang w:val="en-GB"/>
         </w:rPr>
-        <w:t>This component is used to homogenize the different kinds of APIs provided by third part services, in other words it adapts the external APIs to the system in order to make them easily usable. By doing this, the APIs Manager tries also to optimize the access and the usage to the APIs by means of an internal optimizer component. It provided the System Main Server with the APIs Use Interface, used to exploit third part services while masking their implementation.</w:t>
+        <w:t xml:space="preserve">This component is used to homogenize the different kinds of APIs provided by third part services, in other words it adapts the external APIs to the system </w:t>
+      </w:r>
+      <w:proofErr w:type="gramStart"/>
+      <w:r>
+        <w:rPr>
+          <w:rFonts w:asciiTheme="majorHAnsi" w:hAnsiTheme="majorHAnsi"/>
+          <w:sz w:val="26"/>
+          <w:szCs w:val="26"/>
+          <w:lang w:val="en-GB"/>
+        </w:rPr>
+        <w:t>in order to</w:t>
+      </w:r>
+      <w:proofErr w:type="gramEnd"/>
+      <w:r>
+        <w:rPr>
+          <w:rFonts w:asciiTheme="majorHAnsi" w:hAnsiTheme="majorHAnsi"/>
+          <w:sz w:val="26"/>
+          <w:szCs w:val="26"/>
+          <w:lang w:val="en-GB"/>
+        </w:rPr>
+        <w:t xml:space="preserve"> make them easily usable. By doing this, the APIs Manager tries also to optimize the access and the usage to the APIs by means of an internal optimizer component. It provided the System Main Server with the APIs Use Interface, used to exploit third part services while masking their implementation.</w:t>
       </w:r>
     </w:p>
     <w:p>
@@ -4421,7 +4700,29 @@
           <w:szCs w:val="26"/>
           <w:lang w:val="en-GB"/>
         </w:rPr>
-        <w:t xml:space="preserve">contained in the travel options provided by the Computation Unit in the System Main Server in order to send notification to the user and notify him of </w:t>
+        <w:t xml:space="preserve">contained in the travel options provided by the Computation Unit in the System Main Server </w:t>
+      </w:r>
+      <w:proofErr w:type="gramStart"/>
+      <w:r>
+        <w:rPr>
+          <w:rFonts w:asciiTheme="majorHAnsi" w:hAnsiTheme="majorHAnsi"/>
+          <w:color w:val="000000" w:themeColor="text1"/>
+          <w:sz w:val="26"/>
+          <w:szCs w:val="26"/>
+          <w:lang w:val="en-GB"/>
+        </w:rPr>
+        <w:t>in order to</w:t>
+      </w:r>
+      <w:proofErr w:type="gramEnd"/>
+      <w:r>
+        <w:rPr>
+          <w:rFonts w:asciiTheme="majorHAnsi" w:hAnsiTheme="majorHAnsi"/>
+          <w:color w:val="000000" w:themeColor="text1"/>
+          <w:sz w:val="26"/>
+          <w:szCs w:val="26"/>
+          <w:lang w:val="en-GB"/>
+        </w:rPr>
+        <w:t xml:space="preserve"> send notification to the user and notify him of </w:t>
       </w:r>
       <w:r>
         <w:rPr>
@@ -4553,7 +4854,29 @@
           <w:szCs w:val="26"/>
           <w:lang w:val="en-GB"/>
         </w:rPr>
-        <w:t>contained in the travel options provided by the Computation Unit in the System Main Server in order to send notification to the user and notify him of</w:t>
+        <w:t xml:space="preserve">contained in the travel options provided by the Computation Unit in the System Main Server </w:t>
+      </w:r>
+      <w:proofErr w:type="gramStart"/>
+      <w:r>
+        <w:rPr>
+          <w:rFonts w:asciiTheme="majorHAnsi" w:hAnsiTheme="majorHAnsi"/>
+          <w:color w:val="000000" w:themeColor="text1"/>
+          <w:sz w:val="26"/>
+          <w:szCs w:val="26"/>
+          <w:lang w:val="en-GB"/>
+        </w:rPr>
+        <w:t>in order to</w:t>
+      </w:r>
+      <w:proofErr w:type="gramEnd"/>
+      <w:r>
+        <w:rPr>
+          <w:rFonts w:asciiTheme="majorHAnsi" w:hAnsiTheme="majorHAnsi"/>
+          <w:color w:val="000000" w:themeColor="text1"/>
+          <w:sz w:val="26"/>
+          <w:szCs w:val="26"/>
+          <w:lang w:val="en-GB"/>
+        </w:rPr>
+        <w:t xml:space="preserve"> send notification to the user and notify him of</w:t>
       </w:r>
       <w:r>
         <w:rPr>
@@ -4642,7 +4965,27 @@
           <w:szCs w:val="26"/>
           <w:lang w:val="en-GB"/>
         </w:rPr>
-        <w:t>This component models the web browser used by the user to access the website. It’s an external object with respect to our system, but its corresponding component is necessary in order to model its interactions with the website.</w:t>
+        <w:t xml:space="preserve">This component models the web browser used by the user to access the website. It’s an external object with respect to our system, but its corresponding component is necessary </w:t>
+      </w:r>
+      <w:proofErr w:type="gramStart"/>
+      <w:r>
+        <w:rPr>
+          <w:rFonts w:asciiTheme="majorHAnsi" w:hAnsiTheme="majorHAnsi"/>
+          <w:sz w:val="26"/>
+          <w:szCs w:val="26"/>
+          <w:lang w:val="en-GB"/>
+        </w:rPr>
+        <w:t>in order to</w:t>
+      </w:r>
+      <w:proofErr w:type="gramEnd"/>
+      <w:r>
+        <w:rPr>
+          <w:rFonts w:asciiTheme="majorHAnsi" w:hAnsiTheme="majorHAnsi"/>
+          <w:sz w:val="26"/>
+          <w:szCs w:val="26"/>
+          <w:lang w:val="en-GB"/>
+        </w:rPr>
+        <w:t xml:space="preserve"> model its interactions with the website.</w:t>
       </w:r>
     </w:p>
     <w:p>
@@ -4800,7 +5143,7 @@
           <w:lang w:val="en-GB" w:eastAsia="en-GB"/>
         </w:rPr>
         <w:drawing>
-          <wp:inline distT="0" distB="0" distL="0" distR="0" wp14:anchorId="5A4D84C4" wp14:editId="6AEB2E3D">
+          <wp:inline distT="0" distB="0" distL="0" distR="0" wp14:anchorId="6FC50B23" wp14:editId="75492F74">
             <wp:extent cx="5741035" cy="3886835"/>
             <wp:effectExtent l="0" t="0" r="0" b="0"/>
             <wp:docPr id="13" name="Picture 4"/>
@@ -4815,7 +5158,7 @@
                     <pic:cNvPicPr/>
                   </pic:nvPicPr>
                   <pic:blipFill>
-                    <a:blip r:embed="rId13" cstate="print">
+                    <a:blip r:embed="rId12" cstate="print">
                       <a:extLst>
                         <a:ext uri="{28A0092B-C50C-407E-A947-70E740481C1C}">
                           <a14:useLocalDpi xmlns:a14="http://schemas.microsoft.com/office/drawing/2010/main" val="0"/>
@@ -5012,10 +5355,10 @@
           <w:lang w:val="en-GB" w:eastAsia="en-GB"/>
         </w:rPr>
         <w:drawing>
-          <wp:inline distT="0" distB="0" distL="0" distR="0" wp14:anchorId="5B59CE99" wp14:editId="1F57A7C3">
-            <wp:extent cx="5169535" cy="4779594"/>
-            <wp:effectExtent l="0" t="0" r="12065" b="0"/>
-            <wp:docPr id="14" name="Picture 7"/>
+          <wp:inline distT="0" distB="0" distL="0" distR="0" wp14:anchorId="40EAD523" wp14:editId="3821D3AB">
+            <wp:extent cx="5635143" cy="5210081"/>
+            <wp:effectExtent l="0" t="0" r="3810" b="0"/>
+            <wp:docPr id="19" name="Picture 19"/>
             <wp:cNvGraphicFramePr>
               <a:graphicFrameLocks xmlns:a="http://schemas.openxmlformats.org/drawingml/2006/main" noChangeAspect="1"/>
             </wp:cNvGraphicFramePr>
@@ -5023,11 +5366,11 @@
               <a:graphicData uri="http://schemas.openxmlformats.org/drawingml/2006/picture">
                 <pic:pic xmlns:pic="http://schemas.openxmlformats.org/drawingml/2006/picture">
                   <pic:nvPicPr>
-                    <pic:cNvPr id="7" name="Application DBMSs.jpg"/>
+                    <pic:cNvPr id="19" name="Application DBMSs.jpg"/>
                     <pic:cNvPicPr/>
                   </pic:nvPicPr>
                   <pic:blipFill>
-                    <a:blip r:embed="rId14">
+                    <a:blip r:embed="rId13">
                       <a:extLst>
                         <a:ext uri="{28A0092B-C50C-407E-A947-70E740481C1C}">
                           <a14:useLocalDpi xmlns:a14="http://schemas.microsoft.com/office/drawing/2010/main" val="0"/>
@@ -5041,7 +5384,7 @@
                   <pic:spPr>
                     <a:xfrm>
                       <a:off x="0" y="0"/>
-                      <a:ext cx="5183396" cy="4792410"/>
+                      <a:ext cx="5641956" cy="5216380"/>
                     </a:xfrm>
                     <a:prstGeom prst="rect">
                       <a:avLst/>
@@ -5271,7 +5614,6 @@
           <w:szCs w:val="32"/>
           <w:lang w:val="en-GB"/>
         </w:rPr>
-        <w:lastRenderedPageBreak/>
         <w:t>System Main Server</w:t>
       </w:r>
     </w:p>
@@ -5302,10 +5644,10 @@
           <w:lang w:val="en-GB" w:eastAsia="en-GB"/>
         </w:rPr>
         <w:drawing>
-          <wp:inline distT="0" distB="0" distL="0" distR="0" wp14:anchorId="00CBB810" wp14:editId="2260F796">
+          <wp:inline distT="0" distB="0" distL="0" distR="0" wp14:anchorId="271D275C" wp14:editId="4B4EE0BD">
             <wp:extent cx="6120130" cy="3980180"/>
             <wp:effectExtent l="0" t="0" r="1270" b="7620"/>
-            <wp:docPr id="15" name="Picture 5"/>
+            <wp:docPr id="20" name="Picture 20"/>
             <wp:cNvGraphicFramePr>
               <a:graphicFrameLocks xmlns:a="http://schemas.openxmlformats.org/drawingml/2006/main" noChangeAspect="1"/>
             </wp:cNvGraphicFramePr>
@@ -5313,11 +5655,11 @@
               <a:graphicData uri="http://schemas.openxmlformats.org/drawingml/2006/picture">
                 <pic:pic xmlns:pic="http://schemas.openxmlformats.org/drawingml/2006/picture">
                   <pic:nvPicPr>
-                    <pic:cNvPr id="5" name="System Main Server.jpg"/>
+                    <pic:cNvPr id="20" name="System Main Server.jpg"/>
                     <pic:cNvPicPr/>
                   </pic:nvPicPr>
                   <pic:blipFill>
-                    <a:blip r:embed="rId15" cstate="print">
+                    <a:blip r:embed="rId14" cstate="print">
                       <a:extLst>
                         <a:ext uri="{28A0092B-C50C-407E-A947-70E740481C1C}">
                           <a14:useLocalDpi xmlns:a14="http://schemas.microsoft.com/office/drawing/2010/main" val="0"/>
@@ -5365,7 +5707,27 @@
           <w:szCs w:val="26"/>
           <w:lang w:val="en-GB"/>
         </w:rPr>
-        <w:t>The System Main Server is the core component of our server. It acts as “brain” for Travlendar+ since it must compute the best travel option when needed for each user (by means of the its Computation Unit), check dynamically (i.e. when events happen it’s listening) for events which can change travel options for some users and reports these to the local application(by means of the Dynamic Event Check System) and provide all these data (and some more) to the user in a proper way (by means of the User Service Unit).</w:t>
+        <w:t xml:space="preserve">The System Main Server is the core component of our server. It acts as “brain” for Travlendar+ since it must compute the best travel option when needed for each user (by means of the its Computation Unit), check dynamically (i.e. when events happen it’s listening) for events which can change travel options for some users and reports these to the local </w:t>
+      </w:r>
+      <w:proofErr w:type="gramStart"/>
+      <w:r>
+        <w:rPr>
+          <w:rFonts w:asciiTheme="majorHAnsi" w:hAnsiTheme="majorHAnsi"/>
+          <w:sz w:val="26"/>
+          <w:szCs w:val="26"/>
+          <w:lang w:val="en-GB"/>
+        </w:rPr>
+        <w:t>application(</w:t>
+      </w:r>
+      <w:proofErr w:type="gramEnd"/>
+      <w:r>
+        <w:rPr>
+          <w:rFonts w:asciiTheme="majorHAnsi" w:hAnsiTheme="majorHAnsi"/>
+          <w:sz w:val="26"/>
+          <w:szCs w:val="26"/>
+          <w:lang w:val="en-GB"/>
+        </w:rPr>
+        <w:t>by means of the Dynamic Event Check System) and provide all these data (and some more) to the user in a proper way (by means of the User Service Unit).</w:t>
       </w:r>
     </w:p>
     <w:p>
@@ -5390,7 +5752,27 @@
           <w:szCs w:val="26"/>
           <w:lang w:val="en-GB"/>
         </w:rPr>
-        <w:t>Since this component has to be scalable and high-performing we could decide to distribute this component over several physical machines</w:t>
+        <w:t xml:space="preserve">Since this component </w:t>
+      </w:r>
+      <w:proofErr w:type="gramStart"/>
+      <w:r>
+        <w:rPr>
+          <w:rFonts w:asciiTheme="majorHAnsi" w:hAnsiTheme="majorHAnsi"/>
+          <w:sz w:val="26"/>
+          <w:szCs w:val="26"/>
+          <w:lang w:val="en-GB"/>
+        </w:rPr>
+        <w:t>has to</w:t>
+      </w:r>
+      <w:proofErr w:type="gramEnd"/>
+      <w:r>
+        <w:rPr>
+          <w:rFonts w:asciiTheme="majorHAnsi" w:hAnsiTheme="majorHAnsi"/>
+          <w:sz w:val="26"/>
+          <w:szCs w:val="26"/>
+          <w:lang w:val="en-GB"/>
+        </w:rPr>
+        <w:t xml:space="preserve"> be scalable and high-performing we could decide to distribute this component over several physical machines</w:t>
       </w:r>
       <w:r>
         <w:rPr>
@@ -5460,7 +5842,29 @@
           <w:szCs w:val="26"/>
           <w:lang w:val="en-GB"/>
         </w:rPr>
-        <w:t>All the three internal components makes use of the Data Access Interface through which they can query DBs properly and of the APIs Use Interface through which they can exploits third part services.</w:t>
+        <w:t xml:space="preserve">All the three internal components </w:t>
+      </w:r>
+      <w:proofErr w:type="gramStart"/>
+      <w:r>
+        <w:rPr>
+          <w:rFonts w:asciiTheme="majorHAnsi" w:hAnsiTheme="majorHAnsi"/>
+          <w:color w:val="000000" w:themeColor="text1"/>
+          <w:sz w:val="26"/>
+          <w:szCs w:val="26"/>
+          <w:lang w:val="en-GB"/>
+        </w:rPr>
+        <w:t>makes</w:t>
+      </w:r>
+      <w:proofErr w:type="gramEnd"/>
+      <w:r>
+        <w:rPr>
+          <w:rFonts w:asciiTheme="majorHAnsi" w:hAnsiTheme="majorHAnsi"/>
+          <w:color w:val="000000" w:themeColor="text1"/>
+          <w:sz w:val="26"/>
+          <w:szCs w:val="26"/>
+          <w:lang w:val="en-GB"/>
+        </w:rPr>
+        <w:t xml:space="preserve"> use of the Data Access Interface through which they can query DBs properly and of the APIs Use Interface through which they can exploits third part services.</w:t>
       </w:r>
     </w:p>
     <w:p>
@@ -5563,7 +5967,7 @@
           <w:lang w:val="en-GB" w:eastAsia="en-GB"/>
         </w:rPr>
         <w:drawing>
-          <wp:inline distT="0" distB="0" distL="0" distR="0" wp14:anchorId="7D06EAB0" wp14:editId="0D666C4C">
+          <wp:inline distT="0" distB="0" distL="0" distR="0" wp14:anchorId="77D2698F" wp14:editId="5E288391">
             <wp:extent cx="6120130" cy="3823335"/>
             <wp:effectExtent l="0" t="0" r="1270" b="12065"/>
             <wp:docPr id="16" name="Picture 8"/>
@@ -5578,7 +5982,7 @@
                     <pic:cNvPicPr/>
                   </pic:nvPicPr>
                   <pic:blipFill>
-                    <a:blip r:embed="rId16" cstate="print">
+                    <a:blip r:embed="rId15" cstate="print">
                       <a:extLst>
                         <a:ext uri="{28A0092B-C50C-407E-A947-70E740481C1C}">
                           <a14:useLocalDpi xmlns:a14="http://schemas.microsoft.com/office/drawing/2010/main" val="0"/>
@@ -5742,16 +6146,18 @@
       <w:r>
         <w:rPr>
           <w:rFonts w:asciiTheme="majorHAnsi" w:hAnsiTheme="majorHAnsi"/>
+          <w:b/>
+          <w:i/>
           <w:noProof/>
-          <w:sz w:val="26"/>
-          <w:szCs w:val="26"/>
+          <w:sz w:val="32"/>
+          <w:szCs w:val="32"/>
           <w:lang w:val="en-GB" w:eastAsia="en-GB"/>
         </w:rPr>
         <w:drawing>
-          <wp:inline distT="0" distB="0" distL="0" distR="0" wp14:anchorId="1EE0FD5D" wp14:editId="3864A836">
-            <wp:extent cx="5398135" cy="4062323"/>
-            <wp:effectExtent l="0" t="0" r="12065" b="1905"/>
-            <wp:docPr id="17" name="Picture 9"/>
+          <wp:inline distT="0" distB="0" distL="0" distR="0" wp14:anchorId="556D58DD" wp14:editId="1D75760F">
+            <wp:extent cx="4958080" cy="4207992"/>
+            <wp:effectExtent l="0" t="0" r="0" b="8890"/>
+            <wp:docPr id="21" name="Picture 21"/>
             <wp:cNvGraphicFramePr>
               <a:graphicFrameLocks xmlns:a="http://schemas.openxmlformats.org/drawingml/2006/main" noChangeAspect="1"/>
             </wp:cNvGraphicFramePr>
@@ -5759,11 +6165,11 @@
               <a:graphicData uri="http://schemas.openxmlformats.org/drawingml/2006/picture">
                 <pic:pic xmlns:pic="http://schemas.openxmlformats.org/drawingml/2006/picture">
                   <pic:nvPicPr>
-                    <pic:cNvPr id="9" name="Third Part Services Diagram.jpg"/>
+                    <pic:cNvPr id="21" name="Third Part Services Diagram.jpg"/>
                     <pic:cNvPicPr/>
                   </pic:nvPicPr>
                   <pic:blipFill>
-                    <a:blip r:embed="rId17" cstate="print">
+                    <a:blip r:embed="rId16" cstate="print">
                       <a:extLst>
                         <a:ext uri="{28A0092B-C50C-407E-A947-70E740481C1C}">
                           <a14:useLocalDpi xmlns:a14="http://schemas.microsoft.com/office/drawing/2010/main" val="0"/>
@@ -5777,7 +6183,7 @@
                   <pic:spPr>
                     <a:xfrm>
                       <a:off x="0" y="0"/>
-                      <a:ext cx="5412907" cy="4073440"/>
+                      <a:ext cx="4989435" cy="4234603"/>
                     </a:xfrm>
                     <a:prstGeom prst="rect">
                       <a:avLst/>
@@ -5892,6 +6298,8 @@
         <w:lastRenderedPageBreak/>
         <w:br w:type="page"/>
       </w:r>
+      <w:bookmarkStart w:id="1" w:name="_GoBack"/>
+      <w:bookmarkEnd w:id="1"/>
     </w:p>
     <w:p>
       <w:pPr>
@@ -6005,8 +6413,9 @@
           <w:szCs w:val="26"/>
           <w:lang w:val="en-GB"/>
         </w:rPr>
-        <w:t xml:space="preserve"> this section, the most important algorithms, that will need to be implemented in order to make our application</w:t>
-      </w:r>
+        <w:t xml:space="preserve"> this section, the most important algorithms, that will need to be implemented </w:t>
+      </w:r>
+      <w:proofErr w:type="gramStart"/>
       <w:r>
         <w:rPr>
           <w:rFonts w:ascii="Cambria-Bold" w:hAnsi="Cambria-Bold" w:cs="Cambria-Bold"/>
@@ -6015,8 +6424,9 @@
           <w:szCs w:val="26"/>
           <w:lang w:val="en-GB"/>
         </w:rPr>
-        <w:t xml:space="preserve"> </w:t>
-      </w:r>
+        <w:t>in order to</w:t>
+      </w:r>
+      <w:proofErr w:type="gramEnd"/>
       <w:r>
         <w:rPr>
           <w:rFonts w:ascii="Cambria-Bold" w:hAnsi="Cambria-Bold" w:cs="Cambria-Bold"/>
@@ -6025,12 +6435,32 @@
           <w:szCs w:val="26"/>
           <w:lang w:val="en-GB"/>
         </w:rPr>
+        <w:t xml:space="preserve"> make our application</w:t>
+      </w:r>
+      <w:r>
+        <w:rPr>
+          <w:rFonts w:ascii="Cambria-Bold" w:hAnsi="Cambria-Bold" w:cs="Cambria-Bold"/>
+          <w:bCs/>
+          <w:sz w:val="26"/>
+          <w:szCs w:val="26"/>
+          <w:lang w:val="en-GB"/>
+        </w:rPr>
+        <w:t xml:space="preserve"> </w:t>
+      </w:r>
+      <w:r>
+        <w:rPr>
+          <w:rFonts w:ascii="Cambria-Bold" w:hAnsi="Cambria-Bold" w:cs="Cambria-Bold"/>
+          <w:bCs/>
+          <w:sz w:val="26"/>
+          <w:szCs w:val="26"/>
+          <w:lang w:val="en-GB"/>
+        </w:rPr>
         <w:t>work properly and satisfy the goals, will be described with details.</w:t>
       </w:r>
     </w:p>
     <w:p>
       <w:pPr>
-        <w:pStyle w:val="Paragrafoelenco"/>
+        <w:pStyle w:val="ListParagraph"/>
         <w:numPr>
           <w:ilvl w:val="1"/>
           <w:numId w:val="13"/>
@@ -6070,7 +6500,7 @@
     </w:p>
     <w:p>
       <w:pPr>
-        <w:pStyle w:val="Paragrafoelenco"/>
+        <w:pStyle w:val="ListParagraph"/>
         <w:numPr>
           <w:ilvl w:val="2"/>
           <w:numId w:val="13"/>
@@ -6118,7 +6548,7 @@
     </w:p>
     <w:p>
       <w:pPr>
-        <w:pStyle w:val="Paragrafoelenco"/>
+        <w:pStyle w:val="ListParagraph"/>
         <w:autoSpaceDE w:val="0"/>
         <w:autoSpaceDN w:val="0"/>
         <w:adjustRightInd w:val="0"/>
@@ -6150,17 +6580,10 @@
           <w:szCs w:val="26"/>
           <w:lang w:val="en-GB"/>
         </w:rPr>
-        <w:t>problem is: given a user, a starting point and an arrival point, the algorithm has to compute the best travel option that leads from the starting point to the ending point and that satisfies the preferences expressed by the user.</w:t>
-      </w:r>
-    </w:p>
-    <w:p>
-      <w:pPr>
-        <w:pStyle w:val="Paragrafoelenco"/>
-        <w:autoSpaceDE w:val="0"/>
-        <w:autoSpaceDN w:val="0"/>
-        <w:adjustRightInd w:val="0"/>
-        <w:spacing w:after="0"/>
-        <w:ind w:left="2136"/>
+        <w:t xml:space="preserve">problem is: given a user, a starting point and an arrival point, the algorithm </w:t>
+      </w:r>
+      <w:proofErr w:type="gramStart"/>
+      <w:r>
         <w:rPr>
           <w:rFonts w:ascii="Cambria-Bold" w:hAnsi="Cambria-Bold" w:cs="Cambria-Bold"/>
           <w:bCs/>
@@ -6168,7 +6591,9 @@
           <w:szCs w:val="26"/>
           <w:lang w:val="en-GB"/>
         </w:rPr>
-      </w:pPr>
+        <w:t>has to</w:t>
+      </w:r>
+      <w:proofErr w:type="gramEnd"/>
       <w:r>
         <w:rPr>
           <w:rFonts w:ascii="Cambria-Bold" w:hAnsi="Cambria-Bold" w:cs="Cambria-Bold"/>
@@ -6177,12 +6602,61 @@
           <w:szCs w:val="26"/>
           <w:lang w:val="en-GB"/>
         </w:rPr>
-        <w:t>The system running the algorithm has, thanks to the assumptions made in the RASD document, access to all the APIs  of the third part systems involved:</w:t>
-      </w:r>
-    </w:p>
-    <w:p>
-      <w:pPr>
-        <w:pStyle w:val="Paragrafoelenco"/>
+        <w:t xml:space="preserve"> compute the best travel option that leads from the starting point to the ending point and that satisfies the preferences expressed by the user.</w:t>
+      </w:r>
+    </w:p>
+    <w:p>
+      <w:pPr>
+        <w:pStyle w:val="ListParagraph"/>
+        <w:autoSpaceDE w:val="0"/>
+        <w:autoSpaceDN w:val="0"/>
+        <w:adjustRightInd w:val="0"/>
+        <w:spacing w:after="0"/>
+        <w:ind w:left="2136"/>
+        <w:rPr>
+          <w:rFonts w:ascii="Cambria-Bold" w:hAnsi="Cambria-Bold" w:cs="Cambria-Bold"/>
+          <w:bCs/>
+          <w:sz w:val="26"/>
+          <w:szCs w:val="26"/>
+          <w:lang w:val="en-GB"/>
+        </w:rPr>
+      </w:pPr>
+      <w:r>
+        <w:rPr>
+          <w:rFonts w:ascii="Cambria-Bold" w:hAnsi="Cambria-Bold" w:cs="Cambria-Bold"/>
+          <w:bCs/>
+          <w:sz w:val="26"/>
+          <w:szCs w:val="26"/>
+          <w:lang w:val="en-GB"/>
+        </w:rPr>
+        <w:t xml:space="preserve">The system running the algorithm has, thanks to the assumptions made in the RASD document, access to all the </w:t>
+      </w:r>
+      <w:proofErr w:type="gramStart"/>
+      <w:r>
+        <w:rPr>
+          <w:rFonts w:ascii="Cambria-Bold" w:hAnsi="Cambria-Bold" w:cs="Cambria-Bold"/>
+          <w:bCs/>
+          <w:sz w:val="26"/>
+          <w:szCs w:val="26"/>
+          <w:lang w:val="en-GB"/>
+        </w:rPr>
+        <w:t>APIs  of</w:t>
+      </w:r>
+      <w:proofErr w:type="gramEnd"/>
+      <w:r>
+        <w:rPr>
+          <w:rFonts w:ascii="Cambria-Bold" w:hAnsi="Cambria-Bold" w:cs="Cambria-Bold"/>
+          <w:bCs/>
+          <w:sz w:val="26"/>
+          <w:szCs w:val="26"/>
+          <w:lang w:val="en-GB"/>
+        </w:rPr>
+        <w:t xml:space="preserve"> the third part systems involved:</w:t>
+      </w:r>
+    </w:p>
+    <w:p>
+      <w:pPr>
+        <w:pStyle w:val="ListParagraph"/>
         <w:numPr>
           <w:ilvl w:val="2"/>
           <w:numId w:val="11"/>
@@ -6212,7 +6686,7 @@
     </w:p>
     <w:p>
       <w:pPr>
-        <w:pStyle w:val="Paragrafoelenco"/>
+        <w:pStyle w:val="ListParagraph"/>
         <w:numPr>
           <w:ilvl w:val="2"/>
           <w:numId w:val="11"/>
@@ -6242,7 +6716,7 @@
     </w:p>
     <w:p>
       <w:pPr>
-        <w:pStyle w:val="Paragrafoelenco"/>
+        <w:pStyle w:val="ListParagraph"/>
         <w:numPr>
           <w:ilvl w:val="2"/>
           <w:numId w:val="11"/>
@@ -6272,7 +6746,7 @@
     </w:p>
     <w:p>
       <w:pPr>
-        <w:pStyle w:val="Paragrafoelenco"/>
+        <w:pStyle w:val="ListParagraph"/>
         <w:numPr>
           <w:ilvl w:val="2"/>
           <w:numId w:val="11"/>
@@ -6341,6 +6815,7 @@
           <w:lang w:val="en-GB"/>
         </w:rPr>
       </w:pPr>
+      <w:proofErr w:type="gramStart"/>
       <w:r>
         <w:rPr>
           <w:rFonts w:ascii="Cambria-Bold" w:hAnsi="Cambria-Bold" w:cs="Cambria-Bold"/>
@@ -6349,16 +6824,10 @@
           <w:szCs w:val="26"/>
           <w:lang w:val="en-GB"/>
         </w:rPr>
-        <w:t>In order to avoid useless calculations and delays, the Algorithm first checks the user’s preferences to check which vehicles the user has declared as available and which Vehicle Sharing services he agreed to take into consideration.</w:t>
-      </w:r>
-    </w:p>
-    <w:p>
-      <w:pPr>
-        <w:autoSpaceDE w:val="0"/>
-        <w:autoSpaceDN w:val="0"/>
-        <w:adjustRightInd w:val="0"/>
-        <w:spacing w:after="0"/>
-        <w:ind w:left="2124"/>
+        <w:t>In order to</w:t>
+      </w:r>
+      <w:proofErr w:type="gramEnd"/>
+      <w:r>
         <w:rPr>
           <w:rFonts w:ascii="Cambria-Bold" w:hAnsi="Cambria-Bold" w:cs="Cambria-Bold"/>
           <w:bCs/>
@@ -6366,8 +6835,16 @@
           <w:szCs w:val="26"/>
           <w:lang w:val="en-GB"/>
         </w:rPr>
-      </w:pPr>
-      <w:r>
+        <w:t xml:space="preserve"> avoid useless calculations and delays, the Algorithm first checks the user’s preferences to check which vehicles the user has declared as available and which Vehicle Sharing services he agreed to take into consideration.</w:t>
+      </w:r>
+    </w:p>
+    <w:p>
+      <w:pPr>
+        <w:autoSpaceDE w:val="0"/>
+        <w:autoSpaceDN w:val="0"/>
+        <w:adjustRightInd w:val="0"/>
+        <w:spacing w:after="0"/>
+        <w:ind w:left="2124"/>
         <w:rPr>
           <w:rFonts w:ascii="Cambria-Bold" w:hAnsi="Cambria-Bold" w:cs="Cambria-Bold"/>
           <w:bCs/>
@@ -6375,12 +6852,21 @@
           <w:szCs w:val="26"/>
           <w:lang w:val="en-GB"/>
         </w:rPr>
+      </w:pPr>
+      <w:r>
+        <w:rPr>
+          <w:rFonts w:ascii="Cambria-Bold" w:hAnsi="Cambria-Bold" w:cs="Cambria-Bold"/>
+          <w:bCs/>
+          <w:sz w:val="26"/>
+          <w:szCs w:val="26"/>
+          <w:lang w:val="en-GB"/>
+        </w:rPr>
         <w:t>The list of available vehicles is modified as follows:</w:t>
       </w:r>
     </w:p>
     <w:p>
       <w:pPr>
-        <w:pStyle w:val="Paragrafoelenco"/>
+        <w:pStyle w:val="ListParagraph"/>
         <w:numPr>
           <w:ilvl w:val="2"/>
           <w:numId w:val="11"/>
@@ -6410,7 +6896,7 @@
     </w:p>
     <w:p>
       <w:pPr>
-        <w:pStyle w:val="Paragrafoelenco"/>
+        <w:pStyle w:val="ListParagraph"/>
         <w:numPr>
           <w:ilvl w:val="2"/>
           <w:numId w:val="11"/>
@@ -6435,16 +6921,10 @@
           <w:szCs w:val="26"/>
           <w:lang w:val="en-GB"/>
         </w:rPr>
-        <w:t>Otherwise, the user is asked which of the vehicles that he owns are available (that should be the one he used to go out before or none if he went out using another transport) at the moment and the list is restricted. If the user does not reply within 30 seconds, the list is considered empty.</w:t>
-      </w:r>
-    </w:p>
-    <w:p>
-      <w:pPr>
-        <w:autoSpaceDE w:val="0"/>
-        <w:autoSpaceDN w:val="0"/>
-        <w:adjustRightInd w:val="0"/>
-        <w:spacing w:after="0"/>
-        <w:ind w:left="2124"/>
+        <w:t xml:space="preserve">Otherwise, the user is asked which of the vehicles that he owns are available (that should be the one he used to go out before or none if he went out using another transport) </w:t>
+      </w:r>
+      <w:proofErr w:type="gramStart"/>
+      <w:r>
         <w:rPr>
           <w:rFonts w:ascii="Cambria-Bold" w:hAnsi="Cambria-Bold" w:cs="Cambria-Bold"/>
           <w:bCs/>
@@ -6452,7 +6932,9 @@
           <w:szCs w:val="26"/>
           <w:lang w:val="en-GB"/>
         </w:rPr>
-      </w:pPr>
+        <w:t>at the moment</w:t>
+      </w:r>
+      <w:proofErr w:type="gramEnd"/>
       <w:r>
         <w:rPr>
           <w:rFonts w:ascii="Cambria-Bold" w:hAnsi="Cambria-Bold" w:cs="Cambria-Bold"/>
@@ -6461,12 +6943,38 @@
           <w:szCs w:val="26"/>
           <w:lang w:val="en-GB"/>
         </w:rPr>
+        <w:t xml:space="preserve"> and the list is restricted. If the user does not reply within 30 seconds, the list is considered empty.</w:t>
+      </w:r>
+    </w:p>
+    <w:p>
+      <w:pPr>
+        <w:autoSpaceDE w:val="0"/>
+        <w:autoSpaceDN w:val="0"/>
+        <w:adjustRightInd w:val="0"/>
+        <w:spacing w:after="0"/>
+        <w:ind w:left="2124"/>
+        <w:rPr>
+          <w:rFonts w:ascii="Cambria-Bold" w:hAnsi="Cambria-Bold" w:cs="Cambria-Bold"/>
+          <w:bCs/>
+          <w:sz w:val="26"/>
+          <w:szCs w:val="26"/>
+          <w:lang w:val="en-GB"/>
+        </w:rPr>
+      </w:pPr>
+      <w:r>
+        <w:rPr>
+          <w:rFonts w:ascii="Cambria-Bold" w:hAnsi="Cambria-Bold" w:cs="Cambria-Bold"/>
+          <w:bCs/>
+          <w:sz w:val="26"/>
+          <w:szCs w:val="26"/>
+          <w:lang w:val="en-GB"/>
+        </w:rPr>
         <w:t>Then, the weather is checked through the API manager and the lists are then restricted again as follows:</w:t>
       </w:r>
     </w:p>
     <w:p>
       <w:pPr>
-        <w:pStyle w:val="Paragrafoelenco"/>
+        <w:pStyle w:val="ListParagraph"/>
         <w:numPr>
           <w:ilvl w:val="2"/>
           <w:numId w:val="11"/>
@@ -6496,7 +7004,7 @@
     </w:p>
     <w:p>
       <w:pPr>
-        <w:pStyle w:val="Paragrafoelenco"/>
+        <w:pStyle w:val="ListParagraph"/>
         <w:numPr>
           <w:ilvl w:val="2"/>
           <w:numId w:val="11"/>
@@ -6521,12 +7029,35 @@
           <w:szCs w:val="26"/>
           <w:lang w:val="en-GB"/>
         </w:rPr>
-        <w:t>If the user is not home and forecasts say it’s going to rain then bike sharing is removed from the list of Vehicle Sharing systems available(if present);</w:t>
-      </w:r>
-    </w:p>
-    <w:p>
-      <w:pPr>
-        <w:pStyle w:val="Paragrafoelenco"/>
+        <w:lastRenderedPageBreak/>
+        <w:t xml:space="preserve">If the user is not home and forecasts say it’s going to rain then bike sharing is removed from the list of Vehicle Sharing systems </w:t>
+      </w:r>
+      <w:proofErr w:type="gramStart"/>
+      <w:r>
+        <w:rPr>
+          <w:rFonts w:ascii="Cambria-Bold" w:hAnsi="Cambria-Bold" w:cs="Cambria-Bold"/>
+          <w:bCs/>
+          <w:sz w:val="26"/>
+          <w:szCs w:val="26"/>
+          <w:lang w:val="en-GB"/>
+        </w:rPr>
+        <w:t>available(</w:t>
+      </w:r>
+      <w:proofErr w:type="gramEnd"/>
+      <w:r>
+        <w:rPr>
+          <w:rFonts w:ascii="Cambria-Bold" w:hAnsi="Cambria-Bold" w:cs="Cambria-Bold"/>
+          <w:bCs/>
+          <w:sz w:val="26"/>
+          <w:szCs w:val="26"/>
+          <w:lang w:val="en-GB"/>
+        </w:rPr>
+        <w:t>if present);</w:t>
+      </w:r>
+    </w:p>
+    <w:p>
+      <w:pPr>
+        <w:pStyle w:val="ListParagraph"/>
         <w:numPr>
           <w:ilvl w:val="2"/>
           <w:numId w:val="11"/>
@@ -6551,7 +7082,6 @@
           <w:szCs w:val="26"/>
           <w:lang w:val="en-GB"/>
         </w:rPr>
-        <w:lastRenderedPageBreak/>
         <w:t>Otherwise, the lists are left untouched.</w:t>
       </w:r>
     </w:p>
@@ -6583,7 +7113,7 @@
     </w:p>
     <w:p>
       <w:pPr>
-        <w:pStyle w:val="Paragrafoelenco"/>
+        <w:pStyle w:val="ListParagraph"/>
         <w:numPr>
           <w:ilvl w:val="0"/>
           <w:numId w:val="14"/>
@@ -6613,7 +7143,7 @@
     </w:p>
     <w:p>
       <w:pPr>
-        <w:pStyle w:val="Paragrafoelenco"/>
+        <w:pStyle w:val="ListParagraph"/>
         <w:numPr>
           <w:ilvl w:val="0"/>
           <w:numId w:val="14"/>
@@ -6638,12 +7168,34 @@
           <w:szCs w:val="26"/>
           <w:lang w:val="en-GB"/>
         </w:rPr>
-        <w:t>For each category of Vehicle Sharing system available, the nearest one is located. Then, for each of them, the best travel option corresponds to the best travel option to reach the vehicle plus the best travel option from the vehicle’s position to the destination (using the vehicle). In order to have a consistent final travel option, both sub-travel options must satisfy preferences.</w:t>
-      </w:r>
-    </w:p>
-    <w:p>
-      <w:pPr>
-        <w:pStyle w:val="Paragrafoelenco"/>
+        <w:t xml:space="preserve">For each category of Vehicle Sharing system available, the nearest one is located. Then, for each of them, the best travel option corresponds to the best travel option to reach the vehicle plus the best travel option from the vehicle’s position to the destination (using the vehicle). </w:t>
+      </w:r>
+      <w:proofErr w:type="gramStart"/>
+      <w:r>
+        <w:rPr>
+          <w:rFonts w:ascii="Cambria-Bold" w:hAnsi="Cambria-Bold" w:cs="Cambria-Bold"/>
+          <w:bCs/>
+          <w:sz w:val="26"/>
+          <w:szCs w:val="26"/>
+          <w:lang w:val="en-GB"/>
+        </w:rPr>
+        <w:t>In order to</w:t>
+      </w:r>
+      <w:proofErr w:type="gramEnd"/>
+      <w:r>
+        <w:rPr>
+          <w:rFonts w:ascii="Cambria-Bold" w:hAnsi="Cambria-Bold" w:cs="Cambria-Bold"/>
+          <w:bCs/>
+          <w:sz w:val="26"/>
+          <w:szCs w:val="26"/>
+          <w:lang w:val="en-GB"/>
+        </w:rPr>
+        <w:t xml:space="preserve"> have a consistent final travel option, both sub-travel options must satisfy preferences.</w:t>
+      </w:r>
+    </w:p>
+    <w:p>
+      <w:pPr>
+        <w:pStyle w:val="ListParagraph"/>
         <w:numPr>
           <w:ilvl w:val="0"/>
           <w:numId w:val="14"/>
@@ -6699,7 +7251,7 @@
     </w:p>
     <w:p>
       <w:pPr>
-        <w:pStyle w:val="Paragrafoelenco"/>
+        <w:pStyle w:val="ListParagraph"/>
         <w:numPr>
           <w:ilvl w:val="2"/>
           <w:numId w:val="11"/>
@@ -6729,7 +7281,7 @@
     </w:p>
     <w:p>
       <w:pPr>
-        <w:pStyle w:val="Paragrafoelenco"/>
+        <w:pStyle w:val="ListParagraph"/>
         <w:numPr>
           <w:ilvl w:val="2"/>
           <w:numId w:val="11"/>
@@ -6759,7 +7311,7 @@
     </w:p>
     <w:p>
       <w:pPr>
-        <w:pStyle w:val="Paragrafoelenco"/>
+        <w:pStyle w:val="ListParagraph"/>
         <w:autoSpaceDE w:val="0"/>
         <w:autoSpaceDN w:val="0"/>
         <w:adjustRightInd w:val="0"/>
@@ -6822,7 +7374,7 @@
     </w:p>
     <w:p>
       <w:pPr>
-        <w:pStyle w:val="Paragrafoelenco"/>
+        <w:pStyle w:val="ListParagraph"/>
         <w:numPr>
           <w:ilvl w:val="0"/>
           <w:numId w:val="15"/>
@@ -6852,7 +7404,7 @@
     </w:p>
     <w:p>
       <w:pPr>
-        <w:pStyle w:val="Paragrafoelenco"/>
+        <w:pStyle w:val="ListParagraph"/>
         <w:numPr>
           <w:ilvl w:val="0"/>
           <w:numId w:val="15"/>
@@ -6877,7 +7429,18 @@
           <w:szCs w:val="26"/>
           <w:lang w:val="en-GB"/>
         </w:rPr>
-        <w:t>If all the lists are empty, it means that the user can’t arrive to the place on time and have his preferences satisfied at the same time. In this case, the user is presented the travel options as they were before the application of the preferences and the user is warned of the situation.</w:t>
+        <w:t xml:space="preserve">If all the lists are empty, it means that the user can’t arrive to the place on time and have his preferences </w:t>
+      </w:r>
+      <w:r>
+        <w:rPr>
+          <w:rFonts w:ascii="Cambria-Bold" w:hAnsi="Cambria-Bold" w:cs="Cambria-Bold"/>
+          <w:bCs/>
+          <w:sz w:val="26"/>
+          <w:szCs w:val="26"/>
+          <w:lang w:val="en-GB"/>
+        </w:rPr>
+        <w:lastRenderedPageBreak/>
+        <w:t>satisfied at the same time. In this case, the user is presented the travel options as they were before the application of the preferences and the user is warned of the situation.</w:t>
       </w:r>
     </w:p>
     <w:p>
@@ -6897,7 +7460,7 @@
     </w:p>
     <w:p>
       <w:pPr>
-        <w:pStyle w:val="Paragrafoelenco"/>
+        <w:pStyle w:val="ListParagraph"/>
         <w:autoSpaceDE w:val="0"/>
         <w:autoSpaceDN w:val="0"/>
         <w:adjustRightInd w:val="0"/>
@@ -6914,7 +7477,7 @@
     </w:p>
     <w:p>
       <w:pPr>
-        <w:pStyle w:val="Paragrafoelenco"/>
+        <w:pStyle w:val="ListParagraph"/>
         <w:numPr>
           <w:ilvl w:val="1"/>
           <w:numId w:val="13"/>
@@ -6944,7 +7507,7 @@
     </w:p>
     <w:p>
       <w:pPr>
-        <w:pStyle w:val="Paragrafoelenco"/>
+        <w:pStyle w:val="ListParagraph"/>
         <w:numPr>
           <w:ilvl w:val="2"/>
           <w:numId w:val="13"/>
@@ -6992,7 +7555,7 @@
     </w:p>
     <w:p>
       <w:pPr>
-        <w:pStyle w:val="Paragrafoelenco"/>
+        <w:pStyle w:val="ListParagraph"/>
         <w:autoSpaceDE w:val="0"/>
         <w:autoSpaceDN w:val="0"/>
         <w:adjustRightInd w:val="0"/>
@@ -7012,7 +7575,27 @@
           <w:szCs w:val="26"/>
           <w:lang w:val="en-GB"/>
         </w:rPr>
-        <w:t>The problem is: given a user and an activity, the algorithm has to check if the activi</w:t>
+        <w:t xml:space="preserve">The problem is: given a user and an activity, the algorithm </w:t>
+      </w:r>
+      <w:proofErr w:type="gramStart"/>
+      <w:r>
+        <w:rPr>
+          <w:rFonts w:ascii="Cambria" w:hAnsi="Cambria" w:cs="Cambria"/>
+          <w:sz w:val="26"/>
+          <w:szCs w:val="26"/>
+          <w:lang w:val="en-GB"/>
+        </w:rPr>
+        <w:t>has to</w:t>
+      </w:r>
+      <w:proofErr w:type="gramEnd"/>
+      <w:r>
+        <w:rPr>
+          <w:rFonts w:ascii="Cambria" w:hAnsi="Cambria" w:cs="Cambria"/>
+          <w:sz w:val="26"/>
+          <w:szCs w:val="26"/>
+          <w:lang w:val="en-GB"/>
+        </w:rPr>
+        <w:t xml:space="preserve"> check if the activi</w:t>
       </w:r>
       <w:r>
         <w:rPr>
@@ -7026,7 +7609,7 @@
     </w:p>
     <w:p>
       <w:pPr>
-        <w:pStyle w:val="Paragrafoelenco"/>
+        <w:pStyle w:val="ListParagraph"/>
         <w:autoSpaceDE w:val="0"/>
         <w:autoSpaceDN w:val="0"/>
         <w:adjustRightInd w:val="0"/>
@@ -7046,13 +7629,32 @@
           <w:szCs w:val="26"/>
           <w:lang w:val="en-GB"/>
         </w:rPr>
-        <w:lastRenderedPageBreak/>
-        <w:t>A first check has to be done on the activity:</w:t>
-      </w:r>
-    </w:p>
-    <w:p>
-      <w:pPr>
-        <w:pStyle w:val="Paragrafoelenco"/>
+        <w:t xml:space="preserve">A first check </w:t>
+      </w:r>
+      <w:proofErr w:type="gramStart"/>
+      <w:r>
+        <w:rPr>
+          <w:rFonts w:ascii="Cambria" w:hAnsi="Cambria" w:cs="Cambria"/>
+          <w:sz w:val="26"/>
+          <w:szCs w:val="26"/>
+          <w:lang w:val="en-GB"/>
+        </w:rPr>
+        <w:t>has to</w:t>
+      </w:r>
+      <w:proofErr w:type="gramEnd"/>
+      <w:r>
+        <w:rPr>
+          <w:rFonts w:ascii="Cambria" w:hAnsi="Cambria" w:cs="Cambria"/>
+          <w:sz w:val="26"/>
+          <w:szCs w:val="26"/>
+          <w:lang w:val="en-GB"/>
+        </w:rPr>
+        <w:t xml:space="preserve"> be done on the activity:</w:t>
+      </w:r>
+    </w:p>
+    <w:p>
+      <w:pPr>
+        <w:pStyle w:val="ListParagraph"/>
         <w:numPr>
           <w:ilvl w:val="2"/>
           <w:numId w:val="11"/>
@@ -7080,7 +7682,7 @@
     </w:p>
     <w:p>
       <w:pPr>
-        <w:pStyle w:val="Paragrafoelenco"/>
+        <w:pStyle w:val="ListParagraph"/>
         <w:numPr>
           <w:ilvl w:val="3"/>
           <w:numId w:val="11"/>
@@ -7122,7 +7724,27 @@
           <w:szCs w:val="26"/>
           <w:lang w:val="en-GB"/>
         </w:rPr>
-        <w:t xml:space="preserve"> activity Act already present in the user’s calendar, if Act  has either one or both starting and ending moment strictly included in the time span defined by the starting and ending moment of activity to be added, return </w:t>
+        <w:t xml:space="preserve"> activity Act already present in the user’s calendar, if </w:t>
+      </w:r>
+      <w:proofErr w:type="gramStart"/>
+      <w:r>
+        <w:rPr>
+          <w:rFonts w:ascii="Cambria" w:hAnsi="Cambria" w:cs="Cambria"/>
+          <w:sz w:val="26"/>
+          <w:szCs w:val="26"/>
+          <w:lang w:val="en-GB"/>
+        </w:rPr>
+        <w:t>Act  has</w:t>
+      </w:r>
+      <w:proofErr w:type="gramEnd"/>
+      <w:r>
+        <w:rPr>
+          <w:rFonts w:ascii="Cambria" w:hAnsi="Cambria" w:cs="Cambria"/>
+          <w:sz w:val="26"/>
+          <w:szCs w:val="26"/>
+          <w:lang w:val="en-GB"/>
+        </w:rPr>
+        <w:t xml:space="preserve"> either one or both starting and ending moment strictly included in the time span defined by the starting and ending moment of activity to be added, return </w:t>
       </w:r>
       <w:r>
         <w:rPr>
@@ -7146,7 +7768,7 @@
     </w:p>
     <w:p>
       <w:pPr>
-        <w:pStyle w:val="Paragrafoelenco"/>
+        <w:pStyle w:val="ListParagraph"/>
         <w:autoSpaceDE w:val="0"/>
         <w:autoSpaceDN w:val="0"/>
         <w:adjustRightInd w:val="0"/>
@@ -7171,7 +7793,7 @@
     </w:p>
     <w:p>
       <w:pPr>
-        <w:pStyle w:val="Paragrafoelenco"/>
+        <w:pStyle w:val="ListParagraph"/>
         <w:numPr>
           <w:ilvl w:val="3"/>
           <w:numId w:val="11"/>
@@ -7199,7 +7821,7 @@
     </w:p>
     <w:p>
       <w:pPr>
-        <w:pStyle w:val="Paragrafoelenco"/>
+        <w:pStyle w:val="ListParagraph"/>
         <w:autoSpaceDE w:val="0"/>
         <w:autoSpaceDN w:val="0"/>
         <w:adjustRightInd w:val="0"/>
@@ -7263,7 +7885,7 @@
     </w:p>
     <w:p>
       <w:pPr>
-        <w:pStyle w:val="Paragrafoelenco"/>
+        <w:pStyle w:val="ListParagraph"/>
         <w:numPr>
           <w:ilvl w:val="3"/>
           <w:numId w:val="11"/>
@@ -7310,7 +7932,7 @@
     </w:p>
     <w:p>
       <w:pPr>
-        <w:pStyle w:val="Paragrafoelenco"/>
+        <w:pStyle w:val="ListParagraph"/>
         <w:numPr>
           <w:ilvl w:val="2"/>
           <w:numId w:val="11"/>
@@ -7395,7 +8017,7 @@
     </w:p>
     <w:p>
       <w:pPr>
-        <w:pStyle w:val="Paragrafoelenco"/>
+        <w:pStyle w:val="ListParagraph"/>
         <w:numPr>
           <w:ilvl w:val="2"/>
           <w:numId w:val="13"/>
@@ -7444,7 +8066,7 @@
     </w:p>
     <w:p>
       <w:pPr>
-        <w:pStyle w:val="Paragrafoelenco"/>
+        <w:pStyle w:val="ListParagraph"/>
         <w:autoSpaceDE w:val="0"/>
         <w:autoSpaceDN w:val="0"/>
         <w:adjustRightInd w:val="0"/>
@@ -7498,7 +8120,7 @@
     </w:p>
     <w:p>
       <w:pPr>
-        <w:pStyle w:val="Paragrafoelenco"/>
+        <w:pStyle w:val="ListParagraph"/>
         <w:numPr>
           <w:ilvl w:val="2"/>
           <w:numId w:val="11"/>
@@ -7528,7 +8150,7 @@
     </w:p>
     <w:p>
       <w:pPr>
-        <w:pStyle w:val="Paragrafoelenco"/>
+        <w:pStyle w:val="ListParagraph"/>
         <w:autoSpaceDE w:val="0"/>
         <w:autoSpaceDN w:val="0"/>
         <w:adjustRightInd w:val="0"/>
@@ -7559,10 +8181,62 @@
           <w:lang w:val="en-GB" w:eastAsia="en-GB"/>
         </w:rPr>
         <w:drawing>
-          <wp:inline distT="0" distB="0" distL="0" distR="0" wp14:anchorId="400B2855" wp14:editId="07172AEF">
+          <wp:inline distT="0" distB="0" distL="0" distR="0" wp14:anchorId="3D58D314" wp14:editId="13A675FE">
             <wp:extent cx="5934075" cy="5410200"/>
             <wp:effectExtent l="0" t="0" r="9525" b="0"/>
             <wp:docPr id="2" name="Immagine 2"/>
+            <wp:cNvGraphicFramePr>
+              <a:graphicFrameLocks xmlns:a="http://schemas.openxmlformats.org/drawingml/2006/main" noChangeAspect="1"/>
+            </wp:cNvGraphicFramePr>
+            <a:graphic xmlns:a="http://schemas.openxmlformats.org/drawingml/2006/main">
+              <a:graphicData uri="http://schemas.openxmlformats.org/drawingml/2006/picture">
+                <pic:pic xmlns:pic="http://schemas.openxmlformats.org/drawingml/2006/picture">
+                  <pic:nvPicPr>
+                    <pic:cNvPr id="0" name=""/>
+                    <pic:cNvPicPr/>
+                  </pic:nvPicPr>
+                  <pic:blipFill>
+                    <a:blip r:embed="rId17"/>
+                    <a:stretch>
+                      <a:fillRect/>
+                    </a:stretch>
+                  </pic:blipFill>
+                  <pic:spPr>
+                    <a:xfrm>
+                      <a:off x="0" y="0"/>
+                      <a:ext cx="5934075" cy="5410200"/>
+                    </a:xfrm>
+                    <a:prstGeom prst="rect">
+                      <a:avLst/>
+                    </a:prstGeom>
+                  </pic:spPr>
+                </pic:pic>
+              </a:graphicData>
+            </a:graphic>
+          </wp:inline>
+        </w:drawing>
+      </w:r>
+    </w:p>
+    <w:p>
+      <w:pPr>
+        <w:autoSpaceDE w:val="0"/>
+        <w:autoSpaceDN w:val="0"/>
+        <w:adjustRightInd w:val="0"/>
+        <w:spacing w:after="0"/>
+        <w:rPr>
+          <w:lang w:val="en-GB"/>
+        </w:rPr>
+      </w:pPr>
+      <w:r>
+        <w:rPr>
+          <w:noProof/>
+          <w:lang w:val="en-GB" w:eastAsia="en-GB"/>
+        </w:rPr>
+        <w:drawing>
+          <wp:inline distT="0" distB="0" distL="0" distR="0" wp14:anchorId="74094EF0" wp14:editId="242639D6">
+            <wp:extent cx="4705350" cy="2019300"/>
+            <wp:effectExtent l="0" t="0" r="0" b="0"/>
+            <wp:docPr id="3" name="Immagine 3"/>
             <wp:cNvGraphicFramePr>
               <a:graphicFrameLocks xmlns:a="http://schemas.openxmlformats.org/drawingml/2006/main" noChangeAspect="1"/>
             </wp:cNvGraphicFramePr>
@@ -7582,7 +8256,7 @@
                   <pic:spPr>
                     <a:xfrm>
                       <a:off x="0" y="0"/>
-                      <a:ext cx="5934075" cy="5410200"/>
+                      <a:ext cx="4705350" cy="2019300"/>
                     </a:xfrm>
                     <a:prstGeom prst="rect">
                       <a:avLst/>
@@ -7594,14 +8268,87 @@
           </wp:inline>
         </w:drawing>
       </w:r>
-    </w:p>
-    <w:p>
-      <w:pPr>
-        <w:autoSpaceDE w:val="0"/>
-        <w:autoSpaceDN w:val="0"/>
-        <w:adjustRightInd w:val="0"/>
-        <w:spacing w:after="0"/>
-        <w:rPr>
+      <w:r>
+        <w:rPr>
+          <w:lang w:val="en-GB"/>
+        </w:rPr>
+        <w:br w:type="page"/>
+      </w:r>
+    </w:p>
+    <w:p>
+      <w:pPr>
+        <w:pStyle w:val="ListParagraph"/>
+        <w:numPr>
+          <w:ilvl w:val="2"/>
+          <w:numId w:val="11"/>
+        </w:numPr>
+        <w:autoSpaceDE w:val="0"/>
+        <w:autoSpaceDN w:val="0"/>
+        <w:adjustRightInd w:val="0"/>
+        <w:spacing w:after="0"/>
+        <w:rPr>
+          <w:rFonts w:ascii="Cambria" w:hAnsi="Cambria" w:cs="Cambria"/>
+          <w:b/>
+          <w:sz w:val="26"/>
+          <w:szCs w:val="26"/>
+          <w:lang w:val="en-GB"/>
+        </w:rPr>
+      </w:pPr>
+      <w:proofErr w:type="spellStart"/>
+      <w:r>
+        <w:rPr>
+          <w:rFonts w:ascii="Cambria" w:hAnsi="Cambria" w:cs="Cambria"/>
+          <w:b/>
+          <w:sz w:val="26"/>
+          <w:szCs w:val="26"/>
+          <w:lang w:val="en-GB"/>
+        </w:rPr>
+        <w:lastRenderedPageBreak/>
+        <w:t>FixedActivity</w:t>
+      </w:r>
+      <w:proofErr w:type="spellEnd"/>
+      <w:r>
+        <w:rPr>
+          <w:rFonts w:ascii="Cambria" w:hAnsi="Cambria" w:cs="Cambria"/>
+          <w:b/>
+          <w:sz w:val="26"/>
+          <w:szCs w:val="26"/>
+          <w:lang w:val="en-GB"/>
+        </w:rPr>
+        <w:t xml:space="preserve"> </w:t>
+      </w:r>
+      <w:r>
+        <w:rPr>
+          <w:rFonts w:ascii="Cambria" w:hAnsi="Cambria" w:cs="Cambria"/>
+          <w:b/>
+          <w:sz w:val="26"/>
+          <w:szCs w:val="26"/>
+          <w:lang w:val="en-GB"/>
+        </w:rPr>
+        <w:t>c</w:t>
+      </w:r>
+      <w:r>
+        <w:rPr>
+          <w:rFonts w:ascii="Cambria" w:hAnsi="Cambria" w:cs="Cambria"/>
+          <w:b/>
+          <w:sz w:val="26"/>
+          <w:szCs w:val="26"/>
+          <w:lang w:val="en-GB"/>
+        </w:rPr>
+        <w:t>lass</w:t>
+      </w:r>
+    </w:p>
+    <w:p>
+      <w:pPr>
+        <w:autoSpaceDE w:val="0"/>
+        <w:autoSpaceDN w:val="0"/>
+        <w:adjustRightInd w:val="0"/>
+        <w:spacing w:after="0"/>
+        <w:rPr>
+          <w:rFonts w:ascii="Cambria" w:hAnsi="Cambria" w:cs="Cambria"/>
+          <w:b/>
+          <w:sz w:val="26"/>
+          <w:szCs w:val="26"/>
           <w:lang w:val="en-GB"/>
         </w:rPr>
       </w:pPr>
@@ -7611,10 +8358,10 @@
           <w:lang w:val="en-GB" w:eastAsia="en-GB"/>
         </w:rPr>
         <w:drawing>
-          <wp:inline distT="0" distB="0" distL="0" distR="0" wp14:anchorId="1ED6D570" wp14:editId="32C6EF86">
-            <wp:extent cx="4705350" cy="2019300"/>
-            <wp:effectExtent l="0" t="0" r="0" b="0"/>
-            <wp:docPr id="3" name="Immagine 3"/>
+          <wp:inline distT="0" distB="0" distL="0" distR="0" wp14:anchorId="698588E7" wp14:editId="42E1EEAB">
+            <wp:extent cx="5429250" cy="5438775"/>
+            <wp:effectExtent l="0" t="0" r="0" b="9525"/>
+            <wp:docPr id="4" name="Immagine 4"/>
             <wp:cNvGraphicFramePr>
               <a:graphicFrameLocks xmlns:a="http://schemas.openxmlformats.org/drawingml/2006/main" noChangeAspect="1"/>
             </wp:cNvGraphicFramePr>
@@ -7634,7 +8381,7 @@
                   <pic:spPr>
                     <a:xfrm>
                       <a:off x="0" y="0"/>
-                      <a:ext cx="4705350" cy="2019300"/>
+                      <a:ext cx="5429250" cy="5438775"/>
                     </a:xfrm>
                     <a:prstGeom prst="rect">
                       <a:avLst/>
@@ -7646,75 +8393,6 @@
           </wp:inline>
         </w:drawing>
       </w:r>
-      <w:r>
-        <w:rPr>
-          <w:lang w:val="en-GB"/>
-        </w:rPr>
-        <w:br w:type="page"/>
-      </w:r>
-    </w:p>
-    <w:p>
-      <w:pPr>
-        <w:pStyle w:val="Paragrafoelenco"/>
-        <w:numPr>
-          <w:ilvl w:val="2"/>
-          <w:numId w:val="11"/>
-        </w:numPr>
-        <w:autoSpaceDE w:val="0"/>
-        <w:autoSpaceDN w:val="0"/>
-        <w:adjustRightInd w:val="0"/>
-        <w:spacing w:after="0"/>
-        <w:rPr>
-          <w:rFonts w:ascii="Cambria" w:hAnsi="Cambria" w:cs="Cambria"/>
-          <w:b/>
-          <w:sz w:val="26"/>
-          <w:szCs w:val="26"/>
-          <w:lang w:val="en-GB"/>
-        </w:rPr>
-      </w:pPr>
-      <w:proofErr w:type="spellStart"/>
-      <w:r>
-        <w:rPr>
-          <w:rFonts w:ascii="Cambria" w:hAnsi="Cambria" w:cs="Cambria"/>
-          <w:b/>
-          <w:sz w:val="26"/>
-          <w:szCs w:val="26"/>
-          <w:lang w:val="en-GB"/>
-        </w:rPr>
-        <w:lastRenderedPageBreak/>
-        <w:t>FixedActivity</w:t>
-      </w:r>
-      <w:proofErr w:type="spellEnd"/>
-      <w:r>
-        <w:rPr>
-          <w:rFonts w:ascii="Cambria" w:hAnsi="Cambria" w:cs="Cambria"/>
-          <w:b/>
-          <w:sz w:val="26"/>
-          <w:szCs w:val="26"/>
-          <w:lang w:val="en-GB"/>
-        </w:rPr>
-        <w:t xml:space="preserve"> </w:t>
-      </w:r>
-      <w:r>
-        <w:rPr>
-          <w:rFonts w:ascii="Cambria" w:hAnsi="Cambria" w:cs="Cambria"/>
-          <w:b/>
-          <w:sz w:val="26"/>
-          <w:szCs w:val="26"/>
-          <w:lang w:val="en-GB"/>
-        </w:rPr>
-        <w:t>c</w:t>
-      </w:r>
-      <w:r>
-        <w:rPr>
-          <w:rFonts w:ascii="Cambria" w:hAnsi="Cambria" w:cs="Cambria"/>
-          <w:b/>
-          <w:sz w:val="26"/>
-          <w:szCs w:val="26"/>
-          <w:lang w:val="en-GB"/>
-        </w:rPr>
-        <w:t>lass</w:t>
-      </w:r>
     </w:p>
     <w:p>
       <w:pPr>
@@ -7736,10 +8414,10 @@
           <w:lang w:val="en-GB" w:eastAsia="en-GB"/>
         </w:rPr>
         <w:drawing>
-          <wp:inline distT="0" distB="0" distL="0" distR="0" wp14:anchorId="14DFA63F" wp14:editId="62F98C10">
-            <wp:extent cx="5429250" cy="5438775"/>
-            <wp:effectExtent l="0" t="0" r="0" b="9525"/>
-            <wp:docPr id="4" name="Immagine 4"/>
+          <wp:inline distT="0" distB="0" distL="0" distR="0" wp14:anchorId="708DED69" wp14:editId="0FD9C670">
+            <wp:extent cx="6120130" cy="2948980"/>
+            <wp:effectExtent l="0" t="0" r="0" b="3810"/>
+            <wp:docPr id="5" name="Immagine 5"/>
             <wp:cNvGraphicFramePr>
               <a:graphicFrameLocks xmlns:a="http://schemas.openxmlformats.org/drawingml/2006/main" noChangeAspect="1"/>
             </wp:cNvGraphicFramePr>
@@ -7759,7 +8437,7 @@
                   <pic:spPr>
                     <a:xfrm>
                       <a:off x="0" y="0"/>
-                      <a:ext cx="5429250" cy="5438775"/>
+                      <a:ext cx="6120130" cy="2948980"/>
                     </a:xfrm>
                     <a:prstGeom prst="rect">
                       <a:avLst/>
@@ -7786,16 +8464,43 @@
           <w:lang w:val="en-GB"/>
         </w:rPr>
       </w:pPr>
+    </w:p>
+    <w:p>
+      <w:pPr>
+        <w:autoSpaceDE w:val="0"/>
+        <w:autoSpaceDN w:val="0"/>
+        <w:adjustRightInd w:val="0"/>
+        <w:spacing w:after="0"/>
+        <w:rPr>
+          <w:rFonts w:ascii="Cambria" w:hAnsi="Cambria" w:cs="Cambria"/>
+          <w:b/>
+          <w:sz w:val="26"/>
+          <w:szCs w:val="26"/>
+          <w:lang w:val="en-GB"/>
+        </w:rPr>
+      </w:pPr>
+    </w:p>
+    <w:p>
+      <w:pPr>
+        <w:rPr>
+          <w:rFonts w:ascii="Cambria-Bold" w:hAnsi="Cambria-Bold" w:cs="Cambria-Bold"/>
+          <w:b/>
+          <w:bCs/>
+          <w:sz w:val="44"/>
+          <w:szCs w:val="44"/>
+          <w:lang w:val="en-GB"/>
+        </w:rPr>
+      </w:pPr>
       <w:r>
         <w:rPr>
           <w:noProof/>
           <w:lang w:val="en-GB" w:eastAsia="en-GB"/>
         </w:rPr>
         <w:drawing>
-          <wp:inline distT="0" distB="0" distL="0" distR="0" wp14:anchorId="1A7F1F1A" wp14:editId="19D8E165">
-            <wp:extent cx="6120130" cy="2948980"/>
-            <wp:effectExtent l="0" t="0" r="0" b="3810"/>
-            <wp:docPr id="5" name="Immagine 5"/>
+          <wp:inline distT="0" distB="0" distL="0" distR="0" wp14:anchorId="309E82BE" wp14:editId="4C0A7483">
+            <wp:extent cx="6120130" cy="4568003"/>
+            <wp:effectExtent l="0" t="0" r="0" b="4445"/>
+            <wp:docPr id="6" name="Immagine 6"/>
             <wp:cNvGraphicFramePr>
               <a:graphicFrameLocks xmlns:a="http://schemas.openxmlformats.org/drawingml/2006/main" noChangeAspect="1"/>
             </wp:cNvGraphicFramePr>
@@ -7815,7 +8520,7 @@
                   <pic:spPr>
                     <a:xfrm>
                       <a:off x="0" y="0"/>
-                      <a:ext cx="6120130" cy="2948980"/>
+                      <a:ext cx="6120130" cy="4568003"/>
                     </a:xfrm>
                     <a:prstGeom prst="rect">
                       <a:avLst/>
@@ -7830,36 +8535,6 @@
     </w:p>
     <w:p>
       <w:pPr>
-        <w:autoSpaceDE w:val="0"/>
-        <w:autoSpaceDN w:val="0"/>
-        <w:adjustRightInd w:val="0"/>
-        <w:spacing w:after="0"/>
-        <w:rPr>
-          <w:rFonts w:ascii="Cambria" w:hAnsi="Cambria" w:cs="Cambria"/>
-          <w:b/>
-          <w:sz w:val="26"/>
-          <w:szCs w:val="26"/>
-          <w:lang w:val="en-GB"/>
-        </w:rPr>
-      </w:pPr>
-    </w:p>
-    <w:p>
-      <w:pPr>
-        <w:autoSpaceDE w:val="0"/>
-        <w:autoSpaceDN w:val="0"/>
-        <w:adjustRightInd w:val="0"/>
-        <w:spacing w:after="0"/>
-        <w:rPr>
-          <w:rFonts w:ascii="Cambria" w:hAnsi="Cambria" w:cs="Cambria"/>
-          <w:b/>
-          <w:sz w:val="26"/>
-          <w:szCs w:val="26"/>
-          <w:lang w:val="en-GB"/>
-        </w:rPr>
-      </w:pPr>
-    </w:p>
-    <w:p>
-      <w:pPr>
         <w:rPr>
           <w:rFonts w:ascii="Cambria-Bold" w:hAnsi="Cambria-Bold" w:cs="Cambria-Bold"/>
           <w:b/>
@@ -7875,10 +8550,10 @@
           <w:lang w:val="en-GB" w:eastAsia="en-GB"/>
         </w:rPr>
         <w:drawing>
-          <wp:inline distT="0" distB="0" distL="0" distR="0" wp14:anchorId="304B94F7" wp14:editId="5E9EA730">
-            <wp:extent cx="6120130" cy="4568003"/>
-            <wp:effectExtent l="0" t="0" r="0" b="4445"/>
-            <wp:docPr id="6" name="Immagine 6"/>
+          <wp:inline distT="0" distB="0" distL="0" distR="0" wp14:anchorId="482495FD" wp14:editId="3E9AE0EE">
+            <wp:extent cx="6120130" cy="3599535"/>
+            <wp:effectExtent l="0" t="0" r="0" b="1270"/>
+            <wp:docPr id="7" name="Immagine 7"/>
             <wp:cNvGraphicFramePr>
               <a:graphicFrameLocks xmlns:a="http://schemas.openxmlformats.org/drawingml/2006/main" noChangeAspect="1"/>
             </wp:cNvGraphicFramePr>
@@ -7898,7 +8573,7 @@
                   <pic:spPr>
                     <a:xfrm>
                       <a:off x="0" y="0"/>
-                      <a:ext cx="6120130" cy="4568003"/>
+                      <a:ext cx="6120130" cy="3599535"/>
                     </a:xfrm>
                     <a:prstGeom prst="rect">
                       <a:avLst/>
@@ -7913,6 +8588,24 @@
     </w:p>
     <w:p>
       <w:pPr>
+        <w:pStyle w:val="ListParagraph"/>
+        <w:numPr>
+          <w:ilvl w:val="2"/>
+          <w:numId w:val="11"/>
+        </w:numPr>
+        <w:autoSpaceDE w:val="0"/>
+        <w:autoSpaceDN w:val="0"/>
+        <w:adjustRightInd w:val="0"/>
+        <w:spacing w:after="0"/>
+        <w:rPr>
+          <w:rFonts w:ascii="Cambria" w:hAnsi="Cambria" w:cs="Cambria"/>
+          <w:b/>
+          <w:sz w:val="26"/>
+          <w:szCs w:val="26"/>
+          <w:lang w:val="en-GB"/>
+        </w:rPr>
+      </w:pPr>
+      <w:r>
         <w:rPr>
           <w:rFonts w:ascii="Cambria-Bold" w:hAnsi="Cambria-Bold" w:cs="Cambria-Bold"/>
           <w:b/>
@@ -7921,6 +8614,59 @@
           <w:szCs w:val="44"/>
           <w:lang w:val="en-GB"/>
         </w:rPr>
+        <w:br w:type="page"/>
+      </w:r>
+      <w:r>
+        <w:rPr>
+          <w:rFonts w:ascii="Cambria" w:hAnsi="Cambria" w:cs="Cambria"/>
+          <w:b/>
+          <w:sz w:val="26"/>
+          <w:szCs w:val="26"/>
+          <w:lang w:val="en-GB"/>
+        </w:rPr>
+        <w:lastRenderedPageBreak/>
+        <w:t>Calendar</w:t>
+      </w:r>
+      <w:r>
+        <w:rPr>
+          <w:rFonts w:ascii="Cambria" w:hAnsi="Cambria" w:cs="Cambria"/>
+          <w:b/>
+          <w:sz w:val="26"/>
+          <w:szCs w:val="26"/>
+          <w:lang w:val="en-GB"/>
+        </w:rPr>
+        <w:t xml:space="preserve"> </w:t>
+      </w:r>
+      <w:r>
+        <w:rPr>
+          <w:rFonts w:ascii="Cambria" w:hAnsi="Cambria" w:cs="Cambria"/>
+          <w:b/>
+          <w:sz w:val="26"/>
+          <w:szCs w:val="26"/>
+          <w:lang w:val="en-GB"/>
+        </w:rPr>
+        <w:t>c</w:t>
+      </w:r>
+      <w:r>
+        <w:rPr>
+          <w:rFonts w:ascii="Cambria" w:hAnsi="Cambria" w:cs="Cambria"/>
+          <w:b/>
+          <w:sz w:val="26"/>
+          <w:szCs w:val="26"/>
+          <w:lang w:val="en-GB"/>
+        </w:rPr>
+        <w:t>lass</w:t>
+      </w:r>
+    </w:p>
+    <w:p>
+      <w:pPr>
+        <w:rPr>
+          <w:rFonts w:ascii="Cambria" w:hAnsi="Cambria" w:cs="Cambria"/>
+          <w:b/>
+          <w:sz w:val="26"/>
+          <w:szCs w:val="26"/>
+          <w:lang w:val="en-GB"/>
+        </w:rPr>
       </w:pPr>
       <w:r>
         <w:rPr>
@@ -7928,10 +8674,10 @@
           <w:lang w:val="en-GB" w:eastAsia="en-GB"/>
         </w:rPr>
         <w:drawing>
-          <wp:inline distT="0" distB="0" distL="0" distR="0" wp14:anchorId="0780C604" wp14:editId="7239384E">
-            <wp:extent cx="6120130" cy="3599535"/>
-            <wp:effectExtent l="0" t="0" r="0" b="1270"/>
-            <wp:docPr id="7" name="Immagine 7"/>
+          <wp:inline distT="0" distB="0" distL="0" distR="0" wp14:anchorId="56B3D204" wp14:editId="4B8CCF33">
+            <wp:extent cx="5619750" cy="5457825"/>
+            <wp:effectExtent l="0" t="0" r="0" b="9525"/>
+            <wp:docPr id="8" name="Immagine 8"/>
             <wp:cNvGraphicFramePr>
               <a:graphicFrameLocks xmlns:a="http://schemas.openxmlformats.org/drawingml/2006/main" noChangeAspect="1"/>
             </wp:cNvGraphicFramePr>
@@ -7951,7 +8697,7 @@
                   <pic:spPr>
                     <a:xfrm>
                       <a:off x="0" y="0"/>
-                      <a:ext cx="6120130" cy="3599535"/>
+                      <a:ext cx="5619750" cy="5457825"/>
                     </a:xfrm>
                     <a:prstGeom prst="rect">
                       <a:avLst/>
@@ -7966,78 +8712,6 @@
     </w:p>
     <w:p>
       <w:pPr>
-        <w:pStyle w:val="Paragrafoelenco"/>
-        <w:numPr>
-          <w:ilvl w:val="2"/>
-          <w:numId w:val="11"/>
-        </w:numPr>
-        <w:autoSpaceDE w:val="0"/>
-        <w:autoSpaceDN w:val="0"/>
-        <w:adjustRightInd w:val="0"/>
-        <w:spacing w:after="0"/>
-        <w:rPr>
-          <w:rFonts w:ascii="Cambria" w:hAnsi="Cambria" w:cs="Cambria"/>
-          <w:b/>
-          <w:sz w:val="26"/>
-          <w:szCs w:val="26"/>
-          <w:lang w:val="en-GB"/>
-        </w:rPr>
-      </w:pPr>
-      <w:r>
-        <w:rPr>
-          <w:rFonts w:ascii="Cambria-Bold" w:hAnsi="Cambria-Bold" w:cs="Cambria-Bold"/>
-          <w:b/>
-          <w:bCs/>
-          <w:sz w:val="44"/>
-          <w:szCs w:val="44"/>
-          <w:lang w:val="en-GB"/>
-        </w:rPr>
-        <w:br w:type="page"/>
-      </w:r>
-      <w:r>
-        <w:rPr>
-          <w:rFonts w:ascii="Cambria" w:hAnsi="Cambria" w:cs="Cambria"/>
-          <w:b/>
-          <w:sz w:val="26"/>
-          <w:szCs w:val="26"/>
-          <w:lang w:val="en-GB"/>
-        </w:rPr>
-        <w:lastRenderedPageBreak/>
-        <w:t>Calendar</w:t>
-      </w:r>
-      <w:r>
-        <w:rPr>
-          <w:rFonts w:ascii="Cambria" w:hAnsi="Cambria" w:cs="Cambria"/>
-          <w:b/>
-          <w:sz w:val="26"/>
-          <w:szCs w:val="26"/>
-          <w:lang w:val="en-GB"/>
-        </w:rPr>
-        <w:t xml:space="preserve"> </w:t>
-      </w:r>
-      <w:r>
-        <w:rPr>
-          <w:rFonts w:ascii="Cambria" w:hAnsi="Cambria" w:cs="Cambria"/>
-          <w:b/>
-          <w:sz w:val="26"/>
-          <w:szCs w:val="26"/>
-          <w:lang w:val="en-GB"/>
-        </w:rPr>
-        <w:t>c</w:t>
-      </w:r>
-      <w:r>
-        <w:rPr>
-          <w:rFonts w:ascii="Cambria" w:hAnsi="Cambria" w:cs="Cambria"/>
-          <w:b/>
-          <w:sz w:val="26"/>
-          <w:szCs w:val="26"/>
-          <w:lang w:val="en-GB"/>
-        </w:rPr>
-        <w:t>lass</w:t>
-      </w:r>
-    </w:p>
-    <w:p>
-      <w:pPr>
         <w:rPr>
           <w:rFonts w:ascii="Cambria" w:hAnsi="Cambria" w:cs="Cambria"/>
           <w:b/>
@@ -8052,10 +8726,10 @@
           <w:lang w:val="en-GB" w:eastAsia="en-GB"/>
         </w:rPr>
         <w:drawing>
-          <wp:inline distT="0" distB="0" distL="0" distR="0" wp14:anchorId="1831F2A9" wp14:editId="4F370DA4">
-            <wp:extent cx="5619750" cy="5457825"/>
-            <wp:effectExtent l="0" t="0" r="0" b="9525"/>
-            <wp:docPr id="8" name="Immagine 8"/>
+          <wp:inline distT="0" distB="0" distL="0" distR="0" wp14:anchorId="73F5B902" wp14:editId="34C767A1">
+            <wp:extent cx="5973288" cy="3135086"/>
+            <wp:effectExtent l="0" t="0" r="8890" b="8255"/>
+            <wp:docPr id="10" name="Immagine 10"/>
             <wp:cNvGraphicFramePr>
               <a:graphicFrameLocks xmlns:a="http://schemas.openxmlformats.org/drawingml/2006/main" noChangeAspect="1"/>
             </wp:cNvGraphicFramePr>
@@ -8075,7 +8749,7 @@
                   <pic:spPr>
                     <a:xfrm>
                       <a:off x="0" y="0"/>
-                      <a:ext cx="5619750" cy="5457825"/>
+                      <a:ext cx="5973288" cy="3135086"/>
                     </a:xfrm>
                     <a:prstGeom prst="rect">
                       <a:avLst/>
@@ -8087,27 +8761,27 @@
           </wp:inline>
         </w:drawing>
       </w:r>
-    </w:p>
-    <w:p>
-      <w:pPr>
-        <w:rPr>
-          <w:rFonts w:ascii="Cambria" w:hAnsi="Cambria" w:cs="Cambria"/>
-          <w:b/>
-          <w:sz w:val="26"/>
-          <w:szCs w:val="26"/>
-          <w:lang w:val="en-GB"/>
-        </w:rPr>
-      </w:pPr>
+      <w:r>
+        <w:rPr>
+          <w:rFonts w:ascii="Cambria" w:hAnsi="Cambria" w:cs="Cambria"/>
+          <w:b/>
+          <w:sz w:val="26"/>
+          <w:szCs w:val="26"/>
+          <w:lang w:val="en-GB"/>
+        </w:rPr>
+        <w:br w:type="page"/>
+      </w:r>
       <w:r>
         <w:rPr>
           <w:noProof/>
           <w:lang w:val="en-GB" w:eastAsia="en-GB"/>
         </w:rPr>
+        <w:lastRenderedPageBreak/>
         <w:drawing>
-          <wp:inline distT="0" distB="0" distL="0" distR="0" wp14:anchorId="0E133B07" wp14:editId="12CC24FB">
-            <wp:extent cx="5973288" cy="3135086"/>
-            <wp:effectExtent l="0" t="0" r="8890" b="8255"/>
-            <wp:docPr id="10" name="Immagine 10"/>
+          <wp:inline distT="0" distB="0" distL="0" distR="0" wp14:anchorId="60DF6686" wp14:editId="756D171E">
+            <wp:extent cx="6120130" cy="3959182"/>
+            <wp:effectExtent l="0" t="0" r="0" b="3810"/>
+            <wp:docPr id="11" name="Immagine 11"/>
             <wp:cNvGraphicFramePr>
               <a:graphicFrameLocks xmlns:a="http://schemas.openxmlformats.org/drawingml/2006/main" noChangeAspect="1"/>
             </wp:cNvGraphicFramePr>
@@ -8127,58 +8801,6 @@
                   <pic:spPr>
                     <a:xfrm>
                       <a:off x="0" y="0"/>
-                      <a:ext cx="5973288" cy="3135086"/>
-                    </a:xfrm>
-                    <a:prstGeom prst="rect">
-                      <a:avLst/>
-                    </a:prstGeom>
-                  </pic:spPr>
-                </pic:pic>
-              </a:graphicData>
-            </a:graphic>
-          </wp:inline>
-        </w:drawing>
-      </w:r>
-      <w:r>
-        <w:rPr>
-          <w:rFonts w:ascii="Cambria" w:hAnsi="Cambria" w:cs="Cambria"/>
-          <w:b/>
-          <w:sz w:val="26"/>
-          <w:szCs w:val="26"/>
-          <w:lang w:val="en-GB"/>
-        </w:rPr>
-        <w:br w:type="page"/>
-      </w:r>
-      <w:r>
-        <w:rPr>
-          <w:noProof/>
-          <w:lang w:val="en-GB" w:eastAsia="en-GB"/>
-        </w:rPr>
-        <w:lastRenderedPageBreak/>
-        <w:drawing>
-          <wp:inline distT="0" distB="0" distL="0" distR="0" wp14:anchorId="3CB375D2" wp14:editId="4BBBBB73">
-            <wp:extent cx="6120130" cy="3959182"/>
-            <wp:effectExtent l="0" t="0" r="0" b="3810"/>
-            <wp:docPr id="11" name="Immagine 11"/>
-            <wp:cNvGraphicFramePr>
-              <a:graphicFrameLocks xmlns:a="http://schemas.openxmlformats.org/drawingml/2006/main" noChangeAspect="1"/>
-            </wp:cNvGraphicFramePr>
-            <a:graphic xmlns:a="http://schemas.openxmlformats.org/drawingml/2006/main">
-              <a:graphicData uri="http://schemas.openxmlformats.org/drawingml/2006/picture">
-                <pic:pic xmlns:pic="http://schemas.openxmlformats.org/drawingml/2006/picture">
-                  <pic:nvPicPr>
-                    <pic:cNvPr id="0" name=""/>
-                    <pic:cNvPicPr/>
-                  </pic:nvPicPr>
-                  <pic:blipFill>
-                    <a:blip r:embed="rId26"/>
-                    <a:stretch>
-                      <a:fillRect/>
-                    </a:stretch>
-                  </pic:blipFill>
-                  <pic:spPr>
-                    <a:xfrm>
-                      <a:off x="0" y="0"/>
                       <a:ext cx="6120130" cy="3959182"/>
                     </a:xfrm>
                     <a:prstGeom prst="rect">
@@ -8217,7 +8839,27 @@
           <w:szCs w:val="26"/>
           <w:lang w:val="en-GB"/>
         </w:rPr>
-        <w:t xml:space="preserve"> has been provided with the only purpose to show the structure of the algorithm (that actually works because this is a complete code). Some previous or further operations that are not strictly related to the execution of the algorithm (e.g. load activities data from a </w:t>
+        <w:t xml:space="preserve"> has been provided with the only purpose to show the structure of the algorithm (that </w:t>
+      </w:r>
+      <w:proofErr w:type="gramStart"/>
+      <w:r>
+        <w:rPr>
+          <w:rFonts w:ascii="Cambria" w:hAnsi="Cambria" w:cs="Cambria"/>
+          <w:sz w:val="26"/>
+          <w:szCs w:val="26"/>
+          <w:lang w:val="en-GB"/>
+        </w:rPr>
+        <w:t>actually works</w:t>
+      </w:r>
+      <w:proofErr w:type="gramEnd"/>
+      <w:r>
+        <w:rPr>
+          <w:rFonts w:ascii="Cambria" w:hAnsi="Cambria" w:cs="Cambria"/>
+          <w:sz w:val="26"/>
+          <w:szCs w:val="26"/>
+          <w:lang w:val="en-GB"/>
+        </w:rPr>
+        <w:t xml:space="preserve"> because this is a complete code). Some previous or further operations that are not strictly related to the execution of the algorithm (e.g. load activities data from a </w:t>
       </w:r>
       <w:proofErr w:type="spellStart"/>
       <w:r>
@@ -8237,8 +8879,19 @@
           <w:szCs w:val="26"/>
           <w:lang w:val="en-GB"/>
         </w:rPr>
-        <w:t xml:space="preserve"> or storing the new Activity in the DB after adding it to a calendar) have not been represented .</w:t>
-      </w:r>
+        <w:t xml:space="preserve"> or storing the new Activity in the DB after adding it to a calendar) have not been </w:t>
+      </w:r>
+      <w:proofErr w:type="gramStart"/>
+      <w:r>
+        <w:rPr>
+          <w:rFonts w:ascii="Cambria" w:hAnsi="Cambria" w:cs="Cambria"/>
+          <w:sz w:val="26"/>
+          <w:szCs w:val="26"/>
+          <w:lang w:val="en-GB"/>
+        </w:rPr>
+        <w:t>represented .</w:t>
+      </w:r>
+      <w:proofErr w:type="gramEnd"/>
     </w:p>
     <w:p>
       <w:pPr>
@@ -8360,7 +9013,25 @@
           <w:szCs w:val="26"/>
           <w:lang w:val="en-GB"/>
         </w:rPr>
-        <w:t>Though some UI samples have already been provided in the RASD document ( see from [UI1] to [UI8] in RASD), for a better mapping of our design choices into the requirements another one is provided in the DD document.</w:t>
+        <w:t xml:space="preserve">Though some UI samples have already been provided in the RASD document </w:t>
+      </w:r>
+      <w:proofErr w:type="gramStart"/>
+      <w:r>
+        <w:rPr>
+          <w:sz w:val="26"/>
+          <w:szCs w:val="26"/>
+          <w:lang w:val="en-GB"/>
+        </w:rPr>
+        <w:t>( see</w:t>
+      </w:r>
+      <w:proofErr w:type="gramEnd"/>
+      <w:r>
+        <w:rPr>
+          <w:sz w:val="26"/>
+          <w:szCs w:val="26"/>
+          <w:lang w:val="en-GB"/>
+        </w:rPr>
+        <w:t xml:space="preserve"> from [UI1] to [UI8] in RASD), for a better mapping of our design choices into the requirements another one is provided in the DD document.</w:t>
       </w:r>
     </w:p>
     <w:p>
@@ -8422,7 +9093,7 @@
           <w:lang w:val="en-GB" w:eastAsia="en-GB"/>
         </w:rPr>
         <w:drawing>
-          <wp:inline distT="0" distB="0" distL="0" distR="0">
+          <wp:inline distT="0" distB="0" distL="0" distR="0" wp14:anchorId="751CBE13" wp14:editId="6AB4D98F">
             <wp:extent cx="6447790" cy="6322060"/>
             <wp:effectExtent l="0" t="0" r="0" b="2540"/>
             <wp:docPr id="9" name="Immagine 9" descr="calplus"/>
@@ -8439,7 +9110,7 @@
                     </pic:cNvPicPr>
                   </pic:nvPicPr>
                   <pic:blipFill>
-                    <a:blip r:embed="rId27">
+                    <a:blip r:embed="rId26">
                       <a:extLst>
                         <a:ext uri="{28A0092B-C50C-407E-A947-70E740481C1C}">
                           <a14:useLocalDpi xmlns:a14="http://schemas.microsoft.com/office/drawing/2010/main" val="0"/>
@@ -8573,12 +9244,32 @@
           <w:szCs w:val="26"/>
           <w:lang w:val="en-GB"/>
         </w:rPr>
-        <w:t>Considering the functional requirements, that have already been described in detail in the RASD document, here’s a brief explanation of how our User Interface samples are coherent with the requirements and help us to satisfy them in order to reach the defined goals ( -&gt; RASD ):</w:t>
-      </w:r>
-    </w:p>
-    <w:p>
-      <w:pPr>
-        <w:pStyle w:val="Paragrafoelenco"/>
+        <w:t xml:space="preserve">Considering the functional requirements, that have already been described in detail in the RASD document, here’s a brief explanation of how our User Interface samples are coherent with the requirements and help us to satisfy them in order to reach the defined goals </w:t>
+      </w:r>
+      <w:proofErr w:type="gramStart"/>
+      <w:r>
+        <w:rPr>
+          <w:rFonts w:ascii="Cambria" w:hAnsi="Cambria" w:cs="Cambria"/>
+          <w:sz w:val="26"/>
+          <w:szCs w:val="26"/>
+          <w:lang w:val="en-GB"/>
+        </w:rPr>
+        <w:t>( -</w:t>
+      </w:r>
+      <w:proofErr w:type="gramEnd"/>
+      <w:r>
+        <w:rPr>
+          <w:rFonts w:ascii="Cambria" w:hAnsi="Cambria" w:cs="Cambria"/>
+          <w:sz w:val="26"/>
+          <w:szCs w:val="26"/>
+          <w:lang w:val="en-GB"/>
+        </w:rPr>
+        <w:t>&gt; RASD ):</w:t>
+      </w:r>
+    </w:p>
+    <w:p>
+      <w:pPr>
+        <w:pStyle w:val="ListParagraph"/>
         <w:numPr>
           <w:ilvl w:val="2"/>
           <w:numId w:val="11"/>
@@ -8604,7 +9295,7 @@
     </w:p>
     <w:p>
       <w:pPr>
-        <w:pStyle w:val="Paragrafoelenco"/>
+        <w:pStyle w:val="ListParagraph"/>
         <w:numPr>
           <w:ilvl w:val="2"/>
           <w:numId w:val="11"/>
@@ -8630,7 +9321,7 @@
     </w:p>
     <w:p>
       <w:pPr>
-        <w:pStyle w:val="Paragrafoelenco"/>
+        <w:pStyle w:val="ListParagraph"/>
         <w:numPr>
           <w:ilvl w:val="2"/>
           <w:numId w:val="11"/>
@@ -8656,7 +9347,7 @@
     </w:p>
     <w:p>
       <w:pPr>
-        <w:pStyle w:val="Paragrafoelenco"/>
+        <w:pStyle w:val="ListParagraph"/>
         <w:numPr>
           <w:ilvl w:val="2"/>
           <w:numId w:val="11"/>
@@ -8682,7 +9373,7 @@
     </w:p>
     <w:p>
       <w:pPr>
-        <w:pStyle w:val="Paragrafoelenco"/>
+        <w:pStyle w:val="ListParagraph"/>
         <w:numPr>
           <w:ilvl w:val="2"/>
           <w:numId w:val="11"/>
@@ -8854,27 +9545,15 @@
           <w:szCs w:val="26"/>
         </w:rPr>
       </w:pPr>
-      <w:proofErr w:type="spellStart"/>
-      <w:r>
-        <w:rPr>
-          <w:rFonts w:ascii="Cambria" w:hAnsi="Cambria" w:cs="Cambria"/>
-          <w:b/>
-          <w:sz w:val="26"/>
-          <w:szCs w:val="26"/>
-          <w:lang w:val="en-GB"/>
-        </w:rPr>
-        <w:t>Matteo</w:t>
-      </w:r>
-      <w:proofErr w:type="spellEnd"/>
-      <w:r>
-        <w:rPr>
-          <w:rFonts w:ascii="Cambria" w:hAnsi="Cambria" w:cs="Cambria"/>
-          <w:b/>
-          <w:sz w:val="26"/>
-          <w:szCs w:val="26"/>
-          <w:lang w:val="en-GB"/>
-        </w:rPr>
-        <w:t xml:space="preserve"> </w:t>
+      <w:r>
+        <w:rPr>
+          <w:rFonts w:ascii="Cambria" w:hAnsi="Cambria" w:cs="Cambria"/>
+          <w:b/>
+          <w:sz w:val="26"/>
+          <w:szCs w:val="26"/>
+          <w:lang w:val="en-GB"/>
+        </w:rPr>
+        <w:t xml:space="preserve">Matteo </w:t>
       </w:r>
       <w:proofErr w:type="spellStart"/>
       <w:r>
@@ -8926,7 +9605,7 @@
     </w:p>
     <w:tbl>
       <w:tblPr>
-        <w:tblStyle w:val="Grigliatabella"/>
+        <w:tblStyle w:val="TableGrid"/>
         <w:tblW w:w="0" w:type="auto"/>
         <w:tblInd w:w="817" w:type="dxa"/>
         <w:tblLook w:val="04A0" w:firstRow="1" w:lastRow="0" w:firstColumn="1" w:lastColumn="0" w:noHBand="0" w:noVBand="1"/>
@@ -10229,49 +10908,15 @@
           <w:lang w:val="en-GB"/>
         </w:rPr>
       </w:pPr>
-      <w:proofErr w:type="spellStart"/>
-      <w:r>
-        <w:rPr>
-          <w:rFonts w:ascii="Cambria" w:hAnsi="Cambria" w:cs="Cambria"/>
-          <w:b/>
-          <w:sz w:val="26"/>
-          <w:szCs w:val="26"/>
-          <w:lang w:val="en-GB"/>
-        </w:rPr>
-        <w:t>Mattia</w:t>
-      </w:r>
-      <w:proofErr w:type="spellEnd"/>
-      <w:r>
-        <w:rPr>
-          <w:rFonts w:ascii="Cambria" w:hAnsi="Cambria" w:cs="Cambria"/>
-          <w:b/>
-          <w:sz w:val="26"/>
-          <w:szCs w:val="26"/>
-          <w:lang w:val="en-GB"/>
-        </w:rPr>
-        <w:t xml:space="preserve"> Di </w:t>
-      </w:r>
-      <w:proofErr w:type="spellStart"/>
-      <w:r>
-        <w:rPr>
-          <w:rFonts w:ascii="Cambria" w:hAnsi="Cambria" w:cs="Cambria"/>
-          <w:b/>
-          <w:sz w:val="26"/>
-          <w:szCs w:val="26"/>
-          <w:lang w:val="en-GB"/>
-        </w:rPr>
-        <w:t>Fatta</w:t>
-      </w:r>
-      <w:proofErr w:type="spellEnd"/>
-      <w:r>
-        <w:rPr>
-          <w:rFonts w:ascii="Cambria" w:hAnsi="Cambria" w:cs="Cambria"/>
-          <w:b/>
-          <w:sz w:val="26"/>
-          <w:szCs w:val="26"/>
-          <w:lang w:val="en-GB"/>
-        </w:rPr>
-        <w:t xml:space="preserve">, </w:t>
+      <w:r>
+        <w:rPr>
+          <w:rFonts w:ascii="Cambria" w:hAnsi="Cambria" w:cs="Cambria"/>
+          <w:b/>
+          <w:sz w:val="26"/>
+          <w:szCs w:val="26"/>
+          <w:lang w:val="en-GB"/>
+        </w:rPr>
+        <w:t xml:space="preserve">Mattia Di Fatta, </w:t>
       </w:r>
       <w:proofErr w:type="spellStart"/>
       <w:r>
@@ -10296,7 +10941,7 @@
     </w:p>
     <w:tbl>
       <w:tblPr>
-        <w:tblStyle w:val="Grigliatabella"/>
+        <w:tblStyle w:val="TableGrid"/>
         <w:tblW w:w="0" w:type="auto"/>
         <w:tblInd w:w="817" w:type="dxa"/>
         <w:tblLook w:val="04A0" w:firstRow="1" w:lastRow="0" w:firstColumn="1" w:lastColumn="0" w:noHBand="0" w:noVBand="1"/>
@@ -11094,7 +11739,7 @@
     </w:p>
     <w:tbl>
       <w:tblPr>
-        <w:tblStyle w:val="Grigliatabella"/>
+        <w:tblStyle w:val="TableGrid"/>
         <w:tblW w:w="0" w:type="auto"/>
         <w:tblInd w:w="817" w:type="dxa"/>
         <w:tblLook w:val="04A0" w:firstRow="1" w:lastRow="0" w:firstColumn="1" w:lastColumn="0" w:noHBand="0" w:noVBand="1"/>
@@ -11747,7 +12392,7 @@
       </w:pPr>
     </w:p>
     <w:sectPr>
-      <w:footerReference w:type="default" r:id="rId28"/>
+      <w:footerReference w:type="default" r:id="rId27"/>
       <w:pgSz w:w="11906" w:h="16838"/>
       <w:pgMar w:top="1417" w:right="1134" w:bottom="1134" w:left="1134" w:header="708" w:footer="708" w:gutter="0"/>
       <w:cols w:space="708"/>
@@ -11758,7 +12403,7 @@
 </file>
 
 <file path=word/endnotes.xml><?xml version="1.0" encoding="utf-8"?>
-<w:endnotes xmlns:wpc="http://schemas.microsoft.com/office/word/2010/wordprocessingCanvas" xmlns:mc="http://schemas.openxmlformats.org/markup-compatibility/2006" xmlns:o="urn:schemas-microsoft-com:office:office" xmlns:r="http://schemas.openxmlformats.org/officeDocument/2006/relationships" xmlns:m="http://schemas.openxmlformats.org/officeDocument/2006/math" xmlns:v="urn:schemas-microsoft-com:vml" xmlns:wp14="http://schemas.microsoft.com/office/word/2010/wordprocessingDrawing" xmlns:wp="http://schemas.openxmlformats.org/drawingml/2006/wordprocessingDrawing" xmlns:w10="urn:schemas-microsoft-com:office:word" xmlns:w="http://schemas.openxmlformats.org/wordprocessingml/2006/main" xmlns:w14="http://schemas.microsoft.com/office/word/2010/wordml" xmlns:wpg="http://schemas.microsoft.com/office/word/2010/wordprocessingGroup" xmlns:wpi="http://schemas.microsoft.com/office/word/2010/wordprocessingInk" xmlns:wne="http://schemas.microsoft.com/office/word/2006/wordml" xmlns:wps="http://schemas.microsoft.com/office/word/2010/wordprocessingShape" mc:Ignorable="w14 wp14">
+<w:endnotes xmlns:wpc="http://schemas.microsoft.com/office/word/2010/wordprocessingCanvas" xmlns:mo="http://schemas.microsoft.com/office/mac/office/2008/main" xmlns:mc="http://schemas.openxmlformats.org/markup-compatibility/2006" xmlns:mv="urn:schemas-microsoft-com:mac:vml" xmlns:o="urn:schemas-microsoft-com:office:office" xmlns:r="http://schemas.openxmlformats.org/officeDocument/2006/relationships" xmlns:m="http://schemas.openxmlformats.org/officeDocument/2006/math" xmlns:v="urn:schemas-microsoft-com:vml" xmlns:wp14="http://schemas.microsoft.com/office/word/2010/wordprocessingDrawing" xmlns:wp="http://schemas.openxmlformats.org/drawingml/2006/wordprocessingDrawing" xmlns:w10="urn:schemas-microsoft-com:office:word" xmlns:w="http://schemas.openxmlformats.org/wordprocessingml/2006/main" xmlns:w14="http://schemas.microsoft.com/office/word/2010/wordml" xmlns:w15="http://schemas.microsoft.com/office/word/2012/wordml" xmlns:wpg="http://schemas.microsoft.com/office/word/2010/wordprocessingGroup" xmlns:wpi="http://schemas.microsoft.com/office/word/2010/wordprocessingInk" xmlns:wne="http://schemas.microsoft.com/office/word/2006/wordml" xmlns:wps="http://schemas.microsoft.com/office/word/2010/wordprocessingShape" mc:Ignorable="w14 w15 wp14">
   <w:endnote w:type="separator" w:id="-1">
     <w:p>
       <w:pPr>
@@ -11783,7 +12428,7 @@
 </file>
 
 <file path=word/footer1.xml><?xml version="1.0" encoding="utf-8"?>
-<w:ftr xmlns:wpc="http://schemas.microsoft.com/office/word/2010/wordprocessingCanvas" xmlns:mc="http://schemas.openxmlformats.org/markup-compatibility/2006" xmlns:o="urn:schemas-microsoft-com:office:office" xmlns:r="http://schemas.openxmlformats.org/officeDocument/2006/relationships" xmlns:m="http://schemas.openxmlformats.org/officeDocument/2006/math" xmlns:v="urn:schemas-microsoft-com:vml" xmlns:wp14="http://schemas.microsoft.com/office/word/2010/wordprocessingDrawing" xmlns:wp="http://schemas.openxmlformats.org/drawingml/2006/wordprocessingDrawing" xmlns:w10="urn:schemas-microsoft-com:office:word" xmlns:w="http://schemas.openxmlformats.org/wordprocessingml/2006/main" xmlns:w14="http://schemas.microsoft.com/office/word/2010/wordml" xmlns:wpg="http://schemas.microsoft.com/office/word/2010/wordprocessingGroup" xmlns:wpi="http://schemas.microsoft.com/office/word/2010/wordprocessingInk" xmlns:wne="http://schemas.microsoft.com/office/word/2006/wordml" xmlns:wps="http://schemas.microsoft.com/office/word/2010/wordprocessingShape" mc:Ignorable="w14 wp14">
+<w:ftr xmlns:wpc="http://schemas.microsoft.com/office/word/2010/wordprocessingCanvas" xmlns:mo="http://schemas.microsoft.com/office/mac/office/2008/main" xmlns:mc="http://schemas.openxmlformats.org/markup-compatibility/2006" xmlns:mv="urn:schemas-microsoft-com:mac:vml" xmlns:o="urn:schemas-microsoft-com:office:office" xmlns:r="http://schemas.openxmlformats.org/officeDocument/2006/relationships" xmlns:m="http://schemas.openxmlformats.org/officeDocument/2006/math" xmlns:v="urn:schemas-microsoft-com:vml" xmlns:wp14="http://schemas.microsoft.com/office/word/2010/wordprocessingDrawing" xmlns:wp="http://schemas.openxmlformats.org/drawingml/2006/wordprocessingDrawing" xmlns:w10="urn:schemas-microsoft-com:office:word" xmlns:w="http://schemas.openxmlformats.org/wordprocessingml/2006/main" xmlns:w14="http://schemas.microsoft.com/office/word/2010/wordml" xmlns:w15="http://schemas.microsoft.com/office/word/2012/wordml" xmlns:wpg="http://schemas.microsoft.com/office/word/2010/wordprocessingGroup" xmlns:wpi="http://schemas.microsoft.com/office/word/2010/wordprocessingInk" xmlns:wne="http://schemas.microsoft.com/office/word/2006/wordml" xmlns:wps="http://schemas.microsoft.com/office/word/2010/wordprocessingShape" mc:Ignorable="w14 w15 wp14">
   <w:sdt>
     <w:sdtPr>
       <w:id w:val="587819238"/>
@@ -11796,7 +12441,7 @@
     <w:sdtContent>
       <w:p>
         <w:pPr>
-          <w:pStyle w:val="Pidipagina"/>
+          <w:pStyle w:val="Footer"/>
           <w:jc w:val="right"/>
         </w:pPr>
         <w:r>
@@ -11812,7 +12457,7 @@
           <w:rPr>
             <w:noProof/>
           </w:rPr>
-          <w:t>4</w:t>
+          <w:t>13</w:t>
         </w:r>
         <w:r>
           <w:fldChar w:fldCharType="end"/>
@@ -11822,14 +12467,14 @@
   </w:sdt>
   <w:p>
     <w:pPr>
-      <w:pStyle w:val="Pidipagina"/>
+      <w:pStyle w:val="Footer"/>
     </w:pPr>
   </w:p>
 </w:ftr>
 </file>
 
 <file path=word/footnotes.xml><?xml version="1.0" encoding="utf-8"?>
-<w:footnotes xmlns:wpc="http://schemas.microsoft.com/office/word/2010/wordprocessingCanvas" xmlns:mc="http://schemas.openxmlformats.org/markup-compatibility/2006" xmlns:o="urn:schemas-microsoft-com:office:office" xmlns:r="http://schemas.openxmlformats.org/officeDocument/2006/relationships" xmlns:m="http://schemas.openxmlformats.org/officeDocument/2006/math" xmlns:v="urn:schemas-microsoft-com:vml" xmlns:wp14="http://schemas.microsoft.com/office/word/2010/wordprocessingDrawing" xmlns:wp="http://schemas.openxmlformats.org/drawingml/2006/wordprocessingDrawing" xmlns:w10="urn:schemas-microsoft-com:office:word" xmlns:w="http://schemas.openxmlformats.org/wordprocessingml/2006/main" xmlns:w14="http://schemas.microsoft.com/office/word/2010/wordml" xmlns:wpg="http://schemas.microsoft.com/office/word/2010/wordprocessingGroup" xmlns:wpi="http://schemas.microsoft.com/office/word/2010/wordprocessingInk" xmlns:wne="http://schemas.microsoft.com/office/word/2006/wordml" xmlns:wps="http://schemas.microsoft.com/office/word/2010/wordprocessingShape" mc:Ignorable="w14 wp14">
+<w:footnotes xmlns:wpc="http://schemas.microsoft.com/office/word/2010/wordprocessingCanvas" xmlns:mo="http://schemas.microsoft.com/office/mac/office/2008/main" xmlns:mc="http://schemas.openxmlformats.org/markup-compatibility/2006" xmlns:mv="urn:schemas-microsoft-com:mac:vml" xmlns:o="urn:schemas-microsoft-com:office:office" xmlns:r="http://schemas.openxmlformats.org/officeDocument/2006/relationships" xmlns:m="http://schemas.openxmlformats.org/officeDocument/2006/math" xmlns:v="urn:schemas-microsoft-com:vml" xmlns:wp14="http://schemas.microsoft.com/office/word/2010/wordprocessingDrawing" xmlns:wp="http://schemas.openxmlformats.org/drawingml/2006/wordprocessingDrawing" xmlns:w10="urn:schemas-microsoft-com:office:word" xmlns:w="http://schemas.openxmlformats.org/wordprocessingml/2006/main" xmlns:w14="http://schemas.microsoft.com/office/word/2010/wordml" xmlns:w15="http://schemas.microsoft.com/office/word/2012/wordml" xmlns:wpg="http://schemas.microsoft.com/office/word/2010/wordprocessingGroup" xmlns:wpi="http://schemas.microsoft.com/office/word/2010/wordprocessingInk" xmlns:wne="http://schemas.microsoft.com/office/word/2006/wordml" xmlns:wps="http://schemas.microsoft.com/office/word/2010/wordprocessingShape" mc:Ignorable="w14 w15 wp14">
   <w:footnote w:type="separator" w:id="-1">
     <w:p>
       <w:pPr>
@@ -11854,7 +12499,7 @@
 </file>
 
 <file path=word/numbering.xml><?xml version="1.0" encoding="utf-8"?>
-<w:numbering xmlns:wpc="http://schemas.microsoft.com/office/word/2010/wordprocessingCanvas" xmlns:mc="http://schemas.openxmlformats.org/markup-compatibility/2006" xmlns:o="urn:schemas-microsoft-com:office:office" xmlns:r="http://schemas.openxmlformats.org/officeDocument/2006/relationships" xmlns:m="http://schemas.openxmlformats.org/officeDocument/2006/math" xmlns:v="urn:schemas-microsoft-com:vml" xmlns:wp14="http://schemas.microsoft.com/office/word/2010/wordprocessingDrawing" xmlns:wp="http://schemas.openxmlformats.org/drawingml/2006/wordprocessingDrawing" xmlns:w10="urn:schemas-microsoft-com:office:word" xmlns:w="http://schemas.openxmlformats.org/wordprocessingml/2006/main" xmlns:w14="http://schemas.microsoft.com/office/word/2010/wordml" xmlns:wpg="http://schemas.microsoft.com/office/word/2010/wordprocessingGroup" xmlns:wpi="http://schemas.microsoft.com/office/word/2010/wordprocessingInk" xmlns:wne="http://schemas.microsoft.com/office/word/2006/wordml" xmlns:wps="http://schemas.microsoft.com/office/word/2010/wordprocessingShape" mc:Ignorable="w14 wp14">
+<w:numbering xmlns:wpc="http://schemas.microsoft.com/office/word/2010/wordprocessingCanvas" xmlns:mo="http://schemas.microsoft.com/office/mac/office/2008/main" xmlns:mc="http://schemas.openxmlformats.org/markup-compatibility/2006" xmlns:mv="urn:schemas-microsoft-com:mac:vml" xmlns:o="urn:schemas-microsoft-com:office:office" xmlns:r="http://schemas.openxmlformats.org/officeDocument/2006/relationships" xmlns:m="http://schemas.openxmlformats.org/officeDocument/2006/math" xmlns:v="urn:schemas-microsoft-com:vml" xmlns:wp14="http://schemas.microsoft.com/office/word/2010/wordprocessingDrawing" xmlns:wp="http://schemas.openxmlformats.org/drawingml/2006/wordprocessingDrawing" xmlns:w10="urn:schemas-microsoft-com:office:word" xmlns:w="http://schemas.openxmlformats.org/wordprocessingml/2006/main" xmlns:w14="http://schemas.microsoft.com/office/word/2010/wordml" xmlns:w15="http://schemas.microsoft.com/office/word/2012/wordml" xmlns:wpg="http://schemas.microsoft.com/office/word/2010/wordprocessingGroup" xmlns:wpi="http://schemas.microsoft.com/office/word/2010/wordprocessingInk" xmlns:wne="http://schemas.microsoft.com/office/word/2006/wordml" xmlns:wps="http://schemas.microsoft.com/office/word/2010/wordprocessingShape" mc:Ignorable="w14 w15 wp14">
   <w:abstractNum w:abstractNumId="0">
     <w:nsid w:val="000F798F"/>
     <w:multiLevelType w:val="hybridMultilevel"/>
@@ -13582,7 +14227,7 @@
 </file>
 
 <file path=word/styles.xml><?xml version="1.0" encoding="utf-8"?>
-<w:styles xmlns:mc="http://schemas.openxmlformats.org/markup-compatibility/2006" xmlns:r="http://schemas.openxmlformats.org/officeDocument/2006/relationships" xmlns:w="http://schemas.openxmlformats.org/wordprocessingml/2006/main" xmlns:w14="http://schemas.microsoft.com/office/word/2010/wordml" mc:Ignorable="w14">
+<w:styles xmlns:mc="http://schemas.openxmlformats.org/markup-compatibility/2006" xmlns:r="http://schemas.openxmlformats.org/officeDocument/2006/relationships" xmlns:w="http://schemas.openxmlformats.org/wordprocessingml/2006/main" xmlns:w14="http://schemas.microsoft.com/office/word/2010/wordml" xmlns:w15="http://schemas.microsoft.com/office/word/2012/wordml" mc:Ignorable="w14 w15">
   <w:docDefaults>
     <w:rPrDefault>
       <w:rPr>
@@ -13598,157 +14243,402 @@
       </w:pPr>
     </w:pPrDefault>
   </w:docDefaults>
-  <w:latentStyles w:defLockedState="0" w:defUIPriority="99" w:defSemiHidden="1" w:defUnhideWhenUsed="1" w:defQFormat="0" w:count="267">
-    <w:lsdException w:name="Normal" w:semiHidden="0" w:uiPriority="0" w:unhideWhenUsed="0" w:qFormat="1"/>
-    <w:lsdException w:name="heading 1" w:semiHidden="0" w:uiPriority="9" w:unhideWhenUsed="0" w:qFormat="1"/>
-    <w:lsdException w:name="heading 2" w:uiPriority="9" w:qFormat="1"/>
-    <w:lsdException w:name="heading 3" w:uiPriority="9" w:qFormat="1"/>
-    <w:lsdException w:name="heading 4" w:uiPriority="9" w:qFormat="1"/>
-    <w:lsdException w:name="heading 5" w:uiPriority="9" w:qFormat="1"/>
-    <w:lsdException w:name="heading 6" w:uiPriority="9" w:qFormat="1"/>
-    <w:lsdException w:name="heading 7" w:uiPriority="9" w:qFormat="1"/>
-    <w:lsdException w:name="heading 8" w:uiPriority="9" w:qFormat="1"/>
-    <w:lsdException w:name="heading 9" w:uiPriority="9" w:qFormat="1"/>
-    <w:lsdException w:name="toc 1" w:uiPriority="39"/>
-    <w:lsdException w:name="toc 2" w:uiPriority="39"/>
-    <w:lsdException w:name="toc 3" w:uiPriority="39"/>
-    <w:lsdException w:name="toc 4" w:uiPriority="39"/>
-    <w:lsdException w:name="toc 5" w:uiPriority="39"/>
-    <w:lsdException w:name="toc 6" w:uiPriority="39"/>
-    <w:lsdException w:name="toc 7" w:uiPriority="39"/>
-    <w:lsdException w:name="toc 8" w:uiPriority="39"/>
-    <w:lsdException w:name="toc 9" w:uiPriority="39"/>
-    <w:lsdException w:name="caption" w:uiPriority="35" w:qFormat="1"/>
-    <w:lsdException w:name="Title" w:semiHidden="0" w:uiPriority="10" w:unhideWhenUsed="0" w:qFormat="1"/>
-    <w:lsdException w:name="Default Paragraph Font" w:uiPriority="1"/>
-    <w:lsdException w:name="Subtitle" w:semiHidden="0" w:uiPriority="11" w:unhideWhenUsed="0" w:qFormat="1"/>
-    <w:lsdException w:name="Strong" w:semiHidden="0" w:uiPriority="22" w:unhideWhenUsed="0" w:qFormat="1"/>
-    <w:lsdException w:name="Emphasis" w:semiHidden="0" w:uiPriority="20" w:unhideWhenUsed="0" w:qFormat="1"/>
-    <w:lsdException w:name="Table Grid" w:semiHidden="0" w:uiPriority="39" w:unhideWhenUsed="0"/>
-    <w:lsdException w:name="Placeholder Text" w:unhideWhenUsed="0"/>
-    <w:lsdException w:name="No Spacing" w:semiHidden="0" w:uiPriority="1" w:unhideWhenUsed="0" w:qFormat="1"/>
-    <w:lsdException w:name="Light Shading" w:semiHidden="0" w:uiPriority="60" w:unhideWhenUsed="0"/>
-    <w:lsdException w:name="Light List" w:semiHidden="0" w:uiPriority="61" w:unhideWhenUsed="0"/>
-    <w:lsdException w:name="Light Grid" w:semiHidden="0" w:uiPriority="62" w:unhideWhenUsed="0"/>
-    <w:lsdException w:name="Medium Shading 1" w:semiHidden="0" w:uiPriority="63" w:unhideWhenUsed="0"/>
-    <w:lsdException w:name="Medium Shading 2" w:semiHidden="0" w:uiPriority="64" w:unhideWhenUsed="0"/>
-    <w:lsdException w:name="Medium List 1" w:semiHidden="0" w:uiPriority="65" w:unhideWhenUsed="0"/>
-    <w:lsdException w:name="Medium List 2" w:semiHidden="0" w:uiPriority="66" w:unhideWhenUsed="0"/>
-    <w:lsdException w:name="Medium Grid 1" w:semiHidden="0" w:uiPriority="67" w:unhideWhenUsed="0"/>
-    <w:lsdException w:name="Medium Grid 2" w:semiHidden="0" w:uiPriority="68" w:unhideWhenUsed="0"/>
-    <w:lsdException w:name="Medium Grid 3" w:semiHidden="0" w:uiPriority="69" w:unhideWhenUsed="0"/>
-    <w:lsdException w:name="Dark List" w:semiHidden="0" w:uiPriority="70" w:unhideWhenUsed="0"/>
-    <w:lsdException w:name="Colorful Shading" w:semiHidden="0" w:uiPriority="71" w:unhideWhenUsed="0"/>
-    <w:lsdException w:name="Colorful List" w:semiHidden="0" w:uiPriority="72" w:unhideWhenUsed="0"/>
-    <w:lsdException w:name="Colorful Grid" w:semiHidden="0" w:uiPriority="73" w:unhideWhenUsed="0"/>
-    <w:lsdException w:name="Light Shading Accent 1" w:semiHidden="0" w:uiPriority="60" w:unhideWhenUsed="0"/>
-    <w:lsdException w:name="Light List Accent 1" w:semiHidden="0" w:uiPriority="61" w:unhideWhenUsed="0"/>
-    <w:lsdException w:name="Light Grid Accent 1" w:semiHidden="0" w:uiPriority="62" w:unhideWhenUsed="0"/>
-    <w:lsdException w:name="Medium Shading 1 Accent 1" w:semiHidden="0" w:uiPriority="63" w:unhideWhenUsed="0"/>
-    <w:lsdException w:name="Medium Shading 2 Accent 1" w:semiHidden="0" w:uiPriority="64" w:unhideWhenUsed="0"/>
-    <w:lsdException w:name="Medium List 1 Accent 1" w:semiHidden="0" w:uiPriority="65" w:unhideWhenUsed="0"/>
-    <w:lsdException w:name="Revision" w:unhideWhenUsed="0"/>
-    <w:lsdException w:name="List Paragraph" w:semiHidden="0" w:uiPriority="34" w:unhideWhenUsed="0" w:qFormat="1"/>
-    <w:lsdException w:name="Quote" w:semiHidden="0" w:uiPriority="29" w:unhideWhenUsed="0" w:qFormat="1"/>
-    <w:lsdException w:name="Intense Quote" w:semiHidden="0" w:uiPriority="30" w:unhideWhenUsed="0" w:qFormat="1"/>
-    <w:lsdException w:name="Medium List 2 Accent 1" w:semiHidden="0" w:uiPriority="66" w:unhideWhenUsed="0"/>
-    <w:lsdException w:name="Medium Grid 1 Accent 1" w:semiHidden="0" w:uiPriority="67" w:unhideWhenUsed="0"/>
-    <w:lsdException w:name="Medium Grid 2 Accent 1" w:semiHidden="0" w:uiPriority="68" w:unhideWhenUsed="0"/>
-    <w:lsdException w:name="Medium Grid 3 Accent 1" w:semiHidden="0" w:uiPriority="69" w:unhideWhenUsed="0"/>
-    <w:lsdException w:name="Dark List Accent 1" w:semiHidden="0" w:uiPriority="70" w:unhideWhenUsed="0"/>
-    <w:lsdException w:name="Colorful Shading Accent 1" w:semiHidden="0" w:uiPriority="71" w:unhideWhenUsed="0"/>
-    <w:lsdException w:name="Colorful List Accent 1" w:semiHidden="0" w:uiPriority="72" w:unhideWhenUsed="0"/>
-    <w:lsdException w:name="Colorful Grid Accent 1" w:semiHidden="0" w:uiPriority="73" w:unhideWhenUsed="0"/>
-    <w:lsdException w:name="Light Shading Accent 2" w:semiHidden="0" w:uiPriority="60" w:unhideWhenUsed="0"/>
-    <w:lsdException w:name="Light List Accent 2" w:semiHidden="0" w:uiPriority="61" w:unhideWhenUsed="0"/>
-    <w:lsdException w:name="Light Grid Accent 2" w:semiHidden="0" w:uiPriority="62" w:unhideWhenUsed="0"/>
-    <w:lsdException w:name="Medium Shading 1 Accent 2" w:semiHidden="0" w:uiPriority="63" w:unhideWhenUsed="0"/>
-    <w:lsdException w:name="Medium Shading 2 Accent 2" w:semiHidden="0" w:uiPriority="64" w:unhideWhenUsed="0"/>
-    <w:lsdException w:name="Medium List 1 Accent 2" w:semiHidden="0" w:uiPriority="65" w:unhideWhenUsed="0"/>
-    <w:lsdException w:name="Medium List 2 Accent 2" w:semiHidden="0" w:uiPriority="66" w:unhideWhenUsed="0"/>
-    <w:lsdException w:name="Medium Grid 1 Accent 2" w:semiHidden="0" w:uiPriority="67" w:unhideWhenUsed="0"/>
-    <w:lsdException w:name="Medium Grid 2 Accent 2" w:semiHidden="0" w:uiPriority="68" w:unhideWhenUsed="0"/>
-    <w:lsdException w:name="Medium Grid 3 Accent 2" w:semiHidden="0" w:uiPriority="69" w:unhideWhenUsed="0"/>
-    <w:lsdException w:name="Dark List Accent 2" w:semiHidden="0" w:uiPriority="70" w:unhideWhenUsed="0"/>
-    <w:lsdException w:name="Colorful Shading Accent 2" w:semiHidden="0" w:uiPriority="71" w:unhideWhenUsed="0"/>
-    <w:lsdException w:name="Colorful List Accent 2" w:semiHidden="0" w:uiPriority="72" w:unhideWhenUsed="0"/>
-    <w:lsdException w:name="Colorful Grid Accent 2" w:semiHidden="0" w:uiPriority="73" w:unhideWhenUsed="0"/>
-    <w:lsdException w:name="Light Shading Accent 3" w:semiHidden="0" w:uiPriority="60" w:unhideWhenUsed="0"/>
-    <w:lsdException w:name="Light List Accent 3" w:semiHidden="0" w:uiPriority="61" w:unhideWhenUsed="0"/>
-    <w:lsdException w:name="Light Grid Accent 3" w:semiHidden="0" w:uiPriority="62" w:unhideWhenUsed="0"/>
-    <w:lsdException w:name="Medium Shading 1 Accent 3" w:semiHidden="0" w:uiPriority="63" w:unhideWhenUsed="0"/>
-    <w:lsdException w:name="Medium Shading 2 Accent 3" w:semiHidden="0" w:uiPriority="64" w:unhideWhenUsed="0"/>
-    <w:lsdException w:name="Medium List 1 Accent 3" w:semiHidden="0" w:uiPriority="65" w:unhideWhenUsed="0"/>
-    <w:lsdException w:name="Medium List 2 Accent 3" w:semiHidden="0" w:uiPriority="66" w:unhideWhenUsed="0"/>
-    <w:lsdException w:name="Medium Grid 1 Accent 3" w:semiHidden="0" w:uiPriority="67" w:unhideWhenUsed="0"/>
-    <w:lsdException w:name="Medium Grid 2 Accent 3" w:semiHidden="0" w:uiPriority="68" w:unhideWhenUsed="0"/>
-    <w:lsdException w:name="Medium Grid 3 Accent 3" w:semiHidden="0" w:uiPriority="69" w:unhideWhenUsed="0"/>
-    <w:lsdException w:name="Dark List Accent 3" w:semiHidden="0" w:uiPriority="70" w:unhideWhenUsed="0"/>
-    <w:lsdException w:name="Colorful Shading Accent 3" w:semiHidden="0" w:uiPriority="71" w:unhideWhenUsed="0"/>
-    <w:lsdException w:name="Colorful List Accent 3" w:semiHidden="0" w:uiPriority="72" w:unhideWhenUsed="0"/>
-    <w:lsdException w:name="Colorful Grid Accent 3" w:semiHidden="0" w:uiPriority="73" w:unhideWhenUsed="0"/>
-    <w:lsdException w:name="Light Shading Accent 4" w:semiHidden="0" w:uiPriority="60" w:unhideWhenUsed="0"/>
-    <w:lsdException w:name="Light List Accent 4" w:semiHidden="0" w:uiPriority="61" w:unhideWhenUsed="0"/>
-    <w:lsdException w:name="Light Grid Accent 4" w:semiHidden="0" w:uiPriority="62" w:unhideWhenUsed="0"/>
-    <w:lsdException w:name="Medium Shading 1 Accent 4" w:semiHidden="0" w:uiPriority="63" w:unhideWhenUsed="0"/>
-    <w:lsdException w:name="Medium Shading 2 Accent 4" w:semiHidden="0" w:uiPriority="64" w:unhideWhenUsed="0"/>
-    <w:lsdException w:name="Medium List 1 Accent 4" w:semiHidden="0" w:uiPriority="65" w:unhideWhenUsed="0"/>
-    <w:lsdException w:name="Medium List 2 Accent 4" w:semiHidden="0" w:uiPriority="66" w:unhideWhenUsed="0"/>
-    <w:lsdException w:name="Medium Grid 1 Accent 4" w:semiHidden="0" w:uiPriority="67" w:unhideWhenUsed="0"/>
-    <w:lsdException w:name="Medium Grid 2 Accent 4" w:semiHidden="0" w:uiPriority="68" w:unhideWhenUsed="0"/>
-    <w:lsdException w:name="Medium Grid 3 Accent 4" w:semiHidden="0" w:uiPriority="69" w:unhideWhenUsed="0"/>
-    <w:lsdException w:name="Dark List Accent 4" w:semiHidden="0" w:uiPriority="70" w:unhideWhenUsed="0"/>
-    <w:lsdException w:name="Colorful Shading Accent 4" w:semiHidden="0" w:uiPriority="71" w:unhideWhenUsed="0"/>
-    <w:lsdException w:name="Colorful List Accent 4" w:semiHidden="0" w:uiPriority="72" w:unhideWhenUsed="0"/>
-    <w:lsdException w:name="Colorful Grid Accent 4" w:semiHidden="0" w:uiPriority="73" w:unhideWhenUsed="0"/>
-    <w:lsdException w:name="Light Shading Accent 5" w:semiHidden="0" w:uiPriority="60" w:unhideWhenUsed="0"/>
-    <w:lsdException w:name="Light List Accent 5" w:semiHidden="0" w:uiPriority="61" w:unhideWhenUsed="0"/>
-    <w:lsdException w:name="Light Grid Accent 5" w:semiHidden="0" w:uiPriority="62" w:unhideWhenUsed="0"/>
-    <w:lsdException w:name="Medium Shading 1 Accent 5" w:semiHidden="0" w:uiPriority="63" w:unhideWhenUsed="0"/>
-    <w:lsdException w:name="Medium Shading 2 Accent 5" w:semiHidden="0" w:uiPriority="64" w:unhideWhenUsed="0"/>
-    <w:lsdException w:name="Medium List 1 Accent 5" w:semiHidden="0" w:uiPriority="65" w:unhideWhenUsed="0"/>
-    <w:lsdException w:name="Medium List 2 Accent 5" w:semiHidden="0" w:uiPriority="66" w:unhideWhenUsed="0"/>
-    <w:lsdException w:name="Medium Grid 1 Accent 5" w:semiHidden="0" w:uiPriority="67" w:unhideWhenUsed="0"/>
-    <w:lsdException w:name="Medium Grid 2 Accent 5" w:semiHidden="0" w:uiPriority="68" w:unhideWhenUsed="0"/>
-    <w:lsdException w:name="Medium Grid 3 Accent 5" w:semiHidden="0" w:uiPriority="69" w:unhideWhenUsed="0"/>
-    <w:lsdException w:name="Dark List Accent 5" w:semiHidden="0" w:uiPriority="70" w:unhideWhenUsed="0"/>
-    <w:lsdException w:name="Colorful Shading Accent 5" w:semiHidden="0" w:uiPriority="71" w:unhideWhenUsed="0"/>
-    <w:lsdException w:name="Colorful List Accent 5" w:semiHidden="0" w:uiPriority="72" w:unhideWhenUsed="0"/>
-    <w:lsdException w:name="Colorful Grid Accent 5" w:semiHidden="0" w:uiPriority="73" w:unhideWhenUsed="0"/>
-    <w:lsdException w:name="Light Shading Accent 6" w:semiHidden="0" w:uiPriority="60" w:unhideWhenUsed="0"/>
-    <w:lsdException w:name="Light List Accent 6" w:semiHidden="0" w:uiPriority="61" w:unhideWhenUsed="0"/>
-    <w:lsdException w:name="Light Grid Accent 6" w:semiHidden="0" w:uiPriority="62" w:unhideWhenUsed="0"/>
-    <w:lsdException w:name="Medium Shading 1 Accent 6" w:semiHidden="0" w:uiPriority="63" w:unhideWhenUsed="0"/>
-    <w:lsdException w:name="Medium Shading 2 Accent 6" w:semiHidden="0" w:uiPriority="64" w:unhideWhenUsed="0"/>
-    <w:lsdException w:name="Medium List 1 Accent 6" w:semiHidden="0" w:uiPriority="65" w:unhideWhenUsed="0"/>
-    <w:lsdException w:name="Medium List 2 Accent 6" w:semiHidden="0" w:uiPriority="66" w:unhideWhenUsed="0"/>
-    <w:lsdException w:name="Medium Grid 1 Accent 6" w:semiHidden="0" w:uiPriority="67" w:unhideWhenUsed="0"/>
-    <w:lsdException w:name="Medium Grid 2 Accent 6" w:semiHidden="0" w:uiPriority="68" w:unhideWhenUsed="0"/>
-    <w:lsdException w:name="Medium Grid 3 Accent 6" w:semiHidden="0" w:uiPriority="69" w:unhideWhenUsed="0"/>
-    <w:lsdException w:name="Dark List Accent 6" w:semiHidden="0" w:uiPriority="70" w:unhideWhenUsed="0"/>
-    <w:lsdException w:name="Colorful Shading Accent 6" w:semiHidden="0" w:uiPriority="71" w:unhideWhenUsed="0"/>
-    <w:lsdException w:name="Colorful List Accent 6" w:semiHidden="0" w:uiPriority="72" w:unhideWhenUsed="0"/>
-    <w:lsdException w:name="Colorful Grid Accent 6" w:semiHidden="0" w:uiPriority="73" w:unhideWhenUsed="0"/>
-    <w:lsdException w:name="Subtle Emphasis" w:semiHidden="0" w:uiPriority="19" w:unhideWhenUsed="0" w:qFormat="1"/>
-    <w:lsdException w:name="Intense Emphasis" w:semiHidden="0" w:uiPriority="21" w:unhideWhenUsed="0" w:qFormat="1"/>
-    <w:lsdException w:name="Subtle Reference" w:semiHidden="0" w:uiPriority="31" w:unhideWhenUsed="0" w:qFormat="1"/>
-    <w:lsdException w:name="Intense Reference" w:semiHidden="0" w:uiPriority="32" w:unhideWhenUsed="0" w:qFormat="1"/>
-    <w:lsdException w:name="Book Title" w:semiHidden="0" w:uiPriority="33" w:unhideWhenUsed="0" w:qFormat="1"/>
-    <w:lsdException w:name="Bibliography" w:uiPriority="37"/>
-    <w:lsdException w:name="TOC Heading" w:uiPriority="39" w:qFormat="1"/>
+  <w:latentStyles w:defLockedState="0" w:defUIPriority="99" w:defSemiHidden="0" w:defUnhideWhenUsed="0" w:defQFormat="0" w:count="382">
+    <w:lsdException w:name="Normal" w:uiPriority="0" w:qFormat="1"/>
+    <w:lsdException w:name="heading 1" w:uiPriority="9" w:qFormat="1"/>
+    <w:lsdException w:name="heading 2" w:semiHidden="1" w:uiPriority="9" w:unhideWhenUsed="1" w:qFormat="1"/>
+    <w:lsdException w:name="heading 3" w:semiHidden="1" w:uiPriority="9" w:unhideWhenUsed="1" w:qFormat="1"/>
+    <w:lsdException w:name="heading 4" w:semiHidden="1" w:uiPriority="9" w:unhideWhenUsed="1" w:qFormat="1"/>
+    <w:lsdException w:name="heading 5" w:semiHidden="1" w:uiPriority="9" w:unhideWhenUsed="1" w:qFormat="1"/>
+    <w:lsdException w:name="heading 6" w:semiHidden="1" w:uiPriority="9" w:unhideWhenUsed="1" w:qFormat="1"/>
+    <w:lsdException w:name="heading 7" w:semiHidden="1" w:uiPriority="9" w:unhideWhenUsed="1" w:qFormat="1"/>
+    <w:lsdException w:name="heading 8" w:semiHidden="1" w:uiPriority="9" w:unhideWhenUsed="1" w:qFormat="1"/>
+    <w:lsdException w:name="heading 9" w:semiHidden="1" w:uiPriority="9" w:unhideWhenUsed="1" w:qFormat="1"/>
+    <w:lsdException w:name="index 1" w:semiHidden="1" w:unhideWhenUsed="1"/>
+    <w:lsdException w:name="index 2" w:semiHidden="1" w:unhideWhenUsed="1"/>
+    <w:lsdException w:name="index 3" w:semiHidden="1" w:unhideWhenUsed="1"/>
+    <w:lsdException w:name="index 4" w:semiHidden="1" w:unhideWhenUsed="1"/>
+    <w:lsdException w:name="index 5" w:semiHidden="1" w:unhideWhenUsed="1"/>
+    <w:lsdException w:name="index 6" w:semiHidden="1" w:unhideWhenUsed="1"/>
+    <w:lsdException w:name="index 7" w:semiHidden="1" w:unhideWhenUsed="1"/>
+    <w:lsdException w:name="index 8" w:semiHidden="1" w:unhideWhenUsed="1"/>
+    <w:lsdException w:name="index 9" w:semiHidden="1" w:unhideWhenUsed="1"/>
+    <w:lsdException w:name="toc 1" w:semiHidden="1" w:uiPriority="39" w:unhideWhenUsed="1"/>
+    <w:lsdException w:name="toc 2" w:semiHidden="1" w:uiPriority="39" w:unhideWhenUsed="1"/>
+    <w:lsdException w:name="toc 3" w:semiHidden="1" w:uiPriority="39" w:unhideWhenUsed="1"/>
+    <w:lsdException w:name="toc 4" w:semiHidden="1" w:uiPriority="39" w:unhideWhenUsed="1"/>
+    <w:lsdException w:name="toc 5" w:semiHidden="1" w:uiPriority="39" w:unhideWhenUsed="1"/>
+    <w:lsdException w:name="toc 6" w:semiHidden="1" w:uiPriority="39" w:unhideWhenUsed="1"/>
+    <w:lsdException w:name="toc 7" w:semiHidden="1" w:uiPriority="39" w:unhideWhenUsed="1"/>
+    <w:lsdException w:name="toc 8" w:semiHidden="1" w:uiPriority="39" w:unhideWhenUsed="1"/>
+    <w:lsdException w:name="toc 9" w:semiHidden="1" w:uiPriority="39" w:unhideWhenUsed="1"/>
+    <w:lsdException w:name="Normal Indent" w:semiHidden="1" w:unhideWhenUsed="1"/>
+    <w:lsdException w:name="footnote text" w:semiHidden="1" w:unhideWhenUsed="1"/>
+    <w:lsdException w:name="annotation text" w:semiHidden="1" w:unhideWhenUsed="1"/>
+    <w:lsdException w:name="header" w:semiHidden="1" w:unhideWhenUsed="1"/>
+    <w:lsdException w:name="footer" w:semiHidden="1" w:unhideWhenUsed="1"/>
+    <w:lsdException w:name="index heading" w:semiHidden="1" w:unhideWhenUsed="1"/>
+    <w:lsdException w:name="caption" w:semiHidden="1" w:uiPriority="35" w:unhideWhenUsed="1" w:qFormat="1"/>
+    <w:lsdException w:name="table of figures" w:semiHidden="1" w:unhideWhenUsed="1"/>
+    <w:lsdException w:name="envelope address" w:semiHidden="1" w:unhideWhenUsed="1"/>
+    <w:lsdException w:name="envelope return" w:semiHidden="1" w:unhideWhenUsed="1"/>
+    <w:lsdException w:name="footnote reference" w:semiHidden="1" w:unhideWhenUsed="1"/>
+    <w:lsdException w:name="annotation reference" w:semiHidden="1" w:unhideWhenUsed="1"/>
+    <w:lsdException w:name="line number" w:semiHidden="1" w:unhideWhenUsed="1"/>
+    <w:lsdException w:name="page number" w:semiHidden="1" w:unhideWhenUsed="1"/>
+    <w:lsdException w:name="endnote reference" w:semiHidden="1" w:unhideWhenUsed="1"/>
+    <w:lsdException w:name="endnote text" w:semiHidden="1" w:unhideWhenUsed="1"/>
+    <w:lsdException w:name="table of authorities" w:semiHidden="1" w:unhideWhenUsed="1"/>
+    <w:lsdException w:name="macro" w:semiHidden="1" w:unhideWhenUsed="1"/>
+    <w:lsdException w:name="toa heading" w:semiHidden="1" w:unhideWhenUsed="1"/>
+    <w:lsdException w:name="List" w:semiHidden="1" w:unhideWhenUsed="1"/>
+    <w:lsdException w:name="List Bullet" w:semiHidden="1" w:unhideWhenUsed="1"/>
+    <w:lsdException w:name="List Number" w:semiHidden="1" w:unhideWhenUsed="1"/>
+    <w:lsdException w:name="List 2" w:semiHidden="1" w:unhideWhenUsed="1"/>
+    <w:lsdException w:name="List 3" w:semiHidden="1" w:unhideWhenUsed="1"/>
+    <w:lsdException w:name="List 4" w:semiHidden="1" w:unhideWhenUsed="1"/>
+    <w:lsdException w:name="List 5" w:semiHidden="1" w:unhideWhenUsed="1"/>
+    <w:lsdException w:name="List Bullet 2" w:semiHidden="1" w:unhideWhenUsed="1"/>
+    <w:lsdException w:name="List Bullet 3" w:semiHidden="1" w:unhideWhenUsed="1"/>
+    <w:lsdException w:name="List Bullet 4" w:semiHidden="1" w:unhideWhenUsed="1"/>
+    <w:lsdException w:name="List Bullet 5" w:semiHidden="1" w:unhideWhenUsed="1"/>
+    <w:lsdException w:name="List Number 2" w:semiHidden="1" w:unhideWhenUsed="1"/>
+    <w:lsdException w:name="List Number 3" w:semiHidden="1" w:unhideWhenUsed="1"/>
+    <w:lsdException w:name="List Number 4" w:semiHidden="1" w:unhideWhenUsed="1"/>
+    <w:lsdException w:name="List Number 5" w:semiHidden="1" w:unhideWhenUsed="1"/>
+    <w:lsdException w:name="Title" w:uiPriority="10" w:qFormat="1"/>
+    <w:lsdException w:name="Closing" w:semiHidden="1" w:unhideWhenUsed="1"/>
+    <w:lsdException w:name="Signature" w:semiHidden="1" w:unhideWhenUsed="1"/>
+    <w:lsdException w:name="Default Paragraph Font" w:semiHidden="1" w:uiPriority="1" w:unhideWhenUsed="1"/>
+    <w:lsdException w:name="Body Text" w:semiHidden="1" w:unhideWhenUsed="1"/>
+    <w:lsdException w:name="Body Text Indent" w:semiHidden="1" w:unhideWhenUsed="1"/>
+    <w:lsdException w:name="List Continue" w:semiHidden="1" w:unhideWhenUsed="1"/>
+    <w:lsdException w:name="List Continue 2" w:semiHidden="1" w:unhideWhenUsed="1"/>
+    <w:lsdException w:name="List Continue 3" w:semiHidden="1" w:unhideWhenUsed="1"/>
+    <w:lsdException w:name="List Continue 4" w:semiHidden="1" w:unhideWhenUsed="1"/>
+    <w:lsdException w:name="List Continue 5" w:semiHidden="1" w:unhideWhenUsed="1"/>
+    <w:lsdException w:name="Message Header" w:semiHidden="1" w:unhideWhenUsed="1"/>
+    <w:lsdException w:name="Subtitle" w:uiPriority="11" w:qFormat="1"/>
+    <w:lsdException w:name="Salutation" w:semiHidden="1" w:unhideWhenUsed="1"/>
+    <w:lsdException w:name="Date" w:semiHidden="1" w:unhideWhenUsed="1"/>
+    <w:lsdException w:name="Body Text First Indent" w:semiHidden="1" w:unhideWhenUsed="1"/>
+    <w:lsdException w:name="Body Text First Indent 2" w:semiHidden="1" w:unhideWhenUsed="1"/>
+    <w:lsdException w:name="Note Heading" w:semiHidden="1" w:unhideWhenUsed="1"/>
+    <w:lsdException w:name="Body Text 2" w:semiHidden="1" w:unhideWhenUsed="1"/>
+    <w:lsdException w:name="Body Text 3" w:semiHidden="1" w:unhideWhenUsed="1"/>
+    <w:lsdException w:name="Body Text Indent 2" w:semiHidden="1" w:unhideWhenUsed="1"/>
+    <w:lsdException w:name="Body Text Indent 3" w:semiHidden="1" w:unhideWhenUsed="1"/>
+    <w:lsdException w:name="Block Text" w:semiHidden="1" w:unhideWhenUsed="1"/>
+    <w:lsdException w:name="Hyperlink" w:semiHidden="1" w:unhideWhenUsed="1"/>
+    <w:lsdException w:name="FollowedHyperlink" w:semiHidden="1" w:unhideWhenUsed="1"/>
+    <w:lsdException w:name="Strong" w:uiPriority="22" w:qFormat="1"/>
+    <w:lsdException w:name="Emphasis" w:uiPriority="20" w:qFormat="1"/>
+    <w:lsdException w:name="Document Map" w:semiHidden="1" w:unhideWhenUsed="1"/>
+    <w:lsdException w:name="Plain Text" w:semiHidden="1" w:unhideWhenUsed="1"/>
+    <w:lsdException w:name="E-mail Signature" w:semiHidden="1" w:unhideWhenUsed="1"/>
+    <w:lsdException w:name="HTML Top of Form" w:semiHidden="1" w:unhideWhenUsed="1"/>
+    <w:lsdException w:name="HTML Bottom of Form" w:semiHidden="1" w:unhideWhenUsed="1"/>
+    <w:lsdException w:name="Normal (Web)" w:semiHidden="1" w:unhideWhenUsed="1"/>
+    <w:lsdException w:name="HTML Acronym" w:semiHidden="1" w:unhideWhenUsed="1"/>
+    <w:lsdException w:name="HTML Address" w:semiHidden="1" w:unhideWhenUsed="1"/>
+    <w:lsdException w:name="HTML Cite" w:semiHidden="1" w:unhideWhenUsed="1"/>
+    <w:lsdException w:name="HTML Code" w:semiHidden="1" w:unhideWhenUsed="1"/>
+    <w:lsdException w:name="HTML Definition" w:semiHidden="1" w:unhideWhenUsed="1"/>
+    <w:lsdException w:name="HTML Keyboard" w:semiHidden="1" w:unhideWhenUsed="1"/>
+    <w:lsdException w:name="HTML Preformatted" w:semiHidden="1" w:unhideWhenUsed="1"/>
+    <w:lsdException w:name="HTML Sample" w:semiHidden="1" w:unhideWhenUsed="1"/>
+    <w:lsdException w:name="HTML Typewriter" w:semiHidden="1" w:unhideWhenUsed="1"/>
+    <w:lsdException w:name="HTML Variable" w:semiHidden="1" w:unhideWhenUsed="1"/>
+    <w:lsdException w:name="Normal Table" w:semiHidden="1" w:unhideWhenUsed="1"/>
+    <w:lsdException w:name="annotation subject" w:semiHidden="1" w:unhideWhenUsed="1"/>
+    <w:lsdException w:name="No List" w:semiHidden="1" w:unhideWhenUsed="1"/>
+    <w:lsdException w:name="Outline List 1" w:semiHidden="1" w:unhideWhenUsed="1"/>
+    <w:lsdException w:name="Outline List 2" w:semiHidden="1" w:unhideWhenUsed="1"/>
+    <w:lsdException w:name="Outline List 3" w:semiHidden="1" w:unhideWhenUsed="1"/>
+    <w:lsdException w:name="Table Simple 1" w:semiHidden="1" w:unhideWhenUsed="1"/>
+    <w:lsdException w:name="Table Simple 2" w:semiHidden="1" w:unhideWhenUsed="1"/>
+    <w:lsdException w:name="Table Simple 3" w:semiHidden="1" w:unhideWhenUsed="1"/>
+    <w:lsdException w:name="Table Classic 1" w:semiHidden="1" w:unhideWhenUsed="1"/>
+    <w:lsdException w:name="Table Classic 2" w:semiHidden="1" w:unhideWhenUsed="1"/>
+    <w:lsdException w:name="Table Classic 3" w:semiHidden="1" w:unhideWhenUsed="1"/>
+    <w:lsdException w:name="Table Classic 4" w:semiHidden="1" w:unhideWhenUsed="1"/>
+    <w:lsdException w:name="Table Colorful 1" w:semiHidden="1" w:unhideWhenUsed="1"/>
+    <w:lsdException w:name="Table Colorful 2" w:semiHidden="1" w:unhideWhenUsed="1"/>
+    <w:lsdException w:name="Table Colorful 3" w:semiHidden="1" w:unhideWhenUsed="1"/>
+    <w:lsdException w:name="Table Columns 1" w:semiHidden="1" w:unhideWhenUsed="1"/>
+    <w:lsdException w:name="Table Columns 2" w:semiHidden="1" w:unhideWhenUsed="1"/>
+    <w:lsdException w:name="Table Columns 3" w:semiHidden="1" w:unhideWhenUsed="1"/>
+    <w:lsdException w:name="Table Columns 4" w:semiHidden="1" w:unhideWhenUsed="1"/>
+    <w:lsdException w:name="Table Columns 5" w:semiHidden="1" w:unhideWhenUsed="1"/>
+    <w:lsdException w:name="Table Grid 1" w:semiHidden="1" w:unhideWhenUsed="1"/>
+    <w:lsdException w:name="Table Grid 2" w:semiHidden="1" w:unhideWhenUsed="1"/>
+    <w:lsdException w:name="Table Grid 3" w:semiHidden="1" w:unhideWhenUsed="1"/>
+    <w:lsdException w:name="Table Grid 4" w:semiHidden="1" w:unhideWhenUsed="1"/>
+    <w:lsdException w:name="Table Grid 5" w:semiHidden="1" w:unhideWhenUsed="1"/>
+    <w:lsdException w:name="Table Grid 6" w:semiHidden="1" w:unhideWhenUsed="1"/>
+    <w:lsdException w:name="Table Grid 7" w:semiHidden="1" w:unhideWhenUsed="1"/>
+    <w:lsdException w:name="Table Grid 8" w:semiHidden="1" w:unhideWhenUsed="1"/>
+    <w:lsdException w:name="Table List 1" w:semiHidden="1" w:unhideWhenUsed="1"/>
+    <w:lsdException w:name="Table List 2" w:semiHidden="1" w:unhideWhenUsed="1"/>
+    <w:lsdException w:name="Table List 3" w:semiHidden="1" w:unhideWhenUsed="1"/>
+    <w:lsdException w:name="Table List 4" w:semiHidden="1" w:unhideWhenUsed="1"/>
+    <w:lsdException w:name="Table List 5" w:semiHidden="1" w:unhideWhenUsed="1"/>
+    <w:lsdException w:name="Table List 6" w:semiHidden="1" w:unhideWhenUsed="1"/>
+    <w:lsdException w:name="Table List 7" w:semiHidden="1" w:unhideWhenUsed="1"/>
+    <w:lsdException w:name="Table List 8" w:semiHidden="1" w:unhideWhenUsed="1"/>
+    <w:lsdException w:name="Table 3D effects 1" w:semiHidden="1" w:unhideWhenUsed="1"/>
+    <w:lsdException w:name="Table 3D effects 2" w:semiHidden="1" w:unhideWhenUsed="1"/>
+    <w:lsdException w:name="Table 3D effects 3" w:semiHidden="1" w:unhideWhenUsed="1"/>
+    <w:lsdException w:name="Table Contemporary" w:semiHidden="1" w:unhideWhenUsed="1"/>
+    <w:lsdException w:name="Table Elegant" w:semiHidden="1" w:unhideWhenUsed="1"/>
+    <w:lsdException w:name="Table Professional" w:semiHidden="1" w:unhideWhenUsed="1"/>
+    <w:lsdException w:name="Table Subtle 1" w:semiHidden="1" w:unhideWhenUsed="1"/>
+    <w:lsdException w:name="Table Subtle 2" w:semiHidden="1" w:unhideWhenUsed="1"/>
+    <w:lsdException w:name="Table Web 1" w:semiHidden="1" w:unhideWhenUsed="1"/>
+    <w:lsdException w:name="Table Web 2" w:semiHidden="1" w:unhideWhenUsed="1"/>
+    <w:lsdException w:name="Table Web 3" w:semiHidden="1" w:unhideWhenUsed="1"/>
+    <w:lsdException w:name="Balloon Text" w:semiHidden="1" w:unhideWhenUsed="1"/>
+    <w:lsdException w:name="Table Grid" w:uiPriority="39"/>
+    <w:lsdException w:name="Table Theme" w:semiHidden="1" w:unhideWhenUsed="1"/>
+    <w:lsdException w:name="Note Level 1" w:semiHidden="1" w:unhideWhenUsed="1"/>
+    <w:lsdException w:name="Note Level 2" w:semiHidden="1" w:unhideWhenUsed="1"/>
+    <w:lsdException w:name="Note Level 3" w:semiHidden="1" w:unhideWhenUsed="1"/>
+    <w:lsdException w:name="Note Level 4" w:semiHidden="1" w:unhideWhenUsed="1"/>
+    <w:lsdException w:name="Note Level 5" w:semiHidden="1" w:unhideWhenUsed="1"/>
+    <w:lsdException w:name="Note Level 6" w:semiHidden="1" w:unhideWhenUsed="1"/>
+    <w:lsdException w:name="Note Level 7" w:semiHidden="1" w:unhideWhenUsed="1"/>
+    <w:lsdException w:name="Note Level 8" w:semiHidden="1" w:unhideWhenUsed="1"/>
+    <w:lsdException w:name="Note Level 9" w:semiHidden="1" w:unhideWhenUsed="1"/>
+    <w:lsdException w:name="Placeholder Text" w:semiHidden="1"/>
+    <w:lsdException w:name="No Spacing" w:uiPriority="1" w:qFormat="1"/>
+    <w:lsdException w:name="Light Shading" w:uiPriority="60"/>
+    <w:lsdException w:name="Light List" w:uiPriority="61"/>
+    <w:lsdException w:name="Light Grid" w:uiPriority="62"/>
+    <w:lsdException w:name="Medium Shading 1" w:uiPriority="63"/>
+    <w:lsdException w:name="Medium Shading 2" w:uiPriority="64"/>
+    <w:lsdException w:name="Medium List 1" w:uiPriority="65"/>
+    <w:lsdException w:name="Medium List 2" w:uiPriority="66"/>
+    <w:lsdException w:name="Medium Grid 1" w:uiPriority="67"/>
+    <w:lsdException w:name="Medium Grid 2" w:uiPriority="68"/>
+    <w:lsdException w:name="Medium Grid 3" w:uiPriority="69"/>
+    <w:lsdException w:name="Dark List" w:uiPriority="70"/>
+    <w:lsdException w:name="Colorful Shading" w:uiPriority="71"/>
+    <w:lsdException w:name="Colorful List" w:uiPriority="72"/>
+    <w:lsdException w:name="Colorful Grid" w:uiPriority="73"/>
+    <w:lsdException w:name="Light Shading Accent 1" w:uiPriority="60"/>
+    <w:lsdException w:name="Light List Accent 1" w:uiPriority="61"/>
+    <w:lsdException w:name="Light Grid Accent 1" w:uiPriority="62"/>
+    <w:lsdException w:name="Medium Shading 1 Accent 1" w:uiPriority="63"/>
+    <w:lsdException w:name="Medium Shading 2 Accent 1" w:uiPriority="64"/>
+    <w:lsdException w:name="Medium List 1 Accent 1" w:uiPriority="65"/>
+    <w:lsdException w:name="Revision" w:semiHidden="1"/>
+    <w:lsdException w:name="List Paragraph" w:uiPriority="34" w:qFormat="1"/>
+    <w:lsdException w:name="Quote" w:uiPriority="29" w:qFormat="1"/>
+    <w:lsdException w:name="Intense Quote" w:uiPriority="30" w:qFormat="1"/>
+    <w:lsdException w:name="Medium List 2 Accent 1" w:uiPriority="66"/>
+    <w:lsdException w:name="Medium Grid 1 Accent 1" w:uiPriority="67"/>
+    <w:lsdException w:name="Medium Grid 2 Accent 1" w:uiPriority="68"/>
+    <w:lsdException w:name="Medium Grid 3 Accent 1" w:uiPriority="69"/>
+    <w:lsdException w:name="Dark List Accent 1" w:uiPriority="70"/>
+    <w:lsdException w:name="Colorful Shading Accent 1" w:uiPriority="71"/>
+    <w:lsdException w:name="Colorful List Accent 1" w:uiPriority="72"/>
+    <w:lsdException w:name="Colorful Grid Accent 1" w:uiPriority="73"/>
+    <w:lsdException w:name="Light Shading Accent 2" w:uiPriority="60"/>
+    <w:lsdException w:name="Light List Accent 2" w:uiPriority="61"/>
+    <w:lsdException w:name="Light Grid Accent 2" w:uiPriority="62"/>
+    <w:lsdException w:name="Medium Shading 1 Accent 2" w:uiPriority="63"/>
+    <w:lsdException w:name="Medium Shading 2 Accent 2" w:uiPriority="64"/>
+    <w:lsdException w:name="Medium List 1 Accent 2" w:uiPriority="65"/>
+    <w:lsdException w:name="Medium List 2 Accent 2" w:uiPriority="66"/>
+    <w:lsdException w:name="Medium Grid 1 Accent 2" w:uiPriority="67"/>
+    <w:lsdException w:name="Medium Grid 2 Accent 2" w:uiPriority="68"/>
+    <w:lsdException w:name="Medium Grid 3 Accent 2" w:uiPriority="69"/>
+    <w:lsdException w:name="Dark List Accent 2" w:uiPriority="70"/>
+    <w:lsdException w:name="Colorful Shading Accent 2" w:uiPriority="71"/>
+    <w:lsdException w:name="Colorful List Accent 2" w:uiPriority="72"/>
+    <w:lsdException w:name="Colorful Grid Accent 2" w:uiPriority="73"/>
+    <w:lsdException w:name="Light Shading Accent 3" w:uiPriority="60"/>
+    <w:lsdException w:name="Light List Accent 3" w:uiPriority="61"/>
+    <w:lsdException w:name="Light Grid Accent 3" w:uiPriority="62"/>
+    <w:lsdException w:name="Medium Shading 1 Accent 3" w:uiPriority="63"/>
+    <w:lsdException w:name="Medium Shading 2 Accent 3" w:uiPriority="64"/>
+    <w:lsdException w:name="Medium List 1 Accent 3" w:uiPriority="65"/>
+    <w:lsdException w:name="Medium List 2 Accent 3" w:uiPriority="66"/>
+    <w:lsdException w:name="Medium Grid 1 Accent 3" w:uiPriority="67"/>
+    <w:lsdException w:name="Medium Grid 2 Accent 3" w:uiPriority="68"/>
+    <w:lsdException w:name="Medium Grid 3 Accent 3" w:uiPriority="69"/>
+    <w:lsdException w:name="Dark List Accent 3" w:uiPriority="70"/>
+    <w:lsdException w:name="Colorful Shading Accent 3" w:uiPriority="71"/>
+    <w:lsdException w:name="Colorful List Accent 3" w:uiPriority="72"/>
+    <w:lsdException w:name="Colorful Grid Accent 3" w:uiPriority="73"/>
+    <w:lsdException w:name="Light Shading Accent 4" w:uiPriority="60"/>
+    <w:lsdException w:name="Light List Accent 4" w:uiPriority="61"/>
+    <w:lsdException w:name="Light Grid Accent 4" w:uiPriority="62"/>
+    <w:lsdException w:name="Medium Shading 1 Accent 4" w:uiPriority="63"/>
+    <w:lsdException w:name="Medium Shading 2 Accent 4" w:uiPriority="64"/>
+    <w:lsdException w:name="Medium List 1 Accent 4" w:uiPriority="65"/>
+    <w:lsdException w:name="Medium List 2 Accent 4" w:uiPriority="66"/>
+    <w:lsdException w:name="Medium Grid 1 Accent 4" w:uiPriority="67"/>
+    <w:lsdException w:name="Medium Grid 2 Accent 4" w:uiPriority="68"/>
+    <w:lsdException w:name="Medium Grid 3 Accent 4" w:uiPriority="69"/>
+    <w:lsdException w:name="Dark List Accent 4" w:uiPriority="70"/>
+    <w:lsdException w:name="Colorful Shading Accent 4" w:uiPriority="71"/>
+    <w:lsdException w:name="Colorful List Accent 4" w:uiPriority="72"/>
+    <w:lsdException w:name="Colorful Grid Accent 4" w:uiPriority="73"/>
+    <w:lsdException w:name="Light Shading Accent 5" w:uiPriority="60"/>
+    <w:lsdException w:name="Light List Accent 5" w:uiPriority="61"/>
+    <w:lsdException w:name="Light Grid Accent 5" w:uiPriority="62"/>
+    <w:lsdException w:name="Medium Shading 1 Accent 5" w:uiPriority="63"/>
+    <w:lsdException w:name="Medium Shading 2 Accent 5" w:uiPriority="64"/>
+    <w:lsdException w:name="Medium List 1 Accent 5" w:uiPriority="65"/>
+    <w:lsdException w:name="Medium List 2 Accent 5" w:uiPriority="66"/>
+    <w:lsdException w:name="Medium Grid 1 Accent 5" w:uiPriority="67"/>
+    <w:lsdException w:name="Medium Grid 2 Accent 5" w:uiPriority="68"/>
+    <w:lsdException w:name="Medium Grid 3 Accent 5" w:uiPriority="69"/>
+    <w:lsdException w:name="Dark List Accent 5" w:uiPriority="70"/>
+    <w:lsdException w:name="Colorful Shading Accent 5" w:uiPriority="71"/>
+    <w:lsdException w:name="Colorful List Accent 5" w:uiPriority="72"/>
+    <w:lsdException w:name="Colorful Grid Accent 5" w:uiPriority="73"/>
+    <w:lsdException w:name="Light Shading Accent 6" w:uiPriority="60"/>
+    <w:lsdException w:name="Light List Accent 6" w:uiPriority="61"/>
+    <w:lsdException w:name="Light Grid Accent 6" w:uiPriority="62"/>
+    <w:lsdException w:name="Medium Shading 1 Accent 6" w:uiPriority="63"/>
+    <w:lsdException w:name="Medium Shading 2 Accent 6" w:uiPriority="64"/>
+    <w:lsdException w:name="Medium List 1 Accent 6" w:uiPriority="65"/>
+    <w:lsdException w:name="Medium List 2 Accent 6" w:uiPriority="66"/>
+    <w:lsdException w:name="Medium Grid 1 Accent 6" w:uiPriority="67"/>
+    <w:lsdException w:name="Medium Grid 2 Accent 6" w:uiPriority="68"/>
+    <w:lsdException w:name="Medium Grid 3 Accent 6" w:uiPriority="69"/>
+    <w:lsdException w:name="Dark List Accent 6" w:uiPriority="70"/>
+    <w:lsdException w:name="Colorful Shading Accent 6" w:uiPriority="71"/>
+    <w:lsdException w:name="Colorful List Accent 6" w:uiPriority="72"/>
+    <w:lsdException w:name="Colorful Grid Accent 6" w:uiPriority="73"/>
+    <w:lsdException w:name="Subtle Emphasis" w:uiPriority="19" w:qFormat="1"/>
+    <w:lsdException w:name="Intense Emphasis" w:uiPriority="21" w:qFormat="1"/>
+    <w:lsdException w:name="Subtle Reference" w:uiPriority="31" w:qFormat="1"/>
+    <w:lsdException w:name="Intense Reference" w:uiPriority="32" w:qFormat="1"/>
+    <w:lsdException w:name="Book Title" w:uiPriority="33" w:qFormat="1"/>
+    <w:lsdException w:name="Bibliography" w:semiHidden="1" w:uiPriority="37" w:unhideWhenUsed="1"/>
+    <w:lsdException w:name="TOC Heading" w:semiHidden="1" w:uiPriority="39" w:unhideWhenUsed="1" w:qFormat="1"/>
+    <w:lsdException w:name="Plain Table 1" w:uiPriority="41"/>
+    <w:lsdException w:name="Plain Table 2" w:uiPriority="42"/>
+    <w:lsdException w:name="Plain Table 3" w:uiPriority="43"/>
+    <w:lsdException w:name="Plain Table 4" w:uiPriority="44"/>
+    <w:lsdException w:name="Plain Table 5" w:uiPriority="45"/>
+    <w:lsdException w:name="Grid Table Light" w:uiPriority="40"/>
+    <w:lsdException w:name="Grid Table 1 Light" w:uiPriority="46"/>
+    <w:lsdException w:name="Grid Table 2" w:uiPriority="47"/>
+    <w:lsdException w:name="Grid Table 3" w:uiPriority="48"/>
+    <w:lsdException w:name="Grid Table 4" w:uiPriority="49"/>
+    <w:lsdException w:name="Grid Table 5 Dark" w:uiPriority="50"/>
+    <w:lsdException w:name="Grid Table 6 Colorful" w:uiPriority="51"/>
+    <w:lsdException w:name="Grid Table 7 Colorful" w:uiPriority="52"/>
+    <w:lsdException w:name="Grid Table 1 Light Accent 1" w:uiPriority="46"/>
+    <w:lsdException w:name="Grid Table 2 Accent 1" w:uiPriority="47"/>
+    <w:lsdException w:name="Grid Table 3 Accent 1" w:uiPriority="48"/>
+    <w:lsdException w:name="Grid Table 4 Accent 1" w:uiPriority="49"/>
+    <w:lsdException w:name="Grid Table 5 Dark Accent 1" w:uiPriority="50"/>
+    <w:lsdException w:name="Grid Table 6 Colorful Accent 1" w:uiPriority="51"/>
+    <w:lsdException w:name="Grid Table 7 Colorful Accent 1" w:uiPriority="52"/>
+    <w:lsdException w:name="Grid Table 1 Light Accent 2" w:uiPriority="46"/>
+    <w:lsdException w:name="Grid Table 2 Accent 2" w:uiPriority="47"/>
+    <w:lsdException w:name="Grid Table 3 Accent 2" w:uiPriority="48"/>
+    <w:lsdException w:name="Grid Table 4 Accent 2" w:uiPriority="49"/>
+    <w:lsdException w:name="Grid Table 5 Dark Accent 2" w:uiPriority="50"/>
+    <w:lsdException w:name="Grid Table 6 Colorful Accent 2" w:uiPriority="51"/>
+    <w:lsdException w:name="Grid Table 7 Colorful Accent 2" w:uiPriority="52"/>
+    <w:lsdException w:name="Grid Table 1 Light Accent 3" w:uiPriority="46"/>
+    <w:lsdException w:name="Grid Table 2 Accent 3" w:uiPriority="47"/>
+    <w:lsdException w:name="Grid Table 3 Accent 3" w:uiPriority="48"/>
+    <w:lsdException w:name="Grid Table 4 Accent 3" w:uiPriority="49"/>
+    <w:lsdException w:name="Grid Table 5 Dark Accent 3" w:uiPriority="50"/>
+    <w:lsdException w:name="Grid Table 6 Colorful Accent 3" w:uiPriority="51"/>
+    <w:lsdException w:name="Grid Table 7 Colorful Accent 3" w:uiPriority="52"/>
+    <w:lsdException w:name="Grid Table 1 Light Accent 4" w:uiPriority="46"/>
+    <w:lsdException w:name="Grid Table 2 Accent 4" w:uiPriority="47"/>
+    <w:lsdException w:name="Grid Table 3 Accent 4" w:uiPriority="48"/>
+    <w:lsdException w:name="Grid Table 4 Accent 4" w:uiPriority="49"/>
+    <w:lsdException w:name="Grid Table 5 Dark Accent 4" w:uiPriority="50"/>
+    <w:lsdException w:name="Grid Table 6 Colorful Accent 4" w:uiPriority="51"/>
+    <w:lsdException w:name="Grid Table 7 Colorful Accent 4" w:uiPriority="52"/>
+    <w:lsdException w:name="Grid Table 1 Light Accent 5" w:uiPriority="46"/>
+    <w:lsdException w:name="Grid Table 2 Accent 5" w:uiPriority="47"/>
+    <w:lsdException w:name="Grid Table 3 Accent 5" w:uiPriority="48"/>
+    <w:lsdException w:name="Grid Table 4 Accent 5" w:uiPriority="49"/>
+    <w:lsdException w:name="Grid Table 5 Dark Accent 5" w:uiPriority="50"/>
+    <w:lsdException w:name="Grid Table 6 Colorful Accent 5" w:uiPriority="51"/>
+    <w:lsdException w:name="Grid Table 7 Colorful Accent 5" w:uiPriority="52"/>
+    <w:lsdException w:name="Grid Table 1 Light Accent 6" w:uiPriority="46"/>
+    <w:lsdException w:name="Grid Table 2 Accent 6" w:uiPriority="47"/>
+    <w:lsdException w:name="Grid Table 3 Accent 6" w:uiPriority="48"/>
+    <w:lsdException w:name="Grid Table 4 Accent 6" w:uiPriority="49"/>
+    <w:lsdException w:name="Grid Table 5 Dark Accent 6" w:uiPriority="50"/>
+    <w:lsdException w:name="Grid Table 6 Colorful Accent 6" w:uiPriority="51"/>
+    <w:lsdException w:name="Grid Table 7 Colorful Accent 6" w:uiPriority="52"/>
+    <w:lsdException w:name="List Table 1 Light" w:uiPriority="46"/>
+    <w:lsdException w:name="List Table 2" w:uiPriority="47"/>
+    <w:lsdException w:name="List Table 3" w:uiPriority="48"/>
+    <w:lsdException w:name="List Table 4" w:uiPriority="49"/>
+    <w:lsdException w:name="List Table 5 Dark" w:uiPriority="50"/>
+    <w:lsdException w:name="List Table 6 Colorful" w:uiPriority="51"/>
+    <w:lsdException w:name="List Table 7 Colorful" w:uiPriority="52"/>
+    <w:lsdException w:name="List Table 1 Light Accent 1" w:uiPriority="46"/>
+    <w:lsdException w:name="List Table 2 Accent 1" w:uiPriority="47"/>
+    <w:lsdException w:name="List Table 3 Accent 1" w:uiPriority="48"/>
+    <w:lsdException w:name="List Table 4 Accent 1" w:uiPriority="49"/>
+    <w:lsdException w:name="List Table 5 Dark Accent 1" w:uiPriority="50"/>
+    <w:lsdException w:name="List Table 6 Colorful Accent 1" w:uiPriority="51"/>
+    <w:lsdException w:name="List Table 7 Colorful Accent 1" w:uiPriority="52"/>
+    <w:lsdException w:name="List Table 1 Light Accent 2" w:uiPriority="46"/>
+    <w:lsdException w:name="List Table 2 Accent 2" w:uiPriority="47"/>
+    <w:lsdException w:name="List Table 3 Accent 2" w:uiPriority="48"/>
+    <w:lsdException w:name="List Table 4 Accent 2" w:uiPriority="49"/>
+    <w:lsdException w:name="List Table 5 Dark Accent 2" w:uiPriority="50"/>
+    <w:lsdException w:name="List Table 6 Colorful Accent 2" w:uiPriority="51"/>
+    <w:lsdException w:name="List Table 7 Colorful Accent 2" w:uiPriority="52"/>
+    <w:lsdException w:name="List Table 1 Light Accent 3" w:uiPriority="46"/>
+    <w:lsdException w:name="List Table 2 Accent 3" w:uiPriority="47"/>
+    <w:lsdException w:name="List Table 3 Accent 3" w:uiPriority="48"/>
+    <w:lsdException w:name="List Table 4 Accent 3" w:uiPriority="49"/>
+    <w:lsdException w:name="List Table 5 Dark Accent 3" w:uiPriority="50"/>
+    <w:lsdException w:name="List Table 6 Colorful Accent 3" w:uiPriority="51"/>
+    <w:lsdException w:name="List Table 7 Colorful Accent 3" w:uiPriority="52"/>
+    <w:lsdException w:name="List Table 1 Light Accent 4" w:uiPriority="46"/>
+    <w:lsdException w:name="List Table 2 Accent 4" w:uiPriority="47"/>
+    <w:lsdException w:name="List Table 3 Accent 4" w:uiPriority="48"/>
+    <w:lsdException w:name="List Table 4 Accent 4" w:uiPriority="49"/>
+    <w:lsdException w:name="List Table 5 Dark Accent 4" w:uiPriority="50"/>
+    <w:lsdException w:name="List Table 6 Colorful Accent 4" w:uiPriority="51"/>
+    <w:lsdException w:name="List Table 7 Colorful Accent 4" w:uiPriority="52"/>
+    <w:lsdException w:name="List Table 1 Light Accent 5" w:uiPriority="46"/>
+    <w:lsdException w:name="List Table 2 Accent 5" w:uiPriority="47"/>
+    <w:lsdException w:name="List Table 3 Accent 5" w:uiPriority="48"/>
+    <w:lsdException w:name="List Table 4 Accent 5" w:uiPriority="49"/>
+    <w:lsdException w:name="List Table 5 Dark Accent 5" w:uiPriority="50"/>
+    <w:lsdException w:name="List Table 6 Colorful Accent 5" w:uiPriority="51"/>
+    <w:lsdException w:name="List Table 7 Colorful Accent 5" w:uiPriority="52"/>
+    <w:lsdException w:name="List Table 1 Light Accent 6" w:uiPriority="46"/>
+    <w:lsdException w:name="List Table 2 Accent 6" w:uiPriority="47"/>
+    <w:lsdException w:name="List Table 3 Accent 6" w:uiPriority="48"/>
+    <w:lsdException w:name="List Table 4 Accent 6" w:uiPriority="49"/>
+    <w:lsdException w:name="List Table 5 Dark Accent 6" w:uiPriority="50"/>
+    <w:lsdException w:name="List Table 6 Colorful Accent 6" w:uiPriority="51"/>
+    <w:lsdException w:name="List Table 7 Colorful Accent 6" w:uiPriority="52"/>
+    <w:lsdException w:name="Mention" w:semiHidden="1" w:unhideWhenUsed="1"/>
+    <w:lsdException w:name="Smart Hyperlink" w:semiHidden="1" w:unhideWhenUsed="1"/>
   </w:latentStyles>
-  <w:style w:type="paragraph" w:default="1" w:styleId="Normale">
+  <w:style w:type="paragraph" w:default="1" w:styleId="Normal">
     <w:name w:val="Normal"/>
     <w:qFormat/>
     <w:rsid w:val="00966574"/>
   </w:style>
-  <w:style w:type="character" w:default="1" w:styleId="Carpredefinitoparagrafo">
+  <w:style w:type="character" w:default="1" w:styleId="DefaultParagraphFont">
     <w:name w:val="Default Paragraph Font"/>
     <w:uiPriority w:val="1"/>
     <w:semiHidden/>
     <w:unhideWhenUsed/>
   </w:style>
-  <w:style w:type="table" w:default="1" w:styleId="Tabellanormale">
+  <w:style w:type="table" w:default="1" w:styleId="TableNormal">
     <w:name w:val="Normal Table"/>
     <w:uiPriority w:val="99"/>
     <w:semiHidden/>
@@ -13763,16 +14653,16 @@
       </w:tblCellMar>
     </w:tblPr>
   </w:style>
-  <w:style w:type="numbering" w:default="1" w:styleId="Nessunelenco">
+  <w:style w:type="numbering" w:default="1" w:styleId="NoList">
     <w:name w:val="No List"/>
     <w:uiPriority w:val="99"/>
     <w:semiHidden/>
     <w:unhideWhenUsed/>
   </w:style>
-  <w:style w:type="paragraph" w:styleId="Testofumetto">
+  <w:style w:type="paragraph" w:styleId="BalloonText">
     <w:name w:val="Balloon Text"/>
-    <w:basedOn w:val="Normale"/>
-    <w:link w:val="TestofumettoCarattere"/>
+    <w:basedOn w:val="Normal"/>
+    <w:link w:val="BalloonTextChar"/>
     <w:uiPriority w:val="99"/>
     <w:semiHidden/>
     <w:unhideWhenUsed/>
@@ -13786,10 +14676,10 @@
       <w:szCs w:val="16"/>
     </w:rPr>
   </w:style>
-  <w:style w:type="character" w:customStyle="1" w:styleId="TestofumettoCarattere">
-    <w:name w:val="Testo fumetto Carattere"/>
-    <w:basedOn w:val="Carpredefinitoparagrafo"/>
-    <w:link w:val="Testofumetto"/>
+  <w:style w:type="character" w:customStyle="1" w:styleId="BalloonTextChar">
+    <w:name w:val="Balloon Text Char"/>
+    <w:basedOn w:val="DefaultParagraphFont"/>
+    <w:link w:val="BalloonText"/>
     <w:uiPriority w:val="99"/>
     <w:semiHidden/>
     <w:rsid w:val="00966574"/>
@@ -13799,9 +14689,9 @@
       <w:szCs w:val="16"/>
     </w:rPr>
   </w:style>
-  <w:style w:type="paragraph" w:styleId="Paragrafoelenco">
+  <w:style w:type="paragraph" w:styleId="ListParagraph">
     <w:name w:val="List Paragraph"/>
-    <w:basedOn w:val="Normale"/>
+    <w:basedOn w:val="Normal"/>
     <w:uiPriority w:val="34"/>
     <w:qFormat/>
     <w:rsid w:val="00966574"/>
@@ -13810,10 +14700,10 @@
       <w:contextualSpacing/>
     </w:pPr>
   </w:style>
-  <w:style w:type="paragraph" w:styleId="Intestazione">
+  <w:style w:type="paragraph" w:styleId="Header">
     <w:name w:val="header"/>
-    <w:basedOn w:val="Normale"/>
-    <w:link w:val="IntestazioneCarattere"/>
+    <w:basedOn w:val="Normal"/>
+    <w:link w:val="HeaderChar"/>
     <w:uiPriority w:val="99"/>
     <w:unhideWhenUsed/>
     <w:rsid w:val="00452AB6"/>
@@ -13825,17 +14715,17 @@
       <w:spacing w:after="0" w:line="240" w:lineRule="auto"/>
     </w:pPr>
   </w:style>
-  <w:style w:type="character" w:customStyle="1" w:styleId="IntestazioneCarattere">
-    <w:name w:val="Intestazione Carattere"/>
-    <w:basedOn w:val="Carpredefinitoparagrafo"/>
-    <w:link w:val="Intestazione"/>
+  <w:style w:type="character" w:customStyle="1" w:styleId="HeaderChar">
+    <w:name w:val="Header Char"/>
+    <w:basedOn w:val="DefaultParagraphFont"/>
+    <w:link w:val="Header"/>
     <w:uiPriority w:val="99"/>
     <w:rsid w:val="00452AB6"/>
   </w:style>
-  <w:style w:type="paragraph" w:styleId="Pidipagina">
+  <w:style w:type="paragraph" w:styleId="Footer">
     <w:name w:val="footer"/>
-    <w:basedOn w:val="Normale"/>
-    <w:link w:val="PidipaginaCarattere"/>
+    <w:basedOn w:val="Normal"/>
+    <w:link w:val="FooterChar"/>
     <w:uiPriority w:val="99"/>
     <w:unhideWhenUsed/>
     <w:rsid w:val="00D44A3D"/>
@@ -13847,16 +14737,16 @@
       <w:spacing w:after="0" w:line="240" w:lineRule="auto"/>
     </w:pPr>
   </w:style>
-  <w:style w:type="character" w:customStyle="1" w:styleId="PidipaginaCarattere">
-    <w:name w:val="Piè di pagina Carattere"/>
-    <w:basedOn w:val="Carpredefinitoparagrafo"/>
-    <w:link w:val="Pidipagina"/>
+  <w:style w:type="character" w:customStyle="1" w:styleId="FooterChar">
+    <w:name w:val="Footer Char"/>
+    <w:basedOn w:val="DefaultParagraphFont"/>
+    <w:link w:val="Footer"/>
     <w:uiPriority w:val="99"/>
     <w:rsid w:val="00D44A3D"/>
   </w:style>
-  <w:style w:type="table" w:styleId="Grigliatabella">
+  <w:style w:type="table" w:styleId="TableGrid">
     <w:name w:val="Table Grid"/>
-    <w:basedOn w:val="Tabellanormale"/>
+    <w:basedOn w:val="TableNormal"/>
     <w:uiPriority w:val="39"/>
     <w:rsid w:val="00F67482"/>
     <w:pPr>
@@ -13880,322 +14770,9 @@
       </w:tblCellMar>
     </w:tblPr>
   </w:style>
-  <w:style w:type="character" w:styleId="Collegamentoipertestuale">
+  <w:style w:type="character" w:styleId="Hyperlink">
     <w:name w:val="Hyperlink"/>
-    <w:basedOn w:val="Carpredefinitoparagrafo"/>
-    <w:uiPriority w:val="99"/>
-    <w:unhideWhenUsed/>
-    <w:rsid w:val="007B487E"/>
-    <w:rPr>
-      <w:color w:val="0000FF" w:themeColor="hyperlink"/>
-      <w:u w:val="single"/>
-    </w:rPr>
-  </w:style>
-</w:styles>
-</file>
-
-<file path=word/stylesWithEffects.xml><?xml version="1.0" encoding="utf-8"?>
-<w:styles xmlns:wpc="http://schemas.microsoft.com/office/word/2010/wordprocessingCanvas" xmlns:mc="http://schemas.openxmlformats.org/markup-compatibility/2006" xmlns:o="urn:schemas-microsoft-com:office:office" xmlns:r="http://schemas.openxmlformats.org/officeDocument/2006/relationships" xmlns:m="http://schemas.openxmlformats.org/officeDocument/2006/math" xmlns:v="urn:schemas-microsoft-com:vml" xmlns:wp14="http://schemas.microsoft.com/office/word/2010/wordprocessingDrawing" xmlns:wp="http://schemas.openxmlformats.org/drawingml/2006/wordprocessingDrawing" xmlns:w10="urn:schemas-microsoft-com:office:word" xmlns:w="http://schemas.openxmlformats.org/wordprocessingml/2006/main" xmlns:w14="http://schemas.microsoft.com/office/word/2010/wordml" xmlns:wpg="http://schemas.microsoft.com/office/word/2010/wordprocessingGroup" xmlns:wpi="http://schemas.microsoft.com/office/word/2010/wordprocessingInk" xmlns:wne="http://schemas.microsoft.com/office/word/2006/wordml" xmlns:wps="http://schemas.microsoft.com/office/word/2010/wordprocessingShape" mc:Ignorable="w14 wp14">
-  <w:docDefaults>
-    <w:rPrDefault>
-      <w:rPr>
-        <w:rFonts w:asciiTheme="minorHAnsi" w:eastAsiaTheme="minorHAnsi" w:hAnsiTheme="minorHAnsi" w:cstheme="minorBidi"/>
-        <w:sz w:val="22"/>
-        <w:szCs w:val="22"/>
-        <w:lang w:val="it-IT" w:eastAsia="en-US" w:bidi="ar-SA"/>
-      </w:rPr>
-    </w:rPrDefault>
-    <w:pPrDefault>
-      <w:pPr>
-        <w:spacing w:after="200" w:line="276" w:lineRule="auto"/>
-      </w:pPr>
-    </w:pPrDefault>
-  </w:docDefaults>
-  <w:latentStyles w:defLockedState="0" w:defUIPriority="99" w:defSemiHidden="1" w:defUnhideWhenUsed="1" w:defQFormat="0" w:count="267">
-    <w:lsdException w:name="Normal" w:semiHidden="0" w:uiPriority="0" w:unhideWhenUsed="0" w:qFormat="1"/>
-    <w:lsdException w:name="heading 1" w:semiHidden="0" w:uiPriority="9" w:unhideWhenUsed="0" w:qFormat="1"/>
-    <w:lsdException w:name="heading 2" w:uiPriority="9" w:qFormat="1"/>
-    <w:lsdException w:name="heading 3" w:uiPriority="9" w:qFormat="1"/>
-    <w:lsdException w:name="heading 4" w:uiPriority="9" w:qFormat="1"/>
-    <w:lsdException w:name="heading 5" w:uiPriority="9" w:qFormat="1"/>
-    <w:lsdException w:name="heading 6" w:uiPriority="9" w:qFormat="1"/>
-    <w:lsdException w:name="heading 7" w:uiPriority="9" w:qFormat="1"/>
-    <w:lsdException w:name="heading 8" w:uiPriority="9" w:qFormat="1"/>
-    <w:lsdException w:name="heading 9" w:uiPriority="9" w:qFormat="1"/>
-    <w:lsdException w:name="toc 1" w:uiPriority="39"/>
-    <w:lsdException w:name="toc 2" w:uiPriority="39"/>
-    <w:lsdException w:name="toc 3" w:uiPriority="39"/>
-    <w:lsdException w:name="toc 4" w:uiPriority="39"/>
-    <w:lsdException w:name="toc 5" w:uiPriority="39"/>
-    <w:lsdException w:name="toc 6" w:uiPriority="39"/>
-    <w:lsdException w:name="toc 7" w:uiPriority="39"/>
-    <w:lsdException w:name="toc 8" w:uiPriority="39"/>
-    <w:lsdException w:name="toc 9" w:uiPriority="39"/>
-    <w:lsdException w:name="caption" w:uiPriority="35" w:qFormat="1"/>
-    <w:lsdException w:name="Title" w:semiHidden="0" w:uiPriority="10" w:unhideWhenUsed="0" w:qFormat="1"/>
-    <w:lsdException w:name="Default Paragraph Font" w:uiPriority="1"/>
-    <w:lsdException w:name="Subtitle" w:semiHidden="0" w:uiPriority="11" w:unhideWhenUsed="0" w:qFormat="1"/>
-    <w:lsdException w:name="Strong" w:semiHidden="0" w:uiPriority="22" w:unhideWhenUsed="0" w:qFormat="1"/>
-    <w:lsdException w:name="Emphasis" w:semiHidden="0" w:uiPriority="20" w:unhideWhenUsed="0" w:qFormat="1"/>
-    <w:lsdException w:name="Table Grid" w:semiHidden="0" w:uiPriority="39" w:unhideWhenUsed="0"/>
-    <w:lsdException w:name="Placeholder Text" w:unhideWhenUsed="0"/>
-    <w:lsdException w:name="No Spacing" w:semiHidden="0" w:uiPriority="1" w:unhideWhenUsed="0" w:qFormat="1"/>
-    <w:lsdException w:name="Light Shading" w:semiHidden="0" w:uiPriority="60" w:unhideWhenUsed="0"/>
-    <w:lsdException w:name="Light List" w:semiHidden="0" w:uiPriority="61" w:unhideWhenUsed="0"/>
-    <w:lsdException w:name="Light Grid" w:semiHidden="0" w:uiPriority="62" w:unhideWhenUsed="0"/>
-    <w:lsdException w:name="Medium Shading 1" w:semiHidden="0" w:uiPriority="63" w:unhideWhenUsed="0"/>
-    <w:lsdException w:name="Medium Shading 2" w:semiHidden="0" w:uiPriority="64" w:unhideWhenUsed="0"/>
-    <w:lsdException w:name="Medium List 1" w:semiHidden="0" w:uiPriority="65" w:unhideWhenUsed="0"/>
-    <w:lsdException w:name="Medium List 2" w:semiHidden="0" w:uiPriority="66" w:unhideWhenUsed="0"/>
-    <w:lsdException w:name="Medium Grid 1" w:semiHidden="0" w:uiPriority="67" w:unhideWhenUsed="0"/>
-    <w:lsdException w:name="Medium Grid 2" w:semiHidden="0" w:uiPriority="68" w:unhideWhenUsed="0"/>
-    <w:lsdException w:name="Medium Grid 3" w:semiHidden="0" w:uiPriority="69" w:unhideWhenUsed="0"/>
-    <w:lsdException w:name="Dark List" w:semiHidden="0" w:uiPriority="70" w:unhideWhenUsed="0"/>
-    <w:lsdException w:name="Colorful Shading" w:semiHidden="0" w:uiPriority="71" w:unhideWhenUsed="0"/>
-    <w:lsdException w:name="Colorful List" w:semiHidden="0" w:uiPriority="72" w:unhideWhenUsed="0"/>
-    <w:lsdException w:name="Colorful Grid" w:semiHidden="0" w:uiPriority="73" w:unhideWhenUsed="0"/>
-    <w:lsdException w:name="Light Shading Accent 1" w:semiHidden="0" w:uiPriority="60" w:unhideWhenUsed="0"/>
-    <w:lsdException w:name="Light List Accent 1" w:semiHidden="0" w:uiPriority="61" w:unhideWhenUsed="0"/>
-    <w:lsdException w:name="Light Grid Accent 1" w:semiHidden="0" w:uiPriority="62" w:unhideWhenUsed="0"/>
-    <w:lsdException w:name="Medium Shading 1 Accent 1" w:semiHidden="0" w:uiPriority="63" w:unhideWhenUsed="0"/>
-    <w:lsdException w:name="Medium Shading 2 Accent 1" w:semiHidden="0" w:uiPriority="64" w:unhideWhenUsed="0"/>
-    <w:lsdException w:name="Medium List 1 Accent 1" w:semiHidden="0" w:uiPriority="65" w:unhideWhenUsed="0"/>
-    <w:lsdException w:name="Revision" w:unhideWhenUsed="0"/>
-    <w:lsdException w:name="List Paragraph" w:semiHidden="0" w:uiPriority="34" w:unhideWhenUsed="0" w:qFormat="1"/>
-    <w:lsdException w:name="Quote" w:semiHidden="0" w:uiPriority="29" w:unhideWhenUsed="0" w:qFormat="1"/>
-    <w:lsdException w:name="Intense Quote" w:semiHidden="0" w:uiPriority="30" w:unhideWhenUsed="0" w:qFormat="1"/>
-    <w:lsdException w:name="Medium List 2 Accent 1" w:semiHidden="0" w:uiPriority="66" w:unhideWhenUsed="0"/>
-    <w:lsdException w:name="Medium Grid 1 Accent 1" w:semiHidden="0" w:uiPriority="67" w:unhideWhenUsed="0"/>
-    <w:lsdException w:name="Medium Grid 2 Accent 1" w:semiHidden="0" w:uiPriority="68" w:unhideWhenUsed="0"/>
-    <w:lsdException w:name="Medium Grid 3 Accent 1" w:semiHidden="0" w:uiPriority="69" w:unhideWhenUsed="0"/>
-    <w:lsdException w:name="Dark List Accent 1" w:semiHidden="0" w:uiPriority="70" w:unhideWhenUsed="0"/>
-    <w:lsdException w:name="Colorful Shading Accent 1" w:semiHidden="0" w:uiPriority="71" w:unhideWhenUsed="0"/>
-    <w:lsdException w:name="Colorful List Accent 1" w:semiHidden="0" w:uiPriority="72" w:unhideWhenUsed="0"/>
-    <w:lsdException w:name="Colorful Grid Accent 1" w:semiHidden="0" w:uiPriority="73" w:unhideWhenUsed="0"/>
-    <w:lsdException w:name="Light Shading Accent 2" w:semiHidden="0" w:uiPriority="60" w:unhideWhenUsed="0"/>
-    <w:lsdException w:name="Light List Accent 2" w:semiHidden="0" w:uiPriority="61" w:unhideWhenUsed="0"/>
-    <w:lsdException w:name="Light Grid Accent 2" w:semiHidden="0" w:uiPriority="62" w:unhideWhenUsed="0"/>
-    <w:lsdException w:name="Medium Shading 1 Accent 2" w:semiHidden="0" w:uiPriority="63" w:unhideWhenUsed="0"/>
-    <w:lsdException w:name="Medium Shading 2 Accent 2" w:semiHidden="0" w:uiPriority="64" w:unhideWhenUsed="0"/>
-    <w:lsdException w:name="Medium List 1 Accent 2" w:semiHidden="0" w:uiPriority="65" w:unhideWhenUsed="0"/>
-    <w:lsdException w:name="Medium List 2 Accent 2" w:semiHidden="0" w:uiPriority="66" w:unhideWhenUsed="0"/>
-    <w:lsdException w:name="Medium Grid 1 Accent 2" w:semiHidden="0" w:uiPriority="67" w:unhideWhenUsed="0"/>
-    <w:lsdException w:name="Medium Grid 2 Accent 2" w:semiHidden="0" w:uiPriority="68" w:unhideWhenUsed="0"/>
-    <w:lsdException w:name="Medium Grid 3 Accent 2" w:semiHidden="0" w:uiPriority="69" w:unhideWhenUsed="0"/>
-    <w:lsdException w:name="Dark List Accent 2" w:semiHidden="0" w:uiPriority="70" w:unhideWhenUsed="0"/>
-    <w:lsdException w:name="Colorful Shading Accent 2" w:semiHidden="0" w:uiPriority="71" w:unhideWhenUsed="0"/>
-    <w:lsdException w:name="Colorful List Accent 2" w:semiHidden="0" w:uiPriority="72" w:unhideWhenUsed="0"/>
-    <w:lsdException w:name="Colorful Grid Accent 2" w:semiHidden="0" w:uiPriority="73" w:unhideWhenUsed="0"/>
-    <w:lsdException w:name="Light Shading Accent 3" w:semiHidden="0" w:uiPriority="60" w:unhideWhenUsed="0"/>
-    <w:lsdException w:name="Light List Accent 3" w:semiHidden="0" w:uiPriority="61" w:unhideWhenUsed="0"/>
-    <w:lsdException w:name="Light Grid Accent 3" w:semiHidden="0" w:uiPriority="62" w:unhideWhenUsed="0"/>
-    <w:lsdException w:name="Medium Shading 1 Accent 3" w:semiHidden="0" w:uiPriority="63" w:unhideWhenUsed="0"/>
-    <w:lsdException w:name="Medium Shading 2 Accent 3" w:semiHidden="0" w:uiPriority="64" w:unhideWhenUsed="0"/>
-    <w:lsdException w:name="Medium List 1 Accent 3" w:semiHidden="0" w:uiPriority="65" w:unhideWhenUsed="0"/>
-    <w:lsdException w:name="Medium List 2 Accent 3" w:semiHidden="0" w:uiPriority="66" w:unhideWhenUsed="0"/>
-    <w:lsdException w:name="Medium Grid 1 Accent 3" w:semiHidden="0" w:uiPriority="67" w:unhideWhenUsed="0"/>
-    <w:lsdException w:name="Medium Grid 2 Accent 3" w:semiHidden="0" w:uiPriority="68" w:unhideWhenUsed="0"/>
-    <w:lsdException w:name="Medium Grid 3 Accent 3" w:semiHidden="0" w:uiPriority="69" w:unhideWhenUsed="0"/>
-    <w:lsdException w:name="Dark List Accent 3" w:semiHidden="0" w:uiPriority="70" w:unhideWhenUsed="0"/>
-    <w:lsdException w:name="Colorful Shading Accent 3" w:semiHidden="0" w:uiPriority="71" w:unhideWhenUsed="0"/>
-    <w:lsdException w:name="Colorful List Accent 3" w:semiHidden="0" w:uiPriority="72" w:unhideWhenUsed="0"/>
-    <w:lsdException w:name="Colorful Grid Accent 3" w:semiHidden="0" w:uiPriority="73" w:unhideWhenUsed="0"/>
-    <w:lsdException w:name="Light Shading Accent 4" w:semiHidden="0" w:uiPriority="60" w:unhideWhenUsed="0"/>
-    <w:lsdException w:name="Light List Accent 4" w:semiHidden="0" w:uiPriority="61" w:unhideWhenUsed="0"/>
-    <w:lsdException w:name="Light Grid Accent 4" w:semiHidden="0" w:uiPriority="62" w:unhideWhenUsed="0"/>
-    <w:lsdException w:name="Medium Shading 1 Accent 4" w:semiHidden="0" w:uiPriority="63" w:unhideWhenUsed="0"/>
-    <w:lsdException w:name="Medium Shading 2 Accent 4" w:semiHidden="0" w:uiPriority="64" w:unhideWhenUsed="0"/>
-    <w:lsdException w:name="Medium List 1 Accent 4" w:semiHidden="0" w:uiPriority="65" w:unhideWhenUsed="0"/>
-    <w:lsdException w:name="Medium List 2 Accent 4" w:semiHidden="0" w:uiPriority="66" w:unhideWhenUsed="0"/>
-    <w:lsdException w:name="Medium Grid 1 Accent 4" w:semiHidden="0" w:uiPriority="67" w:unhideWhenUsed="0"/>
-    <w:lsdException w:name="Medium Grid 2 Accent 4" w:semiHidden="0" w:uiPriority="68" w:unhideWhenUsed="0"/>
-    <w:lsdException w:name="Medium Grid 3 Accent 4" w:semiHidden="0" w:uiPriority="69" w:unhideWhenUsed="0"/>
-    <w:lsdException w:name="Dark List Accent 4" w:semiHidden="0" w:uiPriority="70" w:unhideWhenUsed="0"/>
-    <w:lsdException w:name="Colorful Shading Accent 4" w:semiHidden="0" w:uiPriority="71" w:unhideWhenUsed="0"/>
-    <w:lsdException w:name="Colorful List Accent 4" w:semiHidden="0" w:uiPriority="72" w:unhideWhenUsed="0"/>
-    <w:lsdException w:name="Colorful Grid Accent 4" w:semiHidden="0" w:uiPriority="73" w:unhideWhenUsed="0"/>
-    <w:lsdException w:name="Light Shading Accent 5" w:semiHidden="0" w:uiPriority="60" w:unhideWhenUsed="0"/>
-    <w:lsdException w:name="Light List Accent 5" w:semiHidden="0" w:uiPriority="61" w:unhideWhenUsed="0"/>
-    <w:lsdException w:name="Light Grid Accent 5" w:semiHidden="0" w:uiPriority="62" w:unhideWhenUsed="0"/>
-    <w:lsdException w:name="Medium Shading 1 Accent 5" w:semiHidden="0" w:uiPriority="63" w:unhideWhenUsed="0"/>
-    <w:lsdException w:name="Medium Shading 2 Accent 5" w:semiHidden="0" w:uiPriority="64" w:unhideWhenUsed="0"/>
-    <w:lsdException w:name="Medium List 1 Accent 5" w:semiHidden="0" w:uiPriority="65" w:unhideWhenUsed="0"/>
-    <w:lsdException w:name="Medium List 2 Accent 5" w:semiHidden="0" w:uiPriority="66" w:unhideWhenUsed="0"/>
-    <w:lsdException w:name="Medium Grid 1 Accent 5" w:semiHidden="0" w:uiPriority="67" w:unhideWhenUsed="0"/>
-    <w:lsdException w:name="Medium Grid 2 Accent 5" w:semiHidden="0" w:uiPriority="68" w:unhideWhenUsed="0"/>
-    <w:lsdException w:name="Medium Grid 3 Accent 5" w:semiHidden="0" w:uiPriority="69" w:unhideWhenUsed="0"/>
-    <w:lsdException w:name="Dark List Accent 5" w:semiHidden="0" w:uiPriority="70" w:unhideWhenUsed="0"/>
-    <w:lsdException w:name="Colorful Shading Accent 5" w:semiHidden="0" w:uiPriority="71" w:unhideWhenUsed="0"/>
-    <w:lsdException w:name="Colorful List Accent 5" w:semiHidden="0" w:uiPriority="72" w:unhideWhenUsed="0"/>
-    <w:lsdException w:name="Colorful Grid Accent 5" w:semiHidden="0" w:uiPriority="73" w:unhideWhenUsed="0"/>
-    <w:lsdException w:name="Light Shading Accent 6" w:semiHidden="0" w:uiPriority="60" w:unhideWhenUsed="0"/>
-    <w:lsdException w:name="Light List Accent 6" w:semiHidden="0" w:uiPriority="61" w:unhideWhenUsed="0"/>
-    <w:lsdException w:name="Light Grid Accent 6" w:semiHidden="0" w:uiPriority="62" w:unhideWhenUsed="0"/>
-    <w:lsdException w:name="Medium Shading 1 Accent 6" w:semiHidden="0" w:uiPriority="63" w:unhideWhenUsed="0"/>
-    <w:lsdException w:name="Medium Shading 2 Accent 6" w:semiHidden="0" w:uiPriority="64" w:unhideWhenUsed="0"/>
-    <w:lsdException w:name="Medium List 1 Accent 6" w:semiHidden="0" w:uiPriority="65" w:unhideWhenUsed="0"/>
-    <w:lsdException w:name="Medium List 2 Accent 6" w:semiHidden="0" w:uiPriority="66" w:unhideWhenUsed="0"/>
-    <w:lsdException w:name="Medium Grid 1 Accent 6" w:semiHidden="0" w:uiPriority="67" w:unhideWhenUsed="0"/>
-    <w:lsdException w:name="Medium Grid 2 Accent 6" w:semiHidden="0" w:uiPriority="68" w:unhideWhenUsed="0"/>
-    <w:lsdException w:name="Medium Grid 3 Accent 6" w:semiHidden="0" w:uiPriority="69" w:unhideWhenUsed="0"/>
-    <w:lsdException w:name="Dark List Accent 6" w:semiHidden="0" w:uiPriority="70" w:unhideWhenUsed="0"/>
-    <w:lsdException w:name="Colorful Shading Accent 6" w:semiHidden="0" w:uiPriority="71" w:unhideWhenUsed="0"/>
-    <w:lsdException w:name="Colorful List Accent 6" w:semiHidden="0" w:uiPriority="72" w:unhideWhenUsed="0"/>
-    <w:lsdException w:name="Colorful Grid Accent 6" w:semiHidden="0" w:uiPriority="73" w:unhideWhenUsed="0"/>
-    <w:lsdException w:name="Subtle Emphasis" w:semiHidden="0" w:uiPriority="19" w:unhideWhenUsed="0" w:qFormat="1"/>
-    <w:lsdException w:name="Intense Emphasis" w:semiHidden="0" w:uiPriority="21" w:unhideWhenUsed="0" w:qFormat="1"/>
-    <w:lsdException w:name="Subtle Reference" w:semiHidden="0" w:uiPriority="31" w:unhideWhenUsed="0" w:qFormat="1"/>
-    <w:lsdException w:name="Intense Reference" w:semiHidden="0" w:uiPriority="32" w:unhideWhenUsed="0" w:qFormat="1"/>
-    <w:lsdException w:name="Book Title" w:semiHidden="0" w:uiPriority="33" w:unhideWhenUsed="0" w:qFormat="1"/>
-    <w:lsdException w:name="Bibliography" w:uiPriority="37"/>
-    <w:lsdException w:name="TOC Heading" w:uiPriority="39" w:qFormat="1"/>
-  </w:latentStyles>
-  <w:style w:type="paragraph" w:default="1" w:styleId="Normale">
-    <w:name w:val="Normal"/>
-    <w:qFormat/>
-    <w:rsid w:val="00966574"/>
-  </w:style>
-  <w:style w:type="character" w:default="1" w:styleId="Carpredefinitoparagrafo">
-    <w:name w:val="Default Paragraph Font"/>
-    <w:uiPriority w:val="1"/>
-    <w:semiHidden/>
-    <w:unhideWhenUsed/>
-  </w:style>
-  <w:style w:type="table" w:default="1" w:styleId="Tabellanormale">
-    <w:name w:val="Normal Table"/>
-    <w:uiPriority w:val="99"/>
-    <w:semiHidden/>
-    <w:unhideWhenUsed/>
-    <w:tblPr>
-      <w:tblInd w:w="0" w:type="dxa"/>
-      <w:tblCellMar>
-        <w:top w:w="0" w:type="dxa"/>
-        <w:left w:w="108" w:type="dxa"/>
-        <w:bottom w:w="0" w:type="dxa"/>
-        <w:right w:w="108" w:type="dxa"/>
-      </w:tblCellMar>
-    </w:tblPr>
-  </w:style>
-  <w:style w:type="numbering" w:default="1" w:styleId="Nessunelenco">
-    <w:name w:val="No List"/>
-    <w:uiPriority w:val="99"/>
-    <w:semiHidden/>
-    <w:unhideWhenUsed/>
-  </w:style>
-  <w:style w:type="paragraph" w:styleId="Testofumetto">
-    <w:name w:val="Balloon Text"/>
-    <w:basedOn w:val="Normale"/>
-    <w:link w:val="TestofumettoCarattere"/>
-    <w:uiPriority w:val="99"/>
-    <w:semiHidden/>
-    <w:unhideWhenUsed/>
-    <w:rsid w:val="00966574"/>
-    <w:pPr>
-      <w:spacing w:after="0" w:line="240" w:lineRule="auto"/>
-    </w:pPr>
-    <w:rPr>
-      <w:rFonts w:ascii="Tahoma" w:hAnsi="Tahoma" w:cs="Tahoma"/>
-      <w:sz w:val="16"/>
-      <w:szCs w:val="16"/>
-    </w:rPr>
-  </w:style>
-  <w:style w:type="character" w:customStyle="1" w:styleId="TestofumettoCarattere">
-    <w:name w:val="Testo fumetto Carattere"/>
-    <w:basedOn w:val="Carpredefinitoparagrafo"/>
-    <w:link w:val="Testofumetto"/>
-    <w:uiPriority w:val="99"/>
-    <w:semiHidden/>
-    <w:rsid w:val="00966574"/>
-    <w:rPr>
-      <w:rFonts w:ascii="Tahoma" w:hAnsi="Tahoma" w:cs="Tahoma"/>
-      <w:sz w:val="16"/>
-      <w:szCs w:val="16"/>
-    </w:rPr>
-  </w:style>
-  <w:style w:type="paragraph" w:styleId="Paragrafoelenco">
-    <w:name w:val="List Paragraph"/>
-    <w:basedOn w:val="Normale"/>
-    <w:uiPriority w:val="34"/>
-    <w:qFormat/>
-    <w:rsid w:val="00966574"/>
-    <w:pPr>
-      <w:ind w:left="720"/>
-      <w:contextualSpacing/>
-    </w:pPr>
-  </w:style>
-  <w:style w:type="paragraph" w:styleId="Intestazione">
-    <w:name w:val="header"/>
-    <w:basedOn w:val="Normale"/>
-    <w:link w:val="IntestazioneCarattere"/>
-    <w:uiPriority w:val="99"/>
-    <w:unhideWhenUsed/>
-    <w:rsid w:val="00452AB6"/>
-    <w:pPr>
-      <w:tabs>
-        <w:tab w:val="center" w:pos="4819"/>
-        <w:tab w:val="right" w:pos="9638"/>
-      </w:tabs>
-      <w:spacing w:after="0" w:line="240" w:lineRule="auto"/>
-    </w:pPr>
-  </w:style>
-  <w:style w:type="character" w:customStyle="1" w:styleId="IntestazioneCarattere">
-    <w:name w:val="Intestazione Carattere"/>
-    <w:basedOn w:val="Carpredefinitoparagrafo"/>
-    <w:link w:val="Intestazione"/>
-    <w:uiPriority w:val="99"/>
-    <w:rsid w:val="00452AB6"/>
-  </w:style>
-  <w:style w:type="paragraph" w:styleId="Pidipagina">
-    <w:name w:val="footer"/>
-    <w:basedOn w:val="Normale"/>
-    <w:link w:val="PidipaginaCarattere"/>
-    <w:uiPriority w:val="99"/>
-    <w:unhideWhenUsed/>
-    <w:rsid w:val="00D44A3D"/>
-    <w:pPr>
-      <w:tabs>
-        <w:tab w:val="center" w:pos="4819"/>
-        <w:tab w:val="right" w:pos="9638"/>
-      </w:tabs>
-      <w:spacing w:after="0" w:line="240" w:lineRule="auto"/>
-    </w:pPr>
-  </w:style>
-  <w:style w:type="character" w:customStyle="1" w:styleId="PidipaginaCarattere">
-    <w:name w:val="Piè di pagina Carattere"/>
-    <w:basedOn w:val="Carpredefinitoparagrafo"/>
-    <w:link w:val="Pidipagina"/>
-    <w:uiPriority w:val="99"/>
-    <w:rsid w:val="00D44A3D"/>
-  </w:style>
-  <w:style w:type="table" w:styleId="Grigliatabella">
-    <w:name w:val="Table Grid"/>
-    <w:basedOn w:val="Tabellanormale"/>
-    <w:uiPriority w:val="39"/>
-    <w:rsid w:val="00F67482"/>
-    <w:pPr>
-      <w:spacing w:after="0" w:line="240" w:lineRule="auto"/>
-    </w:pPr>
-    <w:tblPr>
-      <w:tblInd w:w="0" w:type="dxa"/>
-      <w:tblBorders>
-        <w:top w:val="single" w:sz="4" w:space="0" w:color="auto"/>
-        <w:left w:val="single" w:sz="4" w:space="0" w:color="auto"/>
-        <w:bottom w:val="single" w:sz="4" w:space="0" w:color="auto"/>
-        <w:right w:val="single" w:sz="4" w:space="0" w:color="auto"/>
-        <w:insideH w:val="single" w:sz="4" w:space="0" w:color="auto"/>
-        <w:insideV w:val="single" w:sz="4" w:space="0" w:color="auto"/>
-      </w:tblBorders>
-      <w:tblCellMar>
-        <w:top w:w="0" w:type="dxa"/>
-        <w:left w:w="108" w:type="dxa"/>
-        <w:bottom w:w="0" w:type="dxa"/>
-        <w:right w:w="108" w:type="dxa"/>
-      </w:tblCellMar>
-    </w:tblPr>
-  </w:style>
-  <w:style w:type="character" w:styleId="Collegamentoipertestuale">
-    <w:name w:val="Hyperlink"/>
-    <w:basedOn w:val="Carpredefinitoparagrafo"/>
+    <w:basedOn w:val="DefaultParagraphFont"/>
     <w:uiPriority w:val="99"/>
     <w:unhideWhenUsed/>
     <w:rsid w:val="007B487E"/>
@@ -14497,7 +15074,7 @@
 </file>
 
 <file path=customXml/itemProps1.xml><?xml version="1.0" encoding="utf-8"?>
-<ds:datastoreItem xmlns:ds="http://schemas.openxmlformats.org/officeDocument/2006/customXml" ds:itemID="{A022AD96-DA26-41A2-943C-6E663CA7D467}">
+<ds:datastoreItem xmlns:ds="http://schemas.openxmlformats.org/officeDocument/2006/customXml" ds:itemID="{791861AD-BD21-D842-95CB-86EC7B1ED8A5}">
   <ds:schemaRefs>
     <ds:schemaRef ds:uri="http://schemas.openxmlformats.org/officeDocument/2006/bibliography"/>
   </ds:schemaRefs>

</xml_diff>

<commit_message>
Refactor Descriptions and Diagrams
Refactored diagrams and descriptions with a new version of the component diagram
</commit_message>
<xml_diff>
--- a/DD/DD.docx
+++ b/DD/DD.docx
@@ -3896,10 +3896,10 @@
           <w:lang w:val="en-GB" w:eastAsia="en-GB"/>
         </w:rPr>
         <w:drawing>
-          <wp:inline distT="0" distB="0" distL="0" distR="0" wp14:anchorId="07335E98" wp14:editId="58C09947">
-            <wp:extent cx="6120130" cy="3619500"/>
-            <wp:effectExtent l="0" t="0" r="1270" b="12700"/>
-            <wp:docPr id="18" name="Picture 18"/>
+          <wp:inline distT="0" distB="0" distL="0" distR="0" wp14:anchorId="277C0B24" wp14:editId="6AC0196E">
+            <wp:extent cx="6044472" cy="3671964"/>
+            <wp:effectExtent l="0" t="0" r="1270" b="11430"/>
+            <wp:docPr id="12" name="Picture 12"/>
             <wp:cNvGraphicFramePr>
               <a:graphicFrameLocks xmlns:a="http://schemas.openxmlformats.org/drawingml/2006/main" noChangeAspect="1"/>
             </wp:cNvGraphicFramePr>
@@ -3907,7 +3907,7 @@
               <a:graphicData uri="http://schemas.openxmlformats.org/drawingml/2006/picture">
                 <pic:pic xmlns:pic="http://schemas.openxmlformats.org/drawingml/2006/picture">
                   <pic:nvPicPr>
-                    <pic:cNvPr id="18" name="Component Diagram.jpg"/>
+                    <pic:cNvPr id="12" name="Component Diagram.jpg"/>
                     <pic:cNvPicPr/>
                   </pic:nvPicPr>
                   <pic:blipFill>
@@ -3925,7 +3925,7 @@
                   <pic:spPr>
                     <a:xfrm>
                       <a:off x="0" y="0"/>
-                      <a:ext cx="6120130" cy="3619500"/>
+                      <a:ext cx="6055596" cy="3678722"/>
                     </a:xfrm>
                     <a:prstGeom prst="rect">
                       <a:avLst/>
@@ -4531,7 +4531,27 @@
           <w:szCs w:val="26"/>
           <w:lang w:val="en-GB"/>
         </w:rPr>
-        <w:t>It provides two different interfaces, the Web Side Interface and the Functions Side Interface, as the user can interact in two ways with the system: through the website where he can download the application, find useful information (e.g. FAQs) and additional documentation, or through the desktop/mobile application by means of which he can exploit Travlendar+ functionalities.</w:t>
+        <w:t xml:space="preserve">It provides two different interfaces, the </w:t>
+      </w:r>
+      <w:bookmarkStart w:id="1" w:name="_GoBack"/>
+      <w:r>
+        <w:rPr>
+          <w:rFonts w:asciiTheme="majorHAnsi" w:hAnsiTheme="majorHAnsi"/>
+          <w:sz w:val="26"/>
+          <w:szCs w:val="26"/>
+          <w:lang w:val="en-GB"/>
+        </w:rPr>
+        <w:t>Web Side</w:t>
+      </w:r>
+      <w:bookmarkEnd w:id="1"/>
+      <w:r>
+        <w:rPr>
+          <w:rFonts w:asciiTheme="majorHAnsi" w:hAnsiTheme="majorHAnsi"/>
+          <w:sz w:val="26"/>
+          <w:szCs w:val="26"/>
+          <w:lang w:val="en-GB"/>
+        </w:rPr>
+        <w:t xml:space="preserve"> Interface and the Functions Side Interface, as the user can interact in two ways with the system: through the website where he can download the application, find useful information (e.g. FAQs) and additional documentation, or through the desktop/mobile application by means of which he can exploit Travlendar+ functionalities.</w:t>
       </w:r>
     </w:p>
     <w:p>
@@ -4560,6 +4580,7 @@
           <w:rFonts w:asciiTheme="majorHAnsi" w:hAnsiTheme="majorHAnsi"/>
           <w:b/>
           <w:i/>
+          <w:color w:val="FFC000"/>
           <w:sz w:val="32"/>
           <w:szCs w:val="32"/>
           <w:lang w:val="en-GB"/>
@@ -4570,6 +4591,7 @@
           <w:rFonts w:asciiTheme="majorHAnsi" w:hAnsiTheme="majorHAnsi"/>
           <w:b/>
           <w:i/>
+          <w:color w:val="FFC000"/>
           <w:sz w:val="32"/>
           <w:szCs w:val="32"/>
           <w:lang w:val="en-GB"/>
@@ -4586,14 +4608,16 @@
         <w:ind w:left="2124"/>
         <w:rPr>
           <w:rFonts w:asciiTheme="majorHAnsi" w:hAnsiTheme="majorHAnsi"/>
-          <w:sz w:val="26"/>
-          <w:szCs w:val="26"/>
-          <w:lang w:val="en-GB"/>
-        </w:rPr>
-      </w:pPr>
-      <w:r>
-        <w:rPr>
-          <w:rFonts w:asciiTheme="majorHAnsi" w:hAnsiTheme="majorHAnsi"/>
+          <w:color w:val="FFC000"/>
+          <w:sz w:val="26"/>
+          <w:szCs w:val="26"/>
+          <w:lang w:val="en-GB"/>
+        </w:rPr>
+      </w:pPr>
+      <w:r>
+        <w:rPr>
+          <w:rFonts w:asciiTheme="majorHAnsi" w:hAnsiTheme="majorHAnsi"/>
+          <w:color w:val="FFC000"/>
           <w:sz w:val="26"/>
           <w:szCs w:val="26"/>
           <w:lang w:val="en-GB"/>
@@ -6298,8 +6322,6 @@
         <w:lastRenderedPageBreak/>
         <w:br w:type="page"/>
       </w:r>
-      <w:bookmarkStart w:id="1" w:name="_GoBack"/>
-      <w:bookmarkEnd w:id="1"/>
     </w:p>
     <w:p>
       <w:pPr>
@@ -12457,7 +12479,7 @@
           <w:rPr>
             <w:noProof/>
           </w:rPr>
-          <w:t>13</w:t>
+          <w:t>3</w:t>
         </w:r>
         <w:r>
           <w:fldChar w:fldCharType="end"/>
@@ -15074,7 +15096,7 @@
 </file>
 
 <file path=customXml/itemProps1.xml><?xml version="1.0" encoding="utf-8"?>
-<ds:datastoreItem xmlns:ds="http://schemas.openxmlformats.org/officeDocument/2006/customXml" ds:itemID="{791861AD-BD21-D842-95CB-86EC7B1ED8A5}">
+<ds:datastoreItem xmlns:ds="http://schemas.openxmlformats.org/officeDocument/2006/customXml" ds:itemID="{0B31C5C0-15EA-6C47-938B-8291D25A39BA}">
   <ds:schemaRefs>
     <ds:schemaRef ds:uri="http://schemas.openxmlformats.org/officeDocument/2006/bibliography"/>
   </ds:schemaRefs>

</xml_diff>

<commit_message>
added convention subsection in Architecture section - DD
</commit_message>
<xml_diff>
--- a/DD/DD.docx
+++ b/DD/DD.docx
@@ -1,6 +1,6 @@
 
 <file path=word/document.xml><?xml version="1.0" encoding="utf-8"?>
-<w:document xmlns:wpc="http://schemas.microsoft.com/office/word/2010/wordprocessingCanvas" xmlns:mo="http://schemas.microsoft.com/office/mac/office/2008/main" xmlns:mc="http://schemas.openxmlformats.org/markup-compatibility/2006" xmlns:mv="urn:schemas-microsoft-com:mac:vml" xmlns:o="urn:schemas-microsoft-com:office:office" xmlns:r="http://schemas.openxmlformats.org/officeDocument/2006/relationships" xmlns:m="http://schemas.openxmlformats.org/officeDocument/2006/math" xmlns:v="urn:schemas-microsoft-com:vml" xmlns:wp14="http://schemas.microsoft.com/office/word/2010/wordprocessingDrawing" xmlns:wp="http://schemas.openxmlformats.org/drawingml/2006/wordprocessingDrawing" xmlns:w10="urn:schemas-microsoft-com:office:word" xmlns:w="http://schemas.openxmlformats.org/wordprocessingml/2006/main" xmlns:w14="http://schemas.microsoft.com/office/word/2010/wordml" xmlns:w15="http://schemas.microsoft.com/office/word/2012/wordml" xmlns:wpg="http://schemas.microsoft.com/office/word/2010/wordprocessingGroup" xmlns:wpi="http://schemas.microsoft.com/office/word/2010/wordprocessingInk" xmlns:wne="http://schemas.microsoft.com/office/word/2006/wordml" xmlns:wps="http://schemas.microsoft.com/office/word/2010/wordprocessingShape" mc:Ignorable="w14 w15 wp14">
+<w:document xmlns:wpc="http://schemas.microsoft.com/office/word/2010/wordprocessingCanvas" xmlns:mc="http://schemas.openxmlformats.org/markup-compatibility/2006" xmlns:o="urn:schemas-microsoft-com:office:office" xmlns:r="http://schemas.openxmlformats.org/officeDocument/2006/relationships" xmlns:m="http://schemas.openxmlformats.org/officeDocument/2006/math" xmlns:v="urn:schemas-microsoft-com:vml" xmlns:wp14="http://schemas.microsoft.com/office/word/2010/wordprocessingDrawing" xmlns:wp="http://schemas.openxmlformats.org/drawingml/2006/wordprocessingDrawing" xmlns:w10="urn:schemas-microsoft-com:office:word" xmlns:w="http://schemas.openxmlformats.org/wordprocessingml/2006/main" xmlns:w14="http://schemas.microsoft.com/office/word/2010/wordml" xmlns:wpg="http://schemas.microsoft.com/office/word/2010/wordprocessingGroup" xmlns:wpi="http://schemas.microsoft.com/office/word/2010/wordprocessingInk" xmlns:wne="http://schemas.microsoft.com/office/word/2006/wordml" xmlns:wps="http://schemas.microsoft.com/office/word/2010/wordprocessingShape" mc:Ignorable="w14 wp14">
   <w:body>
     <w:p>
       <w:pPr>
@@ -29,7 +29,7 @@
                     <pic:cNvPicPr/>
                   </pic:nvPicPr>
                   <pic:blipFill>
-                    <a:blip r:embed="rId8"/>
+                    <a:blip r:embed="rId9"/>
                     <a:stretch>
                       <a:fillRect/>
                     </a:stretch>
@@ -342,19 +342,23 @@
           <w:szCs w:val="28"/>
           <w:lang w:val="en-GB"/>
         </w:rPr>
-        <w:t xml:space="preserve">1.1. Document </w:t>
-      </w:r>
-      <w:proofErr w:type="gramStart"/>
-      <w:r>
+        <w:t>1.1. Document purpose..………………………………………………...………………….3</w:t>
+      </w:r>
+    </w:p>
+    <w:p>
+      <w:pPr>
+        <w:autoSpaceDE w:val="0"/>
+        <w:autoSpaceDN w:val="0"/>
+        <w:adjustRightInd w:val="0"/>
+        <w:spacing w:after="0"/>
+        <w:ind w:firstLine="708"/>
         <w:rPr>
           <w:rFonts w:ascii="Cambria" w:hAnsi="Cambria" w:cs="Cambria"/>
           <w:sz w:val="28"/>
           <w:szCs w:val="28"/>
           <w:lang w:val="en-GB"/>
         </w:rPr>
-        <w:t>purpose..</w:t>
-      </w:r>
-      <w:proofErr w:type="gramEnd"/>
+      </w:pPr>
       <w:r>
         <w:rPr>
           <w:rFonts w:ascii="Cambria" w:hAnsi="Cambria" w:cs="Cambria"/>
@@ -362,23 +366,17 @@
           <w:szCs w:val="28"/>
           <w:lang w:val="en-GB"/>
         </w:rPr>
-        <w:t>………………………………………………...………………….3</w:t>
-      </w:r>
-    </w:p>
-    <w:p>
-      <w:pPr>
-        <w:autoSpaceDE w:val="0"/>
-        <w:autoSpaceDN w:val="0"/>
-        <w:adjustRightInd w:val="0"/>
-        <w:spacing w:after="0"/>
-        <w:ind w:firstLine="708"/>
+        <w:t>1.2</w:t>
+      </w:r>
+      <w:r>
         <w:rPr>
           <w:rFonts w:ascii="Cambria" w:hAnsi="Cambria" w:cs="Cambria"/>
           <w:sz w:val="28"/>
           <w:szCs w:val="28"/>
           <w:lang w:val="en-GB"/>
         </w:rPr>
-      </w:pPr>
+        <w:t>. Definitions, Acronyms, Abbreviations………………………………………….</w:t>
+      </w:r>
       <w:r>
         <w:rPr>
           <w:rFonts w:ascii="Cambria" w:hAnsi="Cambria" w:cs="Cambria"/>
@@ -386,17 +384,23 @@
           <w:szCs w:val="28"/>
           <w:lang w:val="en-GB"/>
         </w:rPr>
-        <w:t>1.2</w:t>
-      </w:r>
-      <w:r>
+        <w:t>3</w:t>
+      </w:r>
+    </w:p>
+    <w:p>
+      <w:pPr>
+        <w:autoSpaceDE w:val="0"/>
+        <w:autoSpaceDN w:val="0"/>
+        <w:adjustRightInd w:val="0"/>
+        <w:spacing w:after="0"/>
+        <w:ind w:left="708" w:firstLine="708"/>
         <w:rPr>
           <w:rFonts w:ascii="Cambria" w:hAnsi="Cambria" w:cs="Cambria"/>
           <w:sz w:val="28"/>
           <w:szCs w:val="28"/>
           <w:lang w:val="en-GB"/>
         </w:rPr>
-        <w:t>. Definitions, Acronyms, Abbreviations………………………………………….</w:t>
-      </w:r>
+      </w:pPr>
       <w:r>
         <w:rPr>
           <w:rFonts w:ascii="Cambria" w:hAnsi="Cambria" w:cs="Cambria"/>
@@ -404,23 +408,17 @@
           <w:szCs w:val="28"/>
           <w:lang w:val="en-GB"/>
         </w:rPr>
-        <w:t>3</w:t>
-      </w:r>
-    </w:p>
-    <w:p>
-      <w:pPr>
-        <w:autoSpaceDE w:val="0"/>
-        <w:autoSpaceDN w:val="0"/>
-        <w:adjustRightInd w:val="0"/>
-        <w:spacing w:after="0"/>
-        <w:ind w:left="708" w:firstLine="708"/>
+        <w:t>1.2</w:t>
+      </w:r>
+      <w:r>
         <w:rPr>
           <w:rFonts w:ascii="Cambria" w:hAnsi="Cambria" w:cs="Cambria"/>
           <w:sz w:val="28"/>
           <w:szCs w:val="28"/>
           <w:lang w:val="en-GB"/>
         </w:rPr>
-      </w:pPr>
+        <w:t>.1 Definitions</w:t>
+      </w:r>
       <w:r>
         <w:rPr>
           <w:rFonts w:ascii="Cambria" w:hAnsi="Cambria" w:cs="Cambria"/>
@@ -428,17 +426,23 @@
           <w:szCs w:val="28"/>
           <w:lang w:val="en-GB"/>
         </w:rPr>
-        <w:t>1.2</w:t>
-      </w:r>
-      <w:r>
+        <w:t>……………………………………………………………………….3</w:t>
+      </w:r>
+    </w:p>
+    <w:p>
+      <w:pPr>
+        <w:autoSpaceDE w:val="0"/>
+        <w:autoSpaceDN w:val="0"/>
+        <w:adjustRightInd w:val="0"/>
+        <w:spacing w:after="0"/>
+        <w:ind w:left="708" w:firstLine="708"/>
         <w:rPr>
           <w:rFonts w:ascii="Cambria" w:hAnsi="Cambria" w:cs="Cambria"/>
           <w:sz w:val="28"/>
           <w:szCs w:val="28"/>
           <w:lang w:val="en-GB"/>
         </w:rPr>
-        <w:t>.1 Definitions</w:t>
-      </w:r>
+      </w:pPr>
       <w:r>
         <w:rPr>
           <w:rFonts w:ascii="Cambria" w:hAnsi="Cambria" w:cs="Cambria"/>
@@ -446,23 +450,17 @@
           <w:szCs w:val="28"/>
           <w:lang w:val="en-GB"/>
         </w:rPr>
-        <w:t>……………………………………………………………………….3</w:t>
-      </w:r>
-    </w:p>
-    <w:p>
-      <w:pPr>
-        <w:autoSpaceDE w:val="0"/>
-        <w:autoSpaceDN w:val="0"/>
-        <w:adjustRightInd w:val="0"/>
-        <w:spacing w:after="0"/>
-        <w:ind w:left="708" w:firstLine="708"/>
+        <w:t>1.2</w:t>
+      </w:r>
+      <w:r>
         <w:rPr>
           <w:rFonts w:ascii="Cambria" w:hAnsi="Cambria" w:cs="Cambria"/>
           <w:sz w:val="28"/>
           <w:szCs w:val="28"/>
           <w:lang w:val="en-GB"/>
         </w:rPr>
-      </w:pPr>
+        <w:t>.2 Acronyms</w:t>
+      </w:r>
       <w:r>
         <w:rPr>
           <w:rFonts w:ascii="Cambria" w:hAnsi="Cambria" w:cs="Cambria"/>
@@ -470,17 +468,23 @@
           <w:szCs w:val="28"/>
           <w:lang w:val="en-GB"/>
         </w:rPr>
-        <w:t>1.2</w:t>
-      </w:r>
-      <w:r>
+        <w:t>………………………………………………………………………..3</w:t>
+      </w:r>
+    </w:p>
+    <w:p>
+      <w:pPr>
+        <w:autoSpaceDE w:val="0"/>
+        <w:autoSpaceDN w:val="0"/>
+        <w:adjustRightInd w:val="0"/>
+        <w:spacing w:after="0"/>
+        <w:ind w:left="708" w:firstLine="708"/>
         <w:rPr>
           <w:rFonts w:ascii="Cambria" w:hAnsi="Cambria" w:cs="Cambria"/>
           <w:sz w:val="28"/>
           <w:szCs w:val="28"/>
           <w:lang w:val="en-GB"/>
         </w:rPr>
-        <w:t>.2 Acronyms</w:t>
-      </w:r>
+      </w:pPr>
       <w:r>
         <w:rPr>
           <w:rFonts w:ascii="Cambria" w:hAnsi="Cambria" w:cs="Cambria"/>
@@ -488,9 +492,8 @@
           <w:szCs w:val="28"/>
           <w:lang w:val="en-GB"/>
         </w:rPr>
-        <w:t>……………………………………………………………………</w:t>
-      </w:r>
-      <w:proofErr w:type="gramStart"/>
+        <w:t>1.2</w:t>
+      </w:r>
       <w:r>
         <w:rPr>
           <w:rFonts w:ascii="Cambria" w:hAnsi="Cambria" w:cs="Cambria"/>
@@ -498,9 +501,8 @@
           <w:szCs w:val="28"/>
           <w:lang w:val="en-GB"/>
         </w:rPr>
-        <w:t>…..</w:t>
-      </w:r>
-      <w:proofErr w:type="gramEnd"/>
+        <w:t>.3 Abbreviations</w:t>
+      </w:r>
       <w:r>
         <w:rPr>
           <w:rFonts w:ascii="Cambria" w:hAnsi="Cambria" w:cs="Cambria"/>
@@ -508,69 +510,7 @@
           <w:szCs w:val="28"/>
           <w:lang w:val="en-GB"/>
         </w:rPr>
-        <w:t>3</w:t>
-      </w:r>
-    </w:p>
-    <w:p>
-      <w:pPr>
-        <w:autoSpaceDE w:val="0"/>
-        <w:autoSpaceDN w:val="0"/>
-        <w:adjustRightInd w:val="0"/>
-        <w:spacing w:after="0"/>
-        <w:ind w:left="708" w:firstLine="708"/>
-        <w:rPr>
-          <w:rFonts w:ascii="Cambria" w:hAnsi="Cambria" w:cs="Cambria"/>
-          <w:sz w:val="28"/>
-          <w:szCs w:val="28"/>
-          <w:lang w:val="en-GB"/>
-        </w:rPr>
-      </w:pPr>
-      <w:r>
-        <w:rPr>
-          <w:rFonts w:ascii="Cambria" w:hAnsi="Cambria" w:cs="Cambria"/>
-          <w:sz w:val="28"/>
-          <w:szCs w:val="28"/>
-          <w:lang w:val="en-GB"/>
-        </w:rPr>
-        <w:t>1.2</w:t>
-      </w:r>
-      <w:r>
-        <w:rPr>
-          <w:rFonts w:ascii="Cambria" w:hAnsi="Cambria" w:cs="Cambria"/>
-          <w:sz w:val="28"/>
-          <w:szCs w:val="28"/>
-          <w:lang w:val="en-GB"/>
-        </w:rPr>
-        <w:t>.3 Abbreviations</w:t>
-      </w:r>
-      <w:r>
-        <w:rPr>
-          <w:rFonts w:ascii="Cambria" w:hAnsi="Cambria" w:cs="Cambria"/>
-          <w:sz w:val="28"/>
-          <w:szCs w:val="28"/>
-          <w:lang w:val="en-GB"/>
-        </w:rPr>
-        <w:t>………………………………………………………………</w:t>
-      </w:r>
-      <w:proofErr w:type="gramStart"/>
-      <w:r>
-        <w:rPr>
-          <w:rFonts w:ascii="Cambria" w:hAnsi="Cambria" w:cs="Cambria"/>
-          <w:sz w:val="28"/>
-          <w:szCs w:val="28"/>
-          <w:lang w:val="en-GB"/>
-        </w:rPr>
-        <w:t>…..</w:t>
-      </w:r>
-      <w:proofErr w:type="gramEnd"/>
-      <w:r>
-        <w:rPr>
-          <w:rFonts w:ascii="Cambria" w:hAnsi="Cambria" w:cs="Cambria"/>
-          <w:sz w:val="28"/>
-          <w:szCs w:val="28"/>
-          <w:lang w:val="en-GB"/>
-        </w:rPr>
-        <w:t>3</w:t>
+        <w:t>…………………………………………………………………..3</w:t>
       </w:r>
     </w:p>
     <w:p>
@@ -826,27 +766,7 @@
           <w:lang w:val="en-GB"/>
         </w:rPr>
         <w:tab/>
-        <w:t xml:space="preserve">3.2. </w:t>
-      </w:r>
-      <w:proofErr w:type="gramStart"/>
-      <w:r>
-        <w:rPr>
-          <w:rFonts w:ascii="Cambria" w:hAnsi="Cambria" w:cs="Cambria"/>
-          <w:sz w:val="28"/>
-          <w:szCs w:val="28"/>
-          <w:lang w:val="en-GB"/>
-        </w:rPr>
-        <w:t>Overlapping  New</w:t>
-      </w:r>
-      <w:proofErr w:type="gramEnd"/>
-      <w:r>
-        <w:rPr>
-          <w:rFonts w:ascii="Cambria" w:hAnsi="Cambria" w:cs="Cambria"/>
-          <w:sz w:val="28"/>
-          <w:szCs w:val="28"/>
-          <w:lang w:val="en-GB"/>
-        </w:rPr>
-        <w:t xml:space="preserve"> Activity Check</w:t>
+        <w:t>3.2. Overlapping  New Activity Check</w:t>
       </w:r>
     </w:p>
     <w:p>
@@ -1232,7 +1152,7 @@
     </w:p>
     <w:p>
       <w:pPr>
-        <w:pStyle w:val="ListParagraph"/>
+        <w:pStyle w:val="Paragrafoelenco"/>
         <w:numPr>
           <w:ilvl w:val="1"/>
           <w:numId w:val="1"/>
@@ -1287,27 +1207,7 @@
           <w:szCs w:val="26"/>
           <w:lang w:val="en-GB"/>
         </w:rPr>
-        <w:t xml:space="preserve">This document </w:t>
-      </w:r>
-      <w:proofErr w:type="gramStart"/>
-      <w:r>
-        <w:rPr>
-          <w:rFonts w:ascii="Cambria" w:hAnsi="Cambria" w:cs="Cambria"/>
-          <w:sz w:val="26"/>
-          <w:szCs w:val="26"/>
-          <w:lang w:val="en-GB"/>
-        </w:rPr>
-        <w:t>has to</w:t>
-      </w:r>
-      <w:proofErr w:type="gramEnd"/>
-      <w:r>
-        <w:rPr>
-          <w:rFonts w:ascii="Cambria" w:hAnsi="Cambria" w:cs="Cambria"/>
-          <w:sz w:val="26"/>
-          <w:szCs w:val="26"/>
-          <w:lang w:val="en-GB"/>
-        </w:rPr>
-        <w:t xml:space="preserve"> be intended as a general guide for the correct development of the Travlendar+ application. The content of this document follows and is based on the content of the RASD document.</w:t>
+        <w:t>This document has to be intended as a general guide for the correct development of the Travlendar+ application. The content of this document follows and is based on the content of the RASD document.</w:t>
       </w:r>
       <w:r>
         <w:rPr>
@@ -1327,7 +1227,7 @@
     </w:p>
     <w:p>
       <w:pPr>
-        <w:pStyle w:val="ListParagraph"/>
+        <w:pStyle w:val="Paragrafoelenco"/>
         <w:numPr>
           <w:ilvl w:val="1"/>
           <w:numId w:val="1"/>
@@ -1397,7 +1297,7 @@
     </w:p>
     <w:p>
       <w:pPr>
-        <w:pStyle w:val="ListParagraph"/>
+        <w:pStyle w:val="Paragrafoelenco"/>
         <w:numPr>
           <w:ilvl w:val="2"/>
           <w:numId w:val="1"/>
@@ -1427,7 +1327,7 @@
     </w:p>
     <w:p>
       <w:pPr>
-        <w:pStyle w:val="ListParagraph"/>
+        <w:pStyle w:val="Paragrafoelenco"/>
         <w:numPr>
           <w:ilvl w:val="0"/>
           <w:numId w:val="3"/>
@@ -1465,7 +1365,7 @@
     </w:p>
     <w:p>
       <w:pPr>
-        <w:pStyle w:val="ListParagraph"/>
+        <w:pStyle w:val="Paragrafoelenco"/>
         <w:numPr>
           <w:ilvl w:val="0"/>
           <w:numId w:val="3"/>
@@ -1500,25 +1400,14 @@
         </w:rPr>
         <w:t xml:space="preserve">: with the term </w:t>
       </w:r>
-      <w:proofErr w:type="gramStart"/>
-      <w:r>
-        <w:rPr>
-          <w:rFonts w:ascii="Cambria" w:hAnsi="Cambria" w:cs="Cambria"/>
-          <w:sz w:val="26"/>
-          <w:szCs w:val="26"/>
-          <w:lang w:val="en-GB"/>
-        </w:rPr>
-        <w:t>application</w:t>
-      </w:r>
-      <w:proofErr w:type="gramEnd"/>
-      <w:r>
-        <w:rPr>
-          <w:rFonts w:ascii="Cambria" w:hAnsi="Cambria" w:cs="Cambria"/>
-          <w:sz w:val="26"/>
-          <w:szCs w:val="26"/>
-          <w:lang w:val="en-GB"/>
-        </w:rPr>
-        <w:t xml:space="preserve"> we are talking about the </w:t>
+      <w:r>
+        <w:rPr>
+          <w:rFonts w:ascii="Cambria" w:hAnsi="Cambria" w:cs="Cambria"/>
+          <w:sz w:val="26"/>
+          <w:szCs w:val="26"/>
+          <w:lang w:val="en-GB"/>
+        </w:rPr>
+        <w:t xml:space="preserve">application we are talking about the </w:t>
       </w:r>
       <w:r>
         <w:rPr>
@@ -1550,7 +1439,7 @@
     </w:p>
     <w:p>
       <w:pPr>
-        <w:pStyle w:val="ListParagraph"/>
+        <w:pStyle w:val="Paragrafoelenco"/>
         <w:numPr>
           <w:ilvl w:val="0"/>
           <w:numId w:val="3"/>
@@ -1588,7 +1477,7 @@
     </w:p>
     <w:p>
       <w:pPr>
-        <w:pStyle w:val="ListParagraph"/>
+        <w:pStyle w:val="Paragrafoelenco"/>
         <w:numPr>
           <w:ilvl w:val="0"/>
           <w:numId w:val="3"/>
@@ -1635,7 +1524,7 @@
     </w:p>
     <w:p>
       <w:pPr>
-        <w:pStyle w:val="ListParagraph"/>
+        <w:pStyle w:val="Paragrafoelenco"/>
         <w:numPr>
           <w:ilvl w:val="0"/>
           <w:numId w:val="3"/>
@@ -1682,7 +1571,7 @@
     </w:p>
     <w:p>
       <w:pPr>
-        <w:pStyle w:val="ListParagraph"/>
+        <w:pStyle w:val="Paragrafoelenco"/>
         <w:numPr>
           <w:ilvl w:val="2"/>
           <w:numId w:val="1"/>
@@ -1712,7 +1601,7 @@
     </w:p>
     <w:p>
       <w:pPr>
-        <w:pStyle w:val="ListParagraph"/>
+        <w:pStyle w:val="Paragrafoelenco"/>
         <w:numPr>
           <w:ilvl w:val="0"/>
           <w:numId w:val="2"/>
@@ -1750,7 +1639,7 @@
     </w:p>
     <w:p>
       <w:pPr>
-        <w:pStyle w:val="ListParagraph"/>
+        <w:pStyle w:val="Paragrafoelenco"/>
         <w:numPr>
           <w:ilvl w:val="0"/>
           <w:numId w:val="2"/>
@@ -1788,7 +1677,7 @@
     </w:p>
     <w:p>
       <w:pPr>
-        <w:pStyle w:val="ListParagraph"/>
+        <w:pStyle w:val="Paragrafoelenco"/>
         <w:numPr>
           <w:ilvl w:val="0"/>
           <w:numId w:val="2"/>
@@ -1823,7 +1712,7 @@
     </w:p>
     <w:p>
       <w:pPr>
-        <w:pStyle w:val="ListParagraph"/>
+        <w:pStyle w:val="Paragrafoelenco"/>
         <w:numPr>
           <w:ilvl w:val="0"/>
           <w:numId w:val="2"/>
@@ -1847,7 +1736,7 @@
         </w:rPr>
         <w:t xml:space="preserve">API: </w:t>
       </w:r>
-      <w:hyperlink r:id="rId9" w:history="1">
+      <w:hyperlink r:id="rId10" w:history="1">
         <w:r>
           <w:rPr>
             <w:rFonts w:ascii="Cambria" w:hAnsi="Cambria" w:cs="Cambria"/>
@@ -1888,7 +1777,7 @@
     </w:p>
     <w:p>
       <w:pPr>
-        <w:pStyle w:val="ListParagraph"/>
+        <w:pStyle w:val="Paragrafoelenco"/>
         <w:numPr>
           <w:ilvl w:val="0"/>
           <w:numId w:val="2"/>
@@ -1933,7 +1822,7 @@
     </w:p>
     <w:p>
       <w:pPr>
-        <w:pStyle w:val="ListParagraph"/>
+        <w:pStyle w:val="Paragrafoelenco"/>
         <w:numPr>
           <w:ilvl w:val="0"/>
           <w:numId w:val="2"/>
@@ -2004,7 +1893,7 @@
     </w:p>
     <w:p>
       <w:pPr>
-        <w:pStyle w:val="ListParagraph"/>
+        <w:pStyle w:val="Paragrafoelenco"/>
         <w:numPr>
           <w:ilvl w:val="0"/>
           <w:numId w:val="2"/>
@@ -2065,7 +1954,7 @@
     </w:p>
     <w:p>
       <w:pPr>
-        <w:pStyle w:val="ListParagraph"/>
+        <w:pStyle w:val="Paragrafoelenco"/>
         <w:numPr>
           <w:ilvl w:val="0"/>
           <w:numId w:val="2"/>
@@ -2162,7 +2051,7 @@
     </w:p>
     <w:p>
       <w:pPr>
-        <w:pStyle w:val="ListParagraph"/>
+        <w:pStyle w:val="Paragrafoelenco"/>
         <w:numPr>
           <w:ilvl w:val="2"/>
           <w:numId w:val="1"/>
@@ -2192,7 +2081,7 @@
     </w:p>
     <w:p>
       <w:pPr>
-        <w:pStyle w:val="ListParagraph"/>
+        <w:pStyle w:val="Paragrafoelenco"/>
         <w:numPr>
           <w:ilvl w:val="0"/>
           <w:numId w:val="10"/>
@@ -2228,7 +2117,6 @@
         <w:t>Gn</w:t>
       </w:r>
       <w:proofErr w:type="spellEnd"/>
-      <w:proofErr w:type="gramStart"/>
       <w:r>
         <w:rPr>
           <w:rFonts w:ascii="Cambria" w:hAnsi="Cambria" w:cs="Cambria"/>
@@ -2244,16 +2132,7 @@
           <w:sz w:val="26"/>
           <w:szCs w:val="26"/>
         </w:rPr>
-        <w:t>the</w:t>
-      </w:r>
-      <w:proofErr w:type="gramEnd"/>
-      <w:r>
-        <w:rPr>
-          <w:rFonts w:ascii="Cambria" w:hAnsi="Cambria" w:cs="Cambria"/>
-          <w:sz w:val="26"/>
-          <w:szCs w:val="26"/>
-        </w:rPr>
-        <w:t xml:space="preserve"> n-</w:t>
+        <w:t>the n-</w:t>
       </w:r>
       <w:proofErr w:type="spellStart"/>
       <w:r>
@@ -2276,7 +2155,7 @@
     </w:p>
     <w:p>
       <w:pPr>
-        <w:pStyle w:val="ListParagraph"/>
+        <w:pStyle w:val="Paragrafoelenco"/>
         <w:numPr>
           <w:ilvl w:val="0"/>
           <w:numId w:val="10"/>
@@ -2360,7 +2239,7 @@
     </w:p>
     <w:p>
       <w:pPr>
-        <w:pStyle w:val="ListParagraph"/>
+        <w:pStyle w:val="Paragrafoelenco"/>
         <w:numPr>
           <w:ilvl w:val="0"/>
           <w:numId w:val="10"/>
@@ -2441,7 +2320,7 @@
     </w:p>
     <w:p>
       <w:pPr>
-        <w:pStyle w:val="ListParagraph"/>
+        <w:pStyle w:val="Paragrafoelenco"/>
         <w:numPr>
           <w:ilvl w:val="0"/>
           <w:numId w:val="10"/>
@@ -2500,7 +2379,7 @@
     </w:p>
     <w:p>
       <w:pPr>
-        <w:pStyle w:val="ListParagraph"/>
+        <w:pStyle w:val="Paragrafoelenco"/>
         <w:numPr>
           <w:ilvl w:val="0"/>
           <w:numId w:val="10"/>
@@ -2525,7 +2404,29 @@
           <w:szCs w:val="26"/>
           <w:lang w:val="en-GB"/>
         </w:rPr>
-        <w:t xml:space="preserve">[Cn]: </w:t>
+        <w:t>[</w:t>
+      </w:r>
+      <w:proofErr w:type="spellStart"/>
+      <w:r>
+        <w:rPr>
+          <w:rFonts w:ascii="Cambria" w:hAnsi="Cambria" w:cs="Cambria"/>
+          <w:b/>
+          <w:sz w:val="26"/>
+          <w:szCs w:val="26"/>
+          <w:lang w:val="en-GB"/>
+        </w:rPr>
+        <w:t>Cn</w:t>
+      </w:r>
+      <w:proofErr w:type="spellEnd"/>
+      <w:r>
+        <w:rPr>
+          <w:rFonts w:ascii="Cambria" w:hAnsi="Cambria" w:cs="Cambria"/>
+          <w:b/>
+          <w:sz w:val="26"/>
+          <w:szCs w:val="26"/>
+          <w:lang w:val="en-GB"/>
+        </w:rPr>
+        <w:t xml:space="preserve">]: </w:t>
       </w:r>
       <w:r>
         <w:rPr>
@@ -2559,7 +2460,7 @@
     </w:p>
     <w:p>
       <w:pPr>
-        <w:pStyle w:val="ListParagraph"/>
+        <w:pStyle w:val="Paragrafoelenco"/>
         <w:numPr>
           <w:ilvl w:val="0"/>
           <w:numId w:val="10"/>
@@ -2630,7 +2531,7 @@
     </w:p>
     <w:p>
       <w:pPr>
-        <w:pStyle w:val="ListParagraph"/>
+        <w:pStyle w:val="Paragrafoelenco"/>
         <w:numPr>
           <w:ilvl w:val="1"/>
           <w:numId w:val="1"/>
@@ -2670,7 +2571,7 @@
     </w:p>
     <w:p>
       <w:pPr>
-        <w:pStyle w:val="ListParagraph"/>
+        <w:pStyle w:val="Paragrafoelenco"/>
         <w:numPr>
           <w:ilvl w:val="0"/>
           <w:numId w:val="4"/>
@@ -2716,7 +2617,7 @@
     </w:p>
     <w:p>
       <w:pPr>
-        <w:pStyle w:val="ListParagraph"/>
+        <w:pStyle w:val="Paragrafoelenco"/>
         <w:numPr>
           <w:ilvl w:val="0"/>
           <w:numId w:val="4"/>
@@ -2744,7 +2645,7 @@
     </w:p>
     <w:p>
       <w:pPr>
-        <w:pStyle w:val="ListParagraph"/>
+        <w:pStyle w:val="Paragrafoelenco"/>
         <w:numPr>
           <w:ilvl w:val="0"/>
           <w:numId w:val="4"/>
@@ -2769,10 +2670,10 @@
         </w:rPr>
         <w:t xml:space="preserve">RASD Document available on the Delivery Folder on the repository </w:t>
       </w:r>
-      <w:hyperlink r:id="rId10" w:history="1">
+      <w:hyperlink r:id="rId11" w:history="1">
         <w:r>
           <w:rPr>
-            <w:rStyle w:val="Hyperlink"/>
+            <w:rStyle w:val="Collegamentoipertestuale"/>
             <w:rFonts w:ascii="Cambria" w:hAnsi="Cambria" w:cs="Cambria"/>
             <w:sz w:val="26"/>
             <w:szCs w:val="26"/>
@@ -2793,7 +2694,7 @@
     </w:p>
     <w:p>
       <w:pPr>
-        <w:pStyle w:val="ListParagraph"/>
+        <w:pStyle w:val="Paragrafoelenco"/>
         <w:autoSpaceDE w:val="0"/>
         <w:autoSpaceDN w:val="0"/>
         <w:adjustRightInd w:val="0"/>
@@ -2809,7 +2710,7 @@
     </w:p>
     <w:p>
       <w:pPr>
-        <w:pStyle w:val="ListParagraph"/>
+        <w:pStyle w:val="Paragrafoelenco"/>
         <w:numPr>
           <w:ilvl w:val="1"/>
           <w:numId w:val="1"/>
@@ -2825,7 +2726,6 @@
           <w:lang w:val="en-GB"/>
         </w:rPr>
       </w:pPr>
-      <w:proofErr w:type="spellStart"/>
       <w:r>
         <w:rPr>
           <w:rFonts w:ascii="Cambria" w:hAnsi="Cambria" w:cs="Cambria"/>
@@ -2833,9 +2733,9 @@
           <w:sz w:val="36"/>
           <w:szCs w:val="36"/>
         </w:rPr>
-        <w:t>Document</w:t>
-      </w:r>
-      <w:proofErr w:type="spellEnd"/>
+        <w:t xml:space="preserve">Document </w:t>
+      </w:r>
+      <w:proofErr w:type="spellStart"/>
       <w:r>
         <w:rPr>
           <w:rFonts w:ascii="Cambria" w:hAnsi="Cambria" w:cs="Cambria"/>
@@ -2843,23 +2743,13 @@
           <w:sz w:val="36"/>
           <w:szCs w:val="36"/>
         </w:rPr>
-        <w:t xml:space="preserve"> </w:t>
-      </w:r>
-      <w:proofErr w:type="spellStart"/>
-      <w:r>
-        <w:rPr>
-          <w:rFonts w:ascii="Cambria" w:hAnsi="Cambria" w:cs="Cambria"/>
-          <w:b/>
-          <w:sz w:val="36"/>
-          <w:szCs w:val="36"/>
-        </w:rPr>
         <w:t>Structure</w:t>
       </w:r>
       <w:proofErr w:type="spellEnd"/>
     </w:p>
     <w:p>
       <w:pPr>
-        <w:pStyle w:val="ListParagraph"/>
+        <w:pStyle w:val="Paragrafoelenco"/>
         <w:numPr>
           <w:ilvl w:val="0"/>
           <w:numId w:val="8"/>
@@ -2897,7 +2787,7 @@
     </w:p>
     <w:p>
       <w:pPr>
-        <w:pStyle w:val="ListParagraph"/>
+        <w:pStyle w:val="Paragrafoelenco"/>
         <w:autoSpaceDE w:val="0"/>
         <w:autoSpaceDN w:val="0"/>
         <w:adjustRightInd w:val="0"/>
@@ -2917,27 +2807,7 @@
           <w:szCs w:val="26"/>
           <w:lang w:val="en-GB"/>
         </w:rPr>
-        <w:t xml:space="preserve">In this </w:t>
-      </w:r>
-      <w:proofErr w:type="gramStart"/>
-      <w:r>
-        <w:rPr>
-          <w:rFonts w:ascii="Cambria" w:hAnsi="Cambria" w:cs="Cambria"/>
-          <w:sz w:val="26"/>
-          <w:szCs w:val="26"/>
-          <w:lang w:val="en-GB"/>
-        </w:rPr>
-        <w:t>section</w:t>
-      </w:r>
-      <w:proofErr w:type="gramEnd"/>
-      <w:r>
-        <w:rPr>
-          <w:rFonts w:ascii="Cambria" w:hAnsi="Cambria" w:cs="Cambria"/>
-          <w:sz w:val="26"/>
-          <w:szCs w:val="26"/>
-          <w:lang w:val="en-GB"/>
-        </w:rPr>
-        <w:t xml:space="preserve"> i</w:t>
+        <w:t>In this section i</w:t>
       </w:r>
       <w:r>
         <w:rPr>
@@ -2960,7 +2830,7 @@
     </w:p>
     <w:p>
       <w:pPr>
-        <w:pStyle w:val="ListParagraph"/>
+        <w:pStyle w:val="Paragrafoelenco"/>
         <w:autoSpaceDE w:val="0"/>
         <w:autoSpaceDN w:val="0"/>
         <w:adjustRightInd w:val="0"/>
@@ -2980,32 +2850,12 @@
           <w:szCs w:val="26"/>
           <w:lang w:val="en-GB"/>
         </w:rPr>
-        <w:t xml:space="preserve">In addition, Acronyms, Definitions and Abbreviations are defined in this section </w:t>
-      </w:r>
-      <w:proofErr w:type="gramStart"/>
-      <w:r>
-        <w:rPr>
-          <w:rFonts w:ascii="Cambria" w:hAnsi="Cambria" w:cs="Cambria"/>
-          <w:sz w:val="26"/>
-          <w:szCs w:val="26"/>
-          <w:lang w:val="en-GB"/>
-        </w:rPr>
-        <w:t>in order to</w:t>
-      </w:r>
-      <w:proofErr w:type="gramEnd"/>
-      <w:r>
-        <w:rPr>
-          <w:rFonts w:ascii="Cambria" w:hAnsi="Cambria" w:cs="Cambria"/>
-          <w:sz w:val="26"/>
-          <w:szCs w:val="26"/>
-          <w:lang w:val="en-GB"/>
-        </w:rPr>
-        <w:t xml:space="preserve"> make it easier, more concise and clearer to read the rest of the Design Document.</w:t>
-      </w:r>
-    </w:p>
-    <w:p>
-      <w:pPr>
-        <w:pStyle w:val="ListParagraph"/>
+        <w:t>In addition, Acronyms, Definitions and Abbreviations are defined in this section in order to make it easier, more concise and clearer to read the rest of the Design Document.</w:t>
+      </w:r>
+    </w:p>
+    <w:p>
+      <w:pPr>
+        <w:pStyle w:val="Paragrafoelenco"/>
         <w:numPr>
           <w:ilvl w:val="0"/>
           <w:numId w:val="8"/>
@@ -3062,7 +2912,7 @@
     </w:p>
     <w:p>
       <w:pPr>
-        <w:pStyle w:val="ListParagraph"/>
+        <w:pStyle w:val="Paragrafoelenco"/>
         <w:autoSpaceDE w:val="0"/>
         <w:autoSpaceDN w:val="0"/>
         <w:adjustRightInd w:val="0"/>
@@ -3075,7 +2925,6 @@
           <w:lang w:val="en-GB"/>
         </w:rPr>
       </w:pPr>
-      <w:proofErr w:type="gramStart"/>
       <w:r>
         <w:rPr>
           <w:rFonts w:ascii="Cambria" w:hAnsi="Cambria" w:cs="Cambria"/>
@@ -3092,22 +2941,12 @@
           <w:szCs w:val="26"/>
           <w:lang w:val="en-GB"/>
         </w:rPr>
-        <w:t xml:space="preserve"> of all</w:t>
-      </w:r>
-      <w:proofErr w:type="gramEnd"/>
-      <w:r>
-        <w:rPr>
-          <w:rFonts w:ascii="Cambria" w:hAnsi="Cambria" w:cs="Cambria"/>
-          <w:sz w:val="26"/>
-          <w:szCs w:val="26"/>
-          <w:lang w:val="en-GB"/>
-        </w:rPr>
-        <w:t>, a high-level overview of the components and the way they’re connected is provided in this section. Following this, some components will be analysed in detail and their internal architectures will be showed for a matter of clarity.</w:t>
-      </w:r>
-    </w:p>
-    <w:p>
-      <w:pPr>
-        <w:pStyle w:val="ListParagraph"/>
+        <w:t xml:space="preserve"> of all, a high-level overview of the components and the way they’re connected is provided in this section. Following this, some components will be analysed in detail and their internal architectures will be showed for a matter of clarity.</w:t>
+      </w:r>
+    </w:p>
+    <w:p>
+      <w:pPr>
+        <w:pStyle w:val="Paragrafoelenco"/>
         <w:numPr>
           <w:ilvl w:val="0"/>
           <w:numId w:val="8"/>
@@ -3156,7 +2995,7 @@
     </w:p>
     <w:p>
       <w:pPr>
-        <w:pStyle w:val="ListParagraph"/>
+        <w:pStyle w:val="Paragrafoelenco"/>
         <w:numPr>
           <w:ilvl w:val="0"/>
           <w:numId w:val="8"/>
@@ -3204,7 +3043,7 @@
     </w:p>
     <w:p>
       <w:pPr>
-        <w:pStyle w:val="ListParagraph"/>
+        <w:pStyle w:val="Paragrafoelenco"/>
         <w:autoSpaceDE w:val="0"/>
         <w:autoSpaceDN w:val="0"/>
         <w:adjustRightInd w:val="0"/>
@@ -3247,7 +3086,7 @@
     </w:p>
     <w:p>
       <w:pPr>
-        <w:pStyle w:val="ListParagraph"/>
+        <w:pStyle w:val="Paragrafoelenco"/>
         <w:numPr>
           <w:ilvl w:val="0"/>
           <w:numId w:val="8"/>
@@ -3322,7 +3161,7 @@
     </w:p>
     <w:p>
       <w:pPr>
-        <w:pStyle w:val="ListParagraph"/>
+        <w:pStyle w:val="Paragrafoelenco"/>
         <w:numPr>
           <w:ilvl w:val="1"/>
           <w:numId w:val="1"/>
@@ -3373,7 +3212,7 @@
     </w:p>
     <w:p>
       <w:pPr>
-        <w:pStyle w:val="ListParagraph"/>
+        <w:pStyle w:val="Paragrafoelenco"/>
         <w:numPr>
           <w:ilvl w:val="0"/>
           <w:numId w:val="11"/>
@@ -3487,7 +3326,7 @@
     </w:p>
     <w:p>
       <w:pPr>
-        <w:pStyle w:val="ListParagraph"/>
+        <w:pStyle w:val="Paragrafoelenco"/>
         <w:numPr>
           <w:ilvl w:val="0"/>
           <w:numId w:val="11"/>
@@ -3530,32 +3369,12 @@
           <w:szCs w:val="26"/>
           <w:lang w:val="en-GB"/>
         </w:rPr>
-        <w:t xml:space="preserve"> Added “Algorithm </w:t>
-      </w:r>
-      <w:proofErr w:type="gramStart"/>
-      <w:r>
-        <w:rPr>
-          <w:rFonts w:ascii="Cambria" w:hAnsi="Cambria" w:cs="Cambria"/>
-          <w:sz w:val="26"/>
-          <w:szCs w:val="26"/>
-          <w:lang w:val="en-GB"/>
-        </w:rPr>
-        <w:t>Design”  and</w:t>
-      </w:r>
-      <w:proofErr w:type="gramEnd"/>
-      <w:r>
-        <w:rPr>
-          <w:rFonts w:ascii="Cambria" w:hAnsi="Cambria" w:cs="Cambria"/>
-          <w:sz w:val="26"/>
-          <w:szCs w:val="26"/>
-          <w:lang w:val="en-GB"/>
-        </w:rPr>
-        <w:t xml:space="preserve"> “User Interface Design” sections.</w:t>
-      </w:r>
-    </w:p>
-    <w:p>
-      <w:pPr>
-        <w:pStyle w:val="ListParagraph"/>
+        <w:t xml:space="preserve"> Added “Algorithm Design”  and “User Interface Design” sections.</w:t>
+      </w:r>
+    </w:p>
+    <w:p>
+      <w:pPr>
+        <w:pStyle w:val="Paragrafoelenco"/>
         <w:numPr>
           <w:ilvl w:val="0"/>
           <w:numId w:val="11"/>
@@ -3603,7 +3422,7 @@
     </w:p>
     <w:p>
       <w:pPr>
-        <w:pStyle w:val="ListParagraph"/>
+        <w:pStyle w:val="Paragrafoelenco"/>
         <w:autoSpaceDE w:val="0"/>
         <w:autoSpaceDN w:val="0"/>
         <w:adjustRightInd w:val="0"/>
@@ -3667,6 +3486,17 @@
           <w:szCs w:val="44"/>
           <w:lang w:val="en-GB"/>
         </w:rPr>
+        <w:t>.</w:t>
+      </w:r>
+      <w:r>
+        <w:rPr>
+          <w:rFonts w:ascii="Cambria-Bold" w:hAnsi="Cambria-Bold" w:cs="Cambria-Bold"/>
+          <w:b/>
+          <w:bCs/>
+          <w:sz w:val="44"/>
+          <w:szCs w:val="44"/>
+          <w:lang w:val="en-GB"/>
+        </w:rPr>
         <w:tab/>
         <w:t>Architectural Design</w:t>
       </w:r>
@@ -3740,27 +3570,7 @@
           <w:szCs w:val="26"/>
           <w:lang w:val="en-GB"/>
         </w:rPr>
-        <w:t xml:space="preserve">Moreover, a Deployment View and a Runtime View of the system is provided </w:t>
-      </w:r>
-      <w:proofErr w:type="gramStart"/>
-      <w:r>
-        <w:rPr>
-          <w:rFonts w:ascii="Cambria" w:hAnsi="Cambria"/>
-          <w:sz w:val="26"/>
-          <w:szCs w:val="26"/>
-          <w:lang w:val="en-GB"/>
-        </w:rPr>
-        <w:t>in order to</w:t>
-      </w:r>
-      <w:proofErr w:type="gramEnd"/>
-      <w:r>
-        <w:rPr>
-          <w:rFonts w:ascii="Cambria" w:hAnsi="Cambria"/>
-          <w:sz w:val="26"/>
-          <w:szCs w:val="26"/>
-          <w:lang w:val="en-GB"/>
-        </w:rPr>
-        <w:t xml:space="preserve"> describe nodes with their components, protocol for their interaction and how they are expected to work (by means of Sequence Diagrams).</w:t>
+        <w:t>Moreover, a Deployment View and a Runtime View of the system is provided in order to describe nodes with their components, protocol for their interaction and how they are expected to work (by means of Sequence Diagrams).</w:t>
       </w:r>
     </w:p>
     <w:p>
@@ -3825,7 +3635,55 @@
           <w:szCs w:val="36"/>
           <w:lang w:val="en-GB"/>
         </w:rPr>
-        <w:t>2.1</w:t>
+        <w:t>2.1 Convention</w:t>
+      </w:r>
+    </w:p>
+    <w:p>
+      <w:pPr>
+        <w:rPr>
+          <w:rFonts w:asciiTheme="majorHAnsi" w:hAnsiTheme="majorHAnsi"/>
+          <w:b/>
+          <w:sz w:val="36"/>
+          <w:szCs w:val="36"/>
+          <w:lang w:val="en-GB"/>
+        </w:rPr>
+      </w:pPr>
+      <w:r>
+        <w:rPr>
+          <w:rFonts w:asciiTheme="majorHAnsi" w:hAnsiTheme="majorHAnsi"/>
+          <w:b/>
+          <w:sz w:val="36"/>
+          <w:szCs w:val="36"/>
+          <w:lang w:val="en-GB"/>
+        </w:rPr>
+        <w:br w:type="page"/>
+      </w:r>
+    </w:p>
+    <w:p>
+      <w:pPr>
+        <w:autoSpaceDE w:val="0"/>
+        <w:autoSpaceDN w:val="0"/>
+        <w:adjustRightInd w:val="0"/>
+        <w:spacing w:after="0"/>
+        <w:ind w:left="1416"/>
+        <w:rPr>
+          <w:rFonts w:asciiTheme="majorHAnsi" w:hAnsiTheme="majorHAnsi"/>
+          <w:b/>
+          <w:sz w:val="36"/>
+          <w:szCs w:val="36"/>
+          <w:lang w:val="en-GB"/>
+        </w:rPr>
+      </w:pPr>
+      <w:r>
+        <w:rPr>
+          <w:rFonts w:asciiTheme="majorHAnsi" w:hAnsiTheme="majorHAnsi"/>
+          <w:b/>
+          <w:sz w:val="36"/>
+          <w:szCs w:val="36"/>
+          <w:lang w:val="en-GB"/>
+        </w:rPr>
+        <w:lastRenderedPageBreak/>
+        <w:t>2.2</w:t>
       </w:r>
       <w:r>
         <w:rPr>
@@ -3911,7 +3769,7 @@
                     <pic:cNvPicPr/>
                   </pic:nvPicPr>
                   <pic:blipFill>
-                    <a:blip r:embed="rId11" cstate="print">
+                    <a:blip r:embed="rId12" cstate="print">
                       <a:extLst>
                         <a:ext uri="{28A0092B-C50C-407E-A947-70E740481C1C}">
                           <a14:useLocalDpi xmlns:a14="http://schemas.microsoft.com/office/drawing/2010/main" val="0"/>
@@ -3987,27 +3845,7 @@
           <w:szCs w:val="26"/>
           <w:lang w:val="en-GB"/>
         </w:rPr>
-        <w:t xml:space="preserve">This component deals directly with system’s DBMSs allowing other components to write, read and update data in the DBs properly (i.e. in a secure, consistent way) using the proper DBMS. It provides a single interface outward </w:t>
-      </w:r>
-      <w:proofErr w:type="gramStart"/>
-      <w:r>
-        <w:rPr>
-          <w:rFonts w:asciiTheme="majorHAnsi" w:hAnsiTheme="majorHAnsi"/>
-          <w:sz w:val="26"/>
-          <w:szCs w:val="26"/>
-          <w:lang w:val="en-GB"/>
-        </w:rPr>
-        <w:t>in order to</w:t>
-      </w:r>
-      <w:proofErr w:type="gramEnd"/>
-      <w:r>
-        <w:rPr>
-          <w:rFonts w:asciiTheme="majorHAnsi" w:hAnsiTheme="majorHAnsi"/>
-          <w:sz w:val="26"/>
-          <w:szCs w:val="26"/>
-          <w:lang w:val="en-GB"/>
-        </w:rPr>
-        <w:t xml:space="preserve"> systematize access to data stored in DBs and hide the internal complexity and implementation of DBMSs and </w:t>
+        <w:t xml:space="preserve">This component deals directly with system’s DBMSs allowing other components to write, read and update data in the DBs properly (i.e. in a secure, consistent way) using the proper DBMS. It provides a single interface outward in order to systematize access to data stored in DBs and hide the internal complexity and implementation of DBMSs and </w:t>
       </w:r>
       <w:proofErr w:type="spellStart"/>
       <w:r>
@@ -4085,27 +3923,7 @@
           <w:szCs w:val="26"/>
           <w:lang w:val="en-GB"/>
         </w:rPr>
-        <w:t xml:space="preserve">This </w:t>
-      </w:r>
-      <w:proofErr w:type="gramStart"/>
-      <w:r>
-        <w:rPr>
-          <w:rFonts w:asciiTheme="majorHAnsi" w:hAnsiTheme="majorHAnsi"/>
-          <w:sz w:val="26"/>
-          <w:szCs w:val="26"/>
-          <w:lang w:val="en-GB"/>
-        </w:rPr>
-        <w:t>particular component</w:t>
-      </w:r>
-      <w:proofErr w:type="gramEnd"/>
-      <w:r>
-        <w:rPr>
-          <w:rFonts w:asciiTheme="majorHAnsi" w:hAnsiTheme="majorHAnsi"/>
-          <w:sz w:val="26"/>
-          <w:szCs w:val="26"/>
-          <w:lang w:val="en-GB"/>
-        </w:rPr>
-        <w:t xml:space="preserve"> is used as generalization of the two DBMSs used in Travlendar+: one to manage users’ personal data and calendar, one to manage all relevant internal information used by </w:t>
+        <w:t xml:space="preserve">This particular component is used as generalization of the two DBMSs used in Travlendar+: one to manage users’ personal data and calendar, one to manage all relevant internal information used by </w:t>
       </w:r>
       <w:proofErr w:type="spellStart"/>
       <w:r>
@@ -4149,28 +3967,38 @@
           <w:szCs w:val="26"/>
           <w:lang w:val="en-GB"/>
         </w:rPr>
-        <w:t xml:space="preserve">It provides an appropriate interface to allow the Data Layer </w:t>
-      </w:r>
-      <w:proofErr w:type="gramStart"/>
-      <w:r>
-        <w:rPr>
-          <w:rFonts w:asciiTheme="majorHAnsi" w:hAnsiTheme="majorHAnsi"/>
-          <w:sz w:val="26"/>
-          <w:szCs w:val="26"/>
-          <w:lang w:val="en-GB"/>
-        </w:rPr>
-        <w:t>component,  and</w:t>
-      </w:r>
-      <w:proofErr w:type="gramEnd"/>
-      <w:r>
-        <w:rPr>
-          <w:rFonts w:asciiTheme="majorHAnsi" w:hAnsiTheme="majorHAnsi"/>
-          <w:sz w:val="26"/>
-          <w:szCs w:val="26"/>
-          <w:lang w:val="en-GB"/>
-        </w:rPr>
-        <w:t xml:space="preserve"> only it, to query DBMSs.</w:t>
-      </w:r>
+        <w:t>It provides an appropriate interface to allow the Data Layer component,  and only it, to query DBMSs.</w:t>
+      </w:r>
+    </w:p>
+    <w:p>
+      <w:pPr>
+        <w:autoSpaceDE w:val="0"/>
+        <w:autoSpaceDN w:val="0"/>
+        <w:adjustRightInd w:val="0"/>
+        <w:spacing w:after="0"/>
+        <w:ind w:left="2124"/>
+        <w:rPr>
+          <w:rFonts w:asciiTheme="majorHAnsi" w:hAnsiTheme="majorHAnsi"/>
+          <w:sz w:val="28"/>
+          <w:szCs w:val="28"/>
+          <w:lang w:val="en-GB"/>
+        </w:rPr>
+      </w:pPr>
+    </w:p>
+    <w:p>
+      <w:pPr>
+        <w:autoSpaceDE w:val="0"/>
+        <w:autoSpaceDN w:val="0"/>
+        <w:adjustRightInd w:val="0"/>
+        <w:spacing w:after="0"/>
+        <w:ind w:left="2124"/>
+        <w:rPr>
+          <w:rFonts w:asciiTheme="majorHAnsi" w:hAnsiTheme="majorHAnsi"/>
+          <w:sz w:val="28"/>
+          <w:szCs w:val="28"/>
+          <w:lang w:val="en-GB"/>
+        </w:rPr>
+      </w:pPr>
     </w:p>
     <w:p>
       <w:pPr>
@@ -4212,6 +4040,7 @@
           <w:szCs w:val="32"/>
           <w:lang w:val="en-GB"/>
         </w:rPr>
+        <w:lastRenderedPageBreak/>
         <w:t>System Main Server</w:t>
       </w:r>
     </w:p>
@@ -4236,27 +4065,7 @@
           <w:szCs w:val="26"/>
           <w:lang w:val="en-GB"/>
         </w:rPr>
-        <w:t xml:space="preserve">This is the core component of the server side of the system and of the application in general. It’s composed by three essential components: </w:t>
-      </w:r>
-      <w:proofErr w:type="gramStart"/>
-      <w:r>
-        <w:rPr>
-          <w:rFonts w:asciiTheme="majorHAnsi" w:hAnsiTheme="majorHAnsi"/>
-          <w:sz w:val="26"/>
-          <w:szCs w:val="26"/>
-          <w:lang w:val="en-GB"/>
-        </w:rPr>
-        <w:t>the</w:t>
-      </w:r>
-      <w:proofErr w:type="gramEnd"/>
-      <w:r>
-        <w:rPr>
-          <w:rFonts w:asciiTheme="majorHAnsi" w:hAnsiTheme="majorHAnsi"/>
-          <w:sz w:val="26"/>
-          <w:szCs w:val="26"/>
-          <w:lang w:val="en-GB"/>
-        </w:rPr>
-        <w:t xml:space="preserve"> Computation Unit, the User Side Unit and the Dynamic Event Check System. It manages, with the aid of the APIs Manager and the Data Layer, all the </w:t>
+        <w:t xml:space="preserve">This is the core component of the server side of the system and of the application in general. It’s composed by three essential components: the Computation Unit, the User Side Unit and the Dynamic Event Check System. It manages, with the aid of the APIs Manager and the Data Layer, all the </w:t>
       </w:r>
       <w:proofErr w:type="spellStart"/>
       <w:r>
@@ -4343,27 +4152,7 @@
           <w:szCs w:val="26"/>
           <w:lang w:val="en-GB"/>
         </w:rPr>
-        <w:t xml:space="preserve">This component is used to homogenize the different kinds of APIs provided by third part services, in other words it adapts the external APIs to the system </w:t>
-      </w:r>
-      <w:proofErr w:type="gramStart"/>
-      <w:r>
-        <w:rPr>
-          <w:rFonts w:asciiTheme="majorHAnsi" w:hAnsiTheme="majorHAnsi"/>
-          <w:sz w:val="26"/>
-          <w:szCs w:val="26"/>
-          <w:lang w:val="en-GB"/>
-        </w:rPr>
-        <w:t>in order to</w:t>
-      </w:r>
-      <w:proofErr w:type="gramEnd"/>
-      <w:r>
-        <w:rPr>
-          <w:rFonts w:asciiTheme="majorHAnsi" w:hAnsiTheme="majorHAnsi"/>
-          <w:sz w:val="26"/>
-          <w:szCs w:val="26"/>
-          <w:lang w:val="en-GB"/>
-        </w:rPr>
-        <w:t xml:space="preserve"> make them easily usable. By doing this, the APIs Manager tries also to optimize the access and the usage to the APIs by means of an internal optimizer component. It provided the System Main Server with the APIs Use Interface, used to exploit third part services while masking their implementation.</w:t>
+        <w:t>This component is used to homogenize the different kinds of APIs provided by third part services, in other words it adapts the external APIs to the system in order to make them easily usable. By doing this, the APIs Manager tries also to optimize the access and the usage to the APIs by means of an internal optimizer component. It provided the System Main Server with the APIs Use Interface, used to exploit third part services while masking their implementation.</w:t>
       </w:r>
     </w:p>
     <w:p>
@@ -4497,17 +4286,7 @@
           <w:szCs w:val="26"/>
           <w:lang w:val="en-GB"/>
         </w:rPr>
-        <w:t xml:space="preserve">The Presentation Layer component is the one appointed to show the front-end of the Travlendar+ system. Making use of the Client Side Interface provided by the System Main Server, it grants access to system’s data to users w.r.t. confidentiality (i.e. only authorized </w:t>
-      </w:r>
-      <w:r>
-        <w:rPr>
-          <w:rFonts w:asciiTheme="majorHAnsi" w:hAnsiTheme="majorHAnsi"/>
-          <w:sz w:val="26"/>
-          <w:szCs w:val="26"/>
-          <w:lang w:val="en-GB"/>
-        </w:rPr>
-        <w:lastRenderedPageBreak/>
-        <w:t>users/clients will have access to data they’re allowed to access and that are made accessible) by means of a website and the mobile and desktop application.</w:t>
+        <w:t>The Presentation Layer component is the one appointed to show the front-end of the Travlendar+ system. Making use of the Client Side Interface provided by the System Main Server, it grants access to system’s data to users w.r.t. confidentiality (i.e. only authorized users/clients will have access to data they’re allowed to access and that are made accessible) by means of a website and the mobile and desktop application.</w:t>
       </w:r>
     </w:p>
     <w:p>
@@ -4531,27 +4310,7 @@
           <w:szCs w:val="26"/>
           <w:lang w:val="en-GB"/>
         </w:rPr>
-        <w:t xml:space="preserve">It provides two different interfaces, the </w:t>
-      </w:r>
-      <w:bookmarkStart w:id="1" w:name="_GoBack"/>
-      <w:r>
-        <w:rPr>
-          <w:rFonts w:asciiTheme="majorHAnsi" w:hAnsiTheme="majorHAnsi"/>
-          <w:sz w:val="26"/>
-          <w:szCs w:val="26"/>
-          <w:lang w:val="en-GB"/>
-        </w:rPr>
-        <w:t>Web Side</w:t>
-      </w:r>
-      <w:bookmarkEnd w:id="1"/>
-      <w:r>
-        <w:rPr>
-          <w:rFonts w:asciiTheme="majorHAnsi" w:hAnsiTheme="majorHAnsi"/>
-          <w:sz w:val="26"/>
-          <w:szCs w:val="26"/>
-          <w:lang w:val="en-GB"/>
-        </w:rPr>
-        <w:t xml:space="preserve"> Interface and the Functions Side Interface, as the user can interact in two ways with the system: through the website where he can download the application, find useful information (e.g. FAQs) and additional documentation, or through the desktop/mobile application by means of which he can exploit Travlendar+ functionalities.</w:t>
+        <w:t>It provides two different interfaces, the Web Side Interface and the Functions Side Interface, as the user can interact in two ways with the system: through the website where he can download the application, find useful information (e.g. FAQs) and additional documentation, or through the desktop/mobile application by means of which he can exploit Travlendar+ functionalities.</w:t>
       </w:r>
     </w:p>
     <w:p>
@@ -4596,6 +4355,7 @@
           <w:szCs w:val="32"/>
           <w:lang w:val="en-GB"/>
         </w:rPr>
+        <w:lastRenderedPageBreak/>
         <w:t>Website</w:t>
       </w:r>
     </w:p>
@@ -4724,29 +4484,7 @@
           <w:szCs w:val="26"/>
           <w:lang w:val="en-GB"/>
         </w:rPr>
-        <w:t xml:space="preserve">contained in the travel options provided by the Computation Unit in the System Main Server </w:t>
-      </w:r>
-      <w:proofErr w:type="gramStart"/>
-      <w:r>
-        <w:rPr>
-          <w:rFonts w:asciiTheme="majorHAnsi" w:hAnsiTheme="majorHAnsi"/>
-          <w:color w:val="000000" w:themeColor="text1"/>
-          <w:sz w:val="26"/>
-          <w:szCs w:val="26"/>
-          <w:lang w:val="en-GB"/>
-        </w:rPr>
-        <w:t>in order to</w:t>
-      </w:r>
-      <w:proofErr w:type="gramEnd"/>
-      <w:r>
-        <w:rPr>
-          <w:rFonts w:asciiTheme="majorHAnsi" w:hAnsiTheme="majorHAnsi"/>
-          <w:color w:val="000000" w:themeColor="text1"/>
-          <w:sz w:val="26"/>
-          <w:szCs w:val="26"/>
-          <w:lang w:val="en-GB"/>
-        </w:rPr>
-        <w:t xml:space="preserve"> send notification to the user and notify him of </w:t>
+        <w:t xml:space="preserve">contained in the travel options provided by the Computation Unit in the System Main Server in order to send notification to the user and notify him of </w:t>
       </w:r>
       <w:r>
         <w:rPr>
@@ -4878,29 +4616,7 @@
           <w:szCs w:val="26"/>
           <w:lang w:val="en-GB"/>
         </w:rPr>
-        <w:t xml:space="preserve">contained in the travel options provided by the Computation Unit in the System Main Server </w:t>
-      </w:r>
-      <w:proofErr w:type="gramStart"/>
-      <w:r>
-        <w:rPr>
-          <w:rFonts w:asciiTheme="majorHAnsi" w:hAnsiTheme="majorHAnsi"/>
-          <w:color w:val="000000" w:themeColor="text1"/>
-          <w:sz w:val="26"/>
-          <w:szCs w:val="26"/>
-          <w:lang w:val="en-GB"/>
-        </w:rPr>
-        <w:t>in order to</w:t>
-      </w:r>
-      <w:proofErr w:type="gramEnd"/>
-      <w:r>
-        <w:rPr>
-          <w:rFonts w:asciiTheme="majorHAnsi" w:hAnsiTheme="majorHAnsi"/>
-          <w:color w:val="000000" w:themeColor="text1"/>
-          <w:sz w:val="26"/>
-          <w:szCs w:val="26"/>
-          <w:lang w:val="en-GB"/>
-        </w:rPr>
-        <w:t xml:space="preserve"> send notification to the user and notify him of</w:t>
+        <w:t>contained in the travel options provided by the Computation Unit in the System Main Server in order to send notification to the user and notify him of</w:t>
       </w:r>
       <w:r>
         <w:rPr>
@@ -4964,7 +4680,6 @@
           <w:szCs w:val="32"/>
           <w:lang w:val="en-GB"/>
         </w:rPr>
-        <w:lastRenderedPageBreak/>
         <w:t>User Web Browser</w:t>
       </w:r>
     </w:p>
@@ -4989,36 +4704,11 @@
           <w:szCs w:val="26"/>
           <w:lang w:val="en-GB"/>
         </w:rPr>
-        <w:t xml:space="preserve">This component models the web browser used by the user to access the website. It’s an external object with respect to our system, but its corresponding component is necessary </w:t>
-      </w:r>
-      <w:proofErr w:type="gramStart"/>
-      <w:r>
-        <w:rPr>
-          <w:rFonts w:asciiTheme="majorHAnsi" w:hAnsiTheme="majorHAnsi"/>
-          <w:sz w:val="26"/>
-          <w:szCs w:val="26"/>
-          <w:lang w:val="en-GB"/>
-        </w:rPr>
-        <w:t>in order to</w:t>
-      </w:r>
-      <w:proofErr w:type="gramEnd"/>
-      <w:r>
-        <w:rPr>
-          <w:rFonts w:asciiTheme="majorHAnsi" w:hAnsiTheme="majorHAnsi"/>
-          <w:sz w:val="26"/>
-          <w:szCs w:val="26"/>
-          <w:lang w:val="en-GB"/>
-        </w:rPr>
-        <w:t xml:space="preserve"> model its interactions with the website.</w:t>
-      </w:r>
-    </w:p>
-    <w:p>
-      <w:pPr>
-        <w:autoSpaceDE w:val="0"/>
-        <w:autoSpaceDN w:val="0"/>
-        <w:adjustRightInd w:val="0"/>
-        <w:spacing w:after="0"/>
-        <w:ind w:left="2124"/>
+        <w:t>This component models the web browser used by the user to access the website. It’s an external object with respect to our system, but its corresponding component is necessary in order to model its interactions with the website.</w:t>
+      </w:r>
+    </w:p>
+    <w:p>
+      <w:pPr>
         <w:rPr>
           <w:rFonts w:asciiTheme="majorHAnsi" w:hAnsiTheme="majorHAnsi"/>
           <w:sz w:val="28"/>
@@ -5026,6 +4716,15 @@
           <w:lang w:val="en-GB"/>
         </w:rPr>
       </w:pPr>
+      <w:r>
+        <w:rPr>
+          <w:rFonts w:asciiTheme="majorHAnsi" w:hAnsiTheme="majorHAnsi"/>
+          <w:sz w:val="28"/>
+          <w:szCs w:val="28"/>
+          <w:lang w:val="en-GB"/>
+        </w:rPr>
+        <w:br w:type="page"/>
+      </w:r>
     </w:p>
     <w:p>
       <w:pPr>
@@ -5051,7 +4750,8 @@
           <w:szCs w:val="32"/>
           <w:lang w:val="en-GB"/>
         </w:rPr>
-        <w:t>2.2</w:t>
+        <w:lastRenderedPageBreak/>
+        <w:t>2.3</w:t>
       </w:r>
       <w:r>
         <w:rPr>
@@ -5182,7 +4882,7 @@
                     <pic:cNvPicPr/>
                   </pic:nvPicPr>
                   <pic:blipFill>
-                    <a:blip r:embed="rId12" cstate="print">
+                    <a:blip r:embed="rId13" cstate="print">
                       <a:extLst>
                         <a:ext uri="{28A0092B-C50C-407E-A947-70E740481C1C}">
                           <a14:useLocalDpi xmlns:a14="http://schemas.microsoft.com/office/drawing/2010/main" val="0"/>
@@ -5339,6 +5039,91 @@
           <w:lang w:val="en-GB"/>
         </w:rPr>
       </w:pPr>
+    </w:p>
+    <w:p>
+      <w:pPr>
+        <w:autoSpaceDE w:val="0"/>
+        <w:autoSpaceDN w:val="0"/>
+        <w:adjustRightInd w:val="0"/>
+        <w:spacing w:after="0"/>
+        <w:ind w:left="2124"/>
+        <w:rPr>
+          <w:rFonts w:asciiTheme="majorHAnsi" w:hAnsiTheme="majorHAnsi"/>
+          <w:b/>
+          <w:i/>
+          <w:sz w:val="32"/>
+          <w:szCs w:val="32"/>
+          <w:lang w:val="en-GB"/>
+        </w:rPr>
+      </w:pPr>
+    </w:p>
+    <w:p>
+      <w:pPr>
+        <w:autoSpaceDE w:val="0"/>
+        <w:autoSpaceDN w:val="0"/>
+        <w:adjustRightInd w:val="0"/>
+        <w:spacing w:after="0"/>
+        <w:ind w:left="2124"/>
+        <w:rPr>
+          <w:rFonts w:asciiTheme="majorHAnsi" w:hAnsiTheme="majorHAnsi"/>
+          <w:b/>
+          <w:i/>
+          <w:sz w:val="32"/>
+          <w:szCs w:val="32"/>
+          <w:lang w:val="en-GB"/>
+        </w:rPr>
+      </w:pPr>
+    </w:p>
+    <w:p>
+      <w:pPr>
+        <w:autoSpaceDE w:val="0"/>
+        <w:autoSpaceDN w:val="0"/>
+        <w:adjustRightInd w:val="0"/>
+        <w:spacing w:after="0"/>
+        <w:ind w:left="2124"/>
+        <w:rPr>
+          <w:rFonts w:asciiTheme="majorHAnsi" w:hAnsiTheme="majorHAnsi"/>
+          <w:b/>
+          <w:i/>
+          <w:sz w:val="32"/>
+          <w:szCs w:val="32"/>
+          <w:lang w:val="en-GB"/>
+        </w:rPr>
+      </w:pPr>
+    </w:p>
+    <w:p>
+      <w:pPr>
+        <w:autoSpaceDE w:val="0"/>
+        <w:autoSpaceDN w:val="0"/>
+        <w:adjustRightInd w:val="0"/>
+        <w:spacing w:after="0"/>
+        <w:ind w:left="2124"/>
+        <w:rPr>
+          <w:rFonts w:asciiTheme="majorHAnsi" w:hAnsiTheme="majorHAnsi"/>
+          <w:b/>
+          <w:i/>
+          <w:sz w:val="32"/>
+          <w:szCs w:val="32"/>
+          <w:lang w:val="en-GB"/>
+        </w:rPr>
+      </w:pPr>
+    </w:p>
+    <w:p>
+      <w:pPr>
+        <w:autoSpaceDE w:val="0"/>
+        <w:autoSpaceDN w:val="0"/>
+        <w:adjustRightInd w:val="0"/>
+        <w:spacing w:after="0"/>
+        <w:ind w:left="2124"/>
+        <w:rPr>
+          <w:rFonts w:asciiTheme="majorHAnsi" w:hAnsiTheme="majorHAnsi"/>
+          <w:b/>
+          <w:i/>
+          <w:sz w:val="32"/>
+          <w:szCs w:val="32"/>
+          <w:lang w:val="en-GB"/>
+        </w:rPr>
+      </w:pPr>
       <w:r>
         <w:rPr>
           <w:rFonts w:asciiTheme="majorHAnsi" w:hAnsiTheme="majorHAnsi"/>
@@ -5394,7 +5179,7 @@
                     <pic:cNvPicPr/>
                   </pic:nvPicPr>
                   <pic:blipFill>
-                    <a:blip r:embed="rId13">
+                    <a:blip r:embed="rId14">
                       <a:extLst>
                         <a:ext uri="{28A0092B-C50C-407E-A947-70E740481C1C}">
                           <a14:useLocalDpi xmlns:a14="http://schemas.microsoft.com/office/drawing/2010/main" val="0"/>
@@ -5607,21 +5392,6 @@
         <w:ind w:left="2124"/>
         <w:rPr>
           <w:rFonts w:asciiTheme="majorHAnsi" w:hAnsiTheme="majorHAnsi"/>
-          <w:sz w:val="28"/>
-          <w:szCs w:val="28"/>
-          <w:lang w:val="en-GB"/>
-        </w:rPr>
-      </w:pPr>
-    </w:p>
-    <w:p>
-      <w:pPr>
-        <w:autoSpaceDE w:val="0"/>
-        <w:autoSpaceDN w:val="0"/>
-        <w:adjustRightInd w:val="0"/>
-        <w:spacing w:after="0"/>
-        <w:ind w:left="2124"/>
-        <w:rPr>
-          <w:rFonts w:asciiTheme="majorHAnsi" w:hAnsiTheme="majorHAnsi"/>
           <w:b/>
           <w:i/>
           <w:sz w:val="32"/>
@@ -5629,6 +5399,8 @@
           <w:lang w:val="en-GB"/>
         </w:rPr>
       </w:pPr>
+      <w:bookmarkStart w:id="1" w:name="_GoBack"/>
+      <w:bookmarkEnd w:id="1"/>
       <w:r>
         <w:rPr>
           <w:rFonts w:asciiTheme="majorHAnsi" w:hAnsiTheme="majorHAnsi"/>
@@ -5638,6 +5410,7 @@
           <w:szCs w:val="32"/>
           <w:lang w:val="en-GB"/>
         </w:rPr>
+        <w:lastRenderedPageBreak/>
         <w:t>System Main Server</w:t>
       </w:r>
     </w:p>
@@ -5683,7 +5456,7 @@
                     <pic:cNvPicPr/>
                   </pic:nvPicPr>
                   <pic:blipFill>
-                    <a:blip r:embed="rId14" cstate="print">
+                    <a:blip r:embed="rId15" cstate="print">
                       <a:extLst>
                         <a:ext uri="{28A0092B-C50C-407E-A947-70E740481C1C}">
                           <a14:useLocalDpi xmlns:a14="http://schemas.microsoft.com/office/drawing/2010/main" val="0"/>
@@ -5731,27 +5504,7 @@
           <w:szCs w:val="26"/>
           <w:lang w:val="en-GB"/>
         </w:rPr>
-        <w:t xml:space="preserve">The System Main Server is the core component of our server. It acts as “brain” for Travlendar+ since it must compute the best travel option when needed for each user (by means of the its Computation Unit), check dynamically (i.e. when events happen it’s listening) for events which can change travel options for some users and reports these to the local </w:t>
-      </w:r>
-      <w:proofErr w:type="gramStart"/>
-      <w:r>
-        <w:rPr>
-          <w:rFonts w:asciiTheme="majorHAnsi" w:hAnsiTheme="majorHAnsi"/>
-          <w:sz w:val="26"/>
-          <w:szCs w:val="26"/>
-          <w:lang w:val="en-GB"/>
-        </w:rPr>
-        <w:t>application(</w:t>
-      </w:r>
-      <w:proofErr w:type="gramEnd"/>
-      <w:r>
-        <w:rPr>
-          <w:rFonts w:asciiTheme="majorHAnsi" w:hAnsiTheme="majorHAnsi"/>
-          <w:sz w:val="26"/>
-          <w:szCs w:val="26"/>
-          <w:lang w:val="en-GB"/>
-        </w:rPr>
-        <w:t>by means of the Dynamic Event Check System) and provide all these data (and some more) to the user in a proper way (by means of the User Service Unit).</w:t>
+        <w:t>The System Main Server is the core component of our server. It acts as “brain” for Travlendar+ since it must compute the best travel option when needed for each user (by means of the its Computation Unit), check dynamically (i.e. when events happen it’s listening) for events which can change travel options for some users and reports these to the local application(by means of the Dynamic Event Check System) and provide all these data (and some more) to the user in a proper way (by means of the User Service Unit).</w:t>
       </w:r>
     </w:p>
     <w:p>
@@ -5776,27 +5529,7 @@
           <w:szCs w:val="26"/>
           <w:lang w:val="en-GB"/>
         </w:rPr>
-        <w:t xml:space="preserve">Since this component </w:t>
-      </w:r>
-      <w:proofErr w:type="gramStart"/>
-      <w:r>
-        <w:rPr>
-          <w:rFonts w:asciiTheme="majorHAnsi" w:hAnsiTheme="majorHAnsi"/>
-          <w:sz w:val="26"/>
-          <w:szCs w:val="26"/>
-          <w:lang w:val="en-GB"/>
-        </w:rPr>
-        <w:t>has to</w:t>
-      </w:r>
-      <w:proofErr w:type="gramEnd"/>
-      <w:r>
-        <w:rPr>
-          <w:rFonts w:asciiTheme="majorHAnsi" w:hAnsiTheme="majorHAnsi"/>
-          <w:sz w:val="26"/>
-          <w:szCs w:val="26"/>
-          <w:lang w:val="en-GB"/>
-        </w:rPr>
-        <w:t xml:space="preserve"> be scalable and high-performing we could decide to distribute this component over several physical machines</w:t>
+        <w:t>Since this component has to be scalable and high-performing we could decide to distribute this component over several physical machines</w:t>
       </w:r>
       <w:r>
         <w:rPr>
@@ -5866,29 +5599,7 @@
           <w:szCs w:val="26"/>
           <w:lang w:val="en-GB"/>
         </w:rPr>
-        <w:t xml:space="preserve">All the three internal components </w:t>
-      </w:r>
-      <w:proofErr w:type="gramStart"/>
-      <w:r>
-        <w:rPr>
-          <w:rFonts w:asciiTheme="majorHAnsi" w:hAnsiTheme="majorHAnsi"/>
-          <w:color w:val="000000" w:themeColor="text1"/>
-          <w:sz w:val="26"/>
-          <w:szCs w:val="26"/>
-          <w:lang w:val="en-GB"/>
-        </w:rPr>
-        <w:t>makes</w:t>
-      </w:r>
-      <w:proofErr w:type="gramEnd"/>
-      <w:r>
-        <w:rPr>
-          <w:rFonts w:asciiTheme="majorHAnsi" w:hAnsiTheme="majorHAnsi"/>
-          <w:color w:val="000000" w:themeColor="text1"/>
-          <w:sz w:val="26"/>
-          <w:szCs w:val="26"/>
-          <w:lang w:val="en-GB"/>
-        </w:rPr>
-        <w:t xml:space="preserve"> use of the Data Access Interface through which they can query DBs properly and of the APIs Use Interface through which they can exploits third part services.</w:t>
+        <w:t>All the three internal components makes use of the Data Access Interface through which they can query DBs properly and of the APIs Use Interface through which they can exploits third part services.</w:t>
       </w:r>
     </w:p>
     <w:p>
@@ -6006,7 +5717,7 @@
                     <pic:cNvPicPr/>
                   </pic:nvPicPr>
                   <pic:blipFill>
-                    <a:blip r:embed="rId15" cstate="print">
+                    <a:blip r:embed="rId16" cstate="print">
                       <a:extLst>
                         <a:ext uri="{28A0092B-C50C-407E-A947-70E740481C1C}">
                           <a14:useLocalDpi xmlns:a14="http://schemas.microsoft.com/office/drawing/2010/main" val="0"/>
@@ -6193,7 +5904,7 @@
                     <pic:cNvPicPr/>
                   </pic:nvPicPr>
                   <pic:blipFill>
-                    <a:blip r:embed="rId16" cstate="print">
+                    <a:blip r:embed="rId17" cstate="print">
                       <a:extLst>
                         <a:ext uri="{28A0092B-C50C-407E-A947-70E740481C1C}">
                           <a14:useLocalDpi xmlns:a14="http://schemas.microsoft.com/office/drawing/2010/main" val="0"/>
@@ -6435,9 +6146,8 @@
           <w:szCs w:val="26"/>
           <w:lang w:val="en-GB"/>
         </w:rPr>
-        <w:t xml:space="preserve"> this section, the most important algorithms, that will need to be implemented </w:t>
-      </w:r>
-      <w:proofErr w:type="gramStart"/>
+        <w:t xml:space="preserve"> this section, the most important algorithms, that will need to be implemented in order to make our application</w:t>
+      </w:r>
       <w:r>
         <w:rPr>
           <w:rFonts w:ascii="Cambria-Bold" w:hAnsi="Cambria-Bold" w:cs="Cambria-Bold"/>
@@ -6446,9 +6156,8 @@
           <w:szCs w:val="26"/>
           <w:lang w:val="en-GB"/>
         </w:rPr>
-        <w:t>in order to</w:t>
-      </w:r>
-      <w:proofErr w:type="gramEnd"/>
+        <w:t xml:space="preserve"> </w:t>
+      </w:r>
       <w:r>
         <w:rPr>
           <w:rFonts w:ascii="Cambria-Bold" w:hAnsi="Cambria-Bold" w:cs="Cambria-Bold"/>
@@ -6457,32 +6166,12 @@
           <w:szCs w:val="26"/>
           <w:lang w:val="en-GB"/>
         </w:rPr>
-        <w:t xml:space="preserve"> make our application</w:t>
-      </w:r>
-      <w:r>
-        <w:rPr>
-          <w:rFonts w:ascii="Cambria-Bold" w:hAnsi="Cambria-Bold" w:cs="Cambria-Bold"/>
-          <w:bCs/>
-          <w:sz w:val="26"/>
-          <w:szCs w:val="26"/>
-          <w:lang w:val="en-GB"/>
-        </w:rPr>
-        <w:t xml:space="preserve"> </w:t>
-      </w:r>
-      <w:r>
-        <w:rPr>
-          <w:rFonts w:ascii="Cambria-Bold" w:hAnsi="Cambria-Bold" w:cs="Cambria-Bold"/>
-          <w:bCs/>
-          <w:sz w:val="26"/>
-          <w:szCs w:val="26"/>
-          <w:lang w:val="en-GB"/>
-        </w:rPr>
         <w:t>work properly and satisfy the goals, will be described with details.</w:t>
       </w:r>
     </w:p>
     <w:p>
       <w:pPr>
-        <w:pStyle w:val="ListParagraph"/>
+        <w:pStyle w:val="Paragrafoelenco"/>
         <w:numPr>
           <w:ilvl w:val="1"/>
           <w:numId w:val="13"/>
@@ -6522,7 +6211,7 @@
     </w:p>
     <w:p>
       <w:pPr>
-        <w:pStyle w:val="ListParagraph"/>
+        <w:pStyle w:val="Paragrafoelenco"/>
         <w:numPr>
           <w:ilvl w:val="2"/>
           <w:numId w:val="13"/>
@@ -6570,7 +6259,7 @@
     </w:p>
     <w:p>
       <w:pPr>
-        <w:pStyle w:val="ListParagraph"/>
+        <w:pStyle w:val="Paragrafoelenco"/>
         <w:autoSpaceDE w:val="0"/>
         <w:autoSpaceDN w:val="0"/>
         <w:adjustRightInd w:val="0"/>
@@ -6602,10 +6291,17 @@
           <w:szCs w:val="26"/>
           <w:lang w:val="en-GB"/>
         </w:rPr>
-        <w:t xml:space="preserve">problem is: given a user, a starting point and an arrival point, the algorithm </w:t>
-      </w:r>
-      <w:proofErr w:type="gramStart"/>
-      <w:r>
+        <w:t>problem is: given a user, a starting point and an arrival point, the algorithm has to compute the best travel option that leads from the starting point to the ending point and that satisfies the preferences expressed by the user.</w:t>
+      </w:r>
+    </w:p>
+    <w:p>
+      <w:pPr>
+        <w:pStyle w:val="Paragrafoelenco"/>
+        <w:autoSpaceDE w:val="0"/>
+        <w:autoSpaceDN w:val="0"/>
+        <w:adjustRightInd w:val="0"/>
+        <w:spacing w:after="0"/>
+        <w:ind w:left="2136"/>
         <w:rPr>
           <w:rFonts w:ascii="Cambria-Bold" w:hAnsi="Cambria-Bold" w:cs="Cambria-Bold"/>
           <w:bCs/>
@@ -6613,9 +6309,7 @@
           <w:szCs w:val="26"/>
           <w:lang w:val="en-GB"/>
         </w:rPr>
-        <w:t>has to</w:t>
-      </w:r>
-      <w:proofErr w:type="gramEnd"/>
+      </w:pPr>
       <w:r>
         <w:rPr>
           <w:rFonts w:ascii="Cambria-Bold" w:hAnsi="Cambria-Bold" w:cs="Cambria-Bold"/>
@@ -6624,61 +6318,12 @@
           <w:szCs w:val="26"/>
           <w:lang w:val="en-GB"/>
         </w:rPr>
-        <w:t xml:space="preserve"> compute the best travel option that leads from the starting point to the ending point and that satisfies the preferences expressed by the user.</w:t>
-      </w:r>
-    </w:p>
-    <w:p>
-      <w:pPr>
-        <w:pStyle w:val="ListParagraph"/>
-        <w:autoSpaceDE w:val="0"/>
-        <w:autoSpaceDN w:val="0"/>
-        <w:adjustRightInd w:val="0"/>
-        <w:spacing w:after="0"/>
-        <w:ind w:left="2136"/>
-        <w:rPr>
-          <w:rFonts w:ascii="Cambria-Bold" w:hAnsi="Cambria-Bold" w:cs="Cambria-Bold"/>
-          <w:bCs/>
-          <w:sz w:val="26"/>
-          <w:szCs w:val="26"/>
-          <w:lang w:val="en-GB"/>
-        </w:rPr>
-      </w:pPr>
-      <w:r>
-        <w:rPr>
-          <w:rFonts w:ascii="Cambria-Bold" w:hAnsi="Cambria-Bold" w:cs="Cambria-Bold"/>
-          <w:bCs/>
-          <w:sz w:val="26"/>
-          <w:szCs w:val="26"/>
-          <w:lang w:val="en-GB"/>
-        </w:rPr>
-        <w:t xml:space="preserve">The system running the algorithm has, thanks to the assumptions made in the RASD document, access to all the </w:t>
-      </w:r>
-      <w:proofErr w:type="gramStart"/>
-      <w:r>
-        <w:rPr>
-          <w:rFonts w:ascii="Cambria-Bold" w:hAnsi="Cambria-Bold" w:cs="Cambria-Bold"/>
-          <w:bCs/>
-          <w:sz w:val="26"/>
-          <w:szCs w:val="26"/>
-          <w:lang w:val="en-GB"/>
-        </w:rPr>
-        <w:t>APIs  of</w:t>
-      </w:r>
-      <w:proofErr w:type="gramEnd"/>
-      <w:r>
-        <w:rPr>
-          <w:rFonts w:ascii="Cambria-Bold" w:hAnsi="Cambria-Bold" w:cs="Cambria-Bold"/>
-          <w:bCs/>
-          <w:sz w:val="26"/>
-          <w:szCs w:val="26"/>
-          <w:lang w:val="en-GB"/>
-        </w:rPr>
-        <w:t xml:space="preserve"> the third part systems involved:</w:t>
-      </w:r>
-    </w:p>
-    <w:p>
-      <w:pPr>
-        <w:pStyle w:val="ListParagraph"/>
+        <w:t>The system running the algorithm has, thanks to the assumptions made in the RASD document, access to all the APIs  of the third part systems involved:</w:t>
+      </w:r>
+    </w:p>
+    <w:p>
+      <w:pPr>
+        <w:pStyle w:val="Paragrafoelenco"/>
         <w:numPr>
           <w:ilvl w:val="2"/>
           <w:numId w:val="11"/>
@@ -6708,7 +6353,7 @@
     </w:p>
     <w:p>
       <w:pPr>
-        <w:pStyle w:val="ListParagraph"/>
+        <w:pStyle w:val="Paragrafoelenco"/>
         <w:numPr>
           <w:ilvl w:val="2"/>
           <w:numId w:val="11"/>
@@ -6738,7 +6383,7 @@
     </w:p>
     <w:p>
       <w:pPr>
-        <w:pStyle w:val="ListParagraph"/>
+        <w:pStyle w:val="Paragrafoelenco"/>
         <w:numPr>
           <w:ilvl w:val="2"/>
           <w:numId w:val="11"/>
@@ -6768,7 +6413,7 @@
     </w:p>
     <w:p>
       <w:pPr>
-        <w:pStyle w:val="ListParagraph"/>
+        <w:pStyle w:val="Paragrafoelenco"/>
         <w:numPr>
           <w:ilvl w:val="2"/>
           <w:numId w:val="11"/>
@@ -6837,7 +6482,6 @@
           <w:lang w:val="en-GB"/>
         </w:rPr>
       </w:pPr>
-      <w:proofErr w:type="gramStart"/>
       <w:r>
         <w:rPr>
           <w:rFonts w:ascii="Cambria-Bold" w:hAnsi="Cambria-Bold" w:cs="Cambria-Bold"/>
@@ -6846,10 +6490,16 @@
           <w:szCs w:val="26"/>
           <w:lang w:val="en-GB"/>
         </w:rPr>
-        <w:t>In order to</w:t>
-      </w:r>
-      <w:proofErr w:type="gramEnd"/>
-      <w:r>
+        <w:t>In order to avoid useless calculations and delays, the Algorithm first checks the user’s preferences to check which vehicles the user has declared as available and which Vehicle Sharing services he agreed to take into consideration.</w:t>
+      </w:r>
+    </w:p>
+    <w:p>
+      <w:pPr>
+        <w:autoSpaceDE w:val="0"/>
+        <w:autoSpaceDN w:val="0"/>
+        <w:adjustRightInd w:val="0"/>
+        <w:spacing w:after="0"/>
+        <w:ind w:left="2124"/>
         <w:rPr>
           <w:rFonts w:ascii="Cambria-Bold" w:hAnsi="Cambria-Bold" w:cs="Cambria-Bold"/>
           <w:bCs/>
@@ -6857,16 +6507,8 @@
           <w:szCs w:val="26"/>
           <w:lang w:val="en-GB"/>
         </w:rPr>
-        <w:t xml:space="preserve"> avoid useless calculations and delays, the Algorithm first checks the user’s preferences to check which vehicles the user has declared as available and which Vehicle Sharing services he agreed to take into consideration.</w:t>
-      </w:r>
-    </w:p>
-    <w:p>
-      <w:pPr>
-        <w:autoSpaceDE w:val="0"/>
-        <w:autoSpaceDN w:val="0"/>
-        <w:adjustRightInd w:val="0"/>
-        <w:spacing w:after="0"/>
-        <w:ind w:left="2124"/>
+      </w:pPr>
+      <w:r>
         <w:rPr>
           <w:rFonts w:ascii="Cambria-Bold" w:hAnsi="Cambria-Bold" w:cs="Cambria-Bold"/>
           <w:bCs/>
@@ -6874,21 +6516,12 @@
           <w:szCs w:val="26"/>
           <w:lang w:val="en-GB"/>
         </w:rPr>
-      </w:pPr>
-      <w:r>
-        <w:rPr>
-          <w:rFonts w:ascii="Cambria-Bold" w:hAnsi="Cambria-Bold" w:cs="Cambria-Bold"/>
-          <w:bCs/>
-          <w:sz w:val="26"/>
-          <w:szCs w:val="26"/>
-          <w:lang w:val="en-GB"/>
-        </w:rPr>
         <w:t>The list of available vehicles is modified as follows:</w:t>
       </w:r>
     </w:p>
     <w:p>
       <w:pPr>
-        <w:pStyle w:val="ListParagraph"/>
+        <w:pStyle w:val="Paragrafoelenco"/>
         <w:numPr>
           <w:ilvl w:val="2"/>
           <w:numId w:val="11"/>
@@ -6918,7 +6551,7 @@
     </w:p>
     <w:p>
       <w:pPr>
-        <w:pStyle w:val="ListParagraph"/>
+        <w:pStyle w:val="Paragrafoelenco"/>
         <w:numPr>
           <w:ilvl w:val="2"/>
           <w:numId w:val="11"/>
@@ -6943,10 +6576,16 @@
           <w:szCs w:val="26"/>
           <w:lang w:val="en-GB"/>
         </w:rPr>
-        <w:t xml:space="preserve">Otherwise, the user is asked which of the vehicles that he owns are available (that should be the one he used to go out before or none if he went out using another transport) </w:t>
-      </w:r>
-      <w:proofErr w:type="gramStart"/>
-      <w:r>
+        <w:t>Otherwise, the user is asked which of the vehicles that he owns are available (that should be the one he used to go out before or none if he went out using another transport) at the moment and the list is restricted. If the user does not reply within 30 seconds, the list is considered empty.</w:t>
+      </w:r>
+    </w:p>
+    <w:p>
+      <w:pPr>
+        <w:autoSpaceDE w:val="0"/>
+        <w:autoSpaceDN w:val="0"/>
+        <w:adjustRightInd w:val="0"/>
+        <w:spacing w:after="0"/>
+        <w:ind w:left="2124"/>
         <w:rPr>
           <w:rFonts w:ascii="Cambria-Bold" w:hAnsi="Cambria-Bold" w:cs="Cambria-Bold"/>
           <w:bCs/>
@@ -6954,9 +6593,7 @@
           <w:szCs w:val="26"/>
           <w:lang w:val="en-GB"/>
         </w:rPr>
-        <w:t>at the moment</w:t>
-      </w:r>
-      <w:proofErr w:type="gramEnd"/>
+      </w:pPr>
       <w:r>
         <w:rPr>
           <w:rFonts w:ascii="Cambria-Bold" w:hAnsi="Cambria-Bold" w:cs="Cambria-Bold"/>
@@ -6965,38 +6602,12 @@
           <w:szCs w:val="26"/>
           <w:lang w:val="en-GB"/>
         </w:rPr>
-        <w:t xml:space="preserve"> and the list is restricted. If the user does not reply within 30 seconds, the list is considered empty.</w:t>
-      </w:r>
-    </w:p>
-    <w:p>
-      <w:pPr>
-        <w:autoSpaceDE w:val="0"/>
-        <w:autoSpaceDN w:val="0"/>
-        <w:adjustRightInd w:val="0"/>
-        <w:spacing w:after="0"/>
-        <w:ind w:left="2124"/>
-        <w:rPr>
-          <w:rFonts w:ascii="Cambria-Bold" w:hAnsi="Cambria-Bold" w:cs="Cambria-Bold"/>
-          <w:bCs/>
-          <w:sz w:val="26"/>
-          <w:szCs w:val="26"/>
-          <w:lang w:val="en-GB"/>
-        </w:rPr>
-      </w:pPr>
-      <w:r>
-        <w:rPr>
-          <w:rFonts w:ascii="Cambria-Bold" w:hAnsi="Cambria-Bold" w:cs="Cambria-Bold"/>
-          <w:bCs/>
-          <w:sz w:val="26"/>
-          <w:szCs w:val="26"/>
-          <w:lang w:val="en-GB"/>
-        </w:rPr>
         <w:t>Then, the weather is checked through the API manager and the lists are then restricted again as follows:</w:t>
       </w:r>
     </w:p>
     <w:p>
       <w:pPr>
-        <w:pStyle w:val="ListParagraph"/>
+        <w:pStyle w:val="Paragrafoelenco"/>
         <w:numPr>
           <w:ilvl w:val="2"/>
           <w:numId w:val="11"/>
@@ -7026,7 +6637,7 @@
     </w:p>
     <w:p>
       <w:pPr>
-        <w:pStyle w:val="ListParagraph"/>
+        <w:pStyle w:val="Paragrafoelenco"/>
         <w:numPr>
           <w:ilvl w:val="2"/>
           <w:numId w:val="11"/>
@@ -7051,35 +6662,12 @@
           <w:szCs w:val="26"/>
           <w:lang w:val="en-GB"/>
         </w:rPr>
-        <w:lastRenderedPageBreak/>
-        <w:t xml:space="preserve">If the user is not home and forecasts say it’s going to rain then bike sharing is removed from the list of Vehicle Sharing systems </w:t>
-      </w:r>
-      <w:proofErr w:type="gramStart"/>
-      <w:r>
-        <w:rPr>
-          <w:rFonts w:ascii="Cambria-Bold" w:hAnsi="Cambria-Bold" w:cs="Cambria-Bold"/>
-          <w:bCs/>
-          <w:sz w:val="26"/>
-          <w:szCs w:val="26"/>
-          <w:lang w:val="en-GB"/>
-        </w:rPr>
-        <w:t>available(</w:t>
-      </w:r>
-      <w:proofErr w:type="gramEnd"/>
-      <w:r>
-        <w:rPr>
-          <w:rFonts w:ascii="Cambria-Bold" w:hAnsi="Cambria-Bold" w:cs="Cambria-Bold"/>
-          <w:bCs/>
-          <w:sz w:val="26"/>
-          <w:szCs w:val="26"/>
-          <w:lang w:val="en-GB"/>
-        </w:rPr>
-        <w:t>if present);</w:t>
-      </w:r>
-    </w:p>
-    <w:p>
-      <w:pPr>
-        <w:pStyle w:val="ListParagraph"/>
+        <w:t>If the user is not home and forecasts say it’s going to rain then bike sharing is removed from the list of Vehicle Sharing systems available(if present);</w:t>
+      </w:r>
+    </w:p>
+    <w:p>
+      <w:pPr>
+        <w:pStyle w:val="Paragrafoelenco"/>
         <w:numPr>
           <w:ilvl w:val="2"/>
           <w:numId w:val="11"/>
@@ -7104,6 +6692,7 @@
           <w:szCs w:val="26"/>
           <w:lang w:val="en-GB"/>
         </w:rPr>
+        <w:lastRenderedPageBreak/>
         <w:t>Otherwise, the lists are left untouched.</w:t>
       </w:r>
     </w:p>
@@ -7135,7 +6724,7 @@
     </w:p>
     <w:p>
       <w:pPr>
-        <w:pStyle w:val="ListParagraph"/>
+        <w:pStyle w:val="Paragrafoelenco"/>
         <w:numPr>
           <w:ilvl w:val="0"/>
           <w:numId w:val="14"/>
@@ -7165,7 +6754,7 @@
     </w:p>
     <w:p>
       <w:pPr>
-        <w:pStyle w:val="ListParagraph"/>
+        <w:pStyle w:val="Paragrafoelenco"/>
         <w:numPr>
           <w:ilvl w:val="0"/>
           <w:numId w:val="14"/>
@@ -7190,34 +6779,12 @@
           <w:szCs w:val="26"/>
           <w:lang w:val="en-GB"/>
         </w:rPr>
-        <w:t xml:space="preserve">For each category of Vehicle Sharing system available, the nearest one is located. Then, for each of them, the best travel option corresponds to the best travel option to reach the vehicle plus the best travel option from the vehicle’s position to the destination (using the vehicle). </w:t>
-      </w:r>
-      <w:proofErr w:type="gramStart"/>
-      <w:r>
-        <w:rPr>
-          <w:rFonts w:ascii="Cambria-Bold" w:hAnsi="Cambria-Bold" w:cs="Cambria-Bold"/>
-          <w:bCs/>
-          <w:sz w:val="26"/>
-          <w:szCs w:val="26"/>
-          <w:lang w:val="en-GB"/>
-        </w:rPr>
-        <w:t>In order to</w:t>
-      </w:r>
-      <w:proofErr w:type="gramEnd"/>
-      <w:r>
-        <w:rPr>
-          <w:rFonts w:ascii="Cambria-Bold" w:hAnsi="Cambria-Bold" w:cs="Cambria-Bold"/>
-          <w:bCs/>
-          <w:sz w:val="26"/>
-          <w:szCs w:val="26"/>
-          <w:lang w:val="en-GB"/>
-        </w:rPr>
-        <w:t xml:space="preserve"> have a consistent final travel option, both sub-travel options must satisfy preferences.</w:t>
-      </w:r>
-    </w:p>
-    <w:p>
-      <w:pPr>
-        <w:pStyle w:val="ListParagraph"/>
+        <w:t>For each category of Vehicle Sharing system available, the nearest one is located. Then, for each of them, the best travel option corresponds to the best travel option to reach the vehicle plus the best travel option from the vehicle’s position to the destination (using the vehicle). In order to have a consistent final travel option, both sub-travel options must satisfy preferences.</w:t>
+      </w:r>
+    </w:p>
+    <w:p>
+      <w:pPr>
+        <w:pStyle w:val="Paragrafoelenco"/>
         <w:numPr>
           <w:ilvl w:val="0"/>
           <w:numId w:val="14"/>
@@ -7273,7 +6840,7 @@
     </w:p>
     <w:p>
       <w:pPr>
-        <w:pStyle w:val="ListParagraph"/>
+        <w:pStyle w:val="Paragrafoelenco"/>
         <w:numPr>
           <w:ilvl w:val="2"/>
           <w:numId w:val="11"/>
@@ -7303,7 +6870,7 @@
     </w:p>
     <w:p>
       <w:pPr>
-        <w:pStyle w:val="ListParagraph"/>
+        <w:pStyle w:val="Paragrafoelenco"/>
         <w:numPr>
           <w:ilvl w:val="2"/>
           <w:numId w:val="11"/>
@@ -7333,7 +6900,7 @@
     </w:p>
     <w:p>
       <w:pPr>
-        <w:pStyle w:val="ListParagraph"/>
+        <w:pStyle w:val="Paragrafoelenco"/>
         <w:autoSpaceDE w:val="0"/>
         <w:autoSpaceDN w:val="0"/>
         <w:adjustRightInd w:val="0"/>
@@ -7396,7 +6963,7 @@
     </w:p>
     <w:p>
       <w:pPr>
-        <w:pStyle w:val="ListParagraph"/>
+        <w:pStyle w:val="Paragrafoelenco"/>
         <w:numPr>
           <w:ilvl w:val="0"/>
           <w:numId w:val="15"/>
@@ -7426,7 +6993,7 @@
     </w:p>
     <w:p>
       <w:pPr>
-        <w:pStyle w:val="ListParagraph"/>
+        <w:pStyle w:val="Paragrafoelenco"/>
         <w:numPr>
           <w:ilvl w:val="0"/>
           <w:numId w:val="15"/>
@@ -7451,18 +7018,7 @@
           <w:szCs w:val="26"/>
           <w:lang w:val="en-GB"/>
         </w:rPr>
-        <w:t xml:space="preserve">If all the lists are empty, it means that the user can’t arrive to the place on time and have his preferences </w:t>
-      </w:r>
-      <w:r>
-        <w:rPr>
-          <w:rFonts w:ascii="Cambria-Bold" w:hAnsi="Cambria-Bold" w:cs="Cambria-Bold"/>
-          <w:bCs/>
-          <w:sz w:val="26"/>
-          <w:szCs w:val="26"/>
-          <w:lang w:val="en-GB"/>
-        </w:rPr>
-        <w:lastRenderedPageBreak/>
-        <w:t>satisfied at the same time. In this case, the user is presented the travel options as they were before the application of the preferences and the user is warned of the situation.</w:t>
+        <w:t>If all the lists are empty, it means that the user can’t arrive to the place on time and have his preferences satisfied at the same time. In this case, the user is presented the travel options as they were before the application of the preferences and the user is warned of the situation.</w:t>
       </w:r>
     </w:p>
     <w:p>
@@ -7482,7 +7038,7 @@
     </w:p>
     <w:p>
       <w:pPr>
-        <w:pStyle w:val="ListParagraph"/>
+        <w:pStyle w:val="Paragrafoelenco"/>
         <w:autoSpaceDE w:val="0"/>
         <w:autoSpaceDN w:val="0"/>
         <w:adjustRightInd w:val="0"/>
@@ -7499,7 +7055,7 @@
     </w:p>
     <w:p>
       <w:pPr>
-        <w:pStyle w:val="ListParagraph"/>
+        <w:pStyle w:val="Paragrafoelenco"/>
         <w:numPr>
           <w:ilvl w:val="1"/>
           <w:numId w:val="13"/>
@@ -7529,7 +7085,7 @@
     </w:p>
     <w:p>
       <w:pPr>
-        <w:pStyle w:val="ListParagraph"/>
+        <w:pStyle w:val="Paragrafoelenco"/>
         <w:numPr>
           <w:ilvl w:val="2"/>
           <w:numId w:val="13"/>
@@ -7577,7 +7133,7 @@
     </w:p>
     <w:p>
       <w:pPr>
-        <w:pStyle w:val="ListParagraph"/>
+        <w:pStyle w:val="Paragrafoelenco"/>
         <w:autoSpaceDE w:val="0"/>
         <w:autoSpaceDN w:val="0"/>
         <w:adjustRightInd w:val="0"/>
@@ -7597,27 +7153,7 @@
           <w:szCs w:val="26"/>
           <w:lang w:val="en-GB"/>
         </w:rPr>
-        <w:t xml:space="preserve">The problem is: given a user and an activity, the algorithm </w:t>
-      </w:r>
-      <w:proofErr w:type="gramStart"/>
-      <w:r>
-        <w:rPr>
-          <w:rFonts w:ascii="Cambria" w:hAnsi="Cambria" w:cs="Cambria"/>
-          <w:sz w:val="26"/>
-          <w:szCs w:val="26"/>
-          <w:lang w:val="en-GB"/>
-        </w:rPr>
-        <w:t>has to</w:t>
-      </w:r>
-      <w:proofErr w:type="gramEnd"/>
-      <w:r>
-        <w:rPr>
-          <w:rFonts w:ascii="Cambria" w:hAnsi="Cambria" w:cs="Cambria"/>
-          <w:sz w:val="26"/>
-          <w:szCs w:val="26"/>
-          <w:lang w:val="en-GB"/>
-        </w:rPr>
-        <w:t xml:space="preserve"> check if the activi</w:t>
+        <w:t>The problem is: given a user and an activity, the algorithm has to check if the activi</w:t>
       </w:r>
       <w:r>
         <w:rPr>
@@ -7631,7 +7167,7 @@
     </w:p>
     <w:p>
       <w:pPr>
-        <w:pStyle w:val="ListParagraph"/>
+        <w:pStyle w:val="Paragrafoelenco"/>
         <w:autoSpaceDE w:val="0"/>
         <w:autoSpaceDN w:val="0"/>
         <w:adjustRightInd w:val="0"/>
@@ -7651,32 +7187,13 @@
           <w:szCs w:val="26"/>
           <w:lang w:val="en-GB"/>
         </w:rPr>
-        <w:t xml:space="preserve">A first check </w:t>
-      </w:r>
-      <w:proofErr w:type="gramStart"/>
-      <w:r>
-        <w:rPr>
-          <w:rFonts w:ascii="Cambria" w:hAnsi="Cambria" w:cs="Cambria"/>
-          <w:sz w:val="26"/>
-          <w:szCs w:val="26"/>
-          <w:lang w:val="en-GB"/>
-        </w:rPr>
-        <w:t>has to</w:t>
-      </w:r>
-      <w:proofErr w:type="gramEnd"/>
-      <w:r>
-        <w:rPr>
-          <w:rFonts w:ascii="Cambria" w:hAnsi="Cambria" w:cs="Cambria"/>
-          <w:sz w:val="26"/>
-          <w:szCs w:val="26"/>
-          <w:lang w:val="en-GB"/>
-        </w:rPr>
-        <w:t xml:space="preserve"> be done on the activity:</w:t>
-      </w:r>
-    </w:p>
-    <w:p>
-      <w:pPr>
-        <w:pStyle w:val="ListParagraph"/>
+        <w:lastRenderedPageBreak/>
+        <w:t>A first check has to be done on the activity:</w:t>
+      </w:r>
+    </w:p>
+    <w:p>
+      <w:pPr>
+        <w:pStyle w:val="Paragrafoelenco"/>
         <w:numPr>
           <w:ilvl w:val="2"/>
           <w:numId w:val="11"/>
@@ -7704,7 +7221,7 @@
     </w:p>
     <w:p>
       <w:pPr>
-        <w:pStyle w:val="ListParagraph"/>
+        <w:pStyle w:val="Paragrafoelenco"/>
         <w:numPr>
           <w:ilvl w:val="3"/>
           <w:numId w:val="11"/>
@@ -7746,27 +7263,7 @@
           <w:szCs w:val="26"/>
           <w:lang w:val="en-GB"/>
         </w:rPr>
-        <w:t xml:space="preserve"> activity Act already present in the user’s calendar, if </w:t>
-      </w:r>
-      <w:proofErr w:type="gramStart"/>
-      <w:r>
-        <w:rPr>
-          <w:rFonts w:ascii="Cambria" w:hAnsi="Cambria" w:cs="Cambria"/>
-          <w:sz w:val="26"/>
-          <w:szCs w:val="26"/>
-          <w:lang w:val="en-GB"/>
-        </w:rPr>
-        <w:t>Act  has</w:t>
-      </w:r>
-      <w:proofErr w:type="gramEnd"/>
-      <w:r>
-        <w:rPr>
-          <w:rFonts w:ascii="Cambria" w:hAnsi="Cambria" w:cs="Cambria"/>
-          <w:sz w:val="26"/>
-          <w:szCs w:val="26"/>
-          <w:lang w:val="en-GB"/>
-        </w:rPr>
-        <w:t xml:space="preserve"> either one or both starting and ending moment strictly included in the time span defined by the starting and ending moment of activity to be added, return </w:t>
+        <w:t xml:space="preserve"> activity Act already present in the user’s calendar, if Act  has either one or both starting and ending moment strictly included in the time span defined by the starting and ending moment of activity to be added, return </w:t>
       </w:r>
       <w:r>
         <w:rPr>
@@ -7790,7 +7287,7 @@
     </w:p>
     <w:p>
       <w:pPr>
-        <w:pStyle w:val="ListParagraph"/>
+        <w:pStyle w:val="Paragrafoelenco"/>
         <w:autoSpaceDE w:val="0"/>
         <w:autoSpaceDN w:val="0"/>
         <w:adjustRightInd w:val="0"/>
@@ -7815,7 +7312,7 @@
     </w:p>
     <w:p>
       <w:pPr>
-        <w:pStyle w:val="ListParagraph"/>
+        <w:pStyle w:val="Paragrafoelenco"/>
         <w:numPr>
           <w:ilvl w:val="3"/>
           <w:numId w:val="11"/>
@@ -7843,7 +7340,7 @@
     </w:p>
     <w:p>
       <w:pPr>
-        <w:pStyle w:val="ListParagraph"/>
+        <w:pStyle w:val="Paragrafoelenco"/>
         <w:autoSpaceDE w:val="0"/>
         <w:autoSpaceDN w:val="0"/>
         <w:adjustRightInd w:val="0"/>
@@ -7907,7 +7404,7 @@
     </w:p>
     <w:p>
       <w:pPr>
-        <w:pStyle w:val="ListParagraph"/>
+        <w:pStyle w:val="Paragrafoelenco"/>
         <w:numPr>
           <w:ilvl w:val="3"/>
           <w:numId w:val="11"/>
@@ -7954,7 +7451,7 @@
     </w:p>
     <w:p>
       <w:pPr>
-        <w:pStyle w:val="ListParagraph"/>
+        <w:pStyle w:val="Paragrafoelenco"/>
         <w:numPr>
           <w:ilvl w:val="2"/>
           <w:numId w:val="11"/>
@@ -8039,7 +7536,7 @@
     </w:p>
     <w:p>
       <w:pPr>
-        <w:pStyle w:val="ListParagraph"/>
+        <w:pStyle w:val="Paragrafoelenco"/>
         <w:numPr>
           <w:ilvl w:val="2"/>
           <w:numId w:val="13"/>
@@ -8088,7 +7585,7 @@
     </w:p>
     <w:p>
       <w:pPr>
-        <w:pStyle w:val="ListParagraph"/>
+        <w:pStyle w:val="Paragrafoelenco"/>
         <w:autoSpaceDE w:val="0"/>
         <w:autoSpaceDN w:val="0"/>
         <w:adjustRightInd w:val="0"/>
@@ -8142,7 +7639,7 @@
     </w:p>
     <w:p>
       <w:pPr>
-        <w:pStyle w:val="ListParagraph"/>
+        <w:pStyle w:val="Paragrafoelenco"/>
         <w:numPr>
           <w:ilvl w:val="2"/>
           <w:numId w:val="11"/>
@@ -8172,7 +7669,7 @@
     </w:p>
     <w:p>
       <w:pPr>
-        <w:pStyle w:val="ListParagraph"/>
+        <w:pStyle w:val="Paragrafoelenco"/>
         <w:autoSpaceDE w:val="0"/>
         <w:autoSpaceDN w:val="0"/>
         <w:adjustRightInd w:val="0"/>
@@ -8207,58 +7704,6 @@
             <wp:extent cx="5934075" cy="5410200"/>
             <wp:effectExtent l="0" t="0" r="9525" b="0"/>
             <wp:docPr id="2" name="Immagine 2"/>
-            <wp:cNvGraphicFramePr>
-              <a:graphicFrameLocks xmlns:a="http://schemas.openxmlformats.org/drawingml/2006/main" noChangeAspect="1"/>
-            </wp:cNvGraphicFramePr>
-            <a:graphic xmlns:a="http://schemas.openxmlformats.org/drawingml/2006/main">
-              <a:graphicData uri="http://schemas.openxmlformats.org/drawingml/2006/picture">
-                <pic:pic xmlns:pic="http://schemas.openxmlformats.org/drawingml/2006/picture">
-                  <pic:nvPicPr>
-                    <pic:cNvPr id="0" name=""/>
-                    <pic:cNvPicPr/>
-                  </pic:nvPicPr>
-                  <pic:blipFill>
-                    <a:blip r:embed="rId17"/>
-                    <a:stretch>
-                      <a:fillRect/>
-                    </a:stretch>
-                  </pic:blipFill>
-                  <pic:spPr>
-                    <a:xfrm>
-                      <a:off x="0" y="0"/>
-                      <a:ext cx="5934075" cy="5410200"/>
-                    </a:xfrm>
-                    <a:prstGeom prst="rect">
-                      <a:avLst/>
-                    </a:prstGeom>
-                  </pic:spPr>
-                </pic:pic>
-              </a:graphicData>
-            </a:graphic>
-          </wp:inline>
-        </w:drawing>
-      </w:r>
-    </w:p>
-    <w:p>
-      <w:pPr>
-        <w:autoSpaceDE w:val="0"/>
-        <w:autoSpaceDN w:val="0"/>
-        <w:adjustRightInd w:val="0"/>
-        <w:spacing w:after="0"/>
-        <w:rPr>
-          <w:lang w:val="en-GB"/>
-        </w:rPr>
-      </w:pPr>
-      <w:r>
-        <w:rPr>
-          <w:noProof/>
-          <w:lang w:val="en-GB" w:eastAsia="en-GB"/>
-        </w:rPr>
-        <w:drawing>
-          <wp:inline distT="0" distB="0" distL="0" distR="0" wp14:anchorId="74094EF0" wp14:editId="242639D6">
-            <wp:extent cx="4705350" cy="2019300"/>
-            <wp:effectExtent l="0" t="0" r="0" b="0"/>
-            <wp:docPr id="3" name="Immagine 3"/>
             <wp:cNvGraphicFramePr>
               <a:graphicFrameLocks xmlns:a="http://schemas.openxmlformats.org/drawingml/2006/main" noChangeAspect="1"/>
             </wp:cNvGraphicFramePr>
@@ -8278,7 +7723,7 @@
                   <pic:spPr>
                     <a:xfrm>
                       <a:off x="0" y="0"/>
-                      <a:ext cx="4705350" cy="2019300"/>
+                      <a:ext cx="5934075" cy="5410200"/>
                     </a:xfrm>
                     <a:prstGeom prst="rect">
                       <a:avLst/>
@@ -8290,87 +7735,14 @@
           </wp:inline>
         </w:drawing>
       </w:r>
-      <w:r>
-        <w:rPr>
-          <w:lang w:val="en-GB"/>
-        </w:rPr>
-        <w:br w:type="page"/>
-      </w:r>
-    </w:p>
-    <w:p>
-      <w:pPr>
-        <w:pStyle w:val="ListParagraph"/>
-        <w:numPr>
-          <w:ilvl w:val="2"/>
-          <w:numId w:val="11"/>
-        </w:numPr>
-        <w:autoSpaceDE w:val="0"/>
-        <w:autoSpaceDN w:val="0"/>
-        <w:adjustRightInd w:val="0"/>
-        <w:spacing w:after="0"/>
-        <w:rPr>
-          <w:rFonts w:ascii="Cambria" w:hAnsi="Cambria" w:cs="Cambria"/>
-          <w:b/>
-          <w:sz w:val="26"/>
-          <w:szCs w:val="26"/>
-          <w:lang w:val="en-GB"/>
-        </w:rPr>
-      </w:pPr>
-      <w:proofErr w:type="spellStart"/>
-      <w:r>
-        <w:rPr>
-          <w:rFonts w:ascii="Cambria" w:hAnsi="Cambria" w:cs="Cambria"/>
-          <w:b/>
-          <w:sz w:val="26"/>
-          <w:szCs w:val="26"/>
-          <w:lang w:val="en-GB"/>
-        </w:rPr>
-        <w:lastRenderedPageBreak/>
-        <w:t>FixedActivity</w:t>
-      </w:r>
-      <w:proofErr w:type="spellEnd"/>
-      <w:r>
-        <w:rPr>
-          <w:rFonts w:ascii="Cambria" w:hAnsi="Cambria" w:cs="Cambria"/>
-          <w:b/>
-          <w:sz w:val="26"/>
-          <w:szCs w:val="26"/>
-          <w:lang w:val="en-GB"/>
-        </w:rPr>
-        <w:t xml:space="preserve"> </w:t>
-      </w:r>
-      <w:r>
-        <w:rPr>
-          <w:rFonts w:ascii="Cambria" w:hAnsi="Cambria" w:cs="Cambria"/>
-          <w:b/>
-          <w:sz w:val="26"/>
-          <w:szCs w:val="26"/>
-          <w:lang w:val="en-GB"/>
-        </w:rPr>
-        <w:t>c</w:t>
-      </w:r>
-      <w:r>
-        <w:rPr>
-          <w:rFonts w:ascii="Cambria" w:hAnsi="Cambria" w:cs="Cambria"/>
-          <w:b/>
-          <w:sz w:val="26"/>
-          <w:szCs w:val="26"/>
-          <w:lang w:val="en-GB"/>
-        </w:rPr>
-        <w:t>lass</w:t>
-      </w:r>
-    </w:p>
-    <w:p>
-      <w:pPr>
-        <w:autoSpaceDE w:val="0"/>
-        <w:autoSpaceDN w:val="0"/>
-        <w:adjustRightInd w:val="0"/>
-        <w:spacing w:after="0"/>
-        <w:rPr>
-          <w:rFonts w:ascii="Cambria" w:hAnsi="Cambria" w:cs="Cambria"/>
-          <w:b/>
-          <w:sz w:val="26"/>
-          <w:szCs w:val="26"/>
+    </w:p>
+    <w:p>
+      <w:pPr>
+        <w:autoSpaceDE w:val="0"/>
+        <w:autoSpaceDN w:val="0"/>
+        <w:adjustRightInd w:val="0"/>
+        <w:spacing w:after="0"/>
+        <w:rPr>
           <w:lang w:val="en-GB"/>
         </w:rPr>
       </w:pPr>
@@ -8380,10 +7752,10 @@
           <w:lang w:val="en-GB" w:eastAsia="en-GB"/>
         </w:rPr>
         <w:drawing>
-          <wp:inline distT="0" distB="0" distL="0" distR="0" wp14:anchorId="698588E7" wp14:editId="42E1EEAB">
-            <wp:extent cx="5429250" cy="5438775"/>
-            <wp:effectExtent l="0" t="0" r="0" b="9525"/>
-            <wp:docPr id="4" name="Immagine 4"/>
+          <wp:inline distT="0" distB="0" distL="0" distR="0" wp14:anchorId="74094EF0" wp14:editId="242639D6">
+            <wp:extent cx="4705350" cy="2019300"/>
+            <wp:effectExtent l="0" t="0" r="0" b="0"/>
+            <wp:docPr id="3" name="Immagine 3"/>
             <wp:cNvGraphicFramePr>
               <a:graphicFrameLocks xmlns:a="http://schemas.openxmlformats.org/drawingml/2006/main" noChangeAspect="1"/>
             </wp:cNvGraphicFramePr>
@@ -8403,7 +7775,7 @@
                   <pic:spPr>
                     <a:xfrm>
                       <a:off x="0" y="0"/>
-                      <a:ext cx="5429250" cy="5438775"/>
+                      <a:ext cx="4705350" cy="2019300"/>
                     </a:xfrm>
                     <a:prstGeom prst="rect">
                       <a:avLst/>
@@ -8415,6 +7787,75 @@
           </wp:inline>
         </w:drawing>
       </w:r>
+      <w:r>
+        <w:rPr>
+          <w:lang w:val="en-GB"/>
+        </w:rPr>
+        <w:br w:type="page"/>
+      </w:r>
+    </w:p>
+    <w:p>
+      <w:pPr>
+        <w:pStyle w:val="Paragrafoelenco"/>
+        <w:numPr>
+          <w:ilvl w:val="2"/>
+          <w:numId w:val="11"/>
+        </w:numPr>
+        <w:autoSpaceDE w:val="0"/>
+        <w:autoSpaceDN w:val="0"/>
+        <w:adjustRightInd w:val="0"/>
+        <w:spacing w:after="0"/>
+        <w:rPr>
+          <w:rFonts w:ascii="Cambria" w:hAnsi="Cambria" w:cs="Cambria"/>
+          <w:b/>
+          <w:sz w:val="26"/>
+          <w:szCs w:val="26"/>
+          <w:lang w:val="en-GB"/>
+        </w:rPr>
+      </w:pPr>
+      <w:proofErr w:type="spellStart"/>
+      <w:r>
+        <w:rPr>
+          <w:rFonts w:ascii="Cambria" w:hAnsi="Cambria" w:cs="Cambria"/>
+          <w:b/>
+          <w:sz w:val="26"/>
+          <w:szCs w:val="26"/>
+          <w:lang w:val="en-GB"/>
+        </w:rPr>
+        <w:lastRenderedPageBreak/>
+        <w:t>FixedActivity</w:t>
+      </w:r>
+      <w:proofErr w:type="spellEnd"/>
+      <w:r>
+        <w:rPr>
+          <w:rFonts w:ascii="Cambria" w:hAnsi="Cambria" w:cs="Cambria"/>
+          <w:b/>
+          <w:sz w:val="26"/>
+          <w:szCs w:val="26"/>
+          <w:lang w:val="en-GB"/>
+        </w:rPr>
+        <w:t xml:space="preserve"> </w:t>
+      </w:r>
+      <w:r>
+        <w:rPr>
+          <w:rFonts w:ascii="Cambria" w:hAnsi="Cambria" w:cs="Cambria"/>
+          <w:b/>
+          <w:sz w:val="26"/>
+          <w:szCs w:val="26"/>
+          <w:lang w:val="en-GB"/>
+        </w:rPr>
+        <w:t>c</w:t>
+      </w:r>
+      <w:r>
+        <w:rPr>
+          <w:rFonts w:ascii="Cambria" w:hAnsi="Cambria" w:cs="Cambria"/>
+          <w:b/>
+          <w:sz w:val="26"/>
+          <w:szCs w:val="26"/>
+          <w:lang w:val="en-GB"/>
+        </w:rPr>
+        <w:t>lass</w:t>
+      </w:r>
     </w:p>
     <w:p>
       <w:pPr>
@@ -8436,10 +7877,10 @@
           <w:lang w:val="en-GB" w:eastAsia="en-GB"/>
         </w:rPr>
         <w:drawing>
-          <wp:inline distT="0" distB="0" distL="0" distR="0" wp14:anchorId="708DED69" wp14:editId="0FD9C670">
-            <wp:extent cx="6120130" cy="2948980"/>
-            <wp:effectExtent l="0" t="0" r="0" b="3810"/>
-            <wp:docPr id="5" name="Immagine 5"/>
+          <wp:inline distT="0" distB="0" distL="0" distR="0" wp14:anchorId="698588E7" wp14:editId="42E1EEAB">
+            <wp:extent cx="5429250" cy="5438775"/>
+            <wp:effectExtent l="0" t="0" r="0" b="9525"/>
+            <wp:docPr id="4" name="Immagine 4"/>
             <wp:cNvGraphicFramePr>
               <a:graphicFrameLocks xmlns:a="http://schemas.openxmlformats.org/drawingml/2006/main" noChangeAspect="1"/>
             </wp:cNvGraphicFramePr>
@@ -8459,7 +7900,7 @@
                   <pic:spPr>
                     <a:xfrm>
                       <a:off x="0" y="0"/>
-                      <a:ext cx="6120130" cy="2948980"/>
+                      <a:ext cx="5429250" cy="5438775"/>
                     </a:xfrm>
                     <a:prstGeom prst="rect">
                       <a:avLst/>
@@ -8486,43 +7927,16 @@
           <w:lang w:val="en-GB"/>
         </w:rPr>
       </w:pPr>
-    </w:p>
-    <w:p>
-      <w:pPr>
-        <w:autoSpaceDE w:val="0"/>
-        <w:autoSpaceDN w:val="0"/>
-        <w:adjustRightInd w:val="0"/>
-        <w:spacing w:after="0"/>
-        <w:rPr>
-          <w:rFonts w:ascii="Cambria" w:hAnsi="Cambria" w:cs="Cambria"/>
-          <w:b/>
-          <w:sz w:val="26"/>
-          <w:szCs w:val="26"/>
-          <w:lang w:val="en-GB"/>
-        </w:rPr>
-      </w:pPr>
-    </w:p>
-    <w:p>
-      <w:pPr>
-        <w:rPr>
-          <w:rFonts w:ascii="Cambria-Bold" w:hAnsi="Cambria-Bold" w:cs="Cambria-Bold"/>
-          <w:b/>
-          <w:bCs/>
-          <w:sz w:val="44"/>
-          <w:szCs w:val="44"/>
-          <w:lang w:val="en-GB"/>
-        </w:rPr>
-      </w:pPr>
       <w:r>
         <w:rPr>
           <w:noProof/>
           <w:lang w:val="en-GB" w:eastAsia="en-GB"/>
         </w:rPr>
         <w:drawing>
-          <wp:inline distT="0" distB="0" distL="0" distR="0" wp14:anchorId="309E82BE" wp14:editId="4C0A7483">
-            <wp:extent cx="6120130" cy="4568003"/>
-            <wp:effectExtent l="0" t="0" r="0" b="4445"/>
-            <wp:docPr id="6" name="Immagine 6"/>
+          <wp:inline distT="0" distB="0" distL="0" distR="0" wp14:anchorId="708DED69" wp14:editId="0FD9C670">
+            <wp:extent cx="6120130" cy="2948980"/>
+            <wp:effectExtent l="0" t="0" r="0" b="3810"/>
+            <wp:docPr id="5" name="Immagine 5"/>
             <wp:cNvGraphicFramePr>
               <a:graphicFrameLocks xmlns:a="http://schemas.openxmlformats.org/drawingml/2006/main" noChangeAspect="1"/>
             </wp:cNvGraphicFramePr>
@@ -8542,7 +7956,7 @@
                   <pic:spPr>
                     <a:xfrm>
                       <a:off x="0" y="0"/>
-                      <a:ext cx="6120130" cy="4568003"/>
+                      <a:ext cx="6120130" cy="2948980"/>
                     </a:xfrm>
                     <a:prstGeom prst="rect">
                       <a:avLst/>
@@ -8557,6 +7971,36 @@
     </w:p>
     <w:p>
       <w:pPr>
+        <w:autoSpaceDE w:val="0"/>
+        <w:autoSpaceDN w:val="0"/>
+        <w:adjustRightInd w:val="0"/>
+        <w:spacing w:after="0"/>
+        <w:rPr>
+          <w:rFonts w:ascii="Cambria" w:hAnsi="Cambria" w:cs="Cambria"/>
+          <w:b/>
+          <w:sz w:val="26"/>
+          <w:szCs w:val="26"/>
+          <w:lang w:val="en-GB"/>
+        </w:rPr>
+      </w:pPr>
+    </w:p>
+    <w:p>
+      <w:pPr>
+        <w:autoSpaceDE w:val="0"/>
+        <w:autoSpaceDN w:val="0"/>
+        <w:adjustRightInd w:val="0"/>
+        <w:spacing w:after="0"/>
+        <w:rPr>
+          <w:rFonts w:ascii="Cambria" w:hAnsi="Cambria" w:cs="Cambria"/>
+          <w:b/>
+          <w:sz w:val="26"/>
+          <w:szCs w:val="26"/>
+          <w:lang w:val="en-GB"/>
+        </w:rPr>
+      </w:pPr>
+    </w:p>
+    <w:p>
+      <w:pPr>
         <w:rPr>
           <w:rFonts w:ascii="Cambria-Bold" w:hAnsi="Cambria-Bold" w:cs="Cambria-Bold"/>
           <w:b/>
@@ -8572,10 +8016,10 @@
           <w:lang w:val="en-GB" w:eastAsia="en-GB"/>
         </w:rPr>
         <w:drawing>
-          <wp:inline distT="0" distB="0" distL="0" distR="0" wp14:anchorId="482495FD" wp14:editId="3E9AE0EE">
-            <wp:extent cx="6120130" cy="3599535"/>
-            <wp:effectExtent l="0" t="0" r="0" b="1270"/>
-            <wp:docPr id="7" name="Immagine 7"/>
+          <wp:inline distT="0" distB="0" distL="0" distR="0" wp14:anchorId="309E82BE" wp14:editId="4C0A7483">
+            <wp:extent cx="6120130" cy="4568003"/>
+            <wp:effectExtent l="0" t="0" r="0" b="4445"/>
+            <wp:docPr id="6" name="Immagine 6"/>
             <wp:cNvGraphicFramePr>
               <a:graphicFrameLocks xmlns:a="http://schemas.openxmlformats.org/drawingml/2006/main" noChangeAspect="1"/>
             </wp:cNvGraphicFramePr>
@@ -8595,7 +8039,7 @@
                   <pic:spPr>
                     <a:xfrm>
                       <a:off x="0" y="0"/>
-                      <a:ext cx="6120130" cy="3599535"/>
+                      <a:ext cx="6120130" cy="4568003"/>
                     </a:xfrm>
                     <a:prstGeom prst="rect">
                       <a:avLst/>
@@ -8610,24 +8054,6 @@
     </w:p>
     <w:p>
       <w:pPr>
-        <w:pStyle w:val="ListParagraph"/>
-        <w:numPr>
-          <w:ilvl w:val="2"/>
-          <w:numId w:val="11"/>
-        </w:numPr>
-        <w:autoSpaceDE w:val="0"/>
-        <w:autoSpaceDN w:val="0"/>
-        <w:adjustRightInd w:val="0"/>
-        <w:spacing w:after="0"/>
-        <w:rPr>
-          <w:rFonts w:ascii="Cambria" w:hAnsi="Cambria" w:cs="Cambria"/>
-          <w:b/>
-          <w:sz w:val="26"/>
-          <w:szCs w:val="26"/>
-          <w:lang w:val="en-GB"/>
-        </w:rPr>
-      </w:pPr>
-      <w:r>
         <w:rPr>
           <w:rFonts w:ascii="Cambria-Bold" w:hAnsi="Cambria-Bold" w:cs="Cambria-Bold"/>
           <w:b/>
@@ -8636,59 +8062,6 @@
           <w:szCs w:val="44"/>
           <w:lang w:val="en-GB"/>
         </w:rPr>
-        <w:br w:type="page"/>
-      </w:r>
-      <w:r>
-        <w:rPr>
-          <w:rFonts w:ascii="Cambria" w:hAnsi="Cambria" w:cs="Cambria"/>
-          <w:b/>
-          <w:sz w:val="26"/>
-          <w:szCs w:val="26"/>
-          <w:lang w:val="en-GB"/>
-        </w:rPr>
-        <w:lastRenderedPageBreak/>
-        <w:t>Calendar</w:t>
-      </w:r>
-      <w:r>
-        <w:rPr>
-          <w:rFonts w:ascii="Cambria" w:hAnsi="Cambria" w:cs="Cambria"/>
-          <w:b/>
-          <w:sz w:val="26"/>
-          <w:szCs w:val="26"/>
-          <w:lang w:val="en-GB"/>
-        </w:rPr>
-        <w:t xml:space="preserve"> </w:t>
-      </w:r>
-      <w:r>
-        <w:rPr>
-          <w:rFonts w:ascii="Cambria" w:hAnsi="Cambria" w:cs="Cambria"/>
-          <w:b/>
-          <w:sz w:val="26"/>
-          <w:szCs w:val="26"/>
-          <w:lang w:val="en-GB"/>
-        </w:rPr>
-        <w:t>c</w:t>
-      </w:r>
-      <w:r>
-        <w:rPr>
-          <w:rFonts w:ascii="Cambria" w:hAnsi="Cambria" w:cs="Cambria"/>
-          <w:b/>
-          <w:sz w:val="26"/>
-          <w:szCs w:val="26"/>
-          <w:lang w:val="en-GB"/>
-        </w:rPr>
-        <w:t>lass</w:t>
-      </w:r>
-    </w:p>
-    <w:p>
-      <w:pPr>
-        <w:rPr>
-          <w:rFonts w:ascii="Cambria" w:hAnsi="Cambria" w:cs="Cambria"/>
-          <w:b/>
-          <w:sz w:val="26"/>
-          <w:szCs w:val="26"/>
-          <w:lang w:val="en-GB"/>
-        </w:rPr>
       </w:pPr>
       <w:r>
         <w:rPr>
@@ -8696,10 +8069,10 @@
           <w:lang w:val="en-GB" w:eastAsia="en-GB"/>
         </w:rPr>
         <w:drawing>
-          <wp:inline distT="0" distB="0" distL="0" distR="0" wp14:anchorId="56B3D204" wp14:editId="4B8CCF33">
-            <wp:extent cx="5619750" cy="5457825"/>
-            <wp:effectExtent l="0" t="0" r="0" b="9525"/>
-            <wp:docPr id="8" name="Immagine 8"/>
+          <wp:inline distT="0" distB="0" distL="0" distR="0" wp14:anchorId="482495FD" wp14:editId="3E9AE0EE">
+            <wp:extent cx="6120130" cy="3599535"/>
+            <wp:effectExtent l="0" t="0" r="0" b="1270"/>
+            <wp:docPr id="7" name="Immagine 7"/>
             <wp:cNvGraphicFramePr>
               <a:graphicFrameLocks xmlns:a="http://schemas.openxmlformats.org/drawingml/2006/main" noChangeAspect="1"/>
             </wp:cNvGraphicFramePr>
@@ -8719,7 +8092,7 @@
                   <pic:spPr>
                     <a:xfrm>
                       <a:off x="0" y="0"/>
-                      <a:ext cx="5619750" cy="5457825"/>
+                      <a:ext cx="6120130" cy="3599535"/>
                     </a:xfrm>
                     <a:prstGeom prst="rect">
                       <a:avLst/>
@@ -8734,6 +8107,78 @@
     </w:p>
     <w:p>
       <w:pPr>
+        <w:pStyle w:val="Paragrafoelenco"/>
+        <w:numPr>
+          <w:ilvl w:val="2"/>
+          <w:numId w:val="11"/>
+        </w:numPr>
+        <w:autoSpaceDE w:val="0"/>
+        <w:autoSpaceDN w:val="0"/>
+        <w:adjustRightInd w:val="0"/>
+        <w:spacing w:after="0"/>
+        <w:rPr>
+          <w:rFonts w:ascii="Cambria" w:hAnsi="Cambria" w:cs="Cambria"/>
+          <w:b/>
+          <w:sz w:val="26"/>
+          <w:szCs w:val="26"/>
+          <w:lang w:val="en-GB"/>
+        </w:rPr>
+      </w:pPr>
+      <w:r>
+        <w:rPr>
+          <w:rFonts w:ascii="Cambria-Bold" w:hAnsi="Cambria-Bold" w:cs="Cambria-Bold"/>
+          <w:b/>
+          <w:bCs/>
+          <w:sz w:val="44"/>
+          <w:szCs w:val="44"/>
+          <w:lang w:val="en-GB"/>
+        </w:rPr>
+        <w:br w:type="page"/>
+      </w:r>
+      <w:r>
+        <w:rPr>
+          <w:rFonts w:ascii="Cambria" w:hAnsi="Cambria" w:cs="Cambria"/>
+          <w:b/>
+          <w:sz w:val="26"/>
+          <w:szCs w:val="26"/>
+          <w:lang w:val="en-GB"/>
+        </w:rPr>
+        <w:lastRenderedPageBreak/>
+        <w:t>Calendar</w:t>
+      </w:r>
+      <w:r>
+        <w:rPr>
+          <w:rFonts w:ascii="Cambria" w:hAnsi="Cambria" w:cs="Cambria"/>
+          <w:b/>
+          <w:sz w:val="26"/>
+          <w:szCs w:val="26"/>
+          <w:lang w:val="en-GB"/>
+        </w:rPr>
+        <w:t xml:space="preserve"> </w:t>
+      </w:r>
+      <w:r>
+        <w:rPr>
+          <w:rFonts w:ascii="Cambria" w:hAnsi="Cambria" w:cs="Cambria"/>
+          <w:b/>
+          <w:sz w:val="26"/>
+          <w:szCs w:val="26"/>
+          <w:lang w:val="en-GB"/>
+        </w:rPr>
+        <w:t>c</w:t>
+      </w:r>
+      <w:r>
+        <w:rPr>
+          <w:rFonts w:ascii="Cambria" w:hAnsi="Cambria" w:cs="Cambria"/>
+          <w:b/>
+          <w:sz w:val="26"/>
+          <w:szCs w:val="26"/>
+          <w:lang w:val="en-GB"/>
+        </w:rPr>
+        <w:t>lass</w:t>
+      </w:r>
+    </w:p>
+    <w:p>
+      <w:pPr>
         <w:rPr>
           <w:rFonts w:ascii="Cambria" w:hAnsi="Cambria" w:cs="Cambria"/>
           <w:b/>
@@ -8748,10 +8193,10 @@
           <w:lang w:val="en-GB" w:eastAsia="en-GB"/>
         </w:rPr>
         <w:drawing>
-          <wp:inline distT="0" distB="0" distL="0" distR="0" wp14:anchorId="73F5B902" wp14:editId="34C767A1">
-            <wp:extent cx="5973288" cy="3135086"/>
-            <wp:effectExtent l="0" t="0" r="8890" b="8255"/>
-            <wp:docPr id="10" name="Immagine 10"/>
+          <wp:inline distT="0" distB="0" distL="0" distR="0" wp14:anchorId="56B3D204" wp14:editId="4B8CCF33">
+            <wp:extent cx="5619750" cy="5457825"/>
+            <wp:effectExtent l="0" t="0" r="0" b="9525"/>
+            <wp:docPr id="8" name="Immagine 8"/>
             <wp:cNvGraphicFramePr>
               <a:graphicFrameLocks xmlns:a="http://schemas.openxmlformats.org/drawingml/2006/main" noChangeAspect="1"/>
             </wp:cNvGraphicFramePr>
@@ -8771,7 +8216,7 @@
                   <pic:spPr>
                     <a:xfrm>
                       <a:off x="0" y="0"/>
-                      <a:ext cx="5973288" cy="3135086"/>
+                      <a:ext cx="5619750" cy="5457825"/>
                     </a:xfrm>
                     <a:prstGeom prst="rect">
                       <a:avLst/>
@@ -8783,27 +8228,27 @@
           </wp:inline>
         </w:drawing>
       </w:r>
-      <w:r>
-        <w:rPr>
-          <w:rFonts w:ascii="Cambria" w:hAnsi="Cambria" w:cs="Cambria"/>
-          <w:b/>
-          <w:sz w:val="26"/>
-          <w:szCs w:val="26"/>
-          <w:lang w:val="en-GB"/>
-        </w:rPr>
-        <w:br w:type="page"/>
-      </w:r>
+    </w:p>
+    <w:p>
+      <w:pPr>
+        <w:rPr>
+          <w:rFonts w:ascii="Cambria" w:hAnsi="Cambria" w:cs="Cambria"/>
+          <w:b/>
+          <w:sz w:val="26"/>
+          <w:szCs w:val="26"/>
+          <w:lang w:val="en-GB"/>
+        </w:rPr>
+      </w:pPr>
       <w:r>
         <w:rPr>
           <w:noProof/>
           <w:lang w:val="en-GB" w:eastAsia="en-GB"/>
         </w:rPr>
-        <w:lastRenderedPageBreak/>
         <w:drawing>
-          <wp:inline distT="0" distB="0" distL="0" distR="0" wp14:anchorId="60DF6686" wp14:editId="756D171E">
-            <wp:extent cx="6120130" cy="3959182"/>
-            <wp:effectExtent l="0" t="0" r="0" b="3810"/>
-            <wp:docPr id="11" name="Immagine 11"/>
+          <wp:inline distT="0" distB="0" distL="0" distR="0" wp14:anchorId="73F5B902" wp14:editId="34C767A1">
+            <wp:extent cx="5973288" cy="3135086"/>
+            <wp:effectExtent l="0" t="0" r="8890" b="8255"/>
+            <wp:docPr id="10" name="Immagine 10"/>
             <wp:cNvGraphicFramePr>
               <a:graphicFrameLocks xmlns:a="http://schemas.openxmlformats.org/drawingml/2006/main" noChangeAspect="1"/>
             </wp:cNvGraphicFramePr>
@@ -8823,6 +8268,58 @@
                   <pic:spPr>
                     <a:xfrm>
                       <a:off x="0" y="0"/>
+                      <a:ext cx="5973288" cy="3135086"/>
+                    </a:xfrm>
+                    <a:prstGeom prst="rect">
+                      <a:avLst/>
+                    </a:prstGeom>
+                  </pic:spPr>
+                </pic:pic>
+              </a:graphicData>
+            </a:graphic>
+          </wp:inline>
+        </w:drawing>
+      </w:r>
+      <w:r>
+        <w:rPr>
+          <w:rFonts w:ascii="Cambria" w:hAnsi="Cambria" w:cs="Cambria"/>
+          <w:b/>
+          <w:sz w:val="26"/>
+          <w:szCs w:val="26"/>
+          <w:lang w:val="en-GB"/>
+        </w:rPr>
+        <w:br w:type="page"/>
+      </w:r>
+      <w:r>
+        <w:rPr>
+          <w:noProof/>
+          <w:lang w:val="en-GB" w:eastAsia="en-GB"/>
+        </w:rPr>
+        <w:lastRenderedPageBreak/>
+        <w:drawing>
+          <wp:inline distT="0" distB="0" distL="0" distR="0" wp14:anchorId="60DF6686" wp14:editId="756D171E">
+            <wp:extent cx="6120130" cy="3959182"/>
+            <wp:effectExtent l="0" t="0" r="0" b="3810"/>
+            <wp:docPr id="11" name="Immagine 11"/>
+            <wp:cNvGraphicFramePr>
+              <a:graphicFrameLocks xmlns:a="http://schemas.openxmlformats.org/drawingml/2006/main" noChangeAspect="1"/>
+            </wp:cNvGraphicFramePr>
+            <a:graphic xmlns:a="http://schemas.openxmlformats.org/drawingml/2006/main">
+              <a:graphicData uri="http://schemas.openxmlformats.org/drawingml/2006/picture">
+                <pic:pic xmlns:pic="http://schemas.openxmlformats.org/drawingml/2006/picture">
+                  <pic:nvPicPr>
+                    <pic:cNvPr id="0" name=""/>
+                    <pic:cNvPicPr/>
+                  </pic:nvPicPr>
+                  <pic:blipFill>
+                    <a:blip r:embed="rId26"/>
+                    <a:stretch>
+                      <a:fillRect/>
+                    </a:stretch>
+                  </pic:blipFill>
+                  <pic:spPr>
+                    <a:xfrm>
+                      <a:off x="0" y="0"/>
                       <a:ext cx="6120130" cy="3959182"/>
                     </a:xfrm>
                     <a:prstGeom prst="rect">
@@ -8861,27 +8358,7 @@
           <w:szCs w:val="26"/>
           <w:lang w:val="en-GB"/>
         </w:rPr>
-        <w:t xml:space="preserve"> has been provided with the only purpose to show the structure of the algorithm (that </w:t>
-      </w:r>
-      <w:proofErr w:type="gramStart"/>
-      <w:r>
-        <w:rPr>
-          <w:rFonts w:ascii="Cambria" w:hAnsi="Cambria" w:cs="Cambria"/>
-          <w:sz w:val="26"/>
-          <w:szCs w:val="26"/>
-          <w:lang w:val="en-GB"/>
-        </w:rPr>
-        <w:t>actually works</w:t>
-      </w:r>
-      <w:proofErr w:type="gramEnd"/>
-      <w:r>
-        <w:rPr>
-          <w:rFonts w:ascii="Cambria" w:hAnsi="Cambria" w:cs="Cambria"/>
-          <w:sz w:val="26"/>
-          <w:szCs w:val="26"/>
-          <w:lang w:val="en-GB"/>
-        </w:rPr>
-        <w:t xml:space="preserve"> because this is a complete code). Some previous or further operations that are not strictly related to the execution of the algorithm (e.g. load activities data from a </w:t>
+        <w:t xml:space="preserve"> has been provided with the only purpose to show the structure of the algorithm (that actually works because this is a complete code). Some previous or further operations that are not strictly related to the execution of the algorithm (e.g. load activities data from a </w:t>
       </w:r>
       <w:proofErr w:type="spellStart"/>
       <w:r>
@@ -8901,19 +8378,8 @@
           <w:szCs w:val="26"/>
           <w:lang w:val="en-GB"/>
         </w:rPr>
-        <w:t xml:space="preserve"> or storing the new Activity in the DB after adding it to a calendar) have not been </w:t>
-      </w:r>
-      <w:proofErr w:type="gramStart"/>
-      <w:r>
-        <w:rPr>
-          <w:rFonts w:ascii="Cambria" w:hAnsi="Cambria" w:cs="Cambria"/>
-          <w:sz w:val="26"/>
-          <w:szCs w:val="26"/>
-          <w:lang w:val="en-GB"/>
-        </w:rPr>
-        <w:t>represented .</w:t>
-      </w:r>
-      <w:proofErr w:type="gramEnd"/>
+        <w:t xml:space="preserve"> or storing the new Activity in the DB after adding it to a calendar) have not been represented .</w:t>
+      </w:r>
     </w:p>
     <w:p>
       <w:pPr>
@@ -9035,25 +8501,7 @@
           <w:szCs w:val="26"/>
           <w:lang w:val="en-GB"/>
         </w:rPr>
-        <w:t xml:space="preserve">Though some UI samples have already been provided in the RASD document </w:t>
-      </w:r>
-      <w:proofErr w:type="gramStart"/>
-      <w:r>
-        <w:rPr>
-          <w:sz w:val="26"/>
-          <w:szCs w:val="26"/>
-          <w:lang w:val="en-GB"/>
-        </w:rPr>
-        <w:t>( see</w:t>
-      </w:r>
-      <w:proofErr w:type="gramEnd"/>
-      <w:r>
-        <w:rPr>
-          <w:sz w:val="26"/>
-          <w:szCs w:val="26"/>
-          <w:lang w:val="en-GB"/>
-        </w:rPr>
-        <w:t xml:space="preserve"> from [UI1] to [UI8] in RASD), for a better mapping of our design choices into the requirements another one is provided in the DD document.</w:t>
+        <w:t>Though some UI samples have already been provided in the RASD document ( see from [UI1] to [UI8] in RASD), for a better mapping of our design choices into the requirements another one is provided in the DD document.</w:t>
       </w:r>
     </w:p>
     <w:p>
@@ -9132,7 +8580,7 @@
                     </pic:cNvPicPr>
                   </pic:nvPicPr>
                   <pic:blipFill>
-                    <a:blip r:embed="rId26">
+                    <a:blip r:embed="rId27">
                       <a:extLst>
                         <a:ext uri="{28A0092B-C50C-407E-A947-70E740481C1C}">
                           <a14:useLocalDpi xmlns:a14="http://schemas.microsoft.com/office/drawing/2010/main" val="0"/>
@@ -9266,32 +8714,12 @@
           <w:szCs w:val="26"/>
           <w:lang w:val="en-GB"/>
         </w:rPr>
-        <w:t xml:space="preserve">Considering the functional requirements, that have already been described in detail in the RASD document, here’s a brief explanation of how our User Interface samples are coherent with the requirements and help us to satisfy them in order to reach the defined goals </w:t>
-      </w:r>
-      <w:proofErr w:type="gramStart"/>
-      <w:r>
-        <w:rPr>
-          <w:rFonts w:ascii="Cambria" w:hAnsi="Cambria" w:cs="Cambria"/>
-          <w:sz w:val="26"/>
-          <w:szCs w:val="26"/>
-          <w:lang w:val="en-GB"/>
-        </w:rPr>
-        <w:t>( -</w:t>
-      </w:r>
-      <w:proofErr w:type="gramEnd"/>
-      <w:r>
-        <w:rPr>
-          <w:rFonts w:ascii="Cambria" w:hAnsi="Cambria" w:cs="Cambria"/>
-          <w:sz w:val="26"/>
-          <w:szCs w:val="26"/>
-          <w:lang w:val="en-GB"/>
-        </w:rPr>
-        <w:t>&gt; RASD ):</w:t>
-      </w:r>
-    </w:p>
-    <w:p>
-      <w:pPr>
-        <w:pStyle w:val="ListParagraph"/>
+        <w:t>Considering the functional requirements, that have already been described in detail in the RASD document, here’s a brief explanation of how our User Interface samples are coherent with the requirements and help us to satisfy them in order to reach the defined goals ( -&gt; RASD ):</w:t>
+      </w:r>
+    </w:p>
+    <w:p>
+      <w:pPr>
+        <w:pStyle w:val="Paragrafoelenco"/>
         <w:numPr>
           <w:ilvl w:val="2"/>
           <w:numId w:val="11"/>
@@ -9317,7 +8745,7 @@
     </w:p>
     <w:p>
       <w:pPr>
-        <w:pStyle w:val="ListParagraph"/>
+        <w:pStyle w:val="Paragrafoelenco"/>
         <w:numPr>
           <w:ilvl w:val="2"/>
           <w:numId w:val="11"/>
@@ -9343,7 +8771,7 @@
     </w:p>
     <w:p>
       <w:pPr>
-        <w:pStyle w:val="ListParagraph"/>
+        <w:pStyle w:val="Paragrafoelenco"/>
         <w:numPr>
           <w:ilvl w:val="2"/>
           <w:numId w:val="11"/>
@@ -9369,7 +8797,7 @@
     </w:p>
     <w:p>
       <w:pPr>
-        <w:pStyle w:val="ListParagraph"/>
+        <w:pStyle w:val="Paragrafoelenco"/>
         <w:numPr>
           <w:ilvl w:val="2"/>
           <w:numId w:val="11"/>
@@ -9395,7 +8823,7 @@
     </w:p>
     <w:p>
       <w:pPr>
-        <w:pStyle w:val="ListParagraph"/>
+        <w:pStyle w:val="Paragrafoelenco"/>
         <w:numPr>
           <w:ilvl w:val="2"/>
           <w:numId w:val="11"/>
@@ -9567,15 +8995,27 @@
           <w:szCs w:val="26"/>
         </w:rPr>
       </w:pPr>
-      <w:r>
-        <w:rPr>
-          <w:rFonts w:ascii="Cambria" w:hAnsi="Cambria" w:cs="Cambria"/>
-          <w:b/>
-          <w:sz w:val="26"/>
-          <w:szCs w:val="26"/>
-          <w:lang w:val="en-GB"/>
-        </w:rPr>
-        <w:t xml:space="preserve">Matteo </w:t>
+      <w:proofErr w:type="spellStart"/>
+      <w:r>
+        <w:rPr>
+          <w:rFonts w:ascii="Cambria" w:hAnsi="Cambria" w:cs="Cambria"/>
+          <w:b/>
+          <w:sz w:val="26"/>
+          <w:szCs w:val="26"/>
+          <w:lang w:val="en-GB"/>
+        </w:rPr>
+        <w:t>Matteo</w:t>
+      </w:r>
+      <w:proofErr w:type="spellEnd"/>
+      <w:r>
+        <w:rPr>
+          <w:rFonts w:ascii="Cambria" w:hAnsi="Cambria" w:cs="Cambria"/>
+          <w:b/>
+          <w:sz w:val="26"/>
+          <w:szCs w:val="26"/>
+          <w:lang w:val="en-GB"/>
+        </w:rPr>
+        <w:t xml:space="preserve"> </w:t>
       </w:r>
       <w:proofErr w:type="spellStart"/>
       <w:r>
@@ -9627,7 +9067,7 @@
     </w:p>
     <w:tbl>
       <w:tblPr>
-        <w:tblStyle w:val="TableGrid"/>
+        <w:tblStyle w:val="Grigliatabella"/>
         <w:tblW w:w="0" w:type="auto"/>
         <w:tblInd w:w="817" w:type="dxa"/>
         <w:tblLook w:val="04A0" w:firstRow="1" w:lastRow="0" w:firstColumn="1" w:lastColumn="0" w:noHBand="0" w:noVBand="1"/>
@@ -10930,15 +10370,49 @@
           <w:lang w:val="en-GB"/>
         </w:rPr>
       </w:pPr>
-      <w:r>
-        <w:rPr>
-          <w:rFonts w:ascii="Cambria" w:hAnsi="Cambria" w:cs="Cambria"/>
-          <w:b/>
-          <w:sz w:val="26"/>
-          <w:szCs w:val="26"/>
-          <w:lang w:val="en-GB"/>
-        </w:rPr>
-        <w:t xml:space="preserve">Mattia Di Fatta, </w:t>
+      <w:proofErr w:type="spellStart"/>
+      <w:r>
+        <w:rPr>
+          <w:rFonts w:ascii="Cambria" w:hAnsi="Cambria" w:cs="Cambria"/>
+          <w:b/>
+          <w:sz w:val="26"/>
+          <w:szCs w:val="26"/>
+          <w:lang w:val="en-GB"/>
+        </w:rPr>
+        <w:t>Mattia</w:t>
+      </w:r>
+      <w:proofErr w:type="spellEnd"/>
+      <w:r>
+        <w:rPr>
+          <w:rFonts w:ascii="Cambria" w:hAnsi="Cambria" w:cs="Cambria"/>
+          <w:b/>
+          <w:sz w:val="26"/>
+          <w:szCs w:val="26"/>
+          <w:lang w:val="en-GB"/>
+        </w:rPr>
+        <w:t xml:space="preserve"> Di </w:t>
+      </w:r>
+      <w:proofErr w:type="spellStart"/>
+      <w:r>
+        <w:rPr>
+          <w:rFonts w:ascii="Cambria" w:hAnsi="Cambria" w:cs="Cambria"/>
+          <w:b/>
+          <w:sz w:val="26"/>
+          <w:szCs w:val="26"/>
+          <w:lang w:val="en-GB"/>
+        </w:rPr>
+        <w:t>Fatta</w:t>
+      </w:r>
+      <w:proofErr w:type="spellEnd"/>
+      <w:r>
+        <w:rPr>
+          <w:rFonts w:ascii="Cambria" w:hAnsi="Cambria" w:cs="Cambria"/>
+          <w:b/>
+          <w:sz w:val="26"/>
+          <w:szCs w:val="26"/>
+          <w:lang w:val="en-GB"/>
+        </w:rPr>
+        <w:t xml:space="preserve">, </w:t>
       </w:r>
       <w:proofErr w:type="spellStart"/>
       <w:r>
@@ -10963,7 +10437,7 @@
     </w:p>
     <w:tbl>
       <w:tblPr>
-        <w:tblStyle w:val="TableGrid"/>
+        <w:tblStyle w:val="Grigliatabella"/>
         <w:tblW w:w="0" w:type="auto"/>
         <w:tblInd w:w="817" w:type="dxa"/>
         <w:tblLook w:val="04A0" w:firstRow="1" w:lastRow="0" w:firstColumn="1" w:lastColumn="0" w:noHBand="0" w:noVBand="1"/>
@@ -11761,7 +11235,7 @@
     </w:p>
     <w:tbl>
       <w:tblPr>
-        <w:tblStyle w:val="TableGrid"/>
+        <w:tblStyle w:val="Grigliatabella"/>
         <w:tblW w:w="0" w:type="auto"/>
         <w:tblInd w:w="817" w:type="dxa"/>
         <w:tblLook w:val="04A0" w:firstRow="1" w:lastRow="0" w:firstColumn="1" w:lastColumn="0" w:noHBand="0" w:noVBand="1"/>
@@ -12414,7 +11888,7 @@
       </w:pPr>
     </w:p>
     <w:sectPr>
-      <w:footerReference w:type="default" r:id="rId27"/>
+      <w:footerReference w:type="default" r:id="rId28"/>
       <w:pgSz w:w="11906" w:h="16838"/>
       <w:pgMar w:top="1417" w:right="1134" w:bottom="1134" w:left="1134" w:header="708" w:footer="708" w:gutter="0"/>
       <w:cols w:space="708"/>
@@ -12425,7 +11899,7 @@
 </file>
 
 <file path=word/endnotes.xml><?xml version="1.0" encoding="utf-8"?>
-<w:endnotes xmlns:wpc="http://schemas.microsoft.com/office/word/2010/wordprocessingCanvas" xmlns:mo="http://schemas.microsoft.com/office/mac/office/2008/main" xmlns:mc="http://schemas.openxmlformats.org/markup-compatibility/2006" xmlns:mv="urn:schemas-microsoft-com:mac:vml" xmlns:o="urn:schemas-microsoft-com:office:office" xmlns:r="http://schemas.openxmlformats.org/officeDocument/2006/relationships" xmlns:m="http://schemas.openxmlformats.org/officeDocument/2006/math" xmlns:v="urn:schemas-microsoft-com:vml" xmlns:wp14="http://schemas.microsoft.com/office/word/2010/wordprocessingDrawing" xmlns:wp="http://schemas.openxmlformats.org/drawingml/2006/wordprocessingDrawing" xmlns:w10="urn:schemas-microsoft-com:office:word" xmlns:w="http://schemas.openxmlformats.org/wordprocessingml/2006/main" xmlns:w14="http://schemas.microsoft.com/office/word/2010/wordml" xmlns:w15="http://schemas.microsoft.com/office/word/2012/wordml" xmlns:wpg="http://schemas.microsoft.com/office/word/2010/wordprocessingGroup" xmlns:wpi="http://schemas.microsoft.com/office/word/2010/wordprocessingInk" xmlns:wne="http://schemas.microsoft.com/office/word/2006/wordml" xmlns:wps="http://schemas.microsoft.com/office/word/2010/wordprocessingShape" mc:Ignorable="w14 w15 wp14">
+<w:endnotes xmlns:wpc="http://schemas.microsoft.com/office/word/2010/wordprocessingCanvas" xmlns:mc="http://schemas.openxmlformats.org/markup-compatibility/2006" xmlns:o="urn:schemas-microsoft-com:office:office" xmlns:r="http://schemas.openxmlformats.org/officeDocument/2006/relationships" xmlns:m="http://schemas.openxmlformats.org/officeDocument/2006/math" xmlns:v="urn:schemas-microsoft-com:vml" xmlns:wp14="http://schemas.microsoft.com/office/word/2010/wordprocessingDrawing" xmlns:wp="http://schemas.openxmlformats.org/drawingml/2006/wordprocessingDrawing" xmlns:w10="urn:schemas-microsoft-com:office:word" xmlns:w="http://schemas.openxmlformats.org/wordprocessingml/2006/main" xmlns:w14="http://schemas.microsoft.com/office/word/2010/wordml" xmlns:wpg="http://schemas.microsoft.com/office/word/2010/wordprocessingGroup" xmlns:wpi="http://schemas.microsoft.com/office/word/2010/wordprocessingInk" xmlns:wne="http://schemas.microsoft.com/office/word/2006/wordml" xmlns:wps="http://schemas.microsoft.com/office/word/2010/wordprocessingShape" mc:Ignorable="w14 wp14">
   <w:endnote w:type="separator" w:id="-1">
     <w:p>
       <w:pPr>
@@ -12450,7 +11924,7 @@
 </file>
 
 <file path=word/footer1.xml><?xml version="1.0" encoding="utf-8"?>
-<w:ftr xmlns:wpc="http://schemas.microsoft.com/office/word/2010/wordprocessingCanvas" xmlns:mo="http://schemas.microsoft.com/office/mac/office/2008/main" xmlns:mc="http://schemas.openxmlformats.org/markup-compatibility/2006" xmlns:mv="urn:schemas-microsoft-com:mac:vml" xmlns:o="urn:schemas-microsoft-com:office:office" xmlns:r="http://schemas.openxmlformats.org/officeDocument/2006/relationships" xmlns:m="http://schemas.openxmlformats.org/officeDocument/2006/math" xmlns:v="urn:schemas-microsoft-com:vml" xmlns:wp14="http://schemas.microsoft.com/office/word/2010/wordprocessingDrawing" xmlns:wp="http://schemas.openxmlformats.org/drawingml/2006/wordprocessingDrawing" xmlns:w10="urn:schemas-microsoft-com:office:word" xmlns:w="http://schemas.openxmlformats.org/wordprocessingml/2006/main" xmlns:w14="http://schemas.microsoft.com/office/word/2010/wordml" xmlns:w15="http://schemas.microsoft.com/office/word/2012/wordml" xmlns:wpg="http://schemas.microsoft.com/office/word/2010/wordprocessingGroup" xmlns:wpi="http://schemas.microsoft.com/office/word/2010/wordprocessingInk" xmlns:wne="http://schemas.microsoft.com/office/word/2006/wordml" xmlns:wps="http://schemas.microsoft.com/office/word/2010/wordprocessingShape" mc:Ignorable="w14 w15 wp14">
+<w:ftr xmlns:wpc="http://schemas.microsoft.com/office/word/2010/wordprocessingCanvas" xmlns:mc="http://schemas.openxmlformats.org/markup-compatibility/2006" xmlns:o="urn:schemas-microsoft-com:office:office" xmlns:r="http://schemas.openxmlformats.org/officeDocument/2006/relationships" xmlns:m="http://schemas.openxmlformats.org/officeDocument/2006/math" xmlns:v="urn:schemas-microsoft-com:vml" xmlns:wp14="http://schemas.microsoft.com/office/word/2010/wordprocessingDrawing" xmlns:wp="http://schemas.openxmlformats.org/drawingml/2006/wordprocessingDrawing" xmlns:w10="urn:schemas-microsoft-com:office:word" xmlns:w="http://schemas.openxmlformats.org/wordprocessingml/2006/main" xmlns:w14="http://schemas.microsoft.com/office/word/2010/wordml" xmlns:wpg="http://schemas.microsoft.com/office/word/2010/wordprocessingGroup" xmlns:wpi="http://schemas.microsoft.com/office/word/2010/wordprocessingInk" xmlns:wne="http://schemas.microsoft.com/office/word/2006/wordml" xmlns:wps="http://schemas.microsoft.com/office/word/2010/wordprocessingShape" mc:Ignorable="w14 wp14">
   <w:sdt>
     <w:sdtPr>
       <w:id w:val="587819238"/>
@@ -12463,7 +11937,7 @@
     <w:sdtContent>
       <w:p>
         <w:pPr>
-          <w:pStyle w:val="Footer"/>
+          <w:pStyle w:val="Pidipagina"/>
           <w:jc w:val="right"/>
         </w:pPr>
         <w:r>
@@ -12479,7 +11953,7 @@
           <w:rPr>
             <w:noProof/>
           </w:rPr>
-          <w:t>3</w:t>
+          <w:t>8</w:t>
         </w:r>
         <w:r>
           <w:fldChar w:fldCharType="end"/>
@@ -12489,14 +11963,14 @@
   </w:sdt>
   <w:p>
     <w:pPr>
-      <w:pStyle w:val="Footer"/>
+      <w:pStyle w:val="Pidipagina"/>
     </w:pPr>
   </w:p>
 </w:ftr>
 </file>
 
 <file path=word/footnotes.xml><?xml version="1.0" encoding="utf-8"?>
-<w:footnotes xmlns:wpc="http://schemas.microsoft.com/office/word/2010/wordprocessingCanvas" xmlns:mo="http://schemas.microsoft.com/office/mac/office/2008/main" xmlns:mc="http://schemas.openxmlformats.org/markup-compatibility/2006" xmlns:mv="urn:schemas-microsoft-com:mac:vml" xmlns:o="urn:schemas-microsoft-com:office:office" xmlns:r="http://schemas.openxmlformats.org/officeDocument/2006/relationships" xmlns:m="http://schemas.openxmlformats.org/officeDocument/2006/math" xmlns:v="urn:schemas-microsoft-com:vml" xmlns:wp14="http://schemas.microsoft.com/office/word/2010/wordprocessingDrawing" xmlns:wp="http://schemas.openxmlformats.org/drawingml/2006/wordprocessingDrawing" xmlns:w10="urn:schemas-microsoft-com:office:word" xmlns:w="http://schemas.openxmlformats.org/wordprocessingml/2006/main" xmlns:w14="http://schemas.microsoft.com/office/word/2010/wordml" xmlns:w15="http://schemas.microsoft.com/office/word/2012/wordml" xmlns:wpg="http://schemas.microsoft.com/office/word/2010/wordprocessingGroup" xmlns:wpi="http://schemas.microsoft.com/office/word/2010/wordprocessingInk" xmlns:wne="http://schemas.microsoft.com/office/word/2006/wordml" xmlns:wps="http://schemas.microsoft.com/office/word/2010/wordprocessingShape" mc:Ignorable="w14 w15 wp14">
+<w:footnotes xmlns:wpc="http://schemas.microsoft.com/office/word/2010/wordprocessingCanvas" xmlns:mc="http://schemas.openxmlformats.org/markup-compatibility/2006" xmlns:o="urn:schemas-microsoft-com:office:office" xmlns:r="http://schemas.openxmlformats.org/officeDocument/2006/relationships" xmlns:m="http://schemas.openxmlformats.org/officeDocument/2006/math" xmlns:v="urn:schemas-microsoft-com:vml" xmlns:wp14="http://schemas.microsoft.com/office/word/2010/wordprocessingDrawing" xmlns:wp="http://schemas.openxmlformats.org/drawingml/2006/wordprocessingDrawing" xmlns:w10="urn:schemas-microsoft-com:office:word" xmlns:w="http://schemas.openxmlformats.org/wordprocessingml/2006/main" xmlns:w14="http://schemas.microsoft.com/office/word/2010/wordml" xmlns:wpg="http://schemas.microsoft.com/office/word/2010/wordprocessingGroup" xmlns:wpi="http://schemas.microsoft.com/office/word/2010/wordprocessingInk" xmlns:wne="http://schemas.microsoft.com/office/word/2006/wordml" xmlns:wps="http://schemas.microsoft.com/office/word/2010/wordprocessingShape" mc:Ignorable="w14 wp14">
   <w:footnote w:type="separator" w:id="-1">
     <w:p>
       <w:pPr>
@@ -12521,7 +11995,7 @@
 </file>
 
 <file path=word/numbering.xml><?xml version="1.0" encoding="utf-8"?>
-<w:numbering xmlns:wpc="http://schemas.microsoft.com/office/word/2010/wordprocessingCanvas" xmlns:mo="http://schemas.microsoft.com/office/mac/office/2008/main" xmlns:mc="http://schemas.openxmlformats.org/markup-compatibility/2006" xmlns:mv="urn:schemas-microsoft-com:mac:vml" xmlns:o="urn:schemas-microsoft-com:office:office" xmlns:r="http://schemas.openxmlformats.org/officeDocument/2006/relationships" xmlns:m="http://schemas.openxmlformats.org/officeDocument/2006/math" xmlns:v="urn:schemas-microsoft-com:vml" xmlns:wp14="http://schemas.microsoft.com/office/word/2010/wordprocessingDrawing" xmlns:wp="http://schemas.openxmlformats.org/drawingml/2006/wordprocessingDrawing" xmlns:w10="urn:schemas-microsoft-com:office:word" xmlns:w="http://schemas.openxmlformats.org/wordprocessingml/2006/main" xmlns:w14="http://schemas.microsoft.com/office/word/2010/wordml" xmlns:w15="http://schemas.microsoft.com/office/word/2012/wordml" xmlns:wpg="http://schemas.microsoft.com/office/word/2010/wordprocessingGroup" xmlns:wpi="http://schemas.microsoft.com/office/word/2010/wordprocessingInk" xmlns:wne="http://schemas.microsoft.com/office/word/2006/wordml" xmlns:wps="http://schemas.microsoft.com/office/word/2010/wordprocessingShape" mc:Ignorable="w14 w15 wp14">
+<w:numbering xmlns:wpc="http://schemas.microsoft.com/office/word/2010/wordprocessingCanvas" xmlns:mc="http://schemas.openxmlformats.org/markup-compatibility/2006" xmlns:o="urn:schemas-microsoft-com:office:office" xmlns:r="http://schemas.openxmlformats.org/officeDocument/2006/relationships" xmlns:m="http://schemas.openxmlformats.org/officeDocument/2006/math" xmlns:v="urn:schemas-microsoft-com:vml" xmlns:wp14="http://schemas.microsoft.com/office/word/2010/wordprocessingDrawing" xmlns:wp="http://schemas.openxmlformats.org/drawingml/2006/wordprocessingDrawing" xmlns:w10="urn:schemas-microsoft-com:office:word" xmlns:w="http://schemas.openxmlformats.org/wordprocessingml/2006/main" xmlns:w14="http://schemas.microsoft.com/office/word/2010/wordml" xmlns:wpg="http://schemas.microsoft.com/office/word/2010/wordprocessingGroup" xmlns:wpi="http://schemas.microsoft.com/office/word/2010/wordprocessingInk" xmlns:wne="http://schemas.microsoft.com/office/word/2006/wordml" xmlns:wps="http://schemas.microsoft.com/office/word/2010/wordprocessingShape" mc:Ignorable="w14 wp14">
   <w:abstractNum w:abstractNumId="0">
     <w:nsid w:val="000F798F"/>
     <w:multiLevelType w:val="hybridMultilevel"/>
@@ -14249,7 +13723,7 @@
 </file>
 
 <file path=word/styles.xml><?xml version="1.0" encoding="utf-8"?>
-<w:styles xmlns:mc="http://schemas.openxmlformats.org/markup-compatibility/2006" xmlns:r="http://schemas.openxmlformats.org/officeDocument/2006/relationships" xmlns:w="http://schemas.openxmlformats.org/wordprocessingml/2006/main" xmlns:w14="http://schemas.microsoft.com/office/word/2010/wordml" xmlns:w15="http://schemas.microsoft.com/office/word/2012/wordml" mc:Ignorable="w14 w15">
+<w:styles xmlns:mc="http://schemas.openxmlformats.org/markup-compatibility/2006" xmlns:r="http://schemas.openxmlformats.org/officeDocument/2006/relationships" xmlns:w="http://schemas.openxmlformats.org/wordprocessingml/2006/main" xmlns:w14="http://schemas.microsoft.com/office/word/2010/wordml" mc:Ignorable="w14">
   <w:docDefaults>
     <w:rPrDefault>
       <w:rPr>
@@ -14265,402 +13739,157 @@
       </w:pPr>
     </w:pPrDefault>
   </w:docDefaults>
-  <w:latentStyles w:defLockedState="0" w:defUIPriority="99" w:defSemiHidden="0" w:defUnhideWhenUsed="0" w:defQFormat="0" w:count="382">
-    <w:lsdException w:name="Normal" w:uiPriority="0" w:qFormat="1"/>
-    <w:lsdException w:name="heading 1" w:uiPriority="9" w:qFormat="1"/>
-    <w:lsdException w:name="heading 2" w:semiHidden="1" w:uiPriority="9" w:unhideWhenUsed="1" w:qFormat="1"/>
-    <w:lsdException w:name="heading 3" w:semiHidden="1" w:uiPriority="9" w:unhideWhenUsed="1" w:qFormat="1"/>
-    <w:lsdException w:name="heading 4" w:semiHidden="1" w:uiPriority="9" w:unhideWhenUsed="1" w:qFormat="1"/>
-    <w:lsdException w:name="heading 5" w:semiHidden="1" w:uiPriority="9" w:unhideWhenUsed="1" w:qFormat="1"/>
-    <w:lsdException w:name="heading 6" w:semiHidden="1" w:uiPriority="9" w:unhideWhenUsed="1" w:qFormat="1"/>
-    <w:lsdException w:name="heading 7" w:semiHidden="1" w:uiPriority="9" w:unhideWhenUsed="1" w:qFormat="1"/>
-    <w:lsdException w:name="heading 8" w:semiHidden="1" w:uiPriority="9" w:unhideWhenUsed="1" w:qFormat="1"/>
-    <w:lsdException w:name="heading 9" w:semiHidden="1" w:uiPriority="9" w:unhideWhenUsed="1" w:qFormat="1"/>
-    <w:lsdException w:name="index 1" w:semiHidden="1" w:unhideWhenUsed="1"/>
-    <w:lsdException w:name="index 2" w:semiHidden="1" w:unhideWhenUsed="1"/>
-    <w:lsdException w:name="index 3" w:semiHidden="1" w:unhideWhenUsed="1"/>
-    <w:lsdException w:name="index 4" w:semiHidden="1" w:unhideWhenUsed="1"/>
-    <w:lsdException w:name="index 5" w:semiHidden="1" w:unhideWhenUsed="1"/>
-    <w:lsdException w:name="index 6" w:semiHidden="1" w:unhideWhenUsed="1"/>
-    <w:lsdException w:name="index 7" w:semiHidden="1" w:unhideWhenUsed="1"/>
-    <w:lsdException w:name="index 8" w:semiHidden="1" w:unhideWhenUsed="1"/>
-    <w:lsdException w:name="index 9" w:semiHidden="1" w:unhideWhenUsed="1"/>
-    <w:lsdException w:name="toc 1" w:semiHidden="1" w:uiPriority="39" w:unhideWhenUsed="1"/>
-    <w:lsdException w:name="toc 2" w:semiHidden="1" w:uiPriority="39" w:unhideWhenUsed="1"/>
-    <w:lsdException w:name="toc 3" w:semiHidden="1" w:uiPriority="39" w:unhideWhenUsed="1"/>
-    <w:lsdException w:name="toc 4" w:semiHidden="1" w:uiPriority="39" w:unhideWhenUsed="1"/>
-    <w:lsdException w:name="toc 5" w:semiHidden="1" w:uiPriority="39" w:unhideWhenUsed="1"/>
-    <w:lsdException w:name="toc 6" w:semiHidden="1" w:uiPriority="39" w:unhideWhenUsed="1"/>
-    <w:lsdException w:name="toc 7" w:semiHidden="1" w:uiPriority="39" w:unhideWhenUsed="1"/>
-    <w:lsdException w:name="toc 8" w:semiHidden="1" w:uiPriority="39" w:unhideWhenUsed="1"/>
-    <w:lsdException w:name="toc 9" w:semiHidden="1" w:uiPriority="39" w:unhideWhenUsed="1"/>
-    <w:lsdException w:name="Normal Indent" w:semiHidden="1" w:unhideWhenUsed="1"/>
-    <w:lsdException w:name="footnote text" w:semiHidden="1" w:unhideWhenUsed="1"/>
-    <w:lsdException w:name="annotation text" w:semiHidden="1" w:unhideWhenUsed="1"/>
-    <w:lsdException w:name="header" w:semiHidden="1" w:unhideWhenUsed="1"/>
-    <w:lsdException w:name="footer" w:semiHidden="1" w:unhideWhenUsed="1"/>
-    <w:lsdException w:name="index heading" w:semiHidden="1" w:unhideWhenUsed="1"/>
-    <w:lsdException w:name="caption" w:semiHidden="1" w:uiPriority="35" w:unhideWhenUsed="1" w:qFormat="1"/>
-    <w:lsdException w:name="table of figures" w:semiHidden="1" w:unhideWhenUsed="1"/>
-    <w:lsdException w:name="envelope address" w:semiHidden="1" w:unhideWhenUsed="1"/>
-    <w:lsdException w:name="envelope return" w:semiHidden="1" w:unhideWhenUsed="1"/>
-    <w:lsdException w:name="footnote reference" w:semiHidden="1" w:unhideWhenUsed="1"/>
-    <w:lsdException w:name="annotation reference" w:semiHidden="1" w:unhideWhenUsed="1"/>
-    <w:lsdException w:name="line number" w:semiHidden="1" w:unhideWhenUsed="1"/>
-    <w:lsdException w:name="page number" w:semiHidden="1" w:unhideWhenUsed="1"/>
-    <w:lsdException w:name="endnote reference" w:semiHidden="1" w:unhideWhenUsed="1"/>
-    <w:lsdException w:name="endnote text" w:semiHidden="1" w:unhideWhenUsed="1"/>
-    <w:lsdException w:name="table of authorities" w:semiHidden="1" w:unhideWhenUsed="1"/>
-    <w:lsdException w:name="macro" w:semiHidden="1" w:unhideWhenUsed="1"/>
-    <w:lsdException w:name="toa heading" w:semiHidden="1" w:unhideWhenUsed="1"/>
-    <w:lsdException w:name="List" w:semiHidden="1" w:unhideWhenUsed="1"/>
-    <w:lsdException w:name="List Bullet" w:semiHidden="1" w:unhideWhenUsed="1"/>
-    <w:lsdException w:name="List Number" w:semiHidden="1" w:unhideWhenUsed="1"/>
-    <w:lsdException w:name="List 2" w:semiHidden="1" w:unhideWhenUsed="1"/>
-    <w:lsdException w:name="List 3" w:semiHidden="1" w:unhideWhenUsed="1"/>
-    <w:lsdException w:name="List 4" w:semiHidden="1" w:unhideWhenUsed="1"/>
-    <w:lsdException w:name="List 5" w:semiHidden="1" w:unhideWhenUsed="1"/>
-    <w:lsdException w:name="List Bullet 2" w:semiHidden="1" w:unhideWhenUsed="1"/>
-    <w:lsdException w:name="List Bullet 3" w:semiHidden="1" w:unhideWhenUsed="1"/>
-    <w:lsdException w:name="List Bullet 4" w:semiHidden="1" w:unhideWhenUsed="1"/>
-    <w:lsdException w:name="List Bullet 5" w:semiHidden="1" w:unhideWhenUsed="1"/>
-    <w:lsdException w:name="List Number 2" w:semiHidden="1" w:unhideWhenUsed="1"/>
-    <w:lsdException w:name="List Number 3" w:semiHidden="1" w:unhideWhenUsed="1"/>
-    <w:lsdException w:name="List Number 4" w:semiHidden="1" w:unhideWhenUsed="1"/>
-    <w:lsdException w:name="List Number 5" w:semiHidden="1" w:unhideWhenUsed="1"/>
-    <w:lsdException w:name="Title" w:uiPriority="10" w:qFormat="1"/>
-    <w:lsdException w:name="Closing" w:semiHidden="1" w:unhideWhenUsed="1"/>
-    <w:lsdException w:name="Signature" w:semiHidden="1" w:unhideWhenUsed="1"/>
-    <w:lsdException w:name="Default Paragraph Font" w:semiHidden="1" w:uiPriority="1" w:unhideWhenUsed="1"/>
-    <w:lsdException w:name="Body Text" w:semiHidden="1" w:unhideWhenUsed="1"/>
-    <w:lsdException w:name="Body Text Indent" w:semiHidden="1" w:unhideWhenUsed="1"/>
-    <w:lsdException w:name="List Continue" w:semiHidden="1" w:unhideWhenUsed="1"/>
-    <w:lsdException w:name="List Continue 2" w:semiHidden="1" w:unhideWhenUsed="1"/>
-    <w:lsdException w:name="List Continue 3" w:semiHidden="1" w:unhideWhenUsed="1"/>
-    <w:lsdException w:name="List Continue 4" w:semiHidden="1" w:unhideWhenUsed="1"/>
-    <w:lsdException w:name="List Continue 5" w:semiHidden="1" w:unhideWhenUsed="1"/>
-    <w:lsdException w:name="Message Header" w:semiHidden="1" w:unhideWhenUsed="1"/>
-    <w:lsdException w:name="Subtitle" w:uiPriority="11" w:qFormat="1"/>
-    <w:lsdException w:name="Salutation" w:semiHidden="1" w:unhideWhenUsed="1"/>
-    <w:lsdException w:name="Date" w:semiHidden="1" w:unhideWhenUsed="1"/>
-    <w:lsdException w:name="Body Text First Indent" w:semiHidden="1" w:unhideWhenUsed="1"/>
-    <w:lsdException w:name="Body Text First Indent 2" w:semiHidden="1" w:unhideWhenUsed="1"/>
-    <w:lsdException w:name="Note Heading" w:semiHidden="1" w:unhideWhenUsed="1"/>
-    <w:lsdException w:name="Body Text 2" w:semiHidden="1" w:unhideWhenUsed="1"/>
-    <w:lsdException w:name="Body Text 3" w:semiHidden="1" w:unhideWhenUsed="1"/>
-    <w:lsdException w:name="Body Text Indent 2" w:semiHidden="1" w:unhideWhenUsed="1"/>
-    <w:lsdException w:name="Body Text Indent 3" w:semiHidden="1" w:unhideWhenUsed="1"/>
-    <w:lsdException w:name="Block Text" w:semiHidden="1" w:unhideWhenUsed="1"/>
-    <w:lsdException w:name="Hyperlink" w:semiHidden="1" w:unhideWhenUsed="1"/>
-    <w:lsdException w:name="FollowedHyperlink" w:semiHidden="1" w:unhideWhenUsed="1"/>
-    <w:lsdException w:name="Strong" w:uiPriority="22" w:qFormat="1"/>
-    <w:lsdException w:name="Emphasis" w:uiPriority="20" w:qFormat="1"/>
-    <w:lsdException w:name="Document Map" w:semiHidden="1" w:unhideWhenUsed="1"/>
-    <w:lsdException w:name="Plain Text" w:semiHidden="1" w:unhideWhenUsed="1"/>
-    <w:lsdException w:name="E-mail Signature" w:semiHidden="1" w:unhideWhenUsed="1"/>
-    <w:lsdException w:name="HTML Top of Form" w:semiHidden="1" w:unhideWhenUsed="1"/>
-    <w:lsdException w:name="HTML Bottom of Form" w:semiHidden="1" w:unhideWhenUsed="1"/>
-    <w:lsdException w:name="Normal (Web)" w:semiHidden="1" w:unhideWhenUsed="1"/>
-    <w:lsdException w:name="HTML Acronym" w:semiHidden="1" w:unhideWhenUsed="1"/>
-    <w:lsdException w:name="HTML Address" w:semiHidden="1" w:unhideWhenUsed="1"/>
-    <w:lsdException w:name="HTML Cite" w:semiHidden="1" w:unhideWhenUsed="1"/>
-    <w:lsdException w:name="HTML Code" w:semiHidden="1" w:unhideWhenUsed="1"/>
-    <w:lsdException w:name="HTML Definition" w:semiHidden="1" w:unhideWhenUsed="1"/>
-    <w:lsdException w:name="HTML Keyboard" w:semiHidden="1" w:unhideWhenUsed="1"/>
-    <w:lsdException w:name="HTML Preformatted" w:semiHidden="1" w:unhideWhenUsed="1"/>
-    <w:lsdException w:name="HTML Sample" w:semiHidden="1" w:unhideWhenUsed="1"/>
-    <w:lsdException w:name="HTML Typewriter" w:semiHidden="1" w:unhideWhenUsed="1"/>
-    <w:lsdException w:name="HTML Variable" w:semiHidden="1" w:unhideWhenUsed="1"/>
-    <w:lsdException w:name="Normal Table" w:semiHidden="1" w:unhideWhenUsed="1"/>
-    <w:lsdException w:name="annotation subject" w:semiHidden="1" w:unhideWhenUsed="1"/>
-    <w:lsdException w:name="No List" w:semiHidden="1" w:unhideWhenUsed="1"/>
-    <w:lsdException w:name="Outline List 1" w:semiHidden="1" w:unhideWhenUsed="1"/>
-    <w:lsdException w:name="Outline List 2" w:semiHidden="1" w:unhideWhenUsed="1"/>
-    <w:lsdException w:name="Outline List 3" w:semiHidden="1" w:unhideWhenUsed="1"/>
-    <w:lsdException w:name="Table Simple 1" w:semiHidden="1" w:unhideWhenUsed="1"/>
-    <w:lsdException w:name="Table Simple 2" w:semiHidden="1" w:unhideWhenUsed="1"/>
-    <w:lsdException w:name="Table Simple 3" w:semiHidden="1" w:unhideWhenUsed="1"/>
-    <w:lsdException w:name="Table Classic 1" w:semiHidden="1" w:unhideWhenUsed="1"/>
-    <w:lsdException w:name="Table Classic 2" w:semiHidden="1" w:unhideWhenUsed="1"/>
-    <w:lsdException w:name="Table Classic 3" w:semiHidden="1" w:unhideWhenUsed="1"/>
-    <w:lsdException w:name="Table Classic 4" w:semiHidden="1" w:unhideWhenUsed="1"/>
-    <w:lsdException w:name="Table Colorful 1" w:semiHidden="1" w:unhideWhenUsed="1"/>
-    <w:lsdException w:name="Table Colorful 2" w:semiHidden="1" w:unhideWhenUsed="1"/>
-    <w:lsdException w:name="Table Colorful 3" w:semiHidden="1" w:unhideWhenUsed="1"/>
-    <w:lsdException w:name="Table Columns 1" w:semiHidden="1" w:unhideWhenUsed="1"/>
-    <w:lsdException w:name="Table Columns 2" w:semiHidden="1" w:unhideWhenUsed="1"/>
-    <w:lsdException w:name="Table Columns 3" w:semiHidden="1" w:unhideWhenUsed="1"/>
-    <w:lsdException w:name="Table Columns 4" w:semiHidden="1" w:unhideWhenUsed="1"/>
-    <w:lsdException w:name="Table Columns 5" w:semiHidden="1" w:unhideWhenUsed="1"/>
-    <w:lsdException w:name="Table Grid 1" w:semiHidden="1" w:unhideWhenUsed="1"/>
-    <w:lsdException w:name="Table Grid 2" w:semiHidden="1" w:unhideWhenUsed="1"/>
-    <w:lsdException w:name="Table Grid 3" w:semiHidden="1" w:unhideWhenUsed="1"/>
-    <w:lsdException w:name="Table Grid 4" w:semiHidden="1" w:unhideWhenUsed="1"/>
-    <w:lsdException w:name="Table Grid 5" w:semiHidden="1" w:unhideWhenUsed="1"/>
-    <w:lsdException w:name="Table Grid 6" w:semiHidden="1" w:unhideWhenUsed="1"/>
-    <w:lsdException w:name="Table Grid 7" w:semiHidden="1" w:unhideWhenUsed="1"/>
-    <w:lsdException w:name="Table Grid 8" w:semiHidden="1" w:unhideWhenUsed="1"/>
-    <w:lsdException w:name="Table List 1" w:semiHidden="1" w:unhideWhenUsed="1"/>
-    <w:lsdException w:name="Table List 2" w:semiHidden="1" w:unhideWhenUsed="1"/>
-    <w:lsdException w:name="Table List 3" w:semiHidden="1" w:unhideWhenUsed="1"/>
-    <w:lsdException w:name="Table List 4" w:semiHidden="1" w:unhideWhenUsed="1"/>
-    <w:lsdException w:name="Table List 5" w:semiHidden="1" w:unhideWhenUsed="1"/>
-    <w:lsdException w:name="Table List 6" w:semiHidden="1" w:unhideWhenUsed="1"/>
-    <w:lsdException w:name="Table List 7" w:semiHidden="1" w:unhideWhenUsed="1"/>
-    <w:lsdException w:name="Table List 8" w:semiHidden="1" w:unhideWhenUsed="1"/>
-    <w:lsdException w:name="Table 3D effects 1" w:semiHidden="1" w:unhideWhenUsed="1"/>
-    <w:lsdException w:name="Table 3D effects 2" w:semiHidden="1" w:unhideWhenUsed="1"/>
-    <w:lsdException w:name="Table 3D effects 3" w:semiHidden="1" w:unhideWhenUsed="1"/>
-    <w:lsdException w:name="Table Contemporary" w:semiHidden="1" w:unhideWhenUsed="1"/>
-    <w:lsdException w:name="Table Elegant" w:semiHidden="1" w:unhideWhenUsed="1"/>
-    <w:lsdException w:name="Table Professional" w:semiHidden="1" w:unhideWhenUsed="1"/>
-    <w:lsdException w:name="Table Subtle 1" w:semiHidden="1" w:unhideWhenUsed="1"/>
-    <w:lsdException w:name="Table Subtle 2" w:semiHidden="1" w:unhideWhenUsed="1"/>
-    <w:lsdException w:name="Table Web 1" w:semiHidden="1" w:unhideWhenUsed="1"/>
-    <w:lsdException w:name="Table Web 2" w:semiHidden="1" w:unhideWhenUsed="1"/>
-    <w:lsdException w:name="Table Web 3" w:semiHidden="1" w:unhideWhenUsed="1"/>
-    <w:lsdException w:name="Balloon Text" w:semiHidden="1" w:unhideWhenUsed="1"/>
-    <w:lsdException w:name="Table Grid" w:uiPriority="39"/>
-    <w:lsdException w:name="Table Theme" w:semiHidden="1" w:unhideWhenUsed="1"/>
-    <w:lsdException w:name="Note Level 1" w:semiHidden="1" w:unhideWhenUsed="1"/>
-    <w:lsdException w:name="Note Level 2" w:semiHidden="1" w:unhideWhenUsed="1"/>
-    <w:lsdException w:name="Note Level 3" w:semiHidden="1" w:unhideWhenUsed="1"/>
-    <w:lsdException w:name="Note Level 4" w:semiHidden="1" w:unhideWhenUsed="1"/>
-    <w:lsdException w:name="Note Level 5" w:semiHidden="1" w:unhideWhenUsed="1"/>
-    <w:lsdException w:name="Note Level 6" w:semiHidden="1" w:unhideWhenUsed="1"/>
-    <w:lsdException w:name="Note Level 7" w:semiHidden="1" w:unhideWhenUsed="1"/>
-    <w:lsdException w:name="Note Level 8" w:semiHidden="1" w:unhideWhenUsed="1"/>
-    <w:lsdException w:name="Note Level 9" w:semiHidden="1" w:unhideWhenUsed="1"/>
-    <w:lsdException w:name="Placeholder Text" w:semiHidden="1"/>
-    <w:lsdException w:name="No Spacing" w:uiPriority="1" w:qFormat="1"/>
-    <w:lsdException w:name="Light Shading" w:uiPriority="60"/>
-    <w:lsdException w:name="Light List" w:uiPriority="61"/>
-    <w:lsdException w:name="Light Grid" w:uiPriority="62"/>
-    <w:lsdException w:name="Medium Shading 1" w:uiPriority="63"/>
-    <w:lsdException w:name="Medium Shading 2" w:uiPriority="64"/>
-    <w:lsdException w:name="Medium List 1" w:uiPriority="65"/>
-    <w:lsdException w:name="Medium List 2" w:uiPriority="66"/>
-    <w:lsdException w:name="Medium Grid 1" w:uiPriority="67"/>
-    <w:lsdException w:name="Medium Grid 2" w:uiPriority="68"/>
-    <w:lsdException w:name="Medium Grid 3" w:uiPriority="69"/>
-    <w:lsdException w:name="Dark List" w:uiPriority="70"/>
-    <w:lsdException w:name="Colorful Shading" w:uiPriority="71"/>
-    <w:lsdException w:name="Colorful List" w:uiPriority="72"/>
-    <w:lsdException w:name="Colorful Grid" w:uiPriority="73"/>
-    <w:lsdException w:name="Light Shading Accent 1" w:uiPriority="60"/>
-    <w:lsdException w:name="Light List Accent 1" w:uiPriority="61"/>
-    <w:lsdException w:name="Light Grid Accent 1" w:uiPriority="62"/>
-    <w:lsdException w:name="Medium Shading 1 Accent 1" w:uiPriority="63"/>
-    <w:lsdException w:name="Medium Shading 2 Accent 1" w:uiPriority="64"/>
-    <w:lsdException w:name="Medium List 1 Accent 1" w:uiPriority="65"/>
-    <w:lsdException w:name="Revision" w:semiHidden="1"/>
-    <w:lsdException w:name="List Paragraph" w:uiPriority="34" w:qFormat="1"/>
-    <w:lsdException w:name="Quote" w:uiPriority="29" w:qFormat="1"/>
-    <w:lsdException w:name="Intense Quote" w:uiPriority="30" w:qFormat="1"/>
-    <w:lsdException w:name="Medium List 2 Accent 1" w:uiPriority="66"/>
-    <w:lsdException w:name="Medium Grid 1 Accent 1" w:uiPriority="67"/>
-    <w:lsdException w:name="Medium Grid 2 Accent 1" w:uiPriority="68"/>
-    <w:lsdException w:name="Medium Grid 3 Accent 1" w:uiPriority="69"/>
-    <w:lsdException w:name="Dark List Accent 1" w:uiPriority="70"/>
-    <w:lsdException w:name="Colorful Shading Accent 1" w:uiPriority="71"/>
-    <w:lsdException w:name="Colorful List Accent 1" w:uiPriority="72"/>
-    <w:lsdException w:name="Colorful Grid Accent 1" w:uiPriority="73"/>
-    <w:lsdException w:name="Light Shading Accent 2" w:uiPriority="60"/>
-    <w:lsdException w:name="Light List Accent 2" w:uiPriority="61"/>
-    <w:lsdException w:name="Light Grid Accent 2" w:uiPriority="62"/>
-    <w:lsdException w:name="Medium Shading 1 Accent 2" w:uiPriority="63"/>
-    <w:lsdException w:name="Medium Shading 2 Accent 2" w:uiPriority="64"/>
-    <w:lsdException w:name="Medium List 1 Accent 2" w:uiPriority="65"/>
-    <w:lsdException w:name="Medium List 2 Accent 2" w:uiPriority="66"/>
-    <w:lsdException w:name="Medium Grid 1 Accent 2" w:uiPriority="67"/>
-    <w:lsdException w:name="Medium Grid 2 Accent 2" w:uiPriority="68"/>
-    <w:lsdException w:name="Medium Grid 3 Accent 2" w:uiPriority="69"/>
-    <w:lsdException w:name="Dark List Accent 2" w:uiPriority="70"/>
-    <w:lsdException w:name="Colorful Shading Accent 2" w:uiPriority="71"/>
-    <w:lsdException w:name="Colorful List Accent 2" w:uiPriority="72"/>
-    <w:lsdException w:name="Colorful Grid Accent 2" w:uiPriority="73"/>
-    <w:lsdException w:name="Light Shading Accent 3" w:uiPriority="60"/>
-    <w:lsdException w:name="Light List Accent 3" w:uiPriority="61"/>
-    <w:lsdException w:name="Light Grid Accent 3" w:uiPriority="62"/>
-    <w:lsdException w:name="Medium Shading 1 Accent 3" w:uiPriority="63"/>
-    <w:lsdException w:name="Medium Shading 2 Accent 3" w:uiPriority="64"/>
-    <w:lsdException w:name="Medium List 1 Accent 3" w:uiPriority="65"/>
-    <w:lsdException w:name="Medium List 2 Accent 3" w:uiPriority="66"/>
-    <w:lsdException w:name="Medium Grid 1 Accent 3" w:uiPriority="67"/>
-    <w:lsdException w:name="Medium Grid 2 Accent 3" w:uiPriority="68"/>
-    <w:lsdException w:name="Medium Grid 3 Accent 3" w:uiPriority="69"/>
-    <w:lsdException w:name="Dark List Accent 3" w:uiPriority="70"/>
-    <w:lsdException w:name="Colorful Shading Accent 3" w:uiPriority="71"/>
-    <w:lsdException w:name="Colorful List Accent 3" w:uiPriority="72"/>
-    <w:lsdException w:name="Colorful Grid Accent 3" w:uiPriority="73"/>
-    <w:lsdException w:name="Light Shading Accent 4" w:uiPriority="60"/>
-    <w:lsdException w:name="Light List Accent 4" w:uiPriority="61"/>
-    <w:lsdException w:name="Light Grid Accent 4" w:uiPriority="62"/>
-    <w:lsdException w:name="Medium Shading 1 Accent 4" w:uiPriority="63"/>
-    <w:lsdException w:name="Medium Shading 2 Accent 4" w:uiPriority="64"/>
-    <w:lsdException w:name="Medium List 1 Accent 4" w:uiPriority="65"/>
-    <w:lsdException w:name="Medium List 2 Accent 4" w:uiPriority="66"/>
-    <w:lsdException w:name="Medium Grid 1 Accent 4" w:uiPriority="67"/>
-    <w:lsdException w:name="Medium Grid 2 Accent 4" w:uiPriority="68"/>
-    <w:lsdException w:name="Medium Grid 3 Accent 4" w:uiPriority="69"/>
-    <w:lsdException w:name="Dark List Accent 4" w:uiPriority="70"/>
-    <w:lsdException w:name="Colorful Shading Accent 4" w:uiPriority="71"/>
-    <w:lsdException w:name="Colorful List Accent 4" w:uiPriority="72"/>
-    <w:lsdException w:name="Colorful Grid Accent 4" w:uiPriority="73"/>
-    <w:lsdException w:name="Light Shading Accent 5" w:uiPriority="60"/>
-    <w:lsdException w:name="Light List Accent 5" w:uiPriority="61"/>
-    <w:lsdException w:name="Light Grid Accent 5" w:uiPriority="62"/>
-    <w:lsdException w:name="Medium Shading 1 Accent 5" w:uiPriority="63"/>
-    <w:lsdException w:name="Medium Shading 2 Accent 5" w:uiPriority="64"/>
-    <w:lsdException w:name="Medium List 1 Accent 5" w:uiPriority="65"/>
-    <w:lsdException w:name="Medium List 2 Accent 5" w:uiPriority="66"/>
-    <w:lsdException w:name="Medium Grid 1 Accent 5" w:uiPriority="67"/>
-    <w:lsdException w:name="Medium Grid 2 Accent 5" w:uiPriority="68"/>
-    <w:lsdException w:name="Medium Grid 3 Accent 5" w:uiPriority="69"/>
-    <w:lsdException w:name="Dark List Accent 5" w:uiPriority="70"/>
-    <w:lsdException w:name="Colorful Shading Accent 5" w:uiPriority="71"/>
-    <w:lsdException w:name="Colorful List Accent 5" w:uiPriority="72"/>
-    <w:lsdException w:name="Colorful Grid Accent 5" w:uiPriority="73"/>
-    <w:lsdException w:name="Light Shading Accent 6" w:uiPriority="60"/>
-    <w:lsdException w:name="Light List Accent 6" w:uiPriority="61"/>
-    <w:lsdException w:name="Light Grid Accent 6" w:uiPriority="62"/>
-    <w:lsdException w:name="Medium Shading 1 Accent 6" w:uiPriority="63"/>
-    <w:lsdException w:name="Medium Shading 2 Accent 6" w:uiPriority="64"/>
-    <w:lsdException w:name="Medium List 1 Accent 6" w:uiPriority="65"/>
-    <w:lsdException w:name="Medium List 2 Accent 6" w:uiPriority="66"/>
-    <w:lsdException w:name="Medium Grid 1 Accent 6" w:uiPriority="67"/>
-    <w:lsdException w:name="Medium Grid 2 Accent 6" w:uiPriority="68"/>
-    <w:lsdException w:name="Medium Grid 3 Accent 6" w:uiPriority="69"/>
-    <w:lsdException w:name="Dark List Accent 6" w:uiPriority="70"/>
-    <w:lsdException w:name="Colorful Shading Accent 6" w:uiPriority="71"/>
-    <w:lsdException w:name="Colorful List Accent 6" w:uiPriority="72"/>
-    <w:lsdException w:name="Colorful Grid Accent 6" w:uiPriority="73"/>
-    <w:lsdException w:name="Subtle Emphasis" w:uiPriority="19" w:qFormat="1"/>
-    <w:lsdException w:name="Intense Emphasis" w:uiPriority="21" w:qFormat="1"/>
-    <w:lsdException w:name="Subtle Reference" w:uiPriority="31" w:qFormat="1"/>
-    <w:lsdException w:name="Intense Reference" w:uiPriority="32" w:qFormat="1"/>
-    <w:lsdException w:name="Book Title" w:uiPriority="33" w:qFormat="1"/>
-    <w:lsdException w:name="Bibliography" w:semiHidden="1" w:uiPriority="37" w:unhideWhenUsed="1"/>
-    <w:lsdException w:name="TOC Heading" w:semiHidden="1" w:uiPriority="39" w:unhideWhenUsed="1" w:qFormat="1"/>
-    <w:lsdException w:name="Plain Table 1" w:uiPriority="41"/>
-    <w:lsdException w:name="Plain Table 2" w:uiPriority="42"/>
-    <w:lsdException w:name="Plain Table 3" w:uiPriority="43"/>
-    <w:lsdException w:name="Plain Table 4" w:uiPriority="44"/>
-    <w:lsdException w:name="Plain Table 5" w:uiPriority="45"/>
-    <w:lsdException w:name="Grid Table Light" w:uiPriority="40"/>
-    <w:lsdException w:name="Grid Table 1 Light" w:uiPriority="46"/>
-    <w:lsdException w:name="Grid Table 2" w:uiPriority="47"/>
-    <w:lsdException w:name="Grid Table 3" w:uiPriority="48"/>
-    <w:lsdException w:name="Grid Table 4" w:uiPriority="49"/>
-    <w:lsdException w:name="Grid Table 5 Dark" w:uiPriority="50"/>
-    <w:lsdException w:name="Grid Table 6 Colorful" w:uiPriority="51"/>
-    <w:lsdException w:name="Grid Table 7 Colorful" w:uiPriority="52"/>
-    <w:lsdException w:name="Grid Table 1 Light Accent 1" w:uiPriority="46"/>
-    <w:lsdException w:name="Grid Table 2 Accent 1" w:uiPriority="47"/>
-    <w:lsdException w:name="Grid Table 3 Accent 1" w:uiPriority="48"/>
-    <w:lsdException w:name="Grid Table 4 Accent 1" w:uiPriority="49"/>
-    <w:lsdException w:name="Grid Table 5 Dark Accent 1" w:uiPriority="50"/>
-    <w:lsdException w:name="Grid Table 6 Colorful Accent 1" w:uiPriority="51"/>
-    <w:lsdException w:name="Grid Table 7 Colorful Accent 1" w:uiPriority="52"/>
-    <w:lsdException w:name="Grid Table 1 Light Accent 2" w:uiPriority="46"/>
-    <w:lsdException w:name="Grid Table 2 Accent 2" w:uiPriority="47"/>
-    <w:lsdException w:name="Grid Table 3 Accent 2" w:uiPriority="48"/>
-    <w:lsdException w:name="Grid Table 4 Accent 2" w:uiPriority="49"/>
-    <w:lsdException w:name="Grid Table 5 Dark Accent 2" w:uiPriority="50"/>
-    <w:lsdException w:name="Grid Table 6 Colorful Accent 2" w:uiPriority="51"/>
-    <w:lsdException w:name="Grid Table 7 Colorful Accent 2" w:uiPriority="52"/>
-    <w:lsdException w:name="Grid Table 1 Light Accent 3" w:uiPriority="46"/>
-    <w:lsdException w:name="Grid Table 2 Accent 3" w:uiPriority="47"/>
-    <w:lsdException w:name="Grid Table 3 Accent 3" w:uiPriority="48"/>
-    <w:lsdException w:name="Grid Table 4 Accent 3" w:uiPriority="49"/>
-    <w:lsdException w:name="Grid Table 5 Dark Accent 3" w:uiPriority="50"/>
-    <w:lsdException w:name="Grid Table 6 Colorful Accent 3" w:uiPriority="51"/>
-    <w:lsdException w:name="Grid Table 7 Colorful Accent 3" w:uiPriority="52"/>
-    <w:lsdException w:name="Grid Table 1 Light Accent 4" w:uiPriority="46"/>
-    <w:lsdException w:name="Grid Table 2 Accent 4" w:uiPriority="47"/>
-    <w:lsdException w:name="Grid Table 3 Accent 4" w:uiPriority="48"/>
-    <w:lsdException w:name="Grid Table 4 Accent 4" w:uiPriority="49"/>
-    <w:lsdException w:name="Grid Table 5 Dark Accent 4" w:uiPriority="50"/>
-    <w:lsdException w:name="Grid Table 6 Colorful Accent 4" w:uiPriority="51"/>
-    <w:lsdException w:name="Grid Table 7 Colorful Accent 4" w:uiPriority="52"/>
-    <w:lsdException w:name="Grid Table 1 Light Accent 5" w:uiPriority="46"/>
-    <w:lsdException w:name="Grid Table 2 Accent 5" w:uiPriority="47"/>
-    <w:lsdException w:name="Grid Table 3 Accent 5" w:uiPriority="48"/>
-    <w:lsdException w:name="Grid Table 4 Accent 5" w:uiPriority="49"/>
-    <w:lsdException w:name="Grid Table 5 Dark Accent 5" w:uiPriority="50"/>
-    <w:lsdException w:name="Grid Table 6 Colorful Accent 5" w:uiPriority="51"/>
-    <w:lsdException w:name="Grid Table 7 Colorful Accent 5" w:uiPriority="52"/>
-    <w:lsdException w:name="Grid Table 1 Light Accent 6" w:uiPriority="46"/>
-    <w:lsdException w:name="Grid Table 2 Accent 6" w:uiPriority="47"/>
-    <w:lsdException w:name="Grid Table 3 Accent 6" w:uiPriority="48"/>
-    <w:lsdException w:name="Grid Table 4 Accent 6" w:uiPriority="49"/>
-    <w:lsdException w:name="Grid Table 5 Dark Accent 6" w:uiPriority="50"/>
-    <w:lsdException w:name="Grid Table 6 Colorful Accent 6" w:uiPriority="51"/>
-    <w:lsdException w:name="Grid Table 7 Colorful Accent 6" w:uiPriority="52"/>
-    <w:lsdException w:name="List Table 1 Light" w:uiPriority="46"/>
-    <w:lsdException w:name="List Table 2" w:uiPriority="47"/>
-    <w:lsdException w:name="List Table 3" w:uiPriority="48"/>
-    <w:lsdException w:name="List Table 4" w:uiPriority="49"/>
-    <w:lsdException w:name="List Table 5 Dark" w:uiPriority="50"/>
-    <w:lsdException w:name="List Table 6 Colorful" w:uiPriority="51"/>
-    <w:lsdException w:name="List Table 7 Colorful" w:uiPriority="52"/>
-    <w:lsdException w:name="List Table 1 Light Accent 1" w:uiPriority="46"/>
-    <w:lsdException w:name="List Table 2 Accent 1" w:uiPriority="47"/>
-    <w:lsdException w:name="List Table 3 Accent 1" w:uiPriority="48"/>
-    <w:lsdException w:name="List Table 4 Accent 1" w:uiPriority="49"/>
-    <w:lsdException w:name="List Table 5 Dark Accent 1" w:uiPriority="50"/>
-    <w:lsdException w:name="List Table 6 Colorful Accent 1" w:uiPriority="51"/>
-    <w:lsdException w:name="List Table 7 Colorful Accent 1" w:uiPriority="52"/>
-    <w:lsdException w:name="List Table 1 Light Accent 2" w:uiPriority="46"/>
-    <w:lsdException w:name="List Table 2 Accent 2" w:uiPriority="47"/>
-    <w:lsdException w:name="List Table 3 Accent 2" w:uiPriority="48"/>
-    <w:lsdException w:name="List Table 4 Accent 2" w:uiPriority="49"/>
-    <w:lsdException w:name="List Table 5 Dark Accent 2" w:uiPriority="50"/>
-    <w:lsdException w:name="List Table 6 Colorful Accent 2" w:uiPriority="51"/>
-    <w:lsdException w:name="List Table 7 Colorful Accent 2" w:uiPriority="52"/>
-    <w:lsdException w:name="List Table 1 Light Accent 3" w:uiPriority="46"/>
-    <w:lsdException w:name="List Table 2 Accent 3" w:uiPriority="47"/>
-    <w:lsdException w:name="List Table 3 Accent 3" w:uiPriority="48"/>
-    <w:lsdException w:name="List Table 4 Accent 3" w:uiPriority="49"/>
-    <w:lsdException w:name="List Table 5 Dark Accent 3" w:uiPriority="50"/>
-    <w:lsdException w:name="List Table 6 Colorful Accent 3" w:uiPriority="51"/>
-    <w:lsdException w:name="List Table 7 Colorful Accent 3" w:uiPriority="52"/>
-    <w:lsdException w:name="List Table 1 Light Accent 4" w:uiPriority="46"/>
-    <w:lsdException w:name="List Table 2 Accent 4" w:uiPriority="47"/>
-    <w:lsdException w:name="List Table 3 Accent 4" w:uiPriority="48"/>
-    <w:lsdException w:name="List Table 4 Accent 4" w:uiPriority="49"/>
-    <w:lsdException w:name="List Table 5 Dark Accent 4" w:uiPriority="50"/>
-    <w:lsdException w:name="List Table 6 Colorful Accent 4" w:uiPriority="51"/>
-    <w:lsdException w:name="List Table 7 Colorful Accent 4" w:uiPriority="52"/>
-    <w:lsdException w:name="List Table 1 Light Accent 5" w:uiPriority="46"/>
-    <w:lsdException w:name="List Table 2 Accent 5" w:uiPriority="47"/>
-    <w:lsdException w:name="List Table 3 Accent 5" w:uiPriority="48"/>
-    <w:lsdException w:name="List Table 4 Accent 5" w:uiPriority="49"/>
-    <w:lsdException w:name="List Table 5 Dark Accent 5" w:uiPriority="50"/>
-    <w:lsdException w:name="List Table 6 Colorful Accent 5" w:uiPriority="51"/>
-    <w:lsdException w:name="List Table 7 Colorful Accent 5" w:uiPriority="52"/>
-    <w:lsdException w:name="List Table 1 Light Accent 6" w:uiPriority="46"/>
-    <w:lsdException w:name="List Table 2 Accent 6" w:uiPriority="47"/>
-    <w:lsdException w:name="List Table 3 Accent 6" w:uiPriority="48"/>
-    <w:lsdException w:name="List Table 4 Accent 6" w:uiPriority="49"/>
-    <w:lsdException w:name="List Table 5 Dark Accent 6" w:uiPriority="50"/>
-    <w:lsdException w:name="List Table 6 Colorful Accent 6" w:uiPriority="51"/>
-    <w:lsdException w:name="List Table 7 Colorful Accent 6" w:uiPriority="52"/>
-    <w:lsdException w:name="Mention" w:semiHidden="1" w:unhideWhenUsed="1"/>
-    <w:lsdException w:name="Smart Hyperlink" w:semiHidden="1" w:unhideWhenUsed="1"/>
+  <w:latentStyles w:defLockedState="0" w:defUIPriority="99" w:defSemiHidden="1" w:defUnhideWhenUsed="1" w:defQFormat="0" w:count="267">
+    <w:lsdException w:name="Normal" w:semiHidden="0" w:uiPriority="0" w:unhideWhenUsed="0" w:qFormat="1"/>
+    <w:lsdException w:name="heading 1" w:semiHidden="0" w:uiPriority="9" w:unhideWhenUsed="0" w:qFormat="1"/>
+    <w:lsdException w:name="heading 2" w:uiPriority="9" w:qFormat="1"/>
+    <w:lsdException w:name="heading 3" w:uiPriority="9" w:qFormat="1"/>
+    <w:lsdException w:name="heading 4" w:uiPriority="9" w:qFormat="1"/>
+    <w:lsdException w:name="heading 5" w:uiPriority="9" w:qFormat="1"/>
+    <w:lsdException w:name="heading 6" w:uiPriority="9" w:qFormat="1"/>
+    <w:lsdException w:name="heading 7" w:uiPriority="9" w:qFormat="1"/>
+    <w:lsdException w:name="heading 8" w:uiPriority="9" w:qFormat="1"/>
+    <w:lsdException w:name="heading 9" w:uiPriority="9" w:qFormat="1"/>
+    <w:lsdException w:name="toc 1" w:uiPriority="39"/>
+    <w:lsdException w:name="toc 2" w:uiPriority="39"/>
+    <w:lsdException w:name="toc 3" w:uiPriority="39"/>
+    <w:lsdException w:name="toc 4" w:uiPriority="39"/>
+    <w:lsdException w:name="toc 5" w:uiPriority="39"/>
+    <w:lsdException w:name="toc 6" w:uiPriority="39"/>
+    <w:lsdException w:name="toc 7" w:uiPriority="39"/>
+    <w:lsdException w:name="toc 8" w:uiPriority="39"/>
+    <w:lsdException w:name="toc 9" w:uiPriority="39"/>
+    <w:lsdException w:name="caption" w:uiPriority="35" w:qFormat="1"/>
+    <w:lsdException w:name="Title" w:semiHidden="0" w:uiPriority="10" w:unhideWhenUsed="0" w:qFormat="1"/>
+    <w:lsdException w:name="Default Paragraph Font" w:uiPriority="1"/>
+    <w:lsdException w:name="Subtitle" w:semiHidden="0" w:uiPriority="11" w:unhideWhenUsed="0" w:qFormat="1"/>
+    <w:lsdException w:name="Strong" w:semiHidden="0" w:uiPriority="22" w:unhideWhenUsed="0" w:qFormat="1"/>
+    <w:lsdException w:name="Emphasis" w:semiHidden="0" w:uiPriority="20" w:unhideWhenUsed="0" w:qFormat="1"/>
+    <w:lsdException w:name="Table Grid" w:semiHidden="0" w:uiPriority="39" w:unhideWhenUsed="0"/>
+    <w:lsdException w:name="Placeholder Text" w:unhideWhenUsed="0"/>
+    <w:lsdException w:name="No Spacing" w:semiHidden="0" w:uiPriority="1" w:unhideWhenUsed="0" w:qFormat="1"/>
+    <w:lsdException w:name="Light Shading" w:semiHidden="0" w:uiPriority="60" w:unhideWhenUsed="0"/>
+    <w:lsdException w:name="Light List" w:semiHidden="0" w:uiPriority="61" w:unhideWhenUsed="0"/>
+    <w:lsdException w:name="Light Grid" w:semiHidden="0" w:uiPriority="62" w:unhideWhenUsed="0"/>
+    <w:lsdException w:name="Medium Shading 1" w:semiHidden="0" w:uiPriority="63" w:unhideWhenUsed="0"/>
+    <w:lsdException w:name="Medium Shading 2" w:semiHidden="0" w:uiPriority="64" w:unhideWhenUsed="0"/>
+    <w:lsdException w:name="Medium List 1" w:semiHidden="0" w:uiPriority="65" w:unhideWhenUsed="0"/>
+    <w:lsdException w:name="Medium List 2" w:semiHidden="0" w:uiPriority="66" w:unhideWhenUsed="0"/>
+    <w:lsdException w:name="Medium Grid 1" w:semiHidden="0" w:uiPriority="67" w:unhideWhenUsed="0"/>
+    <w:lsdException w:name="Medium Grid 2" w:semiHidden="0" w:uiPriority="68" w:unhideWhenUsed="0"/>
+    <w:lsdException w:name="Medium Grid 3" w:semiHidden="0" w:uiPriority="69" w:unhideWhenUsed="0"/>
+    <w:lsdException w:name="Dark List" w:semiHidden="0" w:uiPriority="70" w:unhideWhenUsed="0"/>
+    <w:lsdException w:name="Colorful Shading" w:semiHidden="0" w:uiPriority="71" w:unhideWhenUsed="0"/>
+    <w:lsdException w:name="Colorful List" w:semiHidden="0" w:uiPriority="72" w:unhideWhenUsed="0"/>
+    <w:lsdException w:name="Colorful Grid" w:semiHidden="0" w:uiPriority="73" w:unhideWhenUsed="0"/>
+    <w:lsdException w:name="Light Shading Accent 1" w:semiHidden="0" w:uiPriority="60" w:unhideWhenUsed="0"/>
+    <w:lsdException w:name="Light List Accent 1" w:semiHidden="0" w:uiPriority="61" w:unhideWhenUsed="0"/>
+    <w:lsdException w:name="Light Grid Accent 1" w:semiHidden="0" w:uiPriority="62" w:unhideWhenUsed="0"/>
+    <w:lsdException w:name="Medium Shading 1 Accent 1" w:semiHidden="0" w:uiPriority="63" w:unhideWhenUsed="0"/>
+    <w:lsdException w:name="Medium Shading 2 Accent 1" w:semiHidden="0" w:uiPriority="64" w:unhideWhenUsed="0"/>
+    <w:lsdException w:name="Medium List 1 Accent 1" w:semiHidden="0" w:uiPriority="65" w:unhideWhenUsed="0"/>
+    <w:lsdException w:name="Revision" w:unhideWhenUsed="0"/>
+    <w:lsdException w:name="List Paragraph" w:semiHidden="0" w:uiPriority="34" w:unhideWhenUsed="0" w:qFormat="1"/>
+    <w:lsdException w:name="Quote" w:semiHidden="0" w:uiPriority="29" w:unhideWhenUsed="0" w:qFormat="1"/>
+    <w:lsdException w:name="Intense Quote" w:semiHidden="0" w:uiPriority="30" w:unhideWhenUsed="0" w:qFormat="1"/>
+    <w:lsdException w:name="Medium List 2 Accent 1" w:semiHidden="0" w:uiPriority="66" w:unhideWhenUsed="0"/>
+    <w:lsdException w:name="Medium Grid 1 Accent 1" w:semiHidden="0" w:uiPriority="67" w:unhideWhenUsed="0"/>
+    <w:lsdException w:name="Medium Grid 2 Accent 1" w:semiHidden="0" w:uiPriority="68" w:unhideWhenUsed="0"/>
+    <w:lsdException w:name="Medium Grid 3 Accent 1" w:semiHidden="0" w:uiPriority="69" w:unhideWhenUsed="0"/>
+    <w:lsdException w:name="Dark List Accent 1" w:semiHidden="0" w:uiPriority="70" w:unhideWhenUsed="0"/>
+    <w:lsdException w:name="Colorful Shading Accent 1" w:semiHidden="0" w:uiPriority="71" w:unhideWhenUsed="0"/>
+    <w:lsdException w:name="Colorful List Accent 1" w:semiHidden="0" w:uiPriority="72" w:unhideWhenUsed="0"/>
+    <w:lsdException w:name="Colorful Grid Accent 1" w:semiHidden="0" w:uiPriority="73" w:unhideWhenUsed="0"/>
+    <w:lsdException w:name="Light Shading Accent 2" w:semiHidden="0" w:uiPriority="60" w:unhideWhenUsed="0"/>
+    <w:lsdException w:name="Light List Accent 2" w:semiHidden="0" w:uiPriority="61" w:unhideWhenUsed="0"/>
+    <w:lsdException w:name="Light Grid Accent 2" w:semiHidden="0" w:uiPriority="62" w:unhideWhenUsed="0"/>
+    <w:lsdException w:name="Medium Shading 1 Accent 2" w:semiHidden="0" w:uiPriority="63" w:unhideWhenUsed="0"/>
+    <w:lsdException w:name="Medium Shading 2 Accent 2" w:semiHidden="0" w:uiPriority="64" w:unhideWhenUsed="0"/>
+    <w:lsdException w:name="Medium List 1 Accent 2" w:semiHidden="0" w:uiPriority="65" w:unhideWhenUsed="0"/>
+    <w:lsdException w:name="Medium List 2 Accent 2" w:semiHidden="0" w:uiPriority="66" w:unhideWhenUsed="0"/>
+    <w:lsdException w:name="Medium Grid 1 Accent 2" w:semiHidden="0" w:uiPriority="67" w:unhideWhenUsed="0"/>
+    <w:lsdException w:name="Medium Grid 2 Accent 2" w:semiHidden="0" w:uiPriority="68" w:unhideWhenUsed="0"/>
+    <w:lsdException w:name="Medium Grid 3 Accent 2" w:semiHidden="0" w:uiPriority="69" w:unhideWhenUsed="0"/>
+    <w:lsdException w:name="Dark List Accent 2" w:semiHidden="0" w:uiPriority="70" w:unhideWhenUsed="0"/>
+    <w:lsdException w:name="Colorful Shading Accent 2" w:semiHidden="0" w:uiPriority="71" w:unhideWhenUsed="0"/>
+    <w:lsdException w:name="Colorful List Accent 2" w:semiHidden="0" w:uiPriority="72" w:unhideWhenUsed="0"/>
+    <w:lsdException w:name="Colorful Grid Accent 2" w:semiHidden="0" w:uiPriority="73" w:unhideWhenUsed="0"/>
+    <w:lsdException w:name="Light Shading Accent 3" w:semiHidden="0" w:uiPriority="60" w:unhideWhenUsed="0"/>
+    <w:lsdException w:name="Light List Accent 3" w:semiHidden="0" w:uiPriority="61" w:unhideWhenUsed="0"/>
+    <w:lsdException w:name="Light Grid Accent 3" w:semiHidden="0" w:uiPriority="62" w:unhideWhenUsed="0"/>
+    <w:lsdException w:name="Medium Shading 1 Accent 3" w:semiHidden="0" w:uiPriority="63" w:unhideWhenUsed="0"/>
+    <w:lsdException w:name="Medium Shading 2 Accent 3" w:semiHidden="0" w:uiPriority="64" w:unhideWhenUsed="0"/>
+    <w:lsdException w:name="Medium List 1 Accent 3" w:semiHidden="0" w:uiPriority="65" w:unhideWhenUsed="0"/>
+    <w:lsdException w:name="Medium List 2 Accent 3" w:semiHidden="0" w:uiPriority="66" w:unhideWhenUsed="0"/>
+    <w:lsdException w:name="Medium Grid 1 Accent 3" w:semiHidden="0" w:uiPriority="67" w:unhideWhenUsed="0"/>
+    <w:lsdException w:name="Medium Grid 2 Accent 3" w:semiHidden="0" w:uiPriority="68" w:unhideWhenUsed="0"/>
+    <w:lsdException w:name="Medium Grid 3 Accent 3" w:semiHidden="0" w:uiPriority="69" w:unhideWhenUsed="0"/>
+    <w:lsdException w:name="Dark List Accent 3" w:semiHidden="0" w:uiPriority="70" w:unhideWhenUsed="0"/>
+    <w:lsdException w:name="Colorful Shading Accent 3" w:semiHidden="0" w:uiPriority="71" w:unhideWhenUsed="0"/>
+    <w:lsdException w:name="Colorful List Accent 3" w:semiHidden="0" w:uiPriority="72" w:unhideWhenUsed="0"/>
+    <w:lsdException w:name="Colorful Grid Accent 3" w:semiHidden="0" w:uiPriority="73" w:unhideWhenUsed="0"/>
+    <w:lsdException w:name="Light Shading Accent 4" w:semiHidden="0" w:uiPriority="60" w:unhideWhenUsed="0"/>
+    <w:lsdException w:name="Light List Accent 4" w:semiHidden="0" w:uiPriority="61" w:unhideWhenUsed="0"/>
+    <w:lsdException w:name="Light Grid Accent 4" w:semiHidden="0" w:uiPriority="62" w:unhideWhenUsed="0"/>
+    <w:lsdException w:name="Medium Shading 1 Accent 4" w:semiHidden="0" w:uiPriority="63" w:unhideWhenUsed="0"/>
+    <w:lsdException w:name="Medium Shading 2 Accent 4" w:semiHidden="0" w:uiPriority="64" w:unhideWhenUsed="0"/>
+    <w:lsdException w:name="Medium List 1 Accent 4" w:semiHidden="0" w:uiPriority="65" w:unhideWhenUsed="0"/>
+    <w:lsdException w:name="Medium List 2 Accent 4" w:semiHidden="0" w:uiPriority="66" w:unhideWhenUsed="0"/>
+    <w:lsdException w:name="Medium Grid 1 Accent 4" w:semiHidden="0" w:uiPriority="67" w:unhideWhenUsed="0"/>
+    <w:lsdException w:name="Medium Grid 2 Accent 4" w:semiHidden="0" w:uiPriority="68" w:unhideWhenUsed="0"/>
+    <w:lsdException w:name="Medium Grid 3 Accent 4" w:semiHidden="0" w:uiPriority="69" w:unhideWhenUsed="0"/>
+    <w:lsdException w:name="Dark List Accent 4" w:semiHidden="0" w:uiPriority="70" w:unhideWhenUsed="0"/>
+    <w:lsdException w:name="Colorful Shading Accent 4" w:semiHidden="0" w:uiPriority="71" w:unhideWhenUsed="0"/>
+    <w:lsdException w:name="Colorful List Accent 4" w:semiHidden="0" w:uiPriority="72" w:unhideWhenUsed="0"/>
+    <w:lsdException w:name="Colorful Grid Accent 4" w:semiHidden="0" w:uiPriority="73" w:unhideWhenUsed="0"/>
+    <w:lsdException w:name="Light Shading Accent 5" w:semiHidden="0" w:uiPriority="60" w:unhideWhenUsed="0"/>
+    <w:lsdException w:name="Light List Accent 5" w:semiHidden="0" w:uiPriority="61" w:unhideWhenUsed="0"/>
+    <w:lsdException w:name="Light Grid Accent 5" w:semiHidden="0" w:uiPriority="62" w:unhideWhenUsed="0"/>
+    <w:lsdException w:name="Medium Shading 1 Accent 5" w:semiHidden="0" w:uiPriority="63" w:unhideWhenUsed="0"/>
+    <w:lsdException w:name="Medium Shading 2 Accent 5" w:semiHidden="0" w:uiPriority="64" w:unhideWhenUsed="0"/>
+    <w:lsdException w:name="Medium List 1 Accent 5" w:semiHidden="0" w:uiPriority="65" w:unhideWhenUsed="0"/>
+    <w:lsdException w:name="Medium List 2 Accent 5" w:semiHidden="0" w:uiPriority="66" w:unhideWhenUsed="0"/>
+    <w:lsdException w:name="Medium Grid 1 Accent 5" w:semiHidden="0" w:uiPriority="67" w:unhideWhenUsed="0"/>
+    <w:lsdException w:name="Medium Grid 2 Accent 5" w:semiHidden="0" w:uiPriority="68" w:unhideWhenUsed="0"/>
+    <w:lsdException w:name="Medium Grid 3 Accent 5" w:semiHidden="0" w:uiPriority="69" w:unhideWhenUsed="0"/>
+    <w:lsdException w:name="Dark List Accent 5" w:semiHidden="0" w:uiPriority="70" w:unhideWhenUsed="0"/>
+    <w:lsdException w:name="Colorful Shading Accent 5" w:semiHidden="0" w:uiPriority="71" w:unhideWhenUsed="0"/>
+    <w:lsdException w:name="Colorful List Accent 5" w:semiHidden="0" w:uiPriority="72" w:unhideWhenUsed="0"/>
+    <w:lsdException w:name="Colorful Grid Accent 5" w:semiHidden="0" w:uiPriority="73" w:unhideWhenUsed="0"/>
+    <w:lsdException w:name="Light Shading Accent 6" w:semiHidden="0" w:uiPriority="60" w:unhideWhenUsed="0"/>
+    <w:lsdException w:name="Light List Accent 6" w:semiHidden="0" w:uiPriority="61" w:unhideWhenUsed="0"/>
+    <w:lsdException w:name="Light Grid Accent 6" w:semiHidden="0" w:uiPriority="62" w:unhideWhenUsed="0"/>
+    <w:lsdException w:name="Medium Shading 1 Accent 6" w:semiHidden="0" w:uiPriority="63" w:unhideWhenUsed="0"/>
+    <w:lsdException w:name="Medium Shading 2 Accent 6" w:semiHidden="0" w:uiPriority="64" w:unhideWhenUsed="0"/>
+    <w:lsdException w:name="Medium List 1 Accent 6" w:semiHidden="0" w:uiPriority="65" w:unhideWhenUsed="0"/>
+    <w:lsdException w:name="Medium List 2 Accent 6" w:semiHidden="0" w:uiPriority="66" w:unhideWhenUsed="0"/>
+    <w:lsdException w:name="Medium Grid 1 Accent 6" w:semiHidden="0" w:uiPriority="67" w:unhideWhenUsed="0"/>
+    <w:lsdException w:name="Medium Grid 2 Accent 6" w:semiHidden="0" w:uiPriority="68" w:unhideWhenUsed="0"/>
+    <w:lsdException w:name="Medium Grid 3 Accent 6" w:semiHidden="0" w:uiPriority="69" w:unhideWhenUsed="0"/>
+    <w:lsdException w:name="Dark List Accent 6" w:semiHidden="0" w:uiPriority="70" w:unhideWhenUsed="0"/>
+    <w:lsdException w:name="Colorful Shading Accent 6" w:semiHidden="0" w:uiPriority="71" w:unhideWhenUsed="0"/>
+    <w:lsdException w:name="Colorful List Accent 6" w:semiHidden="0" w:uiPriority="72" w:unhideWhenUsed="0"/>
+    <w:lsdException w:name="Colorful Grid Accent 6" w:semiHidden="0" w:uiPriority="73" w:unhideWhenUsed="0"/>
+    <w:lsdException w:name="Subtle Emphasis" w:semiHidden="0" w:uiPriority="19" w:unhideWhenUsed="0" w:qFormat="1"/>
+    <w:lsdException w:name="Intense Emphasis" w:semiHidden="0" w:uiPriority="21" w:unhideWhenUsed="0" w:qFormat="1"/>
+    <w:lsdException w:name="Subtle Reference" w:semiHidden="0" w:uiPriority="31" w:unhideWhenUsed="0" w:qFormat="1"/>
+    <w:lsdException w:name="Intense Reference" w:semiHidden="0" w:uiPriority="32" w:unhideWhenUsed="0" w:qFormat="1"/>
+    <w:lsdException w:name="Book Title" w:semiHidden="0" w:uiPriority="33" w:unhideWhenUsed="0" w:qFormat="1"/>
+    <w:lsdException w:name="Bibliography" w:uiPriority="37"/>
+    <w:lsdException w:name="TOC Heading" w:uiPriority="39" w:qFormat="1"/>
   </w:latentStyles>
-  <w:style w:type="paragraph" w:default="1" w:styleId="Normal">
+  <w:style w:type="paragraph" w:default="1" w:styleId="Normale">
     <w:name w:val="Normal"/>
     <w:qFormat/>
     <w:rsid w:val="00966574"/>
   </w:style>
-  <w:style w:type="character" w:default="1" w:styleId="DefaultParagraphFont">
+  <w:style w:type="character" w:default="1" w:styleId="Carpredefinitoparagrafo">
     <w:name w:val="Default Paragraph Font"/>
     <w:uiPriority w:val="1"/>
     <w:semiHidden/>
     <w:unhideWhenUsed/>
   </w:style>
-  <w:style w:type="table" w:default="1" w:styleId="TableNormal">
+  <w:style w:type="table" w:default="1" w:styleId="Tabellanormale">
     <w:name w:val="Normal Table"/>
     <w:uiPriority w:val="99"/>
     <w:semiHidden/>
@@ -14675,16 +13904,16 @@
       </w:tblCellMar>
     </w:tblPr>
   </w:style>
-  <w:style w:type="numbering" w:default="1" w:styleId="NoList">
+  <w:style w:type="numbering" w:default="1" w:styleId="Nessunelenco">
     <w:name w:val="No List"/>
     <w:uiPriority w:val="99"/>
     <w:semiHidden/>
     <w:unhideWhenUsed/>
   </w:style>
-  <w:style w:type="paragraph" w:styleId="BalloonText">
+  <w:style w:type="paragraph" w:styleId="Testofumetto">
     <w:name w:val="Balloon Text"/>
-    <w:basedOn w:val="Normal"/>
-    <w:link w:val="BalloonTextChar"/>
+    <w:basedOn w:val="Normale"/>
+    <w:link w:val="TestofumettoCarattere"/>
     <w:uiPriority w:val="99"/>
     <w:semiHidden/>
     <w:unhideWhenUsed/>
@@ -14698,10 +13927,10 @@
       <w:szCs w:val="16"/>
     </w:rPr>
   </w:style>
-  <w:style w:type="character" w:customStyle="1" w:styleId="BalloonTextChar">
-    <w:name w:val="Balloon Text Char"/>
-    <w:basedOn w:val="DefaultParagraphFont"/>
-    <w:link w:val="BalloonText"/>
+  <w:style w:type="character" w:customStyle="1" w:styleId="TestofumettoCarattere">
+    <w:name w:val="Testo fumetto Carattere"/>
+    <w:basedOn w:val="Carpredefinitoparagrafo"/>
+    <w:link w:val="Testofumetto"/>
     <w:uiPriority w:val="99"/>
     <w:semiHidden/>
     <w:rsid w:val="00966574"/>
@@ -14711,9 +13940,9 @@
       <w:szCs w:val="16"/>
     </w:rPr>
   </w:style>
-  <w:style w:type="paragraph" w:styleId="ListParagraph">
+  <w:style w:type="paragraph" w:styleId="Paragrafoelenco">
     <w:name w:val="List Paragraph"/>
-    <w:basedOn w:val="Normal"/>
+    <w:basedOn w:val="Normale"/>
     <w:uiPriority w:val="34"/>
     <w:qFormat/>
     <w:rsid w:val="00966574"/>
@@ -14722,10 +13951,10 @@
       <w:contextualSpacing/>
     </w:pPr>
   </w:style>
-  <w:style w:type="paragraph" w:styleId="Header">
+  <w:style w:type="paragraph" w:styleId="Intestazione">
     <w:name w:val="header"/>
-    <w:basedOn w:val="Normal"/>
-    <w:link w:val="HeaderChar"/>
+    <w:basedOn w:val="Normale"/>
+    <w:link w:val="IntestazioneCarattere"/>
     <w:uiPriority w:val="99"/>
     <w:unhideWhenUsed/>
     <w:rsid w:val="00452AB6"/>
@@ -14737,17 +13966,17 @@
       <w:spacing w:after="0" w:line="240" w:lineRule="auto"/>
     </w:pPr>
   </w:style>
-  <w:style w:type="character" w:customStyle="1" w:styleId="HeaderChar">
-    <w:name w:val="Header Char"/>
-    <w:basedOn w:val="DefaultParagraphFont"/>
-    <w:link w:val="Header"/>
+  <w:style w:type="character" w:customStyle="1" w:styleId="IntestazioneCarattere">
+    <w:name w:val="Intestazione Carattere"/>
+    <w:basedOn w:val="Carpredefinitoparagrafo"/>
+    <w:link w:val="Intestazione"/>
     <w:uiPriority w:val="99"/>
     <w:rsid w:val="00452AB6"/>
   </w:style>
-  <w:style w:type="paragraph" w:styleId="Footer">
+  <w:style w:type="paragraph" w:styleId="Pidipagina">
     <w:name w:val="footer"/>
-    <w:basedOn w:val="Normal"/>
-    <w:link w:val="FooterChar"/>
+    <w:basedOn w:val="Normale"/>
+    <w:link w:val="PidipaginaCarattere"/>
     <w:uiPriority w:val="99"/>
     <w:unhideWhenUsed/>
     <w:rsid w:val="00D44A3D"/>
@@ -14759,16 +13988,16 @@
       <w:spacing w:after="0" w:line="240" w:lineRule="auto"/>
     </w:pPr>
   </w:style>
-  <w:style w:type="character" w:customStyle="1" w:styleId="FooterChar">
-    <w:name w:val="Footer Char"/>
-    <w:basedOn w:val="DefaultParagraphFont"/>
-    <w:link w:val="Footer"/>
+  <w:style w:type="character" w:customStyle="1" w:styleId="PidipaginaCarattere">
+    <w:name w:val="Piè di pagina Carattere"/>
+    <w:basedOn w:val="Carpredefinitoparagrafo"/>
+    <w:link w:val="Pidipagina"/>
     <w:uiPriority w:val="99"/>
     <w:rsid w:val="00D44A3D"/>
   </w:style>
-  <w:style w:type="table" w:styleId="TableGrid">
+  <w:style w:type="table" w:styleId="Grigliatabella">
     <w:name w:val="Table Grid"/>
-    <w:basedOn w:val="TableNormal"/>
+    <w:basedOn w:val="Tabellanormale"/>
     <w:uiPriority w:val="39"/>
     <w:rsid w:val="00F67482"/>
     <w:pPr>
@@ -14792,9 +14021,322 @@
       </w:tblCellMar>
     </w:tblPr>
   </w:style>
-  <w:style w:type="character" w:styleId="Hyperlink">
+  <w:style w:type="character" w:styleId="Collegamentoipertestuale">
     <w:name w:val="Hyperlink"/>
-    <w:basedOn w:val="DefaultParagraphFont"/>
+    <w:basedOn w:val="Carpredefinitoparagrafo"/>
+    <w:uiPriority w:val="99"/>
+    <w:unhideWhenUsed/>
+    <w:rsid w:val="007B487E"/>
+    <w:rPr>
+      <w:color w:val="0000FF" w:themeColor="hyperlink"/>
+      <w:u w:val="single"/>
+    </w:rPr>
+  </w:style>
+</w:styles>
+</file>
+
+<file path=word/stylesWithEffects.xml><?xml version="1.0" encoding="utf-8"?>
+<w:styles xmlns:wpc="http://schemas.microsoft.com/office/word/2010/wordprocessingCanvas" xmlns:mc="http://schemas.openxmlformats.org/markup-compatibility/2006" xmlns:o="urn:schemas-microsoft-com:office:office" xmlns:r="http://schemas.openxmlformats.org/officeDocument/2006/relationships" xmlns:m="http://schemas.openxmlformats.org/officeDocument/2006/math" xmlns:v="urn:schemas-microsoft-com:vml" xmlns:wp14="http://schemas.microsoft.com/office/word/2010/wordprocessingDrawing" xmlns:wp="http://schemas.openxmlformats.org/drawingml/2006/wordprocessingDrawing" xmlns:w10="urn:schemas-microsoft-com:office:word" xmlns:w="http://schemas.openxmlformats.org/wordprocessingml/2006/main" xmlns:w14="http://schemas.microsoft.com/office/word/2010/wordml" xmlns:wpg="http://schemas.microsoft.com/office/word/2010/wordprocessingGroup" xmlns:wpi="http://schemas.microsoft.com/office/word/2010/wordprocessingInk" xmlns:wne="http://schemas.microsoft.com/office/word/2006/wordml" xmlns:wps="http://schemas.microsoft.com/office/word/2010/wordprocessingShape" mc:Ignorable="w14 wp14">
+  <w:docDefaults>
+    <w:rPrDefault>
+      <w:rPr>
+        <w:rFonts w:asciiTheme="minorHAnsi" w:eastAsiaTheme="minorHAnsi" w:hAnsiTheme="minorHAnsi" w:cstheme="minorBidi"/>
+        <w:sz w:val="22"/>
+        <w:szCs w:val="22"/>
+        <w:lang w:val="it-IT" w:eastAsia="en-US" w:bidi="ar-SA"/>
+      </w:rPr>
+    </w:rPrDefault>
+    <w:pPrDefault>
+      <w:pPr>
+        <w:spacing w:after="200" w:line="276" w:lineRule="auto"/>
+      </w:pPr>
+    </w:pPrDefault>
+  </w:docDefaults>
+  <w:latentStyles w:defLockedState="0" w:defUIPriority="99" w:defSemiHidden="1" w:defUnhideWhenUsed="1" w:defQFormat="0" w:count="267">
+    <w:lsdException w:name="Normal" w:semiHidden="0" w:uiPriority="0" w:unhideWhenUsed="0" w:qFormat="1"/>
+    <w:lsdException w:name="heading 1" w:semiHidden="0" w:uiPriority="9" w:unhideWhenUsed="0" w:qFormat="1"/>
+    <w:lsdException w:name="heading 2" w:uiPriority="9" w:qFormat="1"/>
+    <w:lsdException w:name="heading 3" w:uiPriority="9" w:qFormat="1"/>
+    <w:lsdException w:name="heading 4" w:uiPriority="9" w:qFormat="1"/>
+    <w:lsdException w:name="heading 5" w:uiPriority="9" w:qFormat="1"/>
+    <w:lsdException w:name="heading 6" w:uiPriority="9" w:qFormat="1"/>
+    <w:lsdException w:name="heading 7" w:uiPriority="9" w:qFormat="1"/>
+    <w:lsdException w:name="heading 8" w:uiPriority="9" w:qFormat="1"/>
+    <w:lsdException w:name="heading 9" w:uiPriority="9" w:qFormat="1"/>
+    <w:lsdException w:name="toc 1" w:uiPriority="39"/>
+    <w:lsdException w:name="toc 2" w:uiPriority="39"/>
+    <w:lsdException w:name="toc 3" w:uiPriority="39"/>
+    <w:lsdException w:name="toc 4" w:uiPriority="39"/>
+    <w:lsdException w:name="toc 5" w:uiPriority="39"/>
+    <w:lsdException w:name="toc 6" w:uiPriority="39"/>
+    <w:lsdException w:name="toc 7" w:uiPriority="39"/>
+    <w:lsdException w:name="toc 8" w:uiPriority="39"/>
+    <w:lsdException w:name="toc 9" w:uiPriority="39"/>
+    <w:lsdException w:name="caption" w:uiPriority="35" w:qFormat="1"/>
+    <w:lsdException w:name="Title" w:semiHidden="0" w:uiPriority="10" w:unhideWhenUsed="0" w:qFormat="1"/>
+    <w:lsdException w:name="Default Paragraph Font" w:uiPriority="1"/>
+    <w:lsdException w:name="Subtitle" w:semiHidden="0" w:uiPriority="11" w:unhideWhenUsed="0" w:qFormat="1"/>
+    <w:lsdException w:name="Strong" w:semiHidden="0" w:uiPriority="22" w:unhideWhenUsed="0" w:qFormat="1"/>
+    <w:lsdException w:name="Emphasis" w:semiHidden="0" w:uiPriority="20" w:unhideWhenUsed="0" w:qFormat="1"/>
+    <w:lsdException w:name="Table Grid" w:semiHidden="0" w:uiPriority="39" w:unhideWhenUsed="0"/>
+    <w:lsdException w:name="Placeholder Text" w:unhideWhenUsed="0"/>
+    <w:lsdException w:name="No Spacing" w:semiHidden="0" w:uiPriority="1" w:unhideWhenUsed="0" w:qFormat="1"/>
+    <w:lsdException w:name="Light Shading" w:semiHidden="0" w:uiPriority="60" w:unhideWhenUsed="0"/>
+    <w:lsdException w:name="Light List" w:semiHidden="0" w:uiPriority="61" w:unhideWhenUsed="0"/>
+    <w:lsdException w:name="Light Grid" w:semiHidden="0" w:uiPriority="62" w:unhideWhenUsed="0"/>
+    <w:lsdException w:name="Medium Shading 1" w:semiHidden="0" w:uiPriority="63" w:unhideWhenUsed="0"/>
+    <w:lsdException w:name="Medium Shading 2" w:semiHidden="0" w:uiPriority="64" w:unhideWhenUsed="0"/>
+    <w:lsdException w:name="Medium List 1" w:semiHidden="0" w:uiPriority="65" w:unhideWhenUsed="0"/>
+    <w:lsdException w:name="Medium List 2" w:semiHidden="0" w:uiPriority="66" w:unhideWhenUsed="0"/>
+    <w:lsdException w:name="Medium Grid 1" w:semiHidden="0" w:uiPriority="67" w:unhideWhenUsed="0"/>
+    <w:lsdException w:name="Medium Grid 2" w:semiHidden="0" w:uiPriority="68" w:unhideWhenUsed="0"/>
+    <w:lsdException w:name="Medium Grid 3" w:semiHidden="0" w:uiPriority="69" w:unhideWhenUsed="0"/>
+    <w:lsdException w:name="Dark List" w:semiHidden="0" w:uiPriority="70" w:unhideWhenUsed="0"/>
+    <w:lsdException w:name="Colorful Shading" w:semiHidden="0" w:uiPriority="71" w:unhideWhenUsed="0"/>
+    <w:lsdException w:name="Colorful List" w:semiHidden="0" w:uiPriority="72" w:unhideWhenUsed="0"/>
+    <w:lsdException w:name="Colorful Grid" w:semiHidden="0" w:uiPriority="73" w:unhideWhenUsed="0"/>
+    <w:lsdException w:name="Light Shading Accent 1" w:semiHidden="0" w:uiPriority="60" w:unhideWhenUsed="0"/>
+    <w:lsdException w:name="Light List Accent 1" w:semiHidden="0" w:uiPriority="61" w:unhideWhenUsed="0"/>
+    <w:lsdException w:name="Light Grid Accent 1" w:semiHidden="0" w:uiPriority="62" w:unhideWhenUsed="0"/>
+    <w:lsdException w:name="Medium Shading 1 Accent 1" w:semiHidden="0" w:uiPriority="63" w:unhideWhenUsed="0"/>
+    <w:lsdException w:name="Medium Shading 2 Accent 1" w:semiHidden="0" w:uiPriority="64" w:unhideWhenUsed="0"/>
+    <w:lsdException w:name="Medium List 1 Accent 1" w:semiHidden="0" w:uiPriority="65" w:unhideWhenUsed="0"/>
+    <w:lsdException w:name="Revision" w:unhideWhenUsed="0"/>
+    <w:lsdException w:name="List Paragraph" w:semiHidden="0" w:uiPriority="34" w:unhideWhenUsed="0" w:qFormat="1"/>
+    <w:lsdException w:name="Quote" w:semiHidden="0" w:uiPriority="29" w:unhideWhenUsed="0" w:qFormat="1"/>
+    <w:lsdException w:name="Intense Quote" w:semiHidden="0" w:uiPriority="30" w:unhideWhenUsed="0" w:qFormat="1"/>
+    <w:lsdException w:name="Medium List 2 Accent 1" w:semiHidden="0" w:uiPriority="66" w:unhideWhenUsed="0"/>
+    <w:lsdException w:name="Medium Grid 1 Accent 1" w:semiHidden="0" w:uiPriority="67" w:unhideWhenUsed="0"/>
+    <w:lsdException w:name="Medium Grid 2 Accent 1" w:semiHidden="0" w:uiPriority="68" w:unhideWhenUsed="0"/>
+    <w:lsdException w:name="Medium Grid 3 Accent 1" w:semiHidden="0" w:uiPriority="69" w:unhideWhenUsed="0"/>
+    <w:lsdException w:name="Dark List Accent 1" w:semiHidden="0" w:uiPriority="70" w:unhideWhenUsed="0"/>
+    <w:lsdException w:name="Colorful Shading Accent 1" w:semiHidden="0" w:uiPriority="71" w:unhideWhenUsed="0"/>
+    <w:lsdException w:name="Colorful List Accent 1" w:semiHidden="0" w:uiPriority="72" w:unhideWhenUsed="0"/>
+    <w:lsdException w:name="Colorful Grid Accent 1" w:semiHidden="0" w:uiPriority="73" w:unhideWhenUsed="0"/>
+    <w:lsdException w:name="Light Shading Accent 2" w:semiHidden="0" w:uiPriority="60" w:unhideWhenUsed="0"/>
+    <w:lsdException w:name="Light List Accent 2" w:semiHidden="0" w:uiPriority="61" w:unhideWhenUsed="0"/>
+    <w:lsdException w:name="Light Grid Accent 2" w:semiHidden="0" w:uiPriority="62" w:unhideWhenUsed="0"/>
+    <w:lsdException w:name="Medium Shading 1 Accent 2" w:semiHidden="0" w:uiPriority="63" w:unhideWhenUsed="0"/>
+    <w:lsdException w:name="Medium Shading 2 Accent 2" w:semiHidden="0" w:uiPriority="64" w:unhideWhenUsed="0"/>
+    <w:lsdException w:name="Medium List 1 Accent 2" w:semiHidden="0" w:uiPriority="65" w:unhideWhenUsed="0"/>
+    <w:lsdException w:name="Medium List 2 Accent 2" w:semiHidden="0" w:uiPriority="66" w:unhideWhenUsed="0"/>
+    <w:lsdException w:name="Medium Grid 1 Accent 2" w:semiHidden="0" w:uiPriority="67" w:unhideWhenUsed="0"/>
+    <w:lsdException w:name="Medium Grid 2 Accent 2" w:semiHidden="0" w:uiPriority="68" w:unhideWhenUsed="0"/>
+    <w:lsdException w:name="Medium Grid 3 Accent 2" w:semiHidden="0" w:uiPriority="69" w:unhideWhenUsed="0"/>
+    <w:lsdException w:name="Dark List Accent 2" w:semiHidden="0" w:uiPriority="70" w:unhideWhenUsed="0"/>
+    <w:lsdException w:name="Colorful Shading Accent 2" w:semiHidden="0" w:uiPriority="71" w:unhideWhenUsed="0"/>
+    <w:lsdException w:name="Colorful List Accent 2" w:semiHidden="0" w:uiPriority="72" w:unhideWhenUsed="0"/>
+    <w:lsdException w:name="Colorful Grid Accent 2" w:semiHidden="0" w:uiPriority="73" w:unhideWhenUsed="0"/>
+    <w:lsdException w:name="Light Shading Accent 3" w:semiHidden="0" w:uiPriority="60" w:unhideWhenUsed="0"/>
+    <w:lsdException w:name="Light List Accent 3" w:semiHidden="0" w:uiPriority="61" w:unhideWhenUsed="0"/>
+    <w:lsdException w:name="Light Grid Accent 3" w:semiHidden="0" w:uiPriority="62" w:unhideWhenUsed="0"/>
+    <w:lsdException w:name="Medium Shading 1 Accent 3" w:semiHidden="0" w:uiPriority="63" w:unhideWhenUsed="0"/>
+    <w:lsdException w:name="Medium Shading 2 Accent 3" w:semiHidden="0" w:uiPriority="64" w:unhideWhenUsed="0"/>
+    <w:lsdException w:name="Medium List 1 Accent 3" w:semiHidden="0" w:uiPriority="65" w:unhideWhenUsed="0"/>
+    <w:lsdException w:name="Medium List 2 Accent 3" w:semiHidden="0" w:uiPriority="66" w:unhideWhenUsed="0"/>
+    <w:lsdException w:name="Medium Grid 1 Accent 3" w:semiHidden="0" w:uiPriority="67" w:unhideWhenUsed="0"/>
+    <w:lsdException w:name="Medium Grid 2 Accent 3" w:semiHidden="0" w:uiPriority="68" w:unhideWhenUsed="0"/>
+    <w:lsdException w:name="Medium Grid 3 Accent 3" w:semiHidden="0" w:uiPriority="69" w:unhideWhenUsed="0"/>
+    <w:lsdException w:name="Dark List Accent 3" w:semiHidden="0" w:uiPriority="70" w:unhideWhenUsed="0"/>
+    <w:lsdException w:name="Colorful Shading Accent 3" w:semiHidden="0" w:uiPriority="71" w:unhideWhenUsed="0"/>
+    <w:lsdException w:name="Colorful List Accent 3" w:semiHidden="0" w:uiPriority="72" w:unhideWhenUsed="0"/>
+    <w:lsdException w:name="Colorful Grid Accent 3" w:semiHidden="0" w:uiPriority="73" w:unhideWhenUsed="0"/>
+    <w:lsdException w:name="Light Shading Accent 4" w:semiHidden="0" w:uiPriority="60" w:unhideWhenUsed="0"/>
+    <w:lsdException w:name="Light List Accent 4" w:semiHidden="0" w:uiPriority="61" w:unhideWhenUsed="0"/>
+    <w:lsdException w:name="Light Grid Accent 4" w:semiHidden="0" w:uiPriority="62" w:unhideWhenUsed="0"/>
+    <w:lsdException w:name="Medium Shading 1 Accent 4" w:semiHidden="0" w:uiPriority="63" w:unhideWhenUsed="0"/>
+    <w:lsdException w:name="Medium Shading 2 Accent 4" w:semiHidden="0" w:uiPriority="64" w:unhideWhenUsed="0"/>
+    <w:lsdException w:name="Medium List 1 Accent 4" w:semiHidden="0" w:uiPriority="65" w:unhideWhenUsed="0"/>
+    <w:lsdException w:name="Medium List 2 Accent 4" w:semiHidden="0" w:uiPriority="66" w:unhideWhenUsed="0"/>
+    <w:lsdException w:name="Medium Grid 1 Accent 4" w:semiHidden="0" w:uiPriority="67" w:unhideWhenUsed="0"/>
+    <w:lsdException w:name="Medium Grid 2 Accent 4" w:semiHidden="0" w:uiPriority="68" w:unhideWhenUsed="0"/>
+    <w:lsdException w:name="Medium Grid 3 Accent 4" w:semiHidden="0" w:uiPriority="69" w:unhideWhenUsed="0"/>
+    <w:lsdException w:name="Dark List Accent 4" w:semiHidden="0" w:uiPriority="70" w:unhideWhenUsed="0"/>
+    <w:lsdException w:name="Colorful Shading Accent 4" w:semiHidden="0" w:uiPriority="71" w:unhideWhenUsed="0"/>
+    <w:lsdException w:name="Colorful List Accent 4" w:semiHidden="0" w:uiPriority="72" w:unhideWhenUsed="0"/>
+    <w:lsdException w:name="Colorful Grid Accent 4" w:semiHidden="0" w:uiPriority="73" w:unhideWhenUsed="0"/>
+    <w:lsdException w:name="Light Shading Accent 5" w:semiHidden="0" w:uiPriority="60" w:unhideWhenUsed="0"/>
+    <w:lsdException w:name="Light List Accent 5" w:semiHidden="0" w:uiPriority="61" w:unhideWhenUsed="0"/>
+    <w:lsdException w:name="Light Grid Accent 5" w:semiHidden="0" w:uiPriority="62" w:unhideWhenUsed="0"/>
+    <w:lsdException w:name="Medium Shading 1 Accent 5" w:semiHidden="0" w:uiPriority="63" w:unhideWhenUsed="0"/>
+    <w:lsdException w:name="Medium Shading 2 Accent 5" w:semiHidden="0" w:uiPriority="64" w:unhideWhenUsed="0"/>
+    <w:lsdException w:name="Medium List 1 Accent 5" w:semiHidden="0" w:uiPriority="65" w:unhideWhenUsed="0"/>
+    <w:lsdException w:name="Medium List 2 Accent 5" w:semiHidden="0" w:uiPriority="66" w:unhideWhenUsed="0"/>
+    <w:lsdException w:name="Medium Grid 1 Accent 5" w:semiHidden="0" w:uiPriority="67" w:unhideWhenUsed="0"/>
+    <w:lsdException w:name="Medium Grid 2 Accent 5" w:semiHidden="0" w:uiPriority="68" w:unhideWhenUsed="0"/>
+    <w:lsdException w:name="Medium Grid 3 Accent 5" w:semiHidden="0" w:uiPriority="69" w:unhideWhenUsed="0"/>
+    <w:lsdException w:name="Dark List Accent 5" w:semiHidden="0" w:uiPriority="70" w:unhideWhenUsed="0"/>
+    <w:lsdException w:name="Colorful Shading Accent 5" w:semiHidden="0" w:uiPriority="71" w:unhideWhenUsed="0"/>
+    <w:lsdException w:name="Colorful List Accent 5" w:semiHidden="0" w:uiPriority="72" w:unhideWhenUsed="0"/>
+    <w:lsdException w:name="Colorful Grid Accent 5" w:semiHidden="0" w:uiPriority="73" w:unhideWhenUsed="0"/>
+    <w:lsdException w:name="Light Shading Accent 6" w:semiHidden="0" w:uiPriority="60" w:unhideWhenUsed="0"/>
+    <w:lsdException w:name="Light List Accent 6" w:semiHidden="0" w:uiPriority="61" w:unhideWhenUsed="0"/>
+    <w:lsdException w:name="Light Grid Accent 6" w:semiHidden="0" w:uiPriority="62" w:unhideWhenUsed="0"/>
+    <w:lsdException w:name="Medium Shading 1 Accent 6" w:semiHidden="0" w:uiPriority="63" w:unhideWhenUsed="0"/>
+    <w:lsdException w:name="Medium Shading 2 Accent 6" w:semiHidden="0" w:uiPriority="64" w:unhideWhenUsed="0"/>
+    <w:lsdException w:name="Medium List 1 Accent 6" w:semiHidden="0" w:uiPriority="65" w:unhideWhenUsed="0"/>
+    <w:lsdException w:name="Medium List 2 Accent 6" w:semiHidden="0" w:uiPriority="66" w:unhideWhenUsed="0"/>
+    <w:lsdException w:name="Medium Grid 1 Accent 6" w:semiHidden="0" w:uiPriority="67" w:unhideWhenUsed="0"/>
+    <w:lsdException w:name="Medium Grid 2 Accent 6" w:semiHidden="0" w:uiPriority="68" w:unhideWhenUsed="0"/>
+    <w:lsdException w:name="Medium Grid 3 Accent 6" w:semiHidden="0" w:uiPriority="69" w:unhideWhenUsed="0"/>
+    <w:lsdException w:name="Dark List Accent 6" w:semiHidden="0" w:uiPriority="70" w:unhideWhenUsed="0"/>
+    <w:lsdException w:name="Colorful Shading Accent 6" w:semiHidden="0" w:uiPriority="71" w:unhideWhenUsed="0"/>
+    <w:lsdException w:name="Colorful List Accent 6" w:semiHidden="0" w:uiPriority="72" w:unhideWhenUsed="0"/>
+    <w:lsdException w:name="Colorful Grid Accent 6" w:semiHidden="0" w:uiPriority="73" w:unhideWhenUsed="0"/>
+    <w:lsdException w:name="Subtle Emphasis" w:semiHidden="0" w:uiPriority="19" w:unhideWhenUsed="0" w:qFormat="1"/>
+    <w:lsdException w:name="Intense Emphasis" w:semiHidden="0" w:uiPriority="21" w:unhideWhenUsed="0" w:qFormat="1"/>
+    <w:lsdException w:name="Subtle Reference" w:semiHidden="0" w:uiPriority="31" w:unhideWhenUsed="0" w:qFormat="1"/>
+    <w:lsdException w:name="Intense Reference" w:semiHidden="0" w:uiPriority="32" w:unhideWhenUsed="0" w:qFormat="1"/>
+    <w:lsdException w:name="Book Title" w:semiHidden="0" w:uiPriority="33" w:unhideWhenUsed="0" w:qFormat="1"/>
+    <w:lsdException w:name="Bibliography" w:uiPriority="37"/>
+    <w:lsdException w:name="TOC Heading" w:uiPriority="39" w:qFormat="1"/>
+  </w:latentStyles>
+  <w:style w:type="paragraph" w:default="1" w:styleId="Normale">
+    <w:name w:val="Normal"/>
+    <w:qFormat/>
+    <w:rsid w:val="00966574"/>
+  </w:style>
+  <w:style w:type="character" w:default="1" w:styleId="Carpredefinitoparagrafo">
+    <w:name w:val="Default Paragraph Font"/>
+    <w:uiPriority w:val="1"/>
+    <w:semiHidden/>
+    <w:unhideWhenUsed/>
+  </w:style>
+  <w:style w:type="table" w:default="1" w:styleId="Tabellanormale">
+    <w:name w:val="Normal Table"/>
+    <w:uiPriority w:val="99"/>
+    <w:semiHidden/>
+    <w:unhideWhenUsed/>
+    <w:tblPr>
+      <w:tblInd w:w="0" w:type="dxa"/>
+      <w:tblCellMar>
+        <w:top w:w="0" w:type="dxa"/>
+        <w:left w:w="108" w:type="dxa"/>
+        <w:bottom w:w="0" w:type="dxa"/>
+        <w:right w:w="108" w:type="dxa"/>
+      </w:tblCellMar>
+    </w:tblPr>
+  </w:style>
+  <w:style w:type="numbering" w:default="1" w:styleId="Nessunelenco">
+    <w:name w:val="No List"/>
+    <w:uiPriority w:val="99"/>
+    <w:semiHidden/>
+    <w:unhideWhenUsed/>
+  </w:style>
+  <w:style w:type="paragraph" w:styleId="Testofumetto">
+    <w:name w:val="Balloon Text"/>
+    <w:basedOn w:val="Normale"/>
+    <w:link w:val="TestofumettoCarattere"/>
+    <w:uiPriority w:val="99"/>
+    <w:semiHidden/>
+    <w:unhideWhenUsed/>
+    <w:rsid w:val="00966574"/>
+    <w:pPr>
+      <w:spacing w:after="0" w:line="240" w:lineRule="auto"/>
+    </w:pPr>
+    <w:rPr>
+      <w:rFonts w:ascii="Tahoma" w:hAnsi="Tahoma" w:cs="Tahoma"/>
+      <w:sz w:val="16"/>
+      <w:szCs w:val="16"/>
+    </w:rPr>
+  </w:style>
+  <w:style w:type="character" w:customStyle="1" w:styleId="TestofumettoCarattere">
+    <w:name w:val="Testo fumetto Carattere"/>
+    <w:basedOn w:val="Carpredefinitoparagrafo"/>
+    <w:link w:val="Testofumetto"/>
+    <w:uiPriority w:val="99"/>
+    <w:semiHidden/>
+    <w:rsid w:val="00966574"/>
+    <w:rPr>
+      <w:rFonts w:ascii="Tahoma" w:hAnsi="Tahoma" w:cs="Tahoma"/>
+      <w:sz w:val="16"/>
+      <w:szCs w:val="16"/>
+    </w:rPr>
+  </w:style>
+  <w:style w:type="paragraph" w:styleId="Paragrafoelenco">
+    <w:name w:val="List Paragraph"/>
+    <w:basedOn w:val="Normale"/>
+    <w:uiPriority w:val="34"/>
+    <w:qFormat/>
+    <w:rsid w:val="00966574"/>
+    <w:pPr>
+      <w:ind w:left="720"/>
+      <w:contextualSpacing/>
+    </w:pPr>
+  </w:style>
+  <w:style w:type="paragraph" w:styleId="Intestazione">
+    <w:name w:val="header"/>
+    <w:basedOn w:val="Normale"/>
+    <w:link w:val="IntestazioneCarattere"/>
+    <w:uiPriority w:val="99"/>
+    <w:unhideWhenUsed/>
+    <w:rsid w:val="00452AB6"/>
+    <w:pPr>
+      <w:tabs>
+        <w:tab w:val="center" w:pos="4819"/>
+        <w:tab w:val="right" w:pos="9638"/>
+      </w:tabs>
+      <w:spacing w:after="0" w:line="240" w:lineRule="auto"/>
+    </w:pPr>
+  </w:style>
+  <w:style w:type="character" w:customStyle="1" w:styleId="IntestazioneCarattere">
+    <w:name w:val="Intestazione Carattere"/>
+    <w:basedOn w:val="Carpredefinitoparagrafo"/>
+    <w:link w:val="Intestazione"/>
+    <w:uiPriority w:val="99"/>
+    <w:rsid w:val="00452AB6"/>
+  </w:style>
+  <w:style w:type="paragraph" w:styleId="Pidipagina">
+    <w:name w:val="footer"/>
+    <w:basedOn w:val="Normale"/>
+    <w:link w:val="PidipaginaCarattere"/>
+    <w:uiPriority w:val="99"/>
+    <w:unhideWhenUsed/>
+    <w:rsid w:val="00D44A3D"/>
+    <w:pPr>
+      <w:tabs>
+        <w:tab w:val="center" w:pos="4819"/>
+        <w:tab w:val="right" w:pos="9638"/>
+      </w:tabs>
+      <w:spacing w:after="0" w:line="240" w:lineRule="auto"/>
+    </w:pPr>
+  </w:style>
+  <w:style w:type="character" w:customStyle="1" w:styleId="PidipaginaCarattere">
+    <w:name w:val="Piè di pagina Carattere"/>
+    <w:basedOn w:val="Carpredefinitoparagrafo"/>
+    <w:link w:val="Pidipagina"/>
+    <w:uiPriority w:val="99"/>
+    <w:rsid w:val="00D44A3D"/>
+  </w:style>
+  <w:style w:type="table" w:styleId="Grigliatabella">
+    <w:name w:val="Table Grid"/>
+    <w:basedOn w:val="Tabellanormale"/>
+    <w:uiPriority w:val="39"/>
+    <w:rsid w:val="00F67482"/>
+    <w:pPr>
+      <w:spacing w:after="0" w:line="240" w:lineRule="auto"/>
+    </w:pPr>
+    <w:tblPr>
+      <w:tblInd w:w="0" w:type="dxa"/>
+      <w:tblBorders>
+        <w:top w:val="single" w:sz="4" w:space="0" w:color="auto"/>
+        <w:left w:val="single" w:sz="4" w:space="0" w:color="auto"/>
+        <w:bottom w:val="single" w:sz="4" w:space="0" w:color="auto"/>
+        <w:right w:val="single" w:sz="4" w:space="0" w:color="auto"/>
+        <w:insideH w:val="single" w:sz="4" w:space="0" w:color="auto"/>
+        <w:insideV w:val="single" w:sz="4" w:space="0" w:color="auto"/>
+      </w:tblBorders>
+      <w:tblCellMar>
+        <w:top w:w="0" w:type="dxa"/>
+        <w:left w:w="108" w:type="dxa"/>
+        <w:bottom w:w="0" w:type="dxa"/>
+        <w:right w:w="108" w:type="dxa"/>
+      </w:tblCellMar>
+    </w:tblPr>
+  </w:style>
+  <w:style w:type="character" w:styleId="Collegamentoipertestuale">
+    <w:name w:val="Hyperlink"/>
+    <w:basedOn w:val="Carpredefinitoparagrafo"/>
     <w:uiPriority w:val="99"/>
     <w:unhideWhenUsed/>
     <w:rsid w:val="007B487E"/>
@@ -15096,7 +14638,7 @@
 </file>
 
 <file path=customXml/itemProps1.xml><?xml version="1.0" encoding="utf-8"?>
-<ds:datastoreItem xmlns:ds="http://schemas.openxmlformats.org/officeDocument/2006/customXml" ds:itemID="{0B31C5C0-15EA-6C47-938B-8291D25A39BA}">
+<ds:datastoreItem xmlns:ds="http://schemas.openxmlformats.org/officeDocument/2006/customXml" ds:itemID="{C3B2042E-131E-450A-86A0-01BC8641CB8D}">
   <ds:schemaRefs>
     <ds:schemaRef ds:uri="http://schemas.openxmlformats.org/officeDocument/2006/bibliography"/>
   </ds:schemaRefs>

</xml_diff>

<commit_message>
Fixed Component Diagram Image
</commit_message>
<xml_diff>
--- a/DD/DD.docx
+++ b/DD/DD.docx
@@ -1,6 +1,6 @@
 
 <file path=word/document.xml><?xml version="1.0" encoding="utf-8"?>
-<w:document xmlns:wpc="http://schemas.microsoft.com/office/word/2010/wordprocessingCanvas" xmlns:mc="http://schemas.openxmlformats.org/markup-compatibility/2006" xmlns:o="urn:schemas-microsoft-com:office:office" xmlns:r="http://schemas.openxmlformats.org/officeDocument/2006/relationships" xmlns:m="http://schemas.openxmlformats.org/officeDocument/2006/math" xmlns:v="urn:schemas-microsoft-com:vml" xmlns:wp14="http://schemas.microsoft.com/office/word/2010/wordprocessingDrawing" xmlns:wp="http://schemas.openxmlformats.org/drawingml/2006/wordprocessingDrawing" xmlns:w10="urn:schemas-microsoft-com:office:word" xmlns:w="http://schemas.openxmlformats.org/wordprocessingml/2006/main" xmlns:w14="http://schemas.microsoft.com/office/word/2010/wordml" xmlns:wpg="http://schemas.microsoft.com/office/word/2010/wordprocessingGroup" xmlns:wpi="http://schemas.microsoft.com/office/word/2010/wordprocessingInk" xmlns:wne="http://schemas.microsoft.com/office/word/2006/wordml" xmlns:wps="http://schemas.microsoft.com/office/word/2010/wordprocessingShape" mc:Ignorable="w14 wp14">
+<w:document xmlns:wpc="http://schemas.microsoft.com/office/word/2010/wordprocessingCanvas" xmlns:mo="http://schemas.microsoft.com/office/mac/office/2008/main" xmlns:mc="http://schemas.openxmlformats.org/markup-compatibility/2006" xmlns:mv="urn:schemas-microsoft-com:mac:vml" xmlns:o="urn:schemas-microsoft-com:office:office" xmlns:r="http://schemas.openxmlformats.org/officeDocument/2006/relationships" xmlns:m="http://schemas.openxmlformats.org/officeDocument/2006/math" xmlns:v="urn:schemas-microsoft-com:vml" xmlns:wp14="http://schemas.microsoft.com/office/word/2010/wordprocessingDrawing" xmlns:wp="http://schemas.openxmlformats.org/drawingml/2006/wordprocessingDrawing" xmlns:w10="urn:schemas-microsoft-com:office:word" xmlns:w="http://schemas.openxmlformats.org/wordprocessingml/2006/main" xmlns:w14="http://schemas.microsoft.com/office/word/2010/wordml" xmlns:w15="http://schemas.microsoft.com/office/word/2012/wordml" xmlns:wpg="http://schemas.microsoft.com/office/word/2010/wordprocessingGroup" xmlns:wpi="http://schemas.microsoft.com/office/word/2010/wordprocessingInk" xmlns:wne="http://schemas.microsoft.com/office/word/2006/wordml" xmlns:wps="http://schemas.microsoft.com/office/word/2010/wordprocessingShape" mc:Ignorable="w14 w15 wp14">
   <w:body>
     <w:p>
       <w:pPr>
@@ -29,7 +29,7 @@
                     <pic:cNvPicPr/>
                   </pic:nvPicPr>
                   <pic:blipFill>
-                    <a:blip r:embed="rId9"/>
+                    <a:blip r:embed="rId8"/>
                     <a:stretch>
                       <a:fillRect/>
                     </a:stretch>
@@ -342,23 +342,19 @@
           <w:szCs w:val="28"/>
           <w:lang w:val="en-GB"/>
         </w:rPr>
-        <w:t>1.1. Document purpose..………………………………………………...………………….3</w:t>
-      </w:r>
-    </w:p>
-    <w:p>
-      <w:pPr>
-        <w:autoSpaceDE w:val="0"/>
-        <w:autoSpaceDN w:val="0"/>
-        <w:adjustRightInd w:val="0"/>
-        <w:spacing w:after="0"/>
-        <w:ind w:firstLine="708"/>
+        <w:t xml:space="preserve">1.1. Document </w:t>
+      </w:r>
+      <w:proofErr w:type="gramStart"/>
+      <w:r>
         <w:rPr>
           <w:rFonts w:ascii="Cambria" w:hAnsi="Cambria" w:cs="Cambria"/>
           <w:sz w:val="28"/>
           <w:szCs w:val="28"/>
           <w:lang w:val="en-GB"/>
         </w:rPr>
-      </w:pPr>
+        <w:t>purpose..</w:t>
+      </w:r>
+      <w:proofErr w:type="gramEnd"/>
       <w:r>
         <w:rPr>
           <w:rFonts w:ascii="Cambria" w:hAnsi="Cambria" w:cs="Cambria"/>
@@ -366,17 +362,23 @@
           <w:szCs w:val="28"/>
           <w:lang w:val="en-GB"/>
         </w:rPr>
-        <w:t>1.2</w:t>
-      </w:r>
-      <w:r>
+        <w:t>………………………………………………...………………….3</w:t>
+      </w:r>
+    </w:p>
+    <w:p>
+      <w:pPr>
+        <w:autoSpaceDE w:val="0"/>
+        <w:autoSpaceDN w:val="0"/>
+        <w:adjustRightInd w:val="0"/>
+        <w:spacing w:after="0"/>
+        <w:ind w:firstLine="708"/>
         <w:rPr>
           <w:rFonts w:ascii="Cambria" w:hAnsi="Cambria" w:cs="Cambria"/>
           <w:sz w:val="28"/>
           <w:szCs w:val="28"/>
           <w:lang w:val="en-GB"/>
         </w:rPr>
-        <w:t>. Definitions, Acronyms, Abbreviations………………………………………….</w:t>
-      </w:r>
+      </w:pPr>
       <w:r>
         <w:rPr>
           <w:rFonts w:ascii="Cambria" w:hAnsi="Cambria" w:cs="Cambria"/>
@@ -384,23 +386,17 @@
           <w:szCs w:val="28"/>
           <w:lang w:val="en-GB"/>
         </w:rPr>
-        <w:t>3</w:t>
-      </w:r>
-    </w:p>
-    <w:p>
-      <w:pPr>
-        <w:autoSpaceDE w:val="0"/>
-        <w:autoSpaceDN w:val="0"/>
-        <w:adjustRightInd w:val="0"/>
-        <w:spacing w:after="0"/>
-        <w:ind w:left="708" w:firstLine="708"/>
+        <w:t>1.2</w:t>
+      </w:r>
+      <w:r>
         <w:rPr>
           <w:rFonts w:ascii="Cambria" w:hAnsi="Cambria" w:cs="Cambria"/>
           <w:sz w:val="28"/>
           <w:szCs w:val="28"/>
           <w:lang w:val="en-GB"/>
         </w:rPr>
-      </w:pPr>
+        <w:t>. Definitions, Acronyms, Abbreviations………………………………………….</w:t>
+      </w:r>
       <w:r>
         <w:rPr>
           <w:rFonts w:ascii="Cambria" w:hAnsi="Cambria" w:cs="Cambria"/>
@@ -408,17 +404,23 @@
           <w:szCs w:val="28"/>
           <w:lang w:val="en-GB"/>
         </w:rPr>
-        <w:t>1.2</w:t>
-      </w:r>
-      <w:r>
+        <w:t>3</w:t>
+      </w:r>
+    </w:p>
+    <w:p>
+      <w:pPr>
+        <w:autoSpaceDE w:val="0"/>
+        <w:autoSpaceDN w:val="0"/>
+        <w:adjustRightInd w:val="0"/>
+        <w:spacing w:after="0"/>
+        <w:ind w:left="708" w:firstLine="708"/>
         <w:rPr>
           <w:rFonts w:ascii="Cambria" w:hAnsi="Cambria" w:cs="Cambria"/>
           <w:sz w:val="28"/>
           <w:szCs w:val="28"/>
           <w:lang w:val="en-GB"/>
         </w:rPr>
-        <w:t>.1 Definitions</w:t>
-      </w:r>
+      </w:pPr>
       <w:r>
         <w:rPr>
           <w:rFonts w:ascii="Cambria" w:hAnsi="Cambria" w:cs="Cambria"/>
@@ -426,23 +428,17 @@
           <w:szCs w:val="28"/>
           <w:lang w:val="en-GB"/>
         </w:rPr>
-        <w:t>……………………………………………………………………….3</w:t>
-      </w:r>
-    </w:p>
-    <w:p>
-      <w:pPr>
-        <w:autoSpaceDE w:val="0"/>
-        <w:autoSpaceDN w:val="0"/>
-        <w:adjustRightInd w:val="0"/>
-        <w:spacing w:after="0"/>
-        <w:ind w:left="708" w:firstLine="708"/>
+        <w:t>1.2</w:t>
+      </w:r>
+      <w:r>
         <w:rPr>
           <w:rFonts w:ascii="Cambria" w:hAnsi="Cambria" w:cs="Cambria"/>
           <w:sz w:val="28"/>
           <w:szCs w:val="28"/>
           <w:lang w:val="en-GB"/>
         </w:rPr>
-      </w:pPr>
+        <w:t>.1 Definitions</w:t>
+      </w:r>
       <w:r>
         <w:rPr>
           <w:rFonts w:ascii="Cambria" w:hAnsi="Cambria" w:cs="Cambria"/>
@@ -450,17 +446,23 @@
           <w:szCs w:val="28"/>
           <w:lang w:val="en-GB"/>
         </w:rPr>
-        <w:t>1.2</w:t>
-      </w:r>
-      <w:r>
+        <w:t>……………………………………………………………………….3</w:t>
+      </w:r>
+    </w:p>
+    <w:p>
+      <w:pPr>
+        <w:autoSpaceDE w:val="0"/>
+        <w:autoSpaceDN w:val="0"/>
+        <w:adjustRightInd w:val="0"/>
+        <w:spacing w:after="0"/>
+        <w:ind w:left="708" w:firstLine="708"/>
         <w:rPr>
           <w:rFonts w:ascii="Cambria" w:hAnsi="Cambria" w:cs="Cambria"/>
           <w:sz w:val="28"/>
           <w:szCs w:val="28"/>
           <w:lang w:val="en-GB"/>
         </w:rPr>
-        <w:t>.2 Acronyms</w:t>
-      </w:r>
+      </w:pPr>
       <w:r>
         <w:rPr>
           <w:rFonts w:ascii="Cambria" w:hAnsi="Cambria" w:cs="Cambria"/>
@@ -468,23 +470,17 @@
           <w:szCs w:val="28"/>
           <w:lang w:val="en-GB"/>
         </w:rPr>
-        <w:t>………………………………………………………………………..3</w:t>
-      </w:r>
-    </w:p>
-    <w:p>
-      <w:pPr>
-        <w:autoSpaceDE w:val="0"/>
-        <w:autoSpaceDN w:val="0"/>
-        <w:adjustRightInd w:val="0"/>
-        <w:spacing w:after="0"/>
-        <w:ind w:left="708" w:firstLine="708"/>
+        <w:t>1.2</w:t>
+      </w:r>
+      <w:r>
         <w:rPr>
           <w:rFonts w:ascii="Cambria" w:hAnsi="Cambria" w:cs="Cambria"/>
           <w:sz w:val="28"/>
           <w:szCs w:val="28"/>
           <w:lang w:val="en-GB"/>
         </w:rPr>
-      </w:pPr>
+        <w:t>.2 Acronyms</w:t>
+      </w:r>
       <w:r>
         <w:rPr>
           <w:rFonts w:ascii="Cambria" w:hAnsi="Cambria" w:cs="Cambria"/>
@@ -492,8 +488,9 @@
           <w:szCs w:val="28"/>
           <w:lang w:val="en-GB"/>
         </w:rPr>
-        <w:t>1.2</w:t>
-      </w:r>
+        <w:t>……………………………………………………………………</w:t>
+      </w:r>
+      <w:proofErr w:type="gramStart"/>
       <w:r>
         <w:rPr>
           <w:rFonts w:ascii="Cambria" w:hAnsi="Cambria" w:cs="Cambria"/>
@@ -501,8 +498,9 @@
           <w:szCs w:val="28"/>
           <w:lang w:val="en-GB"/>
         </w:rPr>
-        <w:t>.3 Abbreviations</w:t>
-      </w:r>
+        <w:t>…..</w:t>
+      </w:r>
+      <w:proofErr w:type="gramEnd"/>
       <w:r>
         <w:rPr>
           <w:rFonts w:ascii="Cambria" w:hAnsi="Cambria" w:cs="Cambria"/>
@@ -510,7 +508,69 @@
           <w:szCs w:val="28"/>
           <w:lang w:val="en-GB"/>
         </w:rPr>
-        <w:t>…………………………………………………………………..3</w:t>
+        <w:t>3</w:t>
+      </w:r>
+    </w:p>
+    <w:p>
+      <w:pPr>
+        <w:autoSpaceDE w:val="0"/>
+        <w:autoSpaceDN w:val="0"/>
+        <w:adjustRightInd w:val="0"/>
+        <w:spacing w:after="0"/>
+        <w:ind w:left="708" w:firstLine="708"/>
+        <w:rPr>
+          <w:rFonts w:ascii="Cambria" w:hAnsi="Cambria" w:cs="Cambria"/>
+          <w:sz w:val="28"/>
+          <w:szCs w:val="28"/>
+          <w:lang w:val="en-GB"/>
+        </w:rPr>
+      </w:pPr>
+      <w:r>
+        <w:rPr>
+          <w:rFonts w:ascii="Cambria" w:hAnsi="Cambria" w:cs="Cambria"/>
+          <w:sz w:val="28"/>
+          <w:szCs w:val="28"/>
+          <w:lang w:val="en-GB"/>
+        </w:rPr>
+        <w:t>1.2</w:t>
+      </w:r>
+      <w:r>
+        <w:rPr>
+          <w:rFonts w:ascii="Cambria" w:hAnsi="Cambria" w:cs="Cambria"/>
+          <w:sz w:val="28"/>
+          <w:szCs w:val="28"/>
+          <w:lang w:val="en-GB"/>
+        </w:rPr>
+        <w:t>.3 Abbreviations</w:t>
+      </w:r>
+      <w:r>
+        <w:rPr>
+          <w:rFonts w:ascii="Cambria" w:hAnsi="Cambria" w:cs="Cambria"/>
+          <w:sz w:val="28"/>
+          <w:szCs w:val="28"/>
+          <w:lang w:val="en-GB"/>
+        </w:rPr>
+        <w:t>………………………………………………………………</w:t>
+      </w:r>
+      <w:proofErr w:type="gramStart"/>
+      <w:r>
+        <w:rPr>
+          <w:rFonts w:ascii="Cambria" w:hAnsi="Cambria" w:cs="Cambria"/>
+          <w:sz w:val="28"/>
+          <w:szCs w:val="28"/>
+          <w:lang w:val="en-GB"/>
+        </w:rPr>
+        <w:t>…..</w:t>
+      </w:r>
+      <w:proofErr w:type="gramEnd"/>
+      <w:r>
+        <w:rPr>
+          <w:rFonts w:ascii="Cambria" w:hAnsi="Cambria" w:cs="Cambria"/>
+          <w:sz w:val="28"/>
+          <w:szCs w:val="28"/>
+          <w:lang w:val="en-GB"/>
+        </w:rPr>
+        <w:t>3</w:t>
       </w:r>
     </w:p>
     <w:p>
@@ -766,7 +826,27 @@
           <w:lang w:val="en-GB"/>
         </w:rPr>
         <w:tab/>
-        <w:t>3.2. Overlapping  New Activity Check</w:t>
+        <w:t xml:space="preserve">3.2. </w:t>
+      </w:r>
+      <w:proofErr w:type="gramStart"/>
+      <w:r>
+        <w:rPr>
+          <w:rFonts w:ascii="Cambria" w:hAnsi="Cambria" w:cs="Cambria"/>
+          <w:sz w:val="28"/>
+          <w:szCs w:val="28"/>
+          <w:lang w:val="en-GB"/>
+        </w:rPr>
+        <w:t>Overlapping  New</w:t>
+      </w:r>
+      <w:proofErr w:type="gramEnd"/>
+      <w:r>
+        <w:rPr>
+          <w:rFonts w:ascii="Cambria" w:hAnsi="Cambria" w:cs="Cambria"/>
+          <w:sz w:val="28"/>
+          <w:szCs w:val="28"/>
+          <w:lang w:val="en-GB"/>
+        </w:rPr>
+        <w:t xml:space="preserve"> Activity Check</w:t>
       </w:r>
     </w:p>
     <w:p>
@@ -1152,7 +1232,7 @@
     </w:p>
     <w:p>
       <w:pPr>
-        <w:pStyle w:val="Paragrafoelenco"/>
+        <w:pStyle w:val="ListParagraph"/>
         <w:numPr>
           <w:ilvl w:val="1"/>
           <w:numId w:val="1"/>
@@ -1207,7 +1287,27 @@
           <w:szCs w:val="26"/>
           <w:lang w:val="en-GB"/>
         </w:rPr>
-        <w:t>This document has to be intended as a general guide for the correct development of the Travlendar+ application. The content of this document follows and is based on the content of the RASD document.</w:t>
+        <w:t xml:space="preserve">This document </w:t>
+      </w:r>
+      <w:proofErr w:type="gramStart"/>
+      <w:r>
+        <w:rPr>
+          <w:rFonts w:ascii="Cambria" w:hAnsi="Cambria" w:cs="Cambria"/>
+          <w:sz w:val="26"/>
+          <w:szCs w:val="26"/>
+          <w:lang w:val="en-GB"/>
+        </w:rPr>
+        <w:t>has to</w:t>
+      </w:r>
+      <w:proofErr w:type="gramEnd"/>
+      <w:r>
+        <w:rPr>
+          <w:rFonts w:ascii="Cambria" w:hAnsi="Cambria" w:cs="Cambria"/>
+          <w:sz w:val="26"/>
+          <w:szCs w:val="26"/>
+          <w:lang w:val="en-GB"/>
+        </w:rPr>
+        <w:t xml:space="preserve"> be intended as a general guide for the correct development of the Travlendar+ application. The content of this document follows and is based on the content of the RASD document.</w:t>
       </w:r>
       <w:r>
         <w:rPr>
@@ -1227,7 +1327,7 @@
     </w:p>
     <w:p>
       <w:pPr>
-        <w:pStyle w:val="Paragrafoelenco"/>
+        <w:pStyle w:val="ListParagraph"/>
         <w:numPr>
           <w:ilvl w:val="1"/>
           <w:numId w:val="1"/>
@@ -1297,7 +1397,7 @@
     </w:p>
     <w:p>
       <w:pPr>
-        <w:pStyle w:val="Paragrafoelenco"/>
+        <w:pStyle w:val="ListParagraph"/>
         <w:numPr>
           <w:ilvl w:val="2"/>
           <w:numId w:val="1"/>
@@ -1327,7 +1427,7 @@
     </w:p>
     <w:p>
       <w:pPr>
-        <w:pStyle w:val="Paragrafoelenco"/>
+        <w:pStyle w:val="ListParagraph"/>
         <w:numPr>
           <w:ilvl w:val="0"/>
           <w:numId w:val="3"/>
@@ -1365,7 +1465,7 @@
     </w:p>
     <w:p>
       <w:pPr>
-        <w:pStyle w:val="Paragrafoelenco"/>
+        <w:pStyle w:val="ListParagraph"/>
         <w:numPr>
           <w:ilvl w:val="0"/>
           <w:numId w:val="3"/>
@@ -1400,14 +1500,25 @@
         </w:rPr>
         <w:t xml:space="preserve">: with the term </w:t>
       </w:r>
-      <w:r>
-        <w:rPr>
-          <w:rFonts w:ascii="Cambria" w:hAnsi="Cambria" w:cs="Cambria"/>
-          <w:sz w:val="26"/>
-          <w:szCs w:val="26"/>
-          <w:lang w:val="en-GB"/>
-        </w:rPr>
-        <w:t xml:space="preserve">application we are talking about the </w:t>
+      <w:proofErr w:type="gramStart"/>
+      <w:r>
+        <w:rPr>
+          <w:rFonts w:ascii="Cambria" w:hAnsi="Cambria" w:cs="Cambria"/>
+          <w:sz w:val="26"/>
+          <w:szCs w:val="26"/>
+          <w:lang w:val="en-GB"/>
+        </w:rPr>
+        <w:t>application</w:t>
+      </w:r>
+      <w:proofErr w:type="gramEnd"/>
+      <w:r>
+        <w:rPr>
+          <w:rFonts w:ascii="Cambria" w:hAnsi="Cambria" w:cs="Cambria"/>
+          <w:sz w:val="26"/>
+          <w:szCs w:val="26"/>
+          <w:lang w:val="en-GB"/>
+        </w:rPr>
+        <w:t xml:space="preserve"> we are talking about the </w:t>
       </w:r>
       <w:r>
         <w:rPr>
@@ -1439,7 +1550,7 @@
     </w:p>
     <w:p>
       <w:pPr>
-        <w:pStyle w:val="Paragrafoelenco"/>
+        <w:pStyle w:val="ListParagraph"/>
         <w:numPr>
           <w:ilvl w:val="0"/>
           <w:numId w:val="3"/>
@@ -1477,7 +1588,7 @@
     </w:p>
     <w:p>
       <w:pPr>
-        <w:pStyle w:val="Paragrafoelenco"/>
+        <w:pStyle w:val="ListParagraph"/>
         <w:numPr>
           <w:ilvl w:val="0"/>
           <w:numId w:val="3"/>
@@ -1524,7 +1635,7 @@
     </w:p>
     <w:p>
       <w:pPr>
-        <w:pStyle w:val="Paragrafoelenco"/>
+        <w:pStyle w:val="ListParagraph"/>
         <w:numPr>
           <w:ilvl w:val="0"/>
           <w:numId w:val="3"/>
@@ -1571,7 +1682,7 @@
     </w:p>
     <w:p>
       <w:pPr>
-        <w:pStyle w:val="Paragrafoelenco"/>
+        <w:pStyle w:val="ListParagraph"/>
         <w:numPr>
           <w:ilvl w:val="2"/>
           <w:numId w:val="1"/>
@@ -1601,7 +1712,7 @@
     </w:p>
     <w:p>
       <w:pPr>
-        <w:pStyle w:val="Paragrafoelenco"/>
+        <w:pStyle w:val="ListParagraph"/>
         <w:numPr>
           <w:ilvl w:val="0"/>
           <w:numId w:val="2"/>
@@ -1639,7 +1750,7 @@
     </w:p>
     <w:p>
       <w:pPr>
-        <w:pStyle w:val="Paragrafoelenco"/>
+        <w:pStyle w:val="ListParagraph"/>
         <w:numPr>
           <w:ilvl w:val="0"/>
           <w:numId w:val="2"/>
@@ -1677,7 +1788,7 @@
     </w:p>
     <w:p>
       <w:pPr>
-        <w:pStyle w:val="Paragrafoelenco"/>
+        <w:pStyle w:val="ListParagraph"/>
         <w:numPr>
           <w:ilvl w:val="0"/>
           <w:numId w:val="2"/>
@@ -1712,7 +1823,7 @@
     </w:p>
     <w:p>
       <w:pPr>
-        <w:pStyle w:val="Paragrafoelenco"/>
+        <w:pStyle w:val="ListParagraph"/>
         <w:numPr>
           <w:ilvl w:val="0"/>
           <w:numId w:val="2"/>
@@ -1736,7 +1847,7 @@
         </w:rPr>
         <w:t xml:space="preserve">API: </w:t>
       </w:r>
-      <w:hyperlink r:id="rId10" w:history="1">
+      <w:hyperlink r:id="rId9" w:history="1">
         <w:r>
           <w:rPr>
             <w:rFonts w:ascii="Cambria" w:hAnsi="Cambria" w:cs="Cambria"/>
@@ -1777,7 +1888,7 @@
     </w:p>
     <w:p>
       <w:pPr>
-        <w:pStyle w:val="Paragrafoelenco"/>
+        <w:pStyle w:val="ListParagraph"/>
         <w:numPr>
           <w:ilvl w:val="0"/>
           <w:numId w:val="2"/>
@@ -1822,7 +1933,7 @@
     </w:p>
     <w:p>
       <w:pPr>
-        <w:pStyle w:val="Paragrafoelenco"/>
+        <w:pStyle w:val="ListParagraph"/>
         <w:numPr>
           <w:ilvl w:val="0"/>
           <w:numId w:val="2"/>
@@ -1893,7 +2004,7 @@
     </w:p>
     <w:p>
       <w:pPr>
-        <w:pStyle w:val="Paragrafoelenco"/>
+        <w:pStyle w:val="ListParagraph"/>
         <w:numPr>
           <w:ilvl w:val="0"/>
           <w:numId w:val="2"/>
@@ -1954,7 +2065,7 @@
     </w:p>
     <w:p>
       <w:pPr>
-        <w:pStyle w:val="Paragrafoelenco"/>
+        <w:pStyle w:val="ListParagraph"/>
         <w:numPr>
           <w:ilvl w:val="0"/>
           <w:numId w:val="2"/>
@@ -2051,7 +2162,7 @@
     </w:p>
     <w:p>
       <w:pPr>
-        <w:pStyle w:val="Paragrafoelenco"/>
+        <w:pStyle w:val="ListParagraph"/>
         <w:numPr>
           <w:ilvl w:val="2"/>
           <w:numId w:val="1"/>
@@ -2081,7 +2192,7 @@
     </w:p>
     <w:p>
       <w:pPr>
-        <w:pStyle w:val="Paragrafoelenco"/>
+        <w:pStyle w:val="ListParagraph"/>
         <w:numPr>
           <w:ilvl w:val="0"/>
           <w:numId w:val="10"/>
@@ -2117,6 +2228,7 @@
         <w:t>Gn</w:t>
       </w:r>
       <w:proofErr w:type="spellEnd"/>
+      <w:proofErr w:type="gramStart"/>
       <w:r>
         <w:rPr>
           <w:rFonts w:ascii="Cambria" w:hAnsi="Cambria" w:cs="Cambria"/>
@@ -2132,7 +2244,16 @@
           <w:sz w:val="26"/>
           <w:szCs w:val="26"/>
         </w:rPr>
-        <w:t>the n-</w:t>
+        <w:t>the</w:t>
+      </w:r>
+      <w:proofErr w:type="gramEnd"/>
+      <w:r>
+        <w:rPr>
+          <w:rFonts w:ascii="Cambria" w:hAnsi="Cambria" w:cs="Cambria"/>
+          <w:sz w:val="26"/>
+          <w:szCs w:val="26"/>
+        </w:rPr>
+        <w:t xml:space="preserve"> n-</w:t>
       </w:r>
       <w:proofErr w:type="spellStart"/>
       <w:r>
@@ -2155,7 +2276,7 @@
     </w:p>
     <w:p>
       <w:pPr>
-        <w:pStyle w:val="Paragrafoelenco"/>
+        <w:pStyle w:val="ListParagraph"/>
         <w:numPr>
           <w:ilvl w:val="0"/>
           <w:numId w:val="10"/>
@@ -2239,7 +2360,7 @@
     </w:p>
     <w:p>
       <w:pPr>
-        <w:pStyle w:val="Paragrafoelenco"/>
+        <w:pStyle w:val="ListParagraph"/>
         <w:numPr>
           <w:ilvl w:val="0"/>
           <w:numId w:val="10"/>
@@ -2320,7 +2441,7 @@
     </w:p>
     <w:p>
       <w:pPr>
-        <w:pStyle w:val="Paragrafoelenco"/>
+        <w:pStyle w:val="ListParagraph"/>
         <w:numPr>
           <w:ilvl w:val="0"/>
           <w:numId w:val="10"/>
@@ -2379,7 +2500,7 @@
     </w:p>
     <w:p>
       <w:pPr>
-        <w:pStyle w:val="Paragrafoelenco"/>
+        <w:pStyle w:val="ListParagraph"/>
         <w:numPr>
           <w:ilvl w:val="0"/>
           <w:numId w:val="10"/>
@@ -2404,53 +2525,31 @@
           <w:szCs w:val="26"/>
           <w:lang w:val="en-GB"/>
         </w:rPr>
-        <w:t>[</w:t>
+        <w:t xml:space="preserve">[Cn]: </w:t>
+      </w:r>
+      <w:r>
+        <w:rPr>
+          <w:rFonts w:ascii="Cambria" w:hAnsi="Cambria" w:cs="Cambria"/>
+          <w:sz w:val="26"/>
+          <w:szCs w:val="26"/>
+          <w:lang w:val="en-GB"/>
+        </w:rPr>
+        <w:t>the n-</w:t>
       </w:r>
       <w:proofErr w:type="spellStart"/>
       <w:r>
         <w:rPr>
           <w:rFonts w:ascii="Cambria" w:hAnsi="Cambria" w:cs="Cambria"/>
-          <w:b/>
-          <w:sz w:val="26"/>
-          <w:szCs w:val="26"/>
-          <w:lang w:val="en-GB"/>
-        </w:rPr>
-        <w:t>Cn</w:t>
+          <w:sz w:val="26"/>
+          <w:szCs w:val="26"/>
+          <w:lang w:val="en-GB"/>
+        </w:rPr>
+        <w:t>th</w:t>
       </w:r>
       <w:proofErr w:type="spellEnd"/>
       <w:r>
         <w:rPr>
           <w:rFonts w:ascii="Cambria" w:hAnsi="Cambria" w:cs="Cambria"/>
-          <w:b/>
-          <w:sz w:val="26"/>
-          <w:szCs w:val="26"/>
-          <w:lang w:val="en-GB"/>
-        </w:rPr>
-        <w:t xml:space="preserve">]: </w:t>
-      </w:r>
-      <w:r>
-        <w:rPr>
-          <w:rFonts w:ascii="Cambria" w:hAnsi="Cambria" w:cs="Cambria"/>
-          <w:sz w:val="26"/>
-          <w:szCs w:val="26"/>
-          <w:lang w:val="en-GB"/>
-        </w:rPr>
-        <w:t>the n-</w:t>
-      </w:r>
-      <w:proofErr w:type="spellStart"/>
-      <w:r>
-        <w:rPr>
-          <w:rFonts w:ascii="Cambria" w:hAnsi="Cambria" w:cs="Cambria"/>
-          <w:sz w:val="26"/>
-          <w:szCs w:val="26"/>
-          <w:lang w:val="en-GB"/>
-        </w:rPr>
-        <w:t>th</w:t>
-      </w:r>
-      <w:proofErr w:type="spellEnd"/>
-      <w:r>
-        <w:rPr>
-          <w:rFonts w:ascii="Cambria" w:hAnsi="Cambria" w:cs="Cambria"/>
           <w:sz w:val="26"/>
           <w:szCs w:val="26"/>
           <w:lang w:val="en-GB"/>
@@ -2460,7 +2559,7 @@
     </w:p>
     <w:p>
       <w:pPr>
-        <w:pStyle w:val="Paragrafoelenco"/>
+        <w:pStyle w:val="ListParagraph"/>
         <w:numPr>
           <w:ilvl w:val="0"/>
           <w:numId w:val="10"/>
@@ -2531,7 +2630,7 @@
     </w:p>
     <w:p>
       <w:pPr>
-        <w:pStyle w:val="Paragrafoelenco"/>
+        <w:pStyle w:val="ListParagraph"/>
         <w:numPr>
           <w:ilvl w:val="1"/>
           <w:numId w:val="1"/>
@@ -2571,7 +2670,7 @@
     </w:p>
     <w:p>
       <w:pPr>
-        <w:pStyle w:val="Paragrafoelenco"/>
+        <w:pStyle w:val="ListParagraph"/>
         <w:numPr>
           <w:ilvl w:val="0"/>
           <w:numId w:val="4"/>
@@ -2617,7 +2716,7 @@
     </w:p>
     <w:p>
       <w:pPr>
-        <w:pStyle w:val="Paragrafoelenco"/>
+        <w:pStyle w:val="ListParagraph"/>
         <w:numPr>
           <w:ilvl w:val="0"/>
           <w:numId w:val="4"/>
@@ -2645,7 +2744,7 @@
     </w:p>
     <w:p>
       <w:pPr>
-        <w:pStyle w:val="Paragrafoelenco"/>
+        <w:pStyle w:val="ListParagraph"/>
         <w:numPr>
           <w:ilvl w:val="0"/>
           <w:numId w:val="4"/>
@@ -2670,10 +2769,10 @@
         </w:rPr>
         <w:t xml:space="preserve">RASD Document available on the Delivery Folder on the repository </w:t>
       </w:r>
-      <w:hyperlink r:id="rId11" w:history="1">
+      <w:hyperlink r:id="rId10" w:history="1">
         <w:r>
           <w:rPr>
-            <w:rStyle w:val="Collegamentoipertestuale"/>
+            <w:rStyle w:val="Hyperlink"/>
             <w:rFonts w:ascii="Cambria" w:hAnsi="Cambria" w:cs="Cambria"/>
             <w:sz w:val="26"/>
             <w:szCs w:val="26"/>
@@ -2694,7 +2793,7 @@
     </w:p>
     <w:p>
       <w:pPr>
-        <w:pStyle w:val="Paragrafoelenco"/>
+        <w:pStyle w:val="ListParagraph"/>
         <w:autoSpaceDE w:val="0"/>
         <w:autoSpaceDN w:val="0"/>
         <w:adjustRightInd w:val="0"/>
@@ -2710,7 +2809,7 @@
     </w:p>
     <w:p>
       <w:pPr>
-        <w:pStyle w:val="Paragrafoelenco"/>
+        <w:pStyle w:val="ListParagraph"/>
         <w:numPr>
           <w:ilvl w:val="1"/>
           <w:numId w:val="1"/>
@@ -2726,6 +2825,7 @@
           <w:lang w:val="en-GB"/>
         </w:rPr>
       </w:pPr>
+      <w:proofErr w:type="spellStart"/>
       <w:r>
         <w:rPr>
           <w:rFonts w:ascii="Cambria" w:hAnsi="Cambria" w:cs="Cambria"/>
@@ -2733,9 +2833,9 @@
           <w:sz w:val="36"/>
           <w:szCs w:val="36"/>
         </w:rPr>
-        <w:t xml:space="preserve">Document </w:t>
-      </w:r>
-      <w:proofErr w:type="spellStart"/>
+        <w:t>Document</w:t>
+      </w:r>
+      <w:proofErr w:type="spellEnd"/>
       <w:r>
         <w:rPr>
           <w:rFonts w:ascii="Cambria" w:hAnsi="Cambria" w:cs="Cambria"/>
@@ -2743,13 +2843,23 @@
           <w:sz w:val="36"/>
           <w:szCs w:val="36"/>
         </w:rPr>
+        <w:t xml:space="preserve"> </w:t>
+      </w:r>
+      <w:proofErr w:type="spellStart"/>
+      <w:r>
+        <w:rPr>
+          <w:rFonts w:ascii="Cambria" w:hAnsi="Cambria" w:cs="Cambria"/>
+          <w:b/>
+          <w:sz w:val="36"/>
+          <w:szCs w:val="36"/>
+        </w:rPr>
         <w:t>Structure</w:t>
       </w:r>
       <w:proofErr w:type="spellEnd"/>
     </w:p>
     <w:p>
       <w:pPr>
-        <w:pStyle w:val="Paragrafoelenco"/>
+        <w:pStyle w:val="ListParagraph"/>
         <w:numPr>
           <w:ilvl w:val="0"/>
           <w:numId w:val="8"/>
@@ -2787,7 +2897,7 @@
     </w:p>
     <w:p>
       <w:pPr>
-        <w:pStyle w:val="Paragrafoelenco"/>
+        <w:pStyle w:val="ListParagraph"/>
         <w:autoSpaceDE w:val="0"/>
         <w:autoSpaceDN w:val="0"/>
         <w:adjustRightInd w:val="0"/>
@@ -2807,7 +2917,27 @@
           <w:szCs w:val="26"/>
           <w:lang w:val="en-GB"/>
         </w:rPr>
-        <w:t>In this section i</w:t>
+        <w:t xml:space="preserve">In this </w:t>
+      </w:r>
+      <w:proofErr w:type="gramStart"/>
+      <w:r>
+        <w:rPr>
+          <w:rFonts w:ascii="Cambria" w:hAnsi="Cambria" w:cs="Cambria"/>
+          <w:sz w:val="26"/>
+          <w:szCs w:val="26"/>
+          <w:lang w:val="en-GB"/>
+        </w:rPr>
+        <w:t>section</w:t>
+      </w:r>
+      <w:proofErr w:type="gramEnd"/>
+      <w:r>
+        <w:rPr>
+          <w:rFonts w:ascii="Cambria" w:hAnsi="Cambria" w:cs="Cambria"/>
+          <w:sz w:val="26"/>
+          <w:szCs w:val="26"/>
+          <w:lang w:val="en-GB"/>
+        </w:rPr>
+        <w:t xml:space="preserve"> i</w:t>
       </w:r>
       <w:r>
         <w:rPr>
@@ -2830,7 +2960,7 @@
     </w:p>
     <w:p>
       <w:pPr>
-        <w:pStyle w:val="Paragrafoelenco"/>
+        <w:pStyle w:val="ListParagraph"/>
         <w:autoSpaceDE w:val="0"/>
         <w:autoSpaceDN w:val="0"/>
         <w:adjustRightInd w:val="0"/>
@@ -2850,12 +2980,32 @@
           <w:szCs w:val="26"/>
           <w:lang w:val="en-GB"/>
         </w:rPr>
-        <w:t>In addition, Acronyms, Definitions and Abbreviations are defined in this section in order to make it easier, more concise and clearer to read the rest of the Design Document.</w:t>
-      </w:r>
-    </w:p>
-    <w:p>
-      <w:pPr>
-        <w:pStyle w:val="Paragrafoelenco"/>
+        <w:t xml:space="preserve">In addition, Acronyms, Definitions and Abbreviations are defined in this section </w:t>
+      </w:r>
+      <w:proofErr w:type="gramStart"/>
+      <w:r>
+        <w:rPr>
+          <w:rFonts w:ascii="Cambria" w:hAnsi="Cambria" w:cs="Cambria"/>
+          <w:sz w:val="26"/>
+          <w:szCs w:val="26"/>
+          <w:lang w:val="en-GB"/>
+        </w:rPr>
+        <w:t>in order to</w:t>
+      </w:r>
+      <w:proofErr w:type="gramEnd"/>
+      <w:r>
+        <w:rPr>
+          <w:rFonts w:ascii="Cambria" w:hAnsi="Cambria" w:cs="Cambria"/>
+          <w:sz w:val="26"/>
+          <w:szCs w:val="26"/>
+          <w:lang w:val="en-GB"/>
+        </w:rPr>
+        <w:t xml:space="preserve"> make it easier, more concise and clearer to read the rest of the Design Document.</w:t>
+      </w:r>
+    </w:p>
+    <w:p>
+      <w:pPr>
+        <w:pStyle w:val="ListParagraph"/>
         <w:numPr>
           <w:ilvl w:val="0"/>
           <w:numId w:val="8"/>
@@ -2912,7 +3062,7 @@
     </w:p>
     <w:p>
       <w:pPr>
-        <w:pStyle w:val="Paragrafoelenco"/>
+        <w:pStyle w:val="ListParagraph"/>
         <w:autoSpaceDE w:val="0"/>
         <w:autoSpaceDN w:val="0"/>
         <w:adjustRightInd w:val="0"/>
@@ -2925,6 +3075,7 @@
           <w:lang w:val="en-GB"/>
         </w:rPr>
       </w:pPr>
+      <w:proofErr w:type="gramStart"/>
       <w:r>
         <w:rPr>
           <w:rFonts w:ascii="Cambria" w:hAnsi="Cambria" w:cs="Cambria"/>
@@ -2941,12 +3092,22 @@
           <w:szCs w:val="26"/>
           <w:lang w:val="en-GB"/>
         </w:rPr>
-        <w:t xml:space="preserve"> of all, a high-level overview of the components and the way they’re connected is provided in this section. Following this, some components will be analysed in detail and their internal architectures will be showed for a matter of clarity.</w:t>
-      </w:r>
-    </w:p>
-    <w:p>
-      <w:pPr>
-        <w:pStyle w:val="Paragrafoelenco"/>
+        <w:t xml:space="preserve"> of all</w:t>
+      </w:r>
+      <w:proofErr w:type="gramEnd"/>
+      <w:r>
+        <w:rPr>
+          <w:rFonts w:ascii="Cambria" w:hAnsi="Cambria" w:cs="Cambria"/>
+          <w:sz w:val="26"/>
+          <w:szCs w:val="26"/>
+          <w:lang w:val="en-GB"/>
+        </w:rPr>
+        <w:t>, a high-level overview of the components and the way they’re connected is provided in this section. Following this, some components will be analysed in detail and their internal architectures will be showed for a matter of clarity.</w:t>
+      </w:r>
+    </w:p>
+    <w:p>
+      <w:pPr>
+        <w:pStyle w:val="ListParagraph"/>
         <w:numPr>
           <w:ilvl w:val="0"/>
           <w:numId w:val="8"/>
@@ -2995,7 +3156,7 @@
     </w:p>
     <w:p>
       <w:pPr>
-        <w:pStyle w:val="Paragrafoelenco"/>
+        <w:pStyle w:val="ListParagraph"/>
         <w:numPr>
           <w:ilvl w:val="0"/>
           <w:numId w:val="8"/>
@@ -3043,7 +3204,7 @@
     </w:p>
     <w:p>
       <w:pPr>
-        <w:pStyle w:val="Paragrafoelenco"/>
+        <w:pStyle w:val="ListParagraph"/>
         <w:autoSpaceDE w:val="0"/>
         <w:autoSpaceDN w:val="0"/>
         <w:adjustRightInd w:val="0"/>
@@ -3086,7 +3247,7 @@
     </w:p>
     <w:p>
       <w:pPr>
-        <w:pStyle w:val="Paragrafoelenco"/>
+        <w:pStyle w:val="ListParagraph"/>
         <w:numPr>
           <w:ilvl w:val="0"/>
           <w:numId w:val="8"/>
@@ -3161,7 +3322,7 @@
     </w:p>
     <w:p>
       <w:pPr>
-        <w:pStyle w:val="Paragrafoelenco"/>
+        <w:pStyle w:val="ListParagraph"/>
         <w:numPr>
           <w:ilvl w:val="1"/>
           <w:numId w:val="1"/>
@@ -3212,7 +3373,7 @@
     </w:p>
     <w:p>
       <w:pPr>
-        <w:pStyle w:val="Paragrafoelenco"/>
+        <w:pStyle w:val="ListParagraph"/>
         <w:numPr>
           <w:ilvl w:val="0"/>
           <w:numId w:val="11"/>
@@ -3326,7 +3487,7 @@
     </w:p>
     <w:p>
       <w:pPr>
-        <w:pStyle w:val="Paragrafoelenco"/>
+        <w:pStyle w:val="ListParagraph"/>
         <w:numPr>
           <w:ilvl w:val="0"/>
           <w:numId w:val="11"/>
@@ -3369,12 +3530,32 @@
           <w:szCs w:val="26"/>
           <w:lang w:val="en-GB"/>
         </w:rPr>
-        <w:t xml:space="preserve"> Added “Algorithm Design”  and “User Interface Design” sections.</w:t>
-      </w:r>
-    </w:p>
-    <w:p>
-      <w:pPr>
-        <w:pStyle w:val="Paragrafoelenco"/>
+        <w:t xml:space="preserve"> Added “Algorithm </w:t>
+      </w:r>
+      <w:proofErr w:type="gramStart"/>
+      <w:r>
+        <w:rPr>
+          <w:rFonts w:ascii="Cambria" w:hAnsi="Cambria" w:cs="Cambria"/>
+          <w:sz w:val="26"/>
+          <w:szCs w:val="26"/>
+          <w:lang w:val="en-GB"/>
+        </w:rPr>
+        <w:t>Design”  and</w:t>
+      </w:r>
+      <w:proofErr w:type="gramEnd"/>
+      <w:r>
+        <w:rPr>
+          <w:rFonts w:ascii="Cambria" w:hAnsi="Cambria" w:cs="Cambria"/>
+          <w:sz w:val="26"/>
+          <w:szCs w:val="26"/>
+          <w:lang w:val="en-GB"/>
+        </w:rPr>
+        <w:t xml:space="preserve"> “User Interface Design” sections.</w:t>
+      </w:r>
+    </w:p>
+    <w:p>
+      <w:pPr>
+        <w:pStyle w:val="ListParagraph"/>
         <w:numPr>
           <w:ilvl w:val="0"/>
           <w:numId w:val="11"/>
@@ -3422,7 +3603,7 @@
     </w:p>
     <w:p>
       <w:pPr>
-        <w:pStyle w:val="Paragrafoelenco"/>
+        <w:pStyle w:val="ListParagraph"/>
         <w:autoSpaceDE w:val="0"/>
         <w:autoSpaceDN w:val="0"/>
         <w:adjustRightInd w:val="0"/>
@@ -3570,7 +3751,27 @@
           <w:szCs w:val="26"/>
           <w:lang w:val="en-GB"/>
         </w:rPr>
-        <w:t>Moreover, a Deployment View and a Runtime View of the system is provided in order to describe nodes with their components, protocol for their interaction and how they are expected to work (by means of Sequence Diagrams).</w:t>
+        <w:t xml:space="preserve">Moreover, a Deployment View and a Runtime View of the system is provided </w:t>
+      </w:r>
+      <w:proofErr w:type="gramStart"/>
+      <w:r>
+        <w:rPr>
+          <w:rFonts w:ascii="Cambria" w:hAnsi="Cambria"/>
+          <w:sz w:val="26"/>
+          <w:szCs w:val="26"/>
+          <w:lang w:val="en-GB"/>
+        </w:rPr>
+        <w:t>in order to</w:t>
+      </w:r>
+      <w:proofErr w:type="gramEnd"/>
+      <w:r>
+        <w:rPr>
+          <w:rFonts w:ascii="Cambria" w:hAnsi="Cambria"/>
+          <w:sz w:val="26"/>
+          <w:szCs w:val="26"/>
+          <w:lang w:val="en-GB"/>
+        </w:rPr>
+        <w:t xml:space="preserve"> describe nodes with their components, protocol for their interaction and how they are expected to work (by means of Sequence Diagrams).</w:t>
       </w:r>
     </w:p>
     <w:p>
@@ -3745,6 +3946,7 @@
           <w:lang w:val="en-GB"/>
         </w:rPr>
       </w:pPr>
+      <w:bookmarkStart w:id="1" w:name="_GoBack"/>
       <w:r>
         <w:rPr>
           <w:rFonts w:ascii="Cambria" w:hAnsi="Cambria"/>
@@ -3754,10 +3956,10 @@
           <w:lang w:val="en-GB" w:eastAsia="en-GB"/>
         </w:rPr>
         <w:drawing>
-          <wp:inline distT="0" distB="0" distL="0" distR="0" wp14:anchorId="277C0B24" wp14:editId="6AC0196E">
-            <wp:extent cx="6044472" cy="3671964"/>
-            <wp:effectExtent l="0" t="0" r="1270" b="11430"/>
-            <wp:docPr id="12" name="Picture 12"/>
+          <wp:inline distT="0" distB="0" distL="0" distR="0" wp14:anchorId="7B69D1BE" wp14:editId="7C868EA7">
+            <wp:extent cx="5928746" cy="3601661"/>
+            <wp:effectExtent l="0" t="0" r="0" b="5715"/>
+            <wp:docPr id="15" name="Picture 15"/>
             <wp:cNvGraphicFramePr>
               <a:graphicFrameLocks xmlns:a="http://schemas.openxmlformats.org/drawingml/2006/main" noChangeAspect="1"/>
             </wp:cNvGraphicFramePr>
@@ -3765,11 +3967,11 @@
               <a:graphicData uri="http://schemas.openxmlformats.org/drawingml/2006/picture">
                 <pic:pic xmlns:pic="http://schemas.openxmlformats.org/drawingml/2006/picture">
                   <pic:nvPicPr>
-                    <pic:cNvPr id="12" name="Component Diagram.jpg"/>
+                    <pic:cNvPr id="15" name="Component Diagram.jpg"/>
                     <pic:cNvPicPr/>
                   </pic:nvPicPr>
                   <pic:blipFill>
-                    <a:blip r:embed="rId12" cstate="print">
+                    <a:blip r:embed="rId11" cstate="print">
                       <a:extLst>
                         <a:ext uri="{28A0092B-C50C-407E-A947-70E740481C1C}">
                           <a14:useLocalDpi xmlns:a14="http://schemas.microsoft.com/office/drawing/2010/main" val="0"/>
@@ -3783,7 +3985,7 @@
                   <pic:spPr>
                     <a:xfrm>
                       <a:off x="0" y="0"/>
-                      <a:ext cx="6055596" cy="3678722"/>
+                      <a:ext cx="5950040" cy="3614597"/>
                     </a:xfrm>
                     <a:prstGeom prst="rect">
                       <a:avLst/>
@@ -3795,6 +3997,7 @@
           </wp:inline>
         </w:drawing>
       </w:r>
+      <w:bookmarkEnd w:id="1"/>
     </w:p>
     <w:p>
       <w:pPr>
@@ -3845,7 +4048,27 @@
           <w:szCs w:val="26"/>
           <w:lang w:val="en-GB"/>
         </w:rPr>
-        <w:t xml:space="preserve">This component deals directly with system’s DBMSs allowing other components to write, read and update data in the DBs properly (i.e. in a secure, consistent way) using the proper DBMS. It provides a single interface outward in order to systematize access to data stored in DBs and hide the internal complexity and implementation of DBMSs and </w:t>
+        <w:t xml:space="preserve">This component deals directly with system’s DBMSs allowing other components to write, read and update data in the DBs properly (i.e. in a secure, consistent way) using the proper DBMS. It provides a single interface outward </w:t>
+      </w:r>
+      <w:proofErr w:type="gramStart"/>
+      <w:r>
+        <w:rPr>
+          <w:rFonts w:asciiTheme="majorHAnsi" w:hAnsiTheme="majorHAnsi"/>
+          <w:sz w:val="26"/>
+          <w:szCs w:val="26"/>
+          <w:lang w:val="en-GB"/>
+        </w:rPr>
+        <w:t>in order to</w:t>
+      </w:r>
+      <w:proofErr w:type="gramEnd"/>
+      <w:r>
+        <w:rPr>
+          <w:rFonts w:asciiTheme="majorHAnsi" w:hAnsiTheme="majorHAnsi"/>
+          <w:sz w:val="26"/>
+          <w:szCs w:val="26"/>
+          <w:lang w:val="en-GB"/>
+        </w:rPr>
+        <w:t xml:space="preserve"> systematize access to data stored in DBs and hide the internal complexity and implementation of DBMSs and </w:t>
       </w:r>
       <w:proofErr w:type="spellStart"/>
       <w:r>
@@ -3923,7 +4146,27 @@
           <w:szCs w:val="26"/>
           <w:lang w:val="en-GB"/>
         </w:rPr>
-        <w:t xml:space="preserve">This particular component is used as generalization of the two DBMSs used in Travlendar+: one to manage users’ personal data and calendar, one to manage all relevant internal information used by </w:t>
+        <w:t xml:space="preserve">This </w:t>
+      </w:r>
+      <w:proofErr w:type="gramStart"/>
+      <w:r>
+        <w:rPr>
+          <w:rFonts w:asciiTheme="majorHAnsi" w:hAnsiTheme="majorHAnsi"/>
+          <w:sz w:val="26"/>
+          <w:szCs w:val="26"/>
+          <w:lang w:val="en-GB"/>
+        </w:rPr>
+        <w:t>particular component</w:t>
+      </w:r>
+      <w:proofErr w:type="gramEnd"/>
+      <w:r>
+        <w:rPr>
+          <w:rFonts w:asciiTheme="majorHAnsi" w:hAnsiTheme="majorHAnsi"/>
+          <w:sz w:val="26"/>
+          <w:szCs w:val="26"/>
+          <w:lang w:val="en-GB"/>
+        </w:rPr>
+        <w:t xml:space="preserve"> is used as generalization of the two DBMSs used in Travlendar+: one to manage users’ personal data and calendar, one to manage all relevant internal information used by </w:t>
       </w:r>
       <w:proofErr w:type="spellStart"/>
       <w:r>
@@ -3967,7 +4210,27 @@
           <w:szCs w:val="26"/>
           <w:lang w:val="en-GB"/>
         </w:rPr>
-        <w:t>It provides an appropriate interface to allow the Data Layer component,  and only it, to query DBMSs.</w:t>
+        <w:t xml:space="preserve">It provides an appropriate interface to allow the Data Layer </w:t>
+      </w:r>
+      <w:proofErr w:type="gramStart"/>
+      <w:r>
+        <w:rPr>
+          <w:rFonts w:asciiTheme="majorHAnsi" w:hAnsiTheme="majorHAnsi"/>
+          <w:sz w:val="26"/>
+          <w:szCs w:val="26"/>
+          <w:lang w:val="en-GB"/>
+        </w:rPr>
+        <w:t>component,  and</w:t>
+      </w:r>
+      <w:proofErr w:type="gramEnd"/>
+      <w:r>
+        <w:rPr>
+          <w:rFonts w:asciiTheme="majorHAnsi" w:hAnsiTheme="majorHAnsi"/>
+          <w:sz w:val="26"/>
+          <w:szCs w:val="26"/>
+          <w:lang w:val="en-GB"/>
+        </w:rPr>
+        <w:t xml:space="preserve"> only it, to query DBMSs.</w:t>
       </w:r>
     </w:p>
     <w:p>
@@ -4065,7 +4328,27 @@
           <w:szCs w:val="26"/>
           <w:lang w:val="en-GB"/>
         </w:rPr>
-        <w:t xml:space="preserve">This is the core component of the server side of the system and of the application in general. It’s composed by three essential components: the Computation Unit, the User Side Unit and the Dynamic Event Check System. It manages, with the aid of the APIs Manager and the Data Layer, all the </w:t>
+        <w:t xml:space="preserve">This is the core component of the server side of the system and of the application in general. It’s composed by three essential components: </w:t>
+      </w:r>
+      <w:proofErr w:type="gramStart"/>
+      <w:r>
+        <w:rPr>
+          <w:rFonts w:asciiTheme="majorHAnsi" w:hAnsiTheme="majorHAnsi"/>
+          <w:sz w:val="26"/>
+          <w:szCs w:val="26"/>
+          <w:lang w:val="en-GB"/>
+        </w:rPr>
+        <w:t>the</w:t>
+      </w:r>
+      <w:proofErr w:type="gramEnd"/>
+      <w:r>
+        <w:rPr>
+          <w:rFonts w:asciiTheme="majorHAnsi" w:hAnsiTheme="majorHAnsi"/>
+          <w:sz w:val="26"/>
+          <w:szCs w:val="26"/>
+          <w:lang w:val="en-GB"/>
+        </w:rPr>
+        <w:t xml:space="preserve"> Computation Unit, the User Side Unit and the Dynamic Event Check System. It manages, with the aid of the APIs Manager and the Data Layer, all the </w:t>
       </w:r>
       <w:proofErr w:type="spellStart"/>
       <w:r>
@@ -4152,7 +4435,27 @@
           <w:szCs w:val="26"/>
           <w:lang w:val="en-GB"/>
         </w:rPr>
-        <w:t>This component is used to homogenize the different kinds of APIs provided by third part services, in other words it adapts the external APIs to the system in order to make them easily usable. By doing this, the APIs Manager tries also to optimize the access and the usage to the APIs by means of an internal optimizer component. It provided the System Main Server with the APIs Use Interface, used to exploit third part services while masking their implementation.</w:t>
+        <w:t xml:space="preserve">This component is used to homogenize the different kinds of APIs provided by third part services, in other words it adapts the external APIs to the system </w:t>
+      </w:r>
+      <w:proofErr w:type="gramStart"/>
+      <w:r>
+        <w:rPr>
+          <w:rFonts w:asciiTheme="majorHAnsi" w:hAnsiTheme="majorHAnsi"/>
+          <w:sz w:val="26"/>
+          <w:szCs w:val="26"/>
+          <w:lang w:val="en-GB"/>
+        </w:rPr>
+        <w:t>in order to</w:t>
+      </w:r>
+      <w:proofErr w:type="gramEnd"/>
+      <w:r>
+        <w:rPr>
+          <w:rFonts w:asciiTheme="majorHAnsi" w:hAnsiTheme="majorHAnsi"/>
+          <w:sz w:val="26"/>
+          <w:szCs w:val="26"/>
+          <w:lang w:val="en-GB"/>
+        </w:rPr>
+        <w:t xml:space="preserve"> make them easily usable. By doing this, the APIs Manager tries also to optimize the access and the usage to the APIs by means of an internal optimizer component. It provided the System Main Server with the APIs Use Interface, used to exploit third part services while masking their implementation.</w:t>
       </w:r>
     </w:p>
     <w:p>
@@ -4484,7 +4787,29 @@
           <w:szCs w:val="26"/>
           <w:lang w:val="en-GB"/>
         </w:rPr>
-        <w:t xml:space="preserve">contained in the travel options provided by the Computation Unit in the System Main Server in order to send notification to the user and notify him of </w:t>
+        <w:t xml:space="preserve">contained in the travel options provided by the Computation Unit in the System Main Server </w:t>
+      </w:r>
+      <w:proofErr w:type="gramStart"/>
+      <w:r>
+        <w:rPr>
+          <w:rFonts w:asciiTheme="majorHAnsi" w:hAnsiTheme="majorHAnsi"/>
+          <w:color w:val="000000" w:themeColor="text1"/>
+          <w:sz w:val="26"/>
+          <w:szCs w:val="26"/>
+          <w:lang w:val="en-GB"/>
+        </w:rPr>
+        <w:t>in order to</w:t>
+      </w:r>
+      <w:proofErr w:type="gramEnd"/>
+      <w:r>
+        <w:rPr>
+          <w:rFonts w:asciiTheme="majorHAnsi" w:hAnsiTheme="majorHAnsi"/>
+          <w:color w:val="000000" w:themeColor="text1"/>
+          <w:sz w:val="26"/>
+          <w:szCs w:val="26"/>
+          <w:lang w:val="en-GB"/>
+        </w:rPr>
+        <w:t xml:space="preserve"> send notification to the user and notify him of </w:t>
       </w:r>
       <w:r>
         <w:rPr>
@@ -4616,7 +4941,29 @@
           <w:szCs w:val="26"/>
           <w:lang w:val="en-GB"/>
         </w:rPr>
-        <w:t>contained in the travel options provided by the Computation Unit in the System Main Server in order to send notification to the user and notify him of</w:t>
+        <w:t xml:space="preserve">contained in the travel options provided by the Computation Unit in the System Main Server </w:t>
+      </w:r>
+      <w:proofErr w:type="gramStart"/>
+      <w:r>
+        <w:rPr>
+          <w:rFonts w:asciiTheme="majorHAnsi" w:hAnsiTheme="majorHAnsi"/>
+          <w:color w:val="000000" w:themeColor="text1"/>
+          <w:sz w:val="26"/>
+          <w:szCs w:val="26"/>
+          <w:lang w:val="en-GB"/>
+        </w:rPr>
+        <w:t>in order to</w:t>
+      </w:r>
+      <w:proofErr w:type="gramEnd"/>
+      <w:r>
+        <w:rPr>
+          <w:rFonts w:asciiTheme="majorHAnsi" w:hAnsiTheme="majorHAnsi"/>
+          <w:color w:val="000000" w:themeColor="text1"/>
+          <w:sz w:val="26"/>
+          <w:szCs w:val="26"/>
+          <w:lang w:val="en-GB"/>
+        </w:rPr>
+        <w:t xml:space="preserve"> send notification to the user and notify him of</w:t>
       </w:r>
       <w:r>
         <w:rPr>
@@ -4704,7 +5051,27 @@
           <w:szCs w:val="26"/>
           <w:lang w:val="en-GB"/>
         </w:rPr>
-        <w:t>This component models the web browser used by the user to access the website. It’s an external object with respect to our system, but its corresponding component is necessary in order to model its interactions with the website.</w:t>
+        <w:t xml:space="preserve">This component models the web browser used by the user to access the website. It’s an external object with respect to our system, but its corresponding component is necessary </w:t>
+      </w:r>
+      <w:proofErr w:type="gramStart"/>
+      <w:r>
+        <w:rPr>
+          <w:rFonts w:asciiTheme="majorHAnsi" w:hAnsiTheme="majorHAnsi"/>
+          <w:sz w:val="26"/>
+          <w:szCs w:val="26"/>
+          <w:lang w:val="en-GB"/>
+        </w:rPr>
+        <w:t>in order to</w:t>
+      </w:r>
+      <w:proofErr w:type="gramEnd"/>
+      <w:r>
+        <w:rPr>
+          <w:rFonts w:asciiTheme="majorHAnsi" w:hAnsiTheme="majorHAnsi"/>
+          <w:sz w:val="26"/>
+          <w:szCs w:val="26"/>
+          <w:lang w:val="en-GB"/>
+        </w:rPr>
+        <w:t xml:space="preserve"> model its interactions with the website.</w:t>
       </w:r>
     </w:p>
     <w:p>
@@ -4882,7 +5249,7 @@
                     <pic:cNvPicPr/>
                   </pic:nvPicPr>
                   <pic:blipFill>
-                    <a:blip r:embed="rId13" cstate="print">
+                    <a:blip r:embed="rId12" cstate="print">
                       <a:extLst>
                         <a:ext uri="{28A0092B-C50C-407E-A947-70E740481C1C}">
                           <a14:useLocalDpi xmlns:a14="http://schemas.microsoft.com/office/drawing/2010/main" val="0"/>
@@ -5179,7 +5546,7 @@
                     <pic:cNvPicPr/>
                   </pic:nvPicPr>
                   <pic:blipFill>
-                    <a:blip r:embed="rId14">
+                    <a:blip r:embed="rId13">
                       <a:extLst>
                         <a:ext uri="{28A0092B-C50C-407E-A947-70E740481C1C}">
                           <a14:useLocalDpi xmlns:a14="http://schemas.microsoft.com/office/drawing/2010/main" val="0"/>
@@ -5399,8 +5766,6 @@
           <w:lang w:val="en-GB"/>
         </w:rPr>
       </w:pPr>
-      <w:bookmarkStart w:id="1" w:name="_GoBack"/>
-      <w:bookmarkEnd w:id="1"/>
       <w:r>
         <w:rPr>
           <w:rFonts w:asciiTheme="majorHAnsi" w:hAnsiTheme="majorHAnsi"/>
@@ -5456,7 +5821,7 @@
                     <pic:cNvPicPr/>
                   </pic:nvPicPr>
                   <pic:blipFill>
-                    <a:blip r:embed="rId15" cstate="print">
+                    <a:blip r:embed="rId14" cstate="print">
                       <a:extLst>
                         <a:ext uri="{28A0092B-C50C-407E-A947-70E740481C1C}">
                           <a14:useLocalDpi xmlns:a14="http://schemas.microsoft.com/office/drawing/2010/main" val="0"/>
@@ -5504,7 +5869,27 @@
           <w:szCs w:val="26"/>
           <w:lang w:val="en-GB"/>
         </w:rPr>
-        <w:t>The System Main Server is the core component of our server. It acts as “brain” for Travlendar+ since it must compute the best travel option when needed for each user (by means of the its Computation Unit), check dynamically (i.e. when events happen it’s listening) for events which can change travel options for some users and reports these to the local application(by means of the Dynamic Event Check System) and provide all these data (and some more) to the user in a proper way (by means of the User Service Unit).</w:t>
+        <w:t xml:space="preserve">The System Main Server is the core component of our server. It acts as “brain” for Travlendar+ since it must compute the best travel option when needed for each user (by means of the its Computation Unit), check dynamically (i.e. when events happen it’s listening) for events which can change travel options for some users and reports these to the local </w:t>
+      </w:r>
+      <w:proofErr w:type="gramStart"/>
+      <w:r>
+        <w:rPr>
+          <w:rFonts w:asciiTheme="majorHAnsi" w:hAnsiTheme="majorHAnsi"/>
+          <w:sz w:val="26"/>
+          <w:szCs w:val="26"/>
+          <w:lang w:val="en-GB"/>
+        </w:rPr>
+        <w:t>application(</w:t>
+      </w:r>
+      <w:proofErr w:type="gramEnd"/>
+      <w:r>
+        <w:rPr>
+          <w:rFonts w:asciiTheme="majorHAnsi" w:hAnsiTheme="majorHAnsi"/>
+          <w:sz w:val="26"/>
+          <w:szCs w:val="26"/>
+          <w:lang w:val="en-GB"/>
+        </w:rPr>
+        <w:t>by means of the Dynamic Event Check System) and provide all these data (and some more) to the user in a proper way (by means of the User Service Unit).</w:t>
       </w:r>
     </w:p>
     <w:p>
@@ -5529,7 +5914,27 @@
           <w:szCs w:val="26"/>
           <w:lang w:val="en-GB"/>
         </w:rPr>
-        <w:t>Since this component has to be scalable and high-performing we could decide to distribute this component over several physical machines</w:t>
+        <w:t xml:space="preserve">Since this component </w:t>
+      </w:r>
+      <w:proofErr w:type="gramStart"/>
+      <w:r>
+        <w:rPr>
+          <w:rFonts w:asciiTheme="majorHAnsi" w:hAnsiTheme="majorHAnsi"/>
+          <w:sz w:val="26"/>
+          <w:szCs w:val="26"/>
+          <w:lang w:val="en-GB"/>
+        </w:rPr>
+        <w:t>has to</w:t>
+      </w:r>
+      <w:proofErr w:type="gramEnd"/>
+      <w:r>
+        <w:rPr>
+          <w:rFonts w:asciiTheme="majorHAnsi" w:hAnsiTheme="majorHAnsi"/>
+          <w:sz w:val="26"/>
+          <w:szCs w:val="26"/>
+          <w:lang w:val="en-GB"/>
+        </w:rPr>
+        <w:t xml:space="preserve"> be scalable and high-performing we could decide to distribute this component over several physical machines</w:t>
       </w:r>
       <w:r>
         <w:rPr>
@@ -5599,7 +6004,29 @@
           <w:szCs w:val="26"/>
           <w:lang w:val="en-GB"/>
         </w:rPr>
-        <w:t>All the three internal components makes use of the Data Access Interface through which they can query DBs properly and of the APIs Use Interface through which they can exploits third part services.</w:t>
+        <w:t xml:space="preserve">All the three internal components </w:t>
+      </w:r>
+      <w:proofErr w:type="gramStart"/>
+      <w:r>
+        <w:rPr>
+          <w:rFonts w:asciiTheme="majorHAnsi" w:hAnsiTheme="majorHAnsi"/>
+          <w:color w:val="000000" w:themeColor="text1"/>
+          <w:sz w:val="26"/>
+          <w:szCs w:val="26"/>
+          <w:lang w:val="en-GB"/>
+        </w:rPr>
+        <w:t>makes</w:t>
+      </w:r>
+      <w:proofErr w:type="gramEnd"/>
+      <w:r>
+        <w:rPr>
+          <w:rFonts w:asciiTheme="majorHAnsi" w:hAnsiTheme="majorHAnsi"/>
+          <w:color w:val="000000" w:themeColor="text1"/>
+          <w:sz w:val="26"/>
+          <w:szCs w:val="26"/>
+          <w:lang w:val="en-GB"/>
+        </w:rPr>
+        <w:t xml:space="preserve"> use of the Data Access Interface through which they can query DBs properly and of the APIs Use Interface through which they can exploits third part services.</w:t>
       </w:r>
     </w:p>
     <w:p>
@@ -5717,7 +6144,7 @@
                     <pic:cNvPicPr/>
                   </pic:nvPicPr>
                   <pic:blipFill>
-                    <a:blip r:embed="rId16" cstate="print">
+                    <a:blip r:embed="rId15" cstate="print">
                       <a:extLst>
                         <a:ext uri="{28A0092B-C50C-407E-A947-70E740481C1C}">
                           <a14:useLocalDpi xmlns:a14="http://schemas.microsoft.com/office/drawing/2010/main" val="0"/>
@@ -5904,7 +6331,7 @@
                     <pic:cNvPicPr/>
                   </pic:nvPicPr>
                   <pic:blipFill>
-                    <a:blip r:embed="rId17" cstate="print">
+                    <a:blip r:embed="rId16" cstate="print">
                       <a:extLst>
                         <a:ext uri="{28A0092B-C50C-407E-A947-70E740481C1C}">
                           <a14:useLocalDpi xmlns:a14="http://schemas.microsoft.com/office/drawing/2010/main" val="0"/>
@@ -6146,8 +6573,9 @@
           <w:szCs w:val="26"/>
           <w:lang w:val="en-GB"/>
         </w:rPr>
-        <w:t xml:space="preserve"> this section, the most important algorithms, that will need to be implemented in order to make our application</w:t>
-      </w:r>
+        <w:t xml:space="preserve"> this section, the most important algorithms, that will need to be implemented </w:t>
+      </w:r>
+      <w:proofErr w:type="gramStart"/>
       <w:r>
         <w:rPr>
           <w:rFonts w:ascii="Cambria-Bold" w:hAnsi="Cambria-Bold" w:cs="Cambria-Bold"/>
@@ -6156,8 +6584,9 @@
           <w:szCs w:val="26"/>
           <w:lang w:val="en-GB"/>
         </w:rPr>
-        <w:t xml:space="preserve"> </w:t>
-      </w:r>
+        <w:t>in order to</w:t>
+      </w:r>
+      <w:proofErr w:type="gramEnd"/>
       <w:r>
         <w:rPr>
           <w:rFonts w:ascii="Cambria-Bold" w:hAnsi="Cambria-Bold" w:cs="Cambria-Bold"/>
@@ -6166,12 +6595,32 @@
           <w:szCs w:val="26"/>
           <w:lang w:val="en-GB"/>
         </w:rPr>
+        <w:t xml:space="preserve"> make our application</w:t>
+      </w:r>
+      <w:r>
+        <w:rPr>
+          <w:rFonts w:ascii="Cambria-Bold" w:hAnsi="Cambria-Bold" w:cs="Cambria-Bold"/>
+          <w:bCs/>
+          <w:sz w:val="26"/>
+          <w:szCs w:val="26"/>
+          <w:lang w:val="en-GB"/>
+        </w:rPr>
+        <w:t xml:space="preserve"> </w:t>
+      </w:r>
+      <w:r>
+        <w:rPr>
+          <w:rFonts w:ascii="Cambria-Bold" w:hAnsi="Cambria-Bold" w:cs="Cambria-Bold"/>
+          <w:bCs/>
+          <w:sz w:val="26"/>
+          <w:szCs w:val="26"/>
+          <w:lang w:val="en-GB"/>
+        </w:rPr>
         <w:t>work properly and satisfy the goals, will be described with details.</w:t>
       </w:r>
     </w:p>
     <w:p>
       <w:pPr>
-        <w:pStyle w:val="Paragrafoelenco"/>
+        <w:pStyle w:val="ListParagraph"/>
         <w:numPr>
           <w:ilvl w:val="1"/>
           <w:numId w:val="13"/>
@@ -6211,7 +6660,7 @@
     </w:p>
     <w:p>
       <w:pPr>
-        <w:pStyle w:val="Paragrafoelenco"/>
+        <w:pStyle w:val="ListParagraph"/>
         <w:numPr>
           <w:ilvl w:val="2"/>
           <w:numId w:val="13"/>
@@ -6259,7 +6708,7 @@
     </w:p>
     <w:p>
       <w:pPr>
-        <w:pStyle w:val="Paragrafoelenco"/>
+        <w:pStyle w:val="ListParagraph"/>
         <w:autoSpaceDE w:val="0"/>
         <w:autoSpaceDN w:val="0"/>
         <w:adjustRightInd w:val="0"/>
@@ -6291,17 +6740,10 @@
           <w:szCs w:val="26"/>
           <w:lang w:val="en-GB"/>
         </w:rPr>
-        <w:t>problem is: given a user, a starting point and an arrival point, the algorithm has to compute the best travel option that leads from the starting point to the ending point and that satisfies the preferences expressed by the user.</w:t>
-      </w:r>
-    </w:p>
-    <w:p>
-      <w:pPr>
-        <w:pStyle w:val="Paragrafoelenco"/>
-        <w:autoSpaceDE w:val="0"/>
-        <w:autoSpaceDN w:val="0"/>
-        <w:adjustRightInd w:val="0"/>
-        <w:spacing w:after="0"/>
-        <w:ind w:left="2136"/>
+        <w:t xml:space="preserve">problem is: given a user, a starting point and an arrival point, the algorithm </w:t>
+      </w:r>
+      <w:proofErr w:type="gramStart"/>
+      <w:r>
         <w:rPr>
           <w:rFonts w:ascii="Cambria-Bold" w:hAnsi="Cambria-Bold" w:cs="Cambria-Bold"/>
           <w:bCs/>
@@ -6309,7 +6751,9 @@
           <w:szCs w:val="26"/>
           <w:lang w:val="en-GB"/>
         </w:rPr>
-      </w:pPr>
+        <w:t>has to</w:t>
+      </w:r>
+      <w:proofErr w:type="gramEnd"/>
       <w:r>
         <w:rPr>
           <w:rFonts w:ascii="Cambria-Bold" w:hAnsi="Cambria-Bold" w:cs="Cambria-Bold"/>
@@ -6318,12 +6762,61 @@
           <w:szCs w:val="26"/>
           <w:lang w:val="en-GB"/>
         </w:rPr>
-        <w:t>The system running the algorithm has, thanks to the assumptions made in the RASD document, access to all the APIs  of the third part systems involved:</w:t>
-      </w:r>
-    </w:p>
-    <w:p>
-      <w:pPr>
-        <w:pStyle w:val="Paragrafoelenco"/>
+        <w:t xml:space="preserve"> compute the best travel option that leads from the starting point to the ending point and that satisfies the preferences expressed by the user.</w:t>
+      </w:r>
+    </w:p>
+    <w:p>
+      <w:pPr>
+        <w:pStyle w:val="ListParagraph"/>
+        <w:autoSpaceDE w:val="0"/>
+        <w:autoSpaceDN w:val="0"/>
+        <w:adjustRightInd w:val="0"/>
+        <w:spacing w:after="0"/>
+        <w:ind w:left="2136"/>
+        <w:rPr>
+          <w:rFonts w:ascii="Cambria-Bold" w:hAnsi="Cambria-Bold" w:cs="Cambria-Bold"/>
+          <w:bCs/>
+          <w:sz w:val="26"/>
+          <w:szCs w:val="26"/>
+          <w:lang w:val="en-GB"/>
+        </w:rPr>
+      </w:pPr>
+      <w:r>
+        <w:rPr>
+          <w:rFonts w:ascii="Cambria-Bold" w:hAnsi="Cambria-Bold" w:cs="Cambria-Bold"/>
+          <w:bCs/>
+          <w:sz w:val="26"/>
+          <w:szCs w:val="26"/>
+          <w:lang w:val="en-GB"/>
+        </w:rPr>
+        <w:t xml:space="preserve">The system running the algorithm has, thanks to the assumptions made in the RASD document, access to all the </w:t>
+      </w:r>
+      <w:proofErr w:type="gramStart"/>
+      <w:r>
+        <w:rPr>
+          <w:rFonts w:ascii="Cambria-Bold" w:hAnsi="Cambria-Bold" w:cs="Cambria-Bold"/>
+          <w:bCs/>
+          <w:sz w:val="26"/>
+          <w:szCs w:val="26"/>
+          <w:lang w:val="en-GB"/>
+        </w:rPr>
+        <w:t>APIs  of</w:t>
+      </w:r>
+      <w:proofErr w:type="gramEnd"/>
+      <w:r>
+        <w:rPr>
+          <w:rFonts w:ascii="Cambria-Bold" w:hAnsi="Cambria-Bold" w:cs="Cambria-Bold"/>
+          <w:bCs/>
+          <w:sz w:val="26"/>
+          <w:szCs w:val="26"/>
+          <w:lang w:val="en-GB"/>
+        </w:rPr>
+        <w:t xml:space="preserve"> the third part systems involved:</w:t>
+      </w:r>
+    </w:p>
+    <w:p>
+      <w:pPr>
+        <w:pStyle w:val="ListParagraph"/>
         <w:numPr>
           <w:ilvl w:val="2"/>
           <w:numId w:val="11"/>
@@ -6353,7 +6846,7 @@
     </w:p>
     <w:p>
       <w:pPr>
-        <w:pStyle w:val="Paragrafoelenco"/>
+        <w:pStyle w:val="ListParagraph"/>
         <w:numPr>
           <w:ilvl w:val="2"/>
           <w:numId w:val="11"/>
@@ -6383,7 +6876,7 @@
     </w:p>
     <w:p>
       <w:pPr>
-        <w:pStyle w:val="Paragrafoelenco"/>
+        <w:pStyle w:val="ListParagraph"/>
         <w:numPr>
           <w:ilvl w:val="2"/>
           <w:numId w:val="11"/>
@@ -6413,7 +6906,7 @@
     </w:p>
     <w:p>
       <w:pPr>
-        <w:pStyle w:val="Paragrafoelenco"/>
+        <w:pStyle w:val="ListParagraph"/>
         <w:numPr>
           <w:ilvl w:val="2"/>
           <w:numId w:val="11"/>
@@ -6482,6 +6975,7 @@
           <w:lang w:val="en-GB"/>
         </w:rPr>
       </w:pPr>
+      <w:proofErr w:type="gramStart"/>
       <w:r>
         <w:rPr>
           <w:rFonts w:ascii="Cambria-Bold" w:hAnsi="Cambria-Bold" w:cs="Cambria-Bold"/>
@@ -6490,16 +6984,10 @@
           <w:szCs w:val="26"/>
           <w:lang w:val="en-GB"/>
         </w:rPr>
-        <w:t>In order to avoid useless calculations and delays, the Algorithm first checks the user’s preferences to check which vehicles the user has declared as available and which Vehicle Sharing services he agreed to take into consideration.</w:t>
-      </w:r>
-    </w:p>
-    <w:p>
-      <w:pPr>
-        <w:autoSpaceDE w:val="0"/>
-        <w:autoSpaceDN w:val="0"/>
-        <w:adjustRightInd w:val="0"/>
-        <w:spacing w:after="0"/>
-        <w:ind w:left="2124"/>
+        <w:t>In order to</w:t>
+      </w:r>
+      <w:proofErr w:type="gramEnd"/>
+      <w:r>
         <w:rPr>
           <w:rFonts w:ascii="Cambria-Bold" w:hAnsi="Cambria-Bold" w:cs="Cambria-Bold"/>
           <w:bCs/>
@@ -6507,8 +6995,16 @@
           <w:szCs w:val="26"/>
           <w:lang w:val="en-GB"/>
         </w:rPr>
-      </w:pPr>
-      <w:r>
+        <w:t xml:space="preserve"> avoid useless calculations and delays, the Algorithm first checks the user’s preferences to check which vehicles the user has declared as available and which Vehicle Sharing services he agreed to take into consideration.</w:t>
+      </w:r>
+    </w:p>
+    <w:p>
+      <w:pPr>
+        <w:autoSpaceDE w:val="0"/>
+        <w:autoSpaceDN w:val="0"/>
+        <w:adjustRightInd w:val="0"/>
+        <w:spacing w:after="0"/>
+        <w:ind w:left="2124"/>
         <w:rPr>
           <w:rFonts w:ascii="Cambria-Bold" w:hAnsi="Cambria-Bold" w:cs="Cambria-Bold"/>
           <w:bCs/>
@@ -6516,12 +7012,21 @@
           <w:szCs w:val="26"/>
           <w:lang w:val="en-GB"/>
         </w:rPr>
+      </w:pPr>
+      <w:r>
+        <w:rPr>
+          <w:rFonts w:ascii="Cambria-Bold" w:hAnsi="Cambria-Bold" w:cs="Cambria-Bold"/>
+          <w:bCs/>
+          <w:sz w:val="26"/>
+          <w:szCs w:val="26"/>
+          <w:lang w:val="en-GB"/>
+        </w:rPr>
         <w:t>The list of available vehicles is modified as follows:</w:t>
       </w:r>
     </w:p>
     <w:p>
       <w:pPr>
-        <w:pStyle w:val="Paragrafoelenco"/>
+        <w:pStyle w:val="ListParagraph"/>
         <w:numPr>
           <w:ilvl w:val="2"/>
           <w:numId w:val="11"/>
@@ -6551,7 +7056,7 @@
     </w:p>
     <w:p>
       <w:pPr>
-        <w:pStyle w:val="Paragrafoelenco"/>
+        <w:pStyle w:val="ListParagraph"/>
         <w:numPr>
           <w:ilvl w:val="2"/>
           <w:numId w:val="11"/>
@@ -6576,16 +7081,10 @@
           <w:szCs w:val="26"/>
           <w:lang w:val="en-GB"/>
         </w:rPr>
-        <w:t>Otherwise, the user is asked which of the vehicles that he owns are available (that should be the one he used to go out before or none if he went out using another transport) at the moment and the list is restricted. If the user does not reply within 30 seconds, the list is considered empty.</w:t>
-      </w:r>
-    </w:p>
-    <w:p>
-      <w:pPr>
-        <w:autoSpaceDE w:val="0"/>
-        <w:autoSpaceDN w:val="0"/>
-        <w:adjustRightInd w:val="0"/>
-        <w:spacing w:after="0"/>
-        <w:ind w:left="2124"/>
+        <w:t xml:space="preserve">Otherwise, the user is asked which of the vehicles that he owns are available (that should be the one he used to go out before or none if he went out using another transport) </w:t>
+      </w:r>
+      <w:proofErr w:type="gramStart"/>
+      <w:r>
         <w:rPr>
           <w:rFonts w:ascii="Cambria-Bold" w:hAnsi="Cambria-Bold" w:cs="Cambria-Bold"/>
           <w:bCs/>
@@ -6593,7 +7092,9 @@
           <w:szCs w:val="26"/>
           <w:lang w:val="en-GB"/>
         </w:rPr>
-      </w:pPr>
+        <w:t>at the moment</w:t>
+      </w:r>
+      <w:proofErr w:type="gramEnd"/>
       <w:r>
         <w:rPr>
           <w:rFonts w:ascii="Cambria-Bold" w:hAnsi="Cambria-Bold" w:cs="Cambria-Bold"/>
@@ -6602,12 +7103,38 @@
           <w:szCs w:val="26"/>
           <w:lang w:val="en-GB"/>
         </w:rPr>
+        <w:t xml:space="preserve"> and the list is restricted. If the user does not reply within 30 seconds, the list is considered empty.</w:t>
+      </w:r>
+    </w:p>
+    <w:p>
+      <w:pPr>
+        <w:autoSpaceDE w:val="0"/>
+        <w:autoSpaceDN w:val="0"/>
+        <w:adjustRightInd w:val="0"/>
+        <w:spacing w:after="0"/>
+        <w:ind w:left="2124"/>
+        <w:rPr>
+          <w:rFonts w:ascii="Cambria-Bold" w:hAnsi="Cambria-Bold" w:cs="Cambria-Bold"/>
+          <w:bCs/>
+          <w:sz w:val="26"/>
+          <w:szCs w:val="26"/>
+          <w:lang w:val="en-GB"/>
+        </w:rPr>
+      </w:pPr>
+      <w:r>
+        <w:rPr>
+          <w:rFonts w:ascii="Cambria-Bold" w:hAnsi="Cambria-Bold" w:cs="Cambria-Bold"/>
+          <w:bCs/>
+          <w:sz w:val="26"/>
+          <w:szCs w:val="26"/>
+          <w:lang w:val="en-GB"/>
+        </w:rPr>
         <w:t>Then, the weather is checked through the API manager and the lists are then restricted again as follows:</w:t>
       </w:r>
     </w:p>
     <w:p>
       <w:pPr>
-        <w:pStyle w:val="Paragrafoelenco"/>
+        <w:pStyle w:val="ListParagraph"/>
         <w:numPr>
           <w:ilvl w:val="2"/>
           <w:numId w:val="11"/>
@@ -6637,7 +7164,7 @@
     </w:p>
     <w:p>
       <w:pPr>
-        <w:pStyle w:val="Paragrafoelenco"/>
+        <w:pStyle w:val="ListParagraph"/>
         <w:numPr>
           <w:ilvl w:val="2"/>
           <w:numId w:val="11"/>
@@ -6662,12 +7189,35 @@
           <w:szCs w:val="26"/>
           <w:lang w:val="en-GB"/>
         </w:rPr>
-        <w:t>If the user is not home and forecasts say it’s going to rain then bike sharing is removed from the list of Vehicle Sharing systems available(if present);</w:t>
-      </w:r>
-    </w:p>
-    <w:p>
-      <w:pPr>
-        <w:pStyle w:val="Paragrafoelenco"/>
+        <w:lastRenderedPageBreak/>
+        <w:t xml:space="preserve">If the user is not home and forecasts say it’s going to rain then bike sharing is removed from the list of Vehicle Sharing systems </w:t>
+      </w:r>
+      <w:proofErr w:type="gramStart"/>
+      <w:r>
+        <w:rPr>
+          <w:rFonts w:ascii="Cambria-Bold" w:hAnsi="Cambria-Bold" w:cs="Cambria-Bold"/>
+          <w:bCs/>
+          <w:sz w:val="26"/>
+          <w:szCs w:val="26"/>
+          <w:lang w:val="en-GB"/>
+        </w:rPr>
+        <w:t>available(</w:t>
+      </w:r>
+      <w:proofErr w:type="gramEnd"/>
+      <w:r>
+        <w:rPr>
+          <w:rFonts w:ascii="Cambria-Bold" w:hAnsi="Cambria-Bold" w:cs="Cambria-Bold"/>
+          <w:bCs/>
+          <w:sz w:val="26"/>
+          <w:szCs w:val="26"/>
+          <w:lang w:val="en-GB"/>
+        </w:rPr>
+        <w:t>if present);</w:t>
+      </w:r>
+    </w:p>
+    <w:p>
+      <w:pPr>
+        <w:pStyle w:val="ListParagraph"/>
         <w:numPr>
           <w:ilvl w:val="2"/>
           <w:numId w:val="11"/>
@@ -6692,7 +7242,6 @@
           <w:szCs w:val="26"/>
           <w:lang w:val="en-GB"/>
         </w:rPr>
-        <w:lastRenderedPageBreak/>
         <w:t>Otherwise, the lists are left untouched.</w:t>
       </w:r>
     </w:p>
@@ -6724,7 +7273,7 @@
     </w:p>
     <w:p>
       <w:pPr>
-        <w:pStyle w:val="Paragrafoelenco"/>
+        <w:pStyle w:val="ListParagraph"/>
         <w:numPr>
           <w:ilvl w:val="0"/>
           <w:numId w:val="14"/>
@@ -6754,7 +7303,7 @@
     </w:p>
     <w:p>
       <w:pPr>
-        <w:pStyle w:val="Paragrafoelenco"/>
+        <w:pStyle w:val="ListParagraph"/>
         <w:numPr>
           <w:ilvl w:val="0"/>
           <w:numId w:val="14"/>
@@ -6779,12 +7328,34 @@
           <w:szCs w:val="26"/>
           <w:lang w:val="en-GB"/>
         </w:rPr>
-        <w:t>For each category of Vehicle Sharing system available, the nearest one is located. Then, for each of them, the best travel option corresponds to the best travel option to reach the vehicle plus the best travel option from the vehicle’s position to the destination (using the vehicle). In order to have a consistent final travel option, both sub-travel options must satisfy preferences.</w:t>
-      </w:r>
-    </w:p>
-    <w:p>
-      <w:pPr>
-        <w:pStyle w:val="Paragrafoelenco"/>
+        <w:t xml:space="preserve">For each category of Vehicle Sharing system available, the nearest one is located. Then, for each of them, the best travel option corresponds to the best travel option to reach the vehicle plus the best travel option from the vehicle’s position to the destination (using the vehicle). </w:t>
+      </w:r>
+      <w:proofErr w:type="gramStart"/>
+      <w:r>
+        <w:rPr>
+          <w:rFonts w:ascii="Cambria-Bold" w:hAnsi="Cambria-Bold" w:cs="Cambria-Bold"/>
+          <w:bCs/>
+          <w:sz w:val="26"/>
+          <w:szCs w:val="26"/>
+          <w:lang w:val="en-GB"/>
+        </w:rPr>
+        <w:t>In order to</w:t>
+      </w:r>
+      <w:proofErr w:type="gramEnd"/>
+      <w:r>
+        <w:rPr>
+          <w:rFonts w:ascii="Cambria-Bold" w:hAnsi="Cambria-Bold" w:cs="Cambria-Bold"/>
+          <w:bCs/>
+          <w:sz w:val="26"/>
+          <w:szCs w:val="26"/>
+          <w:lang w:val="en-GB"/>
+        </w:rPr>
+        <w:t xml:space="preserve"> have a consistent final travel option, both sub-travel options must satisfy preferences.</w:t>
+      </w:r>
+    </w:p>
+    <w:p>
+      <w:pPr>
+        <w:pStyle w:val="ListParagraph"/>
         <w:numPr>
           <w:ilvl w:val="0"/>
           <w:numId w:val="14"/>
@@ -6840,7 +7411,7 @@
     </w:p>
     <w:p>
       <w:pPr>
-        <w:pStyle w:val="Paragrafoelenco"/>
+        <w:pStyle w:val="ListParagraph"/>
         <w:numPr>
           <w:ilvl w:val="2"/>
           <w:numId w:val="11"/>
@@ -6870,7 +7441,7 @@
     </w:p>
     <w:p>
       <w:pPr>
-        <w:pStyle w:val="Paragrafoelenco"/>
+        <w:pStyle w:val="ListParagraph"/>
         <w:numPr>
           <w:ilvl w:val="2"/>
           <w:numId w:val="11"/>
@@ -6900,7 +7471,7 @@
     </w:p>
     <w:p>
       <w:pPr>
-        <w:pStyle w:val="Paragrafoelenco"/>
+        <w:pStyle w:val="ListParagraph"/>
         <w:autoSpaceDE w:val="0"/>
         <w:autoSpaceDN w:val="0"/>
         <w:adjustRightInd w:val="0"/>
@@ -6963,7 +7534,7 @@
     </w:p>
     <w:p>
       <w:pPr>
-        <w:pStyle w:val="Paragrafoelenco"/>
+        <w:pStyle w:val="ListParagraph"/>
         <w:numPr>
           <w:ilvl w:val="0"/>
           <w:numId w:val="15"/>
@@ -6993,7 +7564,7 @@
     </w:p>
     <w:p>
       <w:pPr>
-        <w:pStyle w:val="Paragrafoelenco"/>
+        <w:pStyle w:val="ListParagraph"/>
         <w:numPr>
           <w:ilvl w:val="0"/>
           <w:numId w:val="15"/>
@@ -7018,7 +7589,18 @@
           <w:szCs w:val="26"/>
           <w:lang w:val="en-GB"/>
         </w:rPr>
-        <w:t>If all the lists are empty, it means that the user can’t arrive to the place on time and have his preferences satisfied at the same time. In this case, the user is presented the travel options as they were before the application of the preferences and the user is warned of the situation.</w:t>
+        <w:t xml:space="preserve">If all the lists are empty, it means that the user can’t arrive to the place on time and have his preferences </w:t>
+      </w:r>
+      <w:r>
+        <w:rPr>
+          <w:rFonts w:ascii="Cambria-Bold" w:hAnsi="Cambria-Bold" w:cs="Cambria-Bold"/>
+          <w:bCs/>
+          <w:sz w:val="26"/>
+          <w:szCs w:val="26"/>
+          <w:lang w:val="en-GB"/>
+        </w:rPr>
+        <w:lastRenderedPageBreak/>
+        <w:t>satisfied at the same time. In this case, the user is presented the travel options as they were before the application of the preferences and the user is warned of the situation.</w:t>
       </w:r>
     </w:p>
     <w:p>
@@ -7038,7 +7620,7 @@
     </w:p>
     <w:p>
       <w:pPr>
-        <w:pStyle w:val="Paragrafoelenco"/>
+        <w:pStyle w:val="ListParagraph"/>
         <w:autoSpaceDE w:val="0"/>
         <w:autoSpaceDN w:val="0"/>
         <w:adjustRightInd w:val="0"/>
@@ -7055,7 +7637,7 @@
     </w:p>
     <w:p>
       <w:pPr>
-        <w:pStyle w:val="Paragrafoelenco"/>
+        <w:pStyle w:val="ListParagraph"/>
         <w:numPr>
           <w:ilvl w:val="1"/>
           <w:numId w:val="13"/>
@@ -7085,7 +7667,7 @@
     </w:p>
     <w:p>
       <w:pPr>
-        <w:pStyle w:val="Paragrafoelenco"/>
+        <w:pStyle w:val="ListParagraph"/>
         <w:numPr>
           <w:ilvl w:val="2"/>
           <w:numId w:val="13"/>
@@ -7133,7 +7715,7 @@
     </w:p>
     <w:p>
       <w:pPr>
-        <w:pStyle w:val="Paragrafoelenco"/>
+        <w:pStyle w:val="ListParagraph"/>
         <w:autoSpaceDE w:val="0"/>
         <w:autoSpaceDN w:val="0"/>
         <w:adjustRightInd w:val="0"/>
@@ -7153,7 +7735,27 @@
           <w:szCs w:val="26"/>
           <w:lang w:val="en-GB"/>
         </w:rPr>
-        <w:t>The problem is: given a user and an activity, the algorithm has to check if the activi</w:t>
+        <w:t xml:space="preserve">The problem is: given a user and an activity, the algorithm </w:t>
+      </w:r>
+      <w:proofErr w:type="gramStart"/>
+      <w:r>
+        <w:rPr>
+          <w:rFonts w:ascii="Cambria" w:hAnsi="Cambria" w:cs="Cambria"/>
+          <w:sz w:val="26"/>
+          <w:szCs w:val="26"/>
+          <w:lang w:val="en-GB"/>
+        </w:rPr>
+        <w:t>has to</w:t>
+      </w:r>
+      <w:proofErr w:type="gramEnd"/>
+      <w:r>
+        <w:rPr>
+          <w:rFonts w:ascii="Cambria" w:hAnsi="Cambria" w:cs="Cambria"/>
+          <w:sz w:val="26"/>
+          <w:szCs w:val="26"/>
+          <w:lang w:val="en-GB"/>
+        </w:rPr>
+        <w:t xml:space="preserve"> check if the activi</w:t>
       </w:r>
       <w:r>
         <w:rPr>
@@ -7167,7 +7769,7 @@
     </w:p>
     <w:p>
       <w:pPr>
-        <w:pStyle w:val="Paragrafoelenco"/>
+        <w:pStyle w:val="ListParagraph"/>
         <w:autoSpaceDE w:val="0"/>
         <w:autoSpaceDN w:val="0"/>
         <w:adjustRightInd w:val="0"/>
@@ -7187,13 +7789,32 @@
           <w:szCs w:val="26"/>
           <w:lang w:val="en-GB"/>
         </w:rPr>
-        <w:lastRenderedPageBreak/>
-        <w:t>A first check has to be done on the activity:</w:t>
-      </w:r>
-    </w:p>
-    <w:p>
-      <w:pPr>
-        <w:pStyle w:val="Paragrafoelenco"/>
+        <w:t xml:space="preserve">A first check </w:t>
+      </w:r>
+      <w:proofErr w:type="gramStart"/>
+      <w:r>
+        <w:rPr>
+          <w:rFonts w:ascii="Cambria" w:hAnsi="Cambria" w:cs="Cambria"/>
+          <w:sz w:val="26"/>
+          <w:szCs w:val="26"/>
+          <w:lang w:val="en-GB"/>
+        </w:rPr>
+        <w:t>has to</w:t>
+      </w:r>
+      <w:proofErr w:type="gramEnd"/>
+      <w:r>
+        <w:rPr>
+          <w:rFonts w:ascii="Cambria" w:hAnsi="Cambria" w:cs="Cambria"/>
+          <w:sz w:val="26"/>
+          <w:szCs w:val="26"/>
+          <w:lang w:val="en-GB"/>
+        </w:rPr>
+        <w:t xml:space="preserve"> be done on the activity:</w:t>
+      </w:r>
+    </w:p>
+    <w:p>
+      <w:pPr>
+        <w:pStyle w:val="ListParagraph"/>
         <w:numPr>
           <w:ilvl w:val="2"/>
           <w:numId w:val="11"/>
@@ -7221,7 +7842,7 @@
     </w:p>
     <w:p>
       <w:pPr>
-        <w:pStyle w:val="Paragrafoelenco"/>
+        <w:pStyle w:val="ListParagraph"/>
         <w:numPr>
           <w:ilvl w:val="3"/>
           <w:numId w:val="11"/>
@@ -7263,7 +7884,27 @@
           <w:szCs w:val="26"/>
           <w:lang w:val="en-GB"/>
         </w:rPr>
-        <w:t xml:space="preserve"> activity Act already present in the user’s calendar, if Act  has either one or both starting and ending moment strictly included in the time span defined by the starting and ending moment of activity to be added, return </w:t>
+        <w:t xml:space="preserve"> activity Act already present in the user’s calendar, if </w:t>
+      </w:r>
+      <w:proofErr w:type="gramStart"/>
+      <w:r>
+        <w:rPr>
+          <w:rFonts w:ascii="Cambria" w:hAnsi="Cambria" w:cs="Cambria"/>
+          <w:sz w:val="26"/>
+          <w:szCs w:val="26"/>
+          <w:lang w:val="en-GB"/>
+        </w:rPr>
+        <w:t>Act  has</w:t>
+      </w:r>
+      <w:proofErr w:type="gramEnd"/>
+      <w:r>
+        <w:rPr>
+          <w:rFonts w:ascii="Cambria" w:hAnsi="Cambria" w:cs="Cambria"/>
+          <w:sz w:val="26"/>
+          <w:szCs w:val="26"/>
+          <w:lang w:val="en-GB"/>
+        </w:rPr>
+        <w:t xml:space="preserve"> either one or both starting and ending moment strictly included in the time span defined by the starting and ending moment of activity to be added, return </w:t>
       </w:r>
       <w:r>
         <w:rPr>
@@ -7287,7 +7928,7 @@
     </w:p>
     <w:p>
       <w:pPr>
-        <w:pStyle w:val="Paragrafoelenco"/>
+        <w:pStyle w:val="ListParagraph"/>
         <w:autoSpaceDE w:val="0"/>
         <w:autoSpaceDN w:val="0"/>
         <w:adjustRightInd w:val="0"/>
@@ -7312,7 +7953,7 @@
     </w:p>
     <w:p>
       <w:pPr>
-        <w:pStyle w:val="Paragrafoelenco"/>
+        <w:pStyle w:val="ListParagraph"/>
         <w:numPr>
           <w:ilvl w:val="3"/>
           <w:numId w:val="11"/>
@@ -7340,7 +7981,7 @@
     </w:p>
     <w:p>
       <w:pPr>
-        <w:pStyle w:val="Paragrafoelenco"/>
+        <w:pStyle w:val="ListParagraph"/>
         <w:autoSpaceDE w:val="0"/>
         <w:autoSpaceDN w:val="0"/>
         <w:adjustRightInd w:val="0"/>
@@ -7404,7 +8045,7 @@
     </w:p>
     <w:p>
       <w:pPr>
-        <w:pStyle w:val="Paragrafoelenco"/>
+        <w:pStyle w:val="ListParagraph"/>
         <w:numPr>
           <w:ilvl w:val="3"/>
           <w:numId w:val="11"/>
@@ -7451,7 +8092,7 @@
     </w:p>
     <w:p>
       <w:pPr>
-        <w:pStyle w:val="Paragrafoelenco"/>
+        <w:pStyle w:val="ListParagraph"/>
         <w:numPr>
           <w:ilvl w:val="2"/>
           <w:numId w:val="11"/>
@@ -7536,7 +8177,7 @@
     </w:p>
     <w:p>
       <w:pPr>
-        <w:pStyle w:val="Paragrafoelenco"/>
+        <w:pStyle w:val="ListParagraph"/>
         <w:numPr>
           <w:ilvl w:val="2"/>
           <w:numId w:val="13"/>
@@ -7585,7 +8226,7 @@
     </w:p>
     <w:p>
       <w:pPr>
-        <w:pStyle w:val="Paragrafoelenco"/>
+        <w:pStyle w:val="ListParagraph"/>
         <w:autoSpaceDE w:val="0"/>
         <w:autoSpaceDN w:val="0"/>
         <w:adjustRightInd w:val="0"/>
@@ -7639,7 +8280,7 @@
     </w:p>
     <w:p>
       <w:pPr>
-        <w:pStyle w:val="Paragrafoelenco"/>
+        <w:pStyle w:val="ListParagraph"/>
         <w:numPr>
           <w:ilvl w:val="2"/>
           <w:numId w:val="11"/>
@@ -7669,7 +8310,7 @@
     </w:p>
     <w:p>
       <w:pPr>
-        <w:pStyle w:val="Paragrafoelenco"/>
+        <w:pStyle w:val="ListParagraph"/>
         <w:autoSpaceDE w:val="0"/>
         <w:autoSpaceDN w:val="0"/>
         <w:adjustRightInd w:val="0"/>
@@ -7704,6 +8345,58 @@
             <wp:extent cx="5934075" cy="5410200"/>
             <wp:effectExtent l="0" t="0" r="9525" b="0"/>
             <wp:docPr id="2" name="Immagine 2"/>
+            <wp:cNvGraphicFramePr>
+              <a:graphicFrameLocks xmlns:a="http://schemas.openxmlformats.org/drawingml/2006/main" noChangeAspect="1"/>
+            </wp:cNvGraphicFramePr>
+            <a:graphic xmlns:a="http://schemas.openxmlformats.org/drawingml/2006/main">
+              <a:graphicData uri="http://schemas.openxmlformats.org/drawingml/2006/picture">
+                <pic:pic xmlns:pic="http://schemas.openxmlformats.org/drawingml/2006/picture">
+                  <pic:nvPicPr>
+                    <pic:cNvPr id="0" name=""/>
+                    <pic:cNvPicPr/>
+                  </pic:nvPicPr>
+                  <pic:blipFill>
+                    <a:blip r:embed="rId17"/>
+                    <a:stretch>
+                      <a:fillRect/>
+                    </a:stretch>
+                  </pic:blipFill>
+                  <pic:spPr>
+                    <a:xfrm>
+                      <a:off x="0" y="0"/>
+                      <a:ext cx="5934075" cy="5410200"/>
+                    </a:xfrm>
+                    <a:prstGeom prst="rect">
+                      <a:avLst/>
+                    </a:prstGeom>
+                  </pic:spPr>
+                </pic:pic>
+              </a:graphicData>
+            </a:graphic>
+          </wp:inline>
+        </w:drawing>
+      </w:r>
+    </w:p>
+    <w:p>
+      <w:pPr>
+        <w:autoSpaceDE w:val="0"/>
+        <w:autoSpaceDN w:val="0"/>
+        <w:adjustRightInd w:val="0"/>
+        <w:spacing w:after="0"/>
+        <w:rPr>
+          <w:lang w:val="en-GB"/>
+        </w:rPr>
+      </w:pPr>
+      <w:r>
+        <w:rPr>
+          <w:noProof/>
+          <w:lang w:val="en-GB" w:eastAsia="en-GB"/>
+        </w:rPr>
+        <w:drawing>
+          <wp:inline distT="0" distB="0" distL="0" distR="0" wp14:anchorId="74094EF0" wp14:editId="242639D6">
+            <wp:extent cx="4705350" cy="2019300"/>
+            <wp:effectExtent l="0" t="0" r="0" b="0"/>
+            <wp:docPr id="3" name="Immagine 3"/>
             <wp:cNvGraphicFramePr>
               <a:graphicFrameLocks xmlns:a="http://schemas.openxmlformats.org/drawingml/2006/main" noChangeAspect="1"/>
             </wp:cNvGraphicFramePr>
@@ -7723,7 +8416,7 @@
                   <pic:spPr>
                     <a:xfrm>
                       <a:off x="0" y="0"/>
-                      <a:ext cx="5934075" cy="5410200"/>
+                      <a:ext cx="4705350" cy="2019300"/>
                     </a:xfrm>
                     <a:prstGeom prst="rect">
                       <a:avLst/>
@@ -7735,14 +8428,87 @@
           </wp:inline>
         </w:drawing>
       </w:r>
-    </w:p>
-    <w:p>
-      <w:pPr>
-        <w:autoSpaceDE w:val="0"/>
-        <w:autoSpaceDN w:val="0"/>
-        <w:adjustRightInd w:val="0"/>
-        <w:spacing w:after="0"/>
-        <w:rPr>
+      <w:r>
+        <w:rPr>
+          <w:lang w:val="en-GB"/>
+        </w:rPr>
+        <w:br w:type="page"/>
+      </w:r>
+    </w:p>
+    <w:p>
+      <w:pPr>
+        <w:pStyle w:val="ListParagraph"/>
+        <w:numPr>
+          <w:ilvl w:val="2"/>
+          <w:numId w:val="11"/>
+        </w:numPr>
+        <w:autoSpaceDE w:val="0"/>
+        <w:autoSpaceDN w:val="0"/>
+        <w:adjustRightInd w:val="0"/>
+        <w:spacing w:after="0"/>
+        <w:rPr>
+          <w:rFonts w:ascii="Cambria" w:hAnsi="Cambria" w:cs="Cambria"/>
+          <w:b/>
+          <w:sz w:val="26"/>
+          <w:szCs w:val="26"/>
+          <w:lang w:val="en-GB"/>
+        </w:rPr>
+      </w:pPr>
+      <w:proofErr w:type="spellStart"/>
+      <w:r>
+        <w:rPr>
+          <w:rFonts w:ascii="Cambria" w:hAnsi="Cambria" w:cs="Cambria"/>
+          <w:b/>
+          <w:sz w:val="26"/>
+          <w:szCs w:val="26"/>
+          <w:lang w:val="en-GB"/>
+        </w:rPr>
+        <w:lastRenderedPageBreak/>
+        <w:t>FixedActivity</w:t>
+      </w:r>
+      <w:proofErr w:type="spellEnd"/>
+      <w:r>
+        <w:rPr>
+          <w:rFonts w:ascii="Cambria" w:hAnsi="Cambria" w:cs="Cambria"/>
+          <w:b/>
+          <w:sz w:val="26"/>
+          <w:szCs w:val="26"/>
+          <w:lang w:val="en-GB"/>
+        </w:rPr>
+        <w:t xml:space="preserve"> </w:t>
+      </w:r>
+      <w:r>
+        <w:rPr>
+          <w:rFonts w:ascii="Cambria" w:hAnsi="Cambria" w:cs="Cambria"/>
+          <w:b/>
+          <w:sz w:val="26"/>
+          <w:szCs w:val="26"/>
+          <w:lang w:val="en-GB"/>
+        </w:rPr>
+        <w:t>c</w:t>
+      </w:r>
+      <w:r>
+        <w:rPr>
+          <w:rFonts w:ascii="Cambria" w:hAnsi="Cambria" w:cs="Cambria"/>
+          <w:b/>
+          <w:sz w:val="26"/>
+          <w:szCs w:val="26"/>
+          <w:lang w:val="en-GB"/>
+        </w:rPr>
+        <w:t>lass</w:t>
+      </w:r>
+    </w:p>
+    <w:p>
+      <w:pPr>
+        <w:autoSpaceDE w:val="0"/>
+        <w:autoSpaceDN w:val="0"/>
+        <w:adjustRightInd w:val="0"/>
+        <w:spacing w:after="0"/>
+        <w:rPr>
+          <w:rFonts w:ascii="Cambria" w:hAnsi="Cambria" w:cs="Cambria"/>
+          <w:b/>
+          <w:sz w:val="26"/>
+          <w:szCs w:val="26"/>
           <w:lang w:val="en-GB"/>
         </w:rPr>
       </w:pPr>
@@ -7752,10 +8518,10 @@
           <w:lang w:val="en-GB" w:eastAsia="en-GB"/>
         </w:rPr>
         <w:drawing>
-          <wp:inline distT="0" distB="0" distL="0" distR="0" wp14:anchorId="74094EF0" wp14:editId="242639D6">
-            <wp:extent cx="4705350" cy="2019300"/>
-            <wp:effectExtent l="0" t="0" r="0" b="0"/>
-            <wp:docPr id="3" name="Immagine 3"/>
+          <wp:inline distT="0" distB="0" distL="0" distR="0" wp14:anchorId="698588E7" wp14:editId="42E1EEAB">
+            <wp:extent cx="5429250" cy="5438775"/>
+            <wp:effectExtent l="0" t="0" r="0" b="9525"/>
+            <wp:docPr id="4" name="Immagine 4"/>
             <wp:cNvGraphicFramePr>
               <a:graphicFrameLocks xmlns:a="http://schemas.openxmlformats.org/drawingml/2006/main" noChangeAspect="1"/>
             </wp:cNvGraphicFramePr>
@@ -7775,7 +8541,7 @@
                   <pic:spPr>
                     <a:xfrm>
                       <a:off x="0" y="0"/>
-                      <a:ext cx="4705350" cy="2019300"/>
+                      <a:ext cx="5429250" cy="5438775"/>
                     </a:xfrm>
                     <a:prstGeom prst="rect">
                       <a:avLst/>
@@ -7787,75 +8553,6 @@
           </wp:inline>
         </w:drawing>
       </w:r>
-      <w:r>
-        <w:rPr>
-          <w:lang w:val="en-GB"/>
-        </w:rPr>
-        <w:br w:type="page"/>
-      </w:r>
-    </w:p>
-    <w:p>
-      <w:pPr>
-        <w:pStyle w:val="Paragrafoelenco"/>
-        <w:numPr>
-          <w:ilvl w:val="2"/>
-          <w:numId w:val="11"/>
-        </w:numPr>
-        <w:autoSpaceDE w:val="0"/>
-        <w:autoSpaceDN w:val="0"/>
-        <w:adjustRightInd w:val="0"/>
-        <w:spacing w:after="0"/>
-        <w:rPr>
-          <w:rFonts w:ascii="Cambria" w:hAnsi="Cambria" w:cs="Cambria"/>
-          <w:b/>
-          <w:sz w:val="26"/>
-          <w:szCs w:val="26"/>
-          <w:lang w:val="en-GB"/>
-        </w:rPr>
-      </w:pPr>
-      <w:proofErr w:type="spellStart"/>
-      <w:r>
-        <w:rPr>
-          <w:rFonts w:ascii="Cambria" w:hAnsi="Cambria" w:cs="Cambria"/>
-          <w:b/>
-          <w:sz w:val="26"/>
-          <w:szCs w:val="26"/>
-          <w:lang w:val="en-GB"/>
-        </w:rPr>
-        <w:lastRenderedPageBreak/>
-        <w:t>FixedActivity</w:t>
-      </w:r>
-      <w:proofErr w:type="spellEnd"/>
-      <w:r>
-        <w:rPr>
-          <w:rFonts w:ascii="Cambria" w:hAnsi="Cambria" w:cs="Cambria"/>
-          <w:b/>
-          <w:sz w:val="26"/>
-          <w:szCs w:val="26"/>
-          <w:lang w:val="en-GB"/>
-        </w:rPr>
-        <w:t xml:space="preserve"> </w:t>
-      </w:r>
-      <w:r>
-        <w:rPr>
-          <w:rFonts w:ascii="Cambria" w:hAnsi="Cambria" w:cs="Cambria"/>
-          <w:b/>
-          <w:sz w:val="26"/>
-          <w:szCs w:val="26"/>
-          <w:lang w:val="en-GB"/>
-        </w:rPr>
-        <w:t>c</w:t>
-      </w:r>
-      <w:r>
-        <w:rPr>
-          <w:rFonts w:ascii="Cambria" w:hAnsi="Cambria" w:cs="Cambria"/>
-          <w:b/>
-          <w:sz w:val="26"/>
-          <w:szCs w:val="26"/>
-          <w:lang w:val="en-GB"/>
-        </w:rPr>
-        <w:t>lass</w:t>
-      </w:r>
     </w:p>
     <w:p>
       <w:pPr>
@@ -7877,10 +8574,10 @@
           <w:lang w:val="en-GB" w:eastAsia="en-GB"/>
         </w:rPr>
         <w:drawing>
-          <wp:inline distT="0" distB="0" distL="0" distR="0" wp14:anchorId="698588E7" wp14:editId="42E1EEAB">
-            <wp:extent cx="5429250" cy="5438775"/>
-            <wp:effectExtent l="0" t="0" r="0" b="9525"/>
-            <wp:docPr id="4" name="Immagine 4"/>
+          <wp:inline distT="0" distB="0" distL="0" distR="0" wp14:anchorId="708DED69" wp14:editId="0FD9C670">
+            <wp:extent cx="6120130" cy="2948980"/>
+            <wp:effectExtent l="0" t="0" r="0" b="3810"/>
+            <wp:docPr id="5" name="Immagine 5"/>
             <wp:cNvGraphicFramePr>
               <a:graphicFrameLocks xmlns:a="http://schemas.openxmlformats.org/drawingml/2006/main" noChangeAspect="1"/>
             </wp:cNvGraphicFramePr>
@@ -7900,7 +8597,7 @@
                   <pic:spPr>
                     <a:xfrm>
                       <a:off x="0" y="0"/>
-                      <a:ext cx="5429250" cy="5438775"/>
+                      <a:ext cx="6120130" cy="2948980"/>
                     </a:xfrm>
                     <a:prstGeom prst="rect">
                       <a:avLst/>
@@ -7927,16 +8624,43 @@
           <w:lang w:val="en-GB"/>
         </w:rPr>
       </w:pPr>
+    </w:p>
+    <w:p>
+      <w:pPr>
+        <w:autoSpaceDE w:val="0"/>
+        <w:autoSpaceDN w:val="0"/>
+        <w:adjustRightInd w:val="0"/>
+        <w:spacing w:after="0"/>
+        <w:rPr>
+          <w:rFonts w:ascii="Cambria" w:hAnsi="Cambria" w:cs="Cambria"/>
+          <w:b/>
+          <w:sz w:val="26"/>
+          <w:szCs w:val="26"/>
+          <w:lang w:val="en-GB"/>
+        </w:rPr>
+      </w:pPr>
+    </w:p>
+    <w:p>
+      <w:pPr>
+        <w:rPr>
+          <w:rFonts w:ascii="Cambria-Bold" w:hAnsi="Cambria-Bold" w:cs="Cambria-Bold"/>
+          <w:b/>
+          <w:bCs/>
+          <w:sz w:val="44"/>
+          <w:szCs w:val="44"/>
+          <w:lang w:val="en-GB"/>
+        </w:rPr>
+      </w:pPr>
       <w:r>
         <w:rPr>
           <w:noProof/>
           <w:lang w:val="en-GB" w:eastAsia="en-GB"/>
         </w:rPr>
         <w:drawing>
-          <wp:inline distT="0" distB="0" distL="0" distR="0" wp14:anchorId="708DED69" wp14:editId="0FD9C670">
-            <wp:extent cx="6120130" cy="2948980"/>
-            <wp:effectExtent l="0" t="0" r="0" b="3810"/>
-            <wp:docPr id="5" name="Immagine 5"/>
+          <wp:inline distT="0" distB="0" distL="0" distR="0" wp14:anchorId="309E82BE" wp14:editId="4C0A7483">
+            <wp:extent cx="6120130" cy="4568003"/>
+            <wp:effectExtent l="0" t="0" r="0" b="4445"/>
+            <wp:docPr id="6" name="Immagine 6"/>
             <wp:cNvGraphicFramePr>
               <a:graphicFrameLocks xmlns:a="http://schemas.openxmlformats.org/drawingml/2006/main" noChangeAspect="1"/>
             </wp:cNvGraphicFramePr>
@@ -7956,7 +8680,7 @@
                   <pic:spPr>
                     <a:xfrm>
                       <a:off x="0" y="0"/>
-                      <a:ext cx="6120130" cy="2948980"/>
+                      <a:ext cx="6120130" cy="4568003"/>
                     </a:xfrm>
                     <a:prstGeom prst="rect">
                       <a:avLst/>
@@ -7971,36 +8695,6 @@
     </w:p>
     <w:p>
       <w:pPr>
-        <w:autoSpaceDE w:val="0"/>
-        <w:autoSpaceDN w:val="0"/>
-        <w:adjustRightInd w:val="0"/>
-        <w:spacing w:after="0"/>
-        <w:rPr>
-          <w:rFonts w:ascii="Cambria" w:hAnsi="Cambria" w:cs="Cambria"/>
-          <w:b/>
-          <w:sz w:val="26"/>
-          <w:szCs w:val="26"/>
-          <w:lang w:val="en-GB"/>
-        </w:rPr>
-      </w:pPr>
-    </w:p>
-    <w:p>
-      <w:pPr>
-        <w:autoSpaceDE w:val="0"/>
-        <w:autoSpaceDN w:val="0"/>
-        <w:adjustRightInd w:val="0"/>
-        <w:spacing w:after="0"/>
-        <w:rPr>
-          <w:rFonts w:ascii="Cambria" w:hAnsi="Cambria" w:cs="Cambria"/>
-          <w:b/>
-          <w:sz w:val="26"/>
-          <w:szCs w:val="26"/>
-          <w:lang w:val="en-GB"/>
-        </w:rPr>
-      </w:pPr>
-    </w:p>
-    <w:p>
-      <w:pPr>
         <w:rPr>
           <w:rFonts w:ascii="Cambria-Bold" w:hAnsi="Cambria-Bold" w:cs="Cambria-Bold"/>
           <w:b/>
@@ -8016,10 +8710,10 @@
           <w:lang w:val="en-GB" w:eastAsia="en-GB"/>
         </w:rPr>
         <w:drawing>
-          <wp:inline distT="0" distB="0" distL="0" distR="0" wp14:anchorId="309E82BE" wp14:editId="4C0A7483">
-            <wp:extent cx="6120130" cy="4568003"/>
-            <wp:effectExtent l="0" t="0" r="0" b="4445"/>
-            <wp:docPr id="6" name="Immagine 6"/>
+          <wp:inline distT="0" distB="0" distL="0" distR="0" wp14:anchorId="482495FD" wp14:editId="3E9AE0EE">
+            <wp:extent cx="6120130" cy="3599535"/>
+            <wp:effectExtent l="0" t="0" r="0" b="1270"/>
+            <wp:docPr id="7" name="Immagine 7"/>
             <wp:cNvGraphicFramePr>
               <a:graphicFrameLocks xmlns:a="http://schemas.openxmlformats.org/drawingml/2006/main" noChangeAspect="1"/>
             </wp:cNvGraphicFramePr>
@@ -8039,7 +8733,7 @@
                   <pic:spPr>
                     <a:xfrm>
                       <a:off x="0" y="0"/>
-                      <a:ext cx="6120130" cy="4568003"/>
+                      <a:ext cx="6120130" cy="3599535"/>
                     </a:xfrm>
                     <a:prstGeom prst="rect">
                       <a:avLst/>
@@ -8054,6 +8748,24 @@
     </w:p>
     <w:p>
       <w:pPr>
+        <w:pStyle w:val="ListParagraph"/>
+        <w:numPr>
+          <w:ilvl w:val="2"/>
+          <w:numId w:val="11"/>
+        </w:numPr>
+        <w:autoSpaceDE w:val="0"/>
+        <w:autoSpaceDN w:val="0"/>
+        <w:adjustRightInd w:val="0"/>
+        <w:spacing w:after="0"/>
+        <w:rPr>
+          <w:rFonts w:ascii="Cambria" w:hAnsi="Cambria" w:cs="Cambria"/>
+          <w:b/>
+          <w:sz w:val="26"/>
+          <w:szCs w:val="26"/>
+          <w:lang w:val="en-GB"/>
+        </w:rPr>
+      </w:pPr>
+      <w:r>
         <w:rPr>
           <w:rFonts w:ascii="Cambria-Bold" w:hAnsi="Cambria-Bold" w:cs="Cambria-Bold"/>
           <w:b/>
@@ -8062,6 +8774,59 @@
           <w:szCs w:val="44"/>
           <w:lang w:val="en-GB"/>
         </w:rPr>
+        <w:br w:type="page"/>
+      </w:r>
+      <w:r>
+        <w:rPr>
+          <w:rFonts w:ascii="Cambria" w:hAnsi="Cambria" w:cs="Cambria"/>
+          <w:b/>
+          <w:sz w:val="26"/>
+          <w:szCs w:val="26"/>
+          <w:lang w:val="en-GB"/>
+        </w:rPr>
+        <w:lastRenderedPageBreak/>
+        <w:t>Calendar</w:t>
+      </w:r>
+      <w:r>
+        <w:rPr>
+          <w:rFonts w:ascii="Cambria" w:hAnsi="Cambria" w:cs="Cambria"/>
+          <w:b/>
+          <w:sz w:val="26"/>
+          <w:szCs w:val="26"/>
+          <w:lang w:val="en-GB"/>
+        </w:rPr>
+        <w:t xml:space="preserve"> </w:t>
+      </w:r>
+      <w:r>
+        <w:rPr>
+          <w:rFonts w:ascii="Cambria" w:hAnsi="Cambria" w:cs="Cambria"/>
+          <w:b/>
+          <w:sz w:val="26"/>
+          <w:szCs w:val="26"/>
+          <w:lang w:val="en-GB"/>
+        </w:rPr>
+        <w:t>c</w:t>
+      </w:r>
+      <w:r>
+        <w:rPr>
+          <w:rFonts w:ascii="Cambria" w:hAnsi="Cambria" w:cs="Cambria"/>
+          <w:b/>
+          <w:sz w:val="26"/>
+          <w:szCs w:val="26"/>
+          <w:lang w:val="en-GB"/>
+        </w:rPr>
+        <w:t>lass</w:t>
+      </w:r>
+    </w:p>
+    <w:p>
+      <w:pPr>
+        <w:rPr>
+          <w:rFonts w:ascii="Cambria" w:hAnsi="Cambria" w:cs="Cambria"/>
+          <w:b/>
+          <w:sz w:val="26"/>
+          <w:szCs w:val="26"/>
+          <w:lang w:val="en-GB"/>
+        </w:rPr>
       </w:pPr>
       <w:r>
         <w:rPr>
@@ -8069,10 +8834,10 @@
           <w:lang w:val="en-GB" w:eastAsia="en-GB"/>
         </w:rPr>
         <w:drawing>
-          <wp:inline distT="0" distB="0" distL="0" distR="0" wp14:anchorId="482495FD" wp14:editId="3E9AE0EE">
-            <wp:extent cx="6120130" cy="3599535"/>
-            <wp:effectExtent l="0" t="0" r="0" b="1270"/>
-            <wp:docPr id="7" name="Immagine 7"/>
+          <wp:inline distT="0" distB="0" distL="0" distR="0" wp14:anchorId="56B3D204" wp14:editId="4B8CCF33">
+            <wp:extent cx="5619750" cy="5457825"/>
+            <wp:effectExtent l="0" t="0" r="0" b="9525"/>
+            <wp:docPr id="8" name="Immagine 8"/>
             <wp:cNvGraphicFramePr>
               <a:graphicFrameLocks xmlns:a="http://schemas.openxmlformats.org/drawingml/2006/main" noChangeAspect="1"/>
             </wp:cNvGraphicFramePr>
@@ -8092,7 +8857,7 @@
                   <pic:spPr>
                     <a:xfrm>
                       <a:off x="0" y="0"/>
-                      <a:ext cx="6120130" cy="3599535"/>
+                      <a:ext cx="5619750" cy="5457825"/>
                     </a:xfrm>
                     <a:prstGeom prst="rect">
                       <a:avLst/>
@@ -8107,78 +8872,6 @@
     </w:p>
     <w:p>
       <w:pPr>
-        <w:pStyle w:val="Paragrafoelenco"/>
-        <w:numPr>
-          <w:ilvl w:val="2"/>
-          <w:numId w:val="11"/>
-        </w:numPr>
-        <w:autoSpaceDE w:val="0"/>
-        <w:autoSpaceDN w:val="0"/>
-        <w:adjustRightInd w:val="0"/>
-        <w:spacing w:after="0"/>
-        <w:rPr>
-          <w:rFonts w:ascii="Cambria" w:hAnsi="Cambria" w:cs="Cambria"/>
-          <w:b/>
-          <w:sz w:val="26"/>
-          <w:szCs w:val="26"/>
-          <w:lang w:val="en-GB"/>
-        </w:rPr>
-      </w:pPr>
-      <w:r>
-        <w:rPr>
-          <w:rFonts w:ascii="Cambria-Bold" w:hAnsi="Cambria-Bold" w:cs="Cambria-Bold"/>
-          <w:b/>
-          <w:bCs/>
-          <w:sz w:val="44"/>
-          <w:szCs w:val="44"/>
-          <w:lang w:val="en-GB"/>
-        </w:rPr>
-        <w:br w:type="page"/>
-      </w:r>
-      <w:r>
-        <w:rPr>
-          <w:rFonts w:ascii="Cambria" w:hAnsi="Cambria" w:cs="Cambria"/>
-          <w:b/>
-          <w:sz w:val="26"/>
-          <w:szCs w:val="26"/>
-          <w:lang w:val="en-GB"/>
-        </w:rPr>
-        <w:lastRenderedPageBreak/>
-        <w:t>Calendar</w:t>
-      </w:r>
-      <w:r>
-        <w:rPr>
-          <w:rFonts w:ascii="Cambria" w:hAnsi="Cambria" w:cs="Cambria"/>
-          <w:b/>
-          <w:sz w:val="26"/>
-          <w:szCs w:val="26"/>
-          <w:lang w:val="en-GB"/>
-        </w:rPr>
-        <w:t xml:space="preserve"> </w:t>
-      </w:r>
-      <w:r>
-        <w:rPr>
-          <w:rFonts w:ascii="Cambria" w:hAnsi="Cambria" w:cs="Cambria"/>
-          <w:b/>
-          <w:sz w:val="26"/>
-          <w:szCs w:val="26"/>
-          <w:lang w:val="en-GB"/>
-        </w:rPr>
-        <w:t>c</w:t>
-      </w:r>
-      <w:r>
-        <w:rPr>
-          <w:rFonts w:ascii="Cambria" w:hAnsi="Cambria" w:cs="Cambria"/>
-          <w:b/>
-          <w:sz w:val="26"/>
-          <w:szCs w:val="26"/>
-          <w:lang w:val="en-GB"/>
-        </w:rPr>
-        <w:t>lass</w:t>
-      </w:r>
-    </w:p>
-    <w:p>
-      <w:pPr>
         <w:rPr>
           <w:rFonts w:ascii="Cambria" w:hAnsi="Cambria" w:cs="Cambria"/>
           <w:b/>
@@ -8193,10 +8886,10 @@
           <w:lang w:val="en-GB" w:eastAsia="en-GB"/>
         </w:rPr>
         <w:drawing>
-          <wp:inline distT="0" distB="0" distL="0" distR="0" wp14:anchorId="56B3D204" wp14:editId="4B8CCF33">
-            <wp:extent cx="5619750" cy="5457825"/>
-            <wp:effectExtent l="0" t="0" r="0" b="9525"/>
-            <wp:docPr id="8" name="Immagine 8"/>
+          <wp:inline distT="0" distB="0" distL="0" distR="0" wp14:anchorId="73F5B902" wp14:editId="34C767A1">
+            <wp:extent cx="5973288" cy="3135086"/>
+            <wp:effectExtent l="0" t="0" r="8890" b="8255"/>
+            <wp:docPr id="10" name="Immagine 10"/>
             <wp:cNvGraphicFramePr>
               <a:graphicFrameLocks xmlns:a="http://schemas.openxmlformats.org/drawingml/2006/main" noChangeAspect="1"/>
             </wp:cNvGraphicFramePr>
@@ -8216,7 +8909,7 @@
                   <pic:spPr>
                     <a:xfrm>
                       <a:off x="0" y="0"/>
-                      <a:ext cx="5619750" cy="5457825"/>
+                      <a:ext cx="5973288" cy="3135086"/>
                     </a:xfrm>
                     <a:prstGeom prst="rect">
                       <a:avLst/>
@@ -8228,27 +8921,27 @@
           </wp:inline>
         </w:drawing>
       </w:r>
-    </w:p>
-    <w:p>
-      <w:pPr>
-        <w:rPr>
-          <w:rFonts w:ascii="Cambria" w:hAnsi="Cambria" w:cs="Cambria"/>
-          <w:b/>
-          <w:sz w:val="26"/>
-          <w:szCs w:val="26"/>
-          <w:lang w:val="en-GB"/>
-        </w:rPr>
-      </w:pPr>
+      <w:r>
+        <w:rPr>
+          <w:rFonts w:ascii="Cambria" w:hAnsi="Cambria" w:cs="Cambria"/>
+          <w:b/>
+          <w:sz w:val="26"/>
+          <w:szCs w:val="26"/>
+          <w:lang w:val="en-GB"/>
+        </w:rPr>
+        <w:br w:type="page"/>
+      </w:r>
       <w:r>
         <w:rPr>
           <w:noProof/>
           <w:lang w:val="en-GB" w:eastAsia="en-GB"/>
         </w:rPr>
+        <w:lastRenderedPageBreak/>
         <w:drawing>
-          <wp:inline distT="0" distB="0" distL="0" distR="0" wp14:anchorId="73F5B902" wp14:editId="34C767A1">
-            <wp:extent cx="5973288" cy="3135086"/>
-            <wp:effectExtent l="0" t="0" r="8890" b="8255"/>
-            <wp:docPr id="10" name="Immagine 10"/>
+          <wp:inline distT="0" distB="0" distL="0" distR="0" wp14:anchorId="60DF6686" wp14:editId="756D171E">
+            <wp:extent cx="6120130" cy="3959182"/>
+            <wp:effectExtent l="0" t="0" r="0" b="3810"/>
+            <wp:docPr id="11" name="Immagine 11"/>
             <wp:cNvGraphicFramePr>
               <a:graphicFrameLocks xmlns:a="http://schemas.openxmlformats.org/drawingml/2006/main" noChangeAspect="1"/>
             </wp:cNvGraphicFramePr>
@@ -8268,58 +8961,6 @@
                   <pic:spPr>
                     <a:xfrm>
                       <a:off x="0" y="0"/>
-                      <a:ext cx="5973288" cy="3135086"/>
-                    </a:xfrm>
-                    <a:prstGeom prst="rect">
-                      <a:avLst/>
-                    </a:prstGeom>
-                  </pic:spPr>
-                </pic:pic>
-              </a:graphicData>
-            </a:graphic>
-          </wp:inline>
-        </w:drawing>
-      </w:r>
-      <w:r>
-        <w:rPr>
-          <w:rFonts w:ascii="Cambria" w:hAnsi="Cambria" w:cs="Cambria"/>
-          <w:b/>
-          <w:sz w:val="26"/>
-          <w:szCs w:val="26"/>
-          <w:lang w:val="en-GB"/>
-        </w:rPr>
-        <w:br w:type="page"/>
-      </w:r>
-      <w:r>
-        <w:rPr>
-          <w:noProof/>
-          <w:lang w:val="en-GB" w:eastAsia="en-GB"/>
-        </w:rPr>
-        <w:lastRenderedPageBreak/>
-        <w:drawing>
-          <wp:inline distT="0" distB="0" distL="0" distR="0" wp14:anchorId="60DF6686" wp14:editId="756D171E">
-            <wp:extent cx="6120130" cy="3959182"/>
-            <wp:effectExtent l="0" t="0" r="0" b="3810"/>
-            <wp:docPr id="11" name="Immagine 11"/>
-            <wp:cNvGraphicFramePr>
-              <a:graphicFrameLocks xmlns:a="http://schemas.openxmlformats.org/drawingml/2006/main" noChangeAspect="1"/>
-            </wp:cNvGraphicFramePr>
-            <a:graphic xmlns:a="http://schemas.openxmlformats.org/drawingml/2006/main">
-              <a:graphicData uri="http://schemas.openxmlformats.org/drawingml/2006/picture">
-                <pic:pic xmlns:pic="http://schemas.openxmlformats.org/drawingml/2006/picture">
-                  <pic:nvPicPr>
-                    <pic:cNvPr id="0" name=""/>
-                    <pic:cNvPicPr/>
-                  </pic:nvPicPr>
-                  <pic:blipFill>
-                    <a:blip r:embed="rId26"/>
-                    <a:stretch>
-                      <a:fillRect/>
-                    </a:stretch>
-                  </pic:blipFill>
-                  <pic:spPr>
-                    <a:xfrm>
-                      <a:off x="0" y="0"/>
                       <a:ext cx="6120130" cy="3959182"/>
                     </a:xfrm>
                     <a:prstGeom prst="rect">
@@ -8358,7 +8999,27 @@
           <w:szCs w:val="26"/>
           <w:lang w:val="en-GB"/>
         </w:rPr>
-        <w:t xml:space="preserve"> has been provided with the only purpose to show the structure of the algorithm (that actually works because this is a complete code). Some previous or further operations that are not strictly related to the execution of the algorithm (e.g. load activities data from a </w:t>
+        <w:t xml:space="preserve"> has been provided with the only purpose to show the structure of the algorithm (that </w:t>
+      </w:r>
+      <w:proofErr w:type="gramStart"/>
+      <w:r>
+        <w:rPr>
+          <w:rFonts w:ascii="Cambria" w:hAnsi="Cambria" w:cs="Cambria"/>
+          <w:sz w:val="26"/>
+          <w:szCs w:val="26"/>
+          <w:lang w:val="en-GB"/>
+        </w:rPr>
+        <w:t>actually works</w:t>
+      </w:r>
+      <w:proofErr w:type="gramEnd"/>
+      <w:r>
+        <w:rPr>
+          <w:rFonts w:ascii="Cambria" w:hAnsi="Cambria" w:cs="Cambria"/>
+          <w:sz w:val="26"/>
+          <w:szCs w:val="26"/>
+          <w:lang w:val="en-GB"/>
+        </w:rPr>
+        <w:t xml:space="preserve"> because this is a complete code). Some previous or further operations that are not strictly related to the execution of the algorithm (e.g. load activities data from a </w:t>
       </w:r>
       <w:proofErr w:type="spellStart"/>
       <w:r>
@@ -8378,8 +9039,19 @@
           <w:szCs w:val="26"/>
           <w:lang w:val="en-GB"/>
         </w:rPr>
-        <w:t xml:space="preserve"> or storing the new Activity in the DB after adding it to a calendar) have not been represented .</w:t>
-      </w:r>
+        <w:t xml:space="preserve"> or storing the new Activity in the DB after adding it to a calendar) have not been </w:t>
+      </w:r>
+      <w:proofErr w:type="gramStart"/>
+      <w:r>
+        <w:rPr>
+          <w:rFonts w:ascii="Cambria" w:hAnsi="Cambria" w:cs="Cambria"/>
+          <w:sz w:val="26"/>
+          <w:szCs w:val="26"/>
+          <w:lang w:val="en-GB"/>
+        </w:rPr>
+        <w:t>represented .</w:t>
+      </w:r>
+      <w:proofErr w:type="gramEnd"/>
     </w:p>
     <w:p>
       <w:pPr>
@@ -8501,7 +9173,25 @@
           <w:szCs w:val="26"/>
           <w:lang w:val="en-GB"/>
         </w:rPr>
-        <w:t>Though some UI samples have already been provided in the RASD document ( see from [UI1] to [UI8] in RASD), for a better mapping of our design choices into the requirements another one is provided in the DD document.</w:t>
+        <w:t xml:space="preserve">Though some UI samples have already been provided in the RASD document </w:t>
+      </w:r>
+      <w:proofErr w:type="gramStart"/>
+      <w:r>
+        <w:rPr>
+          <w:sz w:val="26"/>
+          <w:szCs w:val="26"/>
+          <w:lang w:val="en-GB"/>
+        </w:rPr>
+        <w:t>( see</w:t>
+      </w:r>
+      <w:proofErr w:type="gramEnd"/>
+      <w:r>
+        <w:rPr>
+          <w:sz w:val="26"/>
+          <w:szCs w:val="26"/>
+          <w:lang w:val="en-GB"/>
+        </w:rPr>
+        <w:t xml:space="preserve"> from [UI1] to [UI8] in RASD), for a better mapping of our design choices into the requirements another one is provided in the DD document.</w:t>
       </w:r>
     </w:p>
     <w:p>
@@ -8580,7 +9270,7 @@
                     </pic:cNvPicPr>
                   </pic:nvPicPr>
                   <pic:blipFill>
-                    <a:blip r:embed="rId27">
+                    <a:blip r:embed="rId26">
                       <a:extLst>
                         <a:ext uri="{28A0092B-C50C-407E-A947-70E740481C1C}">
                           <a14:useLocalDpi xmlns:a14="http://schemas.microsoft.com/office/drawing/2010/main" val="0"/>
@@ -8714,12 +9404,32 @@
           <w:szCs w:val="26"/>
           <w:lang w:val="en-GB"/>
         </w:rPr>
-        <w:t>Considering the functional requirements, that have already been described in detail in the RASD document, here’s a brief explanation of how our User Interface samples are coherent with the requirements and help us to satisfy them in order to reach the defined goals ( -&gt; RASD ):</w:t>
-      </w:r>
-    </w:p>
-    <w:p>
-      <w:pPr>
-        <w:pStyle w:val="Paragrafoelenco"/>
+        <w:t xml:space="preserve">Considering the functional requirements, that have already been described in detail in the RASD document, here’s a brief explanation of how our User Interface samples are coherent with the requirements and help us to satisfy them in order to reach the defined goals </w:t>
+      </w:r>
+      <w:proofErr w:type="gramStart"/>
+      <w:r>
+        <w:rPr>
+          <w:rFonts w:ascii="Cambria" w:hAnsi="Cambria" w:cs="Cambria"/>
+          <w:sz w:val="26"/>
+          <w:szCs w:val="26"/>
+          <w:lang w:val="en-GB"/>
+        </w:rPr>
+        <w:t>( -</w:t>
+      </w:r>
+      <w:proofErr w:type="gramEnd"/>
+      <w:r>
+        <w:rPr>
+          <w:rFonts w:ascii="Cambria" w:hAnsi="Cambria" w:cs="Cambria"/>
+          <w:sz w:val="26"/>
+          <w:szCs w:val="26"/>
+          <w:lang w:val="en-GB"/>
+        </w:rPr>
+        <w:t>&gt; RASD ):</w:t>
+      </w:r>
+    </w:p>
+    <w:p>
+      <w:pPr>
+        <w:pStyle w:val="ListParagraph"/>
         <w:numPr>
           <w:ilvl w:val="2"/>
           <w:numId w:val="11"/>
@@ -8745,7 +9455,7 @@
     </w:p>
     <w:p>
       <w:pPr>
-        <w:pStyle w:val="Paragrafoelenco"/>
+        <w:pStyle w:val="ListParagraph"/>
         <w:numPr>
           <w:ilvl w:val="2"/>
           <w:numId w:val="11"/>
@@ -8771,7 +9481,7 @@
     </w:p>
     <w:p>
       <w:pPr>
-        <w:pStyle w:val="Paragrafoelenco"/>
+        <w:pStyle w:val="ListParagraph"/>
         <w:numPr>
           <w:ilvl w:val="2"/>
           <w:numId w:val="11"/>
@@ -8797,7 +9507,7 @@
     </w:p>
     <w:p>
       <w:pPr>
-        <w:pStyle w:val="Paragrafoelenco"/>
+        <w:pStyle w:val="ListParagraph"/>
         <w:numPr>
           <w:ilvl w:val="2"/>
           <w:numId w:val="11"/>
@@ -8823,7 +9533,7 @@
     </w:p>
     <w:p>
       <w:pPr>
-        <w:pStyle w:val="Paragrafoelenco"/>
+        <w:pStyle w:val="ListParagraph"/>
         <w:numPr>
           <w:ilvl w:val="2"/>
           <w:numId w:val="11"/>
@@ -8995,27 +9705,15 @@
           <w:szCs w:val="26"/>
         </w:rPr>
       </w:pPr>
-      <w:proofErr w:type="spellStart"/>
-      <w:r>
-        <w:rPr>
-          <w:rFonts w:ascii="Cambria" w:hAnsi="Cambria" w:cs="Cambria"/>
-          <w:b/>
-          <w:sz w:val="26"/>
-          <w:szCs w:val="26"/>
-          <w:lang w:val="en-GB"/>
-        </w:rPr>
-        <w:t>Matteo</w:t>
-      </w:r>
-      <w:proofErr w:type="spellEnd"/>
-      <w:r>
-        <w:rPr>
-          <w:rFonts w:ascii="Cambria" w:hAnsi="Cambria" w:cs="Cambria"/>
-          <w:b/>
-          <w:sz w:val="26"/>
-          <w:szCs w:val="26"/>
-          <w:lang w:val="en-GB"/>
-        </w:rPr>
-        <w:t xml:space="preserve"> </w:t>
+      <w:r>
+        <w:rPr>
+          <w:rFonts w:ascii="Cambria" w:hAnsi="Cambria" w:cs="Cambria"/>
+          <w:b/>
+          <w:sz w:val="26"/>
+          <w:szCs w:val="26"/>
+          <w:lang w:val="en-GB"/>
+        </w:rPr>
+        <w:t xml:space="preserve">Matteo </w:t>
       </w:r>
       <w:proofErr w:type="spellStart"/>
       <w:r>
@@ -9067,7 +9765,7 @@
     </w:p>
     <w:tbl>
       <w:tblPr>
-        <w:tblStyle w:val="Grigliatabella"/>
+        <w:tblStyle w:val="TableGrid"/>
         <w:tblW w:w="0" w:type="auto"/>
         <w:tblInd w:w="817" w:type="dxa"/>
         <w:tblLook w:val="04A0" w:firstRow="1" w:lastRow="0" w:firstColumn="1" w:lastColumn="0" w:noHBand="0" w:noVBand="1"/>
@@ -10370,49 +11068,15 @@
           <w:lang w:val="en-GB"/>
         </w:rPr>
       </w:pPr>
-      <w:proofErr w:type="spellStart"/>
-      <w:r>
-        <w:rPr>
-          <w:rFonts w:ascii="Cambria" w:hAnsi="Cambria" w:cs="Cambria"/>
-          <w:b/>
-          <w:sz w:val="26"/>
-          <w:szCs w:val="26"/>
-          <w:lang w:val="en-GB"/>
-        </w:rPr>
-        <w:t>Mattia</w:t>
-      </w:r>
-      <w:proofErr w:type="spellEnd"/>
-      <w:r>
-        <w:rPr>
-          <w:rFonts w:ascii="Cambria" w:hAnsi="Cambria" w:cs="Cambria"/>
-          <w:b/>
-          <w:sz w:val="26"/>
-          <w:szCs w:val="26"/>
-          <w:lang w:val="en-GB"/>
-        </w:rPr>
-        <w:t xml:space="preserve"> Di </w:t>
-      </w:r>
-      <w:proofErr w:type="spellStart"/>
-      <w:r>
-        <w:rPr>
-          <w:rFonts w:ascii="Cambria" w:hAnsi="Cambria" w:cs="Cambria"/>
-          <w:b/>
-          <w:sz w:val="26"/>
-          <w:szCs w:val="26"/>
-          <w:lang w:val="en-GB"/>
-        </w:rPr>
-        <w:t>Fatta</w:t>
-      </w:r>
-      <w:proofErr w:type="spellEnd"/>
-      <w:r>
-        <w:rPr>
-          <w:rFonts w:ascii="Cambria" w:hAnsi="Cambria" w:cs="Cambria"/>
-          <w:b/>
-          <w:sz w:val="26"/>
-          <w:szCs w:val="26"/>
-          <w:lang w:val="en-GB"/>
-        </w:rPr>
-        <w:t xml:space="preserve">, </w:t>
+      <w:r>
+        <w:rPr>
+          <w:rFonts w:ascii="Cambria" w:hAnsi="Cambria" w:cs="Cambria"/>
+          <w:b/>
+          <w:sz w:val="26"/>
+          <w:szCs w:val="26"/>
+          <w:lang w:val="en-GB"/>
+        </w:rPr>
+        <w:t xml:space="preserve">Mattia Di Fatta, </w:t>
       </w:r>
       <w:proofErr w:type="spellStart"/>
       <w:r>
@@ -10437,7 +11101,7 @@
     </w:p>
     <w:tbl>
       <w:tblPr>
-        <w:tblStyle w:val="Grigliatabella"/>
+        <w:tblStyle w:val="TableGrid"/>
         <w:tblW w:w="0" w:type="auto"/>
         <w:tblInd w:w="817" w:type="dxa"/>
         <w:tblLook w:val="04A0" w:firstRow="1" w:lastRow="0" w:firstColumn="1" w:lastColumn="0" w:noHBand="0" w:noVBand="1"/>
@@ -11235,7 +11899,7 @@
     </w:p>
     <w:tbl>
       <w:tblPr>
-        <w:tblStyle w:val="Grigliatabella"/>
+        <w:tblStyle w:val="TableGrid"/>
         <w:tblW w:w="0" w:type="auto"/>
         <w:tblInd w:w="817" w:type="dxa"/>
         <w:tblLook w:val="04A0" w:firstRow="1" w:lastRow="0" w:firstColumn="1" w:lastColumn="0" w:noHBand="0" w:noVBand="1"/>
@@ -11888,7 +12552,7 @@
       </w:pPr>
     </w:p>
     <w:sectPr>
-      <w:footerReference w:type="default" r:id="rId28"/>
+      <w:footerReference w:type="default" r:id="rId27"/>
       <w:pgSz w:w="11906" w:h="16838"/>
       <w:pgMar w:top="1417" w:right="1134" w:bottom="1134" w:left="1134" w:header="708" w:footer="708" w:gutter="0"/>
       <w:cols w:space="708"/>
@@ -11899,7 +12563,7 @@
 </file>
 
 <file path=word/endnotes.xml><?xml version="1.0" encoding="utf-8"?>
-<w:endnotes xmlns:wpc="http://schemas.microsoft.com/office/word/2010/wordprocessingCanvas" xmlns:mc="http://schemas.openxmlformats.org/markup-compatibility/2006" xmlns:o="urn:schemas-microsoft-com:office:office" xmlns:r="http://schemas.openxmlformats.org/officeDocument/2006/relationships" xmlns:m="http://schemas.openxmlformats.org/officeDocument/2006/math" xmlns:v="urn:schemas-microsoft-com:vml" xmlns:wp14="http://schemas.microsoft.com/office/word/2010/wordprocessingDrawing" xmlns:wp="http://schemas.openxmlformats.org/drawingml/2006/wordprocessingDrawing" xmlns:w10="urn:schemas-microsoft-com:office:word" xmlns:w="http://schemas.openxmlformats.org/wordprocessingml/2006/main" xmlns:w14="http://schemas.microsoft.com/office/word/2010/wordml" xmlns:wpg="http://schemas.microsoft.com/office/word/2010/wordprocessingGroup" xmlns:wpi="http://schemas.microsoft.com/office/word/2010/wordprocessingInk" xmlns:wne="http://schemas.microsoft.com/office/word/2006/wordml" xmlns:wps="http://schemas.microsoft.com/office/word/2010/wordprocessingShape" mc:Ignorable="w14 wp14">
+<w:endnotes xmlns:wpc="http://schemas.microsoft.com/office/word/2010/wordprocessingCanvas" xmlns:mo="http://schemas.microsoft.com/office/mac/office/2008/main" xmlns:mc="http://schemas.openxmlformats.org/markup-compatibility/2006" xmlns:mv="urn:schemas-microsoft-com:mac:vml" xmlns:o="urn:schemas-microsoft-com:office:office" xmlns:r="http://schemas.openxmlformats.org/officeDocument/2006/relationships" xmlns:m="http://schemas.openxmlformats.org/officeDocument/2006/math" xmlns:v="urn:schemas-microsoft-com:vml" xmlns:wp14="http://schemas.microsoft.com/office/word/2010/wordprocessingDrawing" xmlns:wp="http://schemas.openxmlformats.org/drawingml/2006/wordprocessingDrawing" xmlns:w10="urn:schemas-microsoft-com:office:word" xmlns:w="http://schemas.openxmlformats.org/wordprocessingml/2006/main" xmlns:w14="http://schemas.microsoft.com/office/word/2010/wordml" xmlns:w15="http://schemas.microsoft.com/office/word/2012/wordml" xmlns:wpg="http://schemas.microsoft.com/office/word/2010/wordprocessingGroup" xmlns:wpi="http://schemas.microsoft.com/office/word/2010/wordprocessingInk" xmlns:wne="http://schemas.microsoft.com/office/word/2006/wordml" xmlns:wps="http://schemas.microsoft.com/office/word/2010/wordprocessingShape" mc:Ignorable="w14 w15 wp14">
   <w:endnote w:type="separator" w:id="-1">
     <w:p>
       <w:pPr>
@@ -11924,7 +12588,7 @@
 </file>
 
 <file path=word/footer1.xml><?xml version="1.0" encoding="utf-8"?>
-<w:ftr xmlns:wpc="http://schemas.microsoft.com/office/word/2010/wordprocessingCanvas" xmlns:mc="http://schemas.openxmlformats.org/markup-compatibility/2006" xmlns:o="urn:schemas-microsoft-com:office:office" xmlns:r="http://schemas.openxmlformats.org/officeDocument/2006/relationships" xmlns:m="http://schemas.openxmlformats.org/officeDocument/2006/math" xmlns:v="urn:schemas-microsoft-com:vml" xmlns:wp14="http://schemas.microsoft.com/office/word/2010/wordprocessingDrawing" xmlns:wp="http://schemas.openxmlformats.org/drawingml/2006/wordprocessingDrawing" xmlns:w10="urn:schemas-microsoft-com:office:word" xmlns:w="http://schemas.openxmlformats.org/wordprocessingml/2006/main" xmlns:w14="http://schemas.microsoft.com/office/word/2010/wordml" xmlns:wpg="http://schemas.microsoft.com/office/word/2010/wordprocessingGroup" xmlns:wpi="http://schemas.microsoft.com/office/word/2010/wordprocessingInk" xmlns:wne="http://schemas.microsoft.com/office/word/2006/wordml" xmlns:wps="http://schemas.microsoft.com/office/word/2010/wordprocessingShape" mc:Ignorable="w14 wp14">
+<w:ftr xmlns:wpc="http://schemas.microsoft.com/office/word/2010/wordprocessingCanvas" xmlns:mo="http://schemas.microsoft.com/office/mac/office/2008/main" xmlns:mc="http://schemas.openxmlformats.org/markup-compatibility/2006" xmlns:mv="urn:schemas-microsoft-com:mac:vml" xmlns:o="urn:schemas-microsoft-com:office:office" xmlns:r="http://schemas.openxmlformats.org/officeDocument/2006/relationships" xmlns:m="http://schemas.openxmlformats.org/officeDocument/2006/math" xmlns:v="urn:schemas-microsoft-com:vml" xmlns:wp14="http://schemas.microsoft.com/office/word/2010/wordprocessingDrawing" xmlns:wp="http://schemas.openxmlformats.org/drawingml/2006/wordprocessingDrawing" xmlns:w10="urn:schemas-microsoft-com:office:word" xmlns:w="http://schemas.openxmlformats.org/wordprocessingml/2006/main" xmlns:w14="http://schemas.microsoft.com/office/word/2010/wordml" xmlns:w15="http://schemas.microsoft.com/office/word/2012/wordml" xmlns:wpg="http://schemas.microsoft.com/office/word/2010/wordprocessingGroup" xmlns:wpi="http://schemas.microsoft.com/office/word/2010/wordprocessingInk" xmlns:wne="http://schemas.microsoft.com/office/word/2006/wordml" xmlns:wps="http://schemas.microsoft.com/office/word/2010/wordprocessingShape" mc:Ignorable="w14 w15 wp14">
   <w:sdt>
     <w:sdtPr>
       <w:id w:val="587819238"/>
@@ -11937,7 +12601,7 @@
     <w:sdtContent>
       <w:p>
         <w:pPr>
-          <w:pStyle w:val="Pidipagina"/>
+          <w:pStyle w:val="Footer"/>
           <w:jc w:val="right"/>
         </w:pPr>
         <w:r>
@@ -11953,7 +12617,7 @@
           <w:rPr>
             <w:noProof/>
           </w:rPr>
-          <w:t>8</w:t>
+          <w:t>7</w:t>
         </w:r>
         <w:r>
           <w:fldChar w:fldCharType="end"/>
@@ -11963,14 +12627,14 @@
   </w:sdt>
   <w:p>
     <w:pPr>
-      <w:pStyle w:val="Pidipagina"/>
+      <w:pStyle w:val="Footer"/>
     </w:pPr>
   </w:p>
 </w:ftr>
 </file>
 
 <file path=word/footnotes.xml><?xml version="1.0" encoding="utf-8"?>
-<w:footnotes xmlns:wpc="http://schemas.microsoft.com/office/word/2010/wordprocessingCanvas" xmlns:mc="http://schemas.openxmlformats.org/markup-compatibility/2006" xmlns:o="urn:schemas-microsoft-com:office:office" xmlns:r="http://schemas.openxmlformats.org/officeDocument/2006/relationships" xmlns:m="http://schemas.openxmlformats.org/officeDocument/2006/math" xmlns:v="urn:schemas-microsoft-com:vml" xmlns:wp14="http://schemas.microsoft.com/office/word/2010/wordprocessingDrawing" xmlns:wp="http://schemas.openxmlformats.org/drawingml/2006/wordprocessingDrawing" xmlns:w10="urn:schemas-microsoft-com:office:word" xmlns:w="http://schemas.openxmlformats.org/wordprocessingml/2006/main" xmlns:w14="http://schemas.microsoft.com/office/word/2010/wordml" xmlns:wpg="http://schemas.microsoft.com/office/word/2010/wordprocessingGroup" xmlns:wpi="http://schemas.microsoft.com/office/word/2010/wordprocessingInk" xmlns:wne="http://schemas.microsoft.com/office/word/2006/wordml" xmlns:wps="http://schemas.microsoft.com/office/word/2010/wordprocessingShape" mc:Ignorable="w14 wp14">
+<w:footnotes xmlns:wpc="http://schemas.microsoft.com/office/word/2010/wordprocessingCanvas" xmlns:mo="http://schemas.microsoft.com/office/mac/office/2008/main" xmlns:mc="http://schemas.openxmlformats.org/markup-compatibility/2006" xmlns:mv="urn:schemas-microsoft-com:mac:vml" xmlns:o="urn:schemas-microsoft-com:office:office" xmlns:r="http://schemas.openxmlformats.org/officeDocument/2006/relationships" xmlns:m="http://schemas.openxmlformats.org/officeDocument/2006/math" xmlns:v="urn:schemas-microsoft-com:vml" xmlns:wp14="http://schemas.microsoft.com/office/word/2010/wordprocessingDrawing" xmlns:wp="http://schemas.openxmlformats.org/drawingml/2006/wordprocessingDrawing" xmlns:w10="urn:schemas-microsoft-com:office:word" xmlns:w="http://schemas.openxmlformats.org/wordprocessingml/2006/main" xmlns:w14="http://schemas.microsoft.com/office/word/2010/wordml" xmlns:w15="http://schemas.microsoft.com/office/word/2012/wordml" xmlns:wpg="http://schemas.microsoft.com/office/word/2010/wordprocessingGroup" xmlns:wpi="http://schemas.microsoft.com/office/word/2010/wordprocessingInk" xmlns:wne="http://schemas.microsoft.com/office/word/2006/wordml" xmlns:wps="http://schemas.microsoft.com/office/word/2010/wordprocessingShape" mc:Ignorable="w14 w15 wp14">
   <w:footnote w:type="separator" w:id="-1">
     <w:p>
       <w:pPr>
@@ -11995,7 +12659,7 @@
 </file>
 
 <file path=word/numbering.xml><?xml version="1.0" encoding="utf-8"?>
-<w:numbering xmlns:wpc="http://schemas.microsoft.com/office/word/2010/wordprocessingCanvas" xmlns:mc="http://schemas.openxmlformats.org/markup-compatibility/2006" xmlns:o="urn:schemas-microsoft-com:office:office" xmlns:r="http://schemas.openxmlformats.org/officeDocument/2006/relationships" xmlns:m="http://schemas.openxmlformats.org/officeDocument/2006/math" xmlns:v="urn:schemas-microsoft-com:vml" xmlns:wp14="http://schemas.microsoft.com/office/word/2010/wordprocessingDrawing" xmlns:wp="http://schemas.openxmlformats.org/drawingml/2006/wordprocessingDrawing" xmlns:w10="urn:schemas-microsoft-com:office:word" xmlns:w="http://schemas.openxmlformats.org/wordprocessingml/2006/main" xmlns:w14="http://schemas.microsoft.com/office/word/2010/wordml" xmlns:wpg="http://schemas.microsoft.com/office/word/2010/wordprocessingGroup" xmlns:wpi="http://schemas.microsoft.com/office/word/2010/wordprocessingInk" xmlns:wne="http://schemas.microsoft.com/office/word/2006/wordml" xmlns:wps="http://schemas.microsoft.com/office/word/2010/wordprocessingShape" mc:Ignorable="w14 wp14">
+<w:numbering xmlns:wpc="http://schemas.microsoft.com/office/word/2010/wordprocessingCanvas" xmlns:mo="http://schemas.microsoft.com/office/mac/office/2008/main" xmlns:mc="http://schemas.openxmlformats.org/markup-compatibility/2006" xmlns:mv="urn:schemas-microsoft-com:mac:vml" xmlns:o="urn:schemas-microsoft-com:office:office" xmlns:r="http://schemas.openxmlformats.org/officeDocument/2006/relationships" xmlns:m="http://schemas.openxmlformats.org/officeDocument/2006/math" xmlns:v="urn:schemas-microsoft-com:vml" xmlns:wp14="http://schemas.microsoft.com/office/word/2010/wordprocessingDrawing" xmlns:wp="http://schemas.openxmlformats.org/drawingml/2006/wordprocessingDrawing" xmlns:w10="urn:schemas-microsoft-com:office:word" xmlns:w="http://schemas.openxmlformats.org/wordprocessingml/2006/main" xmlns:w14="http://schemas.microsoft.com/office/word/2010/wordml" xmlns:w15="http://schemas.microsoft.com/office/word/2012/wordml" xmlns:wpg="http://schemas.microsoft.com/office/word/2010/wordprocessingGroup" xmlns:wpi="http://schemas.microsoft.com/office/word/2010/wordprocessingInk" xmlns:wne="http://schemas.microsoft.com/office/word/2006/wordml" xmlns:wps="http://schemas.microsoft.com/office/word/2010/wordprocessingShape" mc:Ignorable="w14 w15 wp14">
   <w:abstractNum w:abstractNumId="0">
     <w:nsid w:val="000F798F"/>
     <w:multiLevelType w:val="hybridMultilevel"/>
@@ -13723,7 +14387,7 @@
 </file>
 
 <file path=word/styles.xml><?xml version="1.0" encoding="utf-8"?>
-<w:styles xmlns:mc="http://schemas.openxmlformats.org/markup-compatibility/2006" xmlns:r="http://schemas.openxmlformats.org/officeDocument/2006/relationships" xmlns:w="http://schemas.openxmlformats.org/wordprocessingml/2006/main" xmlns:w14="http://schemas.microsoft.com/office/word/2010/wordml" mc:Ignorable="w14">
+<w:styles xmlns:mc="http://schemas.openxmlformats.org/markup-compatibility/2006" xmlns:r="http://schemas.openxmlformats.org/officeDocument/2006/relationships" xmlns:w="http://schemas.openxmlformats.org/wordprocessingml/2006/main" xmlns:w14="http://schemas.microsoft.com/office/word/2010/wordml" xmlns:w15="http://schemas.microsoft.com/office/word/2012/wordml" mc:Ignorable="w14 w15">
   <w:docDefaults>
     <w:rPrDefault>
       <w:rPr>
@@ -13739,157 +14403,402 @@
       </w:pPr>
     </w:pPrDefault>
   </w:docDefaults>
-  <w:latentStyles w:defLockedState="0" w:defUIPriority="99" w:defSemiHidden="1" w:defUnhideWhenUsed="1" w:defQFormat="0" w:count="267">
-    <w:lsdException w:name="Normal" w:semiHidden="0" w:uiPriority="0" w:unhideWhenUsed="0" w:qFormat="1"/>
-    <w:lsdException w:name="heading 1" w:semiHidden="0" w:uiPriority="9" w:unhideWhenUsed="0" w:qFormat="1"/>
-    <w:lsdException w:name="heading 2" w:uiPriority="9" w:qFormat="1"/>
-    <w:lsdException w:name="heading 3" w:uiPriority="9" w:qFormat="1"/>
-    <w:lsdException w:name="heading 4" w:uiPriority="9" w:qFormat="1"/>
-    <w:lsdException w:name="heading 5" w:uiPriority="9" w:qFormat="1"/>
-    <w:lsdException w:name="heading 6" w:uiPriority="9" w:qFormat="1"/>
-    <w:lsdException w:name="heading 7" w:uiPriority="9" w:qFormat="1"/>
-    <w:lsdException w:name="heading 8" w:uiPriority="9" w:qFormat="1"/>
-    <w:lsdException w:name="heading 9" w:uiPriority="9" w:qFormat="1"/>
-    <w:lsdException w:name="toc 1" w:uiPriority="39"/>
-    <w:lsdException w:name="toc 2" w:uiPriority="39"/>
-    <w:lsdException w:name="toc 3" w:uiPriority="39"/>
-    <w:lsdException w:name="toc 4" w:uiPriority="39"/>
-    <w:lsdException w:name="toc 5" w:uiPriority="39"/>
-    <w:lsdException w:name="toc 6" w:uiPriority="39"/>
-    <w:lsdException w:name="toc 7" w:uiPriority="39"/>
-    <w:lsdException w:name="toc 8" w:uiPriority="39"/>
-    <w:lsdException w:name="toc 9" w:uiPriority="39"/>
-    <w:lsdException w:name="caption" w:uiPriority="35" w:qFormat="1"/>
-    <w:lsdException w:name="Title" w:semiHidden="0" w:uiPriority="10" w:unhideWhenUsed="0" w:qFormat="1"/>
-    <w:lsdException w:name="Default Paragraph Font" w:uiPriority="1"/>
-    <w:lsdException w:name="Subtitle" w:semiHidden="0" w:uiPriority="11" w:unhideWhenUsed="0" w:qFormat="1"/>
-    <w:lsdException w:name="Strong" w:semiHidden="0" w:uiPriority="22" w:unhideWhenUsed="0" w:qFormat="1"/>
-    <w:lsdException w:name="Emphasis" w:semiHidden="0" w:uiPriority="20" w:unhideWhenUsed="0" w:qFormat="1"/>
-    <w:lsdException w:name="Table Grid" w:semiHidden="0" w:uiPriority="39" w:unhideWhenUsed="0"/>
-    <w:lsdException w:name="Placeholder Text" w:unhideWhenUsed="0"/>
-    <w:lsdException w:name="No Spacing" w:semiHidden="0" w:uiPriority="1" w:unhideWhenUsed="0" w:qFormat="1"/>
-    <w:lsdException w:name="Light Shading" w:semiHidden="0" w:uiPriority="60" w:unhideWhenUsed="0"/>
-    <w:lsdException w:name="Light List" w:semiHidden="0" w:uiPriority="61" w:unhideWhenUsed="0"/>
-    <w:lsdException w:name="Light Grid" w:semiHidden="0" w:uiPriority="62" w:unhideWhenUsed="0"/>
-    <w:lsdException w:name="Medium Shading 1" w:semiHidden="0" w:uiPriority="63" w:unhideWhenUsed="0"/>
-    <w:lsdException w:name="Medium Shading 2" w:semiHidden="0" w:uiPriority="64" w:unhideWhenUsed="0"/>
-    <w:lsdException w:name="Medium List 1" w:semiHidden="0" w:uiPriority="65" w:unhideWhenUsed="0"/>
-    <w:lsdException w:name="Medium List 2" w:semiHidden="0" w:uiPriority="66" w:unhideWhenUsed="0"/>
-    <w:lsdException w:name="Medium Grid 1" w:semiHidden="0" w:uiPriority="67" w:unhideWhenUsed="0"/>
-    <w:lsdException w:name="Medium Grid 2" w:semiHidden="0" w:uiPriority="68" w:unhideWhenUsed="0"/>
-    <w:lsdException w:name="Medium Grid 3" w:semiHidden="0" w:uiPriority="69" w:unhideWhenUsed="0"/>
-    <w:lsdException w:name="Dark List" w:semiHidden="0" w:uiPriority="70" w:unhideWhenUsed="0"/>
-    <w:lsdException w:name="Colorful Shading" w:semiHidden="0" w:uiPriority="71" w:unhideWhenUsed="0"/>
-    <w:lsdException w:name="Colorful List" w:semiHidden="0" w:uiPriority="72" w:unhideWhenUsed="0"/>
-    <w:lsdException w:name="Colorful Grid" w:semiHidden="0" w:uiPriority="73" w:unhideWhenUsed="0"/>
-    <w:lsdException w:name="Light Shading Accent 1" w:semiHidden="0" w:uiPriority="60" w:unhideWhenUsed="0"/>
-    <w:lsdException w:name="Light List Accent 1" w:semiHidden="0" w:uiPriority="61" w:unhideWhenUsed="0"/>
-    <w:lsdException w:name="Light Grid Accent 1" w:semiHidden="0" w:uiPriority="62" w:unhideWhenUsed="0"/>
-    <w:lsdException w:name="Medium Shading 1 Accent 1" w:semiHidden="0" w:uiPriority="63" w:unhideWhenUsed="0"/>
-    <w:lsdException w:name="Medium Shading 2 Accent 1" w:semiHidden="0" w:uiPriority="64" w:unhideWhenUsed="0"/>
-    <w:lsdException w:name="Medium List 1 Accent 1" w:semiHidden="0" w:uiPriority="65" w:unhideWhenUsed="0"/>
-    <w:lsdException w:name="Revision" w:unhideWhenUsed="0"/>
-    <w:lsdException w:name="List Paragraph" w:semiHidden="0" w:uiPriority="34" w:unhideWhenUsed="0" w:qFormat="1"/>
-    <w:lsdException w:name="Quote" w:semiHidden="0" w:uiPriority="29" w:unhideWhenUsed="0" w:qFormat="1"/>
-    <w:lsdException w:name="Intense Quote" w:semiHidden="0" w:uiPriority="30" w:unhideWhenUsed="0" w:qFormat="1"/>
-    <w:lsdException w:name="Medium List 2 Accent 1" w:semiHidden="0" w:uiPriority="66" w:unhideWhenUsed="0"/>
-    <w:lsdException w:name="Medium Grid 1 Accent 1" w:semiHidden="0" w:uiPriority="67" w:unhideWhenUsed="0"/>
-    <w:lsdException w:name="Medium Grid 2 Accent 1" w:semiHidden="0" w:uiPriority="68" w:unhideWhenUsed="0"/>
-    <w:lsdException w:name="Medium Grid 3 Accent 1" w:semiHidden="0" w:uiPriority="69" w:unhideWhenUsed="0"/>
-    <w:lsdException w:name="Dark List Accent 1" w:semiHidden="0" w:uiPriority="70" w:unhideWhenUsed="0"/>
-    <w:lsdException w:name="Colorful Shading Accent 1" w:semiHidden="0" w:uiPriority="71" w:unhideWhenUsed="0"/>
-    <w:lsdException w:name="Colorful List Accent 1" w:semiHidden="0" w:uiPriority="72" w:unhideWhenUsed="0"/>
-    <w:lsdException w:name="Colorful Grid Accent 1" w:semiHidden="0" w:uiPriority="73" w:unhideWhenUsed="0"/>
-    <w:lsdException w:name="Light Shading Accent 2" w:semiHidden="0" w:uiPriority="60" w:unhideWhenUsed="0"/>
-    <w:lsdException w:name="Light List Accent 2" w:semiHidden="0" w:uiPriority="61" w:unhideWhenUsed="0"/>
-    <w:lsdException w:name="Light Grid Accent 2" w:semiHidden="0" w:uiPriority="62" w:unhideWhenUsed="0"/>
-    <w:lsdException w:name="Medium Shading 1 Accent 2" w:semiHidden="0" w:uiPriority="63" w:unhideWhenUsed="0"/>
-    <w:lsdException w:name="Medium Shading 2 Accent 2" w:semiHidden="0" w:uiPriority="64" w:unhideWhenUsed="0"/>
-    <w:lsdException w:name="Medium List 1 Accent 2" w:semiHidden="0" w:uiPriority="65" w:unhideWhenUsed="0"/>
-    <w:lsdException w:name="Medium List 2 Accent 2" w:semiHidden="0" w:uiPriority="66" w:unhideWhenUsed="0"/>
-    <w:lsdException w:name="Medium Grid 1 Accent 2" w:semiHidden="0" w:uiPriority="67" w:unhideWhenUsed="0"/>
-    <w:lsdException w:name="Medium Grid 2 Accent 2" w:semiHidden="0" w:uiPriority="68" w:unhideWhenUsed="0"/>
-    <w:lsdException w:name="Medium Grid 3 Accent 2" w:semiHidden="0" w:uiPriority="69" w:unhideWhenUsed="0"/>
-    <w:lsdException w:name="Dark List Accent 2" w:semiHidden="0" w:uiPriority="70" w:unhideWhenUsed="0"/>
-    <w:lsdException w:name="Colorful Shading Accent 2" w:semiHidden="0" w:uiPriority="71" w:unhideWhenUsed="0"/>
-    <w:lsdException w:name="Colorful List Accent 2" w:semiHidden="0" w:uiPriority="72" w:unhideWhenUsed="0"/>
-    <w:lsdException w:name="Colorful Grid Accent 2" w:semiHidden="0" w:uiPriority="73" w:unhideWhenUsed="0"/>
-    <w:lsdException w:name="Light Shading Accent 3" w:semiHidden="0" w:uiPriority="60" w:unhideWhenUsed="0"/>
-    <w:lsdException w:name="Light List Accent 3" w:semiHidden="0" w:uiPriority="61" w:unhideWhenUsed="0"/>
-    <w:lsdException w:name="Light Grid Accent 3" w:semiHidden="0" w:uiPriority="62" w:unhideWhenUsed="0"/>
-    <w:lsdException w:name="Medium Shading 1 Accent 3" w:semiHidden="0" w:uiPriority="63" w:unhideWhenUsed="0"/>
-    <w:lsdException w:name="Medium Shading 2 Accent 3" w:semiHidden="0" w:uiPriority="64" w:unhideWhenUsed="0"/>
-    <w:lsdException w:name="Medium List 1 Accent 3" w:semiHidden="0" w:uiPriority="65" w:unhideWhenUsed="0"/>
-    <w:lsdException w:name="Medium List 2 Accent 3" w:semiHidden="0" w:uiPriority="66" w:unhideWhenUsed="0"/>
-    <w:lsdException w:name="Medium Grid 1 Accent 3" w:semiHidden="0" w:uiPriority="67" w:unhideWhenUsed="0"/>
-    <w:lsdException w:name="Medium Grid 2 Accent 3" w:semiHidden="0" w:uiPriority="68" w:unhideWhenUsed="0"/>
-    <w:lsdException w:name="Medium Grid 3 Accent 3" w:semiHidden="0" w:uiPriority="69" w:unhideWhenUsed="0"/>
-    <w:lsdException w:name="Dark List Accent 3" w:semiHidden="0" w:uiPriority="70" w:unhideWhenUsed="0"/>
-    <w:lsdException w:name="Colorful Shading Accent 3" w:semiHidden="0" w:uiPriority="71" w:unhideWhenUsed="0"/>
-    <w:lsdException w:name="Colorful List Accent 3" w:semiHidden="0" w:uiPriority="72" w:unhideWhenUsed="0"/>
-    <w:lsdException w:name="Colorful Grid Accent 3" w:semiHidden="0" w:uiPriority="73" w:unhideWhenUsed="0"/>
-    <w:lsdException w:name="Light Shading Accent 4" w:semiHidden="0" w:uiPriority="60" w:unhideWhenUsed="0"/>
-    <w:lsdException w:name="Light List Accent 4" w:semiHidden="0" w:uiPriority="61" w:unhideWhenUsed="0"/>
-    <w:lsdException w:name="Light Grid Accent 4" w:semiHidden="0" w:uiPriority="62" w:unhideWhenUsed="0"/>
-    <w:lsdException w:name="Medium Shading 1 Accent 4" w:semiHidden="0" w:uiPriority="63" w:unhideWhenUsed="0"/>
-    <w:lsdException w:name="Medium Shading 2 Accent 4" w:semiHidden="0" w:uiPriority="64" w:unhideWhenUsed="0"/>
-    <w:lsdException w:name="Medium List 1 Accent 4" w:semiHidden="0" w:uiPriority="65" w:unhideWhenUsed="0"/>
-    <w:lsdException w:name="Medium List 2 Accent 4" w:semiHidden="0" w:uiPriority="66" w:unhideWhenUsed="0"/>
-    <w:lsdException w:name="Medium Grid 1 Accent 4" w:semiHidden="0" w:uiPriority="67" w:unhideWhenUsed="0"/>
-    <w:lsdException w:name="Medium Grid 2 Accent 4" w:semiHidden="0" w:uiPriority="68" w:unhideWhenUsed="0"/>
-    <w:lsdException w:name="Medium Grid 3 Accent 4" w:semiHidden="0" w:uiPriority="69" w:unhideWhenUsed="0"/>
-    <w:lsdException w:name="Dark List Accent 4" w:semiHidden="0" w:uiPriority="70" w:unhideWhenUsed="0"/>
-    <w:lsdException w:name="Colorful Shading Accent 4" w:semiHidden="0" w:uiPriority="71" w:unhideWhenUsed="0"/>
-    <w:lsdException w:name="Colorful List Accent 4" w:semiHidden="0" w:uiPriority="72" w:unhideWhenUsed="0"/>
-    <w:lsdException w:name="Colorful Grid Accent 4" w:semiHidden="0" w:uiPriority="73" w:unhideWhenUsed="0"/>
-    <w:lsdException w:name="Light Shading Accent 5" w:semiHidden="0" w:uiPriority="60" w:unhideWhenUsed="0"/>
-    <w:lsdException w:name="Light List Accent 5" w:semiHidden="0" w:uiPriority="61" w:unhideWhenUsed="0"/>
-    <w:lsdException w:name="Light Grid Accent 5" w:semiHidden="0" w:uiPriority="62" w:unhideWhenUsed="0"/>
-    <w:lsdException w:name="Medium Shading 1 Accent 5" w:semiHidden="0" w:uiPriority="63" w:unhideWhenUsed="0"/>
-    <w:lsdException w:name="Medium Shading 2 Accent 5" w:semiHidden="0" w:uiPriority="64" w:unhideWhenUsed="0"/>
-    <w:lsdException w:name="Medium List 1 Accent 5" w:semiHidden="0" w:uiPriority="65" w:unhideWhenUsed="0"/>
-    <w:lsdException w:name="Medium List 2 Accent 5" w:semiHidden="0" w:uiPriority="66" w:unhideWhenUsed="0"/>
-    <w:lsdException w:name="Medium Grid 1 Accent 5" w:semiHidden="0" w:uiPriority="67" w:unhideWhenUsed="0"/>
-    <w:lsdException w:name="Medium Grid 2 Accent 5" w:semiHidden="0" w:uiPriority="68" w:unhideWhenUsed="0"/>
-    <w:lsdException w:name="Medium Grid 3 Accent 5" w:semiHidden="0" w:uiPriority="69" w:unhideWhenUsed="0"/>
-    <w:lsdException w:name="Dark List Accent 5" w:semiHidden="0" w:uiPriority="70" w:unhideWhenUsed="0"/>
-    <w:lsdException w:name="Colorful Shading Accent 5" w:semiHidden="0" w:uiPriority="71" w:unhideWhenUsed="0"/>
-    <w:lsdException w:name="Colorful List Accent 5" w:semiHidden="0" w:uiPriority="72" w:unhideWhenUsed="0"/>
-    <w:lsdException w:name="Colorful Grid Accent 5" w:semiHidden="0" w:uiPriority="73" w:unhideWhenUsed="0"/>
-    <w:lsdException w:name="Light Shading Accent 6" w:semiHidden="0" w:uiPriority="60" w:unhideWhenUsed="0"/>
-    <w:lsdException w:name="Light List Accent 6" w:semiHidden="0" w:uiPriority="61" w:unhideWhenUsed="0"/>
-    <w:lsdException w:name="Light Grid Accent 6" w:semiHidden="0" w:uiPriority="62" w:unhideWhenUsed="0"/>
-    <w:lsdException w:name="Medium Shading 1 Accent 6" w:semiHidden="0" w:uiPriority="63" w:unhideWhenUsed="0"/>
-    <w:lsdException w:name="Medium Shading 2 Accent 6" w:semiHidden="0" w:uiPriority="64" w:unhideWhenUsed="0"/>
-    <w:lsdException w:name="Medium List 1 Accent 6" w:semiHidden="0" w:uiPriority="65" w:unhideWhenUsed="0"/>
-    <w:lsdException w:name="Medium List 2 Accent 6" w:semiHidden="0" w:uiPriority="66" w:unhideWhenUsed="0"/>
-    <w:lsdException w:name="Medium Grid 1 Accent 6" w:semiHidden="0" w:uiPriority="67" w:unhideWhenUsed="0"/>
-    <w:lsdException w:name="Medium Grid 2 Accent 6" w:semiHidden="0" w:uiPriority="68" w:unhideWhenUsed="0"/>
-    <w:lsdException w:name="Medium Grid 3 Accent 6" w:semiHidden="0" w:uiPriority="69" w:unhideWhenUsed="0"/>
-    <w:lsdException w:name="Dark List Accent 6" w:semiHidden="0" w:uiPriority="70" w:unhideWhenUsed="0"/>
-    <w:lsdException w:name="Colorful Shading Accent 6" w:semiHidden="0" w:uiPriority="71" w:unhideWhenUsed="0"/>
-    <w:lsdException w:name="Colorful List Accent 6" w:semiHidden="0" w:uiPriority="72" w:unhideWhenUsed="0"/>
-    <w:lsdException w:name="Colorful Grid Accent 6" w:semiHidden="0" w:uiPriority="73" w:unhideWhenUsed="0"/>
-    <w:lsdException w:name="Subtle Emphasis" w:semiHidden="0" w:uiPriority="19" w:unhideWhenUsed="0" w:qFormat="1"/>
-    <w:lsdException w:name="Intense Emphasis" w:semiHidden="0" w:uiPriority="21" w:unhideWhenUsed="0" w:qFormat="1"/>
-    <w:lsdException w:name="Subtle Reference" w:semiHidden="0" w:uiPriority="31" w:unhideWhenUsed="0" w:qFormat="1"/>
-    <w:lsdException w:name="Intense Reference" w:semiHidden="0" w:uiPriority="32" w:unhideWhenUsed="0" w:qFormat="1"/>
-    <w:lsdException w:name="Book Title" w:semiHidden="0" w:uiPriority="33" w:unhideWhenUsed="0" w:qFormat="1"/>
-    <w:lsdException w:name="Bibliography" w:uiPriority="37"/>
-    <w:lsdException w:name="TOC Heading" w:uiPriority="39" w:qFormat="1"/>
+  <w:latentStyles w:defLockedState="0" w:defUIPriority="99" w:defSemiHidden="0" w:defUnhideWhenUsed="0" w:defQFormat="0" w:count="382">
+    <w:lsdException w:name="Normal" w:uiPriority="0" w:qFormat="1"/>
+    <w:lsdException w:name="heading 1" w:uiPriority="9" w:qFormat="1"/>
+    <w:lsdException w:name="heading 2" w:semiHidden="1" w:uiPriority="9" w:unhideWhenUsed="1" w:qFormat="1"/>
+    <w:lsdException w:name="heading 3" w:semiHidden="1" w:uiPriority="9" w:unhideWhenUsed="1" w:qFormat="1"/>
+    <w:lsdException w:name="heading 4" w:semiHidden="1" w:uiPriority="9" w:unhideWhenUsed="1" w:qFormat="1"/>
+    <w:lsdException w:name="heading 5" w:semiHidden="1" w:uiPriority="9" w:unhideWhenUsed="1" w:qFormat="1"/>
+    <w:lsdException w:name="heading 6" w:semiHidden="1" w:uiPriority="9" w:unhideWhenUsed="1" w:qFormat="1"/>
+    <w:lsdException w:name="heading 7" w:semiHidden="1" w:uiPriority="9" w:unhideWhenUsed="1" w:qFormat="1"/>
+    <w:lsdException w:name="heading 8" w:semiHidden="1" w:uiPriority="9" w:unhideWhenUsed="1" w:qFormat="1"/>
+    <w:lsdException w:name="heading 9" w:semiHidden="1" w:uiPriority="9" w:unhideWhenUsed="1" w:qFormat="1"/>
+    <w:lsdException w:name="index 1" w:semiHidden="1" w:unhideWhenUsed="1"/>
+    <w:lsdException w:name="index 2" w:semiHidden="1" w:unhideWhenUsed="1"/>
+    <w:lsdException w:name="index 3" w:semiHidden="1" w:unhideWhenUsed="1"/>
+    <w:lsdException w:name="index 4" w:semiHidden="1" w:unhideWhenUsed="1"/>
+    <w:lsdException w:name="index 5" w:semiHidden="1" w:unhideWhenUsed="1"/>
+    <w:lsdException w:name="index 6" w:semiHidden="1" w:unhideWhenUsed="1"/>
+    <w:lsdException w:name="index 7" w:semiHidden="1" w:unhideWhenUsed="1"/>
+    <w:lsdException w:name="index 8" w:semiHidden="1" w:unhideWhenUsed="1"/>
+    <w:lsdException w:name="index 9" w:semiHidden="1" w:unhideWhenUsed="1"/>
+    <w:lsdException w:name="toc 1" w:semiHidden="1" w:uiPriority="39" w:unhideWhenUsed="1"/>
+    <w:lsdException w:name="toc 2" w:semiHidden="1" w:uiPriority="39" w:unhideWhenUsed="1"/>
+    <w:lsdException w:name="toc 3" w:semiHidden="1" w:uiPriority="39" w:unhideWhenUsed="1"/>
+    <w:lsdException w:name="toc 4" w:semiHidden="1" w:uiPriority="39" w:unhideWhenUsed="1"/>
+    <w:lsdException w:name="toc 5" w:semiHidden="1" w:uiPriority="39" w:unhideWhenUsed="1"/>
+    <w:lsdException w:name="toc 6" w:semiHidden="1" w:uiPriority="39" w:unhideWhenUsed="1"/>
+    <w:lsdException w:name="toc 7" w:semiHidden="1" w:uiPriority="39" w:unhideWhenUsed="1"/>
+    <w:lsdException w:name="toc 8" w:semiHidden="1" w:uiPriority="39" w:unhideWhenUsed="1"/>
+    <w:lsdException w:name="toc 9" w:semiHidden="1" w:uiPriority="39" w:unhideWhenUsed="1"/>
+    <w:lsdException w:name="Normal Indent" w:semiHidden="1" w:unhideWhenUsed="1"/>
+    <w:lsdException w:name="footnote text" w:semiHidden="1" w:unhideWhenUsed="1"/>
+    <w:lsdException w:name="annotation text" w:semiHidden="1" w:unhideWhenUsed="1"/>
+    <w:lsdException w:name="header" w:semiHidden="1" w:unhideWhenUsed="1"/>
+    <w:lsdException w:name="footer" w:semiHidden="1" w:unhideWhenUsed="1"/>
+    <w:lsdException w:name="index heading" w:semiHidden="1" w:unhideWhenUsed="1"/>
+    <w:lsdException w:name="caption" w:semiHidden="1" w:uiPriority="35" w:unhideWhenUsed="1" w:qFormat="1"/>
+    <w:lsdException w:name="table of figures" w:semiHidden="1" w:unhideWhenUsed="1"/>
+    <w:lsdException w:name="envelope address" w:semiHidden="1" w:unhideWhenUsed="1"/>
+    <w:lsdException w:name="envelope return" w:semiHidden="1" w:unhideWhenUsed="1"/>
+    <w:lsdException w:name="footnote reference" w:semiHidden="1" w:unhideWhenUsed="1"/>
+    <w:lsdException w:name="annotation reference" w:semiHidden="1" w:unhideWhenUsed="1"/>
+    <w:lsdException w:name="line number" w:semiHidden="1" w:unhideWhenUsed="1"/>
+    <w:lsdException w:name="page number" w:semiHidden="1" w:unhideWhenUsed="1"/>
+    <w:lsdException w:name="endnote reference" w:semiHidden="1" w:unhideWhenUsed="1"/>
+    <w:lsdException w:name="endnote text" w:semiHidden="1" w:unhideWhenUsed="1"/>
+    <w:lsdException w:name="table of authorities" w:semiHidden="1" w:unhideWhenUsed="1"/>
+    <w:lsdException w:name="macro" w:semiHidden="1" w:unhideWhenUsed="1"/>
+    <w:lsdException w:name="toa heading" w:semiHidden="1" w:unhideWhenUsed="1"/>
+    <w:lsdException w:name="List" w:semiHidden="1" w:unhideWhenUsed="1"/>
+    <w:lsdException w:name="List Bullet" w:semiHidden="1" w:unhideWhenUsed="1"/>
+    <w:lsdException w:name="List Number" w:semiHidden="1" w:unhideWhenUsed="1"/>
+    <w:lsdException w:name="List 2" w:semiHidden="1" w:unhideWhenUsed="1"/>
+    <w:lsdException w:name="List 3" w:semiHidden="1" w:unhideWhenUsed="1"/>
+    <w:lsdException w:name="List 4" w:semiHidden="1" w:unhideWhenUsed="1"/>
+    <w:lsdException w:name="List 5" w:semiHidden="1" w:unhideWhenUsed="1"/>
+    <w:lsdException w:name="List Bullet 2" w:semiHidden="1" w:unhideWhenUsed="1"/>
+    <w:lsdException w:name="List Bullet 3" w:semiHidden="1" w:unhideWhenUsed="1"/>
+    <w:lsdException w:name="List Bullet 4" w:semiHidden="1" w:unhideWhenUsed="1"/>
+    <w:lsdException w:name="List Bullet 5" w:semiHidden="1" w:unhideWhenUsed="1"/>
+    <w:lsdException w:name="List Number 2" w:semiHidden="1" w:unhideWhenUsed="1"/>
+    <w:lsdException w:name="List Number 3" w:semiHidden="1" w:unhideWhenUsed="1"/>
+    <w:lsdException w:name="List Number 4" w:semiHidden="1" w:unhideWhenUsed="1"/>
+    <w:lsdException w:name="List Number 5" w:semiHidden="1" w:unhideWhenUsed="1"/>
+    <w:lsdException w:name="Title" w:uiPriority="10" w:qFormat="1"/>
+    <w:lsdException w:name="Closing" w:semiHidden="1" w:unhideWhenUsed="1"/>
+    <w:lsdException w:name="Signature" w:semiHidden="1" w:unhideWhenUsed="1"/>
+    <w:lsdException w:name="Default Paragraph Font" w:semiHidden="1" w:uiPriority="1" w:unhideWhenUsed="1"/>
+    <w:lsdException w:name="Body Text" w:semiHidden="1" w:unhideWhenUsed="1"/>
+    <w:lsdException w:name="Body Text Indent" w:semiHidden="1" w:unhideWhenUsed="1"/>
+    <w:lsdException w:name="List Continue" w:semiHidden="1" w:unhideWhenUsed="1"/>
+    <w:lsdException w:name="List Continue 2" w:semiHidden="1" w:unhideWhenUsed="1"/>
+    <w:lsdException w:name="List Continue 3" w:semiHidden="1" w:unhideWhenUsed="1"/>
+    <w:lsdException w:name="List Continue 4" w:semiHidden="1" w:unhideWhenUsed="1"/>
+    <w:lsdException w:name="List Continue 5" w:semiHidden="1" w:unhideWhenUsed="1"/>
+    <w:lsdException w:name="Message Header" w:semiHidden="1" w:unhideWhenUsed="1"/>
+    <w:lsdException w:name="Subtitle" w:uiPriority="11" w:qFormat="1"/>
+    <w:lsdException w:name="Salutation" w:semiHidden="1" w:unhideWhenUsed="1"/>
+    <w:lsdException w:name="Date" w:semiHidden="1" w:unhideWhenUsed="1"/>
+    <w:lsdException w:name="Body Text First Indent" w:semiHidden="1" w:unhideWhenUsed="1"/>
+    <w:lsdException w:name="Body Text First Indent 2" w:semiHidden="1" w:unhideWhenUsed="1"/>
+    <w:lsdException w:name="Note Heading" w:semiHidden="1" w:unhideWhenUsed="1"/>
+    <w:lsdException w:name="Body Text 2" w:semiHidden="1" w:unhideWhenUsed="1"/>
+    <w:lsdException w:name="Body Text 3" w:semiHidden="1" w:unhideWhenUsed="1"/>
+    <w:lsdException w:name="Body Text Indent 2" w:semiHidden="1" w:unhideWhenUsed="1"/>
+    <w:lsdException w:name="Body Text Indent 3" w:semiHidden="1" w:unhideWhenUsed="1"/>
+    <w:lsdException w:name="Block Text" w:semiHidden="1" w:unhideWhenUsed="1"/>
+    <w:lsdException w:name="Hyperlink" w:semiHidden="1" w:unhideWhenUsed="1"/>
+    <w:lsdException w:name="FollowedHyperlink" w:semiHidden="1" w:unhideWhenUsed="1"/>
+    <w:lsdException w:name="Strong" w:uiPriority="22" w:qFormat="1"/>
+    <w:lsdException w:name="Emphasis" w:uiPriority="20" w:qFormat="1"/>
+    <w:lsdException w:name="Document Map" w:semiHidden="1" w:unhideWhenUsed="1"/>
+    <w:lsdException w:name="Plain Text" w:semiHidden="1" w:unhideWhenUsed="1"/>
+    <w:lsdException w:name="E-mail Signature" w:semiHidden="1" w:unhideWhenUsed="1"/>
+    <w:lsdException w:name="HTML Top of Form" w:semiHidden="1" w:unhideWhenUsed="1"/>
+    <w:lsdException w:name="HTML Bottom of Form" w:semiHidden="1" w:unhideWhenUsed="1"/>
+    <w:lsdException w:name="Normal (Web)" w:semiHidden="1" w:unhideWhenUsed="1"/>
+    <w:lsdException w:name="HTML Acronym" w:semiHidden="1" w:unhideWhenUsed="1"/>
+    <w:lsdException w:name="HTML Address" w:semiHidden="1" w:unhideWhenUsed="1"/>
+    <w:lsdException w:name="HTML Cite" w:semiHidden="1" w:unhideWhenUsed="1"/>
+    <w:lsdException w:name="HTML Code" w:semiHidden="1" w:unhideWhenUsed="1"/>
+    <w:lsdException w:name="HTML Definition" w:semiHidden="1" w:unhideWhenUsed="1"/>
+    <w:lsdException w:name="HTML Keyboard" w:semiHidden="1" w:unhideWhenUsed="1"/>
+    <w:lsdException w:name="HTML Preformatted" w:semiHidden="1" w:unhideWhenUsed="1"/>
+    <w:lsdException w:name="HTML Sample" w:semiHidden="1" w:unhideWhenUsed="1"/>
+    <w:lsdException w:name="HTML Typewriter" w:semiHidden="1" w:unhideWhenUsed="1"/>
+    <w:lsdException w:name="HTML Variable" w:semiHidden="1" w:unhideWhenUsed="1"/>
+    <w:lsdException w:name="Normal Table" w:semiHidden="1" w:unhideWhenUsed="1"/>
+    <w:lsdException w:name="annotation subject" w:semiHidden="1" w:unhideWhenUsed="1"/>
+    <w:lsdException w:name="No List" w:semiHidden="1" w:unhideWhenUsed="1"/>
+    <w:lsdException w:name="Outline List 1" w:semiHidden="1" w:unhideWhenUsed="1"/>
+    <w:lsdException w:name="Outline List 2" w:semiHidden="1" w:unhideWhenUsed="1"/>
+    <w:lsdException w:name="Outline List 3" w:semiHidden="1" w:unhideWhenUsed="1"/>
+    <w:lsdException w:name="Table Simple 1" w:semiHidden="1" w:unhideWhenUsed="1"/>
+    <w:lsdException w:name="Table Simple 2" w:semiHidden="1" w:unhideWhenUsed="1"/>
+    <w:lsdException w:name="Table Simple 3" w:semiHidden="1" w:unhideWhenUsed="1"/>
+    <w:lsdException w:name="Table Classic 1" w:semiHidden="1" w:unhideWhenUsed="1"/>
+    <w:lsdException w:name="Table Classic 2" w:semiHidden="1" w:unhideWhenUsed="1"/>
+    <w:lsdException w:name="Table Classic 3" w:semiHidden="1" w:unhideWhenUsed="1"/>
+    <w:lsdException w:name="Table Classic 4" w:semiHidden="1" w:unhideWhenUsed="1"/>
+    <w:lsdException w:name="Table Colorful 1" w:semiHidden="1" w:unhideWhenUsed="1"/>
+    <w:lsdException w:name="Table Colorful 2" w:semiHidden="1" w:unhideWhenUsed="1"/>
+    <w:lsdException w:name="Table Colorful 3" w:semiHidden="1" w:unhideWhenUsed="1"/>
+    <w:lsdException w:name="Table Columns 1" w:semiHidden="1" w:unhideWhenUsed="1"/>
+    <w:lsdException w:name="Table Columns 2" w:semiHidden="1" w:unhideWhenUsed="1"/>
+    <w:lsdException w:name="Table Columns 3" w:semiHidden="1" w:unhideWhenUsed="1"/>
+    <w:lsdException w:name="Table Columns 4" w:semiHidden="1" w:unhideWhenUsed="1"/>
+    <w:lsdException w:name="Table Columns 5" w:semiHidden="1" w:unhideWhenUsed="1"/>
+    <w:lsdException w:name="Table Grid 1" w:semiHidden="1" w:unhideWhenUsed="1"/>
+    <w:lsdException w:name="Table Grid 2" w:semiHidden="1" w:unhideWhenUsed="1"/>
+    <w:lsdException w:name="Table Grid 3" w:semiHidden="1" w:unhideWhenUsed="1"/>
+    <w:lsdException w:name="Table Grid 4" w:semiHidden="1" w:unhideWhenUsed="1"/>
+    <w:lsdException w:name="Table Grid 5" w:semiHidden="1" w:unhideWhenUsed="1"/>
+    <w:lsdException w:name="Table Grid 6" w:semiHidden="1" w:unhideWhenUsed="1"/>
+    <w:lsdException w:name="Table Grid 7" w:semiHidden="1" w:unhideWhenUsed="1"/>
+    <w:lsdException w:name="Table Grid 8" w:semiHidden="1" w:unhideWhenUsed="1"/>
+    <w:lsdException w:name="Table List 1" w:semiHidden="1" w:unhideWhenUsed="1"/>
+    <w:lsdException w:name="Table List 2" w:semiHidden="1" w:unhideWhenUsed="1"/>
+    <w:lsdException w:name="Table List 3" w:semiHidden="1" w:unhideWhenUsed="1"/>
+    <w:lsdException w:name="Table List 4" w:semiHidden="1" w:unhideWhenUsed="1"/>
+    <w:lsdException w:name="Table List 5" w:semiHidden="1" w:unhideWhenUsed="1"/>
+    <w:lsdException w:name="Table List 6" w:semiHidden="1" w:unhideWhenUsed="1"/>
+    <w:lsdException w:name="Table List 7" w:semiHidden="1" w:unhideWhenUsed="1"/>
+    <w:lsdException w:name="Table List 8" w:semiHidden="1" w:unhideWhenUsed="1"/>
+    <w:lsdException w:name="Table 3D effects 1" w:semiHidden="1" w:unhideWhenUsed="1"/>
+    <w:lsdException w:name="Table 3D effects 2" w:semiHidden="1" w:unhideWhenUsed="1"/>
+    <w:lsdException w:name="Table 3D effects 3" w:semiHidden="1" w:unhideWhenUsed="1"/>
+    <w:lsdException w:name="Table Contemporary" w:semiHidden="1" w:unhideWhenUsed="1"/>
+    <w:lsdException w:name="Table Elegant" w:semiHidden="1" w:unhideWhenUsed="1"/>
+    <w:lsdException w:name="Table Professional" w:semiHidden="1" w:unhideWhenUsed="1"/>
+    <w:lsdException w:name="Table Subtle 1" w:semiHidden="1" w:unhideWhenUsed="1"/>
+    <w:lsdException w:name="Table Subtle 2" w:semiHidden="1" w:unhideWhenUsed="1"/>
+    <w:lsdException w:name="Table Web 1" w:semiHidden="1" w:unhideWhenUsed="1"/>
+    <w:lsdException w:name="Table Web 2" w:semiHidden="1" w:unhideWhenUsed="1"/>
+    <w:lsdException w:name="Table Web 3" w:semiHidden="1" w:unhideWhenUsed="1"/>
+    <w:lsdException w:name="Balloon Text" w:semiHidden="1" w:unhideWhenUsed="1"/>
+    <w:lsdException w:name="Table Grid" w:uiPriority="39"/>
+    <w:lsdException w:name="Table Theme" w:semiHidden="1" w:unhideWhenUsed="1"/>
+    <w:lsdException w:name="Note Level 1" w:semiHidden="1" w:unhideWhenUsed="1"/>
+    <w:lsdException w:name="Note Level 2" w:semiHidden="1" w:unhideWhenUsed="1"/>
+    <w:lsdException w:name="Note Level 3" w:semiHidden="1" w:unhideWhenUsed="1"/>
+    <w:lsdException w:name="Note Level 4" w:semiHidden="1" w:unhideWhenUsed="1"/>
+    <w:lsdException w:name="Note Level 5" w:semiHidden="1" w:unhideWhenUsed="1"/>
+    <w:lsdException w:name="Note Level 6" w:semiHidden="1" w:unhideWhenUsed="1"/>
+    <w:lsdException w:name="Note Level 7" w:semiHidden="1" w:unhideWhenUsed="1"/>
+    <w:lsdException w:name="Note Level 8" w:semiHidden="1" w:unhideWhenUsed="1"/>
+    <w:lsdException w:name="Note Level 9" w:semiHidden="1" w:unhideWhenUsed="1"/>
+    <w:lsdException w:name="Placeholder Text" w:semiHidden="1"/>
+    <w:lsdException w:name="No Spacing" w:uiPriority="1" w:qFormat="1"/>
+    <w:lsdException w:name="Light Shading" w:uiPriority="60"/>
+    <w:lsdException w:name="Light List" w:uiPriority="61"/>
+    <w:lsdException w:name="Light Grid" w:uiPriority="62"/>
+    <w:lsdException w:name="Medium Shading 1" w:uiPriority="63"/>
+    <w:lsdException w:name="Medium Shading 2" w:uiPriority="64"/>
+    <w:lsdException w:name="Medium List 1" w:uiPriority="65"/>
+    <w:lsdException w:name="Medium List 2" w:uiPriority="66"/>
+    <w:lsdException w:name="Medium Grid 1" w:uiPriority="67"/>
+    <w:lsdException w:name="Medium Grid 2" w:uiPriority="68"/>
+    <w:lsdException w:name="Medium Grid 3" w:uiPriority="69"/>
+    <w:lsdException w:name="Dark List" w:uiPriority="70"/>
+    <w:lsdException w:name="Colorful Shading" w:uiPriority="71"/>
+    <w:lsdException w:name="Colorful List" w:uiPriority="72"/>
+    <w:lsdException w:name="Colorful Grid" w:uiPriority="73"/>
+    <w:lsdException w:name="Light Shading Accent 1" w:uiPriority="60"/>
+    <w:lsdException w:name="Light List Accent 1" w:uiPriority="61"/>
+    <w:lsdException w:name="Light Grid Accent 1" w:uiPriority="62"/>
+    <w:lsdException w:name="Medium Shading 1 Accent 1" w:uiPriority="63"/>
+    <w:lsdException w:name="Medium Shading 2 Accent 1" w:uiPriority="64"/>
+    <w:lsdException w:name="Medium List 1 Accent 1" w:uiPriority="65"/>
+    <w:lsdException w:name="Revision" w:semiHidden="1"/>
+    <w:lsdException w:name="List Paragraph" w:uiPriority="34" w:qFormat="1"/>
+    <w:lsdException w:name="Quote" w:uiPriority="29" w:qFormat="1"/>
+    <w:lsdException w:name="Intense Quote" w:uiPriority="30" w:qFormat="1"/>
+    <w:lsdException w:name="Medium List 2 Accent 1" w:uiPriority="66"/>
+    <w:lsdException w:name="Medium Grid 1 Accent 1" w:uiPriority="67"/>
+    <w:lsdException w:name="Medium Grid 2 Accent 1" w:uiPriority="68"/>
+    <w:lsdException w:name="Medium Grid 3 Accent 1" w:uiPriority="69"/>
+    <w:lsdException w:name="Dark List Accent 1" w:uiPriority="70"/>
+    <w:lsdException w:name="Colorful Shading Accent 1" w:uiPriority="71"/>
+    <w:lsdException w:name="Colorful List Accent 1" w:uiPriority="72"/>
+    <w:lsdException w:name="Colorful Grid Accent 1" w:uiPriority="73"/>
+    <w:lsdException w:name="Light Shading Accent 2" w:uiPriority="60"/>
+    <w:lsdException w:name="Light List Accent 2" w:uiPriority="61"/>
+    <w:lsdException w:name="Light Grid Accent 2" w:uiPriority="62"/>
+    <w:lsdException w:name="Medium Shading 1 Accent 2" w:uiPriority="63"/>
+    <w:lsdException w:name="Medium Shading 2 Accent 2" w:uiPriority="64"/>
+    <w:lsdException w:name="Medium List 1 Accent 2" w:uiPriority="65"/>
+    <w:lsdException w:name="Medium List 2 Accent 2" w:uiPriority="66"/>
+    <w:lsdException w:name="Medium Grid 1 Accent 2" w:uiPriority="67"/>
+    <w:lsdException w:name="Medium Grid 2 Accent 2" w:uiPriority="68"/>
+    <w:lsdException w:name="Medium Grid 3 Accent 2" w:uiPriority="69"/>
+    <w:lsdException w:name="Dark List Accent 2" w:uiPriority="70"/>
+    <w:lsdException w:name="Colorful Shading Accent 2" w:uiPriority="71"/>
+    <w:lsdException w:name="Colorful List Accent 2" w:uiPriority="72"/>
+    <w:lsdException w:name="Colorful Grid Accent 2" w:uiPriority="73"/>
+    <w:lsdException w:name="Light Shading Accent 3" w:uiPriority="60"/>
+    <w:lsdException w:name="Light List Accent 3" w:uiPriority="61"/>
+    <w:lsdException w:name="Light Grid Accent 3" w:uiPriority="62"/>
+    <w:lsdException w:name="Medium Shading 1 Accent 3" w:uiPriority="63"/>
+    <w:lsdException w:name="Medium Shading 2 Accent 3" w:uiPriority="64"/>
+    <w:lsdException w:name="Medium List 1 Accent 3" w:uiPriority="65"/>
+    <w:lsdException w:name="Medium List 2 Accent 3" w:uiPriority="66"/>
+    <w:lsdException w:name="Medium Grid 1 Accent 3" w:uiPriority="67"/>
+    <w:lsdException w:name="Medium Grid 2 Accent 3" w:uiPriority="68"/>
+    <w:lsdException w:name="Medium Grid 3 Accent 3" w:uiPriority="69"/>
+    <w:lsdException w:name="Dark List Accent 3" w:uiPriority="70"/>
+    <w:lsdException w:name="Colorful Shading Accent 3" w:uiPriority="71"/>
+    <w:lsdException w:name="Colorful List Accent 3" w:uiPriority="72"/>
+    <w:lsdException w:name="Colorful Grid Accent 3" w:uiPriority="73"/>
+    <w:lsdException w:name="Light Shading Accent 4" w:uiPriority="60"/>
+    <w:lsdException w:name="Light List Accent 4" w:uiPriority="61"/>
+    <w:lsdException w:name="Light Grid Accent 4" w:uiPriority="62"/>
+    <w:lsdException w:name="Medium Shading 1 Accent 4" w:uiPriority="63"/>
+    <w:lsdException w:name="Medium Shading 2 Accent 4" w:uiPriority="64"/>
+    <w:lsdException w:name="Medium List 1 Accent 4" w:uiPriority="65"/>
+    <w:lsdException w:name="Medium List 2 Accent 4" w:uiPriority="66"/>
+    <w:lsdException w:name="Medium Grid 1 Accent 4" w:uiPriority="67"/>
+    <w:lsdException w:name="Medium Grid 2 Accent 4" w:uiPriority="68"/>
+    <w:lsdException w:name="Medium Grid 3 Accent 4" w:uiPriority="69"/>
+    <w:lsdException w:name="Dark List Accent 4" w:uiPriority="70"/>
+    <w:lsdException w:name="Colorful Shading Accent 4" w:uiPriority="71"/>
+    <w:lsdException w:name="Colorful List Accent 4" w:uiPriority="72"/>
+    <w:lsdException w:name="Colorful Grid Accent 4" w:uiPriority="73"/>
+    <w:lsdException w:name="Light Shading Accent 5" w:uiPriority="60"/>
+    <w:lsdException w:name="Light List Accent 5" w:uiPriority="61"/>
+    <w:lsdException w:name="Light Grid Accent 5" w:uiPriority="62"/>
+    <w:lsdException w:name="Medium Shading 1 Accent 5" w:uiPriority="63"/>
+    <w:lsdException w:name="Medium Shading 2 Accent 5" w:uiPriority="64"/>
+    <w:lsdException w:name="Medium List 1 Accent 5" w:uiPriority="65"/>
+    <w:lsdException w:name="Medium List 2 Accent 5" w:uiPriority="66"/>
+    <w:lsdException w:name="Medium Grid 1 Accent 5" w:uiPriority="67"/>
+    <w:lsdException w:name="Medium Grid 2 Accent 5" w:uiPriority="68"/>
+    <w:lsdException w:name="Medium Grid 3 Accent 5" w:uiPriority="69"/>
+    <w:lsdException w:name="Dark List Accent 5" w:uiPriority="70"/>
+    <w:lsdException w:name="Colorful Shading Accent 5" w:uiPriority="71"/>
+    <w:lsdException w:name="Colorful List Accent 5" w:uiPriority="72"/>
+    <w:lsdException w:name="Colorful Grid Accent 5" w:uiPriority="73"/>
+    <w:lsdException w:name="Light Shading Accent 6" w:uiPriority="60"/>
+    <w:lsdException w:name="Light List Accent 6" w:uiPriority="61"/>
+    <w:lsdException w:name="Light Grid Accent 6" w:uiPriority="62"/>
+    <w:lsdException w:name="Medium Shading 1 Accent 6" w:uiPriority="63"/>
+    <w:lsdException w:name="Medium Shading 2 Accent 6" w:uiPriority="64"/>
+    <w:lsdException w:name="Medium List 1 Accent 6" w:uiPriority="65"/>
+    <w:lsdException w:name="Medium List 2 Accent 6" w:uiPriority="66"/>
+    <w:lsdException w:name="Medium Grid 1 Accent 6" w:uiPriority="67"/>
+    <w:lsdException w:name="Medium Grid 2 Accent 6" w:uiPriority="68"/>
+    <w:lsdException w:name="Medium Grid 3 Accent 6" w:uiPriority="69"/>
+    <w:lsdException w:name="Dark List Accent 6" w:uiPriority="70"/>
+    <w:lsdException w:name="Colorful Shading Accent 6" w:uiPriority="71"/>
+    <w:lsdException w:name="Colorful List Accent 6" w:uiPriority="72"/>
+    <w:lsdException w:name="Colorful Grid Accent 6" w:uiPriority="73"/>
+    <w:lsdException w:name="Subtle Emphasis" w:uiPriority="19" w:qFormat="1"/>
+    <w:lsdException w:name="Intense Emphasis" w:uiPriority="21" w:qFormat="1"/>
+    <w:lsdException w:name="Subtle Reference" w:uiPriority="31" w:qFormat="1"/>
+    <w:lsdException w:name="Intense Reference" w:uiPriority="32" w:qFormat="1"/>
+    <w:lsdException w:name="Book Title" w:uiPriority="33" w:qFormat="1"/>
+    <w:lsdException w:name="Bibliography" w:semiHidden="1" w:uiPriority="37" w:unhideWhenUsed="1"/>
+    <w:lsdException w:name="TOC Heading" w:semiHidden="1" w:uiPriority="39" w:unhideWhenUsed="1" w:qFormat="1"/>
+    <w:lsdException w:name="Plain Table 1" w:uiPriority="41"/>
+    <w:lsdException w:name="Plain Table 2" w:uiPriority="42"/>
+    <w:lsdException w:name="Plain Table 3" w:uiPriority="43"/>
+    <w:lsdException w:name="Plain Table 4" w:uiPriority="44"/>
+    <w:lsdException w:name="Plain Table 5" w:uiPriority="45"/>
+    <w:lsdException w:name="Grid Table Light" w:uiPriority="40"/>
+    <w:lsdException w:name="Grid Table 1 Light" w:uiPriority="46"/>
+    <w:lsdException w:name="Grid Table 2" w:uiPriority="47"/>
+    <w:lsdException w:name="Grid Table 3" w:uiPriority="48"/>
+    <w:lsdException w:name="Grid Table 4" w:uiPriority="49"/>
+    <w:lsdException w:name="Grid Table 5 Dark" w:uiPriority="50"/>
+    <w:lsdException w:name="Grid Table 6 Colorful" w:uiPriority="51"/>
+    <w:lsdException w:name="Grid Table 7 Colorful" w:uiPriority="52"/>
+    <w:lsdException w:name="Grid Table 1 Light Accent 1" w:uiPriority="46"/>
+    <w:lsdException w:name="Grid Table 2 Accent 1" w:uiPriority="47"/>
+    <w:lsdException w:name="Grid Table 3 Accent 1" w:uiPriority="48"/>
+    <w:lsdException w:name="Grid Table 4 Accent 1" w:uiPriority="49"/>
+    <w:lsdException w:name="Grid Table 5 Dark Accent 1" w:uiPriority="50"/>
+    <w:lsdException w:name="Grid Table 6 Colorful Accent 1" w:uiPriority="51"/>
+    <w:lsdException w:name="Grid Table 7 Colorful Accent 1" w:uiPriority="52"/>
+    <w:lsdException w:name="Grid Table 1 Light Accent 2" w:uiPriority="46"/>
+    <w:lsdException w:name="Grid Table 2 Accent 2" w:uiPriority="47"/>
+    <w:lsdException w:name="Grid Table 3 Accent 2" w:uiPriority="48"/>
+    <w:lsdException w:name="Grid Table 4 Accent 2" w:uiPriority="49"/>
+    <w:lsdException w:name="Grid Table 5 Dark Accent 2" w:uiPriority="50"/>
+    <w:lsdException w:name="Grid Table 6 Colorful Accent 2" w:uiPriority="51"/>
+    <w:lsdException w:name="Grid Table 7 Colorful Accent 2" w:uiPriority="52"/>
+    <w:lsdException w:name="Grid Table 1 Light Accent 3" w:uiPriority="46"/>
+    <w:lsdException w:name="Grid Table 2 Accent 3" w:uiPriority="47"/>
+    <w:lsdException w:name="Grid Table 3 Accent 3" w:uiPriority="48"/>
+    <w:lsdException w:name="Grid Table 4 Accent 3" w:uiPriority="49"/>
+    <w:lsdException w:name="Grid Table 5 Dark Accent 3" w:uiPriority="50"/>
+    <w:lsdException w:name="Grid Table 6 Colorful Accent 3" w:uiPriority="51"/>
+    <w:lsdException w:name="Grid Table 7 Colorful Accent 3" w:uiPriority="52"/>
+    <w:lsdException w:name="Grid Table 1 Light Accent 4" w:uiPriority="46"/>
+    <w:lsdException w:name="Grid Table 2 Accent 4" w:uiPriority="47"/>
+    <w:lsdException w:name="Grid Table 3 Accent 4" w:uiPriority="48"/>
+    <w:lsdException w:name="Grid Table 4 Accent 4" w:uiPriority="49"/>
+    <w:lsdException w:name="Grid Table 5 Dark Accent 4" w:uiPriority="50"/>
+    <w:lsdException w:name="Grid Table 6 Colorful Accent 4" w:uiPriority="51"/>
+    <w:lsdException w:name="Grid Table 7 Colorful Accent 4" w:uiPriority="52"/>
+    <w:lsdException w:name="Grid Table 1 Light Accent 5" w:uiPriority="46"/>
+    <w:lsdException w:name="Grid Table 2 Accent 5" w:uiPriority="47"/>
+    <w:lsdException w:name="Grid Table 3 Accent 5" w:uiPriority="48"/>
+    <w:lsdException w:name="Grid Table 4 Accent 5" w:uiPriority="49"/>
+    <w:lsdException w:name="Grid Table 5 Dark Accent 5" w:uiPriority="50"/>
+    <w:lsdException w:name="Grid Table 6 Colorful Accent 5" w:uiPriority="51"/>
+    <w:lsdException w:name="Grid Table 7 Colorful Accent 5" w:uiPriority="52"/>
+    <w:lsdException w:name="Grid Table 1 Light Accent 6" w:uiPriority="46"/>
+    <w:lsdException w:name="Grid Table 2 Accent 6" w:uiPriority="47"/>
+    <w:lsdException w:name="Grid Table 3 Accent 6" w:uiPriority="48"/>
+    <w:lsdException w:name="Grid Table 4 Accent 6" w:uiPriority="49"/>
+    <w:lsdException w:name="Grid Table 5 Dark Accent 6" w:uiPriority="50"/>
+    <w:lsdException w:name="Grid Table 6 Colorful Accent 6" w:uiPriority="51"/>
+    <w:lsdException w:name="Grid Table 7 Colorful Accent 6" w:uiPriority="52"/>
+    <w:lsdException w:name="List Table 1 Light" w:uiPriority="46"/>
+    <w:lsdException w:name="List Table 2" w:uiPriority="47"/>
+    <w:lsdException w:name="List Table 3" w:uiPriority="48"/>
+    <w:lsdException w:name="List Table 4" w:uiPriority="49"/>
+    <w:lsdException w:name="List Table 5 Dark" w:uiPriority="50"/>
+    <w:lsdException w:name="List Table 6 Colorful" w:uiPriority="51"/>
+    <w:lsdException w:name="List Table 7 Colorful" w:uiPriority="52"/>
+    <w:lsdException w:name="List Table 1 Light Accent 1" w:uiPriority="46"/>
+    <w:lsdException w:name="List Table 2 Accent 1" w:uiPriority="47"/>
+    <w:lsdException w:name="List Table 3 Accent 1" w:uiPriority="48"/>
+    <w:lsdException w:name="List Table 4 Accent 1" w:uiPriority="49"/>
+    <w:lsdException w:name="List Table 5 Dark Accent 1" w:uiPriority="50"/>
+    <w:lsdException w:name="List Table 6 Colorful Accent 1" w:uiPriority="51"/>
+    <w:lsdException w:name="List Table 7 Colorful Accent 1" w:uiPriority="52"/>
+    <w:lsdException w:name="List Table 1 Light Accent 2" w:uiPriority="46"/>
+    <w:lsdException w:name="List Table 2 Accent 2" w:uiPriority="47"/>
+    <w:lsdException w:name="List Table 3 Accent 2" w:uiPriority="48"/>
+    <w:lsdException w:name="List Table 4 Accent 2" w:uiPriority="49"/>
+    <w:lsdException w:name="List Table 5 Dark Accent 2" w:uiPriority="50"/>
+    <w:lsdException w:name="List Table 6 Colorful Accent 2" w:uiPriority="51"/>
+    <w:lsdException w:name="List Table 7 Colorful Accent 2" w:uiPriority="52"/>
+    <w:lsdException w:name="List Table 1 Light Accent 3" w:uiPriority="46"/>
+    <w:lsdException w:name="List Table 2 Accent 3" w:uiPriority="47"/>
+    <w:lsdException w:name="List Table 3 Accent 3" w:uiPriority="48"/>
+    <w:lsdException w:name="List Table 4 Accent 3" w:uiPriority="49"/>
+    <w:lsdException w:name="List Table 5 Dark Accent 3" w:uiPriority="50"/>
+    <w:lsdException w:name="List Table 6 Colorful Accent 3" w:uiPriority="51"/>
+    <w:lsdException w:name="List Table 7 Colorful Accent 3" w:uiPriority="52"/>
+    <w:lsdException w:name="List Table 1 Light Accent 4" w:uiPriority="46"/>
+    <w:lsdException w:name="List Table 2 Accent 4" w:uiPriority="47"/>
+    <w:lsdException w:name="List Table 3 Accent 4" w:uiPriority="48"/>
+    <w:lsdException w:name="List Table 4 Accent 4" w:uiPriority="49"/>
+    <w:lsdException w:name="List Table 5 Dark Accent 4" w:uiPriority="50"/>
+    <w:lsdException w:name="List Table 6 Colorful Accent 4" w:uiPriority="51"/>
+    <w:lsdException w:name="List Table 7 Colorful Accent 4" w:uiPriority="52"/>
+    <w:lsdException w:name="List Table 1 Light Accent 5" w:uiPriority="46"/>
+    <w:lsdException w:name="List Table 2 Accent 5" w:uiPriority="47"/>
+    <w:lsdException w:name="List Table 3 Accent 5" w:uiPriority="48"/>
+    <w:lsdException w:name="List Table 4 Accent 5" w:uiPriority="49"/>
+    <w:lsdException w:name="List Table 5 Dark Accent 5" w:uiPriority="50"/>
+    <w:lsdException w:name="List Table 6 Colorful Accent 5" w:uiPriority="51"/>
+    <w:lsdException w:name="List Table 7 Colorful Accent 5" w:uiPriority="52"/>
+    <w:lsdException w:name="List Table 1 Light Accent 6" w:uiPriority="46"/>
+    <w:lsdException w:name="List Table 2 Accent 6" w:uiPriority="47"/>
+    <w:lsdException w:name="List Table 3 Accent 6" w:uiPriority="48"/>
+    <w:lsdException w:name="List Table 4 Accent 6" w:uiPriority="49"/>
+    <w:lsdException w:name="List Table 5 Dark Accent 6" w:uiPriority="50"/>
+    <w:lsdException w:name="List Table 6 Colorful Accent 6" w:uiPriority="51"/>
+    <w:lsdException w:name="List Table 7 Colorful Accent 6" w:uiPriority="52"/>
+    <w:lsdException w:name="Mention" w:semiHidden="1" w:unhideWhenUsed="1"/>
+    <w:lsdException w:name="Smart Hyperlink" w:semiHidden="1" w:unhideWhenUsed="1"/>
   </w:latentStyles>
-  <w:style w:type="paragraph" w:default="1" w:styleId="Normale">
+  <w:style w:type="paragraph" w:default="1" w:styleId="Normal">
     <w:name w:val="Normal"/>
     <w:qFormat/>
     <w:rsid w:val="00966574"/>
   </w:style>
-  <w:style w:type="character" w:default="1" w:styleId="Carpredefinitoparagrafo">
+  <w:style w:type="character" w:default="1" w:styleId="DefaultParagraphFont">
     <w:name w:val="Default Paragraph Font"/>
     <w:uiPriority w:val="1"/>
     <w:semiHidden/>
     <w:unhideWhenUsed/>
   </w:style>
-  <w:style w:type="table" w:default="1" w:styleId="Tabellanormale">
+  <w:style w:type="table" w:default="1" w:styleId="TableNormal">
     <w:name w:val="Normal Table"/>
     <w:uiPriority w:val="99"/>
     <w:semiHidden/>
@@ -13904,16 +14813,16 @@
       </w:tblCellMar>
     </w:tblPr>
   </w:style>
-  <w:style w:type="numbering" w:default="1" w:styleId="Nessunelenco">
+  <w:style w:type="numbering" w:default="1" w:styleId="NoList">
     <w:name w:val="No List"/>
     <w:uiPriority w:val="99"/>
     <w:semiHidden/>
     <w:unhideWhenUsed/>
   </w:style>
-  <w:style w:type="paragraph" w:styleId="Testofumetto">
+  <w:style w:type="paragraph" w:styleId="BalloonText">
     <w:name w:val="Balloon Text"/>
-    <w:basedOn w:val="Normale"/>
-    <w:link w:val="TestofumettoCarattere"/>
+    <w:basedOn w:val="Normal"/>
+    <w:link w:val="BalloonTextChar"/>
     <w:uiPriority w:val="99"/>
     <w:semiHidden/>
     <w:unhideWhenUsed/>
@@ -13927,10 +14836,10 @@
       <w:szCs w:val="16"/>
     </w:rPr>
   </w:style>
-  <w:style w:type="character" w:customStyle="1" w:styleId="TestofumettoCarattere">
-    <w:name w:val="Testo fumetto Carattere"/>
-    <w:basedOn w:val="Carpredefinitoparagrafo"/>
-    <w:link w:val="Testofumetto"/>
+  <w:style w:type="character" w:customStyle="1" w:styleId="BalloonTextChar">
+    <w:name w:val="Balloon Text Char"/>
+    <w:basedOn w:val="DefaultParagraphFont"/>
+    <w:link w:val="BalloonText"/>
     <w:uiPriority w:val="99"/>
     <w:semiHidden/>
     <w:rsid w:val="00966574"/>
@@ -13940,9 +14849,9 @@
       <w:szCs w:val="16"/>
     </w:rPr>
   </w:style>
-  <w:style w:type="paragraph" w:styleId="Paragrafoelenco">
+  <w:style w:type="paragraph" w:styleId="ListParagraph">
     <w:name w:val="List Paragraph"/>
-    <w:basedOn w:val="Normale"/>
+    <w:basedOn w:val="Normal"/>
     <w:uiPriority w:val="34"/>
     <w:qFormat/>
     <w:rsid w:val="00966574"/>
@@ -13951,10 +14860,10 @@
       <w:contextualSpacing/>
     </w:pPr>
   </w:style>
-  <w:style w:type="paragraph" w:styleId="Intestazione">
+  <w:style w:type="paragraph" w:styleId="Header">
     <w:name w:val="header"/>
-    <w:basedOn w:val="Normale"/>
-    <w:link w:val="IntestazioneCarattere"/>
+    <w:basedOn w:val="Normal"/>
+    <w:link w:val="HeaderChar"/>
     <w:uiPriority w:val="99"/>
     <w:unhideWhenUsed/>
     <w:rsid w:val="00452AB6"/>
@@ -13966,17 +14875,17 @@
       <w:spacing w:after="0" w:line="240" w:lineRule="auto"/>
     </w:pPr>
   </w:style>
-  <w:style w:type="character" w:customStyle="1" w:styleId="IntestazioneCarattere">
-    <w:name w:val="Intestazione Carattere"/>
-    <w:basedOn w:val="Carpredefinitoparagrafo"/>
-    <w:link w:val="Intestazione"/>
+  <w:style w:type="character" w:customStyle="1" w:styleId="HeaderChar">
+    <w:name w:val="Header Char"/>
+    <w:basedOn w:val="DefaultParagraphFont"/>
+    <w:link w:val="Header"/>
     <w:uiPriority w:val="99"/>
     <w:rsid w:val="00452AB6"/>
   </w:style>
-  <w:style w:type="paragraph" w:styleId="Pidipagina">
+  <w:style w:type="paragraph" w:styleId="Footer">
     <w:name w:val="footer"/>
-    <w:basedOn w:val="Normale"/>
-    <w:link w:val="PidipaginaCarattere"/>
+    <w:basedOn w:val="Normal"/>
+    <w:link w:val="FooterChar"/>
     <w:uiPriority w:val="99"/>
     <w:unhideWhenUsed/>
     <w:rsid w:val="00D44A3D"/>
@@ -13988,16 +14897,16 @@
       <w:spacing w:after="0" w:line="240" w:lineRule="auto"/>
     </w:pPr>
   </w:style>
-  <w:style w:type="character" w:customStyle="1" w:styleId="PidipaginaCarattere">
-    <w:name w:val="Piè di pagina Carattere"/>
-    <w:basedOn w:val="Carpredefinitoparagrafo"/>
-    <w:link w:val="Pidipagina"/>
+  <w:style w:type="character" w:customStyle="1" w:styleId="FooterChar">
+    <w:name w:val="Footer Char"/>
+    <w:basedOn w:val="DefaultParagraphFont"/>
+    <w:link w:val="Footer"/>
     <w:uiPriority w:val="99"/>
     <w:rsid w:val="00D44A3D"/>
   </w:style>
-  <w:style w:type="table" w:styleId="Grigliatabella">
+  <w:style w:type="table" w:styleId="TableGrid">
     <w:name w:val="Table Grid"/>
-    <w:basedOn w:val="Tabellanormale"/>
+    <w:basedOn w:val="TableNormal"/>
     <w:uiPriority w:val="39"/>
     <w:rsid w:val="00F67482"/>
     <w:pPr>
@@ -14021,322 +14930,9 @@
       </w:tblCellMar>
     </w:tblPr>
   </w:style>
-  <w:style w:type="character" w:styleId="Collegamentoipertestuale">
+  <w:style w:type="character" w:styleId="Hyperlink">
     <w:name w:val="Hyperlink"/>
-    <w:basedOn w:val="Carpredefinitoparagrafo"/>
-    <w:uiPriority w:val="99"/>
-    <w:unhideWhenUsed/>
-    <w:rsid w:val="007B487E"/>
-    <w:rPr>
-      <w:color w:val="0000FF" w:themeColor="hyperlink"/>
-      <w:u w:val="single"/>
-    </w:rPr>
-  </w:style>
-</w:styles>
-</file>
-
-<file path=word/stylesWithEffects.xml><?xml version="1.0" encoding="utf-8"?>
-<w:styles xmlns:wpc="http://schemas.microsoft.com/office/word/2010/wordprocessingCanvas" xmlns:mc="http://schemas.openxmlformats.org/markup-compatibility/2006" xmlns:o="urn:schemas-microsoft-com:office:office" xmlns:r="http://schemas.openxmlformats.org/officeDocument/2006/relationships" xmlns:m="http://schemas.openxmlformats.org/officeDocument/2006/math" xmlns:v="urn:schemas-microsoft-com:vml" xmlns:wp14="http://schemas.microsoft.com/office/word/2010/wordprocessingDrawing" xmlns:wp="http://schemas.openxmlformats.org/drawingml/2006/wordprocessingDrawing" xmlns:w10="urn:schemas-microsoft-com:office:word" xmlns:w="http://schemas.openxmlformats.org/wordprocessingml/2006/main" xmlns:w14="http://schemas.microsoft.com/office/word/2010/wordml" xmlns:wpg="http://schemas.microsoft.com/office/word/2010/wordprocessingGroup" xmlns:wpi="http://schemas.microsoft.com/office/word/2010/wordprocessingInk" xmlns:wne="http://schemas.microsoft.com/office/word/2006/wordml" xmlns:wps="http://schemas.microsoft.com/office/word/2010/wordprocessingShape" mc:Ignorable="w14 wp14">
-  <w:docDefaults>
-    <w:rPrDefault>
-      <w:rPr>
-        <w:rFonts w:asciiTheme="minorHAnsi" w:eastAsiaTheme="minorHAnsi" w:hAnsiTheme="minorHAnsi" w:cstheme="minorBidi"/>
-        <w:sz w:val="22"/>
-        <w:szCs w:val="22"/>
-        <w:lang w:val="it-IT" w:eastAsia="en-US" w:bidi="ar-SA"/>
-      </w:rPr>
-    </w:rPrDefault>
-    <w:pPrDefault>
-      <w:pPr>
-        <w:spacing w:after="200" w:line="276" w:lineRule="auto"/>
-      </w:pPr>
-    </w:pPrDefault>
-  </w:docDefaults>
-  <w:latentStyles w:defLockedState="0" w:defUIPriority="99" w:defSemiHidden="1" w:defUnhideWhenUsed="1" w:defQFormat="0" w:count="267">
-    <w:lsdException w:name="Normal" w:semiHidden="0" w:uiPriority="0" w:unhideWhenUsed="0" w:qFormat="1"/>
-    <w:lsdException w:name="heading 1" w:semiHidden="0" w:uiPriority="9" w:unhideWhenUsed="0" w:qFormat="1"/>
-    <w:lsdException w:name="heading 2" w:uiPriority="9" w:qFormat="1"/>
-    <w:lsdException w:name="heading 3" w:uiPriority="9" w:qFormat="1"/>
-    <w:lsdException w:name="heading 4" w:uiPriority="9" w:qFormat="1"/>
-    <w:lsdException w:name="heading 5" w:uiPriority="9" w:qFormat="1"/>
-    <w:lsdException w:name="heading 6" w:uiPriority="9" w:qFormat="1"/>
-    <w:lsdException w:name="heading 7" w:uiPriority="9" w:qFormat="1"/>
-    <w:lsdException w:name="heading 8" w:uiPriority="9" w:qFormat="1"/>
-    <w:lsdException w:name="heading 9" w:uiPriority="9" w:qFormat="1"/>
-    <w:lsdException w:name="toc 1" w:uiPriority="39"/>
-    <w:lsdException w:name="toc 2" w:uiPriority="39"/>
-    <w:lsdException w:name="toc 3" w:uiPriority="39"/>
-    <w:lsdException w:name="toc 4" w:uiPriority="39"/>
-    <w:lsdException w:name="toc 5" w:uiPriority="39"/>
-    <w:lsdException w:name="toc 6" w:uiPriority="39"/>
-    <w:lsdException w:name="toc 7" w:uiPriority="39"/>
-    <w:lsdException w:name="toc 8" w:uiPriority="39"/>
-    <w:lsdException w:name="toc 9" w:uiPriority="39"/>
-    <w:lsdException w:name="caption" w:uiPriority="35" w:qFormat="1"/>
-    <w:lsdException w:name="Title" w:semiHidden="0" w:uiPriority="10" w:unhideWhenUsed="0" w:qFormat="1"/>
-    <w:lsdException w:name="Default Paragraph Font" w:uiPriority="1"/>
-    <w:lsdException w:name="Subtitle" w:semiHidden="0" w:uiPriority="11" w:unhideWhenUsed="0" w:qFormat="1"/>
-    <w:lsdException w:name="Strong" w:semiHidden="0" w:uiPriority="22" w:unhideWhenUsed="0" w:qFormat="1"/>
-    <w:lsdException w:name="Emphasis" w:semiHidden="0" w:uiPriority="20" w:unhideWhenUsed="0" w:qFormat="1"/>
-    <w:lsdException w:name="Table Grid" w:semiHidden="0" w:uiPriority="39" w:unhideWhenUsed="0"/>
-    <w:lsdException w:name="Placeholder Text" w:unhideWhenUsed="0"/>
-    <w:lsdException w:name="No Spacing" w:semiHidden="0" w:uiPriority="1" w:unhideWhenUsed="0" w:qFormat="1"/>
-    <w:lsdException w:name="Light Shading" w:semiHidden="0" w:uiPriority="60" w:unhideWhenUsed="0"/>
-    <w:lsdException w:name="Light List" w:semiHidden="0" w:uiPriority="61" w:unhideWhenUsed="0"/>
-    <w:lsdException w:name="Light Grid" w:semiHidden="0" w:uiPriority="62" w:unhideWhenUsed="0"/>
-    <w:lsdException w:name="Medium Shading 1" w:semiHidden="0" w:uiPriority="63" w:unhideWhenUsed="0"/>
-    <w:lsdException w:name="Medium Shading 2" w:semiHidden="0" w:uiPriority="64" w:unhideWhenUsed="0"/>
-    <w:lsdException w:name="Medium List 1" w:semiHidden="0" w:uiPriority="65" w:unhideWhenUsed="0"/>
-    <w:lsdException w:name="Medium List 2" w:semiHidden="0" w:uiPriority="66" w:unhideWhenUsed="0"/>
-    <w:lsdException w:name="Medium Grid 1" w:semiHidden="0" w:uiPriority="67" w:unhideWhenUsed="0"/>
-    <w:lsdException w:name="Medium Grid 2" w:semiHidden="0" w:uiPriority="68" w:unhideWhenUsed="0"/>
-    <w:lsdException w:name="Medium Grid 3" w:semiHidden="0" w:uiPriority="69" w:unhideWhenUsed="0"/>
-    <w:lsdException w:name="Dark List" w:semiHidden="0" w:uiPriority="70" w:unhideWhenUsed="0"/>
-    <w:lsdException w:name="Colorful Shading" w:semiHidden="0" w:uiPriority="71" w:unhideWhenUsed="0"/>
-    <w:lsdException w:name="Colorful List" w:semiHidden="0" w:uiPriority="72" w:unhideWhenUsed="0"/>
-    <w:lsdException w:name="Colorful Grid" w:semiHidden="0" w:uiPriority="73" w:unhideWhenUsed="0"/>
-    <w:lsdException w:name="Light Shading Accent 1" w:semiHidden="0" w:uiPriority="60" w:unhideWhenUsed="0"/>
-    <w:lsdException w:name="Light List Accent 1" w:semiHidden="0" w:uiPriority="61" w:unhideWhenUsed="0"/>
-    <w:lsdException w:name="Light Grid Accent 1" w:semiHidden="0" w:uiPriority="62" w:unhideWhenUsed="0"/>
-    <w:lsdException w:name="Medium Shading 1 Accent 1" w:semiHidden="0" w:uiPriority="63" w:unhideWhenUsed="0"/>
-    <w:lsdException w:name="Medium Shading 2 Accent 1" w:semiHidden="0" w:uiPriority="64" w:unhideWhenUsed="0"/>
-    <w:lsdException w:name="Medium List 1 Accent 1" w:semiHidden="0" w:uiPriority="65" w:unhideWhenUsed="0"/>
-    <w:lsdException w:name="Revision" w:unhideWhenUsed="0"/>
-    <w:lsdException w:name="List Paragraph" w:semiHidden="0" w:uiPriority="34" w:unhideWhenUsed="0" w:qFormat="1"/>
-    <w:lsdException w:name="Quote" w:semiHidden="0" w:uiPriority="29" w:unhideWhenUsed="0" w:qFormat="1"/>
-    <w:lsdException w:name="Intense Quote" w:semiHidden="0" w:uiPriority="30" w:unhideWhenUsed="0" w:qFormat="1"/>
-    <w:lsdException w:name="Medium List 2 Accent 1" w:semiHidden="0" w:uiPriority="66" w:unhideWhenUsed="0"/>
-    <w:lsdException w:name="Medium Grid 1 Accent 1" w:semiHidden="0" w:uiPriority="67" w:unhideWhenUsed="0"/>
-    <w:lsdException w:name="Medium Grid 2 Accent 1" w:semiHidden="0" w:uiPriority="68" w:unhideWhenUsed="0"/>
-    <w:lsdException w:name="Medium Grid 3 Accent 1" w:semiHidden="0" w:uiPriority="69" w:unhideWhenUsed="0"/>
-    <w:lsdException w:name="Dark List Accent 1" w:semiHidden="0" w:uiPriority="70" w:unhideWhenUsed="0"/>
-    <w:lsdException w:name="Colorful Shading Accent 1" w:semiHidden="0" w:uiPriority="71" w:unhideWhenUsed="0"/>
-    <w:lsdException w:name="Colorful List Accent 1" w:semiHidden="0" w:uiPriority="72" w:unhideWhenUsed="0"/>
-    <w:lsdException w:name="Colorful Grid Accent 1" w:semiHidden="0" w:uiPriority="73" w:unhideWhenUsed="0"/>
-    <w:lsdException w:name="Light Shading Accent 2" w:semiHidden="0" w:uiPriority="60" w:unhideWhenUsed="0"/>
-    <w:lsdException w:name="Light List Accent 2" w:semiHidden="0" w:uiPriority="61" w:unhideWhenUsed="0"/>
-    <w:lsdException w:name="Light Grid Accent 2" w:semiHidden="0" w:uiPriority="62" w:unhideWhenUsed="0"/>
-    <w:lsdException w:name="Medium Shading 1 Accent 2" w:semiHidden="0" w:uiPriority="63" w:unhideWhenUsed="0"/>
-    <w:lsdException w:name="Medium Shading 2 Accent 2" w:semiHidden="0" w:uiPriority="64" w:unhideWhenUsed="0"/>
-    <w:lsdException w:name="Medium List 1 Accent 2" w:semiHidden="0" w:uiPriority="65" w:unhideWhenUsed="0"/>
-    <w:lsdException w:name="Medium List 2 Accent 2" w:semiHidden="0" w:uiPriority="66" w:unhideWhenUsed="0"/>
-    <w:lsdException w:name="Medium Grid 1 Accent 2" w:semiHidden="0" w:uiPriority="67" w:unhideWhenUsed="0"/>
-    <w:lsdException w:name="Medium Grid 2 Accent 2" w:semiHidden="0" w:uiPriority="68" w:unhideWhenUsed="0"/>
-    <w:lsdException w:name="Medium Grid 3 Accent 2" w:semiHidden="0" w:uiPriority="69" w:unhideWhenUsed="0"/>
-    <w:lsdException w:name="Dark List Accent 2" w:semiHidden="0" w:uiPriority="70" w:unhideWhenUsed="0"/>
-    <w:lsdException w:name="Colorful Shading Accent 2" w:semiHidden="0" w:uiPriority="71" w:unhideWhenUsed="0"/>
-    <w:lsdException w:name="Colorful List Accent 2" w:semiHidden="0" w:uiPriority="72" w:unhideWhenUsed="0"/>
-    <w:lsdException w:name="Colorful Grid Accent 2" w:semiHidden="0" w:uiPriority="73" w:unhideWhenUsed="0"/>
-    <w:lsdException w:name="Light Shading Accent 3" w:semiHidden="0" w:uiPriority="60" w:unhideWhenUsed="0"/>
-    <w:lsdException w:name="Light List Accent 3" w:semiHidden="0" w:uiPriority="61" w:unhideWhenUsed="0"/>
-    <w:lsdException w:name="Light Grid Accent 3" w:semiHidden="0" w:uiPriority="62" w:unhideWhenUsed="0"/>
-    <w:lsdException w:name="Medium Shading 1 Accent 3" w:semiHidden="0" w:uiPriority="63" w:unhideWhenUsed="0"/>
-    <w:lsdException w:name="Medium Shading 2 Accent 3" w:semiHidden="0" w:uiPriority="64" w:unhideWhenUsed="0"/>
-    <w:lsdException w:name="Medium List 1 Accent 3" w:semiHidden="0" w:uiPriority="65" w:unhideWhenUsed="0"/>
-    <w:lsdException w:name="Medium List 2 Accent 3" w:semiHidden="0" w:uiPriority="66" w:unhideWhenUsed="0"/>
-    <w:lsdException w:name="Medium Grid 1 Accent 3" w:semiHidden="0" w:uiPriority="67" w:unhideWhenUsed="0"/>
-    <w:lsdException w:name="Medium Grid 2 Accent 3" w:semiHidden="0" w:uiPriority="68" w:unhideWhenUsed="0"/>
-    <w:lsdException w:name="Medium Grid 3 Accent 3" w:semiHidden="0" w:uiPriority="69" w:unhideWhenUsed="0"/>
-    <w:lsdException w:name="Dark List Accent 3" w:semiHidden="0" w:uiPriority="70" w:unhideWhenUsed="0"/>
-    <w:lsdException w:name="Colorful Shading Accent 3" w:semiHidden="0" w:uiPriority="71" w:unhideWhenUsed="0"/>
-    <w:lsdException w:name="Colorful List Accent 3" w:semiHidden="0" w:uiPriority="72" w:unhideWhenUsed="0"/>
-    <w:lsdException w:name="Colorful Grid Accent 3" w:semiHidden="0" w:uiPriority="73" w:unhideWhenUsed="0"/>
-    <w:lsdException w:name="Light Shading Accent 4" w:semiHidden="0" w:uiPriority="60" w:unhideWhenUsed="0"/>
-    <w:lsdException w:name="Light List Accent 4" w:semiHidden="0" w:uiPriority="61" w:unhideWhenUsed="0"/>
-    <w:lsdException w:name="Light Grid Accent 4" w:semiHidden="0" w:uiPriority="62" w:unhideWhenUsed="0"/>
-    <w:lsdException w:name="Medium Shading 1 Accent 4" w:semiHidden="0" w:uiPriority="63" w:unhideWhenUsed="0"/>
-    <w:lsdException w:name="Medium Shading 2 Accent 4" w:semiHidden="0" w:uiPriority="64" w:unhideWhenUsed="0"/>
-    <w:lsdException w:name="Medium List 1 Accent 4" w:semiHidden="0" w:uiPriority="65" w:unhideWhenUsed="0"/>
-    <w:lsdException w:name="Medium List 2 Accent 4" w:semiHidden="0" w:uiPriority="66" w:unhideWhenUsed="0"/>
-    <w:lsdException w:name="Medium Grid 1 Accent 4" w:semiHidden="0" w:uiPriority="67" w:unhideWhenUsed="0"/>
-    <w:lsdException w:name="Medium Grid 2 Accent 4" w:semiHidden="0" w:uiPriority="68" w:unhideWhenUsed="0"/>
-    <w:lsdException w:name="Medium Grid 3 Accent 4" w:semiHidden="0" w:uiPriority="69" w:unhideWhenUsed="0"/>
-    <w:lsdException w:name="Dark List Accent 4" w:semiHidden="0" w:uiPriority="70" w:unhideWhenUsed="0"/>
-    <w:lsdException w:name="Colorful Shading Accent 4" w:semiHidden="0" w:uiPriority="71" w:unhideWhenUsed="0"/>
-    <w:lsdException w:name="Colorful List Accent 4" w:semiHidden="0" w:uiPriority="72" w:unhideWhenUsed="0"/>
-    <w:lsdException w:name="Colorful Grid Accent 4" w:semiHidden="0" w:uiPriority="73" w:unhideWhenUsed="0"/>
-    <w:lsdException w:name="Light Shading Accent 5" w:semiHidden="0" w:uiPriority="60" w:unhideWhenUsed="0"/>
-    <w:lsdException w:name="Light List Accent 5" w:semiHidden="0" w:uiPriority="61" w:unhideWhenUsed="0"/>
-    <w:lsdException w:name="Light Grid Accent 5" w:semiHidden="0" w:uiPriority="62" w:unhideWhenUsed="0"/>
-    <w:lsdException w:name="Medium Shading 1 Accent 5" w:semiHidden="0" w:uiPriority="63" w:unhideWhenUsed="0"/>
-    <w:lsdException w:name="Medium Shading 2 Accent 5" w:semiHidden="0" w:uiPriority="64" w:unhideWhenUsed="0"/>
-    <w:lsdException w:name="Medium List 1 Accent 5" w:semiHidden="0" w:uiPriority="65" w:unhideWhenUsed="0"/>
-    <w:lsdException w:name="Medium List 2 Accent 5" w:semiHidden="0" w:uiPriority="66" w:unhideWhenUsed="0"/>
-    <w:lsdException w:name="Medium Grid 1 Accent 5" w:semiHidden="0" w:uiPriority="67" w:unhideWhenUsed="0"/>
-    <w:lsdException w:name="Medium Grid 2 Accent 5" w:semiHidden="0" w:uiPriority="68" w:unhideWhenUsed="0"/>
-    <w:lsdException w:name="Medium Grid 3 Accent 5" w:semiHidden="0" w:uiPriority="69" w:unhideWhenUsed="0"/>
-    <w:lsdException w:name="Dark List Accent 5" w:semiHidden="0" w:uiPriority="70" w:unhideWhenUsed="0"/>
-    <w:lsdException w:name="Colorful Shading Accent 5" w:semiHidden="0" w:uiPriority="71" w:unhideWhenUsed="0"/>
-    <w:lsdException w:name="Colorful List Accent 5" w:semiHidden="0" w:uiPriority="72" w:unhideWhenUsed="0"/>
-    <w:lsdException w:name="Colorful Grid Accent 5" w:semiHidden="0" w:uiPriority="73" w:unhideWhenUsed="0"/>
-    <w:lsdException w:name="Light Shading Accent 6" w:semiHidden="0" w:uiPriority="60" w:unhideWhenUsed="0"/>
-    <w:lsdException w:name="Light List Accent 6" w:semiHidden="0" w:uiPriority="61" w:unhideWhenUsed="0"/>
-    <w:lsdException w:name="Light Grid Accent 6" w:semiHidden="0" w:uiPriority="62" w:unhideWhenUsed="0"/>
-    <w:lsdException w:name="Medium Shading 1 Accent 6" w:semiHidden="0" w:uiPriority="63" w:unhideWhenUsed="0"/>
-    <w:lsdException w:name="Medium Shading 2 Accent 6" w:semiHidden="0" w:uiPriority="64" w:unhideWhenUsed="0"/>
-    <w:lsdException w:name="Medium List 1 Accent 6" w:semiHidden="0" w:uiPriority="65" w:unhideWhenUsed="0"/>
-    <w:lsdException w:name="Medium List 2 Accent 6" w:semiHidden="0" w:uiPriority="66" w:unhideWhenUsed="0"/>
-    <w:lsdException w:name="Medium Grid 1 Accent 6" w:semiHidden="0" w:uiPriority="67" w:unhideWhenUsed="0"/>
-    <w:lsdException w:name="Medium Grid 2 Accent 6" w:semiHidden="0" w:uiPriority="68" w:unhideWhenUsed="0"/>
-    <w:lsdException w:name="Medium Grid 3 Accent 6" w:semiHidden="0" w:uiPriority="69" w:unhideWhenUsed="0"/>
-    <w:lsdException w:name="Dark List Accent 6" w:semiHidden="0" w:uiPriority="70" w:unhideWhenUsed="0"/>
-    <w:lsdException w:name="Colorful Shading Accent 6" w:semiHidden="0" w:uiPriority="71" w:unhideWhenUsed="0"/>
-    <w:lsdException w:name="Colorful List Accent 6" w:semiHidden="0" w:uiPriority="72" w:unhideWhenUsed="0"/>
-    <w:lsdException w:name="Colorful Grid Accent 6" w:semiHidden="0" w:uiPriority="73" w:unhideWhenUsed="0"/>
-    <w:lsdException w:name="Subtle Emphasis" w:semiHidden="0" w:uiPriority="19" w:unhideWhenUsed="0" w:qFormat="1"/>
-    <w:lsdException w:name="Intense Emphasis" w:semiHidden="0" w:uiPriority="21" w:unhideWhenUsed="0" w:qFormat="1"/>
-    <w:lsdException w:name="Subtle Reference" w:semiHidden="0" w:uiPriority="31" w:unhideWhenUsed="0" w:qFormat="1"/>
-    <w:lsdException w:name="Intense Reference" w:semiHidden="0" w:uiPriority="32" w:unhideWhenUsed="0" w:qFormat="1"/>
-    <w:lsdException w:name="Book Title" w:semiHidden="0" w:uiPriority="33" w:unhideWhenUsed="0" w:qFormat="1"/>
-    <w:lsdException w:name="Bibliography" w:uiPriority="37"/>
-    <w:lsdException w:name="TOC Heading" w:uiPriority="39" w:qFormat="1"/>
-  </w:latentStyles>
-  <w:style w:type="paragraph" w:default="1" w:styleId="Normale">
-    <w:name w:val="Normal"/>
-    <w:qFormat/>
-    <w:rsid w:val="00966574"/>
-  </w:style>
-  <w:style w:type="character" w:default="1" w:styleId="Carpredefinitoparagrafo">
-    <w:name w:val="Default Paragraph Font"/>
-    <w:uiPriority w:val="1"/>
-    <w:semiHidden/>
-    <w:unhideWhenUsed/>
-  </w:style>
-  <w:style w:type="table" w:default="1" w:styleId="Tabellanormale">
-    <w:name w:val="Normal Table"/>
-    <w:uiPriority w:val="99"/>
-    <w:semiHidden/>
-    <w:unhideWhenUsed/>
-    <w:tblPr>
-      <w:tblInd w:w="0" w:type="dxa"/>
-      <w:tblCellMar>
-        <w:top w:w="0" w:type="dxa"/>
-        <w:left w:w="108" w:type="dxa"/>
-        <w:bottom w:w="0" w:type="dxa"/>
-        <w:right w:w="108" w:type="dxa"/>
-      </w:tblCellMar>
-    </w:tblPr>
-  </w:style>
-  <w:style w:type="numbering" w:default="1" w:styleId="Nessunelenco">
-    <w:name w:val="No List"/>
-    <w:uiPriority w:val="99"/>
-    <w:semiHidden/>
-    <w:unhideWhenUsed/>
-  </w:style>
-  <w:style w:type="paragraph" w:styleId="Testofumetto">
-    <w:name w:val="Balloon Text"/>
-    <w:basedOn w:val="Normale"/>
-    <w:link w:val="TestofumettoCarattere"/>
-    <w:uiPriority w:val="99"/>
-    <w:semiHidden/>
-    <w:unhideWhenUsed/>
-    <w:rsid w:val="00966574"/>
-    <w:pPr>
-      <w:spacing w:after="0" w:line="240" w:lineRule="auto"/>
-    </w:pPr>
-    <w:rPr>
-      <w:rFonts w:ascii="Tahoma" w:hAnsi="Tahoma" w:cs="Tahoma"/>
-      <w:sz w:val="16"/>
-      <w:szCs w:val="16"/>
-    </w:rPr>
-  </w:style>
-  <w:style w:type="character" w:customStyle="1" w:styleId="TestofumettoCarattere">
-    <w:name w:val="Testo fumetto Carattere"/>
-    <w:basedOn w:val="Carpredefinitoparagrafo"/>
-    <w:link w:val="Testofumetto"/>
-    <w:uiPriority w:val="99"/>
-    <w:semiHidden/>
-    <w:rsid w:val="00966574"/>
-    <w:rPr>
-      <w:rFonts w:ascii="Tahoma" w:hAnsi="Tahoma" w:cs="Tahoma"/>
-      <w:sz w:val="16"/>
-      <w:szCs w:val="16"/>
-    </w:rPr>
-  </w:style>
-  <w:style w:type="paragraph" w:styleId="Paragrafoelenco">
-    <w:name w:val="List Paragraph"/>
-    <w:basedOn w:val="Normale"/>
-    <w:uiPriority w:val="34"/>
-    <w:qFormat/>
-    <w:rsid w:val="00966574"/>
-    <w:pPr>
-      <w:ind w:left="720"/>
-      <w:contextualSpacing/>
-    </w:pPr>
-  </w:style>
-  <w:style w:type="paragraph" w:styleId="Intestazione">
-    <w:name w:val="header"/>
-    <w:basedOn w:val="Normale"/>
-    <w:link w:val="IntestazioneCarattere"/>
-    <w:uiPriority w:val="99"/>
-    <w:unhideWhenUsed/>
-    <w:rsid w:val="00452AB6"/>
-    <w:pPr>
-      <w:tabs>
-        <w:tab w:val="center" w:pos="4819"/>
-        <w:tab w:val="right" w:pos="9638"/>
-      </w:tabs>
-      <w:spacing w:after="0" w:line="240" w:lineRule="auto"/>
-    </w:pPr>
-  </w:style>
-  <w:style w:type="character" w:customStyle="1" w:styleId="IntestazioneCarattere">
-    <w:name w:val="Intestazione Carattere"/>
-    <w:basedOn w:val="Carpredefinitoparagrafo"/>
-    <w:link w:val="Intestazione"/>
-    <w:uiPriority w:val="99"/>
-    <w:rsid w:val="00452AB6"/>
-  </w:style>
-  <w:style w:type="paragraph" w:styleId="Pidipagina">
-    <w:name w:val="footer"/>
-    <w:basedOn w:val="Normale"/>
-    <w:link w:val="PidipaginaCarattere"/>
-    <w:uiPriority w:val="99"/>
-    <w:unhideWhenUsed/>
-    <w:rsid w:val="00D44A3D"/>
-    <w:pPr>
-      <w:tabs>
-        <w:tab w:val="center" w:pos="4819"/>
-        <w:tab w:val="right" w:pos="9638"/>
-      </w:tabs>
-      <w:spacing w:after="0" w:line="240" w:lineRule="auto"/>
-    </w:pPr>
-  </w:style>
-  <w:style w:type="character" w:customStyle="1" w:styleId="PidipaginaCarattere">
-    <w:name w:val="Piè di pagina Carattere"/>
-    <w:basedOn w:val="Carpredefinitoparagrafo"/>
-    <w:link w:val="Pidipagina"/>
-    <w:uiPriority w:val="99"/>
-    <w:rsid w:val="00D44A3D"/>
-  </w:style>
-  <w:style w:type="table" w:styleId="Grigliatabella">
-    <w:name w:val="Table Grid"/>
-    <w:basedOn w:val="Tabellanormale"/>
-    <w:uiPriority w:val="39"/>
-    <w:rsid w:val="00F67482"/>
-    <w:pPr>
-      <w:spacing w:after="0" w:line="240" w:lineRule="auto"/>
-    </w:pPr>
-    <w:tblPr>
-      <w:tblInd w:w="0" w:type="dxa"/>
-      <w:tblBorders>
-        <w:top w:val="single" w:sz="4" w:space="0" w:color="auto"/>
-        <w:left w:val="single" w:sz="4" w:space="0" w:color="auto"/>
-        <w:bottom w:val="single" w:sz="4" w:space="0" w:color="auto"/>
-        <w:right w:val="single" w:sz="4" w:space="0" w:color="auto"/>
-        <w:insideH w:val="single" w:sz="4" w:space="0" w:color="auto"/>
-        <w:insideV w:val="single" w:sz="4" w:space="0" w:color="auto"/>
-      </w:tblBorders>
-      <w:tblCellMar>
-        <w:top w:w="0" w:type="dxa"/>
-        <w:left w:w="108" w:type="dxa"/>
-        <w:bottom w:w="0" w:type="dxa"/>
-        <w:right w:w="108" w:type="dxa"/>
-      </w:tblCellMar>
-    </w:tblPr>
-  </w:style>
-  <w:style w:type="character" w:styleId="Collegamentoipertestuale">
-    <w:name w:val="Hyperlink"/>
-    <w:basedOn w:val="Carpredefinitoparagrafo"/>
+    <w:basedOn w:val="DefaultParagraphFont"/>
     <w:uiPriority w:val="99"/>
     <w:unhideWhenUsed/>
     <w:rsid w:val="007B487E"/>
@@ -14638,7 +15234,7 @@
 </file>
 
 <file path=customXml/itemProps1.xml><?xml version="1.0" encoding="utf-8"?>
-<ds:datastoreItem xmlns:ds="http://schemas.openxmlformats.org/officeDocument/2006/customXml" ds:itemID="{C3B2042E-131E-450A-86A0-01BC8641CB8D}">
+<ds:datastoreItem xmlns:ds="http://schemas.openxmlformats.org/officeDocument/2006/customXml" ds:itemID="{4D1145C1-BBAC-994F-A871-9C188FE3D2E1}">
   <ds:schemaRefs>
     <ds:schemaRef ds:uri="http://schemas.openxmlformats.org/officeDocument/2006/bibliography"/>
   </ds:schemaRefs>

</xml_diff>